<commit_message>
Added references to manuscript
</commit_message>
<xml_diff>
--- a/writing/manuscript.docx
+++ b/writing/manuscript.docx
@@ -158,7 +158,7 @@
           <w:sz w:val="24"/>
           <w:szCs w:val="24"/>
         </w:rPr>
-        <w:t>to treat swelling and inflammation, and multiple reports have recently been published describing its effectiveness in cancer treatments.</w:t>
+        <w:t>to treat swelling and inflammation, and multiple reports have recently been published describing its effectiveness in cancer treatments</w:t>
       </w:r>
       <w:r>
         <w:rPr>
@@ -171,6 +171,77 @@
       <w:r>
         <w:rPr>
           <w:rFonts w:ascii="Times New Roman" w:hAnsi="Times New Roman" w:cs="Times New Roman"/>
+          <w:sz w:val="24"/>
+          <w:szCs w:val="24"/>
+        </w:rPr>
+        <w:fldChar w:fldCharType="begin"/>
+      </w:r>
+      <w:r>
+        <w:rPr>
+          <w:rFonts w:ascii="Times New Roman" w:hAnsi="Times New Roman" w:cs="Times New Roman"/>
+          <w:sz w:val="24"/>
+          <w:szCs w:val="24"/>
+        </w:rPr>
+        <w:instrText xml:space="preserve"> ADDIN ZOTERO_ITEM CSL_CITATION {"citationID":"yWqap53t","properties":{"formattedCitation":"(Shang et al., 2010; Q. Wang et al., 2018)","plainCitation":"(Shang et al., 2010; Q. Wang et al., 2018)","noteIndex":0},"citationItems":[{"id":14,"uris":["http://zotero.org/users/local/KHNG6xlm/items/7JWS6I7I"],"uri":["http://zotero.org/users/local/KHNG6xlm/items/7JWS6I7I"],"itemData":{"id":14,"type":"article-journal","abstract":"Scutellaria (HUANG QIN) (Lamiaceae), which includes about 350 species commonly known as skullcaps, is widespread in Europe, the United States and East Asia. Some species are taken to clear away the heat-evil and expel superficial evils in traditional Chinese medicine (TCM). The present paper reviews the ethnopharmacology, the biological activities and the correlated chemical compounds of Scutellaria species. More than 295 compounds have been isolated, among them flavonoids and diterpenes. Studies show that Scutellaria and its active principles possess wide pharmacological actions, such as antitumor, anti-angiogenesis, hepatoprotective, antioxidant, anticonvulsant, antibacterial and antiviral activities. Currently, effective monomeric compounds or active parts have been screened for pharmacological activity from Scutellaria in vivo and in vitro. Increasing data supports application and exploitation for new drug development.","container-title":"Journal of Ethnopharmacology","DOI":"10.1016/j.jep.2010.01.006","ISSN":"0378-8741","issue":"2","journalAbbreviation":"Journal of Ethnopharmacology","language":"en","page":"279-313","source":"ScienceDirect","title":"The genus Scutellaria an ethnopharmacological and phytochemical review","volume":"128","author":[{"family":"Shang","given":"Xiaofei"},{"family":"He","given":"Xirui"},{"family":"He","given":"Xiaoying"},{"family":"Li","given":"Maoxing"},{"family":"Zhang","given":"Ruxue"},{"family":"Fan","given":"Pengcheng"},{"family":"Zhang","given":"Quanlong"},{"family":"Jia","given":"Zhengping"}],"issued":{"date-parts":[["2010",3,24]]}}},{"id":63,"uris":["http://zotero.org/users/local/KHNG6xlm/items/5BGTENYN"],"uri":["http://zotero.org/users/local/KHNG6xlm/items/5BGTENYN"],"itemData":{"id":63,"type":"article-journal","abstract":"Ethnopharmacological relevance\nExperience-based herbal medicine as a complementary to modern western medicine has triggered an array of studies in quest of novel anticancer drugs. Scutellaria barbata D. Don (SB) is commonly used to treat different types of cancers, but its molecular mechanism of action is not clearly understood. In this study, we attempted to elucidate the mode of action of a traditional Chinese medicine prescription with a total of 14 components, named Lian-Jia-San-Jie-Fang (LJSJF, </w:instrText>
+      </w:r>
+      <w:r>
+        <w:rPr>
+          <w:rFonts w:ascii="Microsoft JhengHei" w:eastAsia="Microsoft JhengHei" w:hAnsi="Microsoft JhengHei" w:cs="Microsoft JhengHei" w:hint="eastAsia"/>
+          <w:sz w:val="24"/>
+          <w:szCs w:val="24"/>
+        </w:rPr>
+        <w:instrText>莲甲散结方</w:instrText>
+      </w:r>
+      <w:r>
+        <w:rPr>
+          <w:rFonts w:ascii="Times New Roman" w:hAnsi="Times New Roman" w:cs="Times New Roman"/>
+          <w:sz w:val="24"/>
+          <w:szCs w:val="24"/>
+        </w:rPr>
+        <w:instrText xml:space="preserve"> in Chinese), where SB works as the “principle” against non-small cell lung cancer (NSCLC) cells.\nMaterials and methods\nFour different NSCLC cell lines (A549, H460, H1650, and H1975) were used. Cytotoxicity, in vitro tumorigenicity, gene expression, and protein expression were analyzed by MTT assay, soft agar assay, real-time PCR, and Western blots, respectively.\nResults\nAmong the 14 components in LJSJF, SB was the only one to possess cytotoxic effects at its pharmacologically relevant doses. Additionally, we observed synergistically dose-dependent cytotoxic effects of SB in combination with other LJSJF components. After SB or LJSJF treatment, significant reductions in colony number and/or size were observed in A549 and H460; a notable dose-dependent decrease in EGFR was observed in A549, H460, and H1650; significant downregulation in EGFR and its downstream signaling targets mTOR and p38MAPK were also observed in A549 and H460; and p53 and p21 were significantly increased while survivin, cyclin D1, and MDM2 were significantly decreased in A549. Additionally, p53, p21, and Mettl7b were decreased, but p73 was increased in H460. Neither EGFR nor p53 was changed in H1975. Therefore, SB or LJSJF may induce cytotoxic effects by regulating multiple and/or distinct apoptotic pathways in different NSCLC cells.\nConclusion\nLJSJF exerts more pronounced cytotoxic effects against NSCLC cells than SB does by synergistically regulating the underlining molecular mechanisms including EGFR and/or p53 signaling pathways.","container-title":"Journal of Ethnopharmacology","DOI":"10.1016/j.jep.2018.02.020","ISSN":"0378-8741","journalAbbreviation":"Journal of Ethnopharmacology","language":"en","page":"140-151","source":"ScienceDirect","title":"Enhanced anticancer effects of Scutellaria barbata D. Don in combination with traditional Chinese medicine components on non-small cell lung cancer cells","volume":"217","author":[{"family":"Wang","given":"Qian"},{"family":"Acharya","given":"Narayan"},{"family":"Liu","given":"Zhongwei"},{"family":"Zhou","given":"Xianmei"},{"family":"Cromie","given":"Meghan"},{"family":"Zhu","given":"Jia"},{"family":"Gao","given":"Weimin"}],"issued":{"date-parts":[["2018",5,10]]}}}],"schema":"https://github.com/citation-style-language/schema/raw/master/csl-citation.json"} </w:instrText>
+      </w:r>
+      <w:r>
+        <w:rPr>
+          <w:rFonts w:ascii="Times New Roman" w:hAnsi="Times New Roman" w:cs="Times New Roman"/>
+          <w:sz w:val="24"/>
+          <w:szCs w:val="24"/>
+        </w:rPr>
+        <w:fldChar w:fldCharType="separate"/>
+      </w:r>
+      <w:r>
+        <w:rPr>
+          <w:rFonts w:ascii="Times New Roman" w:hAnsi="Times New Roman" w:cs="Times New Roman"/>
+          <w:sz w:val="24"/>
+        </w:rPr>
+        <w:t>(Shang et al., 2010; Q. Wang et al., 2018)</w:t>
+      </w:r>
+      <w:r>
+        <w:rPr>
+          <w:rFonts w:ascii="Times New Roman" w:hAnsi="Times New Roman" w:cs="Times New Roman"/>
+          <w:sz w:val="24"/>
+          <w:szCs w:val="24"/>
+        </w:rPr>
+        <w:fldChar w:fldCharType="end"/>
+      </w:r>
+      <w:r>
+        <w:rPr>
+          <w:rFonts w:ascii="Times New Roman" w:hAnsi="Times New Roman" w:cs="Times New Roman"/>
+          <w:sz w:val="24"/>
+          <w:szCs w:val="24"/>
+        </w:rPr>
+        <w:t>.</w:t>
+      </w:r>
+      <w:r>
+        <w:rPr>
+          <w:rFonts w:ascii="Times New Roman" w:hAnsi="Times New Roman" w:cs="Times New Roman"/>
+          <w:sz w:val="24"/>
+          <w:szCs w:val="24"/>
+        </w:rPr>
+        <w:t xml:space="preserve"> </w:t>
+      </w:r>
+      <w:r>
+        <w:rPr>
+          <w:rFonts w:ascii="Times New Roman" w:hAnsi="Times New Roman" w:cs="Times New Roman"/>
           <w:i/>
           <w:iCs/>
           <w:sz w:val="24"/>
@@ -184,7 +255,94 @@
           <w:sz w:val="24"/>
           <w:szCs w:val="24"/>
         </w:rPr>
-        <w:t xml:space="preserve">is used in traditional Native American treatments as a nerve tonic and sedative, with recent studies demonstrating its anticonvulsant and anxiolytic properties. Perhaps the most well-known species is </w:t>
+        <w:t>is used in traditional Native American treatments as a nerve tonic and sedative, with recent studies demonstrating its anticonvulsant and anxiolytic properties</w:t>
+      </w:r>
+      <w:r>
+        <w:rPr>
+          <w:rFonts w:ascii="Times New Roman" w:hAnsi="Times New Roman" w:cs="Times New Roman"/>
+          <w:sz w:val="24"/>
+          <w:szCs w:val="24"/>
+        </w:rPr>
+        <w:t xml:space="preserve"> </w:t>
+      </w:r>
+      <w:r>
+        <w:rPr>
+          <w:rFonts w:ascii="Times New Roman" w:hAnsi="Times New Roman" w:cs="Times New Roman"/>
+          <w:sz w:val="24"/>
+          <w:szCs w:val="24"/>
+        </w:rPr>
+        <w:fldChar w:fldCharType="begin"/>
+      </w:r>
+      <w:r>
+        <w:rPr>
+          <w:rFonts w:ascii="Times New Roman" w:hAnsi="Times New Roman" w:cs="Times New Roman"/>
+          <w:sz w:val="24"/>
+          <w:szCs w:val="24"/>
+        </w:rPr>
+        <w:instrText xml:space="preserve"> ADDIN ZOTERO_ITEM CSL_CITATION {"citationID":"nv0DWkXn","properties":{"formattedCitation":"(Awad et al., 2003; Zhang et al., 2009)","plainCitation":"(Awad et al., 2003; Zhang et al., 2009)","noteIndex":0},"citationItems":[{"id":73,"uris":["http://zotero.org/users/local/KHNG6xlm/items/8VH3XYV4"],"uri":["http://zotero.org/users/local/KHNG6xlm/items/8VH3XYV4"],"itemData":{"id":73,"type":"article-journal","abstract":"The phytochemistry and biological activity of Scutellaria lateriflora L. (American skullcap) which has been traditionally used as a sedative and to treat various nervous disorders such as anxiety was studied. In vivo animal behaviour trials were performed to test anxiolytic effects in rats orally administered S. laterifolia extracts. Significant increases in the number of entries into the center of an “open-field arena”; number of unprotected head dips, number of entries and the length of time spent on the open arms of the Elevated Plus-Maze were found. The identification and quantification of the flavonoid, baicalin in a 50% EtOH extract (40 mg/g) and its aglycone baicalein in a 95% EtOH extract (33 mg/g), as well as the amino acids GABA in H2O and EtOH extracts (</w:instrText>
+      </w:r>
+      <w:r>
+        <w:rPr>
+          <w:rFonts w:ascii="Cambria Math" w:hAnsi="Cambria Math" w:cs="Cambria Math"/>
+          <w:sz w:val="24"/>
+          <w:szCs w:val="24"/>
+        </w:rPr>
+        <w:instrText>∼</w:instrText>
+      </w:r>
+      <w:r>
+        <w:rPr>
+          <w:rFonts w:ascii="Times New Roman" w:hAnsi="Times New Roman" w:cs="Times New Roman"/>
+          <w:sz w:val="24"/>
+          <w:szCs w:val="24"/>
+        </w:rPr>
+        <w:instrText xml:space="preserve">1.6 mg/g) and glutamine in a H2O extract (31 mg/g), was performed using HPLC. These compounds may play a role in anxiolytic activity since baicalin and baicalein are known to bind to the benzodiazepine site of the GABAA receptor and since GABA is the main inhibitory neurotransmitter.","container-title":"Phytomedicine","DOI":"10.1078/0944-7113-00374","ISSN":"0944-7113","issue":"8","journalAbbreviation":"Phytomedicine","language":"en","page":"640-649","source":"ScienceDirect","title":"Phytochemical and biological analysis of Skullcap (Scutellaria lateriflora L.): A medicinal plant with anxiolytic properties","title-short":"Phytochemical and biological analysis of Skullcap (Scutellaria lateriflora L.)","volume":"10","author":[{"family":"Awad","given":"R."},{"family":"Arnason","given":"J. T."},{"family":"Trudeau","given":"V."},{"family":"Bergeron","given":"C."},{"family":"Budzinski","given":"J. W."},{"family":"Foster","given":"B. C."},{"family":"Merali","given":"Z."}],"issued":{"date-parts":[["2003",1,1]]}}},{"id":76,"uris":["http://zotero.org/users/local/KHNG6xlm/items/NZNI6JZ7"],"uri":["http://zotero.org/users/local/KHNG6xlm/items/NZNI6JZ7"],"itemData":{"id":76,"type":"article-journal","abstract":"American skullcap (the aerial part of Scutellaria lateriflora L.) has been traditionally used by Native Americans and Europeans as a nerve tonic, sedative, and anticonvulsant. However, despite some previous studies, the quality and safety, the bioactive ingredients, and the pharmacological properties of American skullcap are not fully understood. The aims of this study were to characterize the chemical ingredients of American skullcap and to evaluate its anticonvulsant activity. Twelve phenolic compounds including 10 flavonoids and two phenylethanoid glycosides were isolated and identified from American skullcap and used as marker compounds. An HPLC analytic method for analyzing these marker compounds in commercial American skullcap products from different sources was established and validated. The anticonvulsant activity of American skullcap was determined in rat models of acute seizures induced by pilocarpine and pentylenetetrazol. The results from this study indicate that (1) phenolic compounds, especially flavonoids, are the predominant constituents in American skullcap; (2) American skullcap products have similar constituents, but the content and relative proportions of the individual constituents varies widely; and (3) American skullcap has anticonvulsant activity in rodent models of acute seizures.","container-title":"Phytomedicine","DOI":"10.1016/j.phymed.2008.07.011","ISSN":"0944-7113","issue":"5","journalAbbreviation":"Phytomedicine","language":"en","page":"485-493","source":"ScienceDirect","title":"Characterization of chemical ingredients and anticonvulsant activity of American skullcap (Scutellaria lateriflora)","volume":"16","author":[{"family":"Zhang","given":"Zhizhen"},{"family":"Lian","given":"Xiao-yuan"},{"family":"Li","given":"Shiyou"},{"family":"Stringer","given":"Janet L."}],"issued":{"date-parts":[["2009",5,1]]}}}],"schema":"https://github.com/citation-style-language/schema/raw/master/csl-citation.json"} </w:instrText>
+      </w:r>
+      <w:r>
+        <w:rPr>
+          <w:rFonts w:ascii="Times New Roman" w:hAnsi="Times New Roman" w:cs="Times New Roman"/>
+          <w:sz w:val="24"/>
+          <w:szCs w:val="24"/>
+        </w:rPr>
+        <w:fldChar w:fldCharType="separate"/>
+      </w:r>
+      <w:r>
+        <w:rPr>
+          <w:rFonts w:ascii="Times New Roman" w:hAnsi="Times New Roman" w:cs="Times New Roman"/>
+          <w:sz w:val="24"/>
+        </w:rPr>
+        <w:t>(</w:t>
+      </w:r>
+      <w:proofErr w:type="spellStart"/>
+      <w:r>
+        <w:rPr>
+          <w:rFonts w:ascii="Times New Roman" w:hAnsi="Times New Roman" w:cs="Times New Roman"/>
+          <w:sz w:val="24"/>
+        </w:rPr>
+        <w:t>Awad</w:t>
+      </w:r>
+      <w:proofErr w:type="spellEnd"/>
+      <w:r>
+        <w:rPr>
+          <w:rFonts w:ascii="Times New Roman" w:hAnsi="Times New Roman" w:cs="Times New Roman"/>
+          <w:sz w:val="24"/>
+        </w:rPr>
+        <w:t xml:space="preserve"> et al., 2003; Zhang et al., 2009)</w:t>
+      </w:r>
+      <w:r>
+        <w:rPr>
+          <w:rFonts w:ascii="Times New Roman" w:hAnsi="Times New Roman" w:cs="Times New Roman"/>
+          <w:sz w:val="24"/>
+          <w:szCs w:val="24"/>
+        </w:rPr>
+        <w:fldChar w:fldCharType="end"/>
+      </w:r>
+      <w:r>
+        <w:rPr>
+          <w:rFonts w:ascii="Times New Roman" w:hAnsi="Times New Roman" w:cs="Times New Roman"/>
+          <w:sz w:val="24"/>
+          <w:szCs w:val="24"/>
+        </w:rPr>
+        <w:t xml:space="preserve">. Perhaps the most well-known species is </w:t>
       </w:r>
       <w:r>
         <w:rPr>
@@ -300,7 +458,62 @@
           <w:sz w:val="24"/>
           <w:szCs w:val="24"/>
         </w:rPr>
-        <w:t xml:space="preserve"> edema, dysentery, pneumonia, jaundice, and more. In clinical studies, </w:t>
+        <w:t xml:space="preserve"> edema, dysentery, pneumonia, jaundice, and more</w:t>
+      </w:r>
+      <w:r>
+        <w:rPr>
+          <w:rFonts w:ascii="Times New Roman" w:hAnsi="Times New Roman" w:cs="Times New Roman"/>
+          <w:sz w:val="24"/>
+          <w:szCs w:val="24"/>
+        </w:rPr>
+        <w:t xml:space="preserve"> </w:t>
+      </w:r>
+      <w:r>
+        <w:rPr>
+          <w:rFonts w:ascii="Times New Roman" w:hAnsi="Times New Roman" w:cs="Times New Roman"/>
+          <w:sz w:val="24"/>
+          <w:szCs w:val="24"/>
+        </w:rPr>
+        <w:fldChar w:fldCharType="begin"/>
+      </w:r>
+      <w:r>
+        <w:rPr>
+          <w:rFonts w:ascii="Times New Roman" w:hAnsi="Times New Roman" w:cs="Times New Roman"/>
+          <w:sz w:val="24"/>
+          <w:szCs w:val="24"/>
+        </w:rPr>
+        <w:instrText xml:space="preserve"> ADDIN ZOTERO_ITEM CSL_CITATION {"citationID":"w7EkTnkS","properties":{"formattedCitation":"(T. Zhao et al., 2019)","plainCitation":"(T. Zhao et al., 2019)","noteIndex":0},"citationItems":[{"id":82,"uris":["http://zotero.org/users/local/KHNG6xlm/items/ELK676GB"],"uri":["http://zotero.org/users/local/KHNG6xlm/items/ELK676GB"],"itemData":{"id":82,"type":"article-journal","abstract":"Objectives Scutellaria baicalensis Georgi. (Lamiaceae) is a plant of the genus Lamiaceae, and its root is the main part used as a medicine. In China, Scutellaria baicalensis is still an important traditional Chinese medicine with the functions of clearing away heat and dampness, purging fire and detoxification. This medicinal plant is widely distributed in China, Russia, Mongolia, North Korea and Japan. The purpose of this paper was to provide a systematic and comprehensive overview on the traditional usages, botany, phytochemistry, pharmacology, pharmacokinetics and toxicology of this plant. Furthermore, the possible development trends and perspectives for future research on this medicinal plant are also discussed. Key findings So far, over 40 compounds have been isolated and identified from Scutellaria baicalensis, including flavonoids, terpenoids, volatile oils and polysaccharides. The compounds and extracts isolated from Scutellaria baicalensis exhibit a wide range of pharmacological activities, including the effects on the nervous system, effects on the immune system, liver protection, antitumour effects, antibacterial and antiviral effects, antioxidant effects and other pharmacological effects. Summary As a traditional Chinese herbal medicine, Scutellaria baicalensis has shown significant effects on the treatment of various diseases, especially hepatitis, diarrhoea, vomiting and high blood pressure. Numerous traditional uses of Scutellaria baicalensis have been confirmed by current investigations. However, it is also necessary to further study the drug-forming properties and pharmacokinetics of the active constituents of Scutellaria baicalensis, as well as to establish quality control standards for different areas of Scutellaria baicalensis, and to carry out the research at the cellular and molecular levels.","container-title":"Journal of Pharmacy and Pharmacology","DOI":"10.1111/jphp.13129","ISSN":"2042-7158","issue":"9","language":"en","note":"_eprint: https://onlinelibrary.wiley.com/doi/pdf/10.1111/jphp.13129","page":"1353-1369","source":"Wiley Online Library","title":"Scutellaria baicalensis Georgi. (Lamiaceae): a review of its traditional uses, botany, phytochemistry, pharmacology and toxicology","title-short":"Scutellaria baicalensis Georgi. (Lamiaceae)","volume":"71","author":[{"family":"Zhao","given":"Tiantian"},{"family":"Tang","given":"Hailong"},{"family":"Xie","given":"Long"},{"family":"Zheng","given":"Yu"},{"family":"Ma","given":"Zubing"},{"family":"Sun","given":"Qiang"},{"family":"Li","given":"Xiaofang"}],"issued":{"date-parts":[["2019"]]}}}],"schema":"https://github.com/citation-style-language/schema/raw/master/csl-citation.json"} </w:instrText>
+      </w:r>
+      <w:r>
+        <w:rPr>
+          <w:rFonts w:ascii="Times New Roman" w:hAnsi="Times New Roman" w:cs="Times New Roman"/>
+          <w:sz w:val="24"/>
+          <w:szCs w:val="24"/>
+        </w:rPr>
+        <w:fldChar w:fldCharType="separate"/>
+      </w:r>
+      <w:r>
+        <w:rPr>
+          <w:rFonts w:ascii="Times New Roman" w:hAnsi="Times New Roman" w:cs="Times New Roman"/>
+          <w:sz w:val="24"/>
+        </w:rPr>
+        <w:t>(T. Zhao et al., 2019)</w:t>
+      </w:r>
+      <w:r>
+        <w:rPr>
+          <w:rFonts w:ascii="Times New Roman" w:hAnsi="Times New Roman" w:cs="Times New Roman"/>
+          <w:sz w:val="24"/>
+          <w:szCs w:val="24"/>
+        </w:rPr>
+        <w:fldChar w:fldCharType="end"/>
+      </w:r>
+      <w:r>
+        <w:rPr>
+          <w:rFonts w:ascii="Times New Roman" w:hAnsi="Times New Roman" w:cs="Times New Roman"/>
+          <w:sz w:val="24"/>
+          <w:szCs w:val="24"/>
+        </w:rPr>
+        <w:t xml:space="preserve">. In clinical studies, </w:t>
       </w:r>
       <w:r>
         <w:rPr>
@@ -318,7 +531,94 @@
           <w:sz w:val="24"/>
           <w:szCs w:val="24"/>
         </w:rPr>
-        <w:t xml:space="preserve">root extracts have been found to exhibit neuroprotective, antibacterial, antitumor, antioxidant, and other beneficial health effects. </w:t>
+        <w:t>root extracts have been found to exhibit neuroprotective, antibacterial, antitumor, antioxidant, and other beneficial health effects</w:t>
+      </w:r>
+      <w:r>
+        <w:rPr>
+          <w:rFonts w:ascii="Times New Roman" w:hAnsi="Times New Roman" w:cs="Times New Roman"/>
+          <w:sz w:val="24"/>
+          <w:szCs w:val="24"/>
+        </w:rPr>
+        <w:t xml:space="preserve"> </w:t>
+      </w:r>
+      <w:r>
+        <w:rPr>
+          <w:rFonts w:ascii="Times New Roman" w:hAnsi="Times New Roman" w:cs="Times New Roman"/>
+          <w:sz w:val="24"/>
+          <w:szCs w:val="24"/>
+        </w:rPr>
+        <w:fldChar w:fldCharType="begin"/>
+      </w:r>
+      <w:r>
+        <w:rPr>
+          <w:rFonts w:ascii="Times New Roman" w:hAnsi="Times New Roman" w:cs="Times New Roman"/>
+          <w:sz w:val="24"/>
+          <w:szCs w:val="24"/>
+        </w:rPr>
+        <w:instrText xml:space="preserve"> ADDIN ZOTERO_ITEM CSL_CITATION {"citationID":"i2UbiqDp","properties":{"formattedCitation":"(Tao et al., 2018; Venkatarame Gowda Saralamma et al., 2017; Zhu et al., 2016)","plainCitation":"(Tao et al., 2018; Venkatarame Gowda Saralamma et al., 2017; Zhu et al., 2016)","noteIndex":0},"citationItems":[{"id":60,"uris":["http://zotero.org/users/local/KHNG6xlm/items/C97TBYL6"],"uri":["http://zotero.org/users/local/KHNG6xlm/items/C97TBYL6"],"itemData":{"id":60,"type":"article-journal","abstract":"Colorectal cancer (CRC) is among the most frequently occurring cancers worldwide. Baicalin is isolated from the roots of Scutellaria baicalensis and is its dominant flavonoid. Anticancer activity of baicalin has been evaluated in different types of cancers, especially in CRC. However, the molecular mechanisms underlying the contribution of baicalin to the treatment of CRC are still unknown. Here, we confirmed that baicalin can effectively induce and enhance apoptosis in HT-29 cells in a dose-dependent manner and suppress tumour growth in xenografted nude mice. We further performed a miRNA microarray analysis of baicalin-treated and untreated HT-29 cells. The results showed that a large number of oncomiRs, including miR-10a, miR-23a, miR-30c, miR-31, miR-151a and miR-205, were significantly suppressed in baicalin-treated HT-29 cells. Furthermore, our in vitro and in vivo studies showed that baicalin suppressed oncomiRs by reducing the expression of c-Myc. Taken together, our study shows a novel mechanism for anti-cancer action of baicalin, that it induces apoptosis in colon cancer cells and suppresses tumour growth by reducing the expression of c-Myc and oncomiRs.","container-title":"Scientific Reports","DOI":"10.1038/s41598-018-32734-2","ISSN":"2045-2322","issue":"1","language":"en","note":"number: 1\npublisher: Nature Publishing Group","page":"14477","source":"www.nature.com","title":"Baicalin, the major component of traditional Chinese medicine Scutellaria baicalensis induces colon cancer cell apoptosis through inhibition of oncomiRNAs","volume":"8","author":[{"family":"Tao","given":"Yili"},{"family":"Zhan","given":"Shoubin"},{"family":"Wang","given":"Yanbo"},{"family":"Zhou","given":"Geyu"},{"family":"Liang","given":"Hongwei"},{"family":"Chen","given":"Xi"},{"family":"Shen","given":"Hong"}],"issued":{"date-parts":[["2018",9,27]]}}},{"id":79,"uris":["http://zotero.org/users/local/KHNG6xlm/items/SNBGLFKN"],"uri":["http://zotero.org/users/local/KHNG6xlm/items/SNBGLFKN"],"itemData":{"id":79,"type":"article-journal","abstract":"Korean Scutellaria baicalensis Georgi has been widely used in Korean folk medicines for its range of medicinal benefits, including its anticancer effect. The aim of the present study was to investigate the underlying molecular mechanism of action of a flavonoid extract from Korean Scutellaria baicalensis Georgi (FSB) on AGS human gastric cancer cells (gastric adenocarcinoma) in which FSB exhibits an anticancer effect. Treatment of AGS cells with FSB significantly inhibited cell viability in a concentration-dependent manner. Furthermore, FSB significantly increased the proportion of cells in sub-G1 phase, and Annexin V and Hoechst 33258 fluorescent staining confirmed the apoptotic cell death. Furthermore, western blotting results identified that treatment of AGS cells with FSB significantly downregulated the expression of caspase family members, namely procaspases 3 and 9, and poly(ADP-ribose) polymerase (PARP), and subsequently upregulated cleaved caspase 3 and cleaved PARP. It was observed that FSB treatment significantly decreased the mitochondrial membrane potential of AGS cells. In addition, the ratio of the mitochondrion-associated proteins B cell lymphoma 2-associated X protein and B cell lymphoma extra large was upregulated. The results of the present study provide novel insight into the underlying molecular mechanism of the anticancer effects of FSB on AGS human gastric cancer cells and indicate that FSB may be an alternative chemotherapeutic agent for the treatment of gastric cancer.","container-title":"Oncology Letters","DOI":"10.3892/ol.2017.6184","ISSN":"1792-1074","issue":"1","journalAbbreviation":"Oncol Lett","note":"PMID: 28693212\nPMCID: PMC5494645","page":"607-614","source":"PubMed Central","title":"Korean Scutellaria baicalensis Georgi flavonoid extract induces mitochondrially mediated apoptosis in human gastric cancer AGS cells","volume":"14","author":[{"family":"Venkatarame Gowda Saralamma","given":"Venu"},{"family":"Lee","given":"Ho Jeong"},{"family":"Hong","given":"Gyeong Eun"},{"family":"Park","given":"Hyeon Soo"},{"family":"Yumnam","given":"Silvia"},{"family":"Raha","given":"Suchismita"},{"family":"Lee","given":"Won Sup"},{"family":"Kim","given":"Eun Hee"},{"family":"Sung","given":"Nak Ju"},{"family":"Lee","given":"Sang Joon"},{"family":"Heo","given":"Jeong Doo"},{"family":"Kim","given":"Gon Sup"}],"issued":{"date-parts":[["2017",7]]}}},{"id":17,"uris":["http://zotero.org/users/local/KHNG6xlm/items/WCEVHWPL"],"uri":["http://zotero.org/users/local/KHNG6xlm/items/WCEVHWPL"],"itemData":{"id":17,"type":"article-journal","abstract":"Huang Qin (root of Scutellaria baicalensis) is a widely used herb in different countries for adjuvant therapy of inflammation, diabetes, hypertension, different kinds of cancer and virus related diseases. Baicalin is the main flavonoid in this herb and has been extensively studied for 30 years. The angiogenic effect of herb Huang Qin extract and baicalin was found 13 years ago, however, the results were controversial with pro-angiogenic effect in some studies and anti-angiogenic effect in others. In this paper, the angiogenic effect of baicalin, its aglycone form baicalein and aqueous extract of Huang Qin was studied in chick embryo chorioallantoic membrane (CAM) model. Dose dependent dual effect was found in both aqueous extract and baicalin, but not in baicalein, in which only inhibitory effect was observed. In order to reveal the cellular and molecular mechanism of how baicalin and baicalein affect angiogenesis, cell proliferation and programmed cell death assays were performed in treated CAM. In addition, quantitative PCR array including 84 angiogenesis related genes was used to detect high and low dosage of baicalin and baicalein responsive genes. Low dose baicalin increased cell proliferation in developing blood vessels through upregulation of multiple angiogenic genes expression, but high dose baicalin induced cell death, performing inhibitory effect on angiogenesis. Both high and low dose of baicalein down regulated the expression of multiple angiogenic genes, decreased cell proliferation, and leads to inhibitory effects on angiogenesis.","container-title":"PLOS ONE","DOI":"10.1371/journal.pone.0167125","ISSN":"1932-6203","issue":"11","journalAbbreviation":"PLOS ONE","language":"en","page":"e0167125","source":"PLoS Journals","title":"Dose Dependent Dual Effect of Baicalin and Herb Huang Qin Extract on Angiogenesis","volume":"11","author":[{"family":"Zhu","given":"Dongqing"},{"family":"Wang","given":"Shanshan"},{"family":"Lawless","given":"John"},{"family":"He","given":"Jianchen"},{"family":"Zheng","given":"Zhengui"}],"issued":{"date-parts":[["2016",11,30]]}}}],"schema":"https://github.com/citation-style-language/schema/raw/master/csl-citation.json"} </w:instrText>
+      </w:r>
+      <w:r>
+        <w:rPr>
+          <w:rFonts w:ascii="Times New Roman" w:hAnsi="Times New Roman" w:cs="Times New Roman"/>
+          <w:sz w:val="24"/>
+          <w:szCs w:val="24"/>
+        </w:rPr>
+        <w:fldChar w:fldCharType="separate"/>
+      </w:r>
+      <w:r>
+        <w:rPr>
+          <w:rFonts w:ascii="Times New Roman" w:hAnsi="Times New Roman" w:cs="Times New Roman"/>
+          <w:sz w:val="24"/>
+        </w:rPr>
+        <w:t xml:space="preserve">(Tao et al., 2018; </w:t>
+      </w:r>
+      <w:proofErr w:type="spellStart"/>
+      <w:r>
+        <w:rPr>
+          <w:rFonts w:ascii="Times New Roman" w:hAnsi="Times New Roman" w:cs="Times New Roman"/>
+          <w:sz w:val="24"/>
+        </w:rPr>
+        <w:t>Venkatarame</w:t>
+      </w:r>
+      <w:proofErr w:type="spellEnd"/>
+      <w:r>
+        <w:rPr>
+          <w:rFonts w:ascii="Times New Roman" w:hAnsi="Times New Roman" w:cs="Times New Roman"/>
+          <w:sz w:val="24"/>
+        </w:rPr>
+        <w:t xml:space="preserve"> Gowda </w:t>
+      </w:r>
+      <w:proofErr w:type="spellStart"/>
+      <w:r>
+        <w:rPr>
+          <w:rFonts w:ascii="Times New Roman" w:hAnsi="Times New Roman" w:cs="Times New Roman"/>
+          <w:sz w:val="24"/>
+        </w:rPr>
+        <w:t>Saralamma</w:t>
+      </w:r>
+      <w:proofErr w:type="spellEnd"/>
+      <w:r>
+        <w:rPr>
+          <w:rFonts w:ascii="Times New Roman" w:hAnsi="Times New Roman" w:cs="Times New Roman"/>
+          <w:sz w:val="24"/>
+        </w:rPr>
+        <w:t xml:space="preserve"> et al., 2017; Zhu et al., 2016)</w:t>
+      </w:r>
+      <w:r>
+        <w:rPr>
+          <w:rFonts w:ascii="Times New Roman" w:hAnsi="Times New Roman" w:cs="Times New Roman"/>
+          <w:sz w:val="24"/>
+          <w:szCs w:val="24"/>
+        </w:rPr>
+        <w:fldChar w:fldCharType="end"/>
+      </w:r>
+      <w:r>
+        <w:rPr>
+          <w:rFonts w:ascii="Times New Roman" w:hAnsi="Times New Roman" w:cs="Times New Roman"/>
+          <w:sz w:val="24"/>
+          <w:szCs w:val="24"/>
+        </w:rPr>
+        <w:t xml:space="preserve">. </w:t>
       </w:r>
     </w:p>
     <w:p>
@@ -403,7 +703,62 @@
           <w:sz w:val="24"/>
           <w:szCs w:val="24"/>
         </w:rPr>
-        <w:t>species accumulate in high concentrations.</w:t>
+        <w:t>species accumulate in high concentrations</w:t>
+      </w:r>
+      <w:r>
+        <w:rPr>
+          <w:rFonts w:ascii="Times New Roman" w:hAnsi="Times New Roman" w:cs="Times New Roman"/>
+          <w:sz w:val="24"/>
+          <w:szCs w:val="24"/>
+        </w:rPr>
+        <w:t xml:space="preserve"> </w:t>
+      </w:r>
+      <w:r>
+        <w:rPr>
+          <w:rFonts w:ascii="Times New Roman" w:hAnsi="Times New Roman" w:cs="Times New Roman"/>
+          <w:sz w:val="24"/>
+          <w:szCs w:val="24"/>
+        </w:rPr>
+        <w:fldChar w:fldCharType="begin"/>
+      </w:r>
+      <w:r>
+        <w:rPr>
+          <w:rFonts w:ascii="Times New Roman" w:hAnsi="Times New Roman" w:cs="Times New Roman"/>
+          <w:sz w:val="24"/>
+          <w:szCs w:val="24"/>
+        </w:rPr>
+        <w:instrText xml:space="preserve"> ADDIN ZOTERO_ITEM CSL_CITATION {"citationID":"5SXBr6T8","properties":{"formattedCitation":"(Q. Zhao, Chen, et al., 2016)","plainCitation":"(Q. Zhao, Chen, et al., 2016)","noteIndex":0},"citationItems":[{"id":9,"uris":["http://zotero.org/users/local/KHNG6xlm/items/8KGTAZHC"],"uri":["http://zotero.org/users/local/KHNG6xlm/items/8KGTAZHC"],"itemData":{"id":9,"type":"article-journal","abstract":"Scutellaria baicalensis Georgi, or Chinese skullcap, has been widely used as a medicinal plant in China for thousands of years, where the preparation from its roots is called Huang-Qin. It has been applied in the treatment of diarrhea, dysentery, hypertension, hemorrhaging, insomnia, inflammation and respiratory infections. Flavones such as baicalin, wogonoside and their aglycones baicalein wogonin are the major bioactive compounds extracted from the root of S. baicalensis. These flavones have been reported to have various pharmacological functions, including anti-cancer, hepatoprotection, antibacterial and antiviral, antioxidant, anticonvulsant and neuroprotective effects. In this review, we focus on clinical applications and the pharmacological properties of the medicinal plant and the flavones extracted from it. We also describe biotechnological and metabolic methods that have been used to elucidate the biosynthetic pathways of the bioactive compounds in Scutellaria.","container-title":"Science Bulletin","DOI":"10.1007/s11434-016-1136-5","ISSN":"2095-9273","issue":"18","journalAbbreviation":"Science Bulletin","language":"en","page":"1391-1398","source":"ScienceDirect","title":"Scutellaria baicalensis, the golden herb from the garden of Chinese medicinal plants","volume":"61","author":[{"family":"Zhao","given":"Qing"},{"family":"Chen","given":"Xiao-Ya"},{"family":"Martin","given":"Cathie"}],"issued":{"date-parts":[["2016",9,1]]}}}],"schema":"https://github.com/citation-style-language/schema/raw/master/csl-citation.json"} </w:instrText>
+      </w:r>
+      <w:r>
+        <w:rPr>
+          <w:rFonts w:ascii="Times New Roman" w:hAnsi="Times New Roman" w:cs="Times New Roman"/>
+          <w:sz w:val="24"/>
+          <w:szCs w:val="24"/>
+        </w:rPr>
+        <w:fldChar w:fldCharType="separate"/>
+      </w:r>
+      <w:r>
+        <w:rPr>
+          <w:rFonts w:ascii="Times New Roman" w:hAnsi="Times New Roman" w:cs="Times New Roman"/>
+          <w:sz w:val="24"/>
+        </w:rPr>
+        <w:t>(Q. Zhao, Chen, et al., 2016)</w:t>
+      </w:r>
+      <w:r>
+        <w:rPr>
+          <w:rFonts w:ascii="Times New Roman" w:hAnsi="Times New Roman" w:cs="Times New Roman"/>
+          <w:sz w:val="24"/>
+          <w:szCs w:val="24"/>
+        </w:rPr>
+        <w:fldChar w:fldCharType="end"/>
+      </w:r>
+      <w:r>
+        <w:rPr>
+          <w:rFonts w:ascii="Times New Roman" w:hAnsi="Times New Roman" w:cs="Times New Roman"/>
+          <w:sz w:val="24"/>
+          <w:szCs w:val="24"/>
+        </w:rPr>
+        <w:t>.</w:t>
       </w:r>
       <w:r>
         <w:rPr>
@@ -533,15 +888,31 @@
           <w:sz w:val="24"/>
           <w:szCs w:val="24"/>
         </w:rPr>
-        <w:t>which includes chrysin and its derivatives</w:t>
-      </w:r>
-      <w:r>
-        <w:rPr>
-          <w:rFonts w:ascii="Times New Roman" w:hAnsi="Times New Roman" w:cs="Times New Roman"/>
-          <w:sz w:val="24"/>
-          <w:szCs w:val="24"/>
-        </w:rPr>
-        <w:t>,</w:t>
+        <w:t xml:space="preserve">which includes chrysin and its derivatives, </w:t>
+      </w:r>
+      <w:r>
+        <w:rPr>
+          <w:rFonts w:ascii="Times New Roman" w:hAnsi="Times New Roman" w:cs="Times New Roman"/>
+          <w:sz w:val="24"/>
+          <w:szCs w:val="24"/>
+        </w:rPr>
+        <w:t xml:space="preserve">have been </w:t>
+      </w:r>
+      <w:r>
+        <w:rPr>
+          <w:rFonts w:ascii="Times New Roman" w:hAnsi="Times New Roman" w:cs="Times New Roman"/>
+          <w:sz w:val="24"/>
+          <w:szCs w:val="24"/>
+        </w:rPr>
+        <w:t>demonstrated</w:t>
+      </w:r>
+      <w:r>
+        <w:rPr>
+          <w:rFonts w:ascii="Times New Roman" w:hAnsi="Times New Roman" w:cs="Times New Roman"/>
+          <w:sz w:val="24"/>
+          <w:szCs w:val="24"/>
+        </w:rPr>
+        <w:t xml:space="preserve"> to be</w:t>
       </w:r>
       <w:r>
         <w:rPr>
@@ -557,7 +928,33 @@
           <w:sz w:val="24"/>
           <w:szCs w:val="24"/>
         </w:rPr>
-        <w:t>have been proposed to be</w:t>
+        <w:t xml:space="preserve">mostly </w:t>
+      </w:r>
+      <w:r>
+        <w:rPr>
+          <w:rFonts w:ascii="Times New Roman" w:hAnsi="Times New Roman" w:cs="Times New Roman"/>
+          <w:sz w:val="24"/>
+          <w:szCs w:val="24"/>
+        </w:rPr>
+        <w:t xml:space="preserve">specific to the </w:t>
+      </w:r>
+      <w:r>
+        <w:rPr>
+          <w:rFonts w:ascii="Times New Roman" w:hAnsi="Times New Roman" w:cs="Times New Roman"/>
+          <w:i/>
+          <w:iCs/>
+          <w:sz w:val="24"/>
+          <w:szCs w:val="24"/>
+        </w:rPr>
+        <w:t>Scutellaria</w:t>
+      </w:r>
+      <w:r>
+        <w:rPr>
+          <w:rFonts w:ascii="Times New Roman" w:hAnsi="Times New Roman" w:cs="Times New Roman"/>
+          <w:sz w:val="24"/>
+          <w:szCs w:val="24"/>
+        </w:rPr>
+        <w:t xml:space="preserve"> genus</w:t>
       </w:r>
       <w:r>
         <w:rPr>
@@ -573,15 +970,46 @@
           <w:sz w:val="24"/>
           <w:szCs w:val="24"/>
         </w:rPr>
-        <w:t xml:space="preserve">mostly </w:t>
-      </w:r>
-      <w:r>
-        <w:rPr>
-          <w:rFonts w:ascii="Times New Roman" w:hAnsi="Times New Roman" w:cs="Times New Roman"/>
-          <w:sz w:val="24"/>
-          <w:szCs w:val="24"/>
-        </w:rPr>
-        <w:t xml:space="preserve">specific to the </w:t>
+        <w:fldChar w:fldCharType="begin"/>
+      </w:r>
+      <w:r>
+        <w:rPr>
+          <w:rFonts w:ascii="Times New Roman" w:hAnsi="Times New Roman" w:cs="Times New Roman"/>
+          <w:sz w:val="24"/>
+          <w:szCs w:val="24"/>
+        </w:rPr>
+        <w:instrText xml:space="preserve"> ADDIN ZOTERO_ITEM CSL_CITATION {"citationID":"W1zoXKrY","properties":{"formattedCitation":"(Q. Zhao, Zhang, et al., 2016)","plainCitation":"(Q. Zhao, Zhang, et al., 2016)","noteIndex":0},"citationItems":[{"id":6,"uris":["http://zotero.org/users/local/KHNG6xlm/items/7WDATX6W"],"uri":["http://zotero.org/users/local/KHNG6xlm/items/7WDATX6W"],"itemData":{"id":6,"type":"article-journal","abstract":"Wogonin and baicalein are bioactive flavones in the popular Chinese herbal remedy Huang-Qin (Scutellaria baicalensis Georgi). These specialized flavones lack a 4′-hydroxyl group on the B ring (4′-deoxyflavones) and induce apoptosis in a wide spectrum of human tumor cells in vitro and inhibit tumor growth in vivo in different mouse tumor models. Root-specific flavones (RSFs) from Scutellaria have a variety of reported additional beneficial effects including antioxidant and antiviral properties. We describe the characterization of a new pathway for the synthesis of these compounds, in which pinocembrin (a 4′-deoxyflavanone) serves as a key intermediate. Although two genes encoding flavone synthase II (FNSII) are expressed in the roots of S. baicalensis, FNSII-1 has broad specificity for flavanones as substrates, whereas FNSII-2 is specific for pinocembrin. FNSII-2 is responsible for the synthesis of 4′-deoxyRSFs, such as chrysin and wogonin, wogonoside, baicalein, and baicalin, which are synthesized from chrysin. A gene encoding a cinnamic acid–specific coenzyme A ligase (SbCLL-7), which is highly expressed in roots, is required for the synthesis of RSFs by FNSII-2, as demonstrated by gene silencing. A specific isoform of chalcone synthase (SbCHS-2) that is highly expressed in roots producing RSFs is also required for the synthesis of chrysin. Our studies reveal a recently evolved pathway for biosynthesis of specific, bioactive 4′-deoxyflavones in the roots of S. baicalensis.\nScutellaria baicalensis (Huang-Qin in Chinese medicine) produces bioactive 4′-deoxyflavones by a newly evolved metabolic pathway.\nScutellaria baicalensis (Huang-Qin in Chinese medicine) produces bioactive 4′-deoxyflavones by a newly evolved metabolic pathway.","container-title":"Science Advances","DOI":"10.1126/sciadv.1501780","ISSN":"2375-2548","issue":"4","language":"en","page":"e1501780","source":"advances.sciencemag.org","title":"A specialized flavone biosynthetic pathway has evolved in the medicinal plant, Scutellaria baicalensis","volume":"2","author":[{"family":"Zhao","given":"Qing"},{"family":"Zhang","given":"Yang"},{"family":"Wang","given":"Gang"},{"family":"Hill","given":"Lionel"},{"family":"Weng","given":"Jing-Ke"},{"family":"Chen","given":"Xiao-Ya"},{"family":"Xue","given":"Hongwei"},{"family":"Martin","given":"Cathie"}],"issued":{"date-parts":[["2016",4,1]]}}}],"schema":"https://github.com/citation-style-language/schema/raw/master/csl-citation.json"} </w:instrText>
+      </w:r>
+      <w:r>
+        <w:rPr>
+          <w:rFonts w:ascii="Times New Roman" w:hAnsi="Times New Roman" w:cs="Times New Roman"/>
+          <w:sz w:val="24"/>
+          <w:szCs w:val="24"/>
+        </w:rPr>
+        <w:fldChar w:fldCharType="separate"/>
+      </w:r>
+      <w:r>
+        <w:rPr>
+          <w:rFonts w:ascii="Times New Roman" w:hAnsi="Times New Roman" w:cs="Times New Roman"/>
+          <w:sz w:val="24"/>
+        </w:rPr>
+        <w:t>(Q. Zhao, Zhang, et al., 2016)</w:t>
+      </w:r>
+      <w:r>
+        <w:rPr>
+          <w:rFonts w:ascii="Times New Roman" w:hAnsi="Times New Roman" w:cs="Times New Roman"/>
+          <w:sz w:val="24"/>
+          <w:szCs w:val="24"/>
+        </w:rPr>
+        <w:fldChar w:fldCharType="end"/>
+      </w:r>
+      <w:r>
+        <w:rPr>
+          <w:rFonts w:ascii="Times New Roman" w:hAnsi="Times New Roman" w:cs="Times New Roman"/>
+          <w:sz w:val="24"/>
+          <w:szCs w:val="24"/>
+        </w:rPr>
+        <w:t xml:space="preserve">. Only several species of plants outside of the </w:t>
       </w:r>
       <w:r>
         <w:rPr>
@@ -599,23 +1027,198 @@
           <w:sz w:val="24"/>
           <w:szCs w:val="24"/>
         </w:rPr>
-        <w:t>genu</w:t>
-      </w:r>
-      <w:r>
-        <w:rPr>
-          <w:rFonts w:ascii="Times New Roman" w:hAnsi="Times New Roman" w:cs="Times New Roman"/>
-          <w:sz w:val="24"/>
-          <w:szCs w:val="24"/>
-        </w:rPr>
-        <w:t>s</w:t>
-      </w:r>
-      <w:r>
-        <w:rPr>
-          <w:rFonts w:ascii="Times New Roman" w:hAnsi="Times New Roman" w:cs="Times New Roman"/>
-          <w:sz w:val="24"/>
-          <w:szCs w:val="24"/>
-        </w:rPr>
-        <w:t xml:space="preserve">. Only several species of plants outside of the </w:t>
+        <w:t>genus have been found to be capable of synthesizing this class of flavones</w:t>
+      </w:r>
+      <w:r>
+        <w:rPr>
+          <w:rFonts w:ascii="Times New Roman" w:hAnsi="Times New Roman" w:cs="Times New Roman"/>
+          <w:sz w:val="24"/>
+          <w:szCs w:val="24"/>
+        </w:rPr>
+        <w:t xml:space="preserve"> </w:t>
+      </w:r>
+      <w:r>
+        <w:rPr>
+          <w:rFonts w:ascii="Times New Roman" w:hAnsi="Times New Roman" w:cs="Times New Roman"/>
+          <w:sz w:val="24"/>
+          <w:szCs w:val="24"/>
+        </w:rPr>
+        <w:fldChar w:fldCharType="begin"/>
+      </w:r>
+      <w:r>
+        <w:rPr>
+          <w:rFonts w:ascii="Times New Roman" w:hAnsi="Times New Roman" w:cs="Times New Roman"/>
+          <w:sz w:val="24"/>
+          <w:szCs w:val="24"/>
+        </w:rPr>
+        <w:instrText xml:space="preserve"> ADDIN ZOTERO_ITEM CSL_CITATION {"citationID":"kBHxWtJL","properties":{"formattedCitation":"(Kato et al., 1992; V. M. Rao et al., 2009; Y. K. Rao et al., 2002)","plainCitation":"(Kato et al., 1992; V. M. Rao et al., 2009; Y. K. Rao et al., 2002)","noteIndex":0},"citationItems":[{"id":107,"uris":["http://zotero.org/users/local/KHNG6xlm/items/SYHEU7JK"],"uri":["http://zotero.org/users/local/KHNG6xlm/items/SYHEU7JK"],"itemData":{"id":107,"type":"article-journal","abstract":"Virola uenosa contains 5-deoxyflavones in its flowers, unripe fruits (pericarps) and seedlings (leaves). Upon ripening progressively larger quantities of gradually more strongly reduced lignans, including the novel (-)-dihydro3’,4’-dimethoxy-3’,4’-demethylenedioxycubebin, appear in all parts of the fruits. Dibenzyllactols, including, (-)cubebin, and the furofuran, (+)-sesamin, are the major lignans, respectively, of mature seeds and seedlings (roots).","container-title":"Phytochemistry","DOI":"10.1016/0031-9422(91)83055-P","ISSN":"00319422","issue":"1","journalAbbreviation":"Phytochemistry","language":"en","page":"283-287","source":"DOI.org (Crossref)","title":"Flavones and lignans in flowers, fruits and seedlings ofVirola venosa","volume":"31","author":[{"family":"Kato","given":"Massuo J."},{"family":"Yoshida","given":"Massayoshi"},{"family":"Gottlieb","given":"Otto R."}],"issued":{"date-parts":[["1992",1]]}}},{"id":95,"uris":["http://zotero.org/users/local/KHNG6xlm/items/NTBP7MCK"],"uri":["http://zotero.org/users/local/KHNG6xlm/items/NTBP7MCK"],"itemData":{"id":95,"type":"article-journal","abstract":"Two new 5-deoxyflavones, 6-hydroxy-2',4',5'-trimethoxyflavone (1), 6-hydroxy-3',4',5'-trimethoxyflavone (2) and a known flavone, 7,2',4'trimethoxyflavone (3) have been isolated from the whole plant of Grangea maderaspatana. The isolated compounds were characterized by various spectral methods like UV, IR, Mass, 1D and 2D NMR including NOESY, COSY, HSQC and HMBC studies. The antioxidant and antifungal screening of the isolated compounds were performed in vitro by superoxide free radical scavenging activity method and agar cup method, respectively.","container-title":"Asian J. Chem.","issue":"2","language":"en","page":"7","source":"Zotero","title":"Two New Bio-active Flavones from Grangea maderaspatana (Artemisia maderaspatana)","volume":"21","author":[{"family":"Rao","given":"V Madhava"},{"family":"Damu","given":"G L V"},{"family":"Sudhakar","given":"D"},{"family":"Rao","given":"C Venkata"}],"issued":{"date-parts":[["2009"]]}}},{"id":102,"uris":["http://zotero.org/users/local/KHNG6xlm/items/TUKQAQ49"],"uri":["http://zotero.org/users/local/KHNG6xlm/items/TUKQAQ49"],"itemData":{"id":102,"type":"article-journal","abstract":"Two new 5-deoxyflavones, 7,8-dimethoxy-3',4'-methylenedioxyflavone (1) and 7,2',4'-trimethoxyflavone (2) together with a known flavone, 7,4'-dimethoxy-3'-hydroxyflavone (3) were isolated from the rootbark of Albizia odoratissima. The structures of these new compounds were elucidated by electrospray ionization mass spectrometry (ESI-MS) and 1D and 2D-NMR spectral studies including H-1-H-1 correlation spectroscopy (COSY), heteronuclear single quantum coherence (HSQC), heteronuclear multiple bond connectivity (HMBC) and nuclear Overhauser enhancement spectroscopy (NOESY).","container-title":"Chemical &amp; Pharmaceutical Bulletin","DOI":"10.1248/cpb.50.1271","ISSN":"0009-2363","issue":"9","journalAbbreviation":"Chem. Pharm. Bull.","language":"English","note":"publisher-place: Tokyo\npublisher: Pharmaceutical Soc Japan\nWOS:000177740100025","page":"1271-1272","source":"Web of Science","title":"Two new 5-deoxyflavones from Albizia odoratissima","volume":"50","author":[{"family":"Rao","given":"Y. K."},{"family":"Reddy","given":"M. V. B."},{"family":"Rao","given":"C. V."},{"family":"Gunasekar","given":"D."},{"family":"Blond","given":"A."},{"family":"Caux","given":"C."},{"family":"Bodo","given":"B."}],"issued":{"date-parts":[["2002",9]]}}}],"schema":"https://github.com/citation-style-language/schema/raw/master/csl-citation.json"} </w:instrText>
+      </w:r>
+      <w:r>
+        <w:rPr>
+          <w:rFonts w:ascii="Times New Roman" w:hAnsi="Times New Roman" w:cs="Times New Roman"/>
+          <w:sz w:val="24"/>
+          <w:szCs w:val="24"/>
+        </w:rPr>
+        <w:fldChar w:fldCharType="separate"/>
+      </w:r>
+      <w:r>
+        <w:rPr>
+          <w:rFonts w:ascii="Times New Roman" w:hAnsi="Times New Roman" w:cs="Times New Roman"/>
+          <w:sz w:val="24"/>
+        </w:rPr>
+        <w:t>(Kato et al., 1992; V. M. Rao et al., 2009; Y. K. Rao et al., 2002)</w:t>
+      </w:r>
+      <w:r>
+        <w:rPr>
+          <w:rFonts w:ascii="Times New Roman" w:hAnsi="Times New Roman" w:cs="Times New Roman"/>
+          <w:sz w:val="24"/>
+          <w:szCs w:val="24"/>
+        </w:rPr>
+        <w:fldChar w:fldCharType="end"/>
+      </w:r>
+      <w:r>
+        <w:rPr>
+          <w:rFonts w:ascii="Times New Roman" w:hAnsi="Times New Roman" w:cs="Times New Roman"/>
+          <w:sz w:val="24"/>
+          <w:szCs w:val="24"/>
+        </w:rPr>
+        <w:t xml:space="preserve">. </w:t>
+      </w:r>
+      <w:r>
+        <w:rPr>
+          <w:rFonts w:ascii="Times New Roman" w:hAnsi="Times New Roman" w:cs="Times New Roman"/>
+          <w:sz w:val="24"/>
+          <w:szCs w:val="24"/>
+        </w:rPr>
+        <w:t xml:space="preserve">The specific biological activities of </w:t>
+      </w:r>
+      <w:r>
+        <w:rPr>
+          <w:rFonts w:ascii="Times New Roman" w:hAnsi="Times New Roman" w:cs="Times New Roman"/>
+          <w:sz w:val="24"/>
+          <w:szCs w:val="24"/>
+        </w:rPr>
+        <w:t xml:space="preserve">the majority of both these classes of flavones have </w:t>
+      </w:r>
+      <w:r>
+        <w:rPr>
+          <w:rFonts w:ascii="Times New Roman" w:hAnsi="Times New Roman" w:cs="Times New Roman"/>
+          <w:sz w:val="24"/>
+          <w:szCs w:val="24"/>
+        </w:rPr>
+        <w:lastRenderedPageBreak/>
+        <w:t>been</w:t>
+      </w:r>
+      <w:r>
+        <w:rPr>
+          <w:rFonts w:ascii="Times New Roman" w:hAnsi="Times New Roman" w:cs="Times New Roman"/>
+          <w:sz w:val="24"/>
+          <w:szCs w:val="24"/>
+        </w:rPr>
+        <w:t xml:space="preserve"> studied</w:t>
+      </w:r>
+      <w:r>
+        <w:rPr>
+          <w:rFonts w:ascii="Times New Roman" w:hAnsi="Times New Roman" w:cs="Times New Roman"/>
+          <w:sz w:val="24"/>
+          <w:szCs w:val="24"/>
+        </w:rPr>
+        <w:t xml:space="preserve"> </w:t>
+      </w:r>
+      <w:r>
+        <w:rPr>
+          <w:rFonts w:ascii="Times New Roman" w:hAnsi="Times New Roman" w:cs="Times New Roman"/>
+          <w:sz w:val="24"/>
+          <w:szCs w:val="24"/>
+        </w:rPr>
+        <w:fldChar w:fldCharType="begin"/>
+      </w:r>
+      <w:r>
+        <w:rPr>
+          <w:rFonts w:ascii="Times New Roman" w:hAnsi="Times New Roman" w:cs="Times New Roman"/>
+          <w:sz w:val="24"/>
+          <w:szCs w:val="24"/>
+        </w:rPr>
+        <w:instrText xml:space="preserve"> ADDIN ZOTERO_ITEM CSL_CITATION {"citationID":"bouhdHaM","properties":{"formattedCitation":"(Lin et al., 2012; Salehi et al., 2019; Shang et al., 2010)","plainCitation":"(Lin et al., 2012; Salehi et al., 2019; Shang et al., 2010)","noteIndex":0},"citationItems":[{"id":20,"uris":["http://zotero.org/users/local/KHNG6xlm/items/NWN752WG"],"uri":["http://zotero.org/users/local/KHNG6xlm/items/NWN752WG"],"itemData":{"id":20,"type":"article-journal","abstract":"Hispidulin, a naturally occurring flavone, has been reported to have an antiepileptic profile. An excessive release of glutamate is considered to be related to neuropathology of epilepsy. We investigated whether hispidulin affected endogenous glutamate release in rat cerebral cortex nerve terminals (synaptosomes) and explored the possible mechanism. Hispidulin inhibited the release of glutamate evoked by the K+ channel blocker 4-aminopyridine (4-AP). The effects of hispidulin on the evoked glutamate release were prevented by the chelation of extracellular Ca2+ ions and the vesicular transporter inhibitor bafilomycin A1. However, the glutamate transporter inhibitor dl-threo-beta-benzyl-oxyaspartate did not have any effect on hispidulin action. Hispidulin reduced the depolarization-induced increase in cytosolic free Ca2+ concentration ([Ca2+]C), but did not alter 4-AP-mediated depolarization. Furthermore, the effect of hispidulin on evoked glutamate release was abolished by blocking the Cav2.2 (N-type) and Cav2.1 (P/Q-type) channels, but not by blocking ryanodine receptors or mitochondrial Na+/Ca2+ exchange. Mitogen-activated protein kinase kinase (MEK) inhibition also prevented the inhibitory effect of hispidulin on evoked glutamate release. Western blot analyses showed that hispidulin decreased the 4-AP-induced phosphorylation of extracellular signal-regulated kinase 1 and 2 (ERK1/2) and synaptic vesicle-associated protein synapsin I, a major presynaptic substrate for ERK; this decrease was also blocked by the MEK inhibitor. Moreover, the inhibition of glutamate release by hispidulin was strongly attenuated in mice without synapsin I. These results show that hispidulin inhibits glutamate release from cortical synaptosomes in rats through the suppression of presynaptic voltage-dependent Ca2+ entry and ERK/synapsin I signaling pathway.","container-title":"Toxicology and Applied Pharmacology","DOI":"10.1016/j.taap.2012.06.015","ISSN":"0041-008X","issue":"2","journalAbbreviation":"Toxicology and Applied Pharmacology","language":"en","page":"233-243","source":"ScienceDirect","title":"Hispidulin inhibits the release of glutamate in rat cerebrocortical nerve terminals","volume":"263","author":[{"family":"Lin","given":"Tzu-Yu"},{"family":"Lu","given":"Cheng-Wei"},{"family":"Wang","given":"Chia-Chuan"},{"family":"Lu","given":"Jyh-Feng"},{"family":"Wang","given":"Su-Jane"}],"issued":{"date-parts":[["2012",9,1]]}}},{"id":85,"uris":["http://zotero.org/users/local/KHNG6xlm/items/9G4RJEWQ"],"uri":["http://zotero.org/users/local/KHNG6xlm/items/9G4RJEWQ"],"itemData":{"id":85,"type":"article-journal","abstract":"Several plant bioactive compounds have exhibited functional activities that suggest they could play a remarkable role in preventing a wide range of chronic diseases. The largest group of naturally-occurring polyphenols are the flavonoids, including apigenin. The present work is an updated overview of apigenin, focusing on its health-promoting effects/therapeutic functions and, in particular, results of in vivo research. In addition to an introduction to its chemistry, nutraceutical features have also been described. The main key findings from in vivo research, including animal models and human studies, are summarized. The beneficial indications are reported and discussed in detail, including effects in diabetes, amnesia and Alzheimer’s disease, depression and insomnia, cancer, etc. Finally, data on flavonoids from the main public databases are gathered to highlight the apigenin’s key role in dietary assessment and in the evaluation of a formulated diet, to determine exposure and to investigate its health effects in vivo.","container-title":"International Journal of Molecular Sciences","DOI":"10.3390/ijms20061305","ISSN":"1422-0067","issue":"6","journalAbbreviation":"Int J Mol Sci","note":"PMID: 30875872\nPMCID: PMC6472148","source":"PubMed Central","title":"The Therapeutic Potential of Apigenin","URL":"https://www.ncbi.nlm.nih.gov/pmc/articles/PMC6472148/","volume":"20","author":[{"family":"Salehi","given":"Bahare"},{"family":"Venditti","given":"Alessandro"},{"family":"Sharifi-Rad","given":"Mehdi"},{"family":"Kręgiel","given":"Dorota"},{"family":"Sharifi-Rad","given":"Javad"},{"family":"Durazzo","given":"Alessandra"},{"family":"Lucarini","given":"Massimo"},{"family":"Santini","given":"Antonello"},{"family":"Souto","given":"Eliana B."},{"family":"Novellino","given":"Ettore"},{"family":"Antolak","given":"Hubert"},{"family":"Azzini","given":"Elena"},{"family":"Setzer","given":"William N."},{"family":"Martins","given":"Natália"}],"accessed":{"date-parts":[["2020",7,21]]},"issued":{"date-parts":[["2019",3,15]]}}},{"id":14,"uris":["http://zotero.org/users/local/KHNG6xlm/items/7JWS6I7I"],"uri":["http://zotero.org/users/local/KHNG6xlm/items/7JWS6I7I"],"itemData":{"id":14,"type":"article-journal","abstract":"Scutellaria (HUANG QIN) (Lamiaceae), which includes about 350 species commonly known as skullcaps, is widespread in Europe, the United States and East Asia. Some species are taken to clear away the heat-evil and expel superficial evils in traditional Chinese medicine (TCM). The present paper reviews the ethnopharmacology, the biological activities and the correlated chemical compounds of Scutellaria species. More than 295 compounds have been isolated, among them flavonoids and diterpenes. Studies show that Scutellaria and its active principles possess wide pharmacological actions, such as antitumor, anti-angiogenesis, hepatoprotective, antioxidant, anticonvulsant, antibacterial and antiviral activities. Currently, effective monomeric compounds or active parts have been screened for pharmacological activity from Scutellaria in vivo and in vitro. Increasing data supports application and exploitation for new drug development.","container-title":"Journal of Ethnopharmacology","DOI":"10.1016/j.jep.2010.01.006","ISSN":"0378-8741","issue":"2","journalAbbreviation":"Journal of Ethnopharmacology","language":"en","page":"279-313","source":"ScienceDirect","title":"The genus Scutellaria an ethnopharmacological and phytochemical review","volume":"128","author":[{"family":"Shang","given":"Xiaofei"},{"family":"He","given":"Xirui"},{"family":"He","given":"Xiaoying"},{"family":"Li","given":"Maoxing"},{"family":"Zhang","given":"Ruxue"},{"family":"Fan","given":"Pengcheng"},{"family":"Zhang","given":"Quanlong"},{"family":"Jia","given":"Zhengping"}],"issued":{"date-parts":[["2010",3,24]]}}}],"schema":"https://github.com/citation-style-language/schema/raw/master/csl-citation.json"} </w:instrText>
+      </w:r>
+      <w:r>
+        <w:rPr>
+          <w:rFonts w:ascii="Times New Roman" w:hAnsi="Times New Roman" w:cs="Times New Roman"/>
+          <w:sz w:val="24"/>
+          <w:szCs w:val="24"/>
+        </w:rPr>
+        <w:fldChar w:fldCharType="separate"/>
+      </w:r>
+      <w:r>
+        <w:rPr>
+          <w:rFonts w:ascii="Times New Roman" w:hAnsi="Times New Roman" w:cs="Times New Roman"/>
+          <w:sz w:val="24"/>
+        </w:rPr>
+        <w:t>(Lin et al., 2012; Salehi et al., 2019; Shang et al., 2010)</w:t>
+      </w:r>
+      <w:r>
+        <w:rPr>
+          <w:rFonts w:ascii="Times New Roman" w:hAnsi="Times New Roman" w:cs="Times New Roman"/>
+          <w:sz w:val="24"/>
+          <w:szCs w:val="24"/>
+        </w:rPr>
+        <w:fldChar w:fldCharType="end"/>
+      </w:r>
+      <w:r>
+        <w:rPr>
+          <w:rFonts w:ascii="Times New Roman" w:hAnsi="Times New Roman" w:cs="Times New Roman"/>
+          <w:sz w:val="24"/>
+          <w:szCs w:val="24"/>
+        </w:rPr>
+        <w:t>. In addition, t</w:t>
+      </w:r>
+      <w:r>
+        <w:rPr>
+          <w:rFonts w:ascii="Times New Roman" w:hAnsi="Times New Roman" w:cs="Times New Roman"/>
+          <w:sz w:val="24"/>
+          <w:szCs w:val="24"/>
+        </w:rPr>
+        <w:t>he</w:t>
+      </w:r>
+      <w:r>
+        <w:rPr>
+          <w:rFonts w:ascii="Times New Roman" w:hAnsi="Times New Roman" w:cs="Times New Roman"/>
+          <w:sz w:val="24"/>
+          <w:szCs w:val="24"/>
+        </w:rPr>
+        <w:t xml:space="preserve"> accumulation patterns of these </w:t>
+      </w:r>
+      <w:r>
+        <w:rPr>
+          <w:rFonts w:ascii="Times New Roman" w:hAnsi="Times New Roman" w:cs="Times New Roman"/>
+          <w:sz w:val="24"/>
+          <w:szCs w:val="24"/>
+        </w:rPr>
+        <w:t>flavones</w:t>
+      </w:r>
+      <w:r>
+        <w:rPr>
+          <w:rFonts w:ascii="Times New Roman" w:hAnsi="Times New Roman" w:cs="Times New Roman"/>
+          <w:sz w:val="24"/>
+          <w:szCs w:val="24"/>
+        </w:rPr>
+        <w:t xml:space="preserve"> </w:t>
+      </w:r>
+      <w:r>
+        <w:rPr>
+          <w:rFonts w:ascii="Times New Roman" w:hAnsi="Times New Roman" w:cs="Times New Roman"/>
+          <w:sz w:val="24"/>
+          <w:szCs w:val="24"/>
+        </w:rPr>
+        <w:t>have been characterized for</w:t>
+      </w:r>
+      <w:r>
+        <w:rPr>
+          <w:rFonts w:ascii="Times New Roman" w:hAnsi="Times New Roman" w:cs="Times New Roman"/>
+          <w:sz w:val="24"/>
+          <w:szCs w:val="24"/>
+        </w:rPr>
+        <w:t xml:space="preserve"> several more well-known </w:t>
       </w:r>
       <w:r>
         <w:rPr>
@@ -633,59 +1236,67 @@
           <w:sz w:val="24"/>
           <w:szCs w:val="24"/>
         </w:rPr>
-        <w:t xml:space="preserve">genus have been found to be capable of synthesizing this class of flavones. </w:t>
-      </w:r>
-      <w:r>
-        <w:rPr>
-          <w:rFonts w:ascii="Times New Roman" w:hAnsi="Times New Roman" w:cs="Times New Roman"/>
-          <w:sz w:val="24"/>
-          <w:szCs w:val="24"/>
-        </w:rPr>
-        <w:t xml:space="preserve">The specific biological activities of </w:t>
-      </w:r>
-      <w:r>
-        <w:rPr>
-          <w:rFonts w:ascii="Times New Roman" w:hAnsi="Times New Roman" w:cs="Times New Roman"/>
-          <w:sz w:val="24"/>
-          <w:szCs w:val="24"/>
-        </w:rPr>
-        <w:t>the majority of both these classes of flavones have been</w:t>
-      </w:r>
-      <w:r>
-        <w:rPr>
-          <w:rFonts w:ascii="Times New Roman" w:hAnsi="Times New Roman" w:cs="Times New Roman"/>
-          <w:sz w:val="24"/>
-          <w:szCs w:val="24"/>
-        </w:rPr>
-        <w:t xml:space="preserve"> studied. In addition, t</w:t>
-      </w:r>
-      <w:r>
-        <w:rPr>
-          <w:rFonts w:ascii="Times New Roman" w:hAnsi="Times New Roman" w:cs="Times New Roman"/>
-          <w:sz w:val="24"/>
-          <w:szCs w:val="24"/>
-        </w:rPr>
-        <w:t>he</w:t>
-      </w:r>
-      <w:r>
-        <w:rPr>
-          <w:rFonts w:ascii="Times New Roman" w:hAnsi="Times New Roman" w:cs="Times New Roman"/>
-          <w:sz w:val="24"/>
-          <w:szCs w:val="24"/>
-        </w:rPr>
-        <w:t xml:space="preserve"> accumulation patterns of these </w:t>
-      </w:r>
-      <w:r>
-        <w:rPr>
-          <w:rFonts w:ascii="Times New Roman" w:hAnsi="Times New Roman" w:cs="Times New Roman"/>
-          <w:sz w:val="24"/>
-          <w:szCs w:val="24"/>
-        </w:rPr>
-        <w:t>flavones</w:t>
-      </w:r>
-      <w:r>
-        <w:rPr>
-          <w:rFonts w:ascii="Times New Roman" w:hAnsi="Times New Roman" w:cs="Times New Roman"/>
+        <w:t>species, such as</w:t>
+      </w:r>
+      <w:r>
+        <w:rPr>
+          <w:rFonts w:ascii="Times New Roman" w:hAnsi="Times New Roman" w:cs="Times New Roman"/>
+          <w:sz w:val="24"/>
+          <w:szCs w:val="24"/>
+        </w:rPr>
+        <w:t xml:space="preserve"> the previously mentioned </w:t>
+      </w:r>
+      <w:r>
+        <w:rPr>
+          <w:rFonts w:ascii="Times New Roman" w:hAnsi="Times New Roman" w:cs="Times New Roman"/>
+          <w:i/>
+          <w:iCs/>
+          <w:sz w:val="24"/>
+          <w:szCs w:val="24"/>
+        </w:rPr>
+        <w:t>S. barbata</w:t>
+      </w:r>
+      <w:r>
+        <w:rPr>
+          <w:rFonts w:ascii="Times New Roman" w:hAnsi="Times New Roman" w:cs="Times New Roman"/>
+          <w:sz w:val="24"/>
+          <w:szCs w:val="24"/>
+        </w:rPr>
+        <w:t xml:space="preserve">, </w:t>
+      </w:r>
+      <w:r>
+        <w:rPr>
+          <w:rFonts w:ascii="Times New Roman" w:hAnsi="Times New Roman" w:cs="Times New Roman"/>
+          <w:i/>
+          <w:iCs/>
+          <w:sz w:val="24"/>
+          <w:szCs w:val="24"/>
+        </w:rPr>
+        <w:t>S. lateriflora</w:t>
+      </w:r>
+      <w:r>
+        <w:rPr>
+          <w:rFonts w:ascii="Times New Roman" w:hAnsi="Times New Roman" w:cs="Times New Roman"/>
+          <w:sz w:val="24"/>
+          <w:szCs w:val="24"/>
+        </w:rPr>
+        <w:t xml:space="preserve">, and </w:t>
+      </w:r>
+      <w:r>
+        <w:rPr>
+          <w:rFonts w:ascii="Times New Roman" w:hAnsi="Times New Roman" w:cs="Times New Roman"/>
+          <w:i/>
+          <w:iCs/>
+          <w:sz w:val="24"/>
+          <w:szCs w:val="24"/>
+        </w:rPr>
+        <w:t>S. baicalensis</w:t>
+      </w:r>
+      <w:r>
+        <w:rPr>
+          <w:rFonts w:ascii="Times New Roman" w:hAnsi="Times New Roman" w:cs="Times New Roman"/>
+          <w:i/>
+          <w:iCs/>
           <w:sz w:val="24"/>
           <w:szCs w:val="24"/>
         </w:rPr>
@@ -694,90 +1305,49 @@
       <w:r>
         <w:rPr>
           <w:rFonts w:ascii="Times New Roman" w:hAnsi="Times New Roman" w:cs="Times New Roman"/>
-          <w:sz w:val="24"/>
-          <w:szCs w:val="24"/>
-        </w:rPr>
-        <w:t>have been characterized for</w:t>
-      </w:r>
-      <w:r>
-        <w:rPr>
-          <w:rFonts w:ascii="Times New Roman" w:hAnsi="Times New Roman" w:cs="Times New Roman"/>
-          <w:sz w:val="24"/>
-          <w:szCs w:val="24"/>
-        </w:rPr>
-        <w:t xml:space="preserve"> several more well-known </w:t>
-      </w:r>
-      <w:r>
-        <w:rPr>
-          <w:rFonts w:ascii="Times New Roman" w:hAnsi="Times New Roman" w:cs="Times New Roman"/>
-          <w:i/>
-          <w:iCs/>
-          <w:sz w:val="24"/>
-          <w:szCs w:val="24"/>
-        </w:rPr>
-        <w:t xml:space="preserve">Scutellaria </w:t>
-      </w:r>
-      <w:r>
-        <w:rPr>
-          <w:rFonts w:ascii="Times New Roman" w:hAnsi="Times New Roman" w:cs="Times New Roman"/>
-          <w:sz w:val="24"/>
-          <w:szCs w:val="24"/>
-        </w:rPr>
-        <w:t>species, such as</w:t>
-      </w:r>
-      <w:r>
-        <w:rPr>
-          <w:rFonts w:ascii="Times New Roman" w:hAnsi="Times New Roman" w:cs="Times New Roman"/>
-          <w:sz w:val="24"/>
-          <w:szCs w:val="24"/>
-        </w:rPr>
-        <w:t xml:space="preserve"> the previously mentioned </w:t>
-      </w:r>
-      <w:r>
-        <w:rPr>
-          <w:rFonts w:ascii="Times New Roman" w:hAnsi="Times New Roman" w:cs="Times New Roman"/>
-          <w:i/>
-          <w:iCs/>
-          <w:sz w:val="24"/>
-          <w:szCs w:val="24"/>
-        </w:rPr>
-        <w:t>S. barbata</w:t>
-      </w:r>
-      <w:r>
-        <w:rPr>
-          <w:rFonts w:ascii="Times New Roman" w:hAnsi="Times New Roman" w:cs="Times New Roman"/>
-          <w:sz w:val="24"/>
-          <w:szCs w:val="24"/>
-        </w:rPr>
-        <w:t xml:space="preserve">, </w:t>
-      </w:r>
-      <w:r>
-        <w:rPr>
-          <w:rFonts w:ascii="Times New Roman" w:hAnsi="Times New Roman" w:cs="Times New Roman"/>
-          <w:i/>
-          <w:iCs/>
-          <w:sz w:val="24"/>
-          <w:szCs w:val="24"/>
-        </w:rPr>
-        <w:t>S. lateriflora</w:t>
-      </w:r>
-      <w:r>
-        <w:rPr>
-          <w:rFonts w:ascii="Times New Roman" w:hAnsi="Times New Roman" w:cs="Times New Roman"/>
-          <w:sz w:val="24"/>
-          <w:szCs w:val="24"/>
-        </w:rPr>
-        <w:t xml:space="preserve">, and </w:t>
-      </w:r>
-      <w:r>
-        <w:rPr>
-          <w:rFonts w:ascii="Times New Roman" w:hAnsi="Times New Roman" w:cs="Times New Roman"/>
-          <w:i/>
-          <w:iCs/>
-          <w:sz w:val="24"/>
-          <w:szCs w:val="24"/>
-        </w:rPr>
-        <w:t>S. baicalensis</w:t>
+          <w:i/>
+          <w:iCs/>
+          <w:sz w:val="24"/>
+          <w:szCs w:val="24"/>
+        </w:rPr>
+        <w:fldChar w:fldCharType="begin"/>
+      </w:r>
+      <w:r>
+        <w:rPr>
+          <w:rFonts w:ascii="Times New Roman" w:hAnsi="Times New Roman" w:cs="Times New Roman"/>
+          <w:i/>
+          <w:iCs/>
+          <w:sz w:val="24"/>
+          <w:szCs w:val="24"/>
+        </w:rPr>
+        <w:instrText xml:space="preserve"> ADDIN ZOTERO_ITEM CSL_CITATION {"citationID":"Alsj4QeO","properties":{"formattedCitation":"(Cole et al., 2008; L. Wang et al., 2020)","plainCitation":"(Cole et al., 2008; L. Wang et al., 2020)","noteIndex":0},"citationItems":[{"id":57,"uris":["http://zotero.org/users/local/KHNG6xlm/items/X26NNQHW"],"uri":["http://zotero.org/users/local/KHNG6xlm/items/X26NNQHW"],"itemData":{"id":57,"type":"article-journal","container-title":"Planta Medica","DOI":"10.1055/s-2008-1034358","ISSN":"0032-0943, 1439-0221","issue":"4","journalAbbreviation":"Planta Med","language":"en","page":"474-481","source":"DOI.org (Crossref)","title":"Comparisons of Scutellaria baicalensis, Scutellaria lateriflora and Scutellaria racemosa: Genome Size, Antioxidant Potential and Phytochemistry","title-short":"Comparisons of &lt;i&gt;Scutellaria baicalensis, Scutellaria lateriflora&lt;/i&gt; and &lt;i&gt;Scutellaria racemosa","volume":"74","author":[{"family":"Cole","given":"Ian"},{"family":"Cao","given":"Jin"},{"family":"Alan","given":"Ali"},{"family":"Saxena","given":"Praveen"},{"family":"Murch","given":"Susan"}],"issued":{"date-parts":[["2008",3]]}}},{"id":110,"uris":["http://zotero.org/users/local/KHNG6xlm/items/GGDWQHIS"],"uri":["http://zotero.org/users/local/KHNG6xlm/items/GGDWQHIS"],"itemData":{"id":110,"type":"article-journal","abstract":"Ethnopharmacological relevance: Scutellaria barbata D. Don (S. barbata) is a well-known perennial herb that is used in traditional Chinese and Korean medicine. In China, it is known as Ban Zhi Lian, while in Korea, it is known as Banjiryun. In the Traditional Chinese Medicine (TCM) system, S. barbata has heat-clearing and de-toxifying properties (Qingre Jiedu in Chinese). Aim of the review: To provide a systematic review on current multifaceted understanding of S. barbata, with particular emphasis on the correlation between its traditional applications and pharmacological activities. Materials and methods: All available S. barbata-related information from internet databases, including PubMed, Science Direct, Elsevier, China National Knowledge Internet, and Google Scholar (up to October 2018) were searched. Additional information was gathered from classical books on Chinese Herbals, Chinese Pharmacopoeia, and so on. Results: In the TCM system, S. barbata is mainly prescribed for its heat-clearing and detoxifying effects. More than 203 compounds have been isolated and identified from this herb, with neo-clerodane diterpenoids and flavonoids as the main compounds. Most neo-clerodanes have been demonstrated to have cytotoxic effects against different cancer cell types in vitro. The S. barbata extracts exhibited anti-inflammatory, anti-microbial, antitumor, and other pharmacological activities. To add, flavonoids, including wogonin, baicalein, apigenin, naringenin, and scutellarin, were identified as the key to quality control. Conclusions: The heat-clearing effects of S. barbata could be attributed to its anti-inflammatory and hepato-protective activities, whereas its detoxifying effects might be due to the anti-microbial functions of neo-cler-odane diterpenoids and flavones. S. barbata may display anti-tumor effects and through active ingredient ana-lysis, neo-clerodane diterpenoids are suggested to be its representative compounds. Overall, many pre-clinical studies have been conducted but very little concrete evidences are available on its specific effects, which are of therapeutic relevance.","container-title":"Journal of Ethnopharmacology","DOI":"10.1016/j.jep.2019.112260","ISSN":"0378-8741","journalAbbreviation":"J. Ethnopharmacol.","language":"English","note":"publisher-place: Clare\npublisher: Elsevier Ireland Ltd\nWOS:000523600200001","page":"112260","source":"Web of Science","title":"A review of the ethnopharmacology, phytochemistry, pharmacology, and quality control of Scutellaria barbata D. Don","volume":"254","author":[{"family":"Wang","given":"Liang"},{"family":"Chen","given":"Wei"},{"family":"Li","given":"Mingming"},{"family":"Zhang","given":"Feng"},{"family":"Chen","given":"Kaixian"},{"family":"Chen","given":"Wansheng"}],"issued":{"date-parts":[["2020",5,23]]}}}],"schema":"https://github.com/citation-style-language/schema/raw/master/csl-citation.json"} </w:instrText>
+      </w:r>
+      <w:r>
+        <w:rPr>
+          <w:rFonts w:ascii="Times New Roman" w:hAnsi="Times New Roman" w:cs="Times New Roman"/>
+          <w:i/>
+          <w:iCs/>
+          <w:sz w:val="24"/>
+          <w:szCs w:val="24"/>
+        </w:rPr>
+        <w:fldChar w:fldCharType="separate"/>
+      </w:r>
+      <w:r>
+        <w:rPr>
+          <w:rFonts w:ascii="Times New Roman" w:hAnsi="Times New Roman" w:cs="Times New Roman"/>
+          <w:sz w:val="24"/>
+        </w:rPr>
+        <w:t>(Cole et al., 2008; L. Wang et al., 2020)</w:t>
+      </w:r>
+      <w:r>
+        <w:rPr>
+          <w:rFonts w:ascii="Times New Roman" w:hAnsi="Times New Roman" w:cs="Times New Roman"/>
+          <w:i/>
+          <w:iCs/>
+          <w:sz w:val="24"/>
+          <w:szCs w:val="24"/>
+        </w:rPr>
+        <w:fldChar w:fldCharType="end"/>
       </w:r>
       <w:r>
         <w:rPr>
@@ -804,8 +1374,138 @@
           <w:sz w:val="24"/>
           <w:szCs w:val="24"/>
         </w:rPr>
-        <w:lastRenderedPageBreak/>
-        <w:t xml:space="preserve">For </w:t>
+        <w:t>In</w:t>
+      </w:r>
+      <w:r>
+        <w:rPr>
+          <w:rFonts w:ascii="Times New Roman" w:hAnsi="Times New Roman" w:cs="Times New Roman"/>
+          <w:i/>
+          <w:iCs/>
+          <w:sz w:val="24"/>
+          <w:szCs w:val="24"/>
+        </w:rPr>
+        <w:t xml:space="preserve"> </w:t>
+      </w:r>
+      <w:r>
+        <w:rPr>
+          <w:rFonts w:ascii="Times New Roman" w:hAnsi="Times New Roman" w:cs="Times New Roman"/>
+          <w:i/>
+          <w:iCs/>
+          <w:sz w:val="24"/>
+          <w:szCs w:val="24"/>
+        </w:rPr>
+        <w:t>S. baicalensis</w:t>
+      </w:r>
+      <w:r>
+        <w:rPr>
+          <w:rFonts w:ascii="Times New Roman" w:hAnsi="Times New Roman" w:cs="Times New Roman"/>
+          <w:sz w:val="24"/>
+          <w:szCs w:val="24"/>
+        </w:rPr>
+        <w:t>, an organ-specific accumulation pattern can be observed, where 4’-hydroxyflavones accumulate in the aerial parts of the plant, and 4’-deoxyflavones in the roots. T</w:t>
+      </w:r>
+      <w:r>
+        <w:rPr>
+          <w:rFonts w:ascii="Times New Roman" w:hAnsi="Times New Roman" w:cs="Times New Roman"/>
+          <w:sz w:val="24"/>
+          <w:szCs w:val="24"/>
+        </w:rPr>
+        <w:t xml:space="preserve">he biosynthetic pathway responsible for </w:t>
+      </w:r>
+      <w:r>
+        <w:rPr>
+          <w:rFonts w:ascii="Times New Roman" w:hAnsi="Times New Roman" w:cs="Times New Roman"/>
+          <w:sz w:val="24"/>
+          <w:szCs w:val="24"/>
+        </w:rPr>
+        <w:t>this organ-specific accumulation of flavones</w:t>
+      </w:r>
+      <w:r>
+        <w:rPr>
+          <w:rFonts w:ascii="Times New Roman" w:hAnsi="Times New Roman" w:cs="Times New Roman"/>
+          <w:sz w:val="24"/>
+          <w:szCs w:val="24"/>
+        </w:rPr>
+        <w:t xml:space="preserve"> has been largely elucidated</w:t>
+      </w:r>
+      <w:r>
+        <w:rPr>
+          <w:rFonts w:ascii="Times New Roman" w:hAnsi="Times New Roman" w:cs="Times New Roman"/>
+          <w:sz w:val="24"/>
+          <w:szCs w:val="24"/>
+        </w:rPr>
+        <w:t xml:space="preserve"> </w:t>
+      </w:r>
+      <w:r>
+        <w:rPr>
+          <w:rFonts w:ascii="Times New Roman" w:hAnsi="Times New Roman" w:cs="Times New Roman"/>
+          <w:sz w:val="24"/>
+          <w:szCs w:val="24"/>
+        </w:rPr>
+        <w:fldChar w:fldCharType="begin"/>
+      </w:r>
+      <w:r>
+        <w:rPr>
+          <w:rFonts w:ascii="Times New Roman" w:hAnsi="Times New Roman" w:cs="Times New Roman"/>
+          <w:sz w:val="24"/>
+          <w:szCs w:val="24"/>
+        </w:rPr>
+        <w:instrText xml:space="preserve"> ADDIN ZOTERO_ITEM CSL_CITATION {"citationID":"Ag2z8pr1","properties":{"formattedCitation":"(Q. Zhao, Zhang, et al., 2016)","plainCitation":"(Q. Zhao, Zhang, et al., 2016)","noteIndex":0},"citationItems":[{"id":6,"uris":["http://zotero.org/users/local/KHNG6xlm/items/7WDATX6W"],"uri":["http://zotero.org/users/local/KHNG6xlm/items/7WDATX6W"],"itemData":{"id":6,"type":"article-journal","abstract":"Wogonin and baicalein are bioactive flavones in the popular Chinese herbal remedy Huang-Qin (Scutellaria baicalensis Georgi). These specialized flavones lack a 4′-hydroxyl group on the B ring (4′-deoxyflavones) and induce apoptosis in a wide spectrum of human tumor cells in vitro and inhibit tumor growth in vivo in different mouse tumor models. Root-specific flavones (RSFs) from Scutellaria have a variety of reported additional beneficial effects including antioxidant and antiviral properties. We describe the characterization of a new pathway for the synthesis of these compounds, in which pinocembrin (a 4′-deoxyflavanone) serves as a key intermediate. Although two genes encoding flavone synthase II (FNSII) are expressed in the roots of S. baicalensis, FNSII-1 has broad specificity for flavanones as substrates, whereas FNSII-2 is specific for pinocembrin. FNSII-2 is responsible for the synthesis of 4′-deoxyRSFs, such as chrysin and wogonin, wogonoside, baicalein, and baicalin, which are synthesized from chrysin. A gene encoding a cinnamic acid–specific coenzyme A ligase (SbCLL-7), which is highly expressed in roots, is required for the synthesis of RSFs by FNSII-2, as demonstrated by gene silencing. A specific isoform of chalcone synthase (SbCHS-2) that is highly expressed in roots producing RSFs is also required for the synthesis of chrysin. Our studies reveal a recently evolved pathway for biosynthesis of specific, bioactive 4′-deoxyflavones in the roots of S. baicalensis.\nScutellaria baicalensis (Huang-Qin in Chinese medicine) produces bioactive 4′-deoxyflavones by a newly evolved metabolic pathway.\nScutellaria baicalensis (Huang-Qin in Chinese medicine) produces bioactive 4′-deoxyflavones by a newly evolved metabolic pathway.","container-title":"Science Advances","DOI":"10.1126/sciadv.1501780","ISSN":"2375-2548","issue":"4","language":"en","page":"e1501780","source":"advances.sciencemag.org","title":"A specialized flavone biosynthetic pathway has evolved in the medicinal plant, Scutellaria baicalensis","volume":"2","author":[{"family":"Zhao","given":"Qing"},{"family":"Zhang","given":"Yang"},{"family":"Wang","given":"Gang"},{"family":"Hill","given":"Lionel"},{"family":"Weng","given":"Jing-Ke"},{"family":"Chen","given":"Xiao-Ya"},{"family":"Xue","given":"Hongwei"},{"family":"Martin","given":"Cathie"}],"issued":{"date-parts":[["2016",4,1]]}}}],"schema":"https://github.com/citation-style-language/schema/raw/master/csl-citation.json"} </w:instrText>
+      </w:r>
+      <w:r>
+        <w:rPr>
+          <w:rFonts w:ascii="Times New Roman" w:hAnsi="Times New Roman" w:cs="Times New Roman"/>
+          <w:sz w:val="24"/>
+          <w:szCs w:val="24"/>
+        </w:rPr>
+        <w:fldChar w:fldCharType="separate"/>
+      </w:r>
+      <w:r>
+        <w:rPr>
+          <w:rFonts w:ascii="Times New Roman" w:hAnsi="Times New Roman" w:cs="Times New Roman"/>
+          <w:sz w:val="24"/>
+        </w:rPr>
+        <w:t>(Q. Zhao, Zhang, et al., 2016)</w:t>
+      </w:r>
+      <w:r>
+        <w:rPr>
+          <w:rFonts w:ascii="Times New Roman" w:hAnsi="Times New Roman" w:cs="Times New Roman"/>
+          <w:sz w:val="24"/>
+          <w:szCs w:val="24"/>
+        </w:rPr>
+        <w:fldChar w:fldCharType="end"/>
+      </w:r>
+      <w:r>
+        <w:rPr>
+          <w:rFonts w:ascii="Times New Roman" w:hAnsi="Times New Roman" w:cs="Times New Roman"/>
+          <w:sz w:val="24"/>
+          <w:szCs w:val="24"/>
+        </w:rPr>
+        <w:t>.</w:t>
+      </w:r>
+      <w:r>
+        <w:rPr>
+          <w:rFonts w:ascii="Times New Roman" w:hAnsi="Times New Roman" w:cs="Times New Roman"/>
+          <w:sz w:val="24"/>
+          <w:szCs w:val="24"/>
+        </w:rPr>
+        <w:t xml:space="preserve"> </w:t>
+      </w:r>
+      <w:r>
+        <w:rPr>
+          <w:rFonts w:ascii="Times New Roman" w:hAnsi="Times New Roman" w:cs="Times New Roman"/>
+          <w:sz w:val="24"/>
+          <w:szCs w:val="24"/>
+        </w:rPr>
+        <w:t xml:space="preserve">In addition, </w:t>
+      </w:r>
+      <w:r>
+        <w:rPr>
+          <w:rFonts w:ascii="Times New Roman" w:hAnsi="Times New Roman" w:cs="Times New Roman"/>
+          <w:sz w:val="24"/>
+          <w:szCs w:val="24"/>
+        </w:rPr>
+        <w:t xml:space="preserve">a reference genome for </w:t>
       </w:r>
       <w:r>
         <w:rPr>
@@ -823,41 +1523,54 @@
           <w:sz w:val="24"/>
           <w:szCs w:val="24"/>
         </w:rPr>
-        <w:t>specifically, the biosynthetic pathway responsible for flavone synthesis has been largely elucidated.</w:t>
-      </w:r>
-      <w:r>
-        <w:rPr>
-          <w:rFonts w:ascii="Times New Roman" w:hAnsi="Times New Roman" w:cs="Times New Roman"/>
-          <w:sz w:val="24"/>
-          <w:szCs w:val="24"/>
-        </w:rPr>
-        <w:t xml:space="preserve"> Root and shoot-specific enzyme activities account for the o</w:t>
-      </w:r>
-      <w:r>
-        <w:rPr>
-          <w:rFonts w:ascii="Times New Roman" w:hAnsi="Times New Roman" w:cs="Times New Roman"/>
-          <w:sz w:val="24"/>
-          <w:szCs w:val="24"/>
-        </w:rPr>
-        <w:t xml:space="preserve">rgan-specific </w:t>
-      </w:r>
-      <w:r>
-        <w:rPr>
-          <w:rFonts w:ascii="Times New Roman" w:hAnsi="Times New Roman" w:cs="Times New Roman"/>
-          <w:sz w:val="24"/>
-          <w:szCs w:val="24"/>
-        </w:rPr>
-        <w:t xml:space="preserve">flavone profile of </w:t>
-      </w:r>
-      <w:r>
-        <w:rPr>
-          <w:rFonts w:ascii="Times New Roman" w:hAnsi="Times New Roman" w:cs="Times New Roman"/>
-          <w:i/>
-          <w:iCs/>
-          <w:sz w:val="24"/>
-          <w:szCs w:val="24"/>
-        </w:rPr>
-        <w:t>S. baicalensis</w:t>
+        <w:t>was published in 2019</w:t>
+      </w:r>
+      <w:r>
+        <w:rPr>
+          <w:rFonts w:ascii="Times New Roman" w:hAnsi="Times New Roman" w:cs="Times New Roman"/>
+          <w:sz w:val="24"/>
+          <w:szCs w:val="24"/>
+        </w:rPr>
+        <w:t xml:space="preserve"> </w:t>
+      </w:r>
+      <w:r>
+        <w:rPr>
+          <w:rFonts w:ascii="Times New Roman" w:hAnsi="Times New Roman" w:cs="Times New Roman"/>
+          <w:sz w:val="24"/>
+          <w:szCs w:val="24"/>
+        </w:rPr>
+        <w:fldChar w:fldCharType="begin"/>
+      </w:r>
+      <w:r>
+        <w:rPr>
+          <w:rFonts w:ascii="Times New Roman" w:hAnsi="Times New Roman" w:cs="Times New Roman"/>
+          <w:sz w:val="24"/>
+          <w:szCs w:val="24"/>
+        </w:rPr>
+        <w:instrText xml:space="preserve"> ADDIN ZOTERO_ITEM CSL_CITATION {"citationID":"q9xs7oc8","properties":{"formattedCitation":"(Q. Zhao et al., 2019)","plainCitation":"(Q. Zhao et al., 2019)","noteIndex":0},"citationItems":[{"id":38,"uris":["http://zotero.org/users/local/KHNG6xlm/items/TEKIFJYN"],"uri":["http://zotero.org/users/local/KHNG6xlm/items/TEKIFJYN"],"itemData":{"id":38,"type":"article-journal","abstract":"Scutellaria baicalensis Georgi is important in Chinese traditional medicine where preparations of dried roots,\n‘‘Huang Qin,’’ are used for liver and lung complaints and as complementary cancer treatments. We report a\nhigh-quality reference genome sequence for S. baicalensis where 93% of the 408.14-Mb genome has been\nassembled into nine pseudochromosomes with a super-N50 of 33.2 Mb. Comparison of this sequence with\nthose of closely related species in the order Lamiales, Sesamum indicum and Salvia splendens, revealed\nthat a specializedmetabolic pathway for the synthesis of 40\n-deoxyflavone bioactives evolved in the genusScutellaria.We found that the gene encoding a specific cinnamate coenzyme A ligase likely obtained its new function following recent mutations, and that four genes encoding enzymes in the 40\n-deoxyflavone pathway are\npresent as tandem repeats in the genome of S. baicalensis. Further analyses revealed that gene duplications,\nsegmental duplication, gene amplification, and point mutations coupled to gene neo- and subfunctionalizations were involved in the evolution of 40\n-deoxyflavone synthesis in the genus Scutellaria. Our study not\nonly provides significant insight into the evolution of specific flavone biosynthetic pathways in the mint family,\nLamiaceae, but also will facilitate the development of tools for enhancing bioactive productivity by metabolic\nengineering in microbes or by molecular breeding in plants. The reference genome of S. baicalensis is also\nuseful for improving the genome assemblies for other members of the mint family and offers an important\nfoundation for decoding the synthetic pathways of bioactive compounds in medicinal plants.","container-title":"Molecular Plant","DOI":"10.1016/j.molp.2019.04.002","ISSN":"1674-2052","issue":"7","journalAbbreviation":"Molecular Plant","language":"English","note":"publisher: Elsevier\nPMID: 30999079","page":"935-950","source":"www.cell.com","title":"The Reference Genome Sequence of Scutellaria baicalensis Provides Insights into the Evolution of Wogonin Biosynthesis","volume":"12","author":[{"family":"Zhao","given":"Qing"},{"family":"Yang","given":"Jun"},{"family":"Cui","given":"Meng-Ying"},{"family":"Liu","given":"Jie"},{"family":"Fang","given":"Yumin"},{"family":"Yan","given":"Mengxiao"},{"family":"Qiu","given":"Wenqing"},{"family":"Shang","given":"Huiwen"},{"family":"Xu","given":"Zhicheng"},{"family":"Yidiresi","given":"Reheman"},{"family":"Weng","given":"Jing-Ke"},{"family":"Pluskal","given":"Tomáš"},{"family":"Vigouroux","given":"Marielle"},{"family":"Steuernagel","given":"Burkhard"},{"family":"Wei","given":"Yukun"},{"family":"Yang","given":"Lei"},{"family":"Hu","given":"Yonghong"},{"family":"Chen","given":"Xiao-Ya"},{"family":"Martin","given":"Cathie"}],"issued":{"date-parts":[["2019",7,1]]}}}],"schema":"https://github.com/citation-style-language/schema/raw/master/csl-citation.json"} </w:instrText>
+      </w:r>
+      <w:r>
+        <w:rPr>
+          <w:rFonts w:ascii="Times New Roman" w:hAnsi="Times New Roman" w:cs="Times New Roman"/>
+          <w:sz w:val="24"/>
+          <w:szCs w:val="24"/>
+        </w:rPr>
+        <w:fldChar w:fldCharType="separate"/>
+      </w:r>
+      <w:r>
+        <w:rPr>
+          <w:rFonts w:ascii="Times New Roman" w:hAnsi="Times New Roman" w:cs="Times New Roman"/>
+          <w:sz w:val="24"/>
+        </w:rPr>
+        <w:t>(Q. Zhao et al., 2019)</w:t>
+      </w:r>
+      <w:r>
+        <w:rPr>
+          <w:rFonts w:ascii="Times New Roman" w:hAnsi="Times New Roman" w:cs="Times New Roman"/>
+          <w:sz w:val="24"/>
+          <w:szCs w:val="24"/>
+        </w:rPr>
+        <w:fldChar w:fldCharType="end"/>
       </w:r>
       <w:r>
         <w:rPr>
@@ -866,14 +1579,6 @@
           <w:szCs w:val="24"/>
         </w:rPr>
         <w:t xml:space="preserve">. </w:t>
-      </w:r>
-      <w:r>
-        <w:rPr>
-          <w:rFonts w:ascii="Times New Roman" w:hAnsi="Times New Roman" w:cs="Times New Roman"/>
-          <w:sz w:val="24"/>
-          <w:szCs w:val="24"/>
-        </w:rPr>
-        <w:t>In this organ-specific profile, …</w:t>
       </w:r>
     </w:p>
     <w:p>
@@ -886,6 +1591,22 @@
           <w:szCs w:val="24"/>
         </w:rPr>
       </w:pPr>
+      <w:r>
+        <w:rPr>
+          <w:rFonts w:ascii="Times New Roman" w:hAnsi="Times New Roman" w:cs="Times New Roman"/>
+          <w:sz w:val="24"/>
+          <w:szCs w:val="24"/>
+        </w:rPr>
+        <w:t xml:space="preserve">Although … </w:t>
+      </w:r>
+      <w:r>
+        <w:rPr>
+          <w:rFonts w:ascii="Times New Roman" w:hAnsi="Times New Roman" w:cs="Times New Roman"/>
+          <w:sz w:val="24"/>
+          <w:szCs w:val="24"/>
+        </w:rPr>
+        <w:t>However, more than 470 species …</w:t>
+      </w:r>
     </w:p>
     <w:p>
       <w:pPr>
@@ -903,26 +1624,29 @@
           <w:sz w:val="24"/>
           <w:szCs w:val="24"/>
         </w:rPr>
-        <w:t>However, more than 470 species …</w:t>
+        <w:t>In this study …</w:t>
       </w:r>
     </w:p>
     <w:p>
       <w:pPr>
         <w:spacing w:after="0" w:line="480" w:lineRule="auto"/>
-        <w:ind w:firstLine="720"/>
-        <w:rPr>
-          <w:rFonts w:ascii="Times New Roman" w:hAnsi="Times New Roman" w:cs="Times New Roman"/>
-          <w:sz w:val="24"/>
-          <w:szCs w:val="24"/>
-        </w:rPr>
-      </w:pPr>
-      <w:r>
-        <w:rPr>
-          <w:rFonts w:ascii="Times New Roman" w:hAnsi="Times New Roman" w:cs="Times New Roman"/>
-          <w:sz w:val="24"/>
-          <w:szCs w:val="24"/>
-        </w:rPr>
-        <w:t>In this study …</w:t>
+        <w:rPr>
+          <w:rFonts w:ascii="Times New Roman" w:hAnsi="Times New Roman" w:cs="Times New Roman"/>
+          <w:b/>
+          <w:bCs/>
+          <w:sz w:val="24"/>
+          <w:szCs w:val="24"/>
+        </w:rPr>
+      </w:pPr>
+      <w:r>
+        <w:rPr>
+          <w:rFonts w:ascii="Times New Roman" w:hAnsi="Times New Roman" w:cs="Times New Roman"/>
+          <w:b/>
+          <w:bCs/>
+          <w:sz w:val="24"/>
+          <w:szCs w:val="24"/>
+        </w:rPr>
+        <w:t>Results</w:t>
       </w:r>
     </w:p>
     <w:p>
@@ -930,6 +1654,40 @@
         <w:spacing w:after="0" w:line="480" w:lineRule="auto"/>
         <w:rPr>
           <w:rFonts w:ascii="Times New Roman" w:hAnsi="Times New Roman" w:cs="Times New Roman"/>
+          <w:i/>
+          <w:iCs/>
+          <w:sz w:val="24"/>
+          <w:szCs w:val="24"/>
+        </w:rPr>
+      </w:pPr>
+      <w:r>
+        <w:rPr>
+          <w:rFonts w:ascii="Times New Roman" w:hAnsi="Times New Roman" w:cs="Times New Roman"/>
+          <w:i/>
+          <w:iCs/>
+          <w:sz w:val="24"/>
+          <w:szCs w:val="24"/>
+        </w:rPr>
+        <w:t>Phylogenetic tree assembly</w:t>
+      </w:r>
+    </w:p>
+    <w:p>
+      <w:pPr>
+        <w:spacing w:after="0" w:line="480" w:lineRule="auto"/>
+        <w:rPr>
+          <w:rFonts w:ascii="Times New Roman" w:hAnsi="Times New Roman" w:cs="Times New Roman"/>
+          <w:i/>
+          <w:iCs/>
+          <w:sz w:val="24"/>
+          <w:szCs w:val="24"/>
+        </w:rPr>
+      </w:pPr>
+    </w:p>
+    <w:p>
+      <w:pPr>
+        <w:spacing w:after="0" w:line="480" w:lineRule="auto"/>
+        <w:rPr>
+          <w:rFonts w:ascii="Times New Roman" w:hAnsi="Times New Roman" w:cs="Times New Roman"/>
           <w:b/>
           <w:bCs/>
           <w:sz w:val="24"/>
@@ -944,7 +1702,7 @@
           <w:sz w:val="24"/>
           <w:szCs w:val="24"/>
         </w:rPr>
-        <w:t>Results</w:t>
+        <w:t>Discussion</w:t>
       </w:r>
     </w:p>
     <w:p>
@@ -952,260 +1710,1651 @@
         <w:spacing w:after="0" w:line="480" w:lineRule="auto"/>
         <w:rPr>
           <w:rFonts w:ascii="Times New Roman" w:hAnsi="Times New Roman" w:cs="Times New Roman"/>
-          <w:i/>
-          <w:iCs/>
-          <w:sz w:val="24"/>
-          <w:szCs w:val="24"/>
-        </w:rPr>
-      </w:pPr>
-      <w:r>
-        <w:rPr>
-          <w:rFonts w:ascii="Times New Roman" w:hAnsi="Times New Roman" w:cs="Times New Roman"/>
-          <w:i/>
-          <w:iCs/>
-          <w:sz w:val="24"/>
-          <w:szCs w:val="24"/>
-        </w:rPr>
-        <w:t>Phylogenetic tree assembly</w:t>
-      </w:r>
+          <w:sz w:val="24"/>
+          <w:szCs w:val="24"/>
+        </w:rPr>
+      </w:pPr>
     </w:p>
     <w:p>
       <w:pPr>
         <w:spacing w:after="0" w:line="480" w:lineRule="auto"/>
         <w:rPr>
           <w:rFonts w:ascii="Times New Roman" w:hAnsi="Times New Roman" w:cs="Times New Roman"/>
-          <w:i/>
-          <w:iCs/>
-          <w:sz w:val="24"/>
-          <w:szCs w:val="24"/>
-        </w:rPr>
-      </w:pPr>
+          <w:b/>
+          <w:bCs/>
+          <w:sz w:val="24"/>
+          <w:szCs w:val="24"/>
+        </w:rPr>
+      </w:pPr>
+      <w:r>
+        <w:rPr>
+          <w:rFonts w:ascii="Times New Roman" w:hAnsi="Times New Roman" w:cs="Times New Roman"/>
+          <w:b/>
+          <w:bCs/>
+          <w:sz w:val="24"/>
+          <w:szCs w:val="24"/>
+        </w:rPr>
+        <w:t>Methods</w:t>
+      </w:r>
     </w:p>
     <w:p>
       <w:pPr>
         <w:spacing w:after="0" w:line="480" w:lineRule="auto"/>
         <w:rPr>
           <w:rFonts w:ascii="Times New Roman" w:hAnsi="Times New Roman" w:cs="Times New Roman"/>
+          <w:i/>
+          <w:iCs/>
+          <w:sz w:val="24"/>
+          <w:szCs w:val="24"/>
+        </w:rPr>
+      </w:pPr>
+      <w:r>
+        <w:rPr>
+          <w:rFonts w:ascii="Times New Roman" w:hAnsi="Times New Roman" w:cs="Times New Roman"/>
+          <w:i/>
+          <w:iCs/>
+          <w:sz w:val="24"/>
+          <w:szCs w:val="24"/>
+        </w:rPr>
+        <w:t xml:space="preserve">Chloroplast genome sequencing </w:t>
+      </w:r>
+    </w:p>
+    <w:p>
+      <w:pPr>
+        <w:spacing w:after="0" w:line="480" w:lineRule="auto"/>
+        <w:rPr>
+          <w:rFonts w:ascii="Times New Roman" w:hAnsi="Times New Roman" w:cs="Times New Roman"/>
+          <w:i/>
+          <w:iCs/>
+          <w:sz w:val="24"/>
+          <w:szCs w:val="24"/>
+        </w:rPr>
+      </w:pPr>
+      <w:r>
+        <w:rPr>
+          <w:rFonts w:ascii="Times New Roman" w:hAnsi="Times New Roman" w:cs="Times New Roman"/>
+          <w:i/>
+          <w:iCs/>
+          <w:sz w:val="24"/>
+          <w:szCs w:val="24"/>
+        </w:rPr>
+        <w:t>Phylogenetic tree construction</w:t>
+      </w:r>
+    </w:p>
+    <w:p>
+      <w:pPr>
+        <w:spacing w:after="0" w:line="480" w:lineRule="auto"/>
+        <w:rPr>
+          <w:rFonts w:ascii="Times New Roman" w:hAnsi="Times New Roman" w:cs="Times New Roman"/>
+          <w:i/>
+          <w:iCs/>
+          <w:sz w:val="24"/>
+          <w:szCs w:val="24"/>
+        </w:rPr>
+      </w:pPr>
+      <w:r>
+        <w:rPr>
+          <w:rFonts w:ascii="Times New Roman" w:hAnsi="Times New Roman" w:cs="Times New Roman"/>
+          <w:i/>
+          <w:iCs/>
+          <w:sz w:val="24"/>
+          <w:szCs w:val="24"/>
+        </w:rPr>
+        <w:t>Growing conditions for fresh samples</w:t>
+      </w:r>
+    </w:p>
+    <w:p>
+      <w:pPr>
+        <w:spacing w:after="0" w:line="480" w:lineRule="auto"/>
+        <w:rPr>
+          <w:rFonts w:ascii="Times New Roman" w:hAnsi="Times New Roman" w:cs="Times New Roman"/>
+          <w:i/>
+          <w:iCs/>
+          <w:sz w:val="24"/>
+          <w:szCs w:val="24"/>
+        </w:rPr>
+      </w:pPr>
+      <w:r>
+        <w:rPr>
+          <w:rFonts w:ascii="Times New Roman" w:hAnsi="Times New Roman" w:cs="Times New Roman"/>
+          <w:i/>
+          <w:iCs/>
+          <w:sz w:val="24"/>
+          <w:szCs w:val="24"/>
+        </w:rPr>
+        <w:t>HPLC extraction for herbarium and fresh samples</w:t>
+      </w:r>
+    </w:p>
+    <w:p>
+      <w:pPr>
+        <w:spacing w:after="0" w:line="480" w:lineRule="auto"/>
+        <w:rPr>
+          <w:rFonts w:ascii="Times New Roman" w:hAnsi="Times New Roman" w:cs="Times New Roman"/>
+          <w:i/>
+          <w:iCs/>
+          <w:sz w:val="24"/>
+          <w:szCs w:val="24"/>
+        </w:rPr>
+      </w:pPr>
+      <w:r>
+        <w:rPr>
+          <w:rFonts w:ascii="Times New Roman" w:hAnsi="Times New Roman" w:cs="Times New Roman"/>
+          <w:i/>
+          <w:iCs/>
+          <w:sz w:val="24"/>
+          <w:szCs w:val="24"/>
+        </w:rPr>
+        <w:t>Hierarchical clustering of species and flavonoids</w:t>
+      </w:r>
+    </w:p>
+    <w:p>
+      <w:pPr>
+        <w:spacing w:after="0" w:line="480" w:lineRule="auto"/>
+        <w:rPr>
+          <w:rFonts w:ascii="Times New Roman" w:hAnsi="Times New Roman" w:cs="Times New Roman"/>
+          <w:i/>
+          <w:iCs/>
+          <w:sz w:val="24"/>
+          <w:szCs w:val="24"/>
+        </w:rPr>
+      </w:pPr>
+      <w:r>
+        <w:rPr>
+          <w:rFonts w:ascii="Times New Roman" w:hAnsi="Times New Roman" w:cs="Times New Roman"/>
+          <w:i/>
+          <w:iCs/>
+          <w:sz w:val="24"/>
+          <w:szCs w:val="24"/>
+        </w:rPr>
+        <w:t>Flow cytometry to estimate genome sizes</w:t>
+      </w:r>
+    </w:p>
+    <w:p>
+      <w:pPr>
+        <w:spacing w:after="0" w:line="480" w:lineRule="auto"/>
+        <w:rPr>
+          <w:rFonts w:ascii="Times New Roman" w:hAnsi="Times New Roman" w:cs="Times New Roman"/>
+          <w:sz w:val="24"/>
+          <w:szCs w:val="24"/>
+        </w:rPr>
+      </w:pPr>
+    </w:p>
+    <w:p>
+      <w:pPr>
+        <w:spacing w:after="0" w:line="480" w:lineRule="auto"/>
+        <w:rPr>
+          <w:rFonts w:ascii="Times New Roman" w:hAnsi="Times New Roman" w:cs="Times New Roman"/>
+          <w:sz w:val="24"/>
+          <w:szCs w:val="24"/>
+        </w:rPr>
+      </w:pPr>
+      <w:r>
+        <w:rPr>
+          <w:rFonts w:ascii="Times New Roman" w:hAnsi="Times New Roman" w:cs="Times New Roman"/>
           <w:b/>
           <w:bCs/>
           <w:sz w:val="24"/>
           <w:szCs w:val="24"/>
         </w:rPr>
-      </w:pPr>
-      <w:r>
-        <w:rPr>
-          <w:rFonts w:ascii="Times New Roman" w:hAnsi="Times New Roman" w:cs="Times New Roman"/>
-          <w:b/>
-          <w:bCs/>
-          <w:sz w:val="24"/>
-          <w:szCs w:val="24"/>
-        </w:rPr>
-        <w:t>Discussion</w:t>
+        <w:t>References</w:t>
       </w:r>
     </w:p>
     <w:p>
       <w:pPr>
-        <w:spacing w:after="0" w:line="480" w:lineRule="auto"/>
-        <w:rPr>
-          <w:rFonts w:ascii="Times New Roman" w:hAnsi="Times New Roman" w:cs="Times New Roman"/>
-          <w:sz w:val="24"/>
-          <w:szCs w:val="24"/>
-        </w:rPr>
-      </w:pPr>
+        <w:pStyle w:val="Bibliography"/>
+        <w:ind w:left="720" w:hanging="720"/>
+        <w:rPr>
+          <w:rFonts w:ascii="Times New Roman" w:hAnsi="Times New Roman" w:cs="Times New Roman"/>
+          <w:sz w:val="24"/>
+        </w:rPr>
+      </w:pPr>
+      <w:r>
+        <w:fldChar w:fldCharType="begin"/>
+      </w:r>
+      <w:r>
+        <w:instrText xml:space="preserve"> ADDIN ZOTERO_BIBL {"uncited":[],"omitted":[],"custom":[]} CSL_BIBLIOGRAPHY </w:instrText>
+      </w:r>
+      <w:r>
+        <w:fldChar w:fldCharType="separate"/>
+      </w:r>
+      <w:proofErr w:type="spellStart"/>
+      <w:r>
+        <w:rPr>
+          <w:rFonts w:ascii="Times New Roman" w:hAnsi="Times New Roman" w:cs="Times New Roman"/>
+          <w:sz w:val="24"/>
+        </w:rPr>
+        <w:t>Awad</w:t>
+      </w:r>
+      <w:proofErr w:type="spellEnd"/>
+      <w:r>
+        <w:rPr>
+          <w:rFonts w:ascii="Times New Roman" w:hAnsi="Times New Roman" w:cs="Times New Roman"/>
+          <w:sz w:val="24"/>
+        </w:rPr>
+        <w:t xml:space="preserve">, R., </w:t>
+      </w:r>
+      <w:proofErr w:type="spellStart"/>
+      <w:r>
+        <w:rPr>
+          <w:rFonts w:ascii="Times New Roman" w:hAnsi="Times New Roman" w:cs="Times New Roman"/>
+          <w:sz w:val="24"/>
+        </w:rPr>
+        <w:t>Arnason</w:t>
+      </w:r>
+      <w:proofErr w:type="spellEnd"/>
+      <w:r>
+        <w:rPr>
+          <w:rFonts w:ascii="Times New Roman" w:hAnsi="Times New Roman" w:cs="Times New Roman"/>
+          <w:sz w:val="24"/>
+        </w:rPr>
+        <w:t xml:space="preserve">, J. T., Trudeau, V., Bergeron, C., </w:t>
+      </w:r>
+      <w:proofErr w:type="spellStart"/>
+      <w:r>
+        <w:rPr>
+          <w:rFonts w:ascii="Times New Roman" w:hAnsi="Times New Roman" w:cs="Times New Roman"/>
+          <w:sz w:val="24"/>
+        </w:rPr>
+        <w:t>Budzinski</w:t>
+      </w:r>
+      <w:proofErr w:type="spellEnd"/>
+      <w:r>
+        <w:rPr>
+          <w:rFonts w:ascii="Times New Roman" w:hAnsi="Times New Roman" w:cs="Times New Roman"/>
+          <w:sz w:val="24"/>
+        </w:rPr>
+        <w:t xml:space="preserve">, J. W., Foster, B. C., &amp; </w:t>
+      </w:r>
+      <w:proofErr w:type="spellStart"/>
+      <w:r>
+        <w:rPr>
+          <w:rFonts w:ascii="Times New Roman" w:hAnsi="Times New Roman" w:cs="Times New Roman"/>
+          <w:sz w:val="24"/>
+        </w:rPr>
+        <w:t>Merali</w:t>
+      </w:r>
+      <w:proofErr w:type="spellEnd"/>
+      <w:r>
+        <w:rPr>
+          <w:rFonts w:ascii="Times New Roman" w:hAnsi="Times New Roman" w:cs="Times New Roman"/>
+          <w:sz w:val="24"/>
+        </w:rPr>
+        <w:t xml:space="preserve">, Z. (2003). Phytochemical and biological analysis of Skullcap (Scutellaria lateriflora L.): A medicinal plant with anxiolytic properties. </w:t>
+      </w:r>
+      <w:r>
+        <w:rPr>
+          <w:rFonts w:ascii="Times New Roman" w:hAnsi="Times New Roman" w:cs="Times New Roman"/>
+          <w:i/>
+          <w:iCs/>
+          <w:sz w:val="24"/>
+        </w:rPr>
+        <w:t>Phytomedicine</w:t>
+      </w:r>
+      <w:r>
+        <w:rPr>
+          <w:rFonts w:ascii="Times New Roman" w:hAnsi="Times New Roman" w:cs="Times New Roman"/>
+          <w:sz w:val="24"/>
+        </w:rPr>
+        <w:t xml:space="preserve">, </w:t>
+      </w:r>
+      <w:r>
+        <w:rPr>
+          <w:rFonts w:ascii="Times New Roman" w:hAnsi="Times New Roman" w:cs="Times New Roman"/>
+          <w:i/>
+          <w:iCs/>
+          <w:sz w:val="24"/>
+        </w:rPr>
+        <w:t>10</w:t>
+      </w:r>
+      <w:r>
+        <w:rPr>
+          <w:rFonts w:ascii="Times New Roman" w:hAnsi="Times New Roman" w:cs="Times New Roman"/>
+          <w:sz w:val="24"/>
+        </w:rPr>
+        <w:t>(8), 640–649. https://doi.org/10.1078/0944-7113-00374</w:t>
+      </w:r>
     </w:p>
     <w:p>
       <w:pPr>
-        <w:spacing w:after="0" w:line="480" w:lineRule="auto"/>
-        <w:rPr>
-          <w:rFonts w:ascii="Times New Roman" w:hAnsi="Times New Roman" w:cs="Times New Roman"/>
-          <w:b/>
-          <w:bCs/>
-          <w:sz w:val="24"/>
-          <w:szCs w:val="24"/>
-        </w:rPr>
-      </w:pPr>
-      <w:r>
-        <w:rPr>
-          <w:rFonts w:ascii="Times New Roman" w:hAnsi="Times New Roman" w:cs="Times New Roman"/>
-          <w:b/>
-          <w:bCs/>
-          <w:sz w:val="24"/>
-          <w:szCs w:val="24"/>
-        </w:rPr>
-        <w:t>Methods</w:t>
+        <w:pStyle w:val="Bibliography"/>
+        <w:ind w:left="720" w:hanging="720"/>
+        <w:rPr>
+          <w:rFonts w:ascii="Times New Roman" w:hAnsi="Times New Roman" w:cs="Times New Roman"/>
+          <w:sz w:val="24"/>
+        </w:rPr>
+      </w:pPr>
+      <w:r>
+        <w:rPr>
+          <w:rFonts w:ascii="Times New Roman" w:hAnsi="Times New Roman" w:cs="Times New Roman"/>
+          <w:sz w:val="24"/>
+        </w:rPr>
+        <w:t xml:space="preserve">Cole, I., Cao, J., Alan, A., Saxena, P., &amp; Murch, S. (2008). Comparisons of Scutellaria baicalensis, Scutellaria lateriflora and Scutellaria racemosa: Genome Size, Antioxidant Potential and Phytochemistry. </w:t>
+      </w:r>
+      <w:r>
+        <w:rPr>
+          <w:rFonts w:ascii="Times New Roman" w:hAnsi="Times New Roman" w:cs="Times New Roman"/>
+          <w:i/>
+          <w:iCs/>
+          <w:sz w:val="24"/>
+        </w:rPr>
+        <w:t>Planta Medica</w:t>
+      </w:r>
+      <w:r>
+        <w:rPr>
+          <w:rFonts w:ascii="Times New Roman" w:hAnsi="Times New Roman" w:cs="Times New Roman"/>
+          <w:sz w:val="24"/>
+        </w:rPr>
+        <w:t xml:space="preserve">, </w:t>
+      </w:r>
+      <w:r>
+        <w:rPr>
+          <w:rFonts w:ascii="Times New Roman" w:hAnsi="Times New Roman" w:cs="Times New Roman"/>
+          <w:i/>
+          <w:iCs/>
+          <w:sz w:val="24"/>
+        </w:rPr>
+        <w:t>74</w:t>
+      </w:r>
+      <w:r>
+        <w:rPr>
+          <w:rFonts w:ascii="Times New Roman" w:hAnsi="Times New Roman" w:cs="Times New Roman"/>
+          <w:sz w:val="24"/>
+        </w:rPr>
+        <w:t>(4), 474–481. https://doi.org/10.1055/s-2008-1034358</w:t>
       </w:r>
     </w:p>
     <w:p>
       <w:pPr>
-        <w:spacing w:after="0" w:line="480" w:lineRule="auto"/>
-        <w:rPr>
-          <w:rFonts w:ascii="Times New Roman" w:hAnsi="Times New Roman" w:cs="Times New Roman"/>
-          <w:i/>
-          <w:iCs/>
-          <w:sz w:val="24"/>
-          <w:szCs w:val="24"/>
-        </w:rPr>
-      </w:pPr>
-      <w:r>
-        <w:rPr>
-          <w:rFonts w:ascii="Times New Roman" w:hAnsi="Times New Roman" w:cs="Times New Roman"/>
-          <w:i/>
-          <w:iCs/>
-          <w:sz w:val="24"/>
-          <w:szCs w:val="24"/>
-        </w:rPr>
-        <w:t xml:space="preserve">Chloroplast genome sequencing </w:t>
+        <w:pStyle w:val="Bibliography"/>
+        <w:ind w:left="720" w:hanging="720"/>
+        <w:rPr>
+          <w:rFonts w:ascii="Times New Roman" w:hAnsi="Times New Roman" w:cs="Times New Roman"/>
+          <w:sz w:val="24"/>
+        </w:rPr>
+      </w:pPr>
+      <w:r>
+        <w:rPr>
+          <w:rFonts w:ascii="Times New Roman" w:hAnsi="Times New Roman" w:cs="Times New Roman"/>
+          <w:sz w:val="24"/>
+        </w:rPr>
+        <w:t xml:space="preserve">Kato, M. J., Yoshida, M., &amp; Gottlieb, O. R. (1992). Flavones and lignans in flowers, </w:t>
+      </w:r>
+      <w:proofErr w:type="gramStart"/>
+      <w:r>
+        <w:rPr>
+          <w:rFonts w:ascii="Times New Roman" w:hAnsi="Times New Roman" w:cs="Times New Roman"/>
+          <w:sz w:val="24"/>
+        </w:rPr>
+        <w:t>fruits</w:t>
+      </w:r>
+      <w:proofErr w:type="gramEnd"/>
+      <w:r>
+        <w:rPr>
+          <w:rFonts w:ascii="Times New Roman" w:hAnsi="Times New Roman" w:cs="Times New Roman"/>
+          <w:sz w:val="24"/>
+        </w:rPr>
+        <w:t xml:space="preserve"> and seedlings </w:t>
+      </w:r>
+      <w:proofErr w:type="spellStart"/>
+      <w:r>
+        <w:rPr>
+          <w:rFonts w:ascii="Times New Roman" w:hAnsi="Times New Roman" w:cs="Times New Roman"/>
+          <w:sz w:val="24"/>
+        </w:rPr>
+        <w:t>ofVirola</w:t>
+      </w:r>
+      <w:proofErr w:type="spellEnd"/>
+      <w:r>
+        <w:rPr>
+          <w:rFonts w:ascii="Times New Roman" w:hAnsi="Times New Roman" w:cs="Times New Roman"/>
+          <w:sz w:val="24"/>
+        </w:rPr>
+        <w:t xml:space="preserve"> </w:t>
+      </w:r>
+      <w:proofErr w:type="spellStart"/>
+      <w:r>
+        <w:rPr>
+          <w:rFonts w:ascii="Times New Roman" w:hAnsi="Times New Roman" w:cs="Times New Roman"/>
+          <w:sz w:val="24"/>
+        </w:rPr>
+        <w:t>venosa</w:t>
+      </w:r>
+      <w:proofErr w:type="spellEnd"/>
+      <w:r>
+        <w:rPr>
+          <w:rFonts w:ascii="Times New Roman" w:hAnsi="Times New Roman" w:cs="Times New Roman"/>
+          <w:sz w:val="24"/>
+        </w:rPr>
+        <w:t xml:space="preserve">. </w:t>
+      </w:r>
+      <w:r>
+        <w:rPr>
+          <w:rFonts w:ascii="Times New Roman" w:hAnsi="Times New Roman" w:cs="Times New Roman"/>
+          <w:i/>
+          <w:iCs/>
+          <w:sz w:val="24"/>
+        </w:rPr>
+        <w:t>Phytochemistry</w:t>
+      </w:r>
+      <w:r>
+        <w:rPr>
+          <w:rFonts w:ascii="Times New Roman" w:hAnsi="Times New Roman" w:cs="Times New Roman"/>
+          <w:sz w:val="24"/>
+        </w:rPr>
+        <w:t xml:space="preserve">, </w:t>
+      </w:r>
+      <w:r>
+        <w:rPr>
+          <w:rFonts w:ascii="Times New Roman" w:hAnsi="Times New Roman" w:cs="Times New Roman"/>
+          <w:i/>
+          <w:iCs/>
+          <w:sz w:val="24"/>
+        </w:rPr>
+        <w:t>31</w:t>
+      </w:r>
+      <w:r>
+        <w:rPr>
+          <w:rFonts w:ascii="Times New Roman" w:hAnsi="Times New Roman" w:cs="Times New Roman"/>
+          <w:sz w:val="24"/>
+        </w:rPr>
+        <w:t>(1), 283–287. https://doi.org/10.1016/0031-9422(91)83055-P</w:t>
       </w:r>
     </w:p>
     <w:p>
       <w:pPr>
-        <w:spacing w:after="0" w:line="480" w:lineRule="auto"/>
-        <w:rPr>
-          <w:rFonts w:ascii="Times New Roman" w:hAnsi="Times New Roman" w:cs="Times New Roman"/>
-          <w:i/>
-          <w:iCs/>
-          <w:sz w:val="24"/>
-          <w:szCs w:val="24"/>
-        </w:rPr>
-      </w:pPr>
-      <w:r>
-        <w:rPr>
-          <w:rFonts w:ascii="Times New Roman" w:hAnsi="Times New Roman" w:cs="Times New Roman"/>
-          <w:i/>
-          <w:iCs/>
-          <w:sz w:val="24"/>
-          <w:szCs w:val="24"/>
-        </w:rPr>
-        <w:t>Phylogenetic tree construction</w:t>
+        <w:pStyle w:val="Bibliography"/>
+        <w:ind w:left="720" w:hanging="720"/>
+        <w:rPr>
+          <w:rFonts w:ascii="Times New Roman" w:hAnsi="Times New Roman" w:cs="Times New Roman"/>
+          <w:sz w:val="24"/>
+        </w:rPr>
+      </w:pPr>
+      <w:r>
+        <w:rPr>
+          <w:rFonts w:ascii="Times New Roman" w:hAnsi="Times New Roman" w:cs="Times New Roman"/>
+          <w:sz w:val="24"/>
+        </w:rPr>
+        <w:t xml:space="preserve">Lin, T.-Y., Lu, C.-W., Wang, C.-C., Lu, J.-F., &amp; Wang, S.-J. (2012). Hispidulin inhibits the release of glutamate in rat </w:t>
+      </w:r>
+      <w:proofErr w:type="spellStart"/>
+      <w:r>
+        <w:rPr>
+          <w:rFonts w:ascii="Times New Roman" w:hAnsi="Times New Roman" w:cs="Times New Roman"/>
+          <w:sz w:val="24"/>
+        </w:rPr>
+        <w:t>cerebrocortical</w:t>
+      </w:r>
+      <w:proofErr w:type="spellEnd"/>
+      <w:r>
+        <w:rPr>
+          <w:rFonts w:ascii="Times New Roman" w:hAnsi="Times New Roman" w:cs="Times New Roman"/>
+          <w:sz w:val="24"/>
+        </w:rPr>
+        <w:t xml:space="preserve"> nerve terminals. </w:t>
+      </w:r>
+      <w:r>
+        <w:rPr>
+          <w:rFonts w:ascii="Times New Roman" w:hAnsi="Times New Roman" w:cs="Times New Roman"/>
+          <w:i/>
+          <w:iCs/>
+          <w:sz w:val="24"/>
+        </w:rPr>
+        <w:t>Toxicology and Applied Pharmacology</w:t>
+      </w:r>
+      <w:r>
+        <w:rPr>
+          <w:rFonts w:ascii="Times New Roman" w:hAnsi="Times New Roman" w:cs="Times New Roman"/>
+          <w:sz w:val="24"/>
+        </w:rPr>
+        <w:t xml:space="preserve">, </w:t>
+      </w:r>
+      <w:r>
+        <w:rPr>
+          <w:rFonts w:ascii="Times New Roman" w:hAnsi="Times New Roman" w:cs="Times New Roman"/>
+          <w:i/>
+          <w:iCs/>
+          <w:sz w:val="24"/>
+        </w:rPr>
+        <w:t>263</w:t>
+      </w:r>
+      <w:r>
+        <w:rPr>
+          <w:rFonts w:ascii="Times New Roman" w:hAnsi="Times New Roman" w:cs="Times New Roman"/>
+          <w:sz w:val="24"/>
+        </w:rPr>
+        <w:t>(2), 233–243. https://doi.org/10.1016/j.taap.2012.06.015</w:t>
       </w:r>
     </w:p>
     <w:p>
       <w:pPr>
-        <w:spacing w:after="0" w:line="480" w:lineRule="auto"/>
-        <w:rPr>
-          <w:rFonts w:ascii="Times New Roman" w:hAnsi="Times New Roman" w:cs="Times New Roman"/>
-          <w:i/>
-          <w:iCs/>
-          <w:sz w:val="24"/>
-          <w:szCs w:val="24"/>
-        </w:rPr>
-      </w:pPr>
-      <w:r>
-        <w:rPr>
-          <w:rFonts w:ascii="Times New Roman" w:hAnsi="Times New Roman" w:cs="Times New Roman"/>
-          <w:i/>
-          <w:iCs/>
-          <w:sz w:val="24"/>
-          <w:szCs w:val="24"/>
-        </w:rPr>
-        <w:t>Growing conditions for fresh samples</w:t>
+        <w:pStyle w:val="Bibliography"/>
+        <w:ind w:left="720" w:hanging="720"/>
+        <w:rPr>
+          <w:rFonts w:ascii="Times New Roman" w:hAnsi="Times New Roman" w:cs="Times New Roman"/>
+          <w:sz w:val="24"/>
+        </w:rPr>
+      </w:pPr>
+      <w:r>
+        <w:rPr>
+          <w:rFonts w:ascii="Times New Roman" w:hAnsi="Times New Roman" w:cs="Times New Roman"/>
+          <w:sz w:val="24"/>
+        </w:rPr>
+        <w:t xml:space="preserve">Rao, V. M., </w:t>
+      </w:r>
+      <w:proofErr w:type="spellStart"/>
+      <w:r>
+        <w:rPr>
+          <w:rFonts w:ascii="Times New Roman" w:hAnsi="Times New Roman" w:cs="Times New Roman"/>
+          <w:sz w:val="24"/>
+        </w:rPr>
+        <w:t>Damu</w:t>
+      </w:r>
+      <w:proofErr w:type="spellEnd"/>
+      <w:r>
+        <w:rPr>
+          <w:rFonts w:ascii="Times New Roman" w:hAnsi="Times New Roman" w:cs="Times New Roman"/>
+          <w:sz w:val="24"/>
+        </w:rPr>
+        <w:t xml:space="preserve">, G. L. V., Sudhakar, D., &amp; Rao, C. V. (2009). Two New Bio-active Flavones from </w:t>
+      </w:r>
+      <w:proofErr w:type="spellStart"/>
+      <w:r>
+        <w:rPr>
+          <w:rFonts w:ascii="Times New Roman" w:hAnsi="Times New Roman" w:cs="Times New Roman"/>
+          <w:sz w:val="24"/>
+        </w:rPr>
+        <w:t>Grangea</w:t>
+      </w:r>
+      <w:proofErr w:type="spellEnd"/>
+      <w:r>
+        <w:rPr>
+          <w:rFonts w:ascii="Times New Roman" w:hAnsi="Times New Roman" w:cs="Times New Roman"/>
+          <w:sz w:val="24"/>
+        </w:rPr>
+        <w:t xml:space="preserve"> </w:t>
+      </w:r>
+      <w:proofErr w:type="spellStart"/>
+      <w:r>
+        <w:rPr>
+          <w:rFonts w:ascii="Times New Roman" w:hAnsi="Times New Roman" w:cs="Times New Roman"/>
+          <w:sz w:val="24"/>
+        </w:rPr>
+        <w:t>maderaspatana</w:t>
+      </w:r>
+      <w:proofErr w:type="spellEnd"/>
+      <w:r>
+        <w:rPr>
+          <w:rFonts w:ascii="Times New Roman" w:hAnsi="Times New Roman" w:cs="Times New Roman"/>
+          <w:sz w:val="24"/>
+        </w:rPr>
+        <w:t xml:space="preserve"> (Artemisia </w:t>
+      </w:r>
+      <w:proofErr w:type="spellStart"/>
+      <w:r>
+        <w:rPr>
+          <w:rFonts w:ascii="Times New Roman" w:hAnsi="Times New Roman" w:cs="Times New Roman"/>
+          <w:sz w:val="24"/>
+        </w:rPr>
+        <w:t>maderaspatana</w:t>
+      </w:r>
+      <w:proofErr w:type="spellEnd"/>
+      <w:r>
+        <w:rPr>
+          <w:rFonts w:ascii="Times New Roman" w:hAnsi="Times New Roman" w:cs="Times New Roman"/>
+          <w:sz w:val="24"/>
+        </w:rPr>
+        <w:t xml:space="preserve">). </w:t>
+      </w:r>
+      <w:r>
+        <w:rPr>
+          <w:rFonts w:ascii="Times New Roman" w:hAnsi="Times New Roman" w:cs="Times New Roman"/>
+          <w:i/>
+          <w:iCs/>
+          <w:sz w:val="24"/>
+        </w:rPr>
+        <w:t>Asian J. Chem.</w:t>
+      </w:r>
+      <w:r>
+        <w:rPr>
+          <w:rFonts w:ascii="Times New Roman" w:hAnsi="Times New Roman" w:cs="Times New Roman"/>
+          <w:sz w:val="24"/>
+        </w:rPr>
+        <w:t xml:space="preserve">, </w:t>
+      </w:r>
+      <w:r>
+        <w:rPr>
+          <w:rFonts w:ascii="Times New Roman" w:hAnsi="Times New Roman" w:cs="Times New Roman"/>
+          <w:i/>
+          <w:iCs/>
+          <w:sz w:val="24"/>
+        </w:rPr>
+        <w:t>21</w:t>
+      </w:r>
+      <w:r>
+        <w:rPr>
+          <w:rFonts w:ascii="Times New Roman" w:hAnsi="Times New Roman" w:cs="Times New Roman"/>
+          <w:sz w:val="24"/>
+        </w:rPr>
+        <w:t>(2), 7.</w:t>
       </w:r>
     </w:p>
     <w:p>
       <w:pPr>
-        <w:spacing w:after="0" w:line="480" w:lineRule="auto"/>
-        <w:rPr>
-          <w:rFonts w:ascii="Times New Roman" w:hAnsi="Times New Roman" w:cs="Times New Roman"/>
-          <w:i/>
-          <w:iCs/>
-          <w:sz w:val="24"/>
-          <w:szCs w:val="24"/>
-        </w:rPr>
-      </w:pPr>
-      <w:r>
-        <w:rPr>
-          <w:rFonts w:ascii="Times New Roman" w:hAnsi="Times New Roman" w:cs="Times New Roman"/>
-          <w:i/>
-          <w:iCs/>
-          <w:sz w:val="24"/>
-          <w:szCs w:val="24"/>
-        </w:rPr>
-        <w:t>HPLC extraction for herbarium and fresh samples</w:t>
+        <w:pStyle w:val="Bibliography"/>
+        <w:ind w:left="720" w:hanging="720"/>
+        <w:rPr>
+          <w:rFonts w:ascii="Times New Roman" w:hAnsi="Times New Roman" w:cs="Times New Roman"/>
+          <w:sz w:val="24"/>
+        </w:rPr>
+      </w:pPr>
+      <w:r>
+        <w:rPr>
+          <w:rFonts w:ascii="Times New Roman" w:hAnsi="Times New Roman" w:cs="Times New Roman"/>
+          <w:sz w:val="24"/>
+        </w:rPr>
+        <w:t xml:space="preserve">Rao, Y. K., Reddy, M. V. B., Rao, C. V., </w:t>
+      </w:r>
+      <w:proofErr w:type="spellStart"/>
+      <w:r>
+        <w:rPr>
+          <w:rFonts w:ascii="Times New Roman" w:hAnsi="Times New Roman" w:cs="Times New Roman"/>
+          <w:sz w:val="24"/>
+        </w:rPr>
+        <w:t>Gunasekar</w:t>
+      </w:r>
+      <w:proofErr w:type="spellEnd"/>
+      <w:r>
+        <w:rPr>
+          <w:rFonts w:ascii="Times New Roman" w:hAnsi="Times New Roman" w:cs="Times New Roman"/>
+          <w:sz w:val="24"/>
+        </w:rPr>
+        <w:t xml:space="preserve">, D., Blond, A., </w:t>
+      </w:r>
+      <w:proofErr w:type="spellStart"/>
+      <w:r>
+        <w:rPr>
+          <w:rFonts w:ascii="Times New Roman" w:hAnsi="Times New Roman" w:cs="Times New Roman"/>
+          <w:sz w:val="24"/>
+        </w:rPr>
+        <w:t>Caux</w:t>
+      </w:r>
+      <w:proofErr w:type="spellEnd"/>
+      <w:r>
+        <w:rPr>
+          <w:rFonts w:ascii="Times New Roman" w:hAnsi="Times New Roman" w:cs="Times New Roman"/>
+          <w:sz w:val="24"/>
+        </w:rPr>
+        <w:t xml:space="preserve">, C., &amp; Bodo, B. (2002). Two new 5-deoxyflavones from </w:t>
+      </w:r>
+      <w:proofErr w:type="spellStart"/>
+      <w:r>
+        <w:rPr>
+          <w:rFonts w:ascii="Times New Roman" w:hAnsi="Times New Roman" w:cs="Times New Roman"/>
+          <w:sz w:val="24"/>
+        </w:rPr>
+        <w:t>Albizia</w:t>
+      </w:r>
+      <w:proofErr w:type="spellEnd"/>
+      <w:r>
+        <w:rPr>
+          <w:rFonts w:ascii="Times New Roman" w:hAnsi="Times New Roman" w:cs="Times New Roman"/>
+          <w:sz w:val="24"/>
+        </w:rPr>
+        <w:t xml:space="preserve"> </w:t>
+      </w:r>
+      <w:proofErr w:type="spellStart"/>
+      <w:r>
+        <w:rPr>
+          <w:rFonts w:ascii="Times New Roman" w:hAnsi="Times New Roman" w:cs="Times New Roman"/>
+          <w:sz w:val="24"/>
+        </w:rPr>
+        <w:t>odoratissima</w:t>
+      </w:r>
+      <w:proofErr w:type="spellEnd"/>
+      <w:r>
+        <w:rPr>
+          <w:rFonts w:ascii="Times New Roman" w:hAnsi="Times New Roman" w:cs="Times New Roman"/>
+          <w:sz w:val="24"/>
+        </w:rPr>
+        <w:t xml:space="preserve">. </w:t>
+      </w:r>
+      <w:r>
+        <w:rPr>
+          <w:rFonts w:ascii="Times New Roman" w:hAnsi="Times New Roman" w:cs="Times New Roman"/>
+          <w:i/>
+          <w:iCs/>
+          <w:sz w:val="24"/>
+        </w:rPr>
+        <w:t>Chemical &amp; Pharmaceutical Bulletin</w:t>
+      </w:r>
+      <w:r>
+        <w:rPr>
+          <w:rFonts w:ascii="Times New Roman" w:hAnsi="Times New Roman" w:cs="Times New Roman"/>
+          <w:sz w:val="24"/>
+        </w:rPr>
+        <w:t xml:space="preserve">, </w:t>
+      </w:r>
+      <w:r>
+        <w:rPr>
+          <w:rFonts w:ascii="Times New Roman" w:hAnsi="Times New Roman" w:cs="Times New Roman"/>
+          <w:i/>
+          <w:iCs/>
+          <w:sz w:val="24"/>
+        </w:rPr>
+        <w:t>50</w:t>
+      </w:r>
+      <w:r>
+        <w:rPr>
+          <w:rFonts w:ascii="Times New Roman" w:hAnsi="Times New Roman" w:cs="Times New Roman"/>
+          <w:sz w:val="24"/>
+        </w:rPr>
+        <w:t>(9), 1271–1272. https://doi.org/10.1248/cpb.50.1271</w:t>
       </w:r>
     </w:p>
     <w:p>
       <w:pPr>
-        <w:spacing w:after="0" w:line="480" w:lineRule="auto"/>
-        <w:rPr>
-          <w:rFonts w:ascii="Times New Roman" w:hAnsi="Times New Roman" w:cs="Times New Roman"/>
-          <w:i/>
-          <w:iCs/>
-          <w:sz w:val="24"/>
-          <w:szCs w:val="24"/>
-        </w:rPr>
-      </w:pPr>
-      <w:r>
-        <w:rPr>
-          <w:rFonts w:ascii="Times New Roman" w:hAnsi="Times New Roman" w:cs="Times New Roman"/>
-          <w:i/>
-          <w:iCs/>
-          <w:sz w:val="24"/>
-          <w:szCs w:val="24"/>
-        </w:rPr>
-        <w:t>Hierarchical clustering of species and flavonoids</w:t>
+        <w:pStyle w:val="Bibliography"/>
+        <w:ind w:left="720" w:hanging="720"/>
+        <w:rPr>
+          <w:rFonts w:ascii="Times New Roman" w:hAnsi="Times New Roman" w:cs="Times New Roman"/>
+          <w:sz w:val="24"/>
+        </w:rPr>
+      </w:pPr>
+      <w:r>
+        <w:rPr>
+          <w:rFonts w:ascii="Times New Roman" w:hAnsi="Times New Roman" w:cs="Times New Roman"/>
+          <w:sz w:val="24"/>
+        </w:rPr>
+        <w:t xml:space="preserve">Salehi, B., </w:t>
+      </w:r>
+      <w:proofErr w:type="spellStart"/>
+      <w:r>
+        <w:rPr>
+          <w:rFonts w:ascii="Times New Roman" w:hAnsi="Times New Roman" w:cs="Times New Roman"/>
+          <w:sz w:val="24"/>
+        </w:rPr>
+        <w:t>Venditti</w:t>
+      </w:r>
+      <w:proofErr w:type="spellEnd"/>
+      <w:r>
+        <w:rPr>
+          <w:rFonts w:ascii="Times New Roman" w:hAnsi="Times New Roman" w:cs="Times New Roman"/>
+          <w:sz w:val="24"/>
+        </w:rPr>
+        <w:t xml:space="preserve">, A., Sharifi-Rad, M., </w:t>
+      </w:r>
+      <w:proofErr w:type="spellStart"/>
+      <w:r>
+        <w:rPr>
+          <w:rFonts w:ascii="Times New Roman" w:hAnsi="Times New Roman" w:cs="Times New Roman"/>
+          <w:sz w:val="24"/>
+        </w:rPr>
+        <w:t>Kręgiel</w:t>
+      </w:r>
+      <w:proofErr w:type="spellEnd"/>
+      <w:r>
+        <w:rPr>
+          <w:rFonts w:ascii="Times New Roman" w:hAnsi="Times New Roman" w:cs="Times New Roman"/>
+          <w:sz w:val="24"/>
+        </w:rPr>
+        <w:t xml:space="preserve">, D., Sharifi-Rad, J., Durazzo, A., Lucarini, M., Santini, A., </w:t>
+      </w:r>
+      <w:proofErr w:type="spellStart"/>
+      <w:r>
+        <w:rPr>
+          <w:rFonts w:ascii="Times New Roman" w:hAnsi="Times New Roman" w:cs="Times New Roman"/>
+          <w:sz w:val="24"/>
+        </w:rPr>
+        <w:t>Souto</w:t>
+      </w:r>
+      <w:proofErr w:type="spellEnd"/>
+      <w:r>
+        <w:rPr>
+          <w:rFonts w:ascii="Times New Roman" w:hAnsi="Times New Roman" w:cs="Times New Roman"/>
+          <w:sz w:val="24"/>
+        </w:rPr>
+        <w:t xml:space="preserve">, E. B., Novellino, E., </w:t>
+      </w:r>
+      <w:proofErr w:type="spellStart"/>
+      <w:r>
+        <w:rPr>
+          <w:rFonts w:ascii="Times New Roman" w:hAnsi="Times New Roman" w:cs="Times New Roman"/>
+          <w:sz w:val="24"/>
+        </w:rPr>
+        <w:t>Antolak</w:t>
+      </w:r>
+      <w:proofErr w:type="spellEnd"/>
+      <w:r>
+        <w:rPr>
+          <w:rFonts w:ascii="Times New Roman" w:hAnsi="Times New Roman" w:cs="Times New Roman"/>
+          <w:sz w:val="24"/>
+        </w:rPr>
+        <w:t xml:space="preserve">, H., </w:t>
+      </w:r>
+      <w:proofErr w:type="spellStart"/>
+      <w:r>
+        <w:rPr>
+          <w:rFonts w:ascii="Times New Roman" w:hAnsi="Times New Roman" w:cs="Times New Roman"/>
+          <w:sz w:val="24"/>
+        </w:rPr>
+        <w:t>Azzini</w:t>
+      </w:r>
+      <w:proofErr w:type="spellEnd"/>
+      <w:r>
+        <w:rPr>
+          <w:rFonts w:ascii="Times New Roman" w:hAnsi="Times New Roman" w:cs="Times New Roman"/>
+          <w:sz w:val="24"/>
+        </w:rPr>
+        <w:t xml:space="preserve">, E., Setzer, W. N., &amp; Martins, N. (2019). The Therapeutic Potential of Apigenin. </w:t>
+      </w:r>
+      <w:r>
+        <w:rPr>
+          <w:rFonts w:ascii="Times New Roman" w:hAnsi="Times New Roman" w:cs="Times New Roman"/>
+          <w:i/>
+          <w:iCs/>
+          <w:sz w:val="24"/>
+        </w:rPr>
+        <w:t>International Journal of Molecular Sciences</w:t>
+      </w:r>
+      <w:r>
+        <w:rPr>
+          <w:rFonts w:ascii="Times New Roman" w:hAnsi="Times New Roman" w:cs="Times New Roman"/>
+          <w:sz w:val="24"/>
+        </w:rPr>
+        <w:t xml:space="preserve">, </w:t>
+      </w:r>
+      <w:r>
+        <w:rPr>
+          <w:rFonts w:ascii="Times New Roman" w:hAnsi="Times New Roman" w:cs="Times New Roman"/>
+          <w:i/>
+          <w:iCs/>
+          <w:sz w:val="24"/>
+        </w:rPr>
+        <w:t>20</w:t>
+      </w:r>
+      <w:r>
+        <w:rPr>
+          <w:rFonts w:ascii="Times New Roman" w:hAnsi="Times New Roman" w:cs="Times New Roman"/>
+          <w:sz w:val="24"/>
+        </w:rPr>
+        <w:t>(6). https://doi.org/10.3390/ijms20061305</w:t>
       </w:r>
     </w:p>
     <w:p>
       <w:pPr>
-        <w:spacing w:after="0" w:line="480" w:lineRule="auto"/>
-        <w:rPr>
-          <w:rFonts w:ascii="Times New Roman" w:hAnsi="Times New Roman" w:cs="Times New Roman"/>
-          <w:i/>
-          <w:iCs/>
-          <w:sz w:val="24"/>
-          <w:szCs w:val="24"/>
-        </w:rPr>
-      </w:pPr>
-      <w:r>
-        <w:rPr>
-          <w:rFonts w:ascii="Times New Roman" w:hAnsi="Times New Roman" w:cs="Times New Roman"/>
-          <w:i/>
-          <w:iCs/>
-          <w:sz w:val="24"/>
-          <w:szCs w:val="24"/>
-        </w:rPr>
-        <w:t>Flow cytometry to estimate genome sizes</w:t>
+        <w:pStyle w:val="Bibliography"/>
+        <w:ind w:left="720" w:hanging="720"/>
+        <w:rPr>
+          <w:rFonts w:ascii="Times New Roman" w:hAnsi="Times New Roman" w:cs="Times New Roman"/>
+          <w:sz w:val="24"/>
+        </w:rPr>
+      </w:pPr>
+      <w:r>
+        <w:rPr>
+          <w:rFonts w:ascii="Times New Roman" w:hAnsi="Times New Roman" w:cs="Times New Roman"/>
+          <w:sz w:val="24"/>
+        </w:rPr>
+        <w:t xml:space="preserve">Shang, X., He, X., He, X., Li, M., Zhang, R., Fan, P., Zhang, Q., &amp; Jia, Z. (2010). The genus Scutellaria an ethnopharmacological and phytochemical review. </w:t>
+      </w:r>
+      <w:r>
+        <w:rPr>
+          <w:rFonts w:ascii="Times New Roman" w:hAnsi="Times New Roman" w:cs="Times New Roman"/>
+          <w:i/>
+          <w:iCs/>
+          <w:sz w:val="24"/>
+        </w:rPr>
+        <w:t>Journal of Ethnopharmacology</w:t>
+      </w:r>
+      <w:r>
+        <w:rPr>
+          <w:rFonts w:ascii="Times New Roman" w:hAnsi="Times New Roman" w:cs="Times New Roman"/>
+          <w:sz w:val="24"/>
+        </w:rPr>
+        <w:t xml:space="preserve">, </w:t>
+      </w:r>
+      <w:r>
+        <w:rPr>
+          <w:rFonts w:ascii="Times New Roman" w:hAnsi="Times New Roman" w:cs="Times New Roman"/>
+          <w:i/>
+          <w:iCs/>
+          <w:sz w:val="24"/>
+        </w:rPr>
+        <w:t>128</w:t>
+      </w:r>
+      <w:r>
+        <w:rPr>
+          <w:rFonts w:ascii="Times New Roman" w:hAnsi="Times New Roman" w:cs="Times New Roman"/>
+          <w:sz w:val="24"/>
+        </w:rPr>
+        <w:t>(2), 279–313. https://doi.org/10.1016/j.jep.2010.01.006</w:t>
       </w:r>
     </w:p>
     <w:p>
       <w:pPr>
-        <w:spacing w:after="0" w:line="480" w:lineRule="auto"/>
-        <w:rPr>
-          <w:rFonts w:ascii="Times New Roman" w:hAnsi="Times New Roman" w:cs="Times New Roman"/>
-          <w:sz w:val="24"/>
-          <w:szCs w:val="24"/>
-        </w:rPr>
-      </w:pPr>
+        <w:pStyle w:val="Bibliography"/>
+        <w:ind w:left="720" w:hanging="720"/>
+        <w:rPr>
+          <w:rFonts w:ascii="Times New Roman" w:hAnsi="Times New Roman" w:cs="Times New Roman"/>
+          <w:sz w:val="24"/>
+        </w:rPr>
+      </w:pPr>
+      <w:r>
+        <w:rPr>
+          <w:rFonts w:ascii="Times New Roman" w:hAnsi="Times New Roman" w:cs="Times New Roman"/>
+          <w:sz w:val="24"/>
+        </w:rPr>
+        <w:t xml:space="preserve">Tao, Y., Zhan, S., Wang, Y., Zhou, G., Liang, H., Chen, X., &amp; Shen, H. (2018). Baicalin, the major component of traditional Chinese medicine Scutellaria baicalensis induces colon cancer cell apoptosis through inhibition of </w:t>
+      </w:r>
+      <w:proofErr w:type="spellStart"/>
+      <w:r>
+        <w:rPr>
+          <w:rFonts w:ascii="Times New Roman" w:hAnsi="Times New Roman" w:cs="Times New Roman"/>
+          <w:sz w:val="24"/>
+        </w:rPr>
+        <w:t>oncomiRNAs</w:t>
+      </w:r>
+      <w:proofErr w:type="spellEnd"/>
+      <w:r>
+        <w:rPr>
+          <w:rFonts w:ascii="Times New Roman" w:hAnsi="Times New Roman" w:cs="Times New Roman"/>
+          <w:sz w:val="24"/>
+        </w:rPr>
+        <w:t xml:space="preserve">. </w:t>
+      </w:r>
+      <w:r>
+        <w:rPr>
+          <w:rFonts w:ascii="Times New Roman" w:hAnsi="Times New Roman" w:cs="Times New Roman"/>
+          <w:i/>
+          <w:iCs/>
+          <w:sz w:val="24"/>
+        </w:rPr>
+        <w:t>Scientific Reports</w:t>
+      </w:r>
+      <w:r>
+        <w:rPr>
+          <w:rFonts w:ascii="Times New Roman" w:hAnsi="Times New Roman" w:cs="Times New Roman"/>
+          <w:sz w:val="24"/>
+        </w:rPr>
+        <w:t xml:space="preserve">, </w:t>
+      </w:r>
+      <w:r>
+        <w:rPr>
+          <w:rFonts w:ascii="Times New Roman" w:hAnsi="Times New Roman" w:cs="Times New Roman"/>
+          <w:i/>
+          <w:iCs/>
+          <w:sz w:val="24"/>
+        </w:rPr>
+        <w:t>8</w:t>
+      </w:r>
+      <w:r>
+        <w:rPr>
+          <w:rFonts w:ascii="Times New Roman" w:hAnsi="Times New Roman" w:cs="Times New Roman"/>
+          <w:sz w:val="24"/>
+        </w:rPr>
+        <w:t>(1), 14477. https://doi.org/10.1038/s41598-018-32734-2</w:t>
+      </w:r>
     </w:p>
     <w:p>
       <w:pPr>
-        <w:spacing w:after="0" w:line="480" w:lineRule="auto"/>
-        <w:rPr>
-          <w:rFonts w:ascii="Times New Roman" w:hAnsi="Times New Roman" w:cs="Times New Roman"/>
-          <w:sz w:val="24"/>
-          <w:szCs w:val="24"/>
-        </w:rPr>
-      </w:pPr>
-      <w:r>
-        <w:rPr>
-          <w:rFonts w:ascii="Times New Roman" w:hAnsi="Times New Roman" w:cs="Times New Roman"/>
-          <w:b/>
-          <w:bCs/>
-          <w:sz w:val="24"/>
-          <w:szCs w:val="24"/>
-        </w:rPr>
-        <w:t>References</w:t>
+        <w:pStyle w:val="Bibliography"/>
+        <w:ind w:left="720" w:hanging="720"/>
+        <w:rPr>
+          <w:rFonts w:ascii="Times New Roman" w:hAnsi="Times New Roman" w:cs="Times New Roman"/>
+          <w:sz w:val="24"/>
+        </w:rPr>
+      </w:pPr>
+      <w:proofErr w:type="spellStart"/>
+      <w:r>
+        <w:rPr>
+          <w:rFonts w:ascii="Times New Roman" w:hAnsi="Times New Roman" w:cs="Times New Roman"/>
+          <w:sz w:val="24"/>
+        </w:rPr>
+        <w:t>Venkatarame</w:t>
+      </w:r>
+      <w:proofErr w:type="spellEnd"/>
+      <w:r>
+        <w:rPr>
+          <w:rFonts w:ascii="Times New Roman" w:hAnsi="Times New Roman" w:cs="Times New Roman"/>
+          <w:sz w:val="24"/>
+        </w:rPr>
+        <w:t xml:space="preserve"> Gowda </w:t>
+      </w:r>
+      <w:proofErr w:type="spellStart"/>
+      <w:r>
+        <w:rPr>
+          <w:rFonts w:ascii="Times New Roman" w:hAnsi="Times New Roman" w:cs="Times New Roman"/>
+          <w:sz w:val="24"/>
+        </w:rPr>
+        <w:t>Saralamma</w:t>
+      </w:r>
+      <w:proofErr w:type="spellEnd"/>
+      <w:r>
+        <w:rPr>
+          <w:rFonts w:ascii="Times New Roman" w:hAnsi="Times New Roman" w:cs="Times New Roman"/>
+          <w:sz w:val="24"/>
+        </w:rPr>
+        <w:t xml:space="preserve">, V., Lee, H. J., Hong, G. E., Park, H. S., </w:t>
+      </w:r>
+      <w:proofErr w:type="spellStart"/>
+      <w:r>
+        <w:rPr>
+          <w:rFonts w:ascii="Times New Roman" w:hAnsi="Times New Roman" w:cs="Times New Roman"/>
+          <w:sz w:val="24"/>
+        </w:rPr>
+        <w:t>Yumnam</w:t>
+      </w:r>
+      <w:proofErr w:type="spellEnd"/>
+      <w:r>
+        <w:rPr>
+          <w:rFonts w:ascii="Times New Roman" w:hAnsi="Times New Roman" w:cs="Times New Roman"/>
+          <w:sz w:val="24"/>
+        </w:rPr>
+        <w:t xml:space="preserve">, S., </w:t>
+      </w:r>
+      <w:proofErr w:type="spellStart"/>
+      <w:r>
+        <w:rPr>
+          <w:rFonts w:ascii="Times New Roman" w:hAnsi="Times New Roman" w:cs="Times New Roman"/>
+          <w:sz w:val="24"/>
+        </w:rPr>
+        <w:t>Raha</w:t>
+      </w:r>
+      <w:proofErr w:type="spellEnd"/>
+      <w:r>
+        <w:rPr>
+          <w:rFonts w:ascii="Times New Roman" w:hAnsi="Times New Roman" w:cs="Times New Roman"/>
+          <w:sz w:val="24"/>
+        </w:rPr>
+        <w:t xml:space="preserve">, S., Lee, W. S., Kim, E. H., Sung, N. J., Lee, S. J., </w:t>
+      </w:r>
+      <w:proofErr w:type="spellStart"/>
+      <w:r>
+        <w:rPr>
+          <w:rFonts w:ascii="Times New Roman" w:hAnsi="Times New Roman" w:cs="Times New Roman"/>
+          <w:sz w:val="24"/>
+        </w:rPr>
+        <w:t>Heo</w:t>
+      </w:r>
+      <w:proofErr w:type="spellEnd"/>
+      <w:r>
+        <w:rPr>
+          <w:rFonts w:ascii="Times New Roman" w:hAnsi="Times New Roman" w:cs="Times New Roman"/>
+          <w:sz w:val="24"/>
+        </w:rPr>
+        <w:t xml:space="preserve">, J. D., &amp; Kim, G. S. (2017). Korean Scutellaria baicalensis Georgi flavonoid extract induces mitochondrially mediated apoptosis in human gastric cancer AGS cells. </w:t>
+      </w:r>
+      <w:r>
+        <w:rPr>
+          <w:rFonts w:ascii="Times New Roman" w:hAnsi="Times New Roman" w:cs="Times New Roman"/>
+          <w:i/>
+          <w:iCs/>
+          <w:sz w:val="24"/>
+        </w:rPr>
+        <w:t>Oncology Letters</w:t>
+      </w:r>
+      <w:r>
+        <w:rPr>
+          <w:rFonts w:ascii="Times New Roman" w:hAnsi="Times New Roman" w:cs="Times New Roman"/>
+          <w:sz w:val="24"/>
+        </w:rPr>
+        <w:t xml:space="preserve">, </w:t>
+      </w:r>
+      <w:r>
+        <w:rPr>
+          <w:rFonts w:ascii="Times New Roman" w:hAnsi="Times New Roman" w:cs="Times New Roman"/>
+          <w:i/>
+          <w:iCs/>
+          <w:sz w:val="24"/>
+        </w:rPr>
+        <w:t>14</w:t>
+      </w:r>
+      <w:r>
+        <w:rPr>
+          <w:rFonts w:ascii="Times New Roman" w:hAnsi="Times New Roman" w:cs="Times New Roman"/>
+          <w:sz w:val="24"/>
+        </w:rPr>
+        <w:t>(1), 607–614. https://doi.org/10.3892/ol.2017.6184</w:t>
       </w:r>
     </w:p>
     <w:p>
       <w:pPr>
+        <w:pStyle w:val="Bibliography"/>
+        <w:ind w:left="720" w:hanging="720"/>
+        <w:rPr>
+          <w:rFonts w:ascii="Times New Roman" w:hAnsi="Times New Roman" w:cs="Times New Roman"/>
+          <w:sz w:val="24"/>
+        </w:rPr>
+      </w:pPr>
+      <w:r>
+        <w:rPr>
+          <w:rFonts w:ascii="Times New Roman" w:hAnsi="Times New Roman" w:cs="Times New Roman"/>
+          <w:sz w:val="24"/>
+        </w:rPr>
+        <w:lastRenderedPageBreak/>
+        <w:t xml:space="preserve">Wang, L., Chen, W., Li, M., Zhang, F., Chen, K., &amp; Chen, W. (2020). A review of the ethnopharmacology, phytochemistry, pharmacology, and quality control of Scutellaria barbata D. Don. </w:t>
+      </w:r>
+      <w:r>
+        <w:rPr>
+          <w:rFonts w:ascii="Times New Roman" w:hAnsi="Times New Roman" w:cs="Times New Roman"/>
+          <w:i/>
+          <w:iCs/>
+          <w:sz w:val="24"/>
+        </w:rPr>
+        <w:t>Journal of Ethnopharmacology</w:t>
+      </w:r>
+      <w:r>
+        <w:rPr>
+          <w:rFonts w:ascii="Times New Roman" w:hAnsi="Times New Roman" w:cs="Times New Roman"/>
+          <w:sz w:val="24"/>
+        </w:rPr>
+        <w:t xml:space="preserve">, </w:t>
+      </w:r>
+      <w:r>
+        <w:rPr>
+          <w:rFonts w:ascii="Times New Roman" w:hAnsi="Times New Roman" w:cs="Times New Roman"/>
+          <w:i/>
+          <w:iCs/>
+          <w:sz w:val="24"/>
+        </w:rPr>
+        <w:t>254</w:t>
+      </w:r>
+      <w:r>
+        <w:rPr>
+          <w:rFonts w:ascii="Times New Roman" w:hAnsi="Times New Roman" w:cs="Times New Roman"/>
+          <w:sz w:val="24"/>
+        </w:rPr>
+        <w:t>, 112260. https://doi.org/10.1016/j.jep.2019.112260</w:t>
+      </w:r>
+    </w:p>
+    <w:p>
+      <w:pPr>
+        <w:pStyle w:val="Bibliography"/>
+        <w:ind w:left="720" w:hanging="720"/>
+        <w:rPr>
+          <w:rFonts w:ascii="Times New Roman" w:hAnsi="Times New Roman" w:cs="Times New Roman"/>
+          <w:sz w:val="24"/>
+        </w:rPr>
+      </w:pPr>
+      <w:r>
+        <w:rPr>
+          <w:rFonts w:ascii="Times New Roman" w:hAnsi="Times New Roman" w:cs="Times New Roman"/>
+          <w:sz w:val="24"/>
+        </w:rPr>
+        <w:t xml:space="preserve">Wang, Q., Acharya, N., Liu, Z., Zhou, X., </w:t>
+      </w:r>
+      <w:proofErr w:type="spellStart"/>
+      <w:r>
+        <w:rPr>
+          <w:rFonts w:ascii="Times New Roman" w:hAnsi="Times New Roman" w:cs="Times New Roman"/>
+          <w:sz w:val="24"/>
+        </w:rPr>
+        <w:t>Cromie</w:t>
+      </w:r>
+      <w:proofErr w:type="spellEnd"/>
+      <w:r>
+        <w:rPr>
+          <w:rFonts w:ascii="Times New Roman" w:hAnsi="Times New Roman" w:cs="Times New Roman"/>
+          <w:sz w:val="24"/>
+        </w:rPr>
+        <w:t xml:space="preserve">, M., Zhu, J., &amp; Gao, W. (2018). Enhanced anticancer effects of Scutellaria barbata D. Don in combination with traditional Chinese medicine components on non-small cell lung cancer cells. </w:t>
+      </w:r>
+      <w:r>
+        <w:rPr>
+          <w:rFonts w:ascii="Times New Roman" w:hAnsi="Times New Roman" w:cs="Times New Roman"/>
+          <w:i/>
+          <w:iCs/>
+          <w:sz w:val="24"/>
+        </w:rPr>
+        <w:t>Journal of Ethnopharmacology</w:t>
+      </w:r>
+      <w:r>
+        <w:rPr>
+          <w:rFonts w:ascii="Times New Roman" w:hAnsi="Times New Roman" w:cs="Times New Roman"/>
+          <w:sz w:val="24"/>
+        </w:rPr>
+        <w:t xml:space="preserve">, </w:t>
+      </w:r>
+      <w:r>
+        <w:rPr>
+          <w:rFonts w:ascii="Times New Roman" w:hAnsi="Times New Roman" w:cs="Times New Roman"/>
+          <w:i/>
+          <w:iCs/>
+          <w:sz w:val="24"/>
+        </w:rPr>
+        <w:t>217</w:t>
+      </w:r>
+      <w:r>
+        <w:rPr>
+          <w:rFonts w:ascii="Times New Roman" w:hAnsi="Times New Roman" w:cs="Times New Roman"/>
+          <w:sz w:val="24"/>
+        </w:rPr>
+        <w:t>, 140–151. https://doi.org/10.1016/j.jep.2018.02.020</w:t>
+      </w:r>
+    </w:p>
+    <w:p>
+      <w:pPr>
+        <w:pStyle w:val="Bibliography"/>
+        <w:ind w:left="720" w:hanging="720"/>
+        <w:rPr>
+          <w:rFonts w:ascii="Times New Roman" w:hAnsi="Times New Roman" w:cs="Times New Roman"/>
+          <w:sz w:val="24"/>
+        </w:rPr>
+      </w:pPr>
+      <w:r>
+        <w:rPr>
+          <w:rFonts w:ascii="Times New Roman" w:hAnsi="Times New Roman" w:cs="Times New Roman"/>
+          <w:sz w:val="24"/>
+        </w:rPr>
+        <w:t xml:space="preserve">Zhang, Z., Lian, X., Li, S., &amp; Stringer, J. L. (2009). Characterization of chemical ingredients and anticonvulsant activity of American skullcap (Scutellaria lateriflora). </w:t>
+      </w:r>
+      <w:r>
+        <w:rPr>
+          <w:rFonts w:ascii="Times New Roman" w:hAnsi="Times New Roman" w:cs="Times New Roman"/>
+          <w:i/>
+          <w:iCs/>
+          <w:sz w:val="24"/>
+        </w:rPr>
+        <w:t>Phytomedicine</w:t>
+      </w:r>
+      <w:r>
+        <w:rPr>
+          <w:rFonts w:ascii="Times New Roman" w:hAnsi="Times New Roman" w:cs="Times New Roman"/>
+          <w:sz w:val="24"/>
+        </w:rPr>
+        <w:t xml:space="preserve">, </w:t>
+      </w:r>
+      <w:r>
+        <w:rPr>
+          <w:rFonts w:ascii="Times New Roman" w:hAnsi="Times New Roman" w:cs="Times New Roman"/>
+          <w:i/>
+          <w:iCs/>
+          <w:sz w:val="24"/>
+        </w:rPr>
+        <w:t>16</w:t>
+      </w:r>
+      <w:r>
+        <w:rPr>
+          <w:rFonts w:ascii="Times New Roman" w:hAnsi="Times New Roman" w:cs="Times New Roman"/>
+          <w:sz w:val="24"/>
+        </w:rPr>
+        <w:t>(5), 485–493. https://doi.org/10.1016/j.phymed.2008.07.011</w:t>
+      </w:r>
+    </w:p>
+    <w:p>
+      <w:pPr>
+        <w:pStyle w:val="Bibliography"/>
+        <w:ind w:left="720" w:hanging="720"/>
+        <w:rPr>
+          <w:rFonts w:ascii="Times New Roman" w:hAnsi="Times New Roman" w:cs="Times New Roman"/>
+          <w:sz w:val="24"/>
+        </w:rPr>
+      </w:pPr>
+      <w:r>
+        <w:rPr>
+          <w:rFonts w:ascii="Times New Roman" w:hAnsi="Times New Roman" w:cs="Times New Roman"/>
+          <w:sz w:val="24"/>
+        </w:rPr>
+        <w:t xml:space="preserve">Zhao, Q., Chen, X.-Y., &amp; Martin, C. (2016). Scutellaria baicalensis, the golden herb from the garden of Chinese medicinal plants. </w:t>
+      </w:r>
+      <w:r>
+        <w:rPr>
+          <w:rFonts w:ascii="Times New Roman" w:hAnsi="Times New Roman" w:cs="Times New Roman"/>
+          <w:i/>
+          <w:iCs/>
+          <w:sz w:val="24"/>
+        </w:rPr>
+        <w:t>Science Bulletin</w:t>
+      </w:r>
+      <w:r>
+        <w:rPr>
+          <w:rFonts w:ascii="Times New Roman" w:hAnsi="Times New Roman" w:cs="Times New Roman"/>
+          <w:sz w:val="24"/>
+        </w:rPr>
+        <w:t xml:space="preserve">, </w:t>
+      </w:r>
+      <w:r>
+        <w:rPr>
+          <w:rFonts w:ascii="Times New Roman" w:hAnsi="Times New Roman" w:cs="Times New Roman"/>
+          <w:i/>
+          <w:iCs/>
+          <w:sz w:val="24"/>
+        </w:rPr>
+        <w:t>61</w:t>
+      </w:r>
+      <w:r>
+        <w:rPr>
+          <w:rFonts w:ascii="Times New Roman" w:hAnsi="Times New Roman" w:cs="Times New Roman"/>
+          <w:sz w:val="24"/>
+        </w:rPr>
+        <w:t>(18), 1391–1398. https://doi.org/10.1007/s11434-016-1136-5</w:t>
+      </w:r>
+    </w:p>
+    <w:p>
+      <w:pPr>
+        <w:pStyle w:val="Bibliography"/>
+        <w:ind w:left="720" w:hanging="720"/>
+        <w:rPr>
+          <w:rFonts w:ascii="Times New Roman" w:hAnsi="Times New Roman" w:cs="Times New Roman"/>
+          <w:sz w:val="24"/>
+        </w:rPr>
+      </w:pPr>
+      <w:r>
+        <w:rPr>
+          <w:rFonts w:ascii="Times New Roman" w:hAnsi="Times New Roman" w:cs="Times New Roman"/>
+          <w:sz w:val="24"/>
+        </w:rPr>
+        <w:t xml:space="preserve">Zhao, Q., Yang, J., Cui, M.-Y., Liu, J., Fang, Y., Yan, M., </w:t>
+      </w:r>
+      <w:proofErr w:type="spellStart"/>
+      <w:r>
+        <w:rPr>
+          <w:rFonts w:ascii="Times New Roman" w:hAnsi="Times New Roman" w:cs="Times New Roman"/>
+          <w:sz w:val="24"/>
+        </w:rPr>
+        <w:t>Qiu</w:t>
+      </w:r>
+      <w:proofErr w:type="spellEnd"/>
+      <w:r>
+        <w:rPr>
+          <w:rFonts w:ascii="Times New Roman" w:hAnsi="Times New Roman" w:cs="Times New Roman"/>
+          <w:sz w:val="24"/>
+        </w:rPr>
+        <w:t xml:space="preserve">, W., Shang, H., Xu, Z., </w:t>
+      </w:r>
+      <w:proofErr w:type="spellStart"/>
+      <w:r>
+        <w:rPr>
+          <w:rFonts w:ascii="Times New Roman" w:hAnsi="Times New Roman" w:cs="Times New Roman"/>
+          <w:sz w:val="24"/>
+        </w:rPr>
+        <w:t>Yidiresi</w:t>
+      </w:r>
+      <w:proofErr w:type="spellEnd"/>
+      <w:r>
+        <w:rPr>
+          <w:rFonts w:ascii="Times New Roman" w:hAnsi="Times New Roman" w:cs="Times New Roman"/>
+          <w:sz w:val="24"/>
+        </w:rPr>
+        <w:t xml:space="preserve">, R., Weng, J.-K., </w:t>
+      </w:r>
+      <w:proofErr w:type="spellStart"/>
+      <w:r>
+        <w:rPr>
+          <w:rFonts w:ascii="Times New Roman" w:hAnsi="Times New Roman" w:cs="Times New Roman"/>
+          <w:sz w:val="24"/>
+        </w:rPr>
+        <w:t>Pluskal</w:t>
+      </w:r>
+      <w:proofErr w:type="spellEnd"/>
+      <w:r>
+        <w:rPr>
+          <w:rFonts w:ascii="Times New Roman" w:hAnsi="Times New Roman" w:cs="Times New Roman"/>
+          <w:sz w:val="24"/>
+        </w:rPr>
+        <w:t xml:space="preserve">, T., </w:t>
+      </w:r>
+      <w:proofErr w:type="spellStart"/>
+      <w:r>
+        <w:rPr>
+          <w:rFonts w:ascii="Times New Roman" w:hAnsi="Times New Roman" w:cs="Times New Roman"/>
+          <w:sz w:val="24"/>
+        </w:rPr>
+        <w:t>Vigouroux</w:t>
+      </w:r>
+      <w:proofErr w:type="spellEnd"/>
+      <w:r>
+        <w:rPr>
+          <w:rFonts w:ascii="Times New Roman" w:hAnsi="Times New Roman" w:cs="Times New Roman"/>
+          <w:sz w:val="24"/>
+        </w:rPr>
+        <w:t xml:space="preserve">, M., </w:t>
+      </w:r>
+      <w:proofErr w:type="spellStart"/>
+      <w:r>
+        <w:rPr>
+          <w:rFonts w:ascii="Times New Roman" w:hAnsi="Times New Roman" w:cs="Times New Roman"/>
+          <w:sz w:val="24"/>
+        </w:rPr>
+        <w:t>Steuernagel</w:t>
+      </w:r>
+      <w:proofErr w:type="spellEnd"/>
+      <w:r>
+        <w:rPr>
+          <w:rFonts w:ascii="Times New Roman" w:hAnsi="Times New Roman" w:cs="Times New Roman"/>
+          <w:sz w:val="24"/>
+        </w:rPr>
+        <w:t xml:space="preserve">, B., Wei, Y., Yang, L., Hu, Y., Chen, X.-Y., &amp; Martin, C. (2019). The Reference Genome Sequence of Scutellaria baicalensis Provides Insights into the Evolution of Wogonin Biosynthesis. </w:t>
+      </w:r>
+      <w:r>
+        <w:rPr>
+          <w:rFonts w:ascii="Times New Roman" w:hAnsi="Times New Roman" w:cs="Times New Roman"/>
+          <w:i/>
+          <w:iCs/>
+          <w:sz w:val="24"/>
+        </w:rPr>
+        <w:t>Molecular Plant</w:t>
+      </w:r>
+      <w:r>
+        <w:rPr>
+          <w:rFonts w:ascii="Times New Roman" w:hAnsi="Times New Roman" w:cs="Times New Roman"/>
+          <w:sz w:val="24"/>
+        </w:rPr>
+        <w:t xml:space="preserve">, </w:t>
+      </w:r>
+      <w:r>
+        <w:rPr>
+          <w:rFonts w:ascii="Times New Roman" w:hAnsi="Times New Roman" w:cs="Times New Roman"/>
+          <w:i/>
+          <w:iCs/>
+          <w:sz w:val="24"/>
+        </w:rPr>
+        <w:t>12</w:t>
+      </w:r>
+      <w:r>
+        <w:rPr>
+          <w:rFonts w:ascii="Times New Roman" w:hAnsi="Times New Roman" w:cs="Times New Roman"/>
+          <w:sz w:val="24"/>
+        </w:rPr>
+        <w:t>(7), 935–950. https://doi.org/10.1016/j.molp.2019.04.002</w:t>
+      </w:r>
+    </w:p>
+    <w:p>
+      <w:pPr>
+        <w:pStyle w:val="Bibliography"/>
+        <w:ind w:left="720" w:hanging="720"/>
+        <w:rPr>
+          <w:rFonts w:ascii="Times New Roman" w:hAnsi="Times New Roman" w:cs="Times New Roman"/>
+          <w:sz w:val="24"/>
+        </w:rPr>
+      </w:pPr>
+      <w:r>
+        <w:rPr>
+          <w:rFonts w:ascii="Times New Roman" w:hAnsi="Times New Roman" w:cs="Times New Roman"/>
+          <w:sz w:val="24"/>
+        </w:rPr>
+        <w:t xml:space="preserve">Zhao, Q., Zhang, Y., Wang, G., Hill, L., Weng, J.-K., Chen, X.-Y., </w:t>
+      </w:r>
+      <w:proofErr w:type="spellStart"/>
+      <w:r>
+        <w:rPr>
+          <w:rFonts w:ascii="Times New Roman" w:hAnsi="Times New Roman" w:cs="Times New Roman"/>
+          <w:sz w:val="24"/>
+        </w:rPr>
+        <w:t>Xue</w:t>
+      </w:r>
+      <w:proofErr w:type="spellEnd"/>
+      <w:r>
+        <w:rPr>
+          <w:rFonts w:ascii="Times New Roman" w:hAnsi="Times New Roman" w:cs="Times New Roman"/>
+          <w:sz w:val="24"/>
+        </w:rPr>
+        <w:t xml:space="preserve">, H., &amp; Martin, C. (2016). A specialized flavone biosynthetic pathway has evolved in the medicinal plant, Scutellaria baicalensis. </w:t>
+      </w:r>
+      <w:r>
+        <w:rPr>
+          <w:rFonts w:ascii="Times New Roman" w:hAnsi="Times New Roman" w:cs="Times New Roman"/>
+          <w:i/>
+          <w:iCs/>
+          <w:sz w:val="24"/>
+        </w:rPr>
+        <w:t>Science Advances</w:t>
+      </w:r>
+      <w:r>
+        <w:rPr>
+          <w:rFonts w:ascii="Times New Roman" w:hAnsi="Times New Roman" w:cs="Times New Roman"/>
+          <w:sz w:val="24"/>
+        </w:rPr>
+        <w:t xml:space="preserve">, </w:t>
+      </w:r>
+      <w:r>
+        <w:rPr>
+          <w:rFonts w:ascii="Times New Roman" w:hAnsi="Times New Roman" w:cs="Times New Roman"/>
+          <w:i/>
+          <w:iCs/>
+          <w:sz w:val="24"/>
+        </w:rPr>
+        <w:t>2</w:t>
+      </w:r>
+      <w:r>
+        <w:rPr>
+          <w:rFonts w:ascii="Times New Roman" w:hAnsi="Times New Roman" w:cs="Times New Roman"/>
+          <w:sz w:val="24"/>
+        </w:rPr>
+        <w:t>(4), e1501780. https://doi.org/10.1126/sciadv.1501780</w:t>
+      </w:r>
+    </w:p>
+    <w:p>
+      <w:pPr>
+        <w:pStyle w:val="Bibliography"/>
+        <w:ind w:left="720" w:hanging="720"/>
+        <w:rPr>
+          <w:rFonts w:ascii="Times New Roman" w:hAnsi="Times New Roman" w:cs="Times New Roman"/>
+          <w:sz w:val="24"/>
+        </w:rPr>
+      </w:pPr>
+      <w:r>
+        <w:rPr>
+          <w:rFonts w:ascii="Times New Roman" w:hAnsi="Times New Roman" w:cs="Times New Roman"/>
+          <w:sz w:val="24"/>
+        </w:rPr>
+        <w:t xml:space="preserve">Zhao, T., Tang, H., </w:t>
+      </w:r>
+      <w:proofErr w:type="spellStart"/>
+      <w:r>
+        <w:rPr>
+          <w:rFonts w:ascii="Times New Roman" w:hAnsi="Times New Roman" w:cs="Times New Roman"/>
+          <w:sz w:val="24"/>
+        </w:rPr>
+        <w:t>Xie</w:t>
+      </w:r>
+      <w:proofErr w:type="spellEnd"/>
+      <w:r>
+        <w:rPr>
+          <w:rFonts w:ascii="Times New Roman" w:hAnsi="Times New Roman" w:cs="Times New Roman"/>
+          <w:sz w:val="24"/>
+        </w:rPr>
+        <w:t xml:space="preserve">, L., Zheng, Y., Ma, Z., Sun, Q., &amp; Li, X. (2019). Scutellaria baicalensis Georgi. (Lamiaceae): A review of its traditional uses, botany, phytochemistry, pharmacology and toxicology. </w:t>
+      </w:r>
+      <w:r>
+        <w:rPr>
+          <w:rFonts w:ascii="Times New Roman" w:hAnsi="Times New Roman" w:cs="Times New Roman"/>
+          <w:i/>
+          <w:iCs/>
+          <w:sz w:val="24"/>
+        </w:rPr>
+        <w:t>Journal of Pharmacy and Pharmacology</w:t>
+      </w:r>
+      <w:r>
+        <w:rPr>
+          <w:rFonts w:ascii="Times New Roman" w:hAnsi="Times New Roman" w:cs="Times New Roman"/>
+          <w:sz w:val="24"/>
+        </w:rPr>
+        <w:t xml:space="preserve">, </w:t>
+      </w:r>
+      <w:r>
+        <w:rPr>
+          <w:rFonts w:ascii="Times New Roman" w:hAnsi="Times New Roman" w:cs="Times New Roman"/>
+          <w:i/>
+          <w:iCs/>
+          <w:sz w:val="24"/>
+        </w:rPr>
+        <w:t>71</w:t>
+      </w:r>
+      <w:r>
+        <w:rPr>
+          <w:rFonts w:ascii="Times New Roman" w:hAnsi="Times New Roman" w:cs="Times New Roman"/>
+          <w:sz w:val="24"/>
+        </w:rPr>
+        <w:t>(9), 1353–1369. https://doi.org/10.1111/jphp.13129</w:t>
+      </w:r>
+    </w:p>
+    <w:p>
+      <w:pPr>
+        <w:pStyle w:val="Bibliography"/>
+        <w:ind w:left="720" w:hanging="720"/>
+        <w:rPr>
+          <w:rFonts w:ascii="Times New Roman" w:hAnsi="Times New Roman" w:cs="Times New Roman"/>
+          <w:sz w:val="24"/>
+        </w:rPr>
+      </w:pPr>
+      <w:r>
+        <w:rPr>
+          <w:rFonts w:ascii="Times New Roman" w:hAnsi="Times New Roman" w:cs="Times New Roman"/>
+          <w:sz w:val="24"/>
+        </w:rPr>
+        <w:t xml:space="preserve">Zhu, D., Wang, S., Lawless, J., He, J., &amp; Zheng, Z. (2016). Dose Dependent Dual Effect of Baicalin and Herb Huang Qin Extract on Angiogenesis. </w:t>
+      </w:r>
+      <w:r>
+        <w:rPr>
+          <w:rFonts w:ascii="Times New Roman" w:hAnsi="Times New Roman" w:cs="Times New Roman"/>
+          <w:i/>
+          <w:iCs/>
+          <w:sz w:val="24"/>
+        </w:rPr>
+        <w:t>PLOS ONE</w:t>
+      </w:r>
+      <w:r>
+        <w:rPr>
+          <w:rFonts w:ascii="Times New Roman" w:hAnsi="Times New Roman" w:cs="Times New Roman"/>
+          <w:sz w:val="24"/>
+        </w:rPr>
+        <w:t xml:space="preserve">, </w:t>
+      </w:r>
+      <w:r>
+        <w:rPr>
+          <w:rFonts w:ascii="Times New Roman" w:hAnsi="Times New Roman" w:cs="Times New Roman"/>
+          <w:i/>
+          <w:iCs/>
+          <w:sz w:val="24"/>
+        </w:rPr>
+        <w:t>11</w:t>
+      </w:r>
+      <w:r>
+        <w:rPr>
+          <w:rFonts w:ascii="Times New Roman" w:hAnsi="Times New Roman" w:cs="Times New Roman"/>
+          <w:sz w:val="24"/>
+        </w:rPr>
+        <w:t>(11), e0167125. https://doi.org/10.1371/journal.pone.0167125</w:t>
+      </w:r>
+    </w:p>
+    <w:p>
+      <w:pPr>
         <w:spacing w:after="0" w:line="480" w:lineRule="auto"/>
-        <w:rPr>
-          <w:rFonts w:ascii="Times New Roman" w:hAnsi="Times New Roman" w:cs="Times New Roman"/>
-          <w:sz w:val="24"/>
-          <w:szCs w:val="24"/>
-        </w:rPr>
-      </w:pPr>
+        <w:ind w:left="720" w:hanging="720"/>
+        <w:rPr>
+          <w:rFonts w:ascii="Times New Roman" w:hAnsi="Times New Roman" w:cs="Times New Roman"/>
+          <w:sz w:val="24"/>
+          <w:szCs w:val="24"/>
+        </w:rPr>
+      </w:pPr>
+      <w:r>
+        <w:rPr>
+          <w:rFonts w:ascii="Times New Roman" w:hAnsi="Times New Roman" w:cs="Times New Roman"/>
+          <w:sz w:val="24"/>
+          <w:szCs w:val="24"/>
+        </w:rPr>
+        <w:fldChar w:fldCharType="end"/>
+      </w:r>
     </w:p>
     <w:sectPr>
       <w:pgSz w:w="12240" w:h="15840" w:code="1"/>
@@ -1670,7 +3819,6 @@
   <w:style w:type="character" w:default="1" w:styleId="DefaultParagraphFont">
     <w:name w:val="Default Paragraph Font"/>
     <w:uiPriority w:val="1"/>
-    <w:semiHidden/>
     <w:unhideWhenUsed/>
   </w:style>
   <w:style w:type="table" w:default="1" w:styleId="TableNormal">
@@ -1751,7 +3899,6 @@
     <w:basedOn w:val="Normal"/>
     <w:next w:val="Normal"/>
     <w:uiPriority w:val="37"/>
-    <w:semiHidden/>
     <w:unhideWhenUsed/>
     <w:rsid w:val="00BB5FFA"/>
   </w:style>

</xml_diff>

<commit_message>
Fixed bug with stacked bar plots and missing data
</commit_message>
<xml_diff>
--- a/writing/manuscript.docx
+++ b/writing/manuscript.docx
@@ -40,85 +40,47 @@
           <w:sz w:val="24"/>
           <w:szCs w:val="24"/>
         </w:rPr>
-        <w:t>Part of the mint family Lamiaceae, t</w:t>
-      </w:r>
-      <w:r>
-        <w:rPr>
-          <w:rFonts w:ascii="Times New Roman" w:hAnsi="Times New Roman" w:cs="Times New Roman"/>
-          <w:sz w:val="24"/>
-          <w:szCs w:val="24"/>
-        </w:rPr>
-        <w:t xml:space="preserve">he </w:t>
-      </w:r>
-      <w:r>
-        <w:rPr>
-          <w:rFonts w:ascii="Times New Roman" w:hAnsi="Times New Roman" w:cs="Times New Roman"/>
-          <w:i/>
-          <w:iCs/>
-          <w:sz w:val="24"/>
-          <w:szCs w:val="24"/>
-        </w:rPr>
-        <w:t xml:space="preserve">Scutellaria </w:t>
-      </w:r>
-      <w:r>
-        <w:rPr>
-          <w:rFonts w:ascii="Times New Roman" w:hAnsi="Times New Roman" w:cs="Times New Roman"/>
-          <w:sz w:val="24"/>
-          <w:szCs w:val="24"/>
-        </w:rPr>
-        <w:t xml:space="preserve">genus contains multiple species </w:t>
-      </w:r>
-      <w:r>
-        <w:rPr>
-          <w:rFonts w:ascii="Times New Roman" w:hAnsi="Times New Roman" w:cs="Times New Roman"/>
-          <w:sz w:val="24"/>
-          <w:szCs w:val="24"/>
-        </w:rPr>
-        <w:t xml:space="preserve">of plants </w:t>
-      </w:r>
-      <w:r>
-        <w:rPr>
-          <w:rFonts w:ascii="Times New Roman" w:hAnsi="Times New Roman" w:cs="Times New Roman"/>
-          <w:sz w:val="24"/>
-          <w:szCs w:val="24"/>
-        </w:rPr>
-        <w:t xml:space="preserve">renowned for their medicinal properties. </w:t>
-      </w:r>
-      <w:r>
-        <w:rPr>
-          <w:rFonts w:ascii="Times New Roman" w:hAnsi="Times New Roman" w:cs="Times New Roman"/>
-          <w:i/>
-          <w:iCs/>
-          <w:sz w:val="24"/>
-          <w:szCs w:val="24"/>
-        </w:rPr>
-        <w:t>S.</w:t>
-      </w:r>
-      <w:r>
-        <w:rPr>
-          <w:rFonts w:ascii="Times New Roman" w:hAnsi="Times New Roman" w:cs="Times New Roman"/>
-          <w:i/>
-          <w:iCs/>
-          <w:sz w:val="24"/>
-          <w:szCs w:val="24"/>
-        </w:rPr>
-        <w:t xml:space="preserve"> barbata </w:t>
-      </w:r>
-      <w:r>
-        <w:rPr>
-          <w:rFonts w:ascii="Times New Roman" w:hAnsi="Times New Roman" w:cs="Times New Roman"/>
-          <w:sz w:val="24"/>
-          <w:szCs w:val="24"/>
-        </w:rPr>
-        <w:t xml:space="preserve">is </w:t>
-      </w:r>
-      <w:r>
-        <w:rPr>
-          <w:rFonts w:ascii="Times New Roman" w:hAnsi="Times New Roman" w:cs="Times New Roman"/>
-          <w:sz w:val="24"/>
-          <w:szCs w:val="24"/>
-        </w:rPr>
-        <w:t>commonly</w:t>
+        <w:t>Medicinal p</w:t>
+      </w:r>
+      <w:r>
+        <w:rPr>
+          <w:rFonts w:ascii="Times New Roman" w:hAnsi="Times New Roman" w:cs="Times New Roman"/>
+          <w:sz w:val="24"/>
+          <w:szCs w:val="24"/>
+        </w:rPr>
+        <w:t xml:space="preserve">lants have played an important role in the traditional medicines of </w:t>
+      </w:r>
+      <w:r>
+        <w:rPr>
+          <w:rFonts w:ascii="Times New Roman" w:hAnsi="Times New Roman" w:cs="Times New Roman"/>
+          <w:sz w:val="24"/>
+          <w:szCs w:val="24"/>
+        </w:rPr>
+        <w:t xml:space="preserve">many </w:t>
+      </w:r>
+      <w:r>
+        <w:rPr>
+          <w:rFonts w:ascii="Times New Roman" w:hAnsi="Times New Roman" w:cs="Times New Roman"/>
+          <w:sz w:val="24"/>
+          <w:szCs w:val="24"/>
+        </w:rPr>
+        <w:t>indigenous populations</w:t>
+      </w:r>
+      <w:r>
+        <w:rPr>
+          <w:rFonts w:ascii="Times New Roman" w:hAnsi="Times New Roman" w:cs="Times New Roman"/>
+          <w:sz w:val="24"/>
+          <w:szCs w:val="24"/>
+        </w:rPr>
+        <w:t xml:space="preserve"> for </w:t>
+      </w:r>
+      <w:r>
+        <w:rPr>
+          <w:rFonts w:ascii="Times New Roman" w:hAnsi="Times New Roman" w:cs="Times New Roman"/>
+          <w:sz w:val="24"/>
+          <w:szCs w:val="24"/>
+        </w:rPr>
+        <w:t>thousands of years</w:t>
       </w:r>
       <w:r>
         <w:rPr>
@@ -134,46 +96,6 @@
           <w:sz w:val="24"/>
           <w:szCs w:val="24"/>
         </w:rPr>
-        <w:t xml:space="preserve">used in traditional Chinese </w:t>
-      </w:r>
-      <w:r>
-        <w:rPr>
-          <w:rFonts w:ascii="Times New Roman" w:hAnsi="Times New Roman" w:cs="Times New Roman"/>
-          <w:sz w:val="24"/>
-          <w:szCs w:val="24"/>
-        </w:rPr>
-        <w:t xml:space="preserve">and Korean </w:t>
-      </w:r>
-      <w:r>
-        <w:rPr>
-          <w:rFonts w:ascii="Times New Roman" w:hAnsi="Times New Roman" w:cs="Times New Roman"/>
-          <w:sz w:val="24"/>
-          <w:szCs w:val="24"/>
-        </w:rPr>
-        <w:t xml:space="preserve">medicine </w:t>
-      </w:r>
-      <w:r>
-        <w:rPr>
-          <w:rFonts w:ascii="Times New Roman" w:hAnsi="Times New Roman" w:cs="Times New Roman"/>
-          <w:sz w:val="24"/>
-          <w:szCs w:val="24"/>
-        </w:rPr>
-        <w:t>to treat swelling and inflammation, and multiple reports have recently been published describing its effectiveness in cancer treatments</w:t>
-      </w:r>
-      <w:r>
-        <w:rPr>
-          <w:rFonts w:ascii="Times New Roman" w:hAnsi="Times New Roman" w:cs="Times New Roman"/>
-          <w:sz w:val="24"/>
-          <w:szCs w:val="24"/>
-        </w:rPr>
-        <w:t xml:space="preserve"> </w:t>
-      </w:r>
-      <w:r>
-        <w:rPr>
-          <w:rFonts w:ascii="Times New Roman" w:hAnsi="Times New Roman" w:cs="Times New Roman"/>
-          <w:sz w:val="24"/>
-          <w:szCs w:val="24"/>
-        </w:rPr>
         <w:fldChar w:fldCharType="begin"/>
       </w:r>
       <w:r>
@@ -182,23 +104,7 @@
           <w:sz w:val="24"/>
           <w:szCs w:val="24"/>
         </w:rPr>
-        <w:instrText xml:space="preserve"> ADDIN ZOTERO_ITEM CSL_CITATION {"citationID":"yWqap53t","properties":{"formattedCitation":"(Shang et al., 2010; Q. Wang et al., 2018)","plainCitation":"(Shang et al., 2010; Q. Wang et al., 2018)","noteIndex":0},"citationItems":[{"id":14,"uris":["http://zotero.org/users/local/KHNG6xlm/items/7JWS6I7I"],"uri":["http://zotero.org/users/local/KHNG6xlm/items/7JWS6I7I"],"itemData":{"id":14,"type":"article-journal","abstract":"Scutellaria (HUANG QIN) (Lamiaceae), which includes about 350 species commonly known as skullcaps, is widespread in Europe, the United States and East Asia. Some species are taken to clear away the heat-evil and expel superficial evils in traditional Chinese medicine (TCM). The present paper reviews the ethnopharmacology, the biological activities and the correlated chemical compounds of Scutellaria species. More than 295 compounds have been isolated, among them flavonoids and diterpenes. Studies show that Scutellaria and its active principles possess wide pharmacological actions, such as antitumor, anti-angiogenesis, hepatoprotective, antioxidant, anticonvulsant, antibacterial and antiviral activities. Currently, effective monomeric compounds or active parts have been screened for pharmacological activity from Scutellaria in vivo and in vitro. Increasing data supports application and exploitation for new drug development.","container-title":"Journal of Ethnopharmacology","DOI":"10.1016/j.jep.2010.01.006","ISSN":"0378-8741","issue":"2","journalAbbreviation":"Journal of Ethnopharmacology","language":"en","page":"279-313","source":"ScienceDirect","title":"The genus Scutellaria an ethnopharmacological and phytochemical review","volume":"128","author":[{"family":"Shang","given":"Xiaofei"},{"family":"He","given":"Xirui"},{"family":"He","given":"Xiaoying"},{"family":"Li","given":"Maoxing"},{"family":"Zhang","given":"Ruxue"},{"family":"Fan","given":"Pengcheng"},{"family":"Zhang","given":"Quanlong"},{"family":"Jia","given":"Zhengping"}],"issued":{"date-parts":[["2010",3,24]]}}},{"id":63,"uris":["http://zotero.org/users/local/KHNG6xlm/items/5BGTENYN"],"uri":["http://zotero.org/users/local/KHNG6xlm/items/5BGTENYN"],"itemData":{"id":63,"type":"article-journal","abstract":"Ethnopharmacological relevance\nExperience-based herbal medicine as a complementary to modern western medicine has triggered an array of studies in quest of novel anticancer drugs. Scutellaria barbata D. Don (SB) is commonly used to treat different types of cancers, but its molecular mechanism of action is not clearly understood. In this study, we attempted to elucidate the mode of action of a traditional Chinese medicine prescription with a total of 14 components, named Lian-Jia-San-Jie-Fang (LJSJF, </w:instrText>
-      </w:r>
-      <w:r>
-        <w:rPr>
-          <w:rFonts w:ascii="Microsoft JhengHei" w:eastAsia="Microsoft JhengHei" w:hAnsi="Microsoft JhengHei" w:cs="Microsoft JhengHei" w:hint="eastAsia"/>
-          <w:sz w:val="24"/>
-          <w:szCs w:val="24"/>
-        </w:rPr>
-        <w:instrText>莲甲散结方</w:instrText>
-      </w:r>
-      <w:r>
-        <w:rPr>
-          <w:rFonts w:ascii="Times New Roman" w:hAnsi="Times New Roman" w:cs="Times New Roman"/>
-          <w:sz w:val="24"/>
-          <w:szCs w:val="24"/>
-        </w:rPr>
-        <w:instrText xml:space="preserve"> in Chinese), where SB works as the “principle” against non-small cell lung cancer (NSCLC) cells.\nMaterials and methods\nFour different NSCLC cell lines (A549, H460, H1650, and H1975) were used. Cytotoxicity, in vitro tumorigenicity, gene expression, and protein expression were analyzed by MTT assay, soft agar assay, real-time PCR, and Western blots, respectively.\nResults\nAmong the 14 components in LJSJF, SB was the only one to possess cytotoxic effects at its pharmacologically relevant doses. Additionally, we observed synergistically dose-dependent cytotoxic effects of SB in combination with other LJSJF components. After SB or LJSJF treatment, significant reductions in colony number and/or size were observed in A549 and H460; a notable dose-dependent decrease in EGFR was observed in A549, H460, and H1650; significant downregulation in EGFR and its downstream signaling targets mTOR and p38MAPK were also observed in A549 and H460; and p53 and p21 were significantly increased while survivin, cyclin D1, and MDM2 were significantly decreased in A549. Additionally, p53, p21, and Mettl7b were decreased, but p73 was increased in H460. Neither EGFR nor p53 was changed in H1975. Therefore, SB or LJSJF may induce cytotoxic effects by regulating multiple and/or distinct apoptotic pathways in different NSCLC cells.\nConclusion\nLJSJF exerts more pronounced cytotoxic effects against NSCLC cells than SB does by synergistically regulating the underlining molecular mechanisms including EGFR and/or p53 signaling pathways.","container-title":"Journal of Ethnopharmacology","DOI":"10.1016/j.jep.2018.02.020","ISSN":"0378-8741","journalAbbreviation":"Journal of Ethnopharmacology","language":"en","page":"140-151","source":"ScienceDirect","title":"Enhanced anticancer effects of Scutellaria barbata D. Don in combination with traditional Chinese medicine components on non-small cell lung cancer cells","volume":"217","author":[{"family":"Wang","given":"Qian"},{"family":"Acharya","given":"Narayan"},{"family":"Liu","given":"Zhongwei"},{"family":"Zhou","given":"Xianmei"},{"family":"Cromie","given":"Meghan"},{"family":"Zhu","given":"Jia"},{"family":"Gao","given":"Weimin"}],"issued":{"date-parts":[["2018",5,10]]}}}],"schema":"https://github.com/citation-style-language/schema/raw/master/csl-citation.json"} </w:instrText>
+        <w:instrText xml:space="preserve"> ADDIN ZOTERO_ITEM CSL_CITATION {"citationID":"aLqzxbD5","properties":{"formattedCitation":"(Shang et al., 2010)","plainCitation":"(Shang et al., 2010)","noteIndex":0},"citationItems":[{"id":14,"uris":["http://zotero.org/users/local/KHNG6xlm/items/7JWS6I7I"],"uri":["http://zotero.org/users/local/KHNG6xlm/items/7JWS6I7I"],"itemData":{"id":14,"type":"article-journal","abstract":"Scutellaria (HUANG QIN) (Lamiaceae), which includes about 350 species commonly known as skullcaps, is widespread in Europe, the United States and East Asia. Some species are taken to clear away the heat-evil and expel superficial evils in traditional Chinese medicine (TCM). The present paper reviews the ethnopharmacology, the biological activities and the correlated chemical compounds of Scutellaria species. More than 295 compounds have been isolated, among them flavonoids and diterpenes. Studies show that Scutellaria and its active principles possess wide pharmacological actions, such as antitumor, anti-angiogenesis, hepatoprotective, antioxidant, anticonvulsant, antibacterial and antiviral activities. Currently, effective monomeric compounds or active parts have been screened for pharmacological activity from Scutellaria in vivo and in vitro. Increasing data supports application and exploitation for new drug development.","container-title":"Journal of Ethnopharmacology","DOI":"10.1016/j.jep.2010.01.006","ISSN":"0378-8741","issue":"2","journalAbbreviation":"Journal of Ethnopharmacology","language":"en","page":"279-313","source":"ScienceDirect","title":"The genus Scutellaria an ethnopharmacological and phytochemical review","volume":"128","author":[{"family":"Shang","given":"Xiaofei"},{"family":"He","given":"Xirui"},{"family":"He","given":"Xiaoying"},{"family":"Li","given":"Maoxing"},{"family":"Zhang","given":"Ruxue"},{"family":"Fan","given":"Pengcheng"},{"family":"Zhang","given":"Quanlong"},{"family":"Jia","given":"Zhengping"}],"issued":{"date-parts":[["2010",3,24]]}}}],"schema":"https://github.com/citation-style-language/schema/raw/master/csl-citation.json"} </w:instrText>
       </w:r>
       <w:r>
         <w:rPr>
@@ -213,7 +119,7 @@
           <w:rFonts w:ascii="Times New Roman" w:hAnsi="Times New Roman" w:cs="Times New Roman"/>
           <w:sz w:val="24"/>
         </w:rPr>
-        <w:t>(Shang et al., 2010; Q. Wang et al., 2018)</w:t>
+        <w:t>(Shang et al., 2010)</w:t>
       </w:r>
       <w:r>
         <w:rPr>
@@ -237,388 +143,31 @@
           <w:sz w:val="24"/>
           <w:szCs w:val="24"/>
         </w:rPr>
-        <w:t xml:space="preserve"> </w:t>
-      </w:r>
-      <w:r>
-        <w:rPr>
-          <w:rFonts w:ascii="Times New Roman" w:hAnsi="Times New Roman" w:cs="Times New Roman"/>
-          <w:i/>
-          <w:iCs/>
-          <w:sz w:val="24"/>
-          <w:szCs w:val="24"/>
-        </w:rPr>
-        <w:t xml:space="preserve">S. lateriflora </w:t>
-      </w:r>
-      <w:r>
-        <w:rPr>
-          <w:rFonts w:ascii="Times New Roman" w:hAnsi="Times New Roman" w:cs="Times New Roman"/>
-          <w:sz w:val="24"/>
-          <w:szCs w:val="24"/>
-        </w:rPr>
-        <w:t>is used in traditional Native American treatments as a nerve tonic and sedative, with recent studies demonstrating its anticonvulsant and anxiolytic properties</w:t>
-      </w:r>
-      <w:r>
-        <w:rPr>
-          <w:rFonts w:ascii="Times New Roman" w:hAnsi="Times New Roman" w:cs="Times New Roman"/>
-          <w:sz w:val="24"/>
-          <w:szCs w:val="24"/>
-        </w:rPr>
-        <w:t xml:space="preserve"> </w:t>
-      </w:r>
-      <w:r>
-        <w:rPr>
-          <w:rFonts w:ascii="Times New Roman" w:hAnsi="Times New Roman" w:cs="Times New Roman"/>
-          <w:sz w:val="24"/>
-          <w:szCs w:val="24"/>
-        </w:rPr>
-        <w:fldChar w:fldCharType="begin"/>
-      </w:r>
-      <w:r>
-        <w:rPr>
-          <w:rFonts w:ascii="Times New Roman" w:hAnsi="Times New Roman" w:cs="Times New Roman"/>
-          <w:sz w:val="24"/>
-          <w:szCs w:val="24"/>
-        </w:rPr>
-        <w:instrText xml:space="preserve"> ADDIN ZOTERO_ITEM CSL_CITATION {"citationID":"nv0DWkXn","properties":{"formattedCitation":"(Awad et al., 2003; Zhang et al., 2009)","plainCitation":"(Awad et al., 2003; Zhang et al., 2009)","noteIndex":0},"citationItems":[{"id":73,"uris":["http://zotero.org/users/local/KHNG6xlm/items/8VH3XYV4"],"uri":["http://zotero.org/users/local/KHNG6xlm/items/8VH3XYV4"],"itemData":{"id":73,"type":"article-journal","abstract":"The phytochemistry and biological activity of Scutellaria lateriflora L. (American skullcap) which has been traditionally used as a sedative and to treat various nervous disorders such as anxiety was studied. In vivo animal behaviour trials were performed to test anxiolytic effects in rats orally administered S. laterifolia extracts. Significant increases in the number of entries into the center of an “open-field arena”; number of unprotected head dips, number of entries and the length of time spent on the open arms of the Elevated Plus-Maze were found. The identification and quantification of the flavonoid, baicalin in a 50% EtOH extract (40 mg/g) and its aglycone baicalein in a 95% EtOH extract (33 mg/g), as well as the amino acids GABA in H2O and EtOH extracts (</w:instrText>
-      </w:r>
-      <w:r>
-        <w:rPr>
-          <w:rFonts w:ascii="Cambria Math" w:hAnsi="Cambria Math" w:cs="Cambria Math"/>
-          <w:sz w:val="24"/>
-          <w:szCs w:val="24"/>
-        </w:rPr>
-        <w:instrText>∼</w:instrText>
-      </w:r>
-      <w:r>
-        <w:rPr>
-          <w:rFonts w:ascii="Times New Roman" w:hAnsi="Times New Roman" w:cs="Times New Roman"/>
-          <w:sz w:val="24"/>
-          <w:szCs w:val="24"/>
-        </w:rPr>
-        <w:instrText xml:space="preserve">1.6 mg/g) and glutamine in a H2O extract (31 mg/g), was performed using HPLC. These compounds may play a role in anxiolytic activity since baicalin and baicalein are known to bind to the benzodiazepine site of the GABAA receptor and since GABA is the main inhibitory neurotransmitter.","container-title":"Phytomedicine","DOI":"10.1078/0944-7113-00374","ISSN":"0944-7113","issue":"8","journalAbbreviation":"Phytomedicine","language":"en","page":"640-649","source":"ScienceDirect","title":"Phytochemical and biological analysis of Skullcap (Scutellaria lateriflora L.): A medicinal plant with anxiolytic properties","title-short":"Phytochemical and biological analysis of Skullcap (Scutellaria lateriflora L.)","volume":"10","author":[{"family":"Awad","given":"R."},{"family":"Arnason","given":"J. T."},{"family":"Trudeau","given":"V."},{"family":"Bergeron","given":"C."},{"family":"Budzinski","given":"J. W."},{"family":"Foster","given":"B. C."},{"family":"Merali","given":"Z."}],"issued":{"date-parts":[["2003",1,1]]}}},{"id":76,"uris":["http://zotero.org/users/local/KHNG6xlm/items/NZNI6JZ7"],"uri":["http://zotero.org/users/local/KHNG6xlm/items/NZNI6JZ7"],"itemData":{"id":76,"type":"article-journal","abstract":"American skullcap (the aerial part of Scutellaria lateriflora L.) has been traditionally used by Native Americans and Europeans as a nerve tonic, sedative, and anticonvulsant. However, despite some previous studies, the quality and safety, the bioactive ingredients, and the pharmacological properties of American skullcap are not fully understood. The aims of this study were to characterize the chemical ingredients of American skullcap and to evaluate its anticonvulsant activity. Twelve phenolic compounds including 10 flavonoids and two phenylethanoid glycosides were isolated and identified from American skullcap and used as marker compounds. An HPLC analytic method for analyzing these marker compounds in commercial American skullcap products from different sources was established and validated. The anticonvulsant activity of American skullcap was determined in rat models of acute seizures induced by pilocarpine and pentylenetetrazol. The results from this study indicate that (1) phenolic compounds, especially flavonoids, are the predominant constituents in American skullcap; (2) American skullcap products have similar constituents, but the content and relative proportions of the individual constituents varies widely; and (3) American skullcap has anticonvulsant activity in rodent models of acute seizures.","container-title":"Phytomedicine","DOI":"10.1016/j.phymed.2008.07.011","ISSN":"0944-7113","issue":"5","journalAbbreviation":"Phytomedicine","language":"en","page":"485-493","source":"ScienceDirect","title":"Characterization of chemical ingredients and anticonvulsant activity of American skullcap (Scutellaria lateriflora)","volume":"16","author":[{"family":"Zhang","given":"Zhizhen"},{"family":"Lian","given":"Xiao-yuan"},{"family":"Li","given":"Shiyou"},{"family":"Stringer","given":"Janet L."}],"issued":{"date-parts":[["2009",5,1]]}}}],"schema":"https://github.com/citation-style-language/schema/raw/master/csl-citation.json"} </w:instrText>
-      </w:r>
-      <w:r>
-        <w:rPr>
-          <w:rFonts w:ascii="Times New Roman" w:hAnsi="Times New Roman" w:cs="Times New Roman"/>
-          <w:sz w:val="24"/>
-          <w:szCs w:val="24"/>
-        </w:rPr>
-        <w:fldChar w:fldCharType="separate"/>
-      </w:r>
-      <w:r>
-        <w:rPr>
-          <w:rFonts w:ascii="Times New Roman" w:hAnsi="Times New Roman" w:cs="Times New Roman"/>
-          <w:sz w:val="24"/>
-        </w:rPr>
-        <w:t>(</w:t>
-      </w:r>
-      <w:proofErr w:type="spellStart"/>
-      <w:r>
-        <w:rPr>
-          <w:rFonts w:ascii="Times New Roman" w:hAnsi="Times New Roman" w:cs="Times New Roman"/>
-          <w:sz w:val="24"/>
-        </w:rPr>
-        <w:t>Awad</w:t>
-      </w:r>
-      <w:proofErr w:type="spellEnd"/>
-      <w:r>
-        <w:rPr>
-          <w:rFonts w:ascii="Times New Roman" w:hAnsi="Times New Roman" w:cs="Times New Roman"/>
-          <w:sz w:val="24"/>
-        </w:rPr>
-        <w:t xml:space="preserve"> et al., 2003; Zhang et al., 2009)</w:t>
-      </w:r>
-      <w:r>
-        <w:rPr>
-          <w:rFonts w:ascii="Times New Roman" w:hAnsi="Times New Roman" w:cs="Times New Roman"/>
-          <w:sz w:val="24"/>
-          <w:szCs w:val="24"/>
-        </w:rPr>
-        <w:fldChar w:fldCharType="end"/>
-      </w:r>
-      <w:r>
-        <w:rPr>
-          <w:rFonts w:ascii="Times New Roman" w:hAnsi="Times New Roman" w:cs="Times New Roman"/>
-          <w:sz w:val="24"/>
-          <w:szCs w:val="24"/>
-        </w:rPr>
-        <w:t xml:space="preserve">. Perhaps the most well-known species is </w:t>
-      </w:r>
-      <w:r>
-        <w:rPr>
-          <w:rFonts w:ascii="Times New Roman" w:hAnsi="Times New Roman" w:cs="Times New Roman"/>
-          <w:i/>
-          <w:iCs/>
-          <w:sz w:val="24"/>
-          <w:szCs w:val="24"/>
-        </w:rPr>
-        <w:t>S. baicalensis</w:t>
-      </w:r>
-      <w:r>
-        <w:rPr>
-          <w:rFonts w:ascii="Times New Roman" w:hAnsi="Times New Roman" w:cs="Times New Roman"/>
-          <w:sz w:val="24"/>
-          <w:szCs w:val="24"/>
-        </w:rPr>
-        <w:t xml:space="preserve"> </w:t>
-      </w:r>
-      <w:r>
-        <w:rPr>
-          <w:rFonts w:ascii="Times New Roman" w:hAnsi="Times New Roman" w:cs="Times New Roman"/>
-          <w:sz w:val="24"/>
-          <w:szCs w:val="24"/>
-        </w:rPr>
-        <w:t xml:space="preserve">due to its extensive use in traditional Chinese, Japanese, and Korean </w:t>
-      </w:r>
-      <w:r>
-        <w:rPr>
-          <w:rFonts w:ascii="Times New Roman" w:hAnsi="Times New Roman" w:cs="Times New Roman"/>
-          <w:sz w:val="24"/>
-          <w:szCs w:val="24"/>
-        </w:rPr>
-        <w:t xml:space="preserve">remedies. </w:t>
-      </w:r>
-      <w:r>
-        <w:rPr>
-          <w:rFonts w:ascii="Times New Roman" w:hAnsi="Times New Roman" w:cs="Times New Roman"/>
-          <w:sz w:val="24"/>
-          <w:szCs w:val="24"/>
-        </w:rPr>
-        <w:t>More commonly called Huang Qin in Chin</w:t>
-      </w:r>
-      <w:r>
-        <w:rPr>
-          <w:rFonts w:ascii="Times New Roman" w:hAnsi="Times New Roman" w:cs="Times New Roman"/>
-          <w:sz w:val="24"/>
-          <w:szCs w:val="24"/>
-        </w:rPr>
-        <w:t>ese medicine</w:t>
-      </w:r>
-      <w:r>
-        <w:rPr>
-          <w:rFonts w:ascii="Times New Roman" w:hAnsi="Times New Roman" w:cs="Times New Roman"/>
-          <w:sz w:val="24"/>
-          <w:szCs w:val="24"/>
-        </w:rPr>
-        <w:t>, the</w:t>
-      </w:r>
-      <w:r>
-        <w:rPr>
-          <w:rFonts w:ascii="Times New Roman" w:hAnsi="Times New Roman" w:cs="Times New Roman"/>
-          <w:sz w:val="24"/>
-          <w:szCs w:val="24"/>
-        </w:rPr>
-        <w:t xml:space="preserve"> roots of </w:t>
-      </w:r>
-      <w:r>
-        <w:rPr>
-          <w:rFonts w:ascii="Times New Roman" w:hAnsi="Times New Roman" w:cs="Times New Roman"/>
-          <w:i/>
-          <w:iCs/>
-          <w:sz w:val="24"/>
-          <w:szCs w:val="24"/>
-        </w:rPr>
-        <w:t>S. baicalensis</w:t>
-      </w:r>
-      <w:r>
-        <w:rPr>
-          <w:rFonts w:ascii="Times New Roman" w:hAnsi="Times New Roman" w:cs="Times New Roman"/>
-          <w:sz w:val="24"/>
-          <w:szCs w:val="24"/>
-        </w:rPr>
-        <w:t xml:space="preserve"> </w:t>
-      </w:r>
-      <w:r>
-        <w:rPr>
-          <w:rFonts w:ascii="Times New Roman" w:hAnsi="Times New Roman" w:cs="Times New Roman"/>
-          <w:sz w:val="24"/>
-          <w:szCs w:val="24"/>
-        </w:rPr>
-        <w:t>are</w:t>
-      </w:r>
-      <w:r>
-        <w:rPr>
-          <w:rFonts w:ascii="Times New Roman" w:hAnsi="Times New Roman" w:cs="Times New Roman"/>
-          <w:sz w:val="24"/>
-          <w:szCs w:val="24"/>
-        </w:rPr>
-        <w:t xml:space="preserve"> prescribed to treat </w:t>
-      </w:r>
-      <w:r>
-        <w:rPr>
-          <w:rFonts w:ascii="Times New Roman" w:hAnsi="Times New Roman" w:cs="Times New Roman"/>
-          <w:sz w:val="24"/>
-          <w:szCs w:val="24"/>
-        </w:rPr>
-        <w:t>a variety of ailments, including</w:t>
-      </w:r>
-      <w:r>
-        <w:rPr>
-          <w:rFonts w:ascii="Times New Roman" w:hAnsi="Times New Roman" w:cs="Times New Roman"/>
-          <w:sz w:val="24"/>
-          <w:szCs w:val="24"/>
-        </w:rPr>
-        <w:t xml:space="preserve"> edema, dysentery, pneumonia, jaundice, and more</w:t>
-      </w:r>
-      <w:r>
-        <w:rPr>
-          <w:rFonts w:ascii="Times New Roman" w:hAnsi="Times New Roman" w:cs="Times New Roman"/>
-          <w:sz w:val="24"/>
-          <w:szCs w:val="24"/>
-        </w:rPr>
-        <w:t xml:space="preserve"> </w:t>
-      </w:r>
-      <w:r>
-        <w:rPr>
-          <w:rFonts w:ascii="Times New Roman" w:hAnsi="Times New Roman" w:cs="Times New Roman"/>
-          <w:sz w:val="24"/>
-          <w:szCs w:val="24"/>
-        </w:rPr>
-        <w:fldChar w:fldCharType="begin"/>
-      </w:r>
-      <w:r>
-        <w:rPr>
-          <w:rFonts w:ascii="Times New Roman" w:hAnsi="Times New Roman" w:cs="Times New Roman"/>
-          <w:sz w:val="24"/>
-          <w:szCs w:val="24"/>
-        </w:rPr>
-        <w:instrText xml:space="preserve"> ADDIN ZOTERO_ITEM CSL_CITATION {"citationID":"w7EkTnkS","properties":{"formattedCitation":"(T. Zhao et al., 2019)","plainCitation":"(T. Zhao et al., 2019)","noteIndex":0},"citationItems":[{"id":82,"uris":["http://zotero.org/users/local/KHNG6xlm/items/ELK676GB"],"uri":["http://zotero.org/users/local/KHNG6xlm/items/ELK676GB"],"itemData":{"id":82,"type":"article-journal","abstract":"Objectives Scutellaria baicalensis Georgi. (Lamiaceae) is a plant of the genus Lamiaceae, and its root is the main part used as a medicine. In China, Scutellaria baicalensis is still an important traditional Chinese medicine with the functions of clearing away heat and dampness, purging fire and detoxification. This medicinal plant is widely distributed in China, Russia, Mongolia, North Korea and Japan. The purpose of this paper was to provide a systematic and comprehensive overview on the traditional usages, botany, phytochemistry, pharmacology, pharmacokinetics and toxicology of this plant. Furthermore, the possible development trends and perspectives for future research on this medicinal plant are also discussed. Key findings So far, over 40 compounds have been isolated and identified from Scutellaria baicalensis, including flavonoids, terpenoids, volatile oils and polysaccharides. The compounds and extracts isolated from Scutellaria baicalensis exhibit a wide range of pharmacological activities, including the effects on the nervous system, effects on the immune system, liver protection, antitumour effects, antibacterial and antiviral effects, antioxidant effects and other pharmacological effects. Summary As a traditional Chinese herbal medicine, Scutellaria baicalensis has shown significant effects on the treatment of various diseases, especially hepatitis, diarrhoea, vomiting and high blood pressure. Numerous traditional uses of Scutellaria baicalensis have been confirmed by current investigations. However, it is also necessary to further study the drug-forming properties and pharmacokinetics of the active constituents of Scutellaria baicalensis, as well as to establish quality control standards for different areas of Scutellaria baicalensis, and to carry out the research at the cellular and molecular levels.","container-title":"Journal of Pharmacy and Pharmacology","DOI":"10.1111/jphp.13129","ISSN":"2042-7158","issue":"9","language":"en","note":"_eprint: https://onlinelibrary.wiley.com/doi/pdf/10.1111/jphp.13129","page":"1353-1369","source":"Wiley Online Library","title":"Scutellaria baicalensis Georgi. (Lamiaceae): a review of its traditional uses, botany, phytochemistry, pharmacology and toxicology","title-short":"Scutellaria baicalensis Georgi. (Lamiaceae)","volume":"71","author":[{"family":"Zhao","given":"Tiantian"},{"family":"Tang","given":"Hailong"},{"family":"Xie","given":"Long"},{"family":"Zheng","given":"Yu"},{"family":"Ma","given":"Zubing"},{"family":"Sun","given":"Qiang"},{"family":"Li","given":"Xiaofang"}],"issued":{"date-parts":[["2019"]]}}}],"schema":"https://github.com/citation-style-language/schema/raw/master/csl-citation.json"} </w:instrText>
-      </w:r>
-      <w:r>
-        <w:rPr>
-          <w:rFonts w:ascii="Times New Roman" w:hAnsi="Times New Roman" w:cs="Times New Roman"/>
-          <w:sz w:val="24"/>
-          <w:szCs w:val="24"/>
-        </w:rPr>
-        <w:fldChar w:fldCharType="separate"/>
-      </w:r>
-      <w:r>
-        <w:rPr>
-          <w:rFonts w:ascii="Times New Roman" w:hAnsi="Times New Roman" w:cs="Times New Roman"/>
-          <w:sz w:val="24"/>
-        </w:rPr>
-        <w:t>(T. Zhao et al., 2019)</w:t>
-      </w:r>
-      <w:r>
-        <w:rPr>
-          <w:rFonts w:ascii="Times New Roman" w:hAnsi="Times New Roman" w:cs="Times New Roman"/>
-          <w:sz w:val="24"/>
-          <w:szCs w:val="24"/>
-        </w:rPr>
-        <w:fldChar w:fldCharType="end"/>
-      </w:r>
-      <w:r>
-        <w:rPr>
-          <w:rFonts w:ascii="Times New Roman" w:hAnsi="Times New Roman" w:cs="Times New Roman"/>
-          <w:sz w:val="24"/>
-          <w:szCs w:val="24"/>
-        </w:rPr>
-        <w:t xml:space="preserve">. In clinical studies, </w:t>
-      </w:r>
-      <w:r>
-        <w:rPr>
-          <w:rFonts w:ascii="Times New Roman" w:hAnsi="Times New Roman" w:cs="Times New Roman"/>
-          <w:i/>
-          <w:iCs/>
-          <w:sz w:val="24"/>
-          <w:szCs w:val="24"/>
-        </w:rPr>
-        <w:t xml:space="preserve">S. baicalensis </w:t>
-      </w:r>
-      <w:r>
-        <w:rPr>
-          <w:rFonts w:ascii="Times New Roman" w:hAnsi="Times New Roman" w:cs="Times New Roman"/>
-          <w:sz w:val="24"/>
-          <w:szCs w:val="24"/>
-        </w:rPr>
-        <w:t>root extracts have been found to exhibit neuroprotective, antibacterial, antitumor, antioxidant, and other beneficial health effects</w:t>
-      </w:r>
-      <w:r>
-        <w:rPr>
-          <w:rFonts w:ascii="Times New Roman" w:hAnsi="Times New Roman" w:cs="Times New Roman"/>
-          <w:sz w:val="24"/>
-          <w:szCs w:val="24"/>
-        </w:rPr>
-        <w:t xml:space="preserve"> </w:t>
-      </w:r>
-      <w:r>
-        <w:rPr>
-          <w:rFonts w:ascii="Times New Roman" w:hAnsi="Times New Roman" w:cs="Times New Roman"/>
-          <w:sz w:val="24"/>
-          <w:szCs w:val="24"/>
-        </w:rPr>
-        <w:fldChar w:fldCharType="begin"/>
-      </w:r>
-      <w:r>
-        <w:rPr>
-          <w:rFonts w:ascii="Times New Roman" w:hAnsi="Times New Roman" w:cs="Times New Roman"/>
-          <w:sz w:val="24"/>
-          <w:szCs w:val="24"/>
-        </w:rPr>
-        <w:instrText xml:space="preserve"> ADDIN ZOTERO_ITEM CSL_CITATION {"citationID":"i2UbiqDp","properties":{"formattedCitation":"(Tao et al., 2018; Venkatarame Gowda Saralamma et al., 2017; Zhu et al., 2016)","plainCitation":"(Tao et al., 2018; Venkatarame Gowda Saralamma et al., 2017; Zhu et al., 2016)","noteIndex":0},"citationItems":[{"id":60,"uris":["http://zotero.org/users/local/KHNG6xlm/items/C97TBYL6"],"uri":["http://zotero.org/users/local/KHNG6xlm/items/C97TBYL6"],"itemData":{"id":60,"type":"article-journal","abstract":"Colorectal cancer (CRC) is among the most frequently occurring cancers worldwide. Baicalin is isolated from the roots of Scutellaria baicalensis and is its dominant flavonoid. Anticancer activity of baicalin has been evaluated in different types of cancers, especially in CRC. However, the molecular mechanisms underlying the contribution of baicalin to the treatment of CRC are still unknown. Here, we confirmed that baicalin can effectively induce and enhance apoptosis in HT-29 cells in a dose-dependent manner and suppress tumour growth in xenografted nude mice. We further performed a miRNA microarray analysis of baicalin-treated and untreated HT-29 cells. The results showed that a large number of oncomiRs, including miR-10a, miR-23a, miR-30c, miR-31, miR-151a and miR-205, were significantly suppressed in baicalin-treated HT-29 cells. Furthermore, our in vitro and in vivo studies showed that baicalin suppressed oncomiRs by reducing the expression of c-Myc. Taken together, our study shows a novel mechanism for anti-cancer action of baicalin, that it induces apoptosis in colon cancer cells and suppresses tumour growth by reducing the expression of c-Myc and oncomiRs.","container-title":"Scientific Reports","DOI":"10.1038/s41598-018-32734-2","ISSN":"2045-2322","issue":"1","language":"en","note":"number: 1\npublisher: Nature Publishing Group","page":"14477","source":"www.nature.com","title":"Baicalin, the major component of traditional Chinese medicine Scutellaria baicalensis induces colon cancer cell apoptosis through inhibition of oncomiRNAs","volume":"8","author":[{"family":"Tao","given":"Yili"},{"family":"Zhan","given":"Shoubin"},{"family":"Wang","given":"Yanbo"},{"family":"Zhou","given":"Geyu"},{"family":"Liang","given":"Hongwei"},{"family":"Chen","given":"Xi"},{"family":"Shen","given":"Hong"}],"issued":{"date-parts":[["2018",9,27]]}}},{"id":79,"uris":["http://zotero.org/users/local/KHNG6xlm/items/SNBGLFKN"],"uri":["http://zotero.org/users/local/KHNG6xlm/items/SNBGLFKN"],"itemData":{"id":79,"type":"article-journal","abstract":"Korean Scutellaria baicalensis Georgi has been widely used in Korean folk medicines for its range of medicinal benefits, including its anticancer effect. The aim of the present study was to investigate the underlying molecular mechanism of action of a flavonoid extract from Korean Scutellaria baicalensis Georgi (FSB) on AGS human gastric cancer cells (gastric adenocarcinoma) in which FSB exhibits an anticancer effect. Treatment of AGS cells with FSB significantly inhibited cell viability in a concentration-dependent manner. Furthermore, FSB significantly increased the proportion of cells in sub-G1 phase, and Annexin V and Hoechst 33258 fluorescent staining confirmed the apoptotic cell death. Furthermore, western blotting results identified that treatment of AGS cells with FSB significantly downregulated the expression of caspase family members, namely procaspases 3 and 9, and poly(ADP-ribose) polymerase (PARP), and subsequently upregulated cleaved caspase 3 and cleaved PARP. It was observed that FSB treatment significantly decreased the mitochondrial membrane potential of AGS cells. In addition, the ratio of the mitochondrion-associated proteins B cell lymphoma 2-associated X protein and B cell lymphoma extra large was upregulated. The results of the present study provide novel insight into the underlying molecular mechanism of the anticancer effects of FSB on AGS human gastric cancer cells and indicate that FSB may be an alternative chemotherapeutic agent for the treatment of gastric cancer.","container-title":"Oncology Letters","DOI":"10.3892/ol.2017.6184","ISSN":"1792-1074","issue":"1","journalAbbreviation":"Oncol Lett","note":"PMID: 28693212\nPMCID: PMC5494645","page":"607-614","source":"PubMed Central","title":"Korean Scutellaria baicalensis Georgi flavonoid extract induces mitochondrially mediated apoptosis in human gastric cancer AGS cells","volume":"14","author":[{"family":"Venkatarame Gowda Saralamma","given":"Venu"},{"family":"Lee","given":"Ho Jeong"},{"family":"Hong","given":"Gyeong Eun"},{"family":"Park","given":"Hyeon Soo"},{"family":"Yumnam","given":"Silvia"},{"family":"Raha","given":"Suchismita"},{"family":"Lee","given":"Won Sup"},{"family":"Kim","given":"Eun Hee"},{"family":"Sung","given":"Nak Ju"},{"family":"Lee","given":"Sang Joon"},{"family":"Heo","given":"Jeong Doo"},{"family":"Kim","given":"Gon Sup"}],"issued":{"date-parts":[["2017",7]]}}},{"id":17,"uris":["http://zotero.org/users/local/KHNG6xlm/items/WCEVHWPL"],"uri":["http://zotero.org/users/local/KHNG6xlm/items/WCEVHWPL"],"itemData":{"id":17,"type":"article-journal","abstract":"Huang Qin (root of Scutellaria baicalensis) is a widely used herb in different countries for adjuvant therapy of inflammation, diabetes, hypertension, different kinds of cancer and virus related diseases. Baicalin is the main flavonoid in this herb and has been extensively studied for 30 years. The angiogenic effect of herb Huang Qin extract and baicalin was found 13 years ago, however, the results were controversial with pro-angiogenic effect in some studies and anti-angiogenic effect in others. In this paper, the angiogenic effect of baicalin, its aglycone form baicalein and aqueous extract of Huang Qin was studied in chick embryo chorioallantoic membrane (CAM) model. Dose dependent dual effect was found in both aqueous extract and baicalin, but not in baicalein, in which only inhibitory effect was observed. In order to reveal the cellular and molecular mechanism of how baicalin and baicalein affect angiogenesis, cell proliferation and programmed cell death assays were performed in treated CAM. In addition, quantitative PCR array including 84 angiogenesis related genes was used to detect high and low dosage of baicalin and baicalein responsive genes. Low dose baicalin increased cell proliferation in developing blood vessels through upregulation of multiple angiogenic genes expression, but high dose baicalin induced cell death, performing inhibitory effect on angiogenesis. Both high and low dose of baicalein down regulated the expression of multiple angiogenic genes, decreased cell proliferation, and leads to inhibitory effects on angiogenesis.","container-title":"PLOS ONE","DOI":"10.1371/journal.pone.0167125","ISSN":"1932-6203","issue":"11","journalAbbreviation":"PLOS ONE","language":"en","page":"e0167125","source":"PLoS Journals","title":"Dose Dependent Dual Effect of Baicalin and Herb Huang Qin Extract on Angiogenesis","volume":"11","author":[{"family":"Zhu","given":"Dongqing"},{"family":"Wang","given":"Shanshan"},{"family":"Lawless","given":"John"},{"family":"He","given":"Jianchen"},{"family":"Zheng","given":"Zhengui"}],"issued":{"date-parts":[["2016",11,30]]}}}],"schema":"https://github.com/citation-style-language/schema/raw/master/csl-citation.json"} </w:instrText>
-      </w:r>
-      <w:r>
-        <w:rPr>
-          <w:rFonts w:ascii="Times New Roman" w:hAnsi="Times New Roman" w:cs="Times New Roman"/>
-          <w:sz w:val="24"/>
-          <w:szCs w:val="24"/>
-        </w:rPr>
-        <w:fldChar w:fldCharType="separate"/>
-      </w:r>
-      <w:r>
-        <w:rPr>
-          <w:rFonts w:ascii="Times New Roman" w:hAnsi="Times New Roman" w:cs="Times New Roman"/>
-          <w:sz w:val="24"/>
-        </w:rPr>
-        <w:t xml:space="preserve">(Tao et al., 2018; </w:t>
-      </w:r>
-      <w:proofErr w:type="spellStart"/>
-      <w:r>
-        <w:rPr>
-          <w:rFonts w:ascii="Times New Roman" w:hAnsi="Times New Roman" w:cs="Times New Roman"/>
-          <w:sz w:val="24"/>
-        </w:rPr>
-        <w:t>Venkatarame</w:t>
-      </w:r>
-      <w:proofErr w:type="spellEnd"/>
-      <w:r>
-        <w:rPr>
-          <w:rFonts w:ascii="Times New Roman" w:hAnsi="Times New Roman" w:cs="Times New Roman"/>
-          <w:sz w:val="24"/>
-        </w:rPr>
-        <w:t xml:space="preserve"> Gowda </w:t>
-      </w:r>
-      <w:proofErr w:type="spellStart"/>
-      <w:r>
-        <w:rPr>
-          <w:rFonts w:ascii="Times New Roman" w:hAnsi="Times New Roman" w:cs="Times New Roman"/>
-          <w:sz w:val="24"/>
-        </w:rPr>
-        <w:t>Saralamma</w:t>
-      </w:r>
-      <w:proofErr w:type="spellEnd"/>
-      <w:r>
-        <w:rPr>
-          <w:rFonts w:ascii="Times New Roman" w:hAnsi="Times New Roman" w:cs="Times New Roman"/>
-          <w:sz w:val="24"/>
-        </w:rPr>
-        <w:t xml:space="preserve"> et al., 2017; Zhu et al., 2016)</w:t>
-      </w:r>
-      <w:r>
-        <w:rPr>
-          <w:rFonts w:ascii="Times New Roman" w:hAnsi="Times New Roman" w:cs="Times New Roman"/>
-          <w:sz w:val="24"/>
-          <w:szCs w:val="24"/>
-        </w:rPr>
-        <w:fldChar w:fldCharType="end"/>
-      </w:r>
-      <w:r>
-        <w:rPr>
-          <w:rFonts w:ascii="Times New Roman" w:hAnsi="Times New Roman" w:cs="Times New Roman"/>
-          <w:sz w:val="24"/>
-          <w:szCs w:val="24"/>
-        </w:rPr>
-        <w:t xml:space="preserve">. </w:t>
+        <w:t xml:space="preserve"> Due to this widespread usage, m</w:t>
+      </w:r>
+      <w:r>
+        <w:rPr>
+          <w:rFonts w:ascii="Times New Roman" w:hAnsi="Times New Roman" w:cs="Times New Roman"/>
+          <w:sz w:val="24"/>
+          <w:szCs w:val="24"/>
+        </w:rPr>
+        <w:t xml:space="preserve">odern research techniques </w:t>
+      </w:r>
+      <w:r>
+        <w:rPr>
+          <w:rFonts w:ascii="Times New Roman" w:hAnsi="Times New Roman" w:cs="Times New Roman"/>
+          <w:sz w:val="24"/>
+          <w:szCs w:val="24"/>
+        </w:rPr>
+        <w:t>are now being</w:t>
+      </w:r>
+      <w:r>
+        <w:rPr>
+          <w:rFonts w:ascii="Times New Roman" w:hAnsi="Times New Roman" w:cs="Times New Roman"/>
+          <w:sz w:val="24"/>
+          <w:szCs w:val="24"/>
+        </w:rPr>
+        <w:t xml:space="preserve"> applied to identify the specific compounds responsible for these medicinal properties, and better characterize their method of action.</w:t>
       </w:r>
     </w:p>
     <w:p>
@@ -637,55 +186,15 @@
           <w:sz w:val="24"/>
           <w:szCs w:val="24"/>
         </w:rPr>
-        <w:t xml:space="preserve">These beneficial effects </w:t>
-      </w:r>
-      <w:r>
-        <w:rPr>
-          <w:rFonts w:ascii="Times New Roman" w:hAnsi="Times New Roman" w:cs="Times New Roman"/>
-          <w:sz w:val="24"/>
-          <w:szCs w:val="24"/>
-        </w:rPr>
-        <w:t>can be</w:t>
-      </w:r>
-      <w:r>
-        <w:rPr>
-          <w:rFonts w:ascii="Times New Roman" w:hAnsi="Times New Roman" w:cs="Times New Roman"/>
-          <w:sz w:val="24"/>
-          <w:szCs w:val="24"/>
-        </w:rPr>
-        <w:t xml:space="preserve"> largely attributed to </w:t>
-      </w:r>
-      <w:r>
-        <w:rPr>
-          <w:rFonts w:ascii="Times New Roman" w:hAnsi="Times New Roman" w:cs="Times New Roman"/>
-          <w:sz w:val="24"/>
-          <w:szCs w:val="24"/>
-        </w:rPr>
-        <w:t xml:space="preserve">the bioactive </w:t>
-      </w:r>
-      <w:r>
-        <w:rPr>
-          <w:rFonts w:ascii="Times New Roman" w:hAnsi="Times New Roman" w:cs="Times New Roman"/>
-          <w:sz w:val="24"/>
-          <w:szCs w:val="24"/>
-        </w:rPr>
-        <w:t>flavones</w:t>
-      </w:r>
-      <w:r>
-        <w:rPr>
-          <w:rFonts w:ascii="Times New Roman" w:hAnsi="Times New Roman" w:cs="Times New Roman"/>
-          <w:sz w:val="24"/>
-          <w:szCs w:val="24"/>
-        </w:rPr>
-        <w:t xml:space="preserve"> which </w:t>
-      </w:r>
-      <w:r>
-        <w:rPr>
-          <w:rFonts w:ascii="Times New Roman" w:hAnsi="Times New Roman" w:cs="Times New Roman"/>
-          <w:sz w:val="24"/>
-          <w:szCs w:val="24"/>
-        </w:rPr>
-        <w:t xml:space="preserve">these </w:t>
+        <w:t>Part of the mint family Lamiaceae, t</w:t>
+      </w:r>
+      <w:r>
+        <w:rPr>
+          <w:rFonts w:ascii="Times New Roman" w:hAnsi="Times New Roman" w:cs="Times New Roman"/>
+          <w:sz w:val="24"/>
+          <w:szCs w:val="24"/>
+        </w:rPr>
+        <w:t xml:space="preserve">he </w:t>
       </w:r>
       <w:r>
         <w:rPr>
@@ -703,7 +212,59 @@
           <w:sz w:val="24"/>
           <w:szCs w:val="24"/>
         </w:rPr>
-        <w:t>species accumulate in high concentrations</w:t>
+        <w:t xml:space="preserve">genus contains multiple species </w:t>
+      </w:r>
+      <w:r>
+        <w:rPr>
+          <w:rFonts w:ascii="Times New Roman" w:hAnsi="Times New Roman" w:cs="Times New Roman"/>
+          <w:sz w:val="24"/>
+          <w:szCs w:val="24"/>
+        </w:rPr>
+        <w:t xml:space="preserve">of plants </w:t>
+      </w:r>
+      <w:r>
+        <w:rPr>
+          <w:rFonts w:ascii="Times New Roman" w:hAnsi="Times New Roman" w:cs="Times New Roman"/>
+          <w:sz w:val="24"/>
+          <w:szCs w:val="24"/>
+        </w:rPr>
+        <w:t xml:space="preserve">renowned for their medicinal properties. </w:t>
+      </w:r>
+      <w:r>
+        <w:rPr>
+          <w:rFonts w:ascii="Times New Roman" w:hAnsi="Times New Roman" w:cs="Times New Roman"/>
+          <w:i/>
+          <w:iCs/>
+          <w:sz w:val="24"/>
+          <w:szCs w:val="24"/>
+        </w:rPr>
+        <w:t>S.</w:t>
+      </w:r>
+      <w:r>
+        <w:rPr>
+          <w:rFonts w:ascii="Times New Roman" w:hAnsi="Times New Roman" w:cs="Times New Roman"/>
+          <w:i/>
+          <w:iCs/>
+          <w:sz w:val="24"/>
+          <w:szCs w:val="24"/>
+        </w:rPr>
+        <w:t xml:space="preserve"> barbata </w:t>
+      </w:r>
+      <w:r>
+        <w:rPr>
+          <w:rFonts w:ascii="Times New Roman" w:hAnsi="Times New Roman" w:cs="Times New Roman"/>
+          <w:sz w:val="24"/>
+          <w:szCs w:val="24"/>
+        </w:rPr>
+        <w:t xml:space="preserve">is </w:t>
+      </w:r>
+      <w:r>
+        <w:rPr>
+          <w:rFonts w:ascii="Times New Roman" w:hAnsi="Times New Roman" w:cs="Times New Roman"/>
+          <w:sz w:val="24"/>
+          <w:szCs w:val="24"/>
+        </w:rPr>
+        <w:t>commonly</w:t>
       </w:r>
       <w:r>
         <w:rPr>
@@ -719,6 +280,70 @@
           <w:sz w:val="24"/>
           <w:szCs w:val="24"/>
         </w:rPr>
+        <w:t xml:space="preserve">used in traditional </w:t>
+      </w:r>
+      <w:r>
+        <w:rPr>
+          <w:rFonts w:ascii="Times New Roman" w:hAnsi="Times New Roman" w:cs="Times New Roman"/>
+          <w:sz w:val="24"/>
+          <w:szCs w:val="24"/>
+        </w:rPr>
+        <w:t>Eastern</w:t>
+      </w:r>
+      <w:r>
+        <w:rPr>
+          <w:rFonts w:ascii="Times New Roman" w:hAnsi="Times New Roman" w:cs="Times New Roman"/>
+          <w:sz w:val="24"/>
+          <w:szCs w:val="24"/>
+        </w:rPr>
+        <w:t xml:space="preserve"> </w:t>
+      </w:r>
+      <w:r>
+        <w:rPr>
+          <w:rFonts w:ascii="Times New Roman" w:hAnsi="Times New Roman" w:cs="Times New Roman"/>
+          <w:sz w:val="24"/>
+          <w:szCs w:val="24"/>
+        </w:rPr>
+        <w:t>medicine</w:t>
+      </w:r>
+      <w:r>
+        <w:rPr>
+          <w:rFonts w:ascii="Times New Roman" w:hAnsi="Times New Roman" w:cs="Times New Roman"/>
+          <w:sz w:val="24"/>
+          <w:szCs w:val="24"/>
+        </w:rPr>
+        <w:t>s</w:t>
+      </w:r>
+      <w:r>
+        <w:rPr>
+          <w:rFonts w:ascii="Times New Roman" w:hAnsi="Times New Roman" w:cs="Times New Roman"/>
+          <w:sz w:val="24"/>
+          <w:szCs w:val="24"/>
+        </w:rPr>
+        <w:t xml:space="preserve"> </w:t>
+      </w:r>
+      <w:r>
+        <w:rPr>
+          <w:rFonts w:ascii="Times New Roman" w:hAnsi="Times New Roman" w:cs="Times New Roman"/>
+          <w:sz w:val="24"/>
+          <w:szCs w:val="24"/>
+        </w:rPr>
+        <w:t>to treat swelling and inflammation, and multiple reports have recently been published describing its effectiveness in cancer treatments</w:t>
+      </w:r>
+      <w:r>
+        <w:rPr>
+          <w:rFonts w:ascii="Times New Roman" w:hAnsi="Times New Roman" w:cs="Times New Roman"/>
+          <w:sz w:val="24"/>
+          <w:szCs w:val="24"/>
+        </w:rPr>
+        <w:t xml:space="preserve"> </w:t>
+      </w:r>
+      <w:r>
+        <w:rPr>
+          <w:rFonts w:ascii="Times New Roman" w:hAnsi="Times New Roman" w:cs="Times New Roman"/>
+          <w:sz w:val="24"/>
+          <w:szCs w:val="24"/>
+        </w:rPr>
         <w:fldChar w:fldCharType="begin"/>
       </w:r>
       <w:r>
@@ -727,7 +352,23 @@
           <w:sz w:val="24"/>
           <w:szCs w:val="24"/>
         </w:rPr>
-        <w:instrText xml:space="preserve"> ADDIN ZOTERO_ITEM CSL_CITATION {"citationID":"5SXBr6T8","properties":{"formattedCitation":"(Q. Zhao, Chen, et al., 2016)","plainCitation":"(Q. Zhao, Chen, et al., 2016)","noteIndex":0},"citationItems":[{"id":9,"uris":["http://zotero.org/users/local/KHNG6xlm/items/8KGTAZHC"],"uri":["http://zotero.org/users/local/KHNG6xlm/items/8KGTAZHC"],"itemData":{"id":9,"type":"article-journal","abstract":"Scutellaria baicalensis Georgi, or Chinese skullcap, has been widely used as a medicinal plant in China for thousands of years, where the preparation from its roots is called Huang-Qin. It has been applied in the treatment of diarrhea, dysentery, hypertension, hemorrhaging, insomnia, inflammation and respiratory infections. Flavones such as baicalin, wogonoside and their aglycones baicalein wogonin are the major bioactive compounds extracted from the root of S. baicalensis. These flavones have been reported to have various pharmacological functions, including anti-cancer, hepatoprotection, antibacterial and antiviral, antioxidant, anticonvulsant and neuroprotective effects. In this review, we focus on clinical applications and the pharmacological properties of the medicinal plant and the flavones extracted from it. We also describe biotechnological and metabolic methods that have been used to elucidate the biosynthetic pathways of the bioactive compounds in Scutellaria.","container-title":"Science Bulletin","DOI":"10.1007/s11434-016-1136-5","ISSN":"2095-9273","issue":"18","journalAbbreviation":"Science Bulletin","language":"en","page":"1391-1398","source":"ScienceDirect","title":"Scutellaria baicalensis, the golden herb from the garden of Chinese medicinal plants","volume":"61","author":[{"family":"Zhao","given":"Qing"},{"family":"Chen","given":"Xiao-Ya"},{"family":"Martin","given":"Cathie"}],"issued":{"date-parts":[["2016",9,1]]}}}],"schema":"https://github.com/citation-style-language/schema/raw/master/csl-citation.json"} </w:instrText>
+        <w:instrText xml:space="preserve"> ADDIN ZOTERO_ITEM CSL_CITATION {"citationID":"yWqap53t","properties":{"formattedCitation":"(Shang et al., 2010; Q. Wang et al., 2018)","plainCitation":"(Shang et al., 2010; Q. Wang et al., 2018)","noteIndex":0},"citationItems":[{"id":14,"uris":["http://zotero.org/users/local/KHNG6xlm/items/7JWS6I7I"],"uri":["http://zotero.org/users/local/KHNG6xlm/items/7JWS6I7I"],"itemData":{"id":14,"type":"article-journal","abstract":"Scutellaria (HUANG QIN) (Lamiaceae), which includes about 350 species commonly known as skullcaps, is widespread in Europe, the United States and East Asia. Some species are taken to clear away the heat-evil and expel superficial evils in traditional Chinese medicine (TCM). The present paper reviews the ethnopharmacology, the biological activities and the correlated chemical compounds of Scutellaria species. More than 295 compounds have been isolated, among them flavonoids and diterpenes. Studies show that Scutellaria and its active principles possess wide pharmacological actions, such as antitumor, anti-angiogenesis, hepatoprotective, antioxidant, anticonvulsant, antibacterial and antiviral activities. Currently, effective monomeric compounds or active parts have been screened for pharmacological activity from Scutellaria in vivo and in vitro. Increasing data supports application and exploitation for new drug development.","container-title":"Journal of Ethnopharmacology","DOI":"10.1016/j.jep.2010.01.006","ISSN":"0378-8741","issue":"2","journalAbbreviation":"Journal of Ethnopharmacology","language":"en","page":"279-313","source":"ScienceDirect","title":"The genus Scutellaria an ethnopharmacological and phytochemical review","volume":"128","author":[{"family":"Shang","given":"Xiaofei"},{"family":"He","given":"Xirui"},{"family":"He","given":"Xiaoying"},{"family":"Li","given":"Maoxing"},{"family":"Zhang","given":"Ruxue"},{"family":"Fan","given":"Pengcheng"},{"family":"Zhang","given":"Quanlong"},{"family":"Jia","given":"Zhengping"}],"issued":{"date-parts":[["2010",3,24]]}}},{"id":63,"uris":["http://zotero.org/users/local/KHNG6xlm/items/5BGTENYN"],"uri":["http://zotero.org/users/local/KHNG6xlm/items/5BGTENYN"],"itemData":{"id":63,"type":"article-journal","abstract":"Ethnopharmacological relevance\nExperience-based herbal medicine as a complementary to modern western medicine has triggered an array of studies in quest of novel anticancer drugs. Scutellaria barbata D. Don (SB) is commonly used to treat different types of cancers, but its molecular mechanism of action is not clearly understood. In this study, we attempted to elucidate the mode of action of a traditional Chinese medicine prescription with a total of 14 components, named Lian-Jia-San-Jie-Fang (LJSJF, </w:instrText>
+      </w:r>
+      <w:r>
+        <w:rPr>
+          <w:rFonts w:ascii="Microsoft JhengHei" w:eastAsia="Microsoft JhengHei" w:hAnsi="Microsoft JhengHei" w:cs="Microsoft JhengHei" w:hint="eastAsia"/>
+          <w:sz w:val="24"/>
+          <w:szCs w:val="24"/>
+        </w:rPr>
+        <w:instrText>莲甲散结方</w:instrText>
+      </w:r>
+      <w:r>
+        <w:rPr>
+          <w:rFonts w:ascii="Times New Roman" w:hAnsi="Times New Roman" w:cs="Times New Roman"/>
+          <w:sz w:val="24"/>
+          <w:szCs w:val="24"/>
+        </w:rPr>
+        <w:instrText xml:space="preserve"> in Chinese), where SB works as the “principle” against non-small cell lung cancer (NSCLC) cells.\nMaterials and methods\nFour different NSCLC cell lines (A549, H460, H1650, and H1975) were used. Cytotoxicity, in vitro tumorigenicity, gene expression, and protein expression were analyzed by MTT assay, soft agar assay, real-time PCR, and Western blots, respectively.\nResults\nAmong the 14 components in LJSJF, SB was the only one to possess cytotoxic effects at its pharmacologically relevant doses. Additionally, we observed synergistically dose-dependent cytotoxic effects of SB in combination with other LJSJF components. After SB or LJSJF treatment, significant reductions in colony number and/or size were observed in A549 and H460; a notable dose-dependent decrease in EGFR was observed in A549, H460, and H1650; significant downregulation in EGFR and its downstream signaling targets mTOR and p38MAPK were also observed in A549 and H460; and p53 and p21 were significantly increased while survivin, cyclin D1, and MDM2 were significantly decreased in A549. Additionally, p53, p21, and Mettl7b were decreased, but p73 was increased in H460. Neither EGFR nor p53 was changed in H1975. Therefore, SB or LJSJF may induce cytotoxic effects by regulating multiple and/or distinct apoptotic pathways in different NSCLC cells.\nConclusion\nLJSJF exerts more pronounced cytotoxic effects against NSCLC cells than SB does by synergistically regulating the underlining molecular mechanisms including EGFR and/or p53 signaling pathways.","container-title":"Journal of Ethnopharmacology","DOI":"10.1016/j.jep.2018.02.020","ISSN":"0378-8741","journalAbbreviation":"Journal of Ethnopharmacology","language":"en","page":"140-151","source":"ScienceDirect","title":"Enhanced anticancer effects of Scutellaria barbata D. Don in combination with traditional Chinese medicine components on non-small cell lung cancer cells","volume":"217","author":[{"family":"Wang","given":"Qian"},{"family":"Acharya","given":"Narayan"},{"family":"Liu","given":"Zhongwei"},{"family":"Zhou","given":"Xianmei"},{"family":"Cromie","given":"Meghan"},{"family":"Zhu","given":"Jia"},{"family":"Gao","given":"Weimin"}],"issued":{"date-parts":[["2018",5,10]]}}}],"schema":"https://github.com/citation-style-language/schema/raw/master/csl-citation.json"} </w:instrText>
       </w:r>
       <w:r>
         <w:rPr>
@@ -742,7 +383,7 @@
           <w:rFonts w:ascii="Times New Roman" w:hAnsi="Times New Roman" w:cs="Times New Roman"/>
           <w:sz w:val="24"/>
         </w:rPr>
-        <w:t>(Q. Zhao, Chen, et al., 2016)</w:t>
+        <w:t>(Shang et al., 2010; Q. Wang et al., 2018)</w:t>
       </w:r>
       <w:r>
         <w:rPr>
@@ -766,195 +407,25 @@
           <w:sz w:val="24"/>
           <w:szCs w:val="24"/>
         </w:rPr>
-        <w:t xml:space="preserve"> 4’-hydroxyflavones</w:t>
-      </w:r>
-      <w:r>
-        <w:rPr>
-          <w:rFonts w:ascii="Times New Roman" w:hAnsi="Times New Roman" w:cs="Times New Roman"/>
-          <w:sz w:val="24"/>
-          <w:szCs w:val="24"/>
-        </w:rPr>
-        <w:t xml:space="preserve">, </w:t>
-      </w:r>
-      <w:r>
-        <w:rPr>
-          <w:rFonts w:ascii="Times New Roman" w:hAnsi="Times New Roman" w:cs="Times New Roman"/>
-          <w:sz w:val="24"/>
-          <w:szCs w:val="24"/>
-        </w:rPr>
-        <w:t>which include</w:t>
-      </w:r>
-      <w:r>
-        <w:rPr>
-          <w:rFonts w:ascii="Times New Roman" w:hAnsi="Times New Roman" w:cs="Times New Roman"/>
-          <w:sz w:val="24"/>
-          <w:szCs w:val="24"/>
-        </w:rPr>
-        <w:t xml:space="preserve"> apigenin and its derivatives,</w:t>
-      </w:r>
-      <w:r>
-        <w:rPr>
-          <w:rFonts w:ascii="Times New Roman" w:hAnsi="Times New Roman" w:cs="Times New Roman"/>
-          <w:sz w:val="24"/>
-          <w:szCs w:val="24"/>
-        </w:rPr>
-        <w:t xml:space="preserve"> have been isolated from multiple </w:t>
-      </w:r>
-      <w:r>
-        <w:rPr>
-          <w:rFonts w:ascii="Times New Roman" w:hAnsi="Times New Roman" w:cs="Times New Roman"/>
-          <w:i/>
-          <w:iCs/>
-          <w:sz w:val="24"/>
-          <w:szCs w:val="24"/>
-        </w:rPr>
-        <w:t>Scutellaria</w:t>
-      </w:r>
-      <w:r>
-        <w:rPr>
-          <w:rFonts w:ascii="Times New Roman" w:hAnsi="Times New Roman" w:cs="Times New Roman"/>
-          <w:sz w:val="24"/>
-          <w:szCs w:val="24"/>
-        </w:rPr>
-        <w:t xml:space="preserve"> species, but</w:t>
-      </w:r>
-      <w:r>
-        <w:rPr>
-          <w:rFonts w:ascii="Times New Roman" w:hAnsi="Times New Roman" w:cs="Times New Roman"/>
-          <w:sz w:val="24"/>
-          <w:szCs w:val="24"/>
-        </w:rPr>
-        <w:t xml:space="preserve"> are</w:t>
-      </w:r>
-      <w:r>
-        <w:rPr>
-          <w:rFonts w:ascii="Times New Roman" w:hAnsi="Times New Roman" w:cs="Times New Roman"/>
-          <w:sz w:val="24"/>
-          <w:szCs w:val="24"/>
-        </w:rPr>
-        <w:t xml:space="preserve"> also</w:t>
-      </w:r>
-      <w:r>
-        <w:rPr>
-          <w:rFonts w:ascii="Times New Roman" w:hAnsi="Times New Roman" w:cs="Times New Roman"/>
-          <w:sz w:val="24"/>
-          <w:szCs w:val="24"/>
-        </w:rPr>
-        <w:t xml:space="preserve"> widely distributed throughout multiple families in the plant kingdom</w:t>
-      </w:r>
-      <w:r>
-        <w:rPr>
-          <w:rFonts w:ascii="Times New Roman" w:hAnsi="Times New Roman" w:cs="Times New Roman"/>
-          <w:sz w:val="24"/>
-          <w:szCs w:val="24"/>
-        </w:rPr>
-        <w:t>.</w:t>
-      </w:r>
-      <w:r>
-        <w:rPr>
-          <w:rFonts w:ascii="Times New Roman" w:hAnsi="Times New Roman" w:cs="Times New Roman"/>
-          <w:sz w:val="24"/>
-          <w:szCs w:val="24"/>
-        </w:rPr>
-        <w:t xml:space="preserve"> 4’-deoxy</w:t>
-      </w:r>
-      <w:r>
-        <w:rPr>
-          <w:rFonts w:ascii="Times New Roman" w:hAnsi="Times New Roman" w:cs="Times New Roman"/>
-          <w:sz w:val="24"/>
-          <w:szCs w:val="24"/>
-        </w:rPr>
-        <w:t>flavon</w:t>
-      </w:r>
-      <w:r>
-        <w:rPr>
-          <w:rFonts w:ascii="Times New Roman" w:hAnsi="Times New Roman" w:cs="Times New Roman"/>
-          <w:sz w:val="24"/>
-          <w:szCs w:val="24"/>
-        </w:rPr>
-        <w:t>es however</w:t>
-      </w:r>
-      <w:r>
-        <w:rPr>
-          <w:rFonts w:ascii="Times New Roman" w:hAnsi="Times New Roman" w:cs="Times New Roman"/>
-          <w:sz w:val="24"/>
-          <w:szCs w:val="24"/>
-        </w:rPr>
-        <w:t xml:space="preserve">, </w:t>
-      </w:r>
-      <w:r>
-        <w:rPr>
-          <w:rFonts w:ascii="Times New Roman" w:hAnsi="Times New Roman" w:cs="Times New Roman"/>
-          <w:sz w:val="24"/>
-          <w:szCs w:val="24"/>
-        </w:rPr>
-        <w:t xml:space="preserve">which includes chrysin and its derivatives, </w:t>
-      </w:r>
-      <w:r>
-        <w:rPr>
-          <w:rFonts w:ascii="Times New Roman" w:hAnsi="Times New Roman" w:cs="Times New Roman"/>
-          <w:sz w:val="24"/>
-          <w:szCs w:val="24"/>
-        </w:rPr>
-        <w:t xml:space="preserve">have been </w:t>
-      </w:r>
-      <w:r>
-        <w:rPr>
-          <w:rFonts w:ascii="Times New Roman" w:hAnsi="Times New Roman" w:cs="Times New Roman"/>
-          <w:sz w:val="24"/>
-          <w:szCs w:val="24"/>
-        </w:rPr>
-        <w:t>demonstrated</w:t>
-      </w:r>
-      <w:r>
-        <w:rPr>
-          <w:rFonts w:ascii="Times New Roman" w:hAnsi="Times New Roman" w:cs="Times New Roman"/>
-          <w:sz w:val="24"/>
-          <w:szCs w:val="24"/>
-        </w:rPr>
-        <w:t xml:space="preserve"> to be</w:t>
-      </w:r>
-      <w:r>
-        <w:rPr>
-          <w:rFonts w:ascii="Times New Roman" w:hAnsi="Times New Roman" w:cs="Times New Roman"/>
-          <w:sz w:val="24"/>
-          <w:szCs w:val="24"/>
-        </w:rPr>
         <w:t xml:space="preserve"> </w:t>
       </w:r>
       <w:r>
         <w:rPr>
           <w:rFonts w:ascii="Times New Roman" w:hAnsi="Times New Roman" w:cs="Times New Roman"/>
-          <w:sz w:val="24"/>
-          <w:szCs w:val="24"/>
-        </w:rPr>
-        <w:t xml:space="preserve">mostly </w:t>
-      </w:r>
-      <w:r>
-        <w:rPr>
-          <w:rFonts w:ascii="Times New Roman" w:hAnsi="Times New Roman" w:cs="Times New Roman"/>
-          <w:sz w:val="24"/>
-          <w:szCs w:val="24"/>
-        </w:rPr>
-        <w:t xml:space="preserve">specific to the </w:t>
-      </w:r>
-      <w:r>
-        <w:rPr>
-          <w:rFonts w:ascii="Times New Roman" w:hAnsi="Times New Roman" w:cs="Times New Roman"/>
-          <w:i/>
-          <w:iCs/>
-          <w:sz w:val="24"/>
-          <w:szCs w:val="24"/>
-        </w:rPr>
-        <w:t>Scutellaria</w:t>
-      </w:r>
-      <w:r>
-        <w:rPr>
-          <w:rFonts w:ascii="Times New Roman" w:hAnsi="Times New Roman" w:cs="Times New Roman"/>
-          <w:sz w:val="24"/>
-          <w:szCs w:val="24"/>
-        </w:rPr>
-        <w:t xml:space="preserve"> genus</w:t>
+          <w:i/>
+          <w:iCs/>
+          <w:sz w:val="24"/>
+          <w:szCs w:val="24"/>
+        </w:rPr>
+        <w:t xml:space="preserve">S. lateriflora </w:t>
+      </w:r>
+      <w:r>
+        <w:rPr>
+          <w:rFonts w:ascii="Times New Roman" w:hAnsi="Times New Roman" w:cs="Times New Roman"/>
+          <w:sz w:val="24"/>
+          <w:szCs w:val="24"/>
+        </w:rPr>
+        <w:t>is used in traditional Native American treatments as a nerve tonic and sedative, with recent studies demonstrating its anticonvulsant and anxiolytic properties</w:t>
       </w:r>
       <w:r>
         <w:rPr>
@@ -978,7 +449,23 @@
           <w:sz w:val="24"/>
           <w:szCs w:val="24"/>
         </w:rPr>
-        <w:instrText xml:space="preserve"> ADDIN ZOTERO_ITEM CSL_CITATION {"citationID":"W1zoXKrY","properties":{"formattedCitation":"(Q. Zhao, Zhang, et al., 2016)","plainCitation":"(Q. Zhao, Zhang, et al., 2016)","noteIndex":0},"citationItems":[{"id":6,"uris":["http://zotero.org/users/local/KHNG6xlm/items/7WDATX6W"],"uri":["http://zotero.org/users/local/KHNG6xlm/items/7WDATX6W"],"itemData":{"id":6,"type":"article-journal","abstract":"Wogonin and baicalein are bioactive flavones in the popular Chinese herbal remedy Huang-Qin (Scutellaria baicalensis Georgi). These specialized flavones lack a 4′-hydroxyl group on the B ring (4′-deoxyflavones) and induce apoptosis in a wide spectrum of human tumor cells in vitro and inhibit tumor growth in vivo in different mouse tumor models. Root-specific flavones (RSFs) from Scutellaria have a variety of reported additional beneficial effects including antioxidant and antiviral properties. We describe the characterization of a new pathway for the synthesis of these compounds, in which pinocembrin (a 4′-deoxyflavanone) serves as a key intermediate. Although two genes encoding flavone synthase II (FNSII) are expressed in the roots of S. baicalensis, FNSII-1 has broad specificity for flavanones as substrates, whereas FNSII-2 is specific for pinocembrin. FNSII-2 is responsible for the synthesis of 4′-deoxyRSFs, such as chrysin and wogonin, wogonoside, baicalein, and baicalin, which are synthesized from chrysin. A gene encoding a cinnamic acid–specific coenzyme A ligase (SbCLL-7), which is highly expressed in roots, is required for the synthesis of RSFs by FNSII-2, as demonstrated by gene silencing. A specific isoform of chalcone synthase (SbCHS-2) that is highly expressed in roots producing RSFs is also required for the synthesis of chrysin. Our studies reveal a recently evolved pathway for biosynthesis of specific, bioactive 4′-deoxyflavones in the roots of S. baicalensis.\nScutellaria baicalensis (Huang-Qin in Chinese medicine) produces bioactive 4′-deoxyflavones by a newly evolved metabolic pathway.\nScutellaria baicalensis (Huang-Qin in Chinese medicine) produces bioactive 4′-deoxyflavones by a newly evolved metabolic pathway.","container-title":"Science Advances","DOI":"10.1126/sciadv.1501780","ISSN":"2375-2548","issue":"4","language":"en","page":"e1501780","source":"advances.sciencemag.org","title":"A specialized flavone biosynthetic pathway has evolved in the medicinal plant, Scutellaria baicalensis","volume":"2","author":[{"family":"Zhao","given":"Qing"},{"family":"Zhang","given":"Yang"},{"family":"Wang","given":"Gang"},{"family":"Hill","given":"Lionel"},{"family":"Weng","given":"Jing-Ke"},{"family":"Chen","given":"Xiao-Ya"},{"family":"Xue","given":"Hongwei"},{"family":"Martin","given":"Cathie"}],"issued":{"date-parts":[["2016",4,1]]}}}],"schema":"https://github.com/citation-style-language/schema/raw/master/csl-citation.json"} </w:instrText>
+        <w:instrText xml:space="preserve"> ADDIN ZOTERO_ITEM CSL_CITATION {"citationID":"nv0DWkXn","properties":{"formattedCitation":"(Awad et al., 2003; Zhang et al., 2009)","plainCitation":"(Awad et al., 2003; Zhang et al., 2009)","noteIndex":0},"citationItems":[{"id":73,"uris":["http://zotero.org/users/local/KHNG6xlm/items/8VH3XYV4"],"uri":["http://zotero.org/users/local/KHNG6xlm/items/8VH3XYV4"],"itemData":{"id":73,"type":"article-journal","abstract":"The phytochemistry and biological activity of Scutellaria lateriflora L. (American skullcap) which has been traditionally used as a sedative and to treat various nervous disorders such as anxiety was studied. In vivo animal behaviour trials were performed to test anxiolytic effects in rats orally administered S. laterifolia extracts. Significant increases in the number of entries into the center of an “open-field arena”; number of unprotected head dips, number of entries and the length of time spent on the open arms of the Elevated Plus-Maze were found. The identification and quantification of the flavonoid, baicalin in a 50% EtOH extract (40 mg/g) and its aglycone baicalein in a 95% EtOH extract (33 mg/g), as well as the amino acids GABA in H2O and EtOH extracts (</w:instrText>
+      </w:r>
+      <w:r>
+        <w:rPr>
+          <w:rFonts w:ascii="Cambria Math" w:hAnsi="Cambria Math" w:cs="Cambria Math"/>
+          <w:sz w:val="24"/>
+          <w:szCs w:val="24"/>
+        </w:rPr>
+        <w:instrText>∼</w:instrText>
+      </w:r>
+      <w:r>
+        <w:rPr>
+          <w:rFonts w:ascii="Times New Roman" w:hAnsi="Times New Roman" w:cs="Times New Roman"/>
+          <w:sz w:val="24"/>
+          <w:szCs w:val="24"/>
+        </w:rPr>
+        <w:instrText xml:space="preserve">1.6 mg/g) and glutamine in a H2O extract (31 mg/g), was performed using HPLC. These compounds may play a role in anxiolytic activity since baicalin and baicalein are known to bind to the benzodiazepine site of the GABAA receptor and since GABA is the main inhibitory neurotransmitter.","container-title":"Phytomedicine","DOI":"10.1078/0944-7113-00374","ISSN":"0944-7113","issue":"8","journalAbbreviation":"Phytomedicine","language":"en","page":"640-649","source":"ScienceDirect","title":"Phytochemical and biological analysis of Skullcap (Scutellaria lateriflora L.): A medicinal plant with anxiolytic properties","title-short":"Phytochemical and biological analysis of Skullcap (Scutellaria lateriflora L.)","volume":"10","author":[{"family":"Awad","given":"R."},{"family":"Arnason","given":"J. T."},{"family":"Trudeau","given":"V."},{"family":"Bergeron","given":"C."},{"family":"Budzinski","given":"J. W."},{"family":"Foster","given":"B. C."},{"family":"Merali","given":"Z."}],"issued":{"date-parts":[["2003",1,1]]}}},{"id":76,"uris":["http://zotero.org/users/local/KHNG6xlm/items/NZNI6JZ7"],"uri":["http://zotero.org/users/local/KHNG6xlm/items/NZNI6JZ7"],"itemData":{"id":76,"type":"article-journal","abstract":"American skullcap (the aerial part of Scutellaria lateriflora L.) has been traditionally used by Native Americans and Europeans as a nerve tonic, sedative, and anticonvulsant. However, despite some previous studies, the quality and safety, the bioactive ingredients, and the pharmacological properties of American skullcap are not fully understood. The aims of this study were to characterize the chemical ingredients of American skullcap and to evaluate its anticonvulsant activity. Twelve phenolic compounds including 10 flavonoids and two phenylethanoid glycosides were isolated and identified from American skullcap and used as marker compounds. An HPLC analytic method for analyzing these marker compounds in commercial American skullcap products from different sources was established and validated. The anticonvulsant activity of American skullcap was determined in rat models of acute seizures induced by pilocarpine and pentylenetetrazol. The results from this study indicate that (1) phenolic compounds, especially flavonoids, are the predominant constituents in American skullcap; (2) American skullcap products have similar constituents, but the content and relative proportions of the individual constituents varies widely; and (3) American skullcap has anticonvulsant activity in rodent models of acute seizures.","container-title":"Phytomedicine","DOI":"10.1016/j.phymed.2008.07.011","ISSN":"0944-7113","issue":"5","journalAbbreviation":"Phytomedicine","language":"en","page":"485-493","source":"ScienceDirect","title":"Characterization of chemical ingredients and anticonvulsant activity of American skullcap (Scutellaria lateriflora)","volume":"16","author":[{"family":"Zhang","given":"Zhizhen"},{"family":"Lian","given":"Xiao-yuan"},{"family":"Li","given":"Shiyou"},{"family":"Stringer","given":"Janet L."}],"issued":{"date-parts":[["2009",5,1]]}}}],"schema":"https://github.com/citation-style-language/schema/raw/master/csl-citation.json"} </w:instrText>
       </w:r>
       <w:r>
         <w:rPr>
@@ -993,7 +480,7 @@
           <w:rFonts w:ascii="Times New Roman" w:hAnsi="Times New Roman" w:cs="Times New Roman"/>
           <w:sz w:val="24"/>
         </w:rPr>
-        <w:t>(Q. Zhao, Zhang, et al., 2016)</w:t>
+        <w:t>(Awad et al., 2003; Zhang et al., 2009)</w:t>
       </w:r>
       <w:r>
         <w:rPr>
@@ -1009,25 +496,17 @@
           <w:sz w:val="24"/>
           <w:szCs w:val="24"/>
         </w:rPr>
-        <w:t xml:space="preserve">. Only several species of plants outside of the </w:t>
-      </w:r>
-      <w:r>
-        <w:rPr>
-          <w:rFonts w:ascii="Times New Roman" w:hAnsi="Times New Roman" w:cs="Times New Roman"/>
-          <w:i/>
-          <w:iCs/>
-          <w:sz w:val="24"/>
-          <w:szCs w:val="24"/>
-        </w:rPr>
-        <w:t xml:space="preserve">Scutellaria </w:t>
-      </w:r>
-      <w:r>
-        <w:rPr>
-          <w:rFonts w:ascii="Times New Roman" w:hAnsi="Times New Roman" w:cs="Times New Roman"/>
-          <w:sz w:val="24"/>
-          <w:szCs w:val="24"/>
-        </w:rPr>
-        <w:t>genus have been found to be capable of synthesizing this class of flavones</w:t>
+        <w:t xml:space="preserve">. Perhaps the most well-known species is </w:t>
+      </w:r>
+      <w:r>
+        <w:rPr>
+          <w:rFonts w:ascii="Times New Roman" w:hAnsi="Times New Roman" w:cs="Times New Roman"/>
+          <w:i/>
+          <w:iCs/>
+          <w:sz w:val="24"/>
+          <w:szCs w:val="24"/>
+        </w:rPr>
+        <w:t>S. baicalensis</w:t>
       </w:r>
       <w:r>
         <w:rPr>
@@ -1043,6 +522,128 @@
           <w:sz w:val="24"/>
           <w:szCs w:val="24"/>
         </w:rPr>
+        <w:t xml:space="preserve">due to its extensive use in traditional </w:t>
+      </w:r>
+      <w:r>
+        <w:rPr>
+          <w:rFonts w:ascii="Times New Roman" w:hAnsi="Times New Roman" w:cs="Times New Roman"/>
+          <w:sz w:val="24"/>
+          <w:szCs w:val="24"/>
+        </w:rPr>
+        <w:t>Eastern</w:t>
+      </w:r>
+      <w:r>
+        <w:rPr>
+          <w:rFonts w:ascii="Times New Roman" w:hAnsi="Times New Roman" w:cs="Times New Roman"/>
+          <w:sz w:val="24"/>
+          <w:szCs w:val="24"/>
+        </w:rPr>
+        <w:t xml:space="preserve"> </w:t>
+      </w:r>
+      <w:r>
+        <w:rPr>
+          <w:rFonts w:ascii="Times New Roman" w:hAnsi="Times New Roman" w:cs="Times New Roman"/>
+          <w:sz w:val="24"/>
+          <w:szCs w:val="24"/>
+        </w:rPr>
+        <w:t xml:space="preserve">remedies. </w:t>
+      </w:r>
+      <w:r>
+        <w:rPr>
+          <w:rFonts w:ascii="Times New Roman" w:hAnsi="Times New Roman" w:cs="Times New Roman"/>
+          <w:sz w:val="24"/>
+          <w:szCs w:val="24"/>
+        </w:rPr>
+        <w:t>More commonly called Huang Qin in Chin</w:t>
+      </w:r>
+      <w:r>
+        <w:rPr>
+          <w:rFonts w:ascii="Times New Roman" w:hAnsi="Times New Roman" w:cs="Times New Roman"/>
+          <w:sz w:val="24"/>
+          <w:szCs w:val="24"/>
+        </w:rPr>
+        <w:t>ese medicine</w:t>
+      </w:r>
+      <w:r>
+        <w:rPr>
+          <w:rFonts w:ascii="Times New Roman" w:hAnsi="Times New Roman" w:cs="Times New Roman"/>
+          <w:sz w:val="24"/>
+          <w:szCs w:val="24"/>
+        </w:rPr>
+        <w:t>, the</w:t>
+      </w:r>
+      <w:r>
+        <w:rPr>
+          <w:rFonts w:ascii="Times New Roman" w:hAnsi="Times New Roman" w:cs="Times New Roman"/>
+          <w:sz w:val="24"/>
+          <w:szCs w:val="24"/>
+        </w:rPr>
+        <w:t xml:space="preserve"> roots of </w:t>
+      </w:r>
+      <w:r>
+        <w:rPr>
+          <w:rFonts w:ascii="Times New Roman" w:hAnsi="Times New Roman" w:cs="Times New Roman"/>
+          <w:i/>
+          <w:iCs/>
+          <w:sz w:val="24"/>
+          <w:szCs w:val="24"/>
+        </w:rPr>
+        <w:t>S. baicalensis</w:t>
+      </w:r>
+      <w:r>
+        <w:rPr>
+          <w:rFonts w:ascii="Times New Roman" w:hAnsi="Times New Roman" w:cs="Times New Roman"/>
+          <w:sz w:val="24"/>
+          <w:szCs w:val="24"/>
+        </w:rPr>
+        <w:t xml:space="preserve"> </w:t>
+      </w:r>
+      <w:r>
+        <w:rPr>
+          <w:rFonts w:ascii="Times New Roman" w:hAnsi="Times New Roman" w:cs="Times New Roman"/>
+          <w:sz w:val="24"/>
+          <w:szCs w:val="24"/>
+        </w:rPr>
+        <w:t>are</w:t>
+      </w:r>
+      <w:r>
+        <w:rPr>
+          <w:rFonts w:ascii="Times New Roman" w:hAnsi="Times New Roman" w:cs="Times New Roman"/>
+          <w:sz w:val="24"/>
+          <w:szCs w:val="24"/>
+        </w:rPr>
+        <w:t xml:space="preserve"> prescribed to treat </w:t>
+      </w:r>
+      <w:r>
+        <w:rPr>
+          <w:rFonts w:ascii="Times New Roman" w:hAnsi="Times New Roman" w:cs="Times New Roman"/>
+          <w:sz w:val="24"/>
+          <w:szCs w:val="24"/>
+        </w:rPr>
+        <w:t>a variety of ailments, including</w:t>
+      </w:r>
+      <w:r>
+        <w:rPr>
+          <w:rFonts w:ascii="Times New Roman" w:hAnsi="Times New Roman" w:cs="Times New Roman"/>
+          <w:sz w:val="24"/>
+          <w:szCs w:val="24"/>
+        </w:rPr>
+        <w:t xml:space="preserve"> edema, dysentery, pneumonia, jaundice, and more</w:t>
+      </w:r>
+      <w:r>
+        <w:rPr>
+          <w:rFonts w:ascii="Times New Roman" w:hAnsi="Times New Roman" w:cs="Times New Roman"/>
+          <w:sz w:val="24"/>
+          <w:szCs w:val="24"/>
+        </w:rPr>
+        <w:t xml:space="preserve"> </w:t>
+      </w:r>
+      <w:r>
+        <w:rPr>
+          <w:rFonts w:ascii="Times New Roman" w:hAnsi="Times New Roman" w:cs="Times New Roman"/>
+          <w:sz w:val="24"/>
+          <w:szCs w:val="24"/>
+        </w:rPr>
         <w:fldChar w:fldCharType="begin"/>
       </w:r>
       <w:r>
@@ -1051,7 +652,7 @@
           <w:sz w:val="24"/>
           <w:szCs w:val="24"/>
         </w:rPr>
-        <w:instrText xml:space="preserve"> ADDIN ZOTERO_ITEM CSL_CITATION {"citationID":"kBHxWtJL","properties":{"formattedCitation":"(Kato et al., 1992; V. M. Rao et al., 2009; Y. K. Rao et al., 2002)","plainCitation":"(Kato et al., 1992; V. M. Rao et al., 2009; Y. K. Rao et al., 2002)","noteIndex":0},"citationItems":[{"id":107,"uris":["http://zotero.org/users/local/KHNG6xlm/items/SYHEU7JK"],"uri":["http://zotero.org/users/local/KHNG6xlm/items/SYHEU7JK"],"itemData":{"id":107,"type":"article-journal","abstract":"Virola uenosa contains 5-deoxyflavones in its flowers, unripe fruits (pericarps) and seedlings (leaves). Upon ripening progressively larger quantities of gradually more strongly reduced lignans, including the novel (-)-dihydro3’,4’-dimethoxy-3’,4’-demethylenedioxycubebin, appear in all parts of the fruits. Dibenzyllactols, including, (-)cubebin, and the furofuran, (+)-sesamin, are the major lignans, respectively, of mature seeds and seedlings (roots).","container-title":"Phytochemistry","DOI":"10.1016/0031-9422(91)83055-P","ISSN":"00319422","issue":"1","journalAbbreviation":"Phytochemistry","language":"en","page":"283-287","source":"DOI.org (Crossref)","title":"Flavones and lignans in flowers, fruits and seedlings ofVirola venosa","volume":"31","author":[{"family":"Kato","given":"Massuo J."},{"family":"Yoshida","given":"Massayoshi"},{"family":"Gottlieb","given":"Otto R."}],"issued":{"date-parts":[["1992",1]]}}},{"id":95,"uris":["http://zotero.org/users/local/KHNG6xlm/items/NTBP7MCK"],"uri":["http://zotero.org/users/local/KHNG6xlm/items/NTBP7MCK"],"itemData":{"id":95,"type":"article-journal","abstract":"Two new 5-deoxyflavones, 6-hydroxy-2',4',5'-trimethoxyflavone (1), 6-hydroxy-3',4',5'-trimethoxyflavone (2) and a known flavone, 7,2',4'trimethoxyflavone (3) have been isolated from the whole plant of Grangea maderaspatana. The isolated compounds were characterized by various spectral methods like UV, IR, Mass, 1D and 2D NMR including NOESY, COSY, HSQC and HMBC studies. The antioxidant and antifungal screening of the isolated compounds were performed in vitro by superoxide free radical scavenging activity method and agar cup method, respectively.","container-title":"Asian J. Chem.","issue":"2","language":"en","page":"7","source":"Zotero","title":"Two New Bio-active Flavones from Grangea maderaspatana (Artemisia maderaspatana)","volume":"21","author":[{"family":"Rao","given":"V Madhava"},{"family":"Damu","given":"G L V"},{"family":"Sudhakar","given":"D"},{"family":"Rao","given":"C Venkata"}],"issued":{"date-parts":[["2009"]]}}},{"id":102,"uris":["http://zotero.org/users/local/KHNG6xlm/items/TUKQAQ49"],"uri":["http://zotero.org/users/local/KHNG6xlm/items/TUKQAQ49"],"itemData":{"id":102,"type":"article-journal","abstract":"Two new 5-deoxyflavones, 7,8-dimethoxy-3',4'-methylenedioxyflavone (1) and 7,2',4'-trimethoxyflavone (2) together with a known flavone, 7,4'-dimethoxy-3'-hydroxyflavone (3) were isolated from the rootbark of Albizia odoratissima. The structures of these new compounds were elucidated by electrospray ionization mass spectrometry (ESI-MS) and 1D and 2D-NMR spectral studies including H-1-H-1 correlation spectroscopy (COSY), heteronuclear single quantum coherence (HSQC), heteronuclear multiple bond connectivity (HMBC) and nuclear Overhauser enhancement spectroscopy (NOESY).","container-title":"Chemical &amp; Pharmaceutical Bulletin","DOI":"10.1248/cpb.50.1271","ISSN":"0009-2363","issue":"9","journalAbbreviation":"Chem. Pharm. Bull.","language":"English","note":"publisher-place: Tokyo\npublisher: Pharmaceutical Soc Japan\nWOS:000177740100025","page":"1271-1272","source":"Web of Science","title":"Two new 5-deoxyflavones from Albizia odoratissima","volume":"50","author":[{"family":"Rao","given":"Y. K."},{"family":"Reddy","given":"M. V. B."},{"family":"Rao","given":"C. V."},{"family":"Gunasekar","given":"D."},{"family":"Blond","given":"A."},{"family":"Caux","given":"C."},{"family":"Bodo","given":"B."}],"issued":{"date-parts":[["2002",9]]}}}],"schema":"https://github.com/citation-style-language/schema/raw/master/csl-citation.json"} </w:instrText>
+        <w:instrText xml:space="preserve"> ADDIN ZOTERO_ITEM CSL_CITATION {"citationID":"w7EkTnkS","properties":{"formattedCitation":"(T. Zhao et al., 2019)","plainCitation":"(T. Zhao et al., 2019)","noteIndex":0},"citationItems":[{"id":82,"uris":["http://zotero.org/users/local/KHNG6xlm/items/ELK676GB"],"uri":["http://zotero.org/users/local/KHNG6xlm/items/ELK676GB"],"itemData":{"id":82,"type":"article-journal","abstract":"Objectives Scutellaria baicalensis Georgi. (Lamiaceae) is a plant of the genus Lamiaceae, and its root is the main part used as a medicine. In China, Scutellaria baicalensis is still an important traditional Chinese medicine with the functions of clearing away heat and dampness, purging fire and detoxification. This medicinal plant is widely distributed in China, Russia, Mongolia, North Korea and Japan. The purpose of this paper was to provide a systematic and comprehensive overview on the traditional usages, botany, phytochemistry, pharmacology, pharmacokinetics and toxicology of this plant. Furthermore, the possible development trends and perspectives for future research on this medicinal plant are also discussed. Key findings So far, over 40 compounds have been isolated and identified from Scutellaria baicalensis, including flavonoids, terpenoids, volatile oils and polysaccharides. The compounds and extracts isolated from Scutellaria baicalensis exhibit a wide range of pharmacological activities, including the effects on the nervous system, effects on the immune system, liver protection, antitumour effects, antibacterial and antiviral effects, antioxidant effects and other pharmacological effects. Summary As a traditional Chinese herbal medicine, Scutellaria baicalensis has shown significant effects on the treatment of various diseases, especially hepatitis, diarrhoea, vomiting and high blood pressure. Numerous traditional uses of Scutellaria baicalensis have been confirmed by current investigations. However, it is also necessary to further study the drug-forming properties and pharmacokinetics of the active constituents of Scutellaria baicalensis, as well as to establish quality control standards for different areas of Scutellaria baicalensis, and to carry out the research at the cellular and molecular levels.","container-title":"Journal of Pharmacy and Pharmacology","DOI":"10.1111/jphp.13129","ISSN":"2042-7158","issue":"9","language":"en","note":"_eprint: https://onlinelibrary.wiley.com/doi/pdf/10.1111/jphp.13129","page":"1353-1369","source":"Wiley Online Library","title":"Scutellaria baicalensis Georgi. (Lamiaceae): a review of its traditional uses, botany, phytochemistry, pharmacology and toxicology","title-short":"Scutellaria baicalensis Georgi. (Lamiaceae)","volume":"71","author":[{"family":"Zhao","given":"Tiantian"},{"family":"Tang","given":"Hailong"},{"family":"Xie","given":"Long"},{"family":"Zheng","given":"Yu"},{"family":"Ma","given":"Zubing"},{"family":"Sun","given":"Qiang"},{"family":"Li","given":"Xiaofang"}],"issued":{"date-parts":[["2019"]]}}}],"schema":"https://github.com/citation-style-language/schema/raw/master/csl-citation.json"} </w:instrText>
       </w:r>
       <w:r>
         <w:rPr>
@@ -1066,7 +667,7 @@
           <w:rFonts w:ascii="Times New Roman" w:hAnsi="Times New Roman" w:cs="Times New Roman"/>
           <w:sz w:val="24"/>
         </w:rPr>
-        <w:t>(Kato et al., 1992; V. M. Rao et al., 2009; Y. K. Rao et al., 2002)</w:t>
+        <w:t>(T. Zhao et al., 2019)</w:t>
       </w:r>
       <w:r>
         <w:rPr>
@@ -1082,40 +683,25 @@
           <w:sz w:val="24"/>
           <w:szCs w:val="24"/>
         </w:rPr>
-        <w:t xml:space="preserve">. </w:t>
-      </w:r>
-      <w:r>
-        <w:rPr>
-          <w:rFonts w:ascii="Times New Roman" w:hAnsi="Times New Roman" w:cs="Times New Roman"/>
-          <w:sz w:val="24"/>
-          <w:szCs w:val="24"/>
-        </w:rPr>
-        <w:t xml:space="preserve">The specific biological activities of </w:t>
-      </w:r>
-      <w:r>
-        <w:rPr>
-          <w:rFonts w:ascii="Times New Roman" w:hAnsi="Times New Roman" w:cs="Times New Roman"/>
-          <w:sz w:val="24"/>
-          <w:szCs w:val="24"/>
-        </w:rPr>
-        <w:t xml:space="preserve">the majority of both these classes of flavones have </w:t>
-      </w:r>
-      <w:r>
-        <w:rPr>
-          <w:rFonts w:ascii="Times New Roman" w:hAnsi="Times New Roman" w:cs="Times New Roman"/>
-          <w:sz w:val="24"/>
-          <w:szCs w:val="24"/>
-        </w:rPr>
-        <w:lastRenderedPageBreak/>
-        <w:t>been</w:t>
-      </w:r>
-      <w:r>
-        <w:rPr>
-          <w:rFonts w:ascii="Times New Roman" w:hAnsi="Times New Roman" w:cs="Times New Roman"/>
-          <w:sz w:val="24"/>
-          <w:szCs w:val="24"/>
-        </w:rPr>
-        <w:t xml:space="preserve"> studied</w:t>
+        <w:t xml:space="preserve">. In clinical studies, </w:t>
+      </w:r>
+      <w:r>
+        <w:rPr>
+          <w:rFonts w:ascii="Times New Roman" w:hAnsi="Times New Roman" w:cs="Times New Roman"/>
+          <w:i/>
+          <w:iCs/>
+          <w:sz w:val="24"/>
+          <w:szCs w:val="24"/>
+        </w:rPr>
+        <w:t xml:space="preserve">S. baicalensis </w:t>
+      </w:r>
+      <w:r>
+        <w:rPr>
+          <w:rFonts w:ascii="Times New Roman" w:hAnsi="Times New Roman" w:cs="Times New Roman"/>
+          <w:sz w:val="24"/>
+          <w:szCs w:val="24"/>
+        </w:rPr>
+        <w:t>root extracts have been found to exhibit neuroprotective, antibacterial, antitumor, antioxidant, and other beneficial health effects</w:t>
       </w:r>
       <w:r>
         <w:rPr>
@@ -1139,7 +725,7 @@
           <w:sz w:val="24"/>
           <w:szCs w:val="24"/>
         </w:rPr>
-        <w:instrText xml:space="preserve"> ADDIN ZOTERO_ITEM CSL_CITATION {"citationID":"bouhdHaM","properties":{"formattedCitation":"(Lin et al., 2012; Salehi et al., 2019; Shang et al., 2010)","plainCitation":"(Lin et al., 2012; Salehi et al., 2019; Shang et al., 2010)","noteIndex":0},"citationItems":[{"id":20,"uris":["http://zotero.org/users/local/KHNG6xlm/items/NWN752WG"],"uri":["http://zotero.org/users/local/KHNG6xlm/items/NWN752WG"],"itemData":{"id":20,"type":"article-journal","abstract":"Hispidulin, a naturally occurring flavone, has been reported to have an antiepileptic profile. An excessive release of glutamate is considered to be related to neuropathology of epilepsy. We investigated whether hispidulin affected endogenous glutamate release in rat cerebral cortex nerve terminals (synaptosomes) and explored the possible mechanism. Hispidulin inhibited the release of glutamate evoked by the K+ channel blocker 4-aminopyridine (4-AP). The effects of hispidulin on the evoked glutamate release were prevented by the chelation of extracellular Ca2+ ions and the vesicular transporter inhibitor bafilomycin A1. However, the glutamate transporter inhibitor dl-threo-beta-benzyl-oxyaspartate did not have any effect on hispidulin action. Hispidulin reduced the depolarization-induced increase in cytosolic free Ca2+ concentration ([Ca2+]C), but did not alter 4-AP-mediated depolarization. Furthermore, the effect of hispidulin on evoked glutamate release was abolished by blocking the Cav2.2 (N-type) and Cav2.1 (P/Q-type) channels, but not by blocking ryanodine receptors or mitochondrial Na+/Ca2+ exchange. Mitogen-activated protein kinase kinase (MEK) inhibition also prevented the inhibitory effect of hispidulin on evoked glutamate release. Western blot analyses showed that hispidulin decreased the 4-AP-induced phosphorylation of extracellular signal-regulated kinase 1 and 2 (ERK1/2) and synaptic vesicle-associated protein synapsin I, a major presynaptic substrate for ERK; this decrease was also blocked by the MEK inhibitor. Moreover, the inhibition of glutamate release by hispidulin was strongly attenuated in mice without synapsin I. These results show that hispidulin inhibits glutamate release from cortical synaptosomes in rats through the suppression of presynaptic voltage-dependent Ca2+ entry and ERK/synapsin I signaling pathway.","container-title":"Toxicology and Applied Pharmacology","DOI":"10.1016/j.taap.2012.06.015","ISSN":"0041-008X","issue":"2","journalAbbreviation":"Toxicology and Applied Pharmacology","language":"en","page":"233-243","source":"ScienceDirect","title":"Hispidulin inhibits the release of glutamate in rat cerebrocortical nerve terminals","volume":"263","author":[{"family":"Lin","given":"Tzu-Yu"},{"family":"Lu","given":"Cheng-Wei"},{"family":"Wang","given":"Chia-Chuan"},{"family":"Lu","given":"Jyh-Feng"},{"family":"Wang","given":"Su-Jane"}],"issued":{"date-parts":[["2012",9,1]]}}},{"id":85,"uris":["http://zotero.org/users/local/KHNG6xlm/items/9G4RJEWQ"],"uri":["http://zotero.org/users/local/KHNG6xlm/items/9G4RJEWQ"],"itemData":{"id":85,"type":"article-journal","abstract":"Several plant bioactive compounds have exhibited functional activities that suggest they could play a remarkable role in preventing a wide range of chronic diseases. The largest group of naturally-occurring polyphenols are the flavonoids, including apigenin. The present work is an updated overview of apigenin, focusing on its health-promoting effects/therapeutic functions and, in particular, results of in vivo research. In addition to an introduction to its chemistry, nutraceutical features have also been described. The main key findings from in vivo research, including animal models and human studies, are summarized. The beneficial indications are reported and discussed in detail, including effects in diabetes, amnesia and Alzheimer’s disease, depression and insomnia, cancer, etc. Finally, data on flavonoids from the main public databases are gathered to highlight the apigenin’s key role in dietary assessment and in the evaluation of a formulated diet, to determine exposure and to investigate its health effects in vivo.","container-title":"International Journal of Molecular Sciences","DOI":"10.3390/ijms20061305","ISSN":"1422-0067","issue":"6","journalAbbreviation":"Int J Mol Sci","note":"PMID: 30875872\nPMCID: PMC6472148","source":"PubMed Central","title":"The Therapeutic Potential of Apigenin","URL":"https://www.ncbi.nlm.nih.gov/pmc/articles/PMC6472148/","volume":"20","author":[{"family":"Salehi","given":"Bahare"},{"family":"Venditti","given":"Alessandro"},{"family":"Sharifi-Rad","given":"Mehdi"},{"family":"Kręgiel","given":"Dorota"},{"family":"Sharifi-Rad","given":"Javad"},{"family":"Durazzo","given":"Alessandra"},{"family":"Lucarini","given":"Massimo"},{"family":"Santini","given":"Antonello"},{"family":"Souto","given":"Eliana B."},{"family":"Novellino","given":"Ettore"},{"family":"Antolak","given":"Hubert"},{"family":"Azzini","given":"Elena"},{"family":"Setzer","given":"William N."},{"family":"Martins","given":"Natália"}],"accessed":{"date-parts":[["2020",7,21]]},"issued":{"date-parts":[["2019",3,15]]}}},{"id":14,"uris":["http://zotero.org/users/local/KHNG6xlm/items/7JWS6I7I"],"uri":["http://zotero.org/users/local/KHNG6xlm/items/7JWS6I7I"],"itemData":{"id":14,"type":"article-journal","abstract":"Scutellaria (HUANG QIN) (Lamiaceae), which includes about 350 species commonly known as skullcaps, is widespread in Europe, the United States and East Asia. Some species are taken to clear away the heat-evil and expel superficial evils in traditional Chinese medicine (TCM). The present paper reviews the ethnopharmacology, the biological activities and the correlated chemical compounds of Scutellaria species. More than 295 compounds have been isolated, among them flavonoids and diterpenes. Studies show that Scutellaria and its active principles possess wide pharmacological actions, such as antitumor, anti-angiogenesis, hepatoprotective, antioxidant, anticonvulsant, antibacterial and antiviral activities. Currently, effective monomeric compounds or active parts have been screened for pharmacological activity from Scutellaria in vivo and in vitro. Increasing data supports application and exploitation for new drug development.","container-title":"Journal of Ethnopharmacology","DOI":"10.1016/j.jep.2010.01.006","ISSN":"0378-8741","issue":"2","journalAbbreviation":"Journal of Ethnopharmacology","language":"en","page":"279-313","source":"ScienceDirect","title":"The genus Scutellaria an ethnopharmacological and phytochemical review","volume":"128","author":[{"family":"Shang","given":"Xiaofei"},{"family":"He","given":"Xirui"},{"family":"He","given":"Xiaoying"},{"family":"Li","given":"Maoxing"},{"family":"Zhang","given":"Ruxue"},{"family":"Fan","given":"Pengcheng"},{"family":"Zhang","given":"Quanlong"},{"family":"Jia","given":"Zhengping"}],"issued":{"date-parts":[["2010",3,24]]}}}],"schema":"https://github.com/citation-style-language/schema/raw/master/csl-citation.json"} </w:instrText>
+        <w:instrText xml:space="preserve"> ADDIN ZOTERO_ITEM CSL_CITATION {"citationID":"i2UbiqDp","properties":{"formattedCitation":"(Tao et al., 2018; Venkatarame Gowda Saralamma et al., 2017; Zhu et al., 2016)","plainCitation":"(Tao et al., 2018; Venkatarame Gowda Saralamma et al., 2017; Zhu et al., 2016)","noteIndex":0},"citationItems":[{"id":60,"uris":["http://zotero.org/users/local/KHNG6xlm/items/C97TBYL6"],"uri":["http://zotero.org/users/local/KHNG6xlm/items/C97TBYL6"],"itemData":{"id":60,"type":"article-journal","abstract":"Colorectal cancer (CRC) is among the most frequently occurring cancers worldwide. Baicalin is isolated from the roots of Scutellaria baicalensis and is its dominant flavonoid. Anticancer activity of baicalin has been evaluated in different types of cancers, especially in CRC. However, the molecular mechanisms underlying the contribution of baicalin to the treatment of CRC are still unknown. Here, we confirmed that baicalin can effectively induce and enhance apoptosis in HT-29 cells in a dose-dependent manner and suppress tumour growth in xenografted nude mice. We further performed a miRNA microarray analysis of baicalin-treated and untreated HT-29 cells. The results showed that a large number of oncomiRs, including miR-10a, miR-23a, miR-30c, miR-31, miR-151a and miR-205, were significantly suppressed in baicalin-treated HT-29 cells. Furthermore, our in vitro and in vivo studies showed that baicalin suppressed oncomiRs by reducing the expression of c-Myc. Taken together, our study shows a novel mechanism for anti-cancer action of baicalin, that it induces apoptosis in colon cancer cells and suppresses tumour growth by reducing the expression of c-Myc and oncomiRs.","container-title":"Scientific Reports","DOI":"10.1038/s41598-018-32734-2","ISSN":"2045-2322","issue":"1","language":"en","note":"number: 1\npublisher: Nature Publishing Group","page":"14477","source":"www.nature.com","title":"Baicalin, the major component of traditional Chinese medicine Scutellaria baicalensis induces colon cancer cell apoptosis through inhibition of oncomiRNAs","volume":"8","author":[{"family":"Tao","given":"Yili"},{"family":"Zhan","given":"Shoubin"},{"family":"Wang","given":"Yanbo"},{"family":"Zhou","given":"Geyu"},{"family":"Liang","given":"Hongwei"},{"family":"Chen","given":"Xi"},{"family":"Shen","given":"Hong"}],"issued":{"date-parts":[["2018",9,27]]}}},{"id":79,"uris":["http://zotero.org/users/local/KHNG6xlm/items/SNBGLFKN"],"uri":["http://zotero.org/users/local/KHNG6xlm/items/SNBGLFKN"],"itemData":{"id":79,"type":"article-journal","abstract":"Korean Scutellaria baicalensis Georgi has been widely used in Korean folk medicines for its range of medicinal benefits, including its anticancer effect. The aim of the present study was to investigate the underlying molecular mechanism of action of a flavonoid extract from Korean Scutellaria baicalensis Georgi (FSB) on AGS human gastric cancer cells (gastric adenocarcinoma) in which FSB exhibits an anticancer effect. Treatment of AGS cells with FSB significantly inhibited cell viability in a concentration-dependent manner. Furthermore, FSB significantly increased the proportion of cells in sub-G1 phase, and Annexin V and Hoechst 33258 fluorescent staining confirmed the apoptotic cell death. Furthermore, western blotting results identified that treatment of AGS cells with FSB significantly downregulated the expression of caspase family members, namely procaspases 3 and 9, and poly(ADP-ribose) polymerase (PARP), and subsequently upregulated cleaved caspase 3 and cleaved PARP. It was observed that FSB treatment significantly decreased the mitochondrial membrane potential of AGS cells. In addition, the ratio of the mitochondrion-associated proteins B cell lymphoma 2-associated X protein and B cell lymphoma extra large was upregulated. The results of the present study provide novel insight into the underlying molecular mechanism of the anticancer effects of FSB on AGS human gastric cancer cells and indicate that FSB may be an alternative chemotherapeutic agent for the treatment of gastric cancer.","container-title":"Oncology Letters","DOI":"10.3892/ol.2017.6184","ISSN":"1792-1074","issue":"1","journalAbbreviation":"Oncol Lett","note":"PMID: 28693212\nPMCID: PMC5494645","page":"607-614","source":"PubMed Central","title":"Korean Scutellaria baicalensis Georgi flavonoid extract induces mitochondrially mediated apoptosis in human gastric cancer AGS cells","volume":"14","author":[{"family":"Venkatarame Gowda Saralamma","given":"Venu"},{"family":"Lee","given":"Ho Jeong"},{"family":"Hong","given":"Gyeong Eun"},{"family":"Park","given":"Hyeon Soo"},{"family":"Yumnam","given":"Silvia"},{"family":"Raha","given":"Suchismita"},{"family":"Lee","given":"Won Sup"},{"family":"Kim","given":"Eun Hee"},{"family":"Sung","given":"Nak Ju"},{"family":"Lee","given":"Sang Joon"},{"family":"Heo","given":"Jeong Doo"},{"family":"Kim","given":"Gon Sup"}],"issued":{"date-parts":[["2017",7]]}}},{"id":17,"uris":["http://zotero.org/users/local/KHNG6xlm/items/WCEVHWPL"],"uri":["http://zotero.org/users/local/KHNG6xlm/items/WCEVHWPL"],"itemData":{"id":17,"type":"article-journal","abstract":"Huang Qin (root of Scutellaria baicalensis) is a widely used herb in different countries for adjuvant therapy of inflammation, diabetes, hypertension, different kinds of cancer and virus related diseases. Baicalin is the main flavonoid in this herb and has been extensively studied for 30 years. The angiogenic effect of herb Huang Qin extract and baicalin was found 13 years ago, however, the results were controversial with pro-angiogenic effect in some studies and anti-angiogenic effect in others. In this paper, the angiogenic effect of baicalin, its aglycone form baicalein and aqueous extract of Huang Qin was studied in chick embryo chorioallantoic membrane (CAM) model. Dose dependent dual effect was found in both aqueous extract and baicalin, but not in baicalein, in which only inhibitory effect was observed. In order to reveal the cellular and molecular mechanism of how baicalin and baicalein affect angiogenesis, cell proliferation and programmed cell death assays were performed in treated CAM. In addition, quantitative PCR array including 84 angiogenesis related genes was used to detect high and low dosage of baicalin and baicalein responsive genes. Low dose baicalin increased cell proliferation in developing blood vessels through upregulation of multiple angiogenic genes expression, but high dose baicalin induced cell death, performing inhibitory effect on angiogenesis. Both high and low dose of baicalein down regulated the expression of multiple angiogenic genes, decreased cell proliferation, and leads to inhibitory effects on angiogenesis.","container-title":"PLOS ONE","DOI":"10.1371/journal.pone.0167125","ISSN":"1932-6203","issue":"11","journalAbbreviation":"PLOS ONE","language":"en","page":"e0167125","source":"PLoS Journals","title":"Dose Dependent Dual Effect of Baicalin and Herb Huang Qin Extract on Angiogenesis","volume":"11","author":[{"family":"Zhu","given":"Dongqing"},{"family":"Wang","given":"Shanshan"},{"family":"Lawless","given":"John"},{"family":"He","given":"Jianchen"},{"family":"Zheng","given":"Zhengui"}],"issued":{"date-parts":[["2016",11,30]]}}}],"schema":"https://github.com/citation-style-language/schema/raw/master/csl-citation.json"} </w:instrText>
       </w:r>
       <w:r>
         <w:rPr>
@@ -1154,196 +740,11 @@
           <w:rFonts w:ascii="Times New Roman" w:hAnsi="Times New Roman" w:cs="Times New Roman"/>
           <w:sz w:val="24"/>
         </w:rPr>
-        <w:t>(Lin et al., 2012; Salehi et al., 2019; Shang et al., 2010)</w:t>
-      </w:r>
-      <w:r>
-        <w:rPr>
-          <w:rFonts w:ascii="Times New Roman" w:hAnsi="Times New Roman" w:cs="Times New Roman"/>
-          <w:sz w:val="24"/>
-          <w:szCs w:val="24"/>
-        </w:rPr>
-        <w:fldChar w:fldCharType="end"/>
-      </w:r>
-      <w:r>
-        <w:rPr>
-          <w:rFonts w:ascii="Times New Roman" w:hAnsi="Times New Roman" w:cs="Times New Roman"/>
-          <w:sz w:val="24"/>
-          <w:szCs w:val="24"/>
-        </w:rPr>
-        <w:t>. In addition, t</w:t>
-      </w:r>
-      <w:r>
-        <w:rPr>
-          <w:rFonts w:ascii="Times New Roman" w:hAnsi="Times New Roman" w:cs="Times New Roman"/>
-          <w:sz w:val="24"/>
-          <w:szCs w:val="24"/>
-        </w:rPr>
-        <w:t>he</w:t>
-      </w:r>
-      <w:r>
-        <w:rPr>
-          <w:rFonts w:ascii="Times New Roman" w:hAnsi="Times New Roman" w:cs="Times New Roman"/>
-          <w:sz w:val="24"/>
-          <w:szCs w:val="24"/>
-        </w:rPr>
-        <w:t xml:space="preserve"> accumulation patterns of these </w:t>
-      </w:r>
-      <w:r>
-        <w:rPr>
-          <w:rFonts w:ascii="Times New Roman" w:hAnsi="Times New Roman" w:cs="Times New Roman"/>
-          <w:sz w:val="24"/>
-          <w:szCs w:val="24"/>
-        </w:rPr>
-        <w:t>flavones</w:t>
-      </w:r>
-      <w:r>
-        <w:rPr>
-          <w:rFonts w:ascii="Times New Roman" w:hAnsi="Times New Roman" w:cs="Times New Roman"/>
-          <w:sz w:val="24"/>
-          <w:szCs w:val="24"/>
-        </w:rPr>
-        <w:t xml:space="preserve"> </w:t>
-      </w:r>
-      <w:r>
-        <w:rPr>
-          <w:rFonts w:ascii="Times New Roman" w:hAnsi="Times New Roman" w:cs="Times New Roman"/>
-          <w:sz w:val="24"/>
-          <w:szCs w:val="24"/>
-        </w:rPr>
-        <w:t>have been characterized for</w:t>
-      </w:r>
-      <w:r>
-        <w:rPr>
-          <w:rFonts w:ascii="Times New Roman" w:hAnsi="Times New Roman" w:cs="Times New Roman"/>
-          <w:sz w:val="24"/>
-          <w:szCs w:val="24"/>
-        </w:rPr>
-        <w:t xml:space="preserve"> several more well-known </w:t>
-      </w:r>
-      <w:r>
-        <w:rPr>
-          <w:rFonts w:ascii="Times New Roman" w:hAnsi="Times New Roman" w:cs="Times New Roman"/>
-          <w:i/>
-          <w:iCs/>
-          <w:sz w:val="24"/>
-          <w:szCs w:val="24"/>
-        </w:rPr>
-        <w:t xml:space="preserve">Scutellaria </w:t>
-      </w:r>
-      <w:r>
-        <w:rPr>
-          <w:rFonts w:ascii="Times New Roman" w:hAnsi="Times New Roman" w:cs="Times New Roman"/>
-          <w:sz w:val="24"/>
-          <w:szCs w:val="24"/>
-        </w:rPr>
-        <w:t>species, such as</w:t>
-      </w:r>
-      <w:r>
-        <w:rPr>
-          <w:rFonts w:ascii="Times New Roman" w:hAnsi="Times New Roman" w:cs="Times New Roman"/>
-          <w:sz w:val="24"/>
-          <w:szCs w:val="24"/>
-        </w:rPr>
-        <w:t xml:space="preserve"> the previously mentioned </w:t>
-      </w:r>
-      <w:r>
-        <w:rPr>
-          <w:rFonts w:ascii="Times New Roman" w:hAnsi="Times New Roman" w:cs="Times New Roman"/>
-          <w:i/>
-          <w:iCs/>
-          <w:sz w:val="24"/>
-          <w:szCs w:val="24"/>
-        </w:rPr>
-        <w:t>S. barbata</w:t>
-      </w:r>
-      <w:r>
-        <w:rPr>
-          <w:rFonts w:ascii="Times New Roman" w:hAnsi="Times New Roman" w:cs="Times New Roman"/>
-          <w:sz w:val="24"/>
-          <w:szCs w:val="24"/>
-        </w:rPr>
-        <w:t xml:space="preserve">, </w:t>
-      </w:r>
-      <w:r>
-        <w:rPr>
-          <w:rFonts w:ascii="Times New Roman" w:hAnsi="Times New Roman" w:cs="Times New Roman"/>
-          <w:i/>
-          <w:iCs/>
-          <w:sz w:val="24"/>
-          <w:szCs w:val="24"/>
-        </w:rPr>
-        <w:t>S. lateriflora</w:t>
-      </w:r>
-      <w:r>
-        <w:rPr>
-          <w:rFonts w:ascii="Times New Roman" w:hAnsi="Times New Roman" w:cs="Times New Roman"/>
-          <w:sz w:val="24"/>
-          <w:szCs w:val="24"/>
-        </w:rPr>
-        <w:t xml:space="preserve">, and </w:t>
-      </w:r>
-      <w:r>
-        <w:rPr>
-          <w:rFonts w:ascii="Times New Roman" w:hAnsi="Times New Roman" w:cs="Times New Roman"/>
-          <w:i/>
-          <w:iCs/>
-          <w:sz w:val="24"/>
-          <w:szCs w:val="24"/>
-        </w:rPr>
-        <w:t>S. baicalensis</w:t>
-      </w:r>
-      <w:r>
-        <w:rPr>
-          <w:rFonts w:ascii="Times New Roman" w:hAnsi="Times New Roman" w:cs="Times New Roman"/>
-          <w:i/>
-          <w:iCs/>
-          <w:sz w:val="24"/>
-          <w:szCs w:val="24"/>
-        </w:rPr>
-        <w:t xml:space="preserve"> </w:t>
-      </w:r>
-      <w:r>
-        <w:rPr>
-          <w:rFonts w:ascii="Times New Roman" w:hAnsi="Times New Roman" w:cs="Times New Roman"/>
-          <w:i/>
-          <w:iCs/>
-          <w:sz w:val="24"/>
-          <w:szCs w:val="24"/>
-        </w:rPr>
-        <w:fldChar w:fldCharType="begin"/>
-      </w:r>
-      <w:r>
-        <w:rPr>
-          <w:rFonts w:ascii="Times New Roman" w:hAnsi="Times New Roman" w:cs="Times New Roman"/>
-          <w:i/>
-          <w:iCs/>
-          <w:sz w:val="24"/>
-          <w:szCs w:val="24"/>
-        </w:rPr>
-        <w:instrText xml:space="preserve"> ADDIN ZOTERO_ITEM CSL_CITATION {"citationID":"Alsj4QeO","properties":{"formattedCitation":"(Cole et al., 2008; L. Wang et al., 2020)","plainCitation":"(Cole et al., 2008; L. Wang et al., 2020)","noteIndex":0},"citationItems":[{"id":57,"uris":["http://zotero.org/users/local/KHNG6xlm/items/X26NNQHW"],"uri":["http://zotero.org/users/local/KHNG6xlm/items/X26NNQHW"],"itemData":{"id":57,"type":"article-journal","container-title":"Planta Medica","DOI":"10.1055/s-2008-1034358","ISSN":"0032-0943, 1439-0221","issue":"4","journalAbbreviation":"Planta Med","language":"en","page":"474-481","source":"DOI.org (Crossref)","title":"Comparisons of Scutellaria baicalensis, Scutellaria lateriflora and Scutellaria racemosa: Genome Size, Antioxidant Potential and Phytochemistry","title-short":"Comparisons of &lt;i&gt;Scutellaria baicalensis, Scutellaria lateriflora&lt;/i&gt; and &lt;i&gt;Scutellaria racemosa","volume":"74","author":[{"family":"Cole","given":"Ian"},{"family":"Cao","given":"Jin"},{"family":"Alan","given":"Ali"},{"family":"Saxena","given":"Praveen"},{"family":"Murch","given":"Susan"}],"issued":{"date-parts":[["2008",3]]}}},{"id":110,"uris":["http://zotero.org/users/local/KHNG6xlm/items/GGDWQHIS"],"uri":["http://zotero.org/users/local/KHNG6xlm/items/GGDWQHIS"],"itemData":{"id":110,"type":"article-journal","abstract":"Ethnopharmacological relevance: Scutellaria barbata D. Don (S. barbata) is a well-known perennial herb that is used in traditional Chinese and Korean medicine. In China, it is known as Ban Zhi Lian, while in Korea, it is known as Banjiryun. In the Traditional Chinese Medicine (TCM) system, S. barbata has heat-clearing and de-toxifying properties (Qingre Jiedu in Chinese). Aim of the review: To provide a systematic review on current multifaceted understanding of S. barbata, with particular emphasis on the correlation between its traditional applications and pharmacological activities. Materials and methods: All available S. barbata-related information from internet databases, including PubMed, Science Direct, Elsevier, China National Knowledge Internet, and Google Scholar (up to October 2018) were searched. Additional information was gathered from classical books on Chinese Herbals, Chinese Pharmacopoeia, and so on. Results: In the TCM system, S. barbata is mainly prescribed for its heat-clearing and detoxifying effects. More than 203 compounds have been isolated and identified from this herb, with neo-clerodane diterpenoids and flavonoids as the main compounds. Most neo-clerodanes have been demonstrated to have cytotoxic effects against different cancer cell types in vitro. The S. barbata extracts exhibited anti-inflammatory, anti-microbial, antitumor, and other pharmacological activities. To add, flavonoids, including wogonin, baicalein, apigenin, naringenin, and scutellarin, were identified as the key to quality control. Conclusions: The heat-clearing effects of S. barbata could be attributed to its anti-inflammatory and hepato-protective activities, whereas its detoxifying effects might be due to the anti-microbial functions of neo-cler-odane diterpenoids and flavones. S. barbata may display anti-tumor effects and through active ingredient ana-lysis, neo-clerodane diterpenoids are suggested to be its representative compounds. Overall, many pre-clinical studies have been conducted but very little concrete evidences are available on its specific effects, which are of therapeutic relevance.","container-title":"Journal of Ethnopharmacology","DOI":"10.1016/j.jep.2019.112260","ISSN":"0378-8741","journalAbbreviation":"J. Ethnopharmacol.","language":"English","note":"publisher-place: Clare\npublisher: Elsevier Ireland Ltd\nWOS:000523600200001","page":"112260","source":"Web of Science","title":"A review of the ethnopharmacology, phytochemistry, pharmacology, and quality control of Scutellaria barbata D. Don","volume":"254","author":[{"family":"Wang","given":"Liang"},{"family":"Chen","given":"Wei"},{"family":"Li","given":"Mingming"},{"family":"Zhang","given":"Feng"},{"family":"Chen","given":"Kaixian"},{"family":"Chen","given":"Wansheng"}],"issued":{"date-parts":[["2020",5,23]]}}}],"schema":"https://github.com/citation-style-language/schema/raw/master/csl-citation.json"} </w:instrText>
-      </w:r>
-      <w:r>
-        <w:rPr>
-          <w:rFonts w:ascii="Times New Roman" w:hAnsi="Times New Roman" w:cs="Times New Roman"/>
-          <w:i/>
-          <w:iCs/>
-          <w:sz w:val="24"/>
-          <w:szCs w:val="24"/>
-        </w:rPr>
-        <w:fldChar w:fldCharType="separate"/>
-      </w:r>
-      <w:r>
-        <w:rPr>
-          <w:rFonts w:ascii="Times New Roman" w:hAnsi="Times New Roman" w:cs="Times New Roman"/>
-          <w:sz w:val="24"/>
-        </w:rPr>
-        <w:t>(Cole et al., 2008; L. Wang et al., 2020)</w:t>
-      </w:r>
-      <w:r>
-        <w:rPr>
-          <w:rFonts w:ascii="Times New Roman" w:hAnsi="Times New Roman" w:cs="Times New Roman"/>
-          <w:i/>
-          <w:iCs/>
+        <w:t>(Tao et al., 2018; Venkatarame Gowda Saralamma et al., 2017; Zhu et al., 2016)</w:t>
+      </w:r>
+      <w:r>
+        <w:rPr>
+          <w:rFonts w:ascii="Times New Roman" w:hAnsi="Times New Roman" w:cs="Times New Roman"/>
           <w:sz w:val="24"/>
           <w:szCs w:val="24"/>
         </w:rPr>
@@ -1374,13 +775,77 @@
           <w:sz w:val="24"/>
           <w:szCs w:val="24"/>
         </w:rPr>
-        <w:t>In</w:t>
-      </w:r>
-      <w:r>
-        <w:rPr>
-          <w:rFonts w:ascii="Times New Roman" w:hAnsi="Times New Roman" w:cs="Times New Roman"/>
-          <w:i/>
-          <w:iCs/>
+        <w:t xml:space="preserve">These beneficial effects </w:t>
+      </w:r>
+      <w:r>
+        <w:rPr>
+          <w:rFonts w:ascii="Times New Roman" w:hAnsi="Times New Roman" w:cs="Times New Roman"/>
+          <w:sz w:val="24"/>
+          <w:szCs w:val="24"/>
+        </w:rPr>
+        <w:t>can be</w:t>
+      </w:r>
+      <w:r>
+        <w:rPr>
+          <w:rFonts w:ascii="Times New Roman" w:hAnsi="Times New Roman" w:cs="Times New Roman"/>
+          <w:sz w:val="24"/>
+          <w:szCs w:val="24"/>
+        </w:rPr>
+        <w:t xml:space="preserve"> largely attributed to </w:t>
+      </w:r>
+      <w:r>
+        <w:rPr>
+          <w:rFonts w:ascii="Times New Roman" w:hAnsi="Times New Roman" w:cs="Times New Roman"/>
+          <w:sz w:val="24"/>
+          <w:szCs w:val="24"/>
+        </w:rPr>
+        <w:t xml:space="preserve">the bioactive </w:t>
+      </w:r>
+      <w:r>
+        <w:rPr>
+          <w:rFonts w:ascii="Times New Roman" w:hAnsi="Times New Roman" w:cs="Times New Roman"/>
+          <w:sz w:val="24"/>
+          <w:szCs w:val="24"/>
+        </w:rPr>
+        <w:t>flavones</w:t>
+      </w:r>
+      <w:r>
+        <w:rPr>
+          <w:rFonts w:ascii="Times New Roman" w:hAnsi="Times New Roman" w:cs="Times New Roman"/>
+          <w:sz w:val="24"/>
+          <w:szCs w:val="24"/>
+        </w:rPr>
+        <w:t xml:space="preserve"> which </w:t>
+      </w:r>
+      <w:r>
+        <w:rPr>
+          <w:rFonts w:ascii="Times New Roman" w:hAnsi="Times New Roman" w:cs="Times New Roman"/>
+          <w:sz w:val="24"/>
+          <w:szCs w:val="24"/>
+        </w:rPr>
+        <w:t xml:space="preserve">these </w:t>
+      </w:r>
+      <w:r>
+        <w:rPr>
+          <w:rFonts w:ascii="Times New Roman" w:hAnsi="Times New Roman" w:cs="Times New Roman"/>
+          <w:i/>
+          <w:iCs/>
+          <w:sz w:val="24"/>
+          <w:szCs w:val="24"/>
+        </w:rPr>
+        <w:t xml:space="preserve">Scutellaria </w:t>
+      </w:r>
+      <w:r>
+        <w:rPr>
+          <w:rFonts w:ascii="Times New Roman" w:hAnsi="Times New Roman" w:cs="Times New Roman"/>
+          <w:sz w:val="24"/>
+          <w:szCs w:val="24"/>
+        </w:rPr>
+        <w:t>species accumulate in high concentrations</w:t>
+      </w:r>
+      <w:r>
+        <w:rPr>
+          <w:rFonts w:ascii="Times New Roman" w:hAnsi="Times New Roman" w:cs="Times New Roman"/>
           <w:sz w:val="24"/>
           <w:szCs w:val="24"/>
         </w:rPr>
@@ -1389,6 +854,567 @@
       <w:r>
         <w:rPr>
           <w:rFonts w:ascii="Times New Roman" w:hAnsi="Times New Roman" w:cs="Times New Roman"/>
+          <w:sz w:val="24"/>
+          <w:szCs w:val="24"/>
+        </w:rPr>
+        <w:fldChar w:fldCharType="begin"/>
+      </w:r>
+      <w:r>
+        <w:rPr>
+          <w:rFonts w:ascii="Times New Roman" w:hAnsi="Times New Roman" w:cs="Times New Roman"/>
+          <w:sz w:val="24"/>
+          <w:szCs w:val="24"/>
+        </w:rPr>
+        <w:instrText xml:space="preserve"> ADDIN ZOTERO_ITEM CSL_CITATION {"citationID":"5SXBr6T8","properties":{"formattedCitation":"(Q. Zhao, Chen, et al., 2016)","plainCitation":"(Q. Zhao, Chen, et al., 2016)","noteIndex":0},"citationItems":[{"id":9,"uris":["http://zotero.org/users/local/KHNG6xlm/items/8KGTAZHC"],"uri":["http://zotero.org/users/local/KHNG6xlm/items/8KGTAZHC"],"itemData":{"id":9,"type":"article-journal","abstract":"Scutellaria baicalensis Georgi, or Chinese skullcap, has been widely used as a medicinal plant in China for thousands of years, where the preparation from its roots is called Huang-Qin. It has been applied in the treatment of diarrhea, dysentery, hypertension, hemorrhaging, insomnia, inflammation and respiratory infections. Flavones such as baicalin, wogonoside and their aglycones baicalein wogonin are the major bioactive compounds extracted from the root of S. baicalensis. These flavones have been reported to have various pharmacological functions, including anti-cancer, hepatoprotection, antibacterial and antiviral, antioxidant, anticonvulsant and neuroprotective effects. In this review, we focus on clinical applications and the pharmacological properties of the medicinal plant and the flavones extracted from it. We also describe biotechnological and metabolic methods that have been used to elucidate the biosynthetic pathways of the bioactive compounds in Scutellaria.","container-title":"Science Bulletin","DOI":"10.1007/s11434-016-1136-5","ISSN":"2095-9273","issue":"18","journalAbbreviation":"Science Bulletin","language":"en","page":"1391-1398","source":"ScienceDirect","title":"Scutellaria baicalensis, the golden herb from the garden of Chinese medicinal plants","volume":"61","author":[{"family":"Zhao","given":"Qing"},{"family":"Chen","given":"Xiao-Ya"},{"family":"Martin","given":"Cathie"}],"issued":{"date-parts":[["2016",9,1]]}}}],"schema":"https://github.com/citation-style-language/schema/raw/master/csl-citation.json"} </w:instrText>
+      </w:r>
+      <w:r>
+        <w:rPr>
+          <w:rFonts w:ascii="Times New Roman" w:hAnsi="Times New Roman" w:cs="Times New Roman"/>
+          <w:sz w:val="24"/>
+          <w:szCs w:val="24"/>
+        </w:rPr>
+        <w:fldChar w:fldCharType="separate"/>
+      </w:r>
+      <w:r>
+        <w:rPr>
+          <w:rFonts w:ascii="Times New Roman" w:hAnsi="Times New Roman" w:cs="Times New Roman"/>
+          <w:sz w:val="24"/>
+        </w:rPr>
+        <w:t>(Q. Zhao, Chen, et al., 2016)</w:t>
+      </w:r>
+      <w:r>
+        <w:rPr>
+          <w:rFonts w:ascii="Times New Roman" w:hAnsi="Times New Roman" w:cs="Times New Roman"/>
+          <w:sz w:val="24"/>
+          <w:szCs w:val="24"/>
+        </w:rPr>
+        <w:fldChar w:fldCharType="end"/>
+      </w:r>
+      <w:r>
+        <w:rPr>
+          <w:rFonts w:ascii="Times New Roman" w:hAnsi="Times New Roman" w:cs="Times New Roman"/>
+          <w:sz w:val="24"/>
+          <w:szCs w:val="24"/>
+        </w:rPr>
+        <w:t>.</w:t>
+      </w:r>
+      <w:r>
+        <w:rPr>
+          <w:rFonts w:ascii="Times New Roman" w:hAnsi="Times New Roman" w:cs="Times New Roman"/>
+          <w:sz w:val="24"/>
+          <w:szCs w:val="24"/>
+        </w:rPr>
+        <w:t xml:space="preserve"> 4’-hydroxyflavones</w:t>
+      </w:r>
+      <w:r>
+        <w:rPr>
+          <w:rFonts w:ascii="Times New Roman" w:hAnsi="Times New Roman" w:cs="Times New Roman"/>
+          <w:sz w:val="24"/>
+          <w:szCs w:val="24"/>
+        </w:rPr>
+        <w:t xml:space="preserve">, </w:t>
+      </w:r>
+      <w:r>
+        <w:rPr>
+          <w:rFonts w:ascii="Times New Roman" w:hAnsi="Times New Roman" w:cs="Times New Roman"/>
+          <w:sz w:val="24"/>
+          <w:szCs w:val="24"/>
+        </w:rPr>
+        <w:t>which include</w:t>
+      </w:r>
+      <w:r>
+        <w:rPr>
+          <w:rFonts w:ascii="Times New Roman" w:hAnsi="Times New Roman" w:cs="Times New Roman"/>
+          <w:sz w:val="24"/>
+          <w:szCs w:val="24"/>
+        </w:rPr>
+        <w:t xml:space="preserve"> apigenin and its derivatives,</w:t>
+      </w:r>
+      <w:r>
+        <w:rPr>
+          <w:rFonts w:ascii="Times New Roman" w:hAnsi="Times New Roman" w:cs="Times New Roman"/>
+          <w:sz w:val="24"/>
+          <w:szCs w:val="24"/>
+        </w:rPr>
+        <w:t xml:space="preserve"> have been isolated from multiple </w:t>
+      </w:r>
+      <w:r>
+        <w:rPr>
+          <w:rFonts w:ascii="Times New Roman" w:hAnsi="Times New Roman" w:cs="Times New Roman"/>
+          <w:i/>
+          <w:iCs/>
+          <w:sz w:val="24"/>
+          <w:szCs w:val="24"/>
+        </w:rPr>
+        <w:t>Scutellaria</w:t>
+      </w:r>
+      <w:r>
+        <w:rPr>
+          <w:rFonts w:ascii="Times New Roman" w:hAnsi="Times New Roman" w:cs="Times New Roman"/>
+          <w:sz w:val="24"/>
+          <w:szCs w:val="24"/>
+        </w:rPr>
+        <w:t xml:space="preserve"> species, but</w:t>
+      </w:r>
+      <w:r>
+        <w:rPr>
+          <w:rFonts w:ascii="Times New Roman" w:hAnsi="Times New Roman" w:cs="Times New Roman"/>
+          <w:sz w:val="24"/>
+          <w:szCs w:val="24"/>
+        </w:rPr>
+        <w:t xml:space="preserve"> are</w:t>
+      </w:r>
+      <w:r>
+        <w:rPr>
+          <w:rFonts w:ascii="Times New Roman" w:hAnsi="Times New Roman" w:cs="Times New Roman"/>
+          <w:sz w:val="24"/>
+          <w:szCs w:val="24"/>
+        </w:rPr>
+        <w:t xml:space="preserve"> also</w:t>
+      </w:r>
+      <w:r>
+        <w:rPr>
+          <w:rFonts w:ascii="Times New Roman" w:hAnsi="Times New Roman" w:cs="Times New Roman"/>
+          <w:sz w:val="24"/>
+          <w:szCs w:val="24"/>
+        </w:rPr>
+        <w:t xml:space="preserve"> widely distributed throughout multiple families in the plant kingdom</w:t>
+      </w:r>
+      <w:r>
+        <w:rPr>
+          <w:rFonts w:ascii="Times New Roman" w:hAnsi="Times New Roman" w:cs="Times New Roman"/>
+          <w:sz w:val="24"/>
+          <w:szCs w:val="24"/>
+        </w:rPr>
+        <w:t>.</w:t>
+      </w:r>
+      <w:r>
+        <w:rPr>
+          <w:rFonts w:ascii="Times New Roman" w:hAnsi="Times New Roman" w:cs="Times New Roman"/>
+          <w:sz w:val="24"/>
+          <w:szCs w:val="24"/>
+        </w:rPr>
+        <w:t xml:space="preserve"> 4’-deoxy</w:t>
+      </w:r>
+      <w:r>
+        <w:rPr>
+          <w:rFonts w:ascii="Times New Roman" w:hAnsi="Times New Roman" w:cs="Times New Roman"/>
+          <w:sz w:val="24"/>
+          <w:szCs w:val="24"/>
+        </w:rPr>
+        <w:t>flavon</w:t>
+      </w:r>
+      <w:r>
+        <w:rPr>
+          <w:rFonts w:ascii="Times New Roman" w:hAnsi="Times New Roman" w:cs="Times New Roman"/>
+          <w:sz w:val="24"/>
+          <w:szCs w:val="24"/>
+        </w:rPr>
+        <w:t>es however</w:t>
+      </w:r>
+      <w:r>
+        <w:rPr>
+          <w:rFonts w:ascii="Times New Roman" w:hAnsi="Times New Roman" w:cs="Times New Roman"/>
+          <w:sz w:val="24"/>
+          <w:szCs w:val="24"/>
+        </w:rPr>
+        <w:t xml:space="preserve">, </w:t>
+      </w:r>
+      <w:r>
+        <w:rPr>
+          <w:rFonts w:ascii="Times New Roman" w:hAnsi="Times New Roman" w:cs="Times New Roman"/>
+          <w:sz w:val="24"/>
+          <w:szCs w:val="24"/>
+        </w:rPr>
+        <w:t xml:space="preserve">which includes chrysin and its derivatives, </w:t>
+      </w:r>
+      <w:r>
+        <w:rPr>
+          <w:rFonts w:ascii="Times New Roman" w:hAnsi="Times New Roman" w:cs="Times New Roman"/>
+          <w:sz w:val="24"/>
+          <w:szCs w:val="24"/>
+        </w:rPr>
+        <w:t xml:space="preserve">have been </w:t>
+      </w:r>
+      <w:r>
+        <w:rPr>
+          <w:rFonts w:ascii="Times New Roman" w:hAnsi="Times New Roman" w:cs="Times New Roman"/>
+          <w:sz w:val="24"/>
+          <w:szCs w:val="24"/>
+        </w:rPr>
+        <w:lastRenderedPageBreak/>
+        <w:t>demonstrated</w:t>
+      </w:r>
+      <w:r>
+        <w:rPr>
+          <w:rFonts w:ascii="Times New Roman" w:hAnsi="Times New Roman" w:cs="Times New Roman"/>
+          <w:sz w:val="24"/>
+          <w:szCs w:val="24"/>
+        </w:rPr>
+        <w:t xml:space="preserve"> to be</w:t>
+      </w:r>
+      <w:r>
+        <w:rPr>
+          <w:rFonts w:ascii="Times New Roman" w:hAnsi="Times New Roman" w:cs="Times New Roman"/>
+          <w:sz w:val="24"/>
+          <w:szCs w:val="24"/>
+        </w:rPr>
+        <w:t xml:space="preserve"> </w:t>
+      </w:r>
+      <w:r>
+        <w:rPr>
+          <w:rFonts w:ascii="Times New Roman" w:hAnsi="Times New Roman" w:cs="Times New Roman"/>
+          <w:sz w:val="24"/>
+          <w:szCs w:val="24"/>
+        </w:rPr>
+        <w:t xml:space="preserve">mostly </w:t>
+      </w:r>
+      <w:r>
+        <w:rPr>
+          <w:rFonts w:ascii="Times New Roman" w:hAnsi="Times New Roman" w:cs="Times New Roman"/>
+          <w:sz w:val="24"/>
+          <w:szCs w:val="24"/>
+        </w:rPr>
+        <w:t xml:space="preserve">specific to the </w:t>
+      </w:r>
+      <w:r>
+        <w:rPr>
+          <w:rFonts w:ascii="Times New Roman" w:hAnsi="Times New Roman" w:cs="Times New Roman"/>
+          <w:i/>
+          <w:iCs/>
+          <w:sz w:val="24"/>
+          <w:szCs w:val="24"/>
+        </w:rPr>
+        <w:t>Scutellaria</w:t>
+      </w:r>
+      <w:r>
+        <w:rPr>
+          <w:rFonts w:ascii="Times New Roman" w:hAnsi="Times New Roman" w:cs="Times New Roman"/>
+          <w:sz w:val="24"/>
+          <w:szCs w:val="24"/>
+        </w:rPr>
+        <w:t xml:space="preserve"> genus</w:t>
+      </w:r>
+      <w:r>
+        <w:rPr>
+          <w:rFonts w:ascii="Times New Roman" w:hAnsi="Times New Roman" w:cs="Times New Roman"/>
+          <w:sz w:val="24"/>
+          <w:szCs w:val="24"/>
+        </w:rPr>
+        <w:t xml:space="preserve"> </w:t>
+      </w:r>
+      <w:r>
+        <w:rPr>
+          <w:rFonts w:ascii="Times New Roman" w:hAnsi="Times New Roman" w:cs="Times New Roman"/>
+          <w:sz w:val="24"/>
+          <w:szCs w:val="24"/>
+        </w:rPr>
+        <w:fldChar w:fldCharType="begin"/>
+      </w:r>
+      <w:r>
+        <w:rPr>
+          <w:rFonts w:ascii="Times New Roman" w:hAnsi="Times New Roman" w:cs="Times New Roman"/>
+          <w:sz w:val="24"/>
+          <w:szCs w:val="24"/>
+        </w:rPr>
+        <w:instrText xml:space="preserve"> ADDIN ZOTERO_ITEM CSL_CITATION {"citationID":"W1zoXKrY","properties":{"formattedCitation":"(Q. Zhao, Zhang, et al., 2016)","plainCitation":"(Q. Zhao, Zhang, et al., 2016)","noteIndex":0},"citationItems":[{"id":6,"uris":["http://zotero.org/users/local/KHNG6xlm/items/7WDATX6W"],"uri":["http://zotero.org/users/local/KHNG6xlm/items/7WDATX6W"],"itemData":{"id":6,"type":"article-journal","abstract":"Wogonin and baicalein are bioactive flavones in the popular Chinese herbal remedy Huang-Qin (Scutellaria baicalensis Georgi). These specialized flavones lack a 4′-hydroxyl group on the B ring (4′-deoxyflavones) and induce apoptosis in a wide spectrum of human tumor cells in vitro and inhibit tumor growth in vivo in different mouse tumor models. Root-specific flavones (RSFs) from Scutellaria have a variety of reported additional beneficial effects including antioxidant and antiviral properties. We describe the characterization of a new pathway for the synthesis of these compounds, in which pinocembrin (a 4′-deoxyflavanone) serves as a key intermediate. Although two genes encoding flavone synthase II (FNSII) are expressed in the roots of S. baicalensis, FNSII-1 has broad specificity for flavanones as substrates, whereas FNSII-2 is specific for pinocembrin. FNSII-2 is responsible for the synthesis of 4′-deoxyRSFs, such as chrysin and wogonin, wogonoside, baicalein, and baicalin, which are synthesized from chrysin. A gene encoding a cinnamic acid–specific coenzyme A ligase (SbCLL-7), which is highly expressed in roots, is required for the synthesis of RSFs by FNSII-2, as demonstrated by gene silencing. A specific isoform of chalcone synthase (SbCHS-2) that is highly expressed in roots producing RSFs is also required for the synthesis of chrysin. Our studies reveal a recently evolved pathway for biosynthesis of specific, bioactive 4′-deoxyflavones in the roots of S. baicalensis.\nScutellaria baicalensis (Huang-Qin in Chinese medicine) produces bioactive 4′-deoxyflavones by a newly evolved metabolic pathway.\nScutellaria baicalensis (Huang-Qin in Chinese medicine) produces bioactive 4′-deoxyflavones by a newly evolved metabolic pathway.","container-title":"Science Advances","DOI":"10.1126/sciadv.1501780","ISSN":"2375-2548","issue":"4","language":"en","page":"e1501780","source":"advances.sciencemag.org","title":"A specialized flavone biosynthetic pathway has evolved in the medicinal plant, Scutellaria baicalensis","volume":"2","author":[{"family":"Zhao","given":"Qing"},{"family":"Zhang","given":"Yang"},{"family":"Wang","given":"Gang"},{"family":"Hill","given":"Lionel"},{"family":"Weng","given":"Jing-Ke"},{"family":"Chen","given":"Xiao-Ya"},{"family":"Xue","given":"Hongwei"},{"family":"Martin","given":"Cathie"}],"issued":{"date-parts":[["2016",4,1]]}}}],"schema":"https://github.com/citation-style-language/schema/raw/master/csl-citation.json"} </w:instrText>
+      </w:r>
+      <w:r>
+        <w:rPr>
+          <w:rFonts w:ascii="Times New Roman" w:hAnsi="Times New Roman" w:cs="Times New Roman"/>
+          <w:sz w:val="24"/>
+          <w:szCs w:val="24"/>
+        </w:rPr>
+        <w:fldChar w:fldCharType="separate"/>
+      </w:r>
+      <w:r>
+        <w:rPr>
+          <w:rFonts w:ascii="Times New Roman" w:hAnsi="Times New Roman" w:cs="Times New Roman"/>
+          <w:sz w:val="24"/>
+        </w:rPr>
+        <w:t>(Q. Zhao, Zhang, et al., 2016)</w:t>
+      </w:r>
+      <w:r>
+        <w:rPr>
+          <w:rFonts w:ascii="Times New Roman" w:hAnsi="Times New Roman" w:cs="Times New Roman"/>
+          <w:sz w:val="24"/>
+          <w:szCs w:val="24"/>
+        </w:rPr>
+        <w:fldChar w:fldCharType="end"/>
+      </w:r>
+      <w:r>
+        <w:rPr>
+          <w:rFonts w:ascii="Times New Roman" w:hAnsi="Times New Roman" w:cs="Times New Roman"/>
+          <w:sz w:val="24"/>
+          <w:szCs w:val="24"/>
+        </w:rPr>
+        <w:t xml:space="preserve">. Only several species of plants outside of the </w:t>
+      </w:r>
+      <w:r>
+        <w:rPr>
+          <w:rFonts w:ascii="Times New Roman" w:hAnsi="Times New Roman" w:cs="Times New Roman"/>
+          <w:i/>
+          <w:iCs/>
+          <w:sz w:val="24"/>
+          <w:szCs w:val="24"/>
+        </w:rPr>
+        <w:t xml:space="preserve">Scutellaria </w:t>
+      </w:r>
+      <w:r>
+        <w:rPr>
+          <w:rFonts w:ascii="Times New Roman" w:hAnsi="Times New Roman" w:cs="Times New Roman"/>
+          <w:sz w:val="24"/>
+          <w:szCs w:val="24"/>
+        </w:rPr>
+        <w:t>genus have been found to be capable of synthesizing this class of flavones</w:t>
+      </w:r>
+      <w:r>
+        <w:rPr>
+          <w:rFonts w:ascii="Times New Roman" w:hAnsi="Times New Roman" w:cs="Times New Roman"/>
+          <w:sz w:val="24"/>
+          <w:szCs w:val="24"/>
+        </w:rPr>
+        <w:t xml:space="preserve"> </w:t>
+      </w:r>
+      <w:r>
+        <w:rPr>
+          <w:rFonts w:ascii="Times New Roman" w:hAnsi="Times New Roman" w:cs="Times New Roman"/>
+          <w:sz w:val="24"/>
+          <w:szCs w:val="24"/>
+        </w:rPr>
+        <w:fldChar w:fldCharType="begin"/>
+      </w:r>
+      <w:r>
+        <w:rPr>
+          <w:rFonts w:ascii="Times New Roman" w:hAnsi="Times New Roman" w:cs="Times New Roman"/>
+          <w:sz w:val="24"/>
+          <w:szCs w:val="24"/>
+        </w:rPr>
+        <w:instrText xml:space="preserve"> ADDIN ZOTERO_ITEM CSL_CITATION {"citationID":"kBHxWtJL","properties":{"formattedCitation":"(Kato et al., 1992; V. M. Rao et al., 2009; Y. K. Rao et al., 2002)","plainCitation":"(Kato et al., 1992; V. M. Rao et al., 2009; Y. K. Rao et al., 2002)","noteIndex":0},"citationItems":[{"id":107,"uris":["http://zotero.org/users/local/KHNG6xlm/items/SYHEU7JK"],"uri":["http://zotero.org/users/local/KHNG6xlm/items/SYHEU7JK"],"itemData":{"id":107,"type":"article-journal","abstract":"Virola uenosa contains 5-deoxyflavones in its flowers, unripe fruits (pericarps) and seedlings (leaves). Upon ripening progressively larger quantities of gradually more strongly reduced lignans, including the novel (-)-dihydro3’,4’-dimethoxy-3’,4’-demethylenedioxycubebin, appear in all parts of the fruits. Dibenzyllactols, including, (-)cubebin, and the furofuran, (+)-sesamin, are the major lignans, respectively, of mature seeds and seedlings (roots).","container-title":"Phytochemistry","DOI":"10.1016/0031-9422(91)83055-P","ISSN":"00319422","issue":"1","journalAbbreviation":"Phytochemistry","language":"en","page":"283-287","source":"DOI.org (Crossref)","title":"Flavones and lignans in flowers, fruits and seedlings of Virola venosa","volume":"31","author":[{"family":"Kato","given":"Massuo J."},{"family":"Yoshida","given":"Massayoshi"},{"family":"Gottlieb","given":"Otto R."}],"issued":{"date-parts":[["1992",1]]}}},{"id":95,"uris":["http://zotero.org/users/local/KHNG6xlm/items/NTBP7MCK"],"uri":["http://zotero.org/users/local/KHNG6xlm/items/NTBP7MCK"],"itemData":{"id":95,"type":"article-journal","abstract":"Two new 5-deoxyflavones, 6-hydroxy-2',4',5'-trimethoxyflavone (1), 6-hydroxy-3',4',5'-trimethoxyflavone (2) and a known flavone, 7,2',4'trimethoxyflavone (3) have been isolated from the whole plant of Grangea maderaspatana. The isolated compounds were characterized by various spectral methods like UV, IR, Mass, 1D and 2D NMR including NOESY, COSY, HSQC and HMBC studies. The antioxidant and antifungal screening of the isolated compounds were performed in vitro by superoxide free radical scavenging activity method and agar cup method, respectively.","container-title":"Asian J. Chem.","issue":"2","language":"en","page":"7","source":"Zotero","title":"Two New Bio-active Flavones from Grangea maderaspatana (Artemisia maderaspatana)","volume":"21","author":[{"family":"Rao","given":"V Madhava"},{"family":"Damu","given":"G L V"},{"family":"Sudhakar","given":"D"},{"family":"Rao","given":"C Venkata"}],"issued":{"date-parts":[["2009"]]}}},{"id":102,"uris":["http://zotero.org/users/local/KHNG6xlm/items/TUKQAQ49"],"uri":["http://zotero.org/users/local/KHNG6xlm/items/TUKQAQ49"],"itemData":{"id":102,"type":"article-journal","abstract":"Two new 5-deoxyflavones, 7,8-dimethoxy-3',4'-methylenedioxyflavone (1) and 7,2',4'-trimethoxyflavone (2) together with a known flavone, 7,4'-dimethoxy-3'-hydroxyflavone (3) were isolated from the rootbark of Albizia odoratissima. The structures of these new compounds were elucidated by electrospray ionization mass spectrometry (ESI-MS) and 1D and 2D-NMR spectral studies including H-1-H-1 correlation spectroscopy (COSY), heteronuclear single quantum coherence (HSQC), heteronuclear multiple bond connectivity (HMBC) and nuclear Overhauser enhancement spectroscopy (NOESY).","container-title":"Chemical &amp; Pharmaceutical Bulletin","DOI":"10.1248/cpb.50.1271","ISSN":"0009-2363","issue":"9","journalAbbreviation":"Chem. Pharm. Bull.","language":"English","note":"publisher-place: Tokyo\npublisher: Pharmaceutical Soc Japan\nWOS:000177740100025","page":"1271-1272","source":"Web of Science","title":"Two new 5-deoxyflavones from Albizia odoratissima","volume":"50","author":[{"family":"Rao","given":"Y. K."},{"family":"Reddy","given":"M. V. B."},{"family":"Rao","given":"C. V."},{"family":"Gunasekar","given":"D."},{"family":"Blond","given":"A."},{"family":"Caux","given":"C."},{"family":"Bodo","given":"B."}],"issued":{"date-parts":[["2002",9]]}}}],"schema":"https://github.com/citation-style-language/schema/raw/master/csl-citation.json"} </w:instrText>
+      </w:r>
+      <w:r>
+        <w:rPr>
+          <w:rFonts w:ascii="Times New Roman" w:hAnsi="Times New Roman" w:cs="Times New Roman"/>
+          <w:sz w:val="24"/>
+          <w:szCs w:val="24"/>
+        </w:rPr>
+        <w:fldChar w:fldCharType="separate"/>
+      </w:r>
+      <w:r>
+        <w:rPr>
+          <w:rFonts w:ascii="Times New Roman" w:hAnsi="Times New Roman" w:cs="Times New Roman"/>
+          <w:sz w:val="24"/>
+        </w:rPr>
+        <w:t>(Kato et al., 1992; V. M. Rao et al., 2009; Y. K. Rao et al., 2002)</w:t>
+      </w:r>
+      <w:r>
+        <w:rPr>
+          <w:rFonts w:ascii="Times New Roman" w:hAnsi="Times New Roman" w:cs="Times New Roman"/>
+          <w:sz w:val="24"/>
+          <w:szCs w:val="24"/>
+        </w:rPr>
+        <w:fldChar w:fldCharType="end"/>
+      </w:r>
+      <w:r>
+        <w:rPr>
+          <w:rFonts w:ascii="Times New Roman" w:hAnsi="Times New Roman" w:cs="Times New Roman"/>
+          <w:sz w:val="24"/>
+          <w:szCs w:val="24"/>
+        </w:rPr>
+        <w:t xml:space="preserve">. </w:t>
+      </w:r>
+      <w:r>
+        <w:rPr>
+          <w:rFonts w:ascii="Times New Roman" w:hAnsi="Times New Roman" w:cs="Times New Roman"/>
+          <w:sz w:val="24"/>
+          <w:szCs w:val="24"/>
+        </w:rPr>
+        <w:t xml:space="preserve">The specific biological activities of </w:t>
+      </w:r>
+      <w:r>
+        <w:rPr>
+          <w:rFonts w:ascii="Times New Roman" w:hAnsi="Times New Roman" w:cs="Times New Roman"/>
+          <w:sz w:val="24"/>
+          <w:szCs w:val="24"/>
+        </w:rPr>
+        <w:t>the majority of both these classes of flavones have been</w:t>
+      </w:r>
+      <w:r>
+        <w:rPr>
+          <w:rFonts w:ascii="Times New Roman" w:hAnsi="Times New Roman" w:cs="Times New Roman"/>
+          <w:sz w:val="24"/>
+          <w:szCs w:val="24"/>
+        </w:rPr>
+        <w:t xml:space="preserve"> studied</w:t>
+      </w:r>
+      <w:r>
+        <w:rPr>
+          <w:rFonts w:ascii="Times New Roman" w:hAnsi="Times New Roman" w:cs="Times New Roman"/>
+          <w:sz w:val="24"/>
+          <w:szCs w:val="24"/>
+        </w:rPr>
+        <w:t xml:space="preserve"> </w:t>
+      </w:r>
+      <w:r>
+        <w:rPr>
+          <w:rFonts w:ascii="Times New Roman" w:hAnsi="Times New Roman" w:cs="Times New Roman"/>
+          <w:sz w:val="24"/>
+          <w:szCs w:val="24"/>
+        </w:rPr>
+        <w:fldChar w:fldCharType="begin"/>
+      </w:r>
+      <w:r>
+        <w:rPr>
+          <w:rFonts w:ascii="Times New Roman" w:hAnsi="Times New Roman" w:cs="Times New Roman"/>
+          <w:sz w:val="24"/>
+          <w:szCs w:val="24"/>
+        </w:rPr>
+        <w:instrText xml:space="preserve"> ADDIN ZOTERO_ITEM CSL_CITATION {"citationID":"bouhdHaM","properties":{"formattedCitation":"(Lin et al., 2012; Salehi et al., 2019; Shang et al., 2010)","plainCitation":"(Lin et al., 2012; Salehi et al., 2019; Shang et al., 2010)","noteIndex":0},"citationItems":[{"id":20,"uris":["http://zotero.org/users/local/KHNG6xlm/items/NWN752WG"],"uri":["http://zotero.org/users/local/KHNG6xlm/items/NWN752WG"],"itemData":{"id":20,"type":"article-journal","abstract":"Hispidulin, a naturally occurring flavone, has been reported to have an antiepileptic profile. An excessive release of glutamate is considered to be related to neuropathology of epilepsy. We investigated whether hispidulin affected endogenous glutamate release in rat cerebral cortex nerve terminals (synaptosomes) and explored the possible mechanism. Hispidulin inhibited the release of glutamate evoked by the K+ channel blocker 4-aminopyridine (4-AP). The effects of hispidulin on the evoked glutamate release were prevented by the chelation of extracellular Ca2+ ions and the vesicular transporter inhibitor bafilomycin A1. However, the glutamate transporter inhibitor dl-threo-beta-benzyl-oxyaspartate did not have any effect on hispidulin action. Hispidulin reduced the depolarization-induced increase in cytosolic free Ca2+ concentration ([Ca2+]C), but did not alter 4-AP-mediated depolarization. Furthermore, the effect of hispidulin on evoked glutamate release was abolished by blocking the Cav2.2 (N-type) and Cav2.1 (P/Q-type) channels, but not by blocking ryanodine receptors or mitochondrial Na+/Ca2+ exchange. Mitogen-activated protein kinase kinase (MEK) inhibition also prevented the inhibitory effect of hispidulin on evoked glutamate release. Western blot analyses showed that hispidulin decreased the 4-AP-induced phosphorylation of extracellular signal-regulated kinase 1 and 2 (ERK1/2) and synaptic vesicle-associated protein synapsin I, a major presynaptic substrate for ERK; this decrease was also blocked by the MEK inhibitor. Moreover, the inhibition of glutamate release by hispidulin was strongly attenuated in mice without synapsin I. These results show that hispidulin inhibits glutamate release from cortical synaptosomes in rats through the suppression of presynaptic voltage-dependent Ca2+ entry and ERK/synapsin I signaling pathway.","container-title":"Toxicology and Applied Pharmacology","DOI":"10.1016/j.taap.2012.06.015","ISSN":"0041-008X","issue":"2","journalAbbreviation":"Toxicology and Applied Pharmacology","language":"en","page":"233-243","source":"ScienceDirect","title":"Hispidulin inhibits the release of glutamate in rat cerebrocortical nerve terminals","volume":"263","author":[{"family":"Lin","given":"Tzu-Yu"},{"family":"Lu","given":"Cheng-Wei"},{"family":"Wang","given":"Chia-Chuan"},{"family":"Lu","given":"Jyh-Feng"},{"family":"Wang","given":"Su-Jane"}],"issued":{"date-parts":[["2012",9,1]]}}},{"id":85,"uris":["http://zotero.org/users/local/KHNG6xlm/items/9G4RJEWQ"],"uri":["http://zotero.org/users/local/KHNG6xlm/items/9G4RJEWQ"],"itemData":{"id":85,"type":"article-journal","abstract":"Several plant bioactive compounds have exhibited functional activities that suggest they could play a remarkable role in preventing a wide range of chronic diseases. The largest group of naturally-occurring polyphenols are the flavonoids, including apigenin. The present work is an updated overview of apigenin, focusing on its health-promoting effects/therapeutic functions and, in particular, results of in vivo research. In addition to an introduction to its chemistry, nutraceutical features have also been described. The main key findings from in vivo research, including animal models and human studies, are summarized. The beneficial indications are reported and discussed in detail, including effects in diabetes, amnesia and Alzheimer’s disease, depression and insomnia, cancer, etc. Finally, data on flavonoids from the main public databases are gathered to highlight the apigenin’s key role in dietary assessment and in the evaluation of a formulated diet, to determine exposure and to investigate its health effects in vivo.","container-title":"International Journal of Molecular Sciences","DOI":"10.3390/ijms20061305","ISSN":"1422-0067","issue":"6","journalAbbreviation":"Int J Mol Sci","note":"PMID: 30875872\nPMCID: PMC6472148","source":"PubMed Central","title":"The Therapeutic Potential of Apigenin","URL":"https://www.ncbi.nlm.nih.gov/pmc/articles/PMC6472148/","volume":"20","author":[{"family":"Salehi","given":"Bahare"},{"family":"Venditti","given":"Alessandro"},{"family":"Sharifi-Rad","given":"Mehdi"},{"family":"Kręgiel","given":"Dorota"},{"family":"Sharifi-Rad","given":"Javad"},{"family":"Durazzo","given":"Alessandra"},{"family":"Lucarini","given":"Massimo"},{"family":"Santini","given":"Antonello"},{"family":"Souto","given":"Eliana B."},{"family":"Novellino","given":"Ettore"},{"family":"Antolak","given":"Hubert"},{"family":"Azzini","given":"Elena"},{"family":"Setzer","given":"William N."},{"family":"Martins","given":"Natália"}],"accessed":{"date-parts":[["2020",7,21]]},"issued":{"date-parts":[["2019",3,15]]}}},{"id":14,"uris":["http://zotero.org/users/local/KHNG6xlm/items/7JWS6I7I"],"uri":["http://zotero.org/users/local/KHNG6xlm/items/7JWS6I7I"],"itemData":{"id":14,"type":"article-journal","abstract":"Scutellaria (HUANG QIN) (Lamiaceae), which includes about 350 species commonly known as skullcaps, is widespread in Europe, the United States and East Asia. Some species are taken to clear away the heat-evil and expel superficial evils in traditional Chinese medicine (TCM). The present paper reviews the ethnopharmacology, the biological activities and the correlated chemical compounds of Scutellaria species. More than 295 compounds have been isolated, among them flavonoids and diterpenes. Studies show that Scutellaria and its active principles possess wide pharmacological actions, such as antitumor, anti-angiogenesis, hepatoprotective, antioxidant, anticonvulsant, antibacterial and antiviral activities. Currently, effective monomeric compounds or active parts have been screened for pharmacological activity from Scutellaria in vivo and in vitro. Increasing data supports application and exploitation for new drug development.","container-title":"Journal of Ethnopharmacology","DOI":"10.1016/j.jep.2010.01.006","ISSN":"0378-8741","issue":"2","journalAbbreviation":"Journal of Ethnopharmacology","language":"en","page":"279-313","source":"ScienceDirect","title":"The genus Scutellaria an ethnopharmacological and phytochemical review","volume":"128","author":[{"family":"Shang","given":"Xiaofei"},{"family":"He","given":"Xirui"},{"family":"He","given":"Xiaoying"},{"family":"Li","given":"Maoxing"},{"family":"Zhang","given":"Ruxue"},{"family":"Fan","given":"Pengcheng"},{"family":"Zhang","given":"Quanlong"},{"family":"Jia","given":"Zhengping"}],"issued":{"date-parts":[["2010",3,24]]}}}],"schema":"https://github.com/citation-style-language/schema/raw/master/csl-citation.json"} </w:instrText>
+      </w:r>
+      <w:r>
+        <w:rPr>
+          <w:rFonts w:ascii="Times New Roman" w:hAnsi="Times New Roman" w:cs="Times New Roman"/>
+          <w:sz w:val="24"/>
+          <w:szCs w:val="24"/>
+        </w:rPr>
+        <w:fldChar w:fldCharType="separate"/>
+      </w:r>
+      <w:r>
+        <w:rPr>
+          <w:rFonts w:ascii="Times New Roman" w:hAnsi="Times New Roman" w:cs="Times New Roman"/>
+          <w:sz w:val="24"/>
+        </w:rPr>
+        <w:t>(Lin et al., 2012; Salehi et al., 2019; Shang et al., 2010)</w:t>
+      </w:r>
+      <w:r>
+        <w:rPr>
+          <w:rFonts w:ascii="Times New Roman" w:hAnsi="Times New Roman" w:cs="Times New Roman"/>
+          <w:sz w:val="24"/>
+          <w:szCs w:val="24"/>
+        </w:rPr>
+        <w:fldChar w:fldCharType="end"/>
+      </w:r>
+      <w:r>
+        <w:rPr>
+          <w:rFonts w:ascii="Times New Roman" w:hAnsi="Times New Roman" w:cs="Times New Roman"/>
+          <w:sz w:val="24"/>
+          <w:szCs w:val="24"/>
+        </w:rPr>
+        <w:t>. In addition, t</w:t>
+      </w:r>
+      <w:r>
+        <w:rPr>
+          <w:rFonts w:ascii="Times New Roman" w:hAnsi="Times New Roman" w:cs="Times New Roman"/>
+          <w:sz w:val="24"/>
+          <w:szCs w:val="24"/>
+        </w:rPr>
+        <w:t>he</w:t>
+      </w:r>
+      <w:r>
+        <w:rPr>
+          <w:rFonts w:ascii="Times New Roman" w:hAnsi="Times New Roman" w:cs="Times New Roman"/>
+          <w:sz w:val="24"/>
+          <w:szCs w:val="24"/>
+        </w:rPr>
+        <w:t xml:space="preserve"> accumulation patterns of these </w:t>
+      </w:r>
+      <w:r>
+        <w:rPr>
+          <w:rFonts w:ascii="Times New Roman" w:hAnsi="Times New Roman" w:cs="Times New Roman"/>
+          <w:sz w:val="24"/>
+          <w:szCs w:val="24"/>
+        </w:rPr>
+        <w:t>flavones</w:t>
+      </w:r>
+      <w:r>
+        <w:rPr>
+          <w:rFonts w:ascii="Times New Roman" w:hAnsi="Times New Roman" w:cs="Times New Roman"/>
+          <w:sz w:val="24"/>
+          <w:szCs w:val="24"/>
+        </w:rPr>
+        <w:t xml:space="preserve"> </w:t>
+      </w:r>
+      <w:r>
+        <w:rPr>
+          <w:rFonts w:ascii="Times New Roman" w:hAnsi="Times New Roman" w:cs="Times New Roman"/>
+          <w:sz w:val="24"/>
+          <w:szCs w:val="24"/>
+        </w:rPr>
+        <w:t>have been characterized for</w:t>
+      </w:r>
+      <w:r>
+        <w:rPr>
+          <w:rFonts w:ascii="Times New Roman" w:hAnsi="Times New Roman" w:cs="Times New Roman"/>
+          <w:sz w:val="24"/>
+          <w:szCs w:val="24"/>
+        </w:rPr>
+        <w:t xml:space="preserve"> several more well-known </w:t>
+      </w:r>
+      <w:r>
+        <w:rPr>
+          <w:rFonts w:ascii="Times New Roman" w:hAnsi="Times New Roman" w:cs="Times New Roman"/>
+          <w:i/>
+          <w:iCs/>
+          <w:sz w:val="24"/>
+          <w:szCs w:val="24"/>
+        </w:rPr>
+        <w:t xml:space="preserve">Scutellaria </w:t>
+      </w:r>
+      <w:r>
+        <w:rPr>
+          <w:rFonts w:ascii="Times New Roman" w:hAnsi="Times New Roman" w:cs="Times New Roman"/>
+          <w:sz w:val="24"/>
+          <w:szCs w:val="24"/>
+        </w:rPr>
+        <w:t>species, such as</w:t>
+      </w:r>
+      <w:r>
+        <w:rPr>
+          <w:rFonts w:ascii="Times New Roman" w:hAnsi="Times New Roman" w:cs="Times New Roman"/>
+          <w:sz w:val="24"/>
+          <w:szCs w:val="24"/>
+        </w:rPr>
+        <w:t xml:space="preserve"> the previously mentioned </w:t>
+      </w:r>
+      <w:r>
+        <w:rPr>
+          <w:rFonts w:ascii="Times New Roman" w:hAnsi="Times New Roman" w:cs="Times New Roman"/>
+          <w:i/>
+          <w:iCs/>
+          <w:sz w:val="24"/>
+          <w:szCs w:val="24"/>
+        </w:rPr>
+        <w:t>S. barbata</w:t>
+      </w:r>
+      <w:r>
+        <w:rPr>
+          <w:rFonts w:ascii="Times New Roman" w:hAnsi="Times New Roman" w:cs="Times New Roman"/>
+          <w:sz w:val="24"/>
+          <w:szCs w:val="24"/>
+        </w:rPr>
+        <w:t xml:space="preserve">, </w:t>
+      </w:r>
+      <w:r>
+        <w:rPr>
+          <w:rFonts w:ascii="Times New Roman" w:hAnsi="Times New Roman" w:cs="Times New Roman"/>
+          <w:i/>
+          <w:iCs/>
+          <w:sz w:val="24"/>
+          <w:szCs w:val="24"/>
+        </w:rPr>
+        <w:t>S. lateriflora</w:t>
+      </w:r>
+      <w:r>
+        <w:rPr>
+          <w:rFonts w:ascii="Times New Roman" w:hAnsi="Times New Roman" w:cs="Times New Roman"/>
+          <w:sz w:val="24"/>
+          <w:szCs w:val="24"/>
+        </w:rPr>
+        <w:t xml:space="preserve">, and </w:t>
+      </w:r>
+      <w:r>
+        <w:rPr>
+          <w:rFonts w:ascii="Times New Roman" w:hAnsi="Times New Roman" w:cs="Times New Roman"/>
           <w:i/>
           <w:iCs/>
           <w:sz w:val="24"/>
@@ -1399,38 +1425,8 @@
       <w:r>
         <w:rPr>
           <w:rFonts w:ascii="Times New Roman" w:hAnsi="Times New Roman" w:cs="Times New Roman"/>
-          <w:sz w:val="24"/>
-          <w:szCs w:val="24"/>
-        </w:rPr>
-        <w:t>, an organ-specific accumulation pattern can be observed, where 4’-hydroxyflavones accumulate in the aerial parts of the plant, and 4’-deoxyflavones in the roots. T</w:t>
-      </w:r>
-      <w:r>
-        <w:rPr>
-          <w:rFonts w:ascii="Times New Roman" w:hAnsi="Times New Roman" w:cs="Times New Roman"/>
-          <w:sz w:val="24"/>
-          <w:szCs w:val="24"/>
-        </w:rPr>
-        <w:t xml:space="preserve">he biosynthetic pathway responsible for </w:t>
-      </w:r>
-      <w:r>
-        <w:rPr>
-          <w:rFonts w:ascii="Times New Roman" w:hAnsi="Times New Roman" w:cs="Times New Roman"/>
-          <w:sz w:val="24"/>
-          <w:szCs w:val="24"/>
-        </w:rPr>
-        <w:t>this organ-specific accumulation of flavones</w:t>
-      </w:r>
-      <w:r>
-        <w:rPr>
-          <w:rFonts w:ascii="Times New Roman" w:hAnsi="Times New Roman" w:cs="Times New Roman"/>
-          <w:sz w:val="24"/>
-          <w:szCs w:val="24"/>
-        </w:rPr>
-        <w:t xml:space="preserve"> has been largely elucidated</w:t>
-      </w:r>
-      <w:r>
-        <w:rPr>
-          <w:rFonts w:ascii="Times New Roman" w:hAnsi="Times New Roman" w:cs="Times New Roman"/>
+          <w:i/>
+          <w:iCs/>
           <w:sz w:val="24"/>
           <w:szCs w:val="24"/>
         </w:rPr>
@@ -1439,6 +1435,8 @@
       <w:r>
         <w:rPr>
           <w:rFonts w:ascii="Times New Roman" w:hAnsi="Times New Roman" w:cs="Times New Roman"/>
+          <w:i/>
+          <w:iCs/>
           <w:sz w:val="24"/>
           <w:szCs w:val="24"/>
         </w:rPr>
@@ -1447,14 +1445,18 @@
       <w:r>
         <w:rPr>
           <w:rFonts w:ascii="Times New Roman" w:hAnsi="Times New Roman" w:cs="Times New Roman"/>
-          <w:sz w:val="24"/>
-          <w:szCs w:val="24"/>
-        </w:rPr>
-        <w:instrText xml:space="preserve"> ADDIN ZOTERO_ITEM CSL_CITATION {"citationID":"Ag2z8pr1","properties":{"formattedCitation":"(Q. Zhao, Zhang, et al., 2016)","plainCitation":"(Q. Zhao, Zhang, et al., 2016)","noteIndex":0},"citationItems":[{"id":6,"uris":["http://zotero.org/users/local/KHNG6xlm/items/7WDATX6W"],"uri":["http://zotero.org/users/local/KHNG6xlm/items/7WDATX6W"],"itemData":{"id":6,"type":"article-journal","abstract":"Wogonin and baicalein are bioactive flavones in the popular Chinese herbal remedy Huang-Qin (Scutellaria baicalensis Georgi). These specialized flavones lack a 4′-hydroxyl group on the B ring (4′-deoxyflavones) and induce apoptosis in a wide spectrum of human tumor cells in vitro and inhibit tumor growth in vivo in different mouse tumor models. Root-specific flavones (RSFs) from Scutellaria have a variety of reported additional beneficial effects including antioxidant and antiviral properties. We describe the characterization of a new pathway for the synthesis of these compounds, in which pinocembrin (a 4′-deoxyflavanone) serves as a key intermediate. Although two genes encoding flavone synthase II (FNSII) are expressed in the roots of S. baicalensis, FNSII-1 has broad specificity for flavanones as substrates, whereas FNSII-2 is specific for pinocembrin. FNSII-2 is responsible for the synthesis of 4′-deoxyRSFs, such as chrysin and wogonin, wogonoside, baicalein, and baicalin, which are synthesized from chrysin. A gene encoding a cinnamic acid–specific coenzyme A ligase (SbCLL-7), which is highly expressed in roots, is required for the synthesis of RSFs by FNSII-2, as demonstrated by gene silencing. A specific isoform of chalcone synthase (SbCHS-2) that is highly expressed in roots producing RSFs is also required for the synthesis of chrysin. Our studies reveal a recently evolved pathway for biosynthesis of specific, bioactive 4′-deoxyflavones in the roots of S. baicalensis.\nScutellaria baicalensis (Huang-Qin in Chinese medicine) produces bioactive 4′-deoxyflavones by a newly evolved metabolic pathway.\nScutellaria baicalensis (Huang-Qin in Chinese medicine) produces bioactive 4′-deoxyflavones by a newly evolved metabolic pathway.","container-title":"Science Advances","DOI":"10.1126/sciadv.1501780","ISSN":"2375-2548","issue":"4","language":"en","page":"e1501780","source":"advances.sciencemag.org","title":"A specialized flavone biosynthetic pathway has evolved in the medicinal plant, Scutellaria baicalensis","volume":"2","author":[{"family":"Zhao","given":"Qing"},{"family":"Zhang","given":"Yang"},{"family":"Wang","given":"Gang"},{"family":"Hill","given":"Lionel"},{"family":"Weng","given":"Jing-Ke"},{"family":"Chen","given":"Xiao-Ya"},{"family":"Xue","given":"Hongwei"},{"family":"Martin","given":"Cathie"}],"issued":{"date-parts":[["2016",4,1]]}}}],"schema":"https://github.com/citation-style-language/schema/raw/master/csl-citation.json"} </w:instrText>
-      </w:r>
-      <w:r>
-        <w:rPr>
-          <w:rFonts w:ascii="Times New Roman" w:hAnsi="Times New Roman" w:cs="Times New Roman"/>
+          <w:i/>
+          <w:iCs/>
+          <w:sz w:val="24"/>
+          <w:szCs w:val="24"/>
+        </w:rPr>
+        <w:instrText xml:space="preserve"> ADDIN ZOTERO_ITEM CSL_CITATION {"citationID":"Alsj4QeO","properties":{"formattedCitation":"(Cole et al., 2008; L. Wang et al., 2020)","plainCitation":"(Cole et al., 2008; L. Wang et al., 2020)","noteIndex":0},"citationItems":[{"id":57,"uris":["http://zotero.org/users/local/KHNG6xlm/items/X26NNQHW"],"uri":["http://zotero.org/users/local/KHNG6xlm/items/X26NNQHW"],"itemData":{"id":57,"type":"article-journal","container-title":"Planta Medica","DOI":"10.1055/s-2008-1034358","ISSN":"0032-0943, 1439-0221","issue":"4","journalAbbreviation":"Planta Med","language":"en","page":"474-481","source":"DOI.org (Crossref)","title":"Comparisons of Scutellaria baicalensis, Scutellaria lateriflora and Scutellaria racemosa: Genome Size, Antioxidant Potential and Phytochemistry","title-short":"Comparisons of &lt;i&gt;Scutellaria baicalensis, Scutellaria lateriflora&lt;/i&gt; and &lt;i&gt;Scutellaria racemosa","volume":"74","author":[{"family":"Cole","given":"Ian"},{"family":"Cao","given":"Jin"},{"family":"Alan","given":"Ali"},{"family":"Saxena","given":"Praveen"},{"family":"Murch","given":"Susan"}],"issued":{"date-parts":[["2008",3]]}}},{"id":110,"uris":["http://zotero.org/users/local/KHNG6xlm/items/GGDWQHIS"],"uri":["http://zotero.org/users/local/KHNG6xlm/items/GGDWQHIS"],"itemData":{"id":110,"type":"article-journal","abstract":"Ethnopharmacological relevance: Scutellaria barbata D. Don (S. barbata) is a well-known perennial herb that is used in traditional Chinese and Korean medicine. In China, it is known as Ban Zhi Lian, while in Korea, it is known as Banjiryun. In the Traditional Chinese Medicine (TCM) system, S. barbata has heat-clearing and de-toxifying properties (Qingre Jiedu in Chinese). Aim of the review: To provide a systematic review on current multifaceted understanding of S. barbata, with particular emphasis on the correlation between its traditional applications and pharmacological activities. Materials and methods: All available S. barbata-related information from internet databases, including PubMed, Science Direct, Elsevier, China National Knowledge Internet, and Google Scholar (up to October 2018) were searched. Additional information was gathered from classical books on Chinese Herbals, Chinese Pharmacopoeia, and so on. Results: In the TCM system, S. barbata is mainly prescribed for its heat-clearing and detoxifying effects. More than 203 compounds have been isolated and identified from this herb, with neo-clerodane diterpenoids and flavonoids as the main compounds. Most neo-clerodanes have been demonstrated to have cytotoxic effects against different cancer cell types in vitro. The S. barbata extracts exhibited anti-inflammatory, anti-microbial, antitumor, and other pharmacological activities. To add, flavonoids, including wogonin, baicalein, apigenin, naringenin, and scutellarin, were identified as the key to quality control. Conclusions: The heat-clearing effects of S. barbata could be attributed to its anti-inflammatory and hepato-protective activities, whereas its detoxifying effects might be due to the anti-microbial functions of neo-cler-odane diterpenoids and flavones. S. barbata may display anti-tumor effects and through active ingredient ana-lysis, neo-clerodane diterpenoids are suggested to be its representative compounds. Overall, many pre-clinical studies have been conducted but very little concrete evidences are available on its specific effects, which are of therapeutic relevance.","container-title":"Journal of Ethnopharmacology","DOI":"10.1016/j.jep.2019.112260","ISSN":"0378-8741","journalAbbreviation":"J. Ethnopharmacol.","language":"English","note":"publisher-place: Clare\npublisher: Elsevier Ireland Ltd\nWOS:000523600200001","page":"112260","source":"Web of Science","title":"A review of the ethnopharmacology, phytochemistry, pharmacology, and quality control of Scutellaria barbata D. Don","volume":"254","author":[{"family":"Wang","given":"Liang"},{"family":"Chen","given":"Wei"},{"family":"Li","given":"Mingming"},{"family":"Zhang","given":"Feng"},{"family":"Chen","given":"Kaixian"},{"family":"Chen","given":"Wansheng"}],"issued":{"date-parts":[["2020",5,23]]}}}],"schema":"https://github.com/citation-style-language/schema/raw/master/csl-citation.json"} </w:instrText>
+      </w:r>
+      <w:r>
+        <w:rPr>
+          <w:rFonts w:ascii="Times New Roman" w:hAnsi="Times New Roman" w:cs="Times New Roman"/>
+          <w:i/>
+          <w:iCs/>
           <w:sz w:val="24"/>
           <w:szCs w:val="24"/>
         </w:rPr>
@@ -1465,108 +1467,13 @@
           <w:rFonts w:ascii="Times New Roman" w:hAnsi="Times New Roman" w:cs="Times New Roman"/>
           <w:sz w:val="24"/>
         </w:rPr>
-        <w:t>(Q. Zhao, Zhang, et al., 2016)</w:t>
-      </w:r>
-      <w:r>
-        <w:rPr>
-          <w:rFonts w:ascii="Times New Roman" w:hAnsi="Times New Roman" w:cs="Times New Roman"/>
-          <w:sz w:val="24"/>
-          <w:szCs w:val="24"/>
-        </w:rPr>
-        <w:fldChar w:fldCharType="end"/>
-      </w:r>
-      <w:r>
-        <w:rPr>
-          <w:rFonts w:ascii="Times New Roman" w:hAnsi="Times New Roman" w:cs="Times New Roman"/>
-          <w:sz w:val="24"/>
-          <w:szCs w:val="24"/>
-        </w:rPr>
-        <w:t>.</w:t>
-      </w:r>
-      <w:r>
-        <w:rPr>
-          <w:rFonts w:ascii="Times New Roman" w:hAnsi="Times New Roman" w:cs="Times New Roman"/>
-          <w:sz w:val="24"/>
-          <w:szCs w:val="24"/>
-        </w:rPr>
-        <w:t xml:space="preserve"> </w:t>
-      </w:r>
-      <w:r>
-        <w:rPr>
-          <w:rFonts w:ascii="Times New Roman" w:hAnsi="Times New Roman" w:cs="Times New Roman"/>
-          <w:sz w:val="24"/>
-          <w:szCs w:val="24"/>
-        </w:rPr>
-        <w:t xml:space="preserve">In addition, </w:t>
-      </w:r>
-      <w:r>
-        <w:rPr>
-          <w:rFonts w:ascii="Times New Roman" w:hAnsi="Times New Roman" w:cs="Times New Roman"/>
-          <w:sz w:val="24"/>
-          <w:szCs w:val="24"/>
-        </w:rPr>
-        <w:t xml:space="preserve">a reference genome for </w:t>
-      </w:r>
-      <w:r>
-        <w:rPr>
-          <w:rFonts w:ascii="Times New Roman" w:hAnsi="Times New Roman" w:cs="Times New Roman"/>
-          <w:i/>
-          <w:iCs/>
-          <w:sz w:val="24"/>
-          <w:szCs w:val="24"/>
-        </w:rPr>
-        <w:t xml:space="preserve">S. baicalensis </w:t>
-      </w:r>
-      <w:r>
-        <w:rPr>
-          <w:rFonts w:ascii="Times New Roman" w:hAnsi="Times New Roman" w:cs="Times New Roman"/>
-          <w:sz w:val="24"/>
-          <w:szCs w:val="24"/>
-        </w:rPr>
-        <w:t>was published in 2019</w:t>
-      </w:r>
-      <w:r>
-        <w:rPr>
-          <w:rFonts w:ascii="Times New Roman" w:hAnsi="Times New Roman" w:cs="Times New Roman"/>
-          <w:sz w:val="24"/>
-          <w:szCs w:val="24"/>
-        </w:rPr>
-        <w:t xml:space="preserve"> </w:t>
-      </w:r>
-      <w:r>
-        <w:rPr>
-          <w:rFonts w:ascii="Times New Roman" w:hAnsi="Times New Roman" w:cs="Times New Roman"/>
-          <w:sz w:val="24"/>
-          <w:szCs w:val="24"/>
-        </w:rPr>
-        <w:fldChar w:fldCharType="begin"/>
-      </w:r>
-      <w:r>
-        <w:rPr>
-          <w:rFonts w:ascii="Times New Roman" w:hAnsi="Times New Roman" w:cs="Times New Roman"/>
-          <w:sz w:val="24"/>
-          <w:szCs w:val="24"/>
-        </w:rPr>
-        <w:instrText xml:space="preserve"> ADDIN ZOTERO_ITEM CSL_CITATION {"citationID":"q9xs7oc8","properties":{"formattedCitation":"(Q. Zhao et al., 2019)","plainCitation":"(Q. Zhao et al., 2019)","noteIndex":0},"citationItems":[{"id":38,"uris":["http://zotero.org/users/local/KHNG6xlm/items/TEKIFJYN"],"uri":["http://zotero.org/users/local/KHNG6xlm/items/TEKIFJYN"],"itemData":{"id":38,"type":"article-journal","abstract":"Scutellaria baicalensis Georgi is important in Chinese traditional medicine where preparations of dried roots,\n‘‘Huang Qin,’’ are used for liver and lung complaints and as complementary cancer treatments. We report a\nhigh-quality reference genome sequence for S. baicalensis where 93% of the 408.14-Mb genome has been\nassembled into nine pseudochromosomes with a super-N50 of 33.2 Mb. Comparison of this sequence with\nthose of closely related species in the order Lamiales, Sesamum indicum and Salvia splendens, revealed\nthat a specializedmetabolic pathway for the synthesis of 40\n-deoxyflavone bioactives evolved in the genusScutellaria.We found that the gene encoding a specific cinnamate coenzyme A ligase likely obtained its new function following recent mutations, and that four genes encoding enzymes in the 40\n-deoxyflavone pathway are\npresent as tandem repeats in the genome of S. baicalensis. Further analyses revealed that gene duplications,\nsegmental duplication, gene amplification, and point mutations coupled to gene neo- and subfunctionalizations were involved in the evolution of 40\n-deoxyflavone synthesis in the genus Scutellaria. Our study not\nonly provides significant insight into the evolution of specific flavone biosynthetic pathways in the mint family,\nLamiaceae, but also will facilitate the development of tools for enhancing bioactive productivity by metabolic\nengineering in microbes or by molecular breeding in plants. The reference genome of S. baicalensis is also\nuseful for improving the genome assemblies for other members of the mint family and offers an important\nfoundation for decoding the synthetic pathways of bioactive compounds in medicinal plants.","container-title":"Molecular Plant","DOI":"10.1016/j.molp.2019.04.002","ISSN":"1674-2052","issue":"7","journalAbbreviation":"Molecular Plant","language":"English","note":"publisher: Elsevier\nPMID: 30999079","page":"935-950","source":"www.cell.com","title":"The Reference Genome Sequence of Scutellaria baicalensis Provides Insights into the Evolution of Wogonin Biosynthesis","volume":"12","author":[{"family":"Zhao","given":"Qing"},{"family":"Yang","given":"Jun"},{"family":"Cui","given":"Meng-Ying"},{"family":"Liu","given":"Jie"},{"family":"Fang","given":"Yumin"},{"family":"Yan","given":"Mengxiao"},{"family":"Qiu","given":"Wenqing"},{"family":"Shang","given":"Huiwen"},{"family":"Xu","given":"Zhicheng"},{"family":"Yidiresi","given":"Reheman"},{"family":"Weng","given":"Jing-Ke"},{"family":"Pluskal","given":"Tomáš"},{"family":"Vigouroux","given":"Marielle"},{"family":"Steuernagel","given":"Burkhard"},{"family":"Wei","given":"Yukun"},{"family":"Yang","given":"Lei"},{"family":"Hu","given":"Yonghong"},{"family":"Chen","given":"Xiao-Ya"},{"family":"Martin","given":"Cathie"}],"issued":{"date-parts":[["2019",7,1]]}}}],"schema":"https://github.com/citation-style-language/schema/raw/master/csl-citation.json"} </w:instrText>
-      </w:r>
-      <w:r>
-        <w:rPr>
-          <w:rFonts w:ascii="Times New Roman" w:hAnsi="Times New Roman" w:cs="Times New Roman"/>
-          <w:sz w:val="24"/>
-          <w:szCs w:val="24"/>
-        </w:rPr>
-        <w:fldChar w:fldCharType="separate"/>
-      </w:r>
-      <w:r>
-        <w:rPr>
-          <w:rFonts w:ascii="Times New Roman" w:hAnsi="Times New Roman" w:cs="Times New Roman"/>
-          <w:sz w:val="24"/>
-        </w:rPr>
-        <w:t>(Q. Zhao et al., 2019)</w:t>
-      </w:r>
-      <w:r>
-        <w:rPr>
-          <w:rFonts w:ascii="Times New Roman" w:hAnsi="Times New Roman" w:cs="Times New Roman"/>
+        <w:t>(Cole et al., 2008; L. Wang et al., 2020)</w:t>
+      </w:r>
+      <w:r>
+        <w:rPr>
+          <w:rFonts w:ascii="Times New Roman" w:hAnsi="Times New Roman" w:cs="Times New Roman"/>
+          <w:i/>
+          <w:iCs/>
           <w:sz w:val="24"/>
           <w:szCs w:val="24"/>
         </w:rPr>
@@ -1597,15 +1504,211 @@
           <w:sz w:val="24"/>
           <w:szCs w:val="24"/>
         </w:rPr>
-        <w:t xml:space="preserve">Although … </w:t>
-      </w:r>
-      <w:r>
-        <w:rPr>
-          <w:rFonts w:ascii="Times New Roman" w:hAnsi="Times New Roman" w:cs="Times New Roman"/>
-          <w:sz w:val="24"/>
-          <w:szCs w:val="24"/>
-        </w:rPr>
-        <w:t>However, more than 470 species …</w:t>
+        <w:t>In</w:t>
+      </w:r>
+      <w:r>
+        <w:rPr>
+          <w:rFonts w:ascii="Times New Roman" w:hAnsi="Times New Roman" w:cs="Times New Roman"/>
+          <w:i/>
+          <w:iCs/>
+          <w:sz w:val="24"/>
+          <w:szCs w:val="24"/>
+        </w:rPr>
+        <w:t xml:space="preserve"> </w:t>
+      </w:r>
+      <w:r>
+        <w:rPr>
+          <w:rFonts w:ascii="Times New Roman" w:hAnsi="Times New Roman" w:cs="Times New Roman"/>
+          <w:i/>
+          <w:iCs/>
+          <w:sz w:val="24"/>
+          <w:szCs w:val="24"/>
+        </w:rPr>
+        <w:t>S. baicalensis</w:t>
+      </w:r>
+      <w:r>
+        <w:rPr>
+          <w:rFonts w:ascii="Times New Roman" w:hAnsi="Times New Roman" w:cs="Times New Roman"/>
+          <w:sz w:val="24"/>
+          <w:szCs w:val="24"/>
+        </w:rPr>
+        <w:t>, an organ-specific accumulation pattern can be observed, where 4’-hydroxyflavones accumulate in the aerial parts of the plant, and 4’-deoxyflavones in the roots. T</w:t>
+      </w:r>
+      <w:r>
+        <w:rPr>
+          <w:rFonts w:ascii="Times New Roman" w:hAnsi="Times New Roman" w:cs="Times New Roman"/>
+          <w:sz w:val="24"/>
+          <w:szCs w:val="24"/>
+        </w:rPr>
+        <w:t xml:space="preserve">he biosynthetic pathway responsible for </w:t>
+      </w:r>
+      <w:r>
+        <w:rPr>
+          <w:rFonts w:ascii="Times New Roman" w:hAnsi="Times New Roman" w:cs="Times New Roman"/>
+          <w:sz w:val="24"/>
+          <w:szCs w:val="24"/>
+        </w:rPr>
+        <w:t>this organ-specific accumulation of flavones</w:t>
+      </w:r>
+      <w:r>
+        <w:rPr>
+          <w:rFonts w:ascii="Times New Roman" w:hAnsi="Times New Roman" w:cs="Times New Roman"/>
+          <w:sz w:val="24"/>
+          <w:szCs w:val="24"/>
+        </w:rPr>
+        <w:t xml:space="preserve"> has been largely elucidated</w:t>
+      </w:r>
+      <w:r>
+        <w:rPr>
+          <w:rFonts w:ascii="Times New Roman" w:hAnsi="Times New Roman" w:cs="Times New Roman"/>
+          <w:sz w:val="24"/>
+          <w:szCs w:val="24"/>
+        </w:rPr>
+        <w:t xml:space="preserve"> </w:t>
+      </w:r>
+      <w:r>
+        <w:rPr>
+          <w:rFonts w:ascii="Times New Roman" w:hAnsi="Times New Roman" w:cs="Times New Roman"/>
+          <w:sz w:val="24"/>
+          <w:szCs w:val="24"/>
+        </w:rPr>
+        <w:fldChar w:fldCharType="begin"/>
+      </w:r>
+      <w:r>
+        <w:rPr>
+          <w:rFonts w:ascii="Times New Roman" w:hAnsi="Times New Roman" w:cs="Times New Roman"/>
+          <w:sz w:val="24"/>
+          <w:szCs w:val="24"/>
+        </w:rPr>
+        <w:instrText xml:space="preserve"> ADDIN ZOTERO_ITEM CSL_CITATION {"citationID":"Ag2z8pr1","properties":{"formattedCitation":"(Q. Zhao, Zhang, et al., 2016)","plainCitation":"(Q. Zhao, Zhang, et al., 2016)","noteIndex":0},"citationItems":[{"id":6,"uris":["http://zotero.org/users/local/KHNG6xlm/items/7WDATX6W"],"uri":["http://zotero.org/users/local/KHNG6xlm/items/7WDATX6W"],"itemData":{"id":6,"type":"article-journal","abstract":"Wogonin and baicalein are bioactive flavones in the popular Chinese herbal remedy Huang-Qin (Scutellaria baicalensis Georgi). These specialized flavones lack a 4′-hydroxyl group on the B ring (4′-deoxyflavones) and induce apoptosis in a wide spectrum of human tumor cells in vitro and inhibit tumor growth in vivo in different mouse tumor models. Root-specific flavones (RSFs) from Scutellaria have a variety of reported additional beneficial effects including antioxidant and antiviral properties. We describe the characterization of a new pathway for the synthesis of these compounds, in which pinocembrin (a 4′-deoxyflavanone) serves as a key intermediate. Although two genes encoding flavone synthase II (FNSII) are expressed in the roots of S. baicalensis, FNSII-1 has broad specificity for flavanones as substrates, whereas FNSII-2 is specific for pinocembrin. FNSII-2 is responsible for the synthesis of 4′-deoxyRSFs, such as chrysin and wogonin, wogonoside, baicalein, and baicalin, which are synthesized from chrysin. A gene encoding a cinnamic acid–specific coenzyme A ligase (SbCLL-7), which is highly expressed in roots, is required for the synthesis of RSFs by FNSII-2, as demonstrated by gene silencing. A specific isoform of chalcone synthase (SbCHS-2) that is highly expressed in roots producing RSFs is also required for the synthesis of chrysin. Our studies reveal a recently evolved pathway for biosynthesis of specific, bioactive 4′-deoxyflavones in the roots of S. baicalensis.\nScutellaria baicalensis (Huang-Qin in Chinese medicine) produces bioactive 4′-deoxyflavones by a newly evolved metabolic pathway.\nScutellaria baicalensis (Huang-Qin in Chinese medicine) produces bioactive 4′-deoxyflavones by a newly evolved metabolic pathway.","container-title":"Science Advances","DOI":"10.1126/sciadv.1501780","ISSN":"2375-2548","issue":"4","language":"en","page":"e1501780","source":"advances.sciencemag.org","title":"A specialized flavone biosynthetic pathway has evolved in the medicinal plant, Scutellaria baicalensis","volume":"2","author":[{"family":"Zhao","given":"Qing"},{"family":"Zhang","given":"Yang"},{"family":"Wang","given":"Gang"},{"family":"Hill","given":"Lionel"},{"family":"Weng","given":"Jing-Ke"},{"family":"Chen","given":"Xiao-Ya"},{"family":"Xue","given":"Hongwei"},{"family":"Martin","given":"Cathie"}],"issued":{"date-parts":[["2016",4,1]]}}}],"schema":"https://github.com/citation-style-language/schema/raw/master/csl-citation.json"} </w:instrText>
+      </w:r>
+      <w:r>
+        <w:rPr>
+          <w:rFonts w:ascii="Times New Roman" w:hAnsi="Times New Roman" w:cs="Times New Roman"/>
+          <w:sz w:val="24"/>
+          <w:szCs w:val="24"/>
+        </w:rPr>
+        <w:fldChar w:fldCharType="separate"/>
+      </w:r>
+      <w:r>
+        <w:rPr>
+          <w:rFonts w:ascii="Times New Roman" w:hAnsi="Times New Roman" w:cs="Times New Roman"/>
+          <w:sz w:val="24"/>
+        </w:rPr>
+        <w:t>(Q. Zhao, Zhang, et al., 2016)</w:t>
+      </w:r>
+      <w:r>
+        <w:rPr>
+          <w:rFonts w:ascii="Times New Roman" w:hAnsi="Times New Roman" w:cs="Times New Roman"/>
+          <w:sz w:val="24"/>
+          <w:szCs w:val="24"/>
+        </w:rPr>
+        <w:fldChar w:fldCharType="end"/>
+      </w:r>
+      <w:r>
+        <w:rPr>
+          <w:rFonts w:ascii="Times New Roman" w:hAnsi="Times New Roman" w:cs="Times New Roman"/>
+          <w:sz w:val="24"/>
+          <w:szCs w:val="24"/>
+        </w:rPr>
+        <w:t>.</w:t>
+      </w:r>
+      <w:r>
+        <w:rPr>
+          <w:rFonts w:ascii="Times New Roman" w:hAnsi="Times New Roman" w:cs="Times New Roman"/>
+          <w:sz w:val="24"/>
+          <w:szCs w:val="24"/>
+        </w:rPr>
+        <w:t xml:space="preserve"> </w:t>
+      </w:r>
+      <w:r>
+        <w:rPr>
+          <w:rFonts w:ascii="Times New Roman" w:hAnsi="Times New Roman" w:cs="Times New Roman"/>
+          <w:sz w:val="24"/>
+          <w:szCs w:val="24"/>
+        </w:rPr>
+        <w:t xml:space="preserve">In addition, </w:t>
+      </w:r>
+      <w:r>
+        <w:rPr>
+          <w:rFonts w:ascii="Times New Roman" w:hAnsi="Times New Roman" w:cs="Times New Roman"/>
+          <w:sz w:val="24"/>
+          <w:szCs w:val="24"/>
+        </w:rPr>
+        <w:t xml:space="preserve">a reference genome for </w:t>
+      </w:r>
+      <w:r>
+        <w:rPr>
+          <w:rFonts w:ascii="Times New Roman" w:hAnsi="Times New Roman" w:cs="Times New Roman"/>
+          <w:i/>
+          <w:iCs/>
+          <w:sz w:val="24"/>
+          <w:szCs w:val="24"/>
+        </w:rPr>
+        <w:t xml:space="preserve">S. baicalensis </w:t>
+      </w:r>
+      <w:r>
+        <w:rPr>
+          <w:rFonts w:ascii="Times New Roman" w:hAnsi="Times New Roman" w:cs="Times New Roman"/>
+          <w:sz w:val="24"/>
+          <w:szCs w:val="24"/>
+        </w:rPr>
+        <w:t>was published in 2019</w:t>
+      </w:r>
+      <w:r>
+        <w:rPr>
+          <w:rFonts w:ascii="Times New Roman" w:hAnsi="Times New Roman" w:cs="Times New Roman"/>
+          <w:sz w:val="24"/>
+          <w:szCs w:val="24"/>
+        </w:rPr>
+        <w:t xml:space="preserve"> </w:t>
+      </w:r>
+      <w:r>
+        <w:rPr>
+          <w:rFonts w:ascii="Times New Roman" w:hAnsi="Times New Roman" w:cs="Times New Roman"/>
+          <w:sz w:val="24"/>
+          <w:szCs w:val="24"/>
+        </w:rPr>
+        <w:fldChar w:fldCharType="begin"/>
+      </w:r>
+      <w:r>
+        <w:rPr>
+          <w:rFonts w:ascii="Times New Roman" w:hAnsi="Times New Roman" w:cs="Times New Roman"/>
+          <w:sz w:val="24"/>
+          <w:szCs w:val="24"/>
+        </w:rPr>
+        <w:instrText xml:space="preserve"> ADDIN ZOTERO_ITEM CSL_CITATION {"citationID":"q9xs7oc8","properties":{"formattedCitation":"(Q. Zhao et al., 2019)","plainCitation":"(Q. Zhao et al., 2019)","noteIndex":0},"citationItems":[{"id":38,"uris":["http://zotero.org/users/local/KHNG6xlm/items/TEKIFJYN"],"uri":["http://zotero.org/users/local/KHNG6xlm/items/TEKIFJYN"],"itemData":{"id":38,"type":"article-journal","abstract":"Scutellaria baicalensis Georgi is important in Chinese traditional medicine where preparations of dried roots,\n‘‘Huang Qin,’’ are used for liver and lung complaints and as complementary cancer treatments. We report a\nhigh-quality reference genome sequence for S. baicalensis where 93% of the 408.14-Mb genome has been\nassembled into nine pseudochromosomes with a super-N50 of 33.2 Mb. Comparison of this sequence with\nthose of closely related species in the order Lamiales, Sesamum indicum and Salvia splendens, revealed\nthat a specializedmetabolic pathway for the synthesis of 40\n-deoxyflavone bioactives evolved in the genusScutellaria.We found that the gene encoding a specific cinnamate coenzyme A ligase likely obtained its new function following recent mutations, and that four genes encoding enzymes in the 40\n-deoxyflavone pathway are\npresent as tandem repeats in the genome of S. baicalensis. Further analyses revealed that gene duplications,\nsegmental duplication, gene amplification, and point mutations coupled to gene neo- and subfunctionalizations were involved in the evolution of 40\n-deoxyflavone synthesis in the genus Scutellaria. Our study not\nonly provides significant insight into the evolution of specific flavone biosynthetic pathways in the mint family,\nLamiaceae, but also will facilitate the development of tools for enhancing bioactive productivity by metabolic\nengineering in microbes or by molecular breeding in plants. The reference genome of S. baicalensis is also\nuseful for improving the genome assemblies for other members of the mint family and offers an important\nfoundation for decoding the synthetic pathways of bioactive compounds in medicinal plants.","container-title":"Molecular Plant","DOI":"10.1016/j.molp.2019.04.002","ISSN":"1674-2052","issue":"7","journalAbbreviation":"Molecular Plant","language":"English","note":"publisher: Elsevier\nPMID: 30999079","page":"935-950","source":"www.cell.com","title":"The Reference Genome Sequence of Scutellaria baicalensis Provides Insights into the Evolution of Wogonin Biosynthesis","volume":"12","author":[{"family":"Zhao","given":"Qing"},{"family":"Yang","given":"Jun"},{"family":"Cui","given":"Meng-Ying"},{"family":"Liu","given":"Jie"},{"family":"Fang","given":"Yumin"},{"family":"Yan","given":"Mengxiao"},{"family":"Qiu","given":"Wenqing"},{"family":"Shang","given":"Huiwen"},{"family":"Xu","given":"Zhicheng"},{"family":"Yidiresi","given":"Reheman"},{"family":"Weng","given":"Jing-Ke"},{"family":"Pluskal","given":"Tomáš"},{"family":"Vigouroux","given":"Marielle"},{"family":"Steuernagel","given":"Burkhard"},{"family":"Wei","given":"Yukun"},{"family":"Yang","given":"Lei"},{"family":"Hu","given":"Yonghong"},{"family":"Chen","given":"Xiao-Ya"},{"family":"Martin","given":"Cathie"}],"issued":{"date-parts":[["2019",7,1]]}}}],"schema":"https://github.com/citation-style-language/schema/raw/master/csl-citation.json"} </w:instrText>
+      </w:r>
+      <w:r>
+        <w:rPr>
+          <w:rFonts w:ascii="Times New Roman" w:hAnsi="Times New Roman" w:cs="Times New Roman"/>
+          <w:sz w:val="24"/>
+          <w:szCs w:val="24"/>
+        </w:rPr>
+        <w:fldChar w:fldCharType="separate"/>
+      </w:r>
+      <w:r>
+        <w:rPr>
+          <w:rFonts w:ascii="Times New Roman" w:hAnsi="Times New Roman" w:cs="Times New Roman"/>
+          <w:sz w:val="24"/>
+        </w:rPr>
+        <w:t>(Q. Zhao et al., 2019)</w:t>
+      </w:r>
+      <w:r>
+        <w:rPr>
+          <w:rFonts w:ascii="Times New Roman" w:hAnsi="Times New Roman" w:cs="Times New Roman"/>
+          <w:sz w:val="24"/>
+          <w:szCs w:val="24"/>
+        </w:rPr>
+        <w:fldChar w:fldCharType="end"/>
+      </w:r>
+      <w:r>
+        <w:rPr>
+          <w:rFonts w:ascii="Times New Roman" w:hAnsi="Times New Roman" w:cs="Times New Roman"/>
+          <w:sz w:val="24"/>
+          <w:szCs w:val="24"/>
+        </w:rPr>
+        <w:t xml:space="preserve">. </w:t>
       </w:r>
     </w:p>
     <w:p>
@@ -1624,12 +1727,39 @@
           <w:sz w:val="24"/>
           <w:szCs w:val="24"/>
         </w:rPr>
-        <w:t>In this study …</w:t>
+        <w:t xml:space="preserve">Although … </w:t>
+      </w:r>
+      <w:r>
+        <w:rPr>
+          <w:rFonts w:ascii="Times New Roman" w:hAnsi="Times New Roman" w:cs="Times New Roman"/>
+          <w:sz w:val="24"/>
+          <w:szCs w:val="24"/>
+        </w:rPr>
+        <w:t>However, more than 470 species …</w:t>
       </w:r>
     </w:p>
     <w:p>
       <w:pPr>
         <w:spacing w:after="0" w:line="480" w:lineRule="auto"/>
+        <w:ind w:firstLine="720"/>
+        <w:rPr>
+          <w:rFonts w:ascii="Times New Roman" w:hAnsi="Times New Roman" w:cs="Times New Roman"/>
+          <w:sz w:val="24"/>
+          <w:szCs w:val="24"/>
+        </w:rPr>
+      </w:pPr>
+      <w:r>
+        <w:rPr>
+          <w:rFonts w:ascii="Times New Roman" w:hAnsi="Times New Roman" w:cs="Times New Roman"/>
+          <w:sz w:val="24"/>
+          <w:szCs w:val="24"/>
+        </w:rPr>
+        <w:t>In this study …</w:t>
+      </w:r>
+    </w:p>
+    <w:p>
+      <w:pPr>
+        <w:spacing w:after="0" w:line="480" w:lineRule="auto"/>
         <w:rPr>
           <w:rFonts w:ascii="Times New Roman" w:hAnsi="Times New Roman" w:cs="Times New Roman"/>
           <w:b/>
@@ -1800,6 +1930,7 @@
           <w:sz w:val="24"/>
           <w:szCs w:val="24"/>
         </w:rPr>
+        <w:lastRenderedPageBreak/>
         <w:t>Growing conditions for fresh samples</w:t>
       </w:r>
     </w:p>
@@ -1902,7 +2033,6 @@
     <w:p>
       <w:pPr>
         <w:pStyle w:val="Bibliography"/>
-        <w:ind w:left="720" w:hanging="720"/>
         <w:rPr>
           <w:rFonts w:ascii="Times New Roman" w:hAnsi="Times New Roman" w:cs="Times New Roman"/>
           <w:sz w:val="24"/>
@@ -2017,7 +2147,6 @@
     <w:p>
       <w:pPr>
         <w:pStyle w:val="Bibliography"/>
-        <w:ind w:left="720" w:hanging="720"/>
         <w:rPr>
           <w:rFonts w:ascii="Times New Roman" w:hAnsi="Times New Roman" w:cs="Times New Roman"/>
           <w:sz w:val="24"/>
@@ -2066,7 +2195,6 @@
     <w:p>
       <w:pPr>
         <w:pStyle w:val="Bibliography"/>
-        <w:ind w:left="720" w:hanging="720"/>
         <w:rPr>
           <w:rFonts w:ascii="Times New Roman" w:hAnsi="Times New Roman" w:cs="Times New Roman"/>
           <w:sz w:val="24"/>
@@ -2093,7 +2221,7 @@
           <w:rFonts w:ascii="Times New Roman" w:hAnsi="Times New Roman" w:cs="Times New Roman"/>
           <w:sz w:val="24"/>
         </w:rPr>
-        <w:t xml:space="preserve"> and seedlings </w:t>
+        <w:t xml:space="preserve"> and seedlings of </w:t>
       </w:r>
       <w:proofErr w:type="spellStart"/>
       <w:r>
@@ -2101,7 +2229,7 @@
           <w:rFonts w:ascii="Times New Roman" w:hAnsi="Times New Roman" w:cs="Times New Roman"/>
           <w:sz w:val="24"/>
         </w:rPr>
-        <w:t>ofVirola</w:t>
+        <w:t>Virola</w:t>
       </w:r>
       <w:proofErr w:type="spellEnd"/>
       <w:r>
@@ -2163,7 +2291,6 @@
     <w:p>
       <w:pPr>
         <w:pStyle w:val="Bibliography"/>
-        <w:ind w:left="720" w:hanging="720"/>
         <w:rPr>
           <w:rFonts w:ascii="Times New Roman" w:hAnsi="Times New Roman" w:cs="Times New Roman"/>
           <w:sz w:val="24"/>
@@ -2228,7 +2355,6 @@
     <w:p>
       <w:pPr>
         <w:pStyle w:val="Bibliography"/>
-        <w:ind w:left="720" w:hanging="720"/>
         <w:rPr>
           <w:rFonts w:ascii="Times New Roman" w:hAnsi="Times New Roman" w:cs="Times New Roman"/>
           <w:sz w:val="24"/>
@@ -2341,7 +2467,6 @@
     <w:p>
       <w:pPr>
         <w:pStyle w:val="Bibliography"/>
-        <w:ind w:left="720" w:hanging="720"/>
         <w:rPr>
           <w:rFonts w:ascii="Times New Roman" w:hAnsi="Times New Roman" w:cs="Times New Roman"/>
           <w:sz w:val="24"/>
@@ -2454,7 +2579,6 @@
     <w:p>
       <w:pPr>
         <w:pStyle w:val="Bibliography"/>
-        <w:ind w:left="720" w:hanging="720"/>
         <w:rPr>
           <w:rFonts w:ascii="Times New Roman" w:hAnsi="Times New Roman" w:cs="Times New Roman"/>
           <w:sz w:val="24"/>
@@ -2583,7 +2707,6 @@
     <w:p>
       <w:pPr>
         <w:pStyle w:val="Bibliography"/>
-        <w:ind w:left="720" w:hanging="720"/>
         <w:rPr>
           <w:rFonts w:ascii="Times New Roman" w:hAnsi="Times New Roman" w:cs="Times New Roman"/>
           <w:sz w:val="24"/>
@@ -2632,18 +2755,25 @@
     <w:p>
       <w:pPr>
         <w:pStyle w:val="Bibliography"/>
-        <w:ind w:left="720" w:hanging="720"/>
-        <w:rPr>
-          <w:rFonts w:ascii="Times New Roman" w:hAnsi="Times New Roman" w:cs="Times New Roman"/>
-          <w:sz w:val="24"/>
-        </w:rPr>
-      </w:pPr>
-      <w:r>
-        <w:rPr>
-          <w:rFonts w:ascii="Times New Roman" w:hAnsi="Times New Roman" w:cs="Times New Roman"/>
-          <w:sz w:val="24"/>
-        </w:rPr>
-        <w:t xml:space="preserve">Tao, Y., Zhan, S., Wang, Y., Zhou, G., Liang, H., Chen, X., &amp; Shen, H. (2018). Baicalin, the major component of traditional Chinese medicine Scutellaria baicalensis induces colon cancer cell apoptosis through inhibition of </w:t>
+        <w:rPr>
+          <w:rFonts w:ascii="Times New Roman" w:hAnsi="Times New Roman" w:cs="Times New Roman"/>
+          <w:sz w:val="24"/>
+        </w:rPr>
+      </w:pPr>
+      <w:r>
+        <w:rPr>
+          <w:rFonts w:ascii="Times New Roman" w:hAnsi="Times New Roman" w:cs="Times New Roman"/>
+          <w:sz w:val="24"/>
+        </w:rPr>
+        <w:t xml:space="preserve">Tao, Y., Zhan, S., Wang, Y., Zhou, G., Liang, H., Chen, X., &amp; Shen, H. (2018). Baicalin, the major component of traditional Chinese medicine Scutellaria baicalensis induces colon cancer </w:t>
+      </w:r>
+      <w:r>
+        <w:rPr>
+          <w:rFonts w:ascii="Times New Roman" w:hAnsi="Times New Roman" w:cs="Times New Roman"/>
+          <w:sz w:val="24"/>
+        </w:rPr>
+        <w:lastRenderedPageBreak/>
+        <w:t xml:space="preserve">cell apoptosis through inhibition of </w:t>
       </w:r>
       <w:proofErr w:type="spellStart"/>
       <w:r>
@@ -2697,7 +2827,6 @@
     <w:p>
       <w:pPr>
         <w:pStyle w:val="Bibliography"/>
-        <w:ind w:left="720" w:hanging="720"/>
         <w:rPr>
           <w:rFonts w:ascii="Times New Roman" w:hAnsi="Times New Roman" w:cs="Times New Roman"/>
           <w:sz w:val="24"/>
@@ -2819,18 +2948,16 @@
     <w:p>
       <w:pPr>
         <w:pStyle w:val="Bibliography"/>
-        <w:ind w:left="720" w:hanging="720"/>
-        <w:rPr>
-          <w:rFonts w:ascii="Times New Roman" w:hAnsi="Times New Roman" w:cs="Times New Roman"/>
-          <w:sz w:val="24"/>
-        </w:rPr>
-      </w:pPr>
-      <w:r>
-        <w:rPr>
-          <w:rFonts w:ascii="Times New Roman" w:hAnsi="Times New Roman" w:cs="Times New Roman"/>
-          <w:sz w:val="24"/>
-        </w:rPr>
-        <w:lastRenderedPageBreak/>
+        <w:rPr>
+          <w:rFonts w:ascii="Times New Roman" w:hAnsi="Times New Roman" w:cs="Times New Roman"/>
+          <w:sz w:val="24"/>
+        </w:rPr>
+      </w:pPr>
+      <w:r>
+        <w:rPr>
+          <w:rFonts w:ascii="Times New Roman" w:hAnsi="Times New Roman" w:cs="Times New Roman"/>
+          <w:sz w:val="24"/>
+        </w:rPr>
         <w:t xml:space="preserve">Wang, L., Chen, W., Li, M., Zhang, F., Chen, K., &amp; Chen, W. (2020). A review of the ethnopharmacology, phytochemistry, pharmacology, and quality control of Scutellaria barbata D. Don. </w:t>
       </w:r>
       <w:r>
@@ -2869,7 +2996,6 @@
     <w:p>
       <w:pPr>
         <w:pStyle w:val="Bibliography"/>
-        <w:ind w:left="720" w:hanging="720"/>
         <w:rPr>
           <w:rFonts w:ascii="Times New Roman" w:hAnsi="Times New Roman" w:cs="Times New Roman"/>
           <w:sz w:val="24"/>
@@ -2934,7 +3060,6 @@
     <w:p>
       <w:pPr>
         <w:pStyle w:val="Bibliography"/>
-        <w:ind w:left="720" w:hanging="720"/>
         <w:rPr>
           <w:rFonts w:ascii="Times New Roman" w:hAnsi="Times New Roman" w:cs="Times New Roman"/>
           <w:sz w:val="24"/>
@@ -2983,7 +3108,6 @@
     <w:p>
       <w:pPr>
         <w:pStyle w:val="Bibliography"/>
-        <w:ind w:left="720" w:hanging="720"/>
         <w:rPr>
           <w:rFonts w:ascii="Times New Roman" w:hAnsi="Times New Roman" w:cs="Times New Roman"/>
           <w:sz w:val="24"/>
@@ -3032,7 +3156,6 @@
     <w:p>
       <w:pPr>
         <w:pStyle w:val="Bibliography"/>
-        <w:ind w:left="720" w:hanging="720"/>
         <w:rPr>
           <w:rFonts w:ascii="Times New Roman" w:hAnsi="Times New Roman" w:cs="Times New Roman"/>
           <w:sz w:val="24"/>
@@ -3161,7 +3284,6 @@
     <w:p>
       <w:pPr>
         <w:pStyle w:val="Bibliography"/>
-        <w:ind w:left="720" w:hanging="720"/>
         <w:rPr>
           <w:rFonts w:ascii="Times New Roman" w:hAnsi="Times New Roman" w:cs="Times New Roman"/>
           <w:sz w:val="24"/>
@@ -3226,7 +3348,6 @@
     <w:p>
       <w:pPr>
         <w:pStyle w:val="Bibliography"/>
-        <w:ind w:left="720" w:hanging="720"/>
         <w:rPr>
           <w:rFonts w:ascii="Times New Roman" w:hAnsi="Times New Roman" w:cs="Times New Roman"/>
           <w:sz w:val="24"/>
@@ -3291,7 +3412,6 @@
     <w:p>
       <w:pPr>
         <w:pStyle w:val="Bibliography"/>
-        <w:ind w:left="720" w:hanging="720"/>
         <w:rPr>
           <w:rFonts w:ascii="Times New Roman" w:hAnsi="Times New Roman" w:cs="Times New Roman"/>
           <w:sz w:val="24"/>

</xml_diff>

<commit_message>
Updated HPLC method description
</commit_message>
<xml_diff>
--- a/writing/manuscript.docx
+++ b/writing/manuscript.docx
@@ -1947,7 +1947,25 @@
           <w:sz w:val="24"/>
           <w:szCs w:val="24"/>
         </w:rPr>
-        <w:t>(Yoonkyung &amp; Lee, 2020)</w:t>
+        <w:t xml:space="preserve">(Yoonkyung &amp; </w:t>
+      </w:r>
+      <w:r>
+        <w:rPr>
+          <w:rFonts w:ascii="Times New Roman" w:hAnsi="Times New Roman" w:cs="Times New Roman"/>
+          <w:color w:val="FF0000"/>
+          <w:sz w:val="24"/>
+          <w:szCs w:val="24"/>
+        </w:rPr>
+        <w:t>Kim</w:t>
+      </w:r>
+      <w:r>
+        <w:rPr>
+          <w:rFonts w:ascii="Times New Roman" w:hAnsi="Times New Roman" w:cs="Times New Roman"/>
+          <w:color w:val="FF0000"/>
+          <w:sz w:val="24"/>
+          <w:szCs w:val="24"/>
+        </w:rPr>
+        <w:t>, 2020)</w:t>
       </w:r>
       <w:r>
         <w:rPr>
@@ -2973,7 +2991,91 @@
           <w:sz w:val="24"/>
           <w:szCs w:val="24"/>
         </w:rPr>
-        <w:t xml:space="preserve"> in this final solution were quantified with HPLC using a 10 cm column and a</w:t>
+        <w:t xml:space="preserve"> in this final solution were quantified with </w:t>
+      </w:r>
+      <w:r>
+        <w:rPr>
+          <w:rFonts w:ascii="Times New Roman" w:hAnsi="Times New Roman" w:cs="Times New Roman"/>
+          <w:sz w:val="24"/>
+          <w:szCs w:val="24"/>
+        </w:rPr>
+        <w:t xml:space="preserve">a Thermo Scientific </w:t>
+      </w:r>
+      <w:proofErr w:type="spellStart"/>
+      <w:r>
+        <w:rPr>
+          <w:rFonts w:ascii="Times New Roman" w:hAnsi="Times New Roman" w:cs="Times New Roman"/>
+          <w:sz w:val="24"/>
+          <w:szCs w:val="24"/>
+        </w:rPr>
+        <w:t>UltiMate</w:t>
+      </w:r>
+      <w:proofErr w:type="spellEnd"/>
+      <w:r>
+        <w:rPr>
+          <w:rFonts w:ascii="Times New Roman" w:hAnsi="Times New Roman" w:cs="Times New Roman"/>
+          <w:sz w:val="24"/>
+          <w:szCs w:val="24"/>
+        </w:rPr>
+        <w:t xml:space="preserve"> 3000 </w:t>
+      </w:r>
+      <w:r>
+        <w:rPr>
+          <w:rFonts w:ascii="Times New Roman" w:hAnsi="Times New Roman" w:cs="Times New Roman"/>
+          <w:sz w:val="24"/>
+          <w:szCs w:val="24"/>
+        </w:rPr>
+        <w:t xml:space="preserve">HPLC </w:t>
+      </w:r>
+      <w:r>
+        <w:rPr>
+          <w:rFonts w:ascii="Times New Roman" w:hAnsi="Times New Roman" w:cs="Times New Roman"/>
+          <w:sz w:val="24"/>
+          <w:szCs w:val="24"/>
+        </w:rPr>
+        <w:t xml:space="preserve">system. Flavonoids were separated with </w:t>
+      </w:r>
+      <w:proofErr w:type="gramStart"/>
+      <w:r>
+        <w:rPr>
+          <w:rFonts w:ascii="Times New Roman" w:hAnsi="Times New Roman" w:cs="Times New Roman"/>
+          <w:sz w:val="24"/>
+          <w:szCs w:val="24"/>
+        </w:rPr>
+        <w:t>an</w:t>
+      </w:r>
+      <w:proofErr w:type="gramEnd"/>
+      <w:r>
+        <w:rPr>
+          <w:rFonts w:ascii="Times New Roman" w:hAnsi="Times New Roman" w:cs="Times New Roman"/>
+          <w:sz w:val="24"/>
+          <w:szCs w:val="24"/>
+        </w:rPr>
+        <w:t xml:space="preserve"> 3 x 100 mm Acclaim RSLC 120 C18 column, and an elution mixture of 0.1% formic acid (A) and 100% acetonitrile (B).</w:t>
+      </w:r>
+      <w:r>
+        <w:rPr>
+          <w:rFonts w:ascii="Times New Roman" w:hAnsi="Times New Roman" w:cs="Times New Roman"/>
+          <w:sz w:val="24"/>
+          <w:szCs w:val="24"/>
+        </w:rPr>
+        <w:t xml:space="preserve"> A flowrate of 0.5 mL/min was used and the column oven temperature set to 40°C.</w:t>
+      </w:r>
+      <w:r>
+        <w:rPr>
+          <w:rFonts w:ascii="Times New Roman" w:hAnsi="Times New Roman" w:cs="Times New Roman"/>
+          <w:sz w:val="24"/>
+          <w:szCs w:val="24"/>
+        </w:rPr>
+        <w:t xml:space="preserve">   </w:t>
+      </w:r>
+      <w:r>
+        <w:rPr>
+          <w:rFonts w:ascii="Times New Roman" w:hAnsi="Times New Roman" w:cs="Times New Roman"/>
+          <w:sz w:val="24"/>
+          <w:szCs w:val="24"/>
+        </w:rPr>
+        <w:t>using a 10 cm column and a</w:t>
       </w:r>
       <w:r>
         <w:rPr>
@@ -3462,7 +3564,16 @@
           <w:sz w:val="24"/>
           <w:szCs w:val="24"/>
         </w:rPr>
-        <w:t xml:space="preserve"> This analysis used HPLC data for the 15 flavonoids extracted from aerial tissue samples of </w:t>
+        <w:t xml:space="preserve"> This analysis used HPLC data for the 15 flavonoids </w:t>
+      </w:r>
+      <w:r>
+        <w:rPr>
+          <w:rFonts w:ascii="Times New Roman" w:hAnsi="Times New Roman" w:cs="Times New Roman"/>
+          <w:sz w:val="24"/>
+          <w:szCs w:val="24"/>
+        </w:rPr>
+        <w:lastRenderedPageBreak/>
+        <w:t xml:space="preserve">extracted from aerial tissue samples of </w:t>
       </w:r>
       <w:r>
         <w:rPr>
@@ -3528,16 +3639,7 @@
           <w:sz w:val="24"/>
           <w:szCs w:val="24"/>
         </w:rPr>
-        <w:t xml:space="preserve"> were fresh tissue. To reduce bias resulting from mixing data from herbarium and fresh tissue samples, all flavonoid concentrations were converted into a </w:t>
-      </w:r>
-      <w:r>
-        <w:rPr>
-          <w:rFonts w:ascii="Times New Roman" w:hAnsi="Times New Roman" w:cs="Times New Roman"/>
-          <w:sz w:val="24"/>
-          <w:szCs w:val="24"/>
-        </w:rPr>
-        <w:lastRenderedPageBreak/>
-        <w:t>binary format</w:t>
+        <w:t xml:space="preserve"> were fresh tissue. To reduce bias resulting from mixing data from herbarium and fresh tissue samples, all flavonoid concentrations were converted into a binary format</w:t>
       </w:r>
       <w:r>
         <w:rPr>
@@ -4214,6 +4316,7 @@
           <w:sz w:val="24"/>
           <w:szCs w:val="24"/>
         </w:rPr>
+        <w:lastRenderedPageBreak/>
         <w:t xml:space="preserve">The genome size of each plant was estimated using flow cytometry as described in </w:t>
       </w:r>
       <w:proofErr w:type="spellStart"/>
@@ -4232,16 +4335,7 @@
           <w:sz w:val="24"/>
           <w:szCs w:val="24"/>
         </w:rPr>
-        <w:t xml:space="preserve"> et al. (2007). Fresh leaves from a standard plant and a sample for estimation (each ca. 5 mm²) were co-chopped using a razor blade in a petri dish with DAPI Prep DNA Staining Solution (SONY, Biotechnology Inc., USA) and incubated two minutes for staining. Cell sorter </w:t>
-      </w:r>
-      <w:r>
-        <w:rPr>
-          <w:rFonts w:ascii="Times New Roman" w:hAnsi="Times New Roman" w:cs="Times New Roman"/>
-          <w:sz w:val="24"/>
-          <w:szCs w:val="24"/>
-        </w:rPr>
-        <w:lastRenderedPageBreak/>
-        <w:t>SH800 (SONY, Biotechnology Inc., USA) was used to measure the fluorescence of the stained cells and</w:t>
+        <w:t xml:space="preserve"> et al. (2007). Fresh leaves from a standard plant and a sample for estimation (each ca. 5 mm²) were co-chopped using a razor blade in a petri dish with DAPI Prep DNA Staining Solution (SONY, Biotechnology Inc., USA) and incubated two minutes for staining. Cell sorter SH800 (SONY, Biotechnology Inc., USA) was used to measure the fluorescence of the stained cells and</w:t>
       </w:r>
       <w:r>
         <w:rPr>
@@ -5908,18 +6002,7 @@
           <w:sz w:val="24"/>
           <w:szCs w:val="24"/>
         </w:rPr>
-        <w:t>S</w:t>
-      </w:r>
-      <w:r>
-        <w:rPr>
-          <w:rFonts w:ascii="Times New Roman" w:hAnsi="Times New Roman" w:cs="Times New Roman"/>
-          <w:i/>
-          <w:iCs/>
-          <w:color w:val="FF0000"/>
-          <w:sz w:val="24"/>
-          <w:szCs w:val="24"/>
-        </w:rPr>
-        <w:t>cutellaria</w:t>
+        <w:t>Scutellaria</w:t>
       </w:r>
       <w:r>
         <w:rPr>
@@ -6100,25 +6183,7 @@
           <w:sz w:val="24"/>
           <w:szCs w:val="24"/>
         </w:rPr>
-        <w:t xml:space="preserve">selected for additional flavonoid and genome size profiling. Scale bar in bottom left of images represents a length of 5 cm. Images without a scale bar </w:t>
-      </w:r>
-      <w:r>
-        <w:rPr>
-          <w:rFonts w:ascii="Times New Roman" w:hAnsi="Times New Roman" w:cs="Times New Roman"/>
-          <w:color w:val="FF0000"/>
-          <w:sz w:val="24"/>
-          <w:szCs w:val="24"/>
-        </w:rPr>
-        <w:t>did not</w:t>
-      </w:r>
-      <w:r>
-        <w:rPr>
-          <w:rFonts w:ascii="Times New Roman" w:hAnsi="Times New Roman" w:cs="Times New Roman"/>
-          <w:color w:val="FF0000"/>
-          <w:sz w:val="24"/>
-          <w:szCs w:val="24"/>
-        </w:rPr>
-        <w:t xml:space="preserve"> have a ruler included in the image. Colored circles next to species names indicate the clade which the species belongs to.</w:t>
+        <w:t>selected for additional flavonoid and genome size profiling. Scale bar in bottom left of images represents a length of 5 cm. Images without a scale bar did not have a ruler included in the image. Colored circles next to species names indicate the clade which the species belongs to.</w:t>
       </w:r>
     </w:p>
     <w:p>
@@ -6730,6 +6795,7 @@
   <w:style w:type="character" w:default="1" w:styleId="DefaultParagraphFont">
     <w:name w:val="Default Paragraph Font"/>
     <w:uiPriority w:val="1"/>
+    <w:semiHidden/>
     <w:unhideWhenUsed/>
   </w:style>
   <w:style w:type="table" w:default="1" w:styleId="TableNormal">

</xml_diff>

<commit_message>
Added asterisks to indicate fresh tissue samples
</commit_message>
<xml_diff>
--- a/writing/manuscript.docx
+++ b/writing/manuscript.docx
@@ -312,6 +312,23 @@
         </w:rPr>
         <w:t xml:space="preserve"> as mass production system for medicines</w:t>
       </w:r>
+      <w:r>
+        <w:rPr>
+          <w:rFonts w:ascii="Times New Roman" w:hAnsi="Times New Roman" w:cs="Times New Roman"/>
+          <w:color w:val="FF0000"/>
+          <w:sz w:val="24"/>
+          <w:szCs w:val="24"/>
+        </w:rPr>
+        <w:t xml:space="preserve">: </w:t>
+      </w:r>
+      <w:hyperlink r:id="rId7" w:history="1">
+        <w:r>
+          <w:rPr>
+            <w:rStyle w:val="Hyperlink"/>
+          </w:rPr>
+          <w:t>https://link.springer.com/article/10.1007/s11627-007-9055-4</w:t>
+        </w:r>
+      </w:hyperlink>
     </w:p>
     <w:p>
       <w:pPr>
@@ -950,7 +967,7 @@
           <w:sz w:val="24"/>
           <w:szCs w:val="24"/>
         </w:rPr>
-        <w:t>flavones</w:t>
+        <w:t>phytochemicals</w:t>
       </w:r>
       <w:r>
         <w:rPr>
@@ -1886,7 +1903,23 @@
           <w:sz w:val="24"/>
           <w:szCs w:val="24"/>
         </w:rPr>
-        <w:t xml:space="preserve"> the flavonoid profile of</w:t>
+        <w:t xml:space="preserve"> the </w:t>
+      </w:r>
+      <w:r>
+        <w:rPr>
+          <w:rFonts w:ascii="Times New Roman" w:hAnsi="Times New Roman" w:cs="Times New Roman"/>
+          <w:sz w:val="24"/>
+          <w:szCs w:val="24"/>
+        </w:rPr>
+        <w:t xml:space="preserve">phytochemical </w:t>
+      </w:r>
+      <w:r>
+        <w:rPr>
+          <w:rFonts w:ascii="Times New Roman" w:hAnsi="Times New Roman" w:cs="Times New Roman"/>
+          <w:sz w:val="24"/>
+          <w:szCs w:val="24"/>
+        </w:rPr>
+        <w:t>profile of</w:t>
       </w:r>
       <w:r>
         <w:rPr>
@@ -1981,7 +2014,15 @@
           <w:sz w:val="24"/>
           <w:szCs w:val="24"/>
         </w:rPr>
-        <w:t>Because flavonoid</w:t>
+        <w:t xml:space="preserve">Because </w:t>
+      </w:r>
+      <w:r>
+        <w:rPr>
+          <w:rFonts w:ascii="Times New Roman" w:hAnsi="Times New Roman" w:cs="Times New Roman"/>
+          <w:sz w:val="24"/>
+          <w:szCs w:val="24"/>
+        </w:rPr>
+        <w:t>phytochemical</w:t>
       </w:r>
       <w:r>
         <w:rPr>
@@ -2079,7 +2120,39 @@
           <w:sz w:val="24"/>
           <w:szCs w:val="24"/>
         </w:rPr>
-        <w:t xml:space="preserve">we performed a phylogenetic-based survey of 15 medicinally active flavonoids in # species of </w:t>
+        <w:t xml:space="preserve">we performed a phylogenetic-based survey of </w:t>
+      </w:r>
+      <w:r>
+        <w:rPr>
+          <w:rFonts w:ascii="Times New Roman" w:hAnsi="Times New Roman" w:cs="Times New Roman"/>
+          <w:sz w:val="24"/>
+          <w:szCs w:val="24"/>
+        </w:rPr>
+        <w:t>14</w:t>
+      </w:r>
+      <w:r>
+        <w:rPr>
+          <w:rFonts w:ascii="Times New Roman" w:hAnsi="Times New Roman" w:cs="Times New Roman"/>
+          <w:sz w:val="24"/>
+          <w:szCs w:val="24"/>
+        </w:rPr>
+        <w:t xml:space="preserve"> flavonoids in </w:t>
+      </w:r>
+      <w:r>
+        <w:rPr>
+          <w:rFonts w:ascii="Times New Roman" w:hAnsi="Times New Roman" w:cs="Times New Roman"/>
+          <w:sz w:val="24"/>
+          <w:szCs w:val="24"/>
+        </w:rPr>
+        <w:t>75</w:t>
+      </w:r>
+      <w:r>
+        <w:rPr>
+          <w:rFonts w:ascii="Times New Roman" w:hAnsi="Times New Roman" w:cs="Times New Roman"/>
+          <w:sz w:val="24"/>
+          <w:szCs w:val="24"/>
+        </w:rPr>
+        <w:t xml:space="preserve"> species of </w:t>
       </w:r>
       <w:r>
         <w:rPr>
@@ -2105,6 +2178,30 @@
           <w:sz w:val="24"/>
           <w:szCs w:val="24"/>
         </w:rPr>
+        <w:t xml:space="preserve">One </w:t>
+      </w:r>
+      <w:r>
+        <w:rPr>
+          <w:rFonts w:ascii="Times New Roman" w:hAnsi="Times New Roman" w:cs="Times New Roman"/>
+          <w:sz w:val="24"/>
+          <w:szCs w:val="24"/>
+        </w:rPr>
+        <w:t>phenol</w:t>
+      </w:r>
+      <w:r>
+        <w:rPr>
+          <w:rFonts w:ascii="Times New Roman" w:hAnsi="Times New Roman" w:cs="Times New Roman"/>
+          <w:sz w:val="24"/>
+          <w:szCs w:val="24"/>
+        </w:rPr>
+        <w:t xml:space="preserve"> was also quantified. </w:t>
+      </w:r>
+      <w:r>
+        <w:rPr>
+          <w:rFonts w:ascii="Times New Roman" w:hAnsi="Times New Roman" w:cs="Times New Roman"/>
+          <w:sz w:val="24"/>
+          <w:szCs w:val="24"/>
+        </w:rPr>
         <w:t>A subset of 13 species was then selected for additional chemical and genome size analysis.</w:t>
       </w:r>
       <w:r>
@@ -2121,7 +2218,7 @@
           <w:sz w:val="24"/>
           <w:szCs w:val="24"/>
         </w:rPr>
-        <w:t xml:space="preserve">a relationship </w:t>
+        <w:t xml:space="preserve">a </w:t>
       </w:r>
       <w:r>
         <w:rPr>
@@ -2130,7 +2227,23 @@
           <w:szCs w:val="24"/>
         </w:rPr>
         <w:lastRenderedPageBreak/>
-        <w:t>between phylogeny and flavonoid profile,</w:t>
+        <w:t xml:space="preserve">relationship between phylogeny and </w:t>
+      </w:r>
+      <w:r>
+        <w:rPr>
+          <w:rFonts w:ascii="Times New Roman" w:hAnsi="Times New Roman" w:cs="Times New Roman"/>
+          <w:sz w:val="24"/>
+          <w:szCs w:val="24"/>
+        </w:rPr>
+        <w:t>phytochemical</w:t>
+      </w:r>
+      <w:r>
+        <w:rPr>
+          <w:rFonts w:ascii="Times New Roman" w:hAnsi="Times New Roman" w:cs="Times New Roman"/>
+          <w:sz w:val="24"/>
+          <w:szCs w:val="24"/>
+        </w:rPr>
+        <w:t xml:space="preserve"> profile,</w:t>
       </w:r>
       <w:r>
         <w:rPr>
@@ -2357,20 +2470,8 @@
           <w:sz w:val="24"/>
           <w:szCs w:val="24"/>
         </w:rPr>
-        <w:t xml:space="preserve">S. </w:t>
-      </w:r>
-      <w:proofErr w:type="spellStart"/>
-      <w:r>
-        <w:rPr>
-          <w:rFonts w:ascii="Times New Roman" w:hAnsi="Times New Roman" w:cs="Times New Roman"/>
-          <w:i/>
-          <w:iCs/>
-          <w:sz w:val="24"/>
-          <w:szCs w:val="24"/>
-        </w:rPr>
-        <w:t>altissima</w:t>
-      </w:r>
-      <w:proofErr w:type="spellEnd"/>
+        <w:t>S. altissima</w:t>
+      </w:r>
       <w:r>
         <w:rPr>
           <w:rFonts w:ascii="Times New Roman" w:hAnsi="Times New Roman" w:cs="Times New Roman"/>
@@ -2475,20 +2576,8 @@
           <w:sz w:val="24"/>
           <w:szCs w:val="24"/>
         </w:rPr>
-        <w:t xml:space="preserve">S. </w:t>
-      </w:r>
-      <w:proofErr w:type="spellStart"/>
-      <w:r>
-        <w:rPr>
-          <w:rFonts w:ascii="Times New Roman" w:hAnsi="Times New Roman" w:cs="Times New Roman"/>
-          <w:i/>
-          <w:iCs/>
-          <w:sz w:val="24"/>
-          <w:szCs w:val="24"/>
-        </w:rPr>
-        <w:t>leonardii</w:t>
-      </w:r>
-      <w:proofErr w:type="spellEnd"/>
+        <w:t>S. leonardii</w:t>
+      </w:r>
       <w:r>
         <w:rPr>
           <w:rFonts w:ascii="Times New Roman" w:hAnsi="Times New Roman" w:cs="Times New Roman"/>
@@ -2513,18 +2602,8 @@
           <w:sz w:val="24"/>
           <w:szCs w:val="24"/>
         </w:rPr>
-        <w:t xml:space="preserve">. To improve germination rate, seeds were incubated in a </w:t>
-      </w:r>
-      <w:proofErr w:type="gramStart"/>
-      <w:r>
-        <w:rPr>
-          <w:rFonts w:ascii="Times New Roman" w:hAnsi="Times New Roman" w:cs="Times New Roman"/>
-          <w:sz w:val="24"/>
-          <w:szCs w:val="24"/>
-        </w:rPr>
-        <w:t xml:space="preserve">100 </w:t>
-      </w:r>
-      <w:proofErr w:type="spellStart"/>
+        <w:t xml:space="preserve">. To improve germination rate, seeds were incubated in a 100 </w:t>
+      </w:r>
       <w:r>
         <w:rPr>
           <w:rFonts w:ascii="Times New Roman" w:hAnsi="Times New Roman" w:cs="Times New Roman"/>
@@ -2533,8 +2612,6 @@
         </w:rPr>
         <w:t>uM</w:t>
       </w:r>
-      <w:proofErr w:type="spellEnd"/>
-      <w:proofErr w:type="gramEnd"/>
       <w:r>
         <w:rPr>
           <w:rFonts w:ascii="Times New Roman" w:hAnsi="Times New Roman" w:cs="Times New Roman"/>
@@ -2607,7 +2684,7 @@
           <w:sz w:val="24"/>
           <w:szCs w:val="24"/>
         </w:rPr>
-        <w:t>Flavonoid</w:t>
+        <w:t>Phytochemical</w:t>
       </w:r>
       <w:r>
         <w:rPr>
@@ -2680,15 +2757,71 @@
           <w:sz w:val="24"/>
           <w:szCs w:val="24"/>
         </w:rPr>
-        <w:t>15 f</w:t>
-      </w:r>
-      <w:r>
-        <w:rPr>
-          <w:rFonts w:ascii="Times New Roman" w:hAnsi="Times New Roman" w:cs="Times New Roman"/>
-          <w:sz w:val="24"/>
-          <w:szCs w:val="24"/>
-        </w:rPr>
-        <w:t>lavonoids were extracted</w:t>
+        <w:t>1</w:t>
+      </w:r>
+      <w:r>
+        <w:rPr>
+          <w:rFonts w:ascii="Times New Roman" w:hAnsi="Times New Roman" w:cs="Times New Roman"/>
+          <w:sz w:val="24"/>
+          <w:szCs w:val="24"/>
+        </w:rPr>
+        <w:t>4</w:t>
+      </w:r>
+      <w:r>
+        <w:rPr>
+          <w:rFonts w:ascii="Times New Roman" w:hAnsi="Times New Roman" w:cs="Times New Roman"/>
+          <w:sz w:val="24"/>
+          <w:szCs w:val="24"/>
+        </w:rPr>
+        <w:t xml:space="preserve"> f</w:t>
+      </w:r>
+      <w:r>
+        <w:rPr>
+          <w:rFonts w:ascii="Times New Roman" w:hAnsi="Times New Roman" w:cs="Times New Roman"/>
+          <w:sz w:val="24"/>
+          <w:szCs w:val="24"/>
+        </w:rPr>
+        <w:t>lavonoids</w:t>
+      </w:r>
+      <w:r>
+        <w:rPr>
+          <w:rFonts w:ascii="Times New Roman" w:hAnsi="Times New Roman" w:cs="Times New Roman"/>
+          <w:sz w:val="24"/>
+          <w:szCs w:val="24"/>
+        </w:rPr>
+        <w:t xml:space="preserve"> and </w:t>
+      </w:r>
+      <w:r>
+        <w:rPr>
+          <w:rFonts w:ascii="Times New Roman" w:hAnsi="Times New Roman" w:cs="Times New Roman"/>
+          <w:sz w:val="24"/>
+          <w:szCs w:val="24"/>
+        </w:rPr>
+        <w:t>one</w:t>
+      </w:r>
+      <w:r>
+        <w:rPr>
+          <w:rFonts w:ascii="Times New Roman" w:hAnsi="Times New Roman" w:cs="Times New Roman"/>
+          <w:sz w:val="24"/>
+          <w:szCs w:val="24"/>
+        </w:rPr>
+        <w:t xml:space="preserve"> </w:t>
+      </w:r>
+      <w:r>
+        <w:rPr>
+          <w:rFonts w:ascii="Times New Roman" w:hAnsi="Times New Roman" w:cs="Times New Roman"/>
+          <w:sz w:val="24"/>
+          <w:szCs w:val="24"/>
+        </w:rPr>
+        <w:t>phenol</w:t>
+      </w:r>
+      <w:r>
+        <w:rPr>
+          <w:rFonts w:ascii="Times New Roman" w:hAnsi="Times New Roman" w:cs="Times New Roman"/>
+          <w:sz w:val="24"/>
+          <w:szCs w:val="24"/>
+        </w:rPr>
+        <w:t xml:space="preserve"> were extracted</w:t>
       </w:r>
       <w:r>
         <w:rPr>
@@ -2754,51 +2887,15 @@
           <w:sz w:val="24"/>
           <w:szCs w:val="24"/>
         </w:rPr>
-        <w:t>The flavonoids quantified were apigenin, apigenin-7-glucuronide (</w:t>
-      </w:r>
-      <w:proofErr w:type="spellStart"/>
-      <w:r>
-        <w:rPr>
-          <w:rFonts w:ascii="Times New Roman" w:hAnsi="Times New Roman" w:cs="Times New Roman"/>
-          <w:sz w:val="24"/>
-          <w:szCs w:val="24"/>
-        </w:rPr>
-        <w:t>apigeninG</w:t>
-      </w:r>
-      <w:proofErr w:type="spellEnd"/>
-      <w:r>
-        <w:rPr>
-          <w:rFonts w:ascii="Times New Roman" w:hAnsi="Times New Roman" w:cs="Times New Roman"/>
-          <w:sz w:val="24"/>
-          <w:szCs w:val="24"/>
-        </w:rPr>
-        <w:t>), scutellarein, scutellarin, hispidulin, hispidulin-7-glucuronide</w:t>
-      </w:r>
-      <w:r>
-        <w:rPr>
-          <w:rFonts w:ascii="Times New Roman" w:hAnsi="Times New Roman" w:cs="Times New Roman"/>
-          <w:sz w:val="24"/>
-          <w:szCs w:val="24"/>
-        </w:rPr>
-        <w:t xml:space="preserve"> (</w:t>
-      </w:r>
-      <w:proofErr w:type="spellStart"/>
-      <w:r>
-        <w:rPr>
-          <w:rFonts w:ascii="Times New Roman" w:hAnsi="Times New Roman" w:cs="Times New Roman"/>
-          <w:sz w:val="24"/>
-          <w:szCs w:val="24"/>
-        </w:rPr>
-        <w:t>hispidulinG</w:t>
-      </w:r>
-      <w:proofErr w:type="spellEnd"/>
-      <w:r>
-        <w:rPr>
-          <w:rFonts w:ascii="Times New Roman" w:hAnsi="Times New Roman" w:cs="Times New Roman"/>
-          <w:sz w:val="24"/>
-          <w:szCs w:val="24"/>
-        </w:rPr>
-        <w:t>)</w:t>
+        <w:t>The flavonoids quantified were apigenin, apigenin-7-glucuronide (apigeninG), scutellarein, scutellarin, hispidulin, hispidulin-7-glucuronide</w:t>
+      </w:r>
+      <w:r>
+        <w:rPr>
+          <w:rFonts w:ascii="Times New Roman" w:hAnsi="Times New Roman" w:cs="Times New Roman"/>
+          <w:sz w:val="24"/>
+          <w:szCs w:val="24"/>
+        </w:rPr>
+        <w:t xml:space="preserve"> (hispidulinG)</w:t>
       </w:r>
       <w:r>
         <w:rPr>
@@ -2814,69 +2911,79 @@
           <w:sz w:val="24"/>
           <w:szCs w:val="24"/>
         </w:rPr>
-        <w:t xml:space="preserve"> (</w:t>
-      </w:r>
-      <w:proofErr w:type="spellStart"/>
-      <w:r>
-        <w:rPr>
-          <w:rFonts w:ascii="Times New Roman" w:hAnsi="Times New Roman" w:cs="Times New Roman"/>
-          <w:sz w:val="24"/>
-          <w:szCs w:val="24"/>
-        </w:rPr>
-        <w:t>chrysinG</w:t>
-      </w:r>
-      <w:proofErr w:type="spellEnd"/>
-      <w:r>
-        <w:rPr>
-          <w:rFonts w:ascii="Times New Roman" w:hAnsi="Times New Roman" w:cs="Times New Roman"/>
-          <w:sz w:val="24"/>
-          <w:szCs w:val="24"/>
-        </w:rPr>
-        <w:t>)</w:t>
-      </w:r>
-      <w:r>
-        <w:rPr>
-          <w:rFonts w:ascii="Times New Roman" w:hAnsi="Times New Roman" w:cs="Times New Roman"/>
-          <w:sz w:val="24"/>
-          <w:szCs w:val="24"/>
-        </w:rPr>
-        <w:t xml:space="preserve">, baicalein, baicalin, </w:t>
-      </w:r>
-      <w:proofErr w:type="spellStart"/>
-      <w:r>
-        <w:rPr>
-          <w:rFonts w:ascii="Times New Roman" w:hAnsi="Times New Roman" w:cs="Times New Roman"/>
-          <w:sz w:val="24"/>
-          <w:szCs w:val="24"/>
-        </w:rPr>
-        <w:t>oroxylin</w:t>
-      </w:r>
-      <w:proofErr w:type="spellEnd"/>
-      <w:r>
-        <w:rPr>
-          <w:rFonts w:ascii="Times New Roman" w:hAnsi="Times New Roman" w:cs="Times New Roman"/>
-          <w:sz w:val="24"/>
-          <w:szCs w:val="24"/>
-        </w:rPr>
-        <w:t xml:space="preserve"> A, </w:t>
-      </w:r>
-      <w:proofErr w:type="spellStart"/>
-      <w:r>
-        <w:rPr>
-          <w:rFonts w:ascii="Times New Roman" w:hAnsi="Times New Roman" w:cs="Times New Roman"/>
-          <w:sz w:val="24"/>
-          <w:szCs w:val="24"/>
-        </w:rPr>
-        <w:t>oroxyloside</w:t>
-      </w:r>
-      <w:proofErr w:type="spellEnd"/>
-      <w:r>
-        <w:rPr>
-          <w:rFonts w:ascii="Times New Roman" w:hAnsi="Times New Roman" w:cs="Times New Roman"/>
-          <w:sz w:val="24"/>
-          <w:szCs w:val="24"/>
-        </w:rPr>
-        <w:t xml:space="preserve">, wogonin, wogonoside, and acetoside. </w:t>
+        <w:t xml:space="preserve"> (chrysinG)</w:t>
+      </w:r>
+      <w:r>
+        <w:rPr>
+          <w:rFonts w:ascii="Times New Roman" w:hAnsi="Times New Roman" w:cs="Times New Roman"/>
+          <w:sz w:val="24"/>
+          <w:szCs w:val="24"/>
+        </w:rPr>
+        <w:t xml:space="preserve">, baicalein, baicalin, oroxylin A, oroxyloside, wogonin, </w:t>
+      </w:r>
+      <w:r>
+        <w:rPr>
+          <w:rFonts w:ascii="Times New Roman" w:hAnsi="Times New Roman" w:cs="Times New Roman"/>
+          <w:sz w:val="24"/>
+          <w:szCs w:val="24"/>
+        </w:rPr>
+        <w:t xml:space="preserve">and </w:t>
+      </w:r>
+      <w:r>
+        <w:rPr>
+          <w:rFonts w:ascii="Times New Roman" w:hAnsi="Times New Roman" w:cs="Times New Roman"/>
+          <w:sz w:val="24"/>
+          <w:szCs w:val="24"/>
+        </w:rPr>
+        <w:t>wogonoside</w:t>
+      </w:r>
+      <w:r>
+        <w:rPr>
+          <w:rFonts w:ascii="Times New Roman" w:hAnsi="Times New Roman" w:cs="Times New Roman"/>
+          <w:sz w:val="24"/>
+          <w:szCs w:val="24"/>
+        </w:rPr>
+        <w:t xml:space="preserve">. The </w:t>
+      </w:r>
+      <w:r>
+        <w:rPr>
+          <w:rFonts w:ascii="Times New Roman" w:hAnsi="Times New Roman" w:cs="Times New Roman"/>
+          <w:sz w:val="24"/>
+          <w:szCs w:val="24"/>
+        </w:rPr>
+        <w:t>phenol</w:t>
+      </w:r>
+      <w:r>
+        <w:rPr>
+          <w:rFonts w:ascii="Times New Roman" w:hAnsi="Times New Roman" w:cs="Times New Roman"/>
+          <w:sz w:val="24"/>
+          <w:szCs w:val="24"/>
+        </w:rPr>
+        <w:t xml:space="preserve"> quantified was </w:t>
+      </w:r>
+      <w:r>
+        <w:rPr>
+          <w:rFonts w:ascii="Times New Roman" w:hAnsi="Times New Roman" w:cs="Times New Roman"/>
+          <w:sz w:val="24"/>
+          <w:szCs w:val="24"/>
+        </w:rPr>
+        <w:t>acetoside.</w:t>
+      </w:r>
+      <w:r>
+        <w:rPr>
+          <w:rFonts w:ascii="Times New Roman" w:hAnsi="Times New Roman" w:cs="Times New Roman"/>
+          <w:sz w:val="24"/>
+          <w:szCs w:val="24"/>
+        </w:rPr>
+        <w:t xml:space="preserve"> </w:t>
+      </w:r>
+      <w:r>
+        <w:rPr>
+          <w:rFonts w:ascii="Times New Roman" w:hAnsi="Times New Roman" w:cs="Times New Roman"/>
+          <w:sz w:val="24"/>
+          <w:szCs w:val="24"/>
+        </w:rPr>
+        <w:t xml:space="preserve"> </w:t>
       </w:r>
       <w:r>
         <w:rPr>
@@ -2924,7 +3031,7 @@
           <w:sz w:val="24"/>
           <w:szCs w:val="24"/>
         </w:rPr>
-        <w:t xml:space="preserve">so that the following ratio was achieved: 1 mg tissue / 1 mL solvent. To remove any remaining tissue </w:t>
+        <w:t xml:space="preserve">so that the following ratio was achieved: 1 mg tissue / 1 mL </w:t>
       </w:r>
       <w:r>
         <w:rPr>
@@ -2933,7 +3040,7 @@
           <w:szCs w:val="24"/>
         </w:rPr>
         <w:lastRenderedPageBreak/>
-        <w:t>particles, the diluted extraction buffer was centrifuged at 15,00</w:t>
+        <w:t>solvent. To remove any remaining tissue particles, the diluted extraction buffer was centrifuged at 15,00</w:t>
       </w:r>
       <w:r>
         <w:rPr>
@@ -2967,23 +3074,7 @@
           <w:sz w:val="24"/>
           <w:szCs w:val="24"/>
         </w:rPr>
-        <w:t>The</w:t>
-      </w:r>
-      <w:r>
-        <w:rPr>
-          <w:rFonts w:ascii="Times New Roman" w:hAnsi="Times New Roman" w:cs="Times New Roman"/>
-          <w:sz w:val="24"/>
-          <w:szCs w:val="24"/>
-        </w:rPr>
-        <w:t xml:space="preserve"> concentrations</w:t>
-      </w:r>
-      <w:r>
-        <w:rPr>
-          <w:rFonts w:ascii="Times New Roman" w:hAnsi="Times New Roman" w:cs="Times New Roman"/>
-          <w:sz w:val="24"/>
-          <w:szCs w:val="24"/>
-        </w:rPr>
-        <w:t xml:space="preserve"> of 15 flavonoids</w:t>
+        <w:t>Phytochemical concentrations</w:t>
       </w:r>
       <w:r>
         <w:rPr>
@@ -2999,25 +3090,7 @@
           <w:sz w:val="24"/>
           <w:szCs w:val="24"/>
         </w:rPr>
-        <w:t xml:space="preserve">a Thermo Scientific </w:t>
-      </w:r>
-      <w:proofErr w:type="spellStart"/>
-      <w:r>
-        <w:rPr>
-          <w:rFonts w:ascii="Times New Roman" w:hAnsi="Times New Roman" w:cs="Times New Roman"/>
-          <w:sz w:val="24"/>
-          <w:szCs w:val="24"/>
-        </w:rPr>
-        <w:t>UltiMate</w:t>
-      </w:r>
-      <w:proofErr w:type="spellEnd"/>
-      <w:r>
-        <w:rPr>
-          <w:rFonts w:ascii="Times New Roman" w:hAnsi="Times New Roman" w:cs="Times New Roman"/>
-          <w:sz w:val="24"/>
-          <w:szCs w:val="24"/>
-        </w:rPr>
-        <w:t xml:space="preserve"> 3000 </w:t>
+        <w:t xml:space="preserve">a Thermo Scientific UltiMate 3000 </w:t>
       </w:r>
       <w:r>
         <w:rPr>
@@ -3033,25 +3106,63 @@
           <w:sz w:val="24"/>
           <w:szCs w:val="24"/>
         </w:rPr>
-        <w:t xml:space="preserve">system. Flavonoids were separated with </w:t>
-      </w:r>
-      <w:proofErr w:type="gramStart"/>
-      <w:r>
-        <w:rPr>
-          <w:rFonts w:ascii="Times New Roman" w:hAnsi="Times New Roman" w:cs="Times New Roman"/>
-          <w:sz w:val="24"/>
-          <w:szCs w:val="24"/>
-        </w:rPr>
-        <w:t>an</w:t>
-      </w:r>
-      <w:proofErr w:type="gramEnd"/>
-      <w:r>
-        <w:rPr>
-          <w:rFonts w:ascii="Times New Roman" w:hAnsi="Times New Roman" w:cs="Times New Roman"/>
-          <w:sz w:val="24"/>
-          <w:szCs w:val="24"/>
-        </w:rPr>
-        <w:t xml:space="preserve"> 3 x 100 mm Acclaim RSLC 120 C18 column, and an elution mixture of 0.1% formic acid (A) and 100% acetonitrile (B).</w:t>
+        <w:t xml:space="preserve">system. </w:t>
+      </w:r>
+      <w:r>
+        <w:rPr>
+          <w:rFonts w:ascii="Times New Roman" w:hAnsi="Times New Roman" w:cs="Times New Roman"/>
+          <w:sz w:val="24"/>
+          <w:szCs w:val="24"/>
+        </w:rPr>
+        <w:t>Phytochemical</w:t>
+      </w:r>
+      <w:r>
+        <w:rPr>
+          <w:rFonts w:ascii="Times New Roman" w:hAnsi="Times New Roman" w:cs="Times New Roman"/>
+          <w:sz w:val="24"/>
+          <w:szCs w:val="24"/>
+        </w:rPr>
+        <w:t xml:space="preserve">s were separated with an 3 x 100 mm Acclaim RSLC 120 C18 column, and </w:t>
+      </w:r>
+      <w:r>
+        <w:rPr>
+          <w:rFonts w:ascii="Times New Roman" w:hAnsi="Times New Roman" w:cs="Times New Roman"/>
+          <w:sz w:val="24"/>
+          <w:szCs w:val="24"/>
+        </w:rPr>
+        <w:t xml:space="preserve">eluted by a </w:t>
+      </w:r>
+      <w:r>
+        <w:rPr>
+          <w:rFonts w:ascii="Times New Roman" w:hAnsi="Times New Roman" w:cs="Times New Roman"/>
+          <w:sz w:val="24"/>
+          <w:szCs w:val="24"/>
+        </w:rPr>
+        <w:t>mixture of 0.1% formic acid (A) and 100% acetonitrile (B)</w:t>
+      </w:r>
+      <w:r>
+        <w:rPr>
+          <w:rFonts w:ascii="Times New Roman" w:hAnsi="Times New Roman" w:cs="Times New Roman"/>
+          <w:sz w:val="24"/>
+          <w:szCs w:val="24"/>
+        </w:rPr>
+        <w:t xml:space="preserve"> with the following gradient: -8 to 0 min, 5% B; 2 min, 25% B; 2 to 6 min, 25% B; 9 min, 50% B; </w:t>
+      </w:r>
+      <w:r>
+        <w:rPr>
+          <w:rFonts w:ascii="Times New Roman" w:hAnsi="Times New Roman" w:cs="Times New Roman"/>
+          <w:sz w:val="24"/>
+          <w:szCs w:val="24"/>
+        </w:rPr>
+        <w:t>9 to 11 min, 50% B; 15 min, 95% B; and 15 to 23 min, 95% B.</w:t>
+      </w:r>
+      <w:r>
+        <w:rPr>
+          <w:rFonts w:ascii="Times New Roman" w:hAnsi="Times New Roman" w:cs="Times New Roman"/>
+          <w:sz w:val="24"/>
+          <w:szCs w:val="24"/>
+        </w:rPr>
+        <w:t xml:space="preserve"> </w:t>
       </w:r>
       <w:r>
         <w:rPr>
@@ -3067,23 +3178,55 @@
           <w:sz w:val="24"/>
           <w:szCs w:val="24"/>
         </w:rPr>
-        <w:t xml:space="preserve">   </w:t>
-      </w:r>
-      <w:r>
-        <w:rPr>
-          <w:rFonts w:ascii="Times New Roman" w:hAnsi="Times New Roman" w:cs="Times New Roman"/>
-          <w:sz w:val="24"/>
-          <w:szCs w:val="24"/>
-        </w:rPr>
-        <w:t>using a 10 cm column and a</w:t>
-      </w:r>
-      <w:r>
-        <w:rPr>
-          <w:rFonts w:ascii="Times New Roman" w:hAnsi="Times New Roman" w:cs="Times New Roman"/>
-          <w:sz w:val="24"/>
-          <w:szCs w:val="24"/>
-        </w:rPr>
-        <w:t xml:space="preserve">n elution mixture of </w:t>
+        <w:t xml:space="preserve"> </w:t>
+      </w:r>
+      <w:r>
+        <w:rPr>
+          <w:rFonts w:ascii="Times New Roman" w:hAnsi="Times New Roman" w:cs="Times New Roman"/>
+          <w:sz w:val="24"/>
+          <w:szCs w:val="24"/>
+        </w:rPr>
+        <w:t xml:space="preserve">Calibration mixes of 0.1, 0.5, 1, 5, 10, 25, 50, and 100 </w:t>
+      </w:r>
+      <w:r>
+        <w:rPr>
+          <w:rFonts w:ascii="Times New Roman" w:hAnsi="Times New Roman" w:cs="Times New Roman"/>
+          <w:sz w:val="24"/>
+          <w:szCs w:val="24"/>
+        </w:rPr>
+        <w:t>µ</w:t>
+      </w:r>
+      <w:r>
+        <w:rPr>
+          <w:rFonts w:ascii="Times New Roman" w:hAnsi="Times New Roman" w:cs="Times New Roman"/>
+          <w:sz w:val="24"/>
+          <w:szCs w:val="24"/>
+        </w:rPr>
+        <w:t xml:space="preserve">M were used to convert peak areas to concentrations in </w:t>
+      </w:r>
+      <w:r>
+        <w:rPr>
+          <w:rFonts w:ascii="Times New Roman" w:hAnsi="Times New Roman" w:cs="Times New Roman"/>
+          <w:sz w:val="24"/>
+          <w:szCs w:val="24"/>
+        </w:rPr>
+        <w:t>µ</w:t>
+      </w:r>
+      <w:r>
+        <w:rPr>
+          <w:rFonts w:ascii="Times New Roman" w:hAnsi="Times New Roman" w:cs="Times New Roman"/>
+          <w:sz w:val="24"/>
+          <w:szCs w:val="24"/>
+        </w:rPr>
+        <w:t>M.</w:t>
+      </w:r>
+      <w:r>
+        <w:rPr>
+          <w:rFonts w:ascii="Times New Roman" w:hAnsi="Times New Roman" w:cs="Times New Roman"/>
+          <w:sz w:val="24"/>
+          <w:szCs w:val="24"/>
+        </w:rPr>
+        <w:t xml:space="preserve"> </w:t>
       </w:r>
       <w:r>
         <w:rPr>
@@ -3092,7 +3235,7 @@
           <w:sz w:val="24"/>
           <w:szCs w:val="24"/>
         </w:rPr>
-        <w:t>0.1% formic acid and 100% acetonitrile.</w:t>
+        <w:t xml:space="preserve">Preparation of calibration mixes + source of </w:t>
       </w:r>
       <w:r>
         <w:rPr>
@@ -3101,7 +3244,7 @@
           <w:sz w:val="24"/>
           <w:szCs w:val="24"/>
         </w:rPr>
-        <w:t xml:space="preserve"> Describe elution gradient and flowrate – see Zhao et al (2016). </w:t>
+        <w:t>phytochemicals</w:t>
       </w:r>
       <w:r>
         <w:rPr>
@@ -3110,47 +3253,7 @@
           <w:sz w:val="24"/>
           <w:szCs w:val="24"/>
         </w:rPr>
-        <w:t xml:space="preserve">Screenshot of HPLC method in supplemental? </w:t>
-      </w:r>
-      <w:r>
-        <w:rPr>
-          <w:rFonts w:ascii="Times New Roman" w:hAnsi="Times New Roman" w:cs="Times New Roman"/>
-          <w:sz w:val="24"/>
-          <w:szCs w:val="24"/>
-        </w:rPr>
-        <w:t xml:space="preserve">Calibration mixes of 0.1, 0.5, 1, 5, 10, 25, 50, and 100 </w:t>
-      </w:r>
-      <w:r>
-        <w:rPr>
-          <w:rFonts w:ascii="Times New Roman" w:hAnsi="Times New Roman" w:cs="Times New Roman"/>
-          <w:sz w:val="24"/>
-          <w:szCs w:val="24"/>
-        </w:rPr>
-        <w:t>µ</w:t>
-      </w:r>
-      <w:r>
-        <w:rPr>
-          <w:rFonts w:ascii="Times New Roman" w:hAnsi="Times New Roman" w:cs="Times New Roman"/>
-          <w:sz w:val="24"/>
-          <w:szCs w:val="24"/>
-        </w:rPr>
-        <w:t xml:space="preserve">M were used to convert peak areas to concentrations in </w:t>
-      </w:r>
-      <w:r>
-        <w:rPr>
-          <w:rFonts w:ascii="Times New Roman" w:hAnsi="Times New Roman" w:cs="Times New Roman"/>
-          <w:sz w:val="24"/>
-          <w:szCs w:val="24"/>
-        </w:rPr>
-        <w:t>µ</w:t>
-      </w:r>
-      <w:r>
-        <w:rPr>
-          <w:rFonts w:ascii="Times New Roman" w:hAnsi="Times New Roman" w:cs="Times New Roman"/>
-          <w:sz w:val="24"/>
-          <w:szCs w:val="24"/>
-        </w:rPr>
-        <w:t>M.</w:t>
+        <w:t>.</w:t>
       </w:r>
       <w:r>
         <w:rPr>
@@ -3163,18 +3266,222 @@
       <w:r>
         <w:rPr>
           <w:rFonts w:ascii="Times New Roman" w:hAnsi="Times New Roman" w:cs="Times New Roman"/>
+          <w:sz w:val="24"/>
+          <w:szCs w:val="24"/>
+        </w:rPr>
+        <w:t>So that rough comparisons could be made between herbarium and fresh samples, a</w:t>
+      </w:r>
+      <w:r>
+        <w:rPr>
+          <w:rFonts w:ascii="Times New Roman" w:hAnsi="Times New Roman" w:cs="Times New Roman"/>
+          <w:sz w:val="24"/>
+          <w:szCs w:val="24"/>
+        </w:rPr>
+        <w:t>ll measured</w:t>
+      </w:r>
+      <w:r>
+        <w:rPr>
+          <w:rFonts w:ascii="Times New Roman" w:hAnsi="Times New Roman" w:cs="Times New Roman"/>
+          <w:sz w:val="24"/>
+          <w:szCs w:val="24"/>
+        </w:rPr>
+        <w:t xml:space="preserve"> </w:t>
+      </w:r>
+      <w:r>
+        <w:rPr>
+          <w:rFonts w:ascii="Times New Roman" w:hAnsi="Times New Roman" w:cs="Times New Roman"/>
+          <w:sz w:val="24"/>
+          <w:szCs w:val="24"/>
+        </w:rPr>
+        <w:t>phytochemical</w:t>
+      </w:r>
+      <w:r>
+        <w:rPr>
+          <w:rFonts w:ascii="Times New Roman" w:hAnsi="Times New Roman" w:cs="Times New Roman"/>
+          <w:sz w:val="24"/>
+          <w:szCs w:val="24"/>
+        </w:rPr>
+        <w:t xml:space="preserve"> concentrations were divided by 2</w:t>
+      </w:r>
+      <w:r>
+        <w:rPr>
+          <w:rFonts w:ascii="Times New Roman" w:hAnsi="Times New Roman" w:cs="Times New Roman"/>
+          <w:sz w:val="24"/>
+          <w:szCs w:val="24"/>
+        </w:rPr>
+        <w:t xml:space="preserve"> </w:t>
+      </w:r>
+      <w:r>
+        <w:rPr>
+          <w:rFonts w:ascii="Times New Roman" w:hAnsi="Times New Roman" w:cs="Times New Roman"/>
+          <w:sz w:val="24"/>
+          <w:szCs w:val="24"/>
+        </w:rPr>
+        <w:t xml:space="preserve">to </w:t>
+      </w:r>
+      <w:r>
+        <w:rPr>
+          <w:rFonts w:ascii="Times New Roman" w:hAnsi="Times New Roman" w:cs="Times New Roman"/>
+          <w:sz w:val="24"/>
+          <w:szCs w:val="24"/>
+        </w:rPr>
+        <w:t>represent a ratio of 0.5 mg tissue / 1 mL solvent</w:t>
+      </w:r>
+      <w:r>
+        <w:rPr>
+          <w:rFonts w:ascii="Times New Roman" w:hAnsi="Times New Roman" w:cs="Times New Roman"/>
+          <w:sz w:val="24"/>
+          <w:szCs w:val="24"/>
+        </w:rPr>
+        <w:t>.</w:t>
+      </w:r>
+    </w:p>
+    <w:p>
+      <w:pPr>
+        <w:spacing w:after="0" w:line="480" w:lineRule="auto"/>
+        <w:rPr>
+          <w:rFonts w:ascii="Times New Roman" w:hAnsi="Times New Roman" w:cs="Times New Roman"/>
+          <w:i/>
+          <w:iCs/>
+          <w:sz w:val="24"/>
+          <w:szCs w:val="24"/>
+        </w:rPr>
+      </w:pPr>
+      <w:r>
+        <w:rPr>
+          <w:rFonts w:ascii="Times New Roman" w:hAnsi="Times New Roman" w:cs="Times New Roman"/>
+          <w:sz w:val="24"/>
+          <w:szCs w:val="24"/>
+        </w:rPr>
+        <w:tab/>
+      </w:r>
+      <w:r>
+        <w:rPr>
+          <w:rFonts w:ascii="Times New Roman" w:hAnsi="Times New Roman" w:cs="Times New Roman"/>
+          <w:i/>
+          <w:iCs/>
+          <w:sz w:val="24"/>
+          <w:szCs w:val="24"/>
+        </w:rPr>
+        <w:t xml:space="preserve">Fresh tissue samples – </w:t>
+      </w:r>
+    </w:p>
+    <w:p>
+      <w:pPr>
+        <w:spacing w:after="0" w:line="480" w:lineRule="auto"/>
+        <w:rPr>
+          <w:rFonts w:ascii="Times New Roman" w:hAnsi="Times New Roman" w:cs="Times New Roman"/>
+          <w:sz w:val="24"/>
+          <w:szCs w:val="24"/>
+        </w:rPr>
+      </w:pPr>
+      <w:r>
+        <w:rPr>
+          <w:rFonts w:ascii="Times New Roman" w:hAnsi="Times New Roman" w:cs="Times New Roman"/>
+          <w:i/>
+          <w:iCs/>
+          <w:sz w:val="24"/>
+          <w:szCs w:val="24"/>
+        </w:rPr>
+        <w:tab/>
+      </w:r>
+      <w:r>
+        <w:rPr>
+          <w:rFonts w:ascii="Times New Roman" w:hAnsi="Times New Roman" w:cs="Times New Roman"/>
+          <w:sz w:val="24"/>
+          <w:szCs w:val="24"/>
+        </w:rPr>
+        <w:t xml:space="preserve">The same 15 </w:t>
+      </w:r>
+      <w:r>
+        <w:rPr>
+          <w:rFonts w:ascii="Times New Roman" w:hAnsi="Times New Roman" w:cs="Times New Roman"/>
+          <w:sz w:val="24"/>
+          <w:szCs w:val="24"/>
+        </w:rPr>
+        <w:t>phytochemicals</w:t>
+      </w:r>
+      <w:r>
+        <w:rPr>
+          <w:rFonts w:ascii="Times New Roman" w:hAnsi="Times New Roman" w:cs="Times New Roman"/>
+          <w:sz w:val="24"/>
+          <w:szCs w:val="24"/>
+        </w:rPr>
+        <w:t xml:space="preserve"> were extracted </w:t>
+      </w:r>
+      <w:r>
+        <w:rPr>
+          <w:rFonts w:ascii="Times New Roman" w:hAnsi="Times New Roman" w:cs="Times New Roman"/>
+          <w:sz w:val="24"/>
+          <w:szCs w:val="24"/>
+        </w:rPr>
+        <w:t xml:space="preserve">and quantified </w:t>
+      </w:r>
+      <w:r>
+        <w:rPr>
+          <w:rFonts w:ascii="Times New Roman" w:hAnsi="Times New Roman" w:cs="Times New Roman"/>
+          <w:sz w:val="24"/>
+          <w:szCs w:val="24"/>
+        </w:rPr>
+        <w:t xml:space="preserve">from the root, stem, and leaf tissues of 13 </w:t>
+      </w:r>
+      <w:r>
+        <w:rPr>
+          <w:rFonts w:ascii="Times New Roman" w:hAnsi="Times New Roman" w:cs="Times New Roman"/>
+          <w:i/>
+          <w:iCs/>
+          <w:sz w:val="24"/>
+          <w:szCs w:val="24"/>
+        </w:rPr>
+        <w:t xml:space="preserve">Scutellaria </w:t>
+      </w:r>
+      <w:r>
+        <w:rPr>
+          <w:rFonts w:ascii="Times New Roman" w:hAnsi="Times New Roman" w:cs="Times New Roman"/>
+          <w:sz w:val="24"/>
+          <w:szCs w:val="24"/>
+        </w:rPr>
+        <w:t>species</w:t>
+      </w:r>
+      <w:r>
+        <w:rPr>
+          <w:rFonts w:ascii="Times New Roman" w:hAnsi="Times New Roman" w:cs="Times New Roman"/>
+          <w:sz w:val="24"/>
+          <w:szCs w:val="24"/>
+        </w:rPr>
+        <w:t>. Tissue samples for each organ were collected in</w:t>
+      </w:r>
+      <w:r>
+        <w:rPr>
+          <w:rFonts w:ascii="Times New Roman" w:hAnsi="Times New Roman" w:cs="Times New Roman"/>
+          <w:sz w:val="24"/>
+          <w:szCs w:val="24"/>
+        </w:rPr>
+        <w:t xml:space="preserve"> triplicate from mature plants</w:t>
+      </w:r>
+      <w:r>
+        <w:rPr>
+          <w:rFonts w:ascii="Times New Roman" w:hAnsi="Times New Roman" w:cs="Times New Roman"/>
+          <w:sz w:val="24"/>
+          <w:szCs w:val="24"/>
+        </w:rPr>
+        <w:t xml:space="preserve">. </w:t>
+      </w:r>
+      <w:r>
+        <w:rPr>
+          <w:rFonts w:ascii="Times New Roman" w:hAnsi="Times New Roman" w:cs="Times New Roman"/>
+          <w:sz w:val="24"/>
+          <w:szCs w:val="24"/>
+        </w:rPr>
+        <w:t>Root tissue samples were gently washed to remove soil.</w:t>
+      </w:r>
+      <w:r>
+        <w:rPr>
+          <w:rFonts w:ascii="Times New Roman" w:hAnsi="Times New Roman" w:cs="Times New Roman"/>
           <w:color w:val="FF0000"/>
           <w:sz w:val="24"/>
           <w:szCs w:val="24"/>
         </w:rPr>
-        <w:t>Preparation of calibration mixes + source of flavonoids.</w:t>
-      </w:r>
-      <w:r>
-        <w:rPr>
-          <w:rFonts w:ascii="Times New Roman" w:hAnsi="Times New Roman" w:cs="Times New Roman"/>
-          <w:sz w:val="24"/>
-          <w:szCs w:val="24"/>
-        </w:rPr>
         <w:t xml:space="preserve"> </w:t>
       </w:r>
       <w:r>
@@ -3183,242 +3490,23 @@
           <w:sz w:val="24"/>
           <w:szCs w:val="24"/>
         </w:rPr>
-        <w:t>So that rough comparisons could be made between herbarium and fresh samples, a</w:t>
-      </w:r>
-      <w:r>
-        <w:rPr>
-          <w:rFonts w:ascii="Times New Roman" w:hAnsi="Times New Roman" w:cs="Times New Roman"/>
-          <w:sz w:val="24"/>
-          <w:szCs w:val="24"/>
-        </w:rPr>
-        <w:t>ll measured</w:t>
-      </w:r>
-      <w:r>
-        <w:rPr>
-          <w:rFonts w:ascii="Times New Roman" w:hAnsi="Times New Roman" w:cs="Times New Roman"/>
-          <w:sz w:val="24"/>
-          <w:szCs w:val="24"/>
-        </w:rPr>
-        <w:t xml:space="preserve"> flavonoid</w:t>
-      </w:r>
-      <w:r>
-        <w:rPr>
-          <w:rFonts w:ascii="Times New Roman" w:hAnsi="Times New Roman" w:cs="Times New Roman"/>
-          <w:sz w:val="24"/>
-          <w:szCs w:val="24"/>
-        </w:rPr>
-        <w:t xml:space="preserve"> concentrations were divided by 2</w:t>
-      </w:r>
-      <w:r>
-        <w:rPr>
-          <w:rFonts w:ascii="Times New Roman" w:hAnsi="Times New Roman" w:cs="Times New Roman"/>
-          <w:sz w:val="24"/>
-          <w:szCs w:val="24"/>
-        </w:rPr>
-        <w:t xml:space="preserve"> </w:t>
-      </w:r>
-      <w:r>
-        <w:rPr>
-          <w:rFonts w:ascii="Times New Roman" w:hAnsi="Times New Roman" w:cs="Times New Roman"/>
-          <w:sz w:val="24"/>
-          <w:szCs w:val="24"/>
-        </w:rPr>
-        <w:t xml:space="preserve">to </w:t>
-      </w:r>
-      <w:r>
-        <w:rPr>
-          <w:rFonts w:ascii="Times New Roman" w:hAnsi="Times New Roman" w:cs="Times New Roman"/>
-          <w:sz w:val="24"/>
-          <w:szCs w:val="24"/>
-        </w:rPr>
-        <w:t>represent a ratio of 0.5 mg tissue / 1 mL solvent</w:t>
-      </w:r>
-      <w:r>
-        <w:rPr>
-          <w:rFonts w:ascii="Times New Roman" w:hAnsi="Times New Roman" w:cs="Times New Roman"/>
-          <w:sz w:val="24"/>
-          <w:szCs w:val="24"/>
-        </w:rPr>
-        <w:t>.</w:t>
-      </w:r>
-    </w:p>
-    <w:p>
-      <w:pPr>
-        <w:spacing w:after="0" w:line="480" w:lineRule="auto"/>
-        <w:rPr>
-          <w:rFonts w:ascii="Times New Roman" w:hAnsi="Times New Roman" w:cs="Times New Roman"/>
-          <w:i/>
-          <w:iCs/>
-          <w:sz w:val="24"/>
-          <w:szCs w:val="24"/>
-        </w:rPr>
-      </w:pPr>
-      <w:r>
-        <w:rPr>
-          <w:rFonts w:ascii="Times New Roman" w:hAnsi="Times New Roman" w:cs="Times New Roman"/>
-          <w:sz w:val="24"/>
-          <w:szCs w:val="24"/>
-        </w:rPr>
-        <w:tab/>
-      </w:r>
-      <w:r>
-        <w:rPr>
-          <w:rFonts w:ascii="Times New Roman" w:hAnsi="Times New Roman" w:cs="Times New Roman"/>
-          <w:i/>
-          <w:iCs/>
-          <w:sz w:val="24"/>
-          <w:szCs w:val="24"/>
-        </w:rPr>
-        <w:t xml:space="preserve">Fresh tissue samples – </w:t>
-      </w:r>
-    </w:p>
-    <w:p>
-      <w:pPr>
-        <w:spacing w:after="0" w:line="480" w:lineRule="auto"/>
-        <w:rPr>
-          <w:rFonts w:ascii="Times New Roman" w:hAnsi="Times New Roman" w:cs="Times New Roman"/>
-          <w:sz w:val="24"/>
-          <w:szCs w:val="24"/>
-        </w:rPr>
-      </w:pPr>
-      <w:r>
-        <w:rPr>
-          <w:rFonts w:ascii="Times New Roman" w:hAnsi="Times New Roman" w:cs="Times New Roman"/>
-          <w:i/>
-          <w:iCs/>
-          <w:sz w:val="24"/>
-          <w:szCs w:val="24"/>
-        </w:rPr>
-        <w:tab/>
-      </w:r>
-      <w:r>
-        <w:rPr>
-          <w:rFonts w:ascii="Times New Roman" w:hAnsi="Times New Roman" w:cs="Times New Roman"/>
-          <w:sz w:val="24"/>
-          <w:szCs w:val="24"/>
-        </w:rPr>
-        <w:t>The same 15 f</w:t>
-      </w:r>
-      <w:r>
-        <w:rPr>
-          <w:rFonts w:ascii="Times New Roman" w:hAnsi="Times New Roman" w:cs="Times New Roman"/>
-          <w:sz w:val="24"/>
-          <w:szCs w:val="24"/>
-        </w:rPr>
-        <w:t xml:space="preserve">lavonoids were extracted </w:t>
-      </w:r>
-      <w:r>
-        <w:rPr>
-          <w:rFonts w:ascii="Times New Roman" w:hAnsi="Times New Roman" w:cs="Times New Roman"/>
-          <w:sz w:val="24"/>
-          <w:szCs w:val="24"/>
-        </w:rPr>
-        <w:t xml:space="preserve">and quantified </w:t>
-      </w:r>
-      <w:r>
-        <w:rPr>
-          <w:rFonts w:ascii="Times New Roman" w:hAnsi="Times New Roman" w:cs="Times New Roman"/>
-          <w:sz w:val="24"/>
-          <w:szCs w:val="24"/>
-        </w:rPr>
-        <w:t xml:space="preserve">from the root, stem, and leaf tissues of 13 </w:t>
-      </w:r>
-      <w:r>
-        <w:rPr>
-          <w:rFonts w:ascii="Times New Roman" w:hAnsi="Times New Roman" w:cs="Times New Roman"/>
-          <w:i/>
-          <w:iCs/>
-          <w:sz w:val="24"/>
-          <w:szCs w:val="24"/>
-        </w:rPr>
-        <w:t xml:space="preserve">Scutellaria </w:t>
-      </w:r>
-      <w:r>
-        <w:rPr>
-          <w:rFonts w:ascii="Times New Roman" w:hAnsi="Times New Roman" w:cs="Times New Roman"/>
-          <w:sz w:val="24"/>
-          <w:szCs w:val="24"/>
-        </w:rPr>
-        <w:t>species</w:t>
-      </w:r>
-      <w:r>
-        <w:rPr>
-          <w:rFonts w:ascii="Times New Roman" w:hAnsi="Times New Roman" w:cs="Times New Roman"/>
-          <w:sz w:val="24"/>
-          <w:szCs w:val="24"/>
-        </w:rPr>
-        <w:t>. Tissue samples for each organ were collected in</w:t>
-      </w:r>
-      <w:r>
-        <w:rPr>
-          <w:rFonts w:ascii="Times New Roman" w:hAnsi="Times New Roman" w:cs="Times New Roman"/>
-          <w:sz w:val="24"/>
-          <w:szCs w:val="24"/>
-        </w:rPr>
-        <w:t xml:space="preserve"> triplicate from mature plants</w:t>
-      </w:r>
-      <w:r>
-        <w:rPr>
-          <w:rFonts w:ascii="Times New Roman" w:hAnsi="Times New Roman" w:cs="Times New Roman"/>
-          <w:sz w:val="24"/>
-          <w:szCs w:val="24"/>
-        </w:rPr>
-        <w:t xml:space="preserve">. </w:t>
-      </w:r>
-      <w:r>
-        <w:rPr>
-          <w:rFonts w:ascii="Times New Roman" w:hAnsi="Times New Roman" w:cs="Times New Roman"/>
-          <w:color w:val="FF0000"/>
-          <w:sz w:val="24"/>
-          <w:szCs w:val="24"/>
-        </w:rPr>
-        <w:t xml:space="preserve">Root tissue samples </w:t>
-      </w:r>
-      <w:proofErr w:type="gramStart"/>
-      <w:r>
-        <w:rPr>
-          <w:rFonts w:ascii="Times New Roman" w:hAnsi="Times New Roman" w:cs="Times New Roman"/>
-          <w:color w:val="FF0000"/>
-          <w:sz w:val="24"/>
-          <w:szCs w:val="24"/>
-        </w:rPr>
-        <w:t>washed?</w:t>
-      </w:r>
-      <w:proofErr w:type="gramEnd"/>
-      <w:r>
-        <w:rPr>
-          <w:rFonts w:ascii="Times New Roman" w:hAnsi="Times New Roman" w:cs="Times New Roman"/>
-          <w:color w:val="FF0000"/>
-          <w:sz w:val="24"/>
-          <w:szCs w:val="24"/>
-        </w:rPr>
-        <w:t xml:space="preserve"> </w:t>
-      </w:r>
-      <w:r>
-        <w:rPr>
-          <w:rFonts w:ascii="Times New Roman" w:hAnsi="Times New Roman" w:cs="Times New Roman"/>
-          <w:sz w:val="24"/>
-          <w:szCs w:val="24"/>
-        </w:rPr>
-        <w:t xml:space="preserve">The flavonoid extraction and quantification method closely </w:t>
-      </w:r>
-      <w:proofErr w:type="gramStart"/>
-      <w:r>
-        <w:rPr>
-          <w:rFonts w:ascii="Times New Roman" w:hAnsi="Times New Roman" w:cs="Times New Roman"/>
-          <w:sz w:val="24"/>
-          <w:szCs w:val="24"/>
-        </w:rPr>
-        <w:t>follows</w:t>
-      </w:r>
-      <w:proofErr w:type="gramEnd"/>
-      <w:r>
-        <w:rPr>
-          <w:rFonts w:ascii="Times New Roman" w:hAnsi="Times New Roman" w:cs="Times New Roman"/>
-          <w:sz w:val="24"/>
-          <w:szCs w:val="24"/>
-        </w:rPr>
-        <w:t xml:space="preserve"> that used for the herbarium samples. However, the initial extraction buffer was added to achieve a ratio of 30 mg tissue / 1 mL solvent</w:t>
+        <w:t xml:space="preserve">The </w:t>
+      </w:r>
+      <w:r>
+        <w:rPr>
+          <w:rFonts w:ascii="Times New Roman" w:hAnsi="Times New Roman" w:cs="Times New Roman"/>
+          <w:sz w:val="24"/>
+          <w:szCs w:val="24"/>
+        </w:rPr>
+        <w:t>phytochemical</w:t>
+      </w:r>
+      <w:r>
+        <w:rPr>
+          <w:rFonts w:ascii="Times New Roman" w:hAnsi="Times New Roman" w:cs="Times New Roman"/>
+          <w:sz w:val="24"/>
+          <w:szCs w:val="24"/>
+        </w:rPr>
+        <w:t xml:space="preserve"> extraction and quantification method closely follows that used for the herbarium samples. However, the initial extraction buffer was added to achieve a ratio of 30 mg tissue / 1 mL solvent</w:t>
       </w:r>
       <w:r>
         <w:rPr>
@@ -3481,7 +3569,31 @@
           <w:sz w:val="24"/>
           <w:szCs w:val="24"/>
         </w:rPr>
-        <w:t>hylogeny-flavonoid comparison</w:t>
+        <w:t>hylogeny-</w:t>
+      </w:r>
+      <w:r>
+        <w:rPr>
+          <w:rFonts w:ascii="Times New Roman" w:hAnsi="Times New Roman" w:cs="Times New Roman"/>
+          <w:b/>
+          <w:bCs/>
+          <w:i/>
+          <w:iCs/>
+          <w:sz w:val="24"/>
+          <w:szCs w:val="24"/>
+        </w:rPr>
+        <w:t>phytochemical</w:t>
+      </w:r>
+      <w:r>
+        <w:rPr>
+          <w:rFonts w:ascii="Times New Roman" w:hAnsi="Times New Roman" w:cs="Times New Roman"/>
+          <w:b/>
+          <w:bCs/>
+          <w:i/>
+          <w:iCs/>
+          <w:sz w:val="24"/>
+          <w:szCs w:val="24"/>
+        </w:rPr>
+        <w:t xml:space="preserve"> comparison</w:t>
       </w:r>
       <w:r>
         <w:rPr>
@@ -3548,7 +3660,23 @@
           <w:sz w:val="24"/>
           <w:szCs w:val="24"/>
         </w:rPr>
-        <w:t xml:space="preserve">Comparisons between phylogenetic clade and flavonoid profile were made </w:t>
+        <w:t xml:space="preserve">Comparisons between phylogenetic clade and </w:t>
+      </w:r>
+      <w:r>
+        <w:rPr>
+          <w:rFonts w:ascii="Times New Roman" w:hAnsi="Times New Roman" w:cs="Times New Roman"/>
+          <w:sz w:val="24"/>
+          <w:szCs w:val="24"/>
+        </w:rPr>
+        <w:t>phytochemical</w:t>
+      </w:r>
+      <w:r>
+        <w:rPr>
+          <w:rFonts w:ascii="Times New Roman" w:hAnsi="Times New Roman" w:cs="Times New Roman"/>
+          <w:sz w:val="24"/>
+          <w:szCs w:val="24"/>
+        </w:rPr>
+        <w:t xml:space="preserve"> profile were made </w:t>
       </w:r>
       <w:r>
         <w:rPr>
@@ -3564,7 +3692,7 @@
           <w:sz w:val="24"/>
           <w:szCs w:val="24"/>
         </w:rPr>
-        <w:t xml:space="preserve"> This analysis used HPLC data for the 15 flavonoids </w:t>
+        <w:t xml:space="preserve"> This analysis used HPLC data for the 15 </w:t>
       </w:r>
       <w:r>
         <w:rPr>
@@ -3573,7 +3701,15 @@
           <w:szCs w:val="24"/>
         </w:rPr>
         <w:lastRenderedPageBreak/>
-        <w:t xml:space="preserve">extracted from aerial tissue samples of </w:t>
+        <w:t>phytochemicals</w:t>
+      </w:r>
+      <w:r>
+        <w:rPr>
+          <w:rFonts w:ascii="Times New Roman" w:hAnsi="Times New Roman" w:cs="Times New Roman"/>
+          <w:sz w:val="24"/>
+          <w:szCs w:val="24"/>
+        </w:rPr>
+        <w:t xml:space="preserve"> extracted from aerial tissue samples of </w:t>
       </w:r>
       <w:r>
         <w:rPr>
@@ -3639,15 +3775,47 @@
           <w:sz w:val="24"/>
           <w:szCs w:val="24"/>
         </w:rPr>
-        <w:t xml:space="preserve"> were fresh tissue. To reduce bias resulting from mixing data from herbarium and fresh tissue samples, all flavonoid concentrations were converted into a binary format</w:t>
-      </w:r>
-      <w:r>
-        <w:rPr>
-          <w:rFonts w:ascii="Times New Roman" w:hAnsi="Times New Roman" w:cs="Times New Roman"/>
-          <w:sz w:val="24"/>
-          <w:szCs w:val="24"/>
-        </w:rPr>
-        <w:t>, where only the presence or absence of a flavonoid was considered. The multiple factor analysis was conducted</w:t>
+        <w:t xml:space="preserve"> were fresh tissue. To reduce bias resulting from mixing data from herbarium and fresh tissue samples, all </w:t>
+      </w:r>
+      <w:r>
+        <w:rPr>
+          <w:rFonts w:ascii="Times New Roman" w:hAnsi="Times New Roman" w:cs="Times New Roman"/>
+          <w:sz w:val="24"/>
+          <w:szCs w:val="24"/>
+        </w:rPr>
+        <w:t>phytochemical</w:t>
+      </w:r>
+      <w:r>
+        <w:rPr>
+          <w:rFonts w:ascii="Times New Roman" w:hAnsi="Times New Roman" w:cs="Times New Roman"/>
+          <w:sz w:val="24"/>
+          <w:szCs w:val="24"/>
+        </w:rPr>
+        <w:t xml:space="preserve"> concentrations were converted into a binary format</w:t>
+      </w:r>
+      <w:r>
+        <w:rPr>
+          <w:rFonts w:ascii="Times New Roman" w:hAnsi="Times New Roman" w:cs="Times New Roman"/>
+          <w:sz w:val="24"/>
+          <w:szCs w:val="24"/>
+        </w:rPr>
+        <w:t xml:space="preserve"> where only the presence or absence of a </w:t>
+      </w:r>
+      <w:r>
+        <w:rPr>
+          <w:rFonts w:ascii="Times New Roman" w:hAnsi="Times New Roman" w:cs="Times New Roman"/>
+          <w:sz w:val="24"/>
+          <w:szCs w:val="24"/>
+        </w:rPr>
+        <w:t>phytochemical</w:t>
+      </w:r>
+      <w:r>
+        <w:rPr>
+          <w:rFonts w:ascii="Times New Roman" w:hAnsi="Times New Roman" w:cs="Times New Roman"/>
+          <w:sz w:val="24"/>
+          <w:szCs w:val="24"/>
+        </w:rPr>
+        <w:t xml:space="preserve"> was considered. The multiple factor analysis was conducted</w:t>
       </w:r>
       <w:r>
         <w:rPr>
@@ -3687,193 +3855,153 @@
           <w:sz w:val="24"/>
           <w:szCs w:val="24"/>
         </w:rPr>
+        <w:t xml:space="preserve"> FactoMineR package (ver. 2.3). </w:t>
+      </w:r>
+      <w:r>
+        <w:rPr>
+          <w:rFonts w:ascii="Times New Roman" w:hAnsi="Times New Roman" w:cs="Times New Roman"/>
+          <w:sz w:val="24"/>
+          <w:szCs w:val="24"/>
+        </w:rPr>
+        <w:t xml:space="preserve">Following the </w:t>
+      </w:r>
+      <w:r>
+        <w:rPr>
+          <w:rFonts w:ascii="Times New Roman" w:hAnsi="Times New Roman" w:cs="Times New Roman"/>
+          <w:sz w:val="24"/>
+          <w:szCs w:val="24"/>
+        </w:rPr>
+        <w:t xml:space="preserve">biosynthetic pathway for </w:t>
+      </w:r>
+      <w:r>
+        <w:rPr>
+          <w:rFonts w:ascii="Times New Roman" w:hAnsi="Times New Roman" w:cs="Times New Roman"/>
+          <w:i/>
+          <w:iCs/>
+          <w:sz w:val="24"/>
+          <w:szCs w:val="24"/>
+        </w:rPr>
+        <w:t xml:space="preserve">S. baicalensis </w:t>
+      </w:r>
+      <w:r>
+        <w:rPr>
+          <w:rFonts w:ascii="Times New Roman" w:hAnsi="Times New Roman" w:cs="Times New Roman"/>
+          <w:sz w:val="24"/>
+          <w:szCs w:val="24"/>
+        </w:rPr>
+        <w:t xml:space="preserve">described by Zhao et al. (2016), </w:t>
+      </w:r>
+      <w:r>
+        <w:rPr>
+          <w:rFonts w:ascii="Times New Roman" w:hAnsi="Times New Roman" w:cs="Times New Roman"/>
+          <w:sz w:val="24"/>
+          <w:szCs w:val="24"/>
+        </w:rPr>
+        <w:t>phytochemicals</w:t>
+      </w:r>
+      <w:r>
+        <w:rPr>
+          <w:rFonts w:ascii="Times New Roman" w:hAnsi="Times New Roman" w:cs="Times New Roman"/>
+          <w:sz w:val="24"/>
+          <w:szCs w:val="24"/>
+        </w:rPr>
+        <w:t xml:space="preserve"> were split into two group – aerial-specific</w:t>
+      </w:r>
+      <w:r>
+        <w:rPr>
+          <w:rFonts w:ascii="Times New Roman" w:hAnsi="Times New Roman" w:cs="Times New Roman"/>
+          <w:sz w:val="24"/>
+          <w:szCs w:val="24"/>
+        </w:rPr>
+        <w:t xml:space="preserve"> flavonoids</w:t>
+      </w:r>
+      <w:r>
+        <w:rPr>
+          <w:rFonts w:ascii="Times New Roman" w:hAnsi="Times New Roman" w:cs="Times New Roman"/>
+          <w:sz w:val="24"/>
+          <w:szCs w:val="24"/>
+        </w:rPr>
+        <w:t>, root-specific</w:t>
+      </w:r>
+      <w:r>
+        <w:rPr>
+          <w:rFonts w:ascii="Times New Roman" w:hAnsi="Times New Roman" w:cs="Times New Roman"/>
+          <w:sz w:val="24"/>
+          <w:szCs w:val="24"/>
+        </w:rPr>
+        <w:t xml:space="preserve"> flavonoids, and </w:t>
+      </w:r>
+      <w:r>
+        <w:rPr>
+          <w:rFonts w:ascii="Times New Roman" w:hAnsi="Times New Roman" w:cs="Times New Roman"/>
+          <w:sz w:val="24"/>
+          <w:szCs w:val="24"/>
+        </w:rPr>
+        <w:t>phenol</w:t>
+      </w:r>
+      <w:r>
+        <w:rPr>
+          <w:rFonts w:ascii="Times New Roman" w:hAnsi="Times New Roman" w:cs="Times New Roman"/>
+          <w:sz w:val="24"/>
+          <w:szCs w:val="24"/>
+        </w:rPr>
+        <w:t>s</w:t>
+      </w:r>
+      <w:r>
+        <w:rPr>
+          <w:rFonts w:ascii="Times New Roman" w:hAnsi="Times New Roman" w:cs="Times New Roman"/>
+          <w:sz w:val="24"/>
+          <w:szCs w:val="24"/>
+        </w:rPr>
+        <w:t>. Aerial-specific flavonoids included apigenin, apigeninG, scutellarein, scutellarin, hispidulin, and hispidulinG. Root-specific flavonoids included chrysin, chrysinG, baicalein, baicalin, oroxylin A, oroxyloside, wogonin,</w:t>
+      </w:r>
+      <w:r>
+        <w:rPr>
+          <w:rFonts w:ascii="Times New Roman" w:hAnsi="Times New Roman" w:cs="Times New Roman"/>
+          <w:sz w:val="24"/>
+          <w:szCs w:val="24"/>
+        </w:rPr>
+        <w:t xml:space="preserve"> and</w:t>
+      </w:r>
+      <w:r>
+        <w:rPr>
+          <w:rFonts w:ascii="Times New Roman" w:hAnsi="Times New Roman" w:cs="Times New Roman"/>
+          <w:sz w:val="24"/>
+          <w:szCs w:val="24"/>
+        </w:rPr>
+        <w:t xml:space="preserve"> wogonoside.</w:t>
+      </w:r>
+      <w:r>
+        <w:rPr>
+          <w:rFonts w:ascii="Times New Roman" w:hAnsi="Times New Roman" w:cs="Times New Roman"/>
+          <w:sz w:val="24"/>
+          <w:szCs w:val="24"/>
+        </w:rPr>
         <w:t xml:space="preserve"> </w:t>
       </w:r>
-      <w:proofErr w:type="spellStart"/>
-      <w:r>
-        <w:rPr>
-          <w:rFonts w:ascii="Times New Roman" w:hAnsi="Times New Roman" w:cs="Times New Roman"/>
-          <w:sz w:val="24"/>
-          <w:szCs w:val="24"/>
-        </w:rPr>
-        <w:t>FactoMineR</w:t>
-      </w:r>
-      <w:proofErr w:type="spellEnd"/>
-      <w:r>
-        <w:rPr>
-          <w:rFonts w:ascii="Times New Roman" w:hAnsi="Times New Roman" w:cs="Times New Roman"/>
-          <w:sz w:val="24"/>
-          <w:szCs w:val="24"/>
-        </w:rPr>
-        <w:t xml:space="preserve"> package (ver. 2.3). </w:t>
-      </w:r>
-      <w:r>
-        <w:rPr>
-          <w:rFonts w:ascii="Times New Roman" w:hAnsi="Times New Roman" w:cs="Times New Roman"/>
-          <w:sz w:val="24"/>
-          <w:szCs w:val="24"/>
-        </w:rPr>
-        <w:t xml:space="preserve">Following the </w:t>
-      </w:r>
-      <w:r>
-        <w:rPr>
-          <w:rFonts w:ascii="Times New Roman" w:hAnsi="Times New Roman" w:cs="Times New Roman"/>
-          <w:sz w:val="24"/>
-          <w:szCs w:val="24"/>
-        </w:rPr>
-        <w:t xml:space="preserve">biosynthetic pathway for </w:t>
-      </w:r>
-      <w:r>
-        <w:rPr>
-          <w:rFonts w:ascii="Times New Roman" w:hAnsi="Times New Roman" w:cs="Times New Roman"/>
-          <w:i/>
-          <w:iCs/>
-          <w:sz w:val="24"/>
-          <w:szCs w:val="24"/>
-        </w:rPr>
-        <w:t xml:space="preserve">S. baicalensis </w:t>
-      </w:r>
-      <w:r>
-        <w:rPr>
-          <w:rFonts w:ascii="Times New Roman" w:hAnsi="Times New Roman" w:cs="Times New Roman"/>
-          <w:sz w:val="24"/>
-          <w:szCs w:val="24"/>
-        </w:rPr>
-        <w:t xml:space="preserve">described by Zhao et al. (2016), flavonoids were split into two group – aerial-specific, and root-specific. Aerial-specific flavonoids included apigenin, </w:t>
-      </w:r>
-      <w:proofErr w:type="spellStart"/>
-      <w:r>
-        <w:rPr>
-          <w:rFonts w:ascii="Times New Roman" w:hAnsi="Times New Roman" w:cs="Times New Roman"/>
-          <w:sz w:val="24"/>
-          <w:szCs w:val="24"/>
-        </w:rPr>
-        <w:t>apigeninG</w:t>
-      </w:r>
-      <w:proofErr w:type="spellEnd"/>
-      <w:r>
-        <w:rPr>
-          <w:rFonts w:ascii="Times New Roman" w:hAnsi="Times New Roman" w:cs="Times New Roman"/>
-          <w:sz w:val="24"/>
-          <w:szCs w:val="24"/>
-        </w:rPr>
-        <w:t xml:space="preserve">, scutellarein, scutellarin, hispidulin, and </w:t>
-      </w:r>
-      <w:proofErr w:type="spellStart"/>
-      <w:r>
-        <w:rPr>
-          <w:rFonts w:ascii="Times New Roman" w:hAnsi="Times New Roman" w:cs="Times New Roman"/>
-          <w:sz w:val="24"/>
-          <w:szCs w:val="24"/>
-        </w:rPr>
-        <w:t>hispidulinG</w:t>
-      </w:r>
-      <w:proofErr w:type="spellEnd"/>
-      <w:r>
-        <w:rPr>
-          <w:rFonts w:ascii="Times New Roman" w:hAnsi="Times New Roman" w:cs="Times New Roman"/>
-          <w:sz w:val="24"/>
-          <w:szCs w:val="24"/>
-        </w:rPr>
-        <w:t xml:space="preserve">. Root-specific flavonoids included chrysin, </w:t>
-      </w:r>
-      <w:proofErr w:type="spellStart"/>
-      <w:r>
-        <w:rPr>
-          <w:rFonts w:ascii="Times New Roman" w:hAnsi="Times New Roman" w:cs="Times New Roman"/>
-          <w:sz w:val="24"/>
-          <w:szCs w:val="24"/>
-        </w:rPr>
-        <w:t>chrysinG</w:t>
-      </w:r>
-      <w:proofErr w:type="spellEnd"/>
-      <w:r>
-        <w:rPr>
-          <w:rFonts w:ascii="Times New Roman" w:hAnsi="Times New Roman" w:cs="Times New Roman"/>
-          <w:sz w:val="24"/>
-          <w:szCs w:val="24"/>
-        </w:rPr>
-        <w:t xml:space="preserve">, baicalein, baicalin, </w:t>
-      </w:r>
-      <w:proofErr w:type="spellStart"/>
-      <w:r>
-        <w:rPr>
-          <w:rFonts w:ascii="Times New Roman" w:hAnsi="Times New Roman" w:cs="Times New Roman"/>
-          <w:sz w:val="24"/>
-          <w:szCs w:val="24"/>
-        </w:rPr>
-        <w:t>oroxylin</w:t>
-      </w:r>
-      <w:proofErr w:type="spellEnd"/>
-      <w:r>
-        <w:rPr>
-          <w:rFonts w:ascii="Times New Roman" w:hAnsi="Times New Roman" w:cs="Times New Roman"/>
-          <w:sz w:val="24"/>
-          <w:szCs w:val="24"/>
-        </w:rPr>
-        <w:t xml:space="preserve"> A, </w:t>
-      </w:r>
-      <w:proofErr w:type="spellStart"/>
-      <w:r>
-        <w:rPr>
-          <w:rFonts w:ascii="Times New Roman" w:hAnsi="Times New Roman" w:cs="Times New Roman"/>
-          <w:sz w:val="24"/>
-          <w:szCs w:val="24"/>
-        </w:rPr>
-        <w:t>oroxyloside</w:t>
-      </w:r>
-      <w:proofErr w:type="spellEnd"/>
-      <w:r>
-        <w:rPr>
-          <w:rFonts w:ascii="Times New Roman" w:hAnsi="Times New Roman" w:cs="Times New Roman"/>
-          <w:sz w:val="24"/>
-          <w:szCs w:val="24"/>
-        </w:rPr>
-        <w:t xml:space="preserve">, wogonin, wogonoside, and acetoside. </w:t>
-      </w:r>
-      <w:r>
-        <w:rPr>
-          <w:rFonts w:ascii="Times New Roman" w:hAnsi="Times New Roman" w:cs="Times New Roman"/>
-          <w:sz w:val="24"/>
-          <w:szCs w:val="24"/>
-        </w:rPr>
-        <w:t>95% confidence ellipses were drawn from the covariance matrix calculated with the “</w:t>
-      </w:r>
-      <w:proofErr w:type="spellStart"/>
-      <w:r>
-        <w:rPr>
-          <w:rFonts w:ascii="Times New Roman" w:hAnsi="Times New Roman" w:cs="Times New Roman"/>
-          <w:sz w:val="24"/>
-          <w:szCs w:val="24"/>
-        </w:rPr>
-        <w:t>covMcd</w:t>
-      </w:r>
-      <w:proofErr w:type="spellEnd"/>
-      <w:r>
-        <w:rPr>
-          <w:rFonts w:ascii="Times New Roman" w:hAnsi="Times New Roman" w:cs="Times New Roman"/>
-          <w:sz w:val="24"/>
-          <w:szCs w:val="24"/>
-        </w:rPr>
-        <w:t xml:space="preserve">” function from the </w:t>
-      </w:r>
-      <w:proofErr w:type="spellStart"/>
-      <w:r>
-        <w:rPr>
-          <w:rFonts w:ascii="Times New Roman" w:hAnsi="Times New Roman" w:cs="Times New Roman"/>
-          <w:sz w:val="24"/>
-          <w:szCs w:val="24"/>
-        </w:rPr>
-        <w:t>robustbase</w:t>
-      </w:r>
-      <w:proofErr w:type="spellEnd"/>
-      <w:r>
-        <w:rPr>
-          <w:rFonts w:ascii="Times New Roman" w:hAnsi="Times New Roman" w:cs="Times New Roman"/>
-          <w:sz w:val="24"/>
-          <w:szCs w:val="24"/>
-        </w:rPr>
-        <w:t xml:space="preserve"> package (ver. 0.93-6).</w:t>
+      <w:r>
+        <w:rPr>
+          <w:rFonts w:ascii="Times New Roman" w:hAnsi="Times New Roman" w:cs="Times New Roman"/>
+          <w:sz w:val="24"/>
+          <w:szCs w:val="24"/>
+        </w:rPr>
+        <w:t>Phenol</w:t>
+      </w:r>
+      <w:r>
+        <w:rPr>
+          <w:rFonts w:ascii="Times New Roman" w:hAnsi="Times New Roman" w:cs="Times New Roman"/>
+          <w:sz w:val="24"/>
+          <w:szCs w:val="24"/>
+        </w:rPr>
+        <w:t xml:space="preserve">s included acetoside only. </w:t>
+      </w:r>
+      <w:r>
+        <w:rPr>
+          <w:rFonts w:ascii="Times New Roman" w:hAnsi="Times New Roman" w:cs="Times New Roman"/>
+          <w:sz w:val="24"/>
+          <w:szCs w:val="24"/>
+        </w:rPr>
+        <w:t>95% confidence ellipses were drawn from the covariance matrix calculated with the “covMcd” function from the robustbase package (ver. 0.93-6).</w:t>
       </w:r>
     </w:p>
     <w:p>
@@ -3975,23 +4103,13 @@
         </w:rPr>
         <w:t xml:space="preserve">were collected from the field and transplanted in the greenhouses of the </w:t>
       </w:r>
-      <w:proofErr w:type="spellStart"/>
-      <w:r>
-        <w:rPr>
-          <w:rFonts w:ascii="Times New Roman" w:hAnsi="Times New Roman" w:cs="Times New Roman"/>
-          <w:sz w:val="24"/>
-          <w:szCs w:val="24"/>
-        </w:rPr>
-        <w:t>Sungshin</w:t>
-      </w:r>
-      <w:proofErr w:type="spellEnd"/>
-      <w:r>
-        <w:rPr>
-          <w:rFonts w:ascii="Times New Roman" w:hAnsi="Times New Roman" w:cs="Times New Roman"/>
-          <w:sz w:val="24"/>
-          <w:szCs w:val="24"/>
-        </w:rPr>
-        <w:t xml:space="preserve"> Women’s University (Seoul, Korea) and the University of Florida (Florida, USA)</w:t>
+      <w:r>
+        <w:rPr>
+          <w:rFonts w:ascii="Times New Roman" w:hAnsi="Times New Roman" w:cs="Times New Roman"/>
+          <w:sz w:val="24"/>
+          <w:szCs w:val="24"/>
+        </w:rPr>
+        <w:t>Sungshin Women’s University (Seoul, Korea) and the University of Florida (Florida, USA)</w:t>
       </w:r>
       <w:r>
         <w:rPr>
@@ -4049,185 +4167,33 @@
           <w:sz w:val="24"/>
           <w:szCs w:val="24"/>
         </w:rPr>
-        <w:t xml:space="preserve">Solanum </w:t>
-      </w:r>
-      <w:proofErr w:type="spellStart"/>
-      <w:r>
-        <w:rPr>
-          <w:rFonts w:ascii="Times New Roman" w:hAnsi="Times New Roman" w:cs="Times New Roman"/>
-          <w:i/>
-          <w:iCs/>
-          <w:sz w:val="24"/>
-          <w:szCs w:val="24"/>
-        </w:rPr>
-        <w:t>lycopersicum</w:t>
-      </w:r>
-      <w:proofErr w:type="spellEnd"/>
-      <w:r>
-        <w:rPr>
-          <w:rFonts w:ascii="Times New Roman" w:hAnsi="Times New Roman" w:cs="Times New Roman"/>
-          <w:i/>
-          <w:iCs/>
-          <w:sz w:val="24"/>
-          <w:szCs w:val="24"/>
-        </w:rPr>
-        <w:t xml:space="preserve"> L</w:t>
-      </w:r>
-      <w:r>
-        <w:rPr>
-          <w:rFonts w:ascii="Times New Roman" w:hAnsi="Times New Roman" w:cs="Times New Roman"/>
-          <w:sz w:val="24"/>
-          <w:szCs w:val="24"/>
-        </w:rPr>
-        <w:t>. ‘</w:t>
-      </w:r>
-      <w:proofErr w:type="spellStart"/>
-      <w:r>
-        <w:rPr>
-          <w:rFonts w:ascii="Times New Roman" w:hAnsi="Times New Roman" w:cs="Times New Roman"/>
-          <w:sz w:val="24"/>
-          <w:szCs w:val="24"/>
-        </w:rPr>
-        <w:t>Stupické</w:t>
-      </w:r>
-      <w:proofErr w:type="spellEnd"/>
-      <w:r>
-        <w:rPr>
-          <w:rFonts w:ascii="Times New Roman" w:hAnsi="Times New Roman" w:cs="Times New Roman"/>
-          <w:sz w:val="24"/>
-          <w:szCs w:val="24"/>
-        </w:rPr>
-        <w:t xml:space="preserve"> </w:t>
-      </w:r>
-      <w:proofErr w:type="spellStart"/>
-      <w:r>
-        <w:rPr>
-          <w:rFonts w:ascii="Times New Roman" w:hAnsi="Times New Roman" w:cs="Times New Roman"/>
-          <w:sz w:val="24"/>
-          <w:szCs w:val="24"/>
-        </w:rPr>
-        <w:t>polní</w:t>
-      </w:r>
-      <w:proofErr w:type="spellEnd"/>
-      <w:r>
-        <w:rPr>
-          <w:rFonts w:ascii="Times New Roman" w:hAnsi="Times New Roman" w:cs="Times New Roman"/>
-          <w:sz w:val="24"/>
-          <w:szCs w:val="24"/>
-        </w:rPr>
-        <w:t xml:space="preserve"> </w:t>
-      </w:r>
-      <w:proofErr w:type="spellStart"/>
-      <w:r>
-        <w:rPr>
-          <w:rFonts w:ascii="Times New Roman" w:hAnsi="Times New Roman" w:cs="Times New Roman"/>
-          <w:sz w:val="24"/>
-          <w:szCs w:val="24"/>
-        </w:rPr>
-        <w:t>rané</w:t>
-      </w:r>
-      <w:proofErr w:type="spellEnd"/>
-      <w:r>
-        <w:rPr>
-          <w:rFonts w:ascii="Times New Roman" w:hAnsi="Times New Roman" w:cs="Times New Roman"/>
-          <w:sz w:val="24"/>
-          <w:szCs w:val="24"/>
-        </w:rPr>
-        <w:t xml:space="preserve">’ (2C = 1.96 </w:t>
-      </w:r>
-      <w:proofErr w:type="spellStart"/>
-      <w:r>
-        <w:rPr>
-          <w:rFonts w:ascii="Times New Roman" w:hAnsi="Times New Roman" w:cs="Times New Roman"/>
-          <w:sz w:val="24"/>
-          <w:szCs w:val="24"/>
-        </w:rPr>
-        <w:t>pg</w:t>
-      </w:r>
-      <w:proofErr w:type="spellEnd"/>
-      <w:r>
-        <w:rPr>
-          <w:rFonts w:ascii="Times New Roman" w:hAnsi="Times New Roman" w:cs="Times New Roman"/>
-          <w:sz w:val="24"/>
-          <w:szCs w:val="24"/>
-        </w:rPr>
-        <w:t xml:space="preserve">), and </w:t>
-      </w:r>
-      <w:r>
-        <w:rPr>
-          <w:rFonts w:ascii="Times New Roman" w:hAnsi="Times New Roman" w:cs="Times New Roman"/>
-          <w:i/>
-          <w:iCs/>
-          <w:sz w:val="24"/>
-          <w:szCs w:val="24"/>
-        </w:rPr>
-        <w:t xml:space="preserve">Glycine max </w:t>
-      </w:r>
-      <w:proofErr w:type="spellStart"/>
-      <w:r>
-        <w:rPr>
-          <w:rFonts w:ascii="Times New Roman" w:hAnsi="Times New Roman" w:cs="Times New Roman"/>
-          <w:i/>
-          <w:iCs/>
-          <w:sz w:val="24"/>
-          <w:szCs w:val="24"/>
-        </w:rPr>
-        <w:t>Merr</w:t>
-      </w:r>
-      <w:proofErr w:type="spellEnd"/>
-      <w:r>
-        <w:rPr>
-          <w:rFonts w:ascii="Times New Roman" w:hAnsi="Times New Roman" w:cs="Times New Roman"/>
-          <w:i/>
-          <w:iCs/>
-          <w:sz w:val="24"/>
-          <w:szCs w:val="24"/>
-        </w:rPr>
-        <w:t>.</w:t>
-      </w:r>
-      <w:r>
-        <w:rPr>
-          <w:rFonts w:ascii="Times New Roman" w:hAnsi="Times New Roman" w:cs="Times New Roman"/>
-          <w:sz w:val="24"/>
-          <w:szCs w:val="24"/>
-        </w:rPr>
-        <w:t xml:space="preserve"> ‘</w:t>
-      </w:r>
-      <w:proofErr w:type="spellStart"/>
-      <w:r>
-        <w:rPr>
-          <w:rFonts w:ascii="Times New Roman" w:hAnsi="Times New Roman" w:cs="Times New Roman"/>
-          <w:sz w:val="24"/>
-          <w:szCs w:val="24"/>
-        </w:rPr>
-        <w:t>Polanka</w:t>
-      </w:r>
-      <w:proofErr w:type="spellEnd"/>
-      <w:r>
-        <w:rPr>
-          <w:rFonts w:ascii="Times New Roman" w:hAnsi="Times New Roman" w:cs="Times New Roman"/>
-          <w:sz w:val="24"/>
-          <w:szCs w:val="24"/>
-        </w:rPr>
-        <w:t xml:space="preserve">’ (2C = 2.50 </w:t>
-      </w:r>
-      <w:proofErr w:type="spellStart"/>
-      <w:r>
-        <w:rPr>
-          <w:rFonts w:ascii="Times New Roman" w:hAnsi="Times New Roman" w:cs="Times New Roman"/>
-          <w:sz w:val="24"/>
-          <w:szCs w:val="24"/>
-        </w:rPr>
-        <w:t>pg</w:t>
-      </w:r>
-      <w:proofErr w:type="spellEnd"/>
-      <w:r>
-        <w:rPr>
-          <w:rFonts w:ascii="Times New Roman" w:hAnsi="Times New Roman" w:cs="Times New Roman"/>
-          <w:sz w:val="24"/>
-          <w:szCs w:val="24"/>
-        </w:rPr>
-        <w:t xml:space="preserve">) </w:t>
+        <w:t>Solanum lycopersicum L</w:t>
+      </w:r>
+      <w:r>
+        <w:rPr>
+          <w:rFonts w:ascii="Times New Roman" w:hAnsi="Times New Roman" w:cs="Times New Roman"/>
+          <w:sz w:val="24"/>
+          <w:szCs w:val="24"/>
+        </w:rPr>
+        <w:t xml:space="preserve">. ‘Stupické polní rané’ (2C = 1.96 pg), and </w:t>
+      </w:r>
+      <w:r>
+        <w:rPr>
+          <w:rFonts w:ascii="Times New Roman" w:hAnsi="Times New Roman" w:cs="Times New Roman"/>
+          <w:i/>
+          <w:iCs/>
+          <w:sz w:val="24"/>
+          <w:szCs w:val="24"/>
+        </w:rPr>
+        <w:t>Glycine max Merr.</w:t>
+      </w:r>
+      <w:r>
+        <w:rPr>
+          <w:rFonts w:ascii="Times New Roman" w:hAnsi="Times New Roman" w:cs="Times New Roman"/>
+          <w:sz w:val="24"/>
+          <w:szCs w:val="24"/>
+        </w:rPr>
+        <w:t xml:space="preserve"> ‘Polanka’ (2C = 2.50 pg) </w:t>
       </w:r>
       <w:r>
         <w:rPr>
@@ -4243,43 +4209,7 @@
           <w:sz w:val="24"/>
           <w:szCs w:val="24"/>
         </w:rPr>
-        <w:t xml:space="preserve"> Dr. Jaroslav </w:t>
-      </w:r>
-      <w:proofErr w:type="spellStart"/>
-      <w:r>
-        <w:rPr>
-          <w:rFonts w:ascii="Times New Roman" w:hAnsi="Times New Roman" w:cs="Times New Roman"/>
-          <w:sz w:val="24"/>
-          <w:szCs w:val="24"/>
-        </w:rPr>
-        <w:t>Doležel</w:t>
-      </w:r>
-      <w:proofErr w:type="spellEnd"/>
-      <w:r>
-        <w:rPr>
-          <w:rFonts w:ascii="Times New Roman" w:hAnsi="Times New Roman" w:cs="Times New Roman"/>
-          <w:sz w:val="24"/>
-          <w:szCs w:val="24"/>
-        </w:rPr>
-        <w:t xml:space="preserve"> (Institute of Experimental Botany, Olomouc, Czech Republic) who suggested them as size-standards for flow cytometry (</w:t>
-      </w:r>
-      <w:proofErr w:type="spellStart"/>
-      <w:r>
-        <w:rPr>
-          <w:rFonts w:ascii="Times New Roman" w:hAnsi="Times New Roman" w:cs="Times New Roman"/>
-          <w:sz w:val="24"/>
-          <w:szCs w:val="24"/>
-        </w:rPr>
-        <w:t>Doležel</w:t>
-      </w:r>
-      <w:proofErr w:type="spellEnd"/>
-      <w:r>
-        <w:rPr>
-          <w:rFonts w:ascii="Times New Roman" w:hAnsi="Times New Roman" w:cs="Times New Roman"/>
-          <w:sz w:val="24"/>
-          <w:szCs w:val="24"/>
-        </w:rPr>
-        <w:t xml:space="preserve"> et al., 2007). Leaves of these plants were used as size standards for genome-size estimation. In each estimation, a standard sample was selected based on the previously reported genome size information in </w:t>
+        <w:t xml:space="preserve"> Dr. Jaroslav Doležel (Institute of Experimental Botany, Olomouc, Czech Republic) who suggested them as size-standards for flow cytometry (Doležel et al., 2007). Leaves of these plants were used as size standards for genome-size estimation. In each estimation, a standard sample was selected based on the previously reported genome size information in </w:t>
       </w:r>
       <w:r>
         <w:rPr>
@@ -4317,25 +4247,7 @@
           <w:szCs w:val="24"/>
         </w:rPr>
         <w:lastRenderedPageBreak/>
-        <w:t xml:space="preserve">The genome size of each plant was estimated using flow cytometry as described in </w:t>
-      </w:r>
-      <w:proofErr w:type="spellStart"/>
-      <w:r>
-        <w:rPr>
-          <w:rFonts w:ascii="Times New Roman" w:hAnsi="Times New Roman" w:cs="Times New Roman"/>
-          <w:sz w:val="24"/>
-          <w:szCs w:val="24"/>
-        </w:rPr>
-        <w:t>Doležel</w:t>
-      </w:r>
-      <w:proofErr w:type="spellEnd"/>
-      <w:r>
-        <w:rPr>
-          <w:rFonts w:ascii="Times New Roman" w:hAnsi="Times New Roman" w:cs="Times New Roman"/>
-          <w:sz w:val="24"/>
-          <w:szCs w:val="24"/>
-        </w:rPr>
-        <w:t xml:space="preserve"> et al. (2007). Fresh leaves from a standard plant and a sample for estimation (each ca. 5 mm²) were co-chopped using a razor blade in a petri dish with DAPI Prep DNA Staining Solution (SONY, Biotechnology Inc., USA) and incubated two minutes for staining. Cell sorter SH800 (SONY, Biotechnology Inc., USA) was used to measure the fluorescence of the stained cells and</w:t>
+        <w:t>The genome size of each plant was estimated using flow cytometry as described in Doležel et al. (2007). Fresh leaves from a standard plant and a sample for estimation (each ca. 5 mm²) were co-chopped using a razor blade in a petri dish with DAPI Prep DNA Staining Solution (SONY, Biotechnology Inc., USA) and incubated two minutes for staining. Cell sorter SH800 (SONY, Biotechnology Inc., USA) was used to measure the fluorescence of the stained cells and</w:t>
       </w:r>
       <w:r>
         <w:rPr>
@@ -4351,25 +4263,7 @@
           <w:sz w:val="24"/>
           <w:szCs w:val="24"/>
         </w:rPr>
-        <w:t xml:space="preserve"> each sample measured more than 5,000 particles. Each analysis was repeated three or more times using different leaves or different individuals, and their average and standard deviation were calculated. The 2C-value was estimated based on the relative counts between G1 (growth 1 stage on the cell division) peak from a standard plant and that from a sample for the estimation. The genome size (bp) was estimated based on relative rate between 1C-value and number of bases: 1C (</w:t>
-      </w:r>
-      <w:proofErr w:type="spellStart"/>
-      <w:r>
-        <w:rPr>
-          <w:rFonts w:ascii="Times New Roman" w:hAnsi="Times New Roman" w:cs="Times New Roman"/>
-          <w:sz w:val="24"/>
-          <w:szCs w:val="24"/>
-        </w:rPr>
-        <w:t>pg</w:t>
-      </w:r>
-      <w:proofErr w:type="spellEnd"/>
-      <w:r>
-        <w:rPr>
-          <w:rFonts w:ascii="Times New Roman" w:hAnsi="Times New Roman" w:cs="Times New Roman"/>
-          <w:sz w:val="24"/>
-          <w:szCs w:val="24"/>
-        </w:rPr>
-        <w:t>) DNA = 0.978 ×</w:t>
+        <w:t xml:space="preserve"> each sample measured more than 5,000 particles. Each analysis was repeated three or more times using different leaves or different individuals, and their average and standard deviation were calculated. The 2C-value was estimated based on the relative counts between G1 (growth 1 stage on the cell division) peak from a standard plant and that from a sample for the estimation. The genome size (bp) was estimated based on relative rate between 1C-value and number of bases: 1C (pg) DNA = 0.978 ×</w:t>
       </w:r>
       <w:r>
         <w:rPr>
@@ -4385,25 +4279,7 @@
           <w:sz w:val="24"/>
           <w:szCs w:val="24"/>
         </w:rPr>
-        <w:t>109 bp (</w:t>
-      </w:r>
-      <w:proofErr w:type="spellStart"/>
-      <w:r>
-        <w:rPr>
-          <w:rFonts w:ascii="Times New Roman" w:hAnsi="Times New Roman" w:cs="Times New Roman"/>
-          <w:sz w:val="24"/>
-          <w:szCs w:val="24"/>
-        </w:rPr>
-        <w:t>Doležel</w:t>
-      </w:r>
-      <w:proofErr w:type="spellEnd"/>
-      <w:r>
-        <w:rPr>
-          <w:rFonts w:ascii="Times New Roman" w:hAnsi="Times New Roman" w:cs="Times New Roman"/>
-          <w:sz w:val="24"/>
-          <w:szCs w:val="24"/>
-        </w:rPr>
-        <w:t xml:space="preserve"> et al., 2007).</w:t>
+        <w:t>109 bp (Doležel et al., 2007).</w:t>
       </w:r>
     </w:p>
     <w:p>
@@ -4537,7 +4413,7 @@
           <w:sz w:val="24"/>
           <w:szCs w:val="24"/>
         </w:rPr>
-        <w:t>flavonoid</w:t>
+        <w:t>phytochemical</w:t>
       </w:r>
       <w:r>
         <w:rPr>
@@ -4586,6 +4462,416 @@
           <w:szCs w:val="24"/>
         </w:rPr>
         <w:t>and comparison with phylogeny –</w:t>
+      </w:r>
+    </w:p>
+    <w:p>
+      <w:pPr>
+        <w:spacing w:after="0" w:line="480" w:lineRule="auto"/>
+        <w:ind w:firstLine="720"/>
+        <w:rPr>
+          <w:rFonts w:ascii="Times New Roman" w:hAnsi="Times New Roman" w:cs="Times New Roman"/>
+          <w:b/>
+          <w:bCs/>
+          <w:sz w:val="24"/>
+          <w:szCs w:val="24"/>
+        </w:rPr>
+      </w:pPr>
+      <w:r>
+        <w:rPr>
+          <w:rFonts w:ascii="Times New Roman" w:hAnsi="Times New Roman" w:cs="Times New Roman"/>
+          <w:b/>
+          <w:bCs/>
+          <w:sz w:val="24"/>
+          <w:szCs w:val="24"/>
+        </w:rPr>
+        <w:t>10.1007/s11306-010-0269-9</w:t>
+      </w:r>
+    </w:p>
+    <w:p>
+      <w:pPr>
+        <w:spacing w:after="0" w:line="480" w:lineRule="auto"/>
+        <w:ind w:firstLine="720"/>
+        <w:rPr>
+          <w:rFonts w:ascii="Times New Roman" w:hAnsi="Times New Roman" w:cs="Times New Roman"/>
+          <w:sz w:val="24"/>
+          <w:szCs w:val="24"/>
+        </w:rPr>
+      </w:pPr>
+      <w:r>
+        <w:rPr>
+          <w:rFonts w:ascii="Times New Roman" w:hAnsi="Times New Roman" w:cs="Times New Roman"/>
+          <w:sz w:val="24"/>
+          <w:szCs w:val="24"/>
+        </w:rPr>
+        <w:t>We applied h</w:t>
+      </w:r>
+      <w:r>
+        <w:rPr>
+          <w:rFonts w:ascii="Times New Roman" w:hAnsi="Times New Roman" w:cs="Times New Roman"/>
+          <w:sz w:val="24"/>
+          <w:szCs w:val="24"/>
+        </w:rPr>
+        <w:t xml:space="preserve">igh performance liquid chromatography (HPLC) to </w:t>
+      </w:r>
+      <w:r>
+        <w:rPr>
+          <w:rFonts w:ascii="Times New Roman" w:hAnsi="Times New Roman" w:cs="Times New Roman"/>
+          <w:sz w:val="24"/>
+          <w:szCs w:val="24"/>
+        </w:rPr>
+        <w:t>analyze the</w:t>
+      </w:r>
+      <w:r>
+        <w:rPr>
+          <w:rFonts w:ascii="Times New Roman" w:hAnsi="Times New Roman" w:cs="Times New Roman"/>
+          <w:sz w:val="24"/>
+          <w:szCs w:val="24"/>
+        </w:rPr>
+        <w:t xml:space="preserve"> concentrations</w:t>
+      </w:r>
+      <w:r>
+        <w:rPr>
+          <w:rFonts w:ascii="Times New Roman" w:hAnsi="Times New Roman" w:cs="Times New Roman"/>
+          <w:sz w:val="24"/>
+          <w:szCs w:val="24"/>
+        </w:rPr>
+        <w:t xml:space="preserve"> of 14 flavonoids and 1 </w:t>
+      </w:r>
+      <w:r>
+        <w:rPr>
+          <w:rFonts w:ascii="Times New Roman" w:hAnsi="Times New Roman" w:cs="Times New Roman"/>
+          <w:sz w:val="24"/>
+          <w:szCs w:val="24"/>
+        </w:rPr>
+        <w:t>phenol</w:t>
+      </w:r>
+      <w:r>
+        <w:rPr>
+          <w:rFonts w:ascii="Times New Roman" w:hAnsi="Times New Roman" w:cs="Times New Roman"/>
+          <w:sz w:val="24"/>
+          <w:szCs w:val="24"/>
+        </w:rPr>
+        <w:t xml:space="preserve"> from</w:t>
+      </w:r>
+      <w:r>
+        <w:rPr>
+          <w:rFonts w:ascii="Times New Roman" w:hAnsi="Times New Roman" w:cs="Times New Roman"/>
+          <w:sz w:val="24"/>
+          <w:szCs w:val="24"/>
+        </w:rPr>
+        <w:t xml:space="preserve"> a</w:t>
+      </w:r>
+      <w:r>
+        <w:rPr>
+          <w:rFonts w:ascii="Times New Roman" w:hAnsi="Times New Roman" w:cs="Times New Roman"/>
+          <w:sz w:val="24"/>
+          <w:szCs w:val="24"/>
+        </w:rPr>
+        <w:t>erial</w:t>
+      </w:r>
+      <w:r>
+        <w:rPr>
+          <w:rFonts w:ascii="Times New Roman" w:hAnsi="Times New Roman" w:cs="Times New Roman"/>
+          <w:sz w:val="24"/>
+          <w:szCs w:val="24"/>
+        </w:rPr>
+        <w:t xml:space="preserve"> tissue samples of</w:t>
+      </w:r>
+      <w:r>
+        <w:rPr>
+          <w:rFonts w:ascii="Times New Roman" w:hAnsi="Times New Roman" w:cs="Times New Roman"/>
+          <w:sz w:val="24"/>
+          <w:szCs w:val="24"/>
+        </w:rPr>
+        <w:t xml:space="preserve"> </w:t>
+      </w:r>
+      <w:r>
+        <w:rPr>
+          <w:rFonts w:ascii="Times New Roman" w:hAnsi="Times New Roman" w:cs="Times New Roman"/>
+          <w:sz w:val="24"/>
+          <w:szCs w:val="24"/>
+        </w:rPr>
+        <w:t xml:space="preserve">75 species of </w:t>
+      </w:r>
+      <w:r>
+        <w:rPr>
+          <w:rFonts w:ascii="Times New Roman" w:hAnsi="Times New Roman" w:cs="Times New Roman"/>
+          <w:i/>
+          <w:iCs/>
+          <w:sz w:val="24"/>
+          <w:szCs w:val="24"/>
+        </w:rPr>
+        <w:t>Scutellaria</w:t>
+      </w:r>
+      <w:r>
+        <w:rPr>
+          <w:rFonts w:ascii="Times New Roman" w:hAnsi="Times New Roman" w:cs="Times New Roman"/>
+          <w:i/>
+          <w:iCs/>
+          <w:sz w:val="24"/>
+          <w:szCs w:val="24"/>
+        </w:rPr>
+        <w:t xml:space="preserve"> </w:t>
+      </w:r>
+      <w:r>
+        <w:rPr>
+          <w:rFonts w:ascii="Times New Roman" w:hAnsi="Times New Roman" w:cs="Times New Roman"/>
+          <w:sz w:val="24"/>
+          <w:szCs w:val="24"/>
+        </w:rPr>
+        <w:t>(Figure 2A)</w:t>
+      </w:r>
+      <w:r>
+        <w:rPr>
+          <w:rFonts w:ascii="Times New Roman" w:hAnsi="Times New Roman" w:cs="Times New Roman"/>
+          <w:sz w:val="24"/>
+          <w:szCs w:val="24"/>
+        </w:rPr>
+        <w:t>.</w:t>
+      </w:r>
+      <w:r>
+        <w:rPr>
+          <w:rFonts w:ascii="Times New Roman" w:hAnsi="Times New Roman" w:cs="Times New Roman"/>
+          <w:sz w:val="24"/>
+          <w:szCs w:val="24"/>
+        </w:rPr>
+        <w:t xml:space="preserve"> </w:t>
+      </w:r>
+      <w:r>
+        <w:rPr>
+          <w:rFonts w:ascii="Times New Roman" w:hAnsi="Times New Roman" w:cs="Times New Roman"/>
+          <w:sz w:val="24"/>
+          <w:szCs w:val="24"/>
+        </w:rPr>
+        <w:t>50</w:t>
+      </w:r>
+      <w:r>
+        <w:rPr>
+          <w:rFonts w:ascii="Times New Roman" w:hAnsi="Times New Roman" w:cs="Times New Roman"/>
+          <w:sz w:val="24"/>
+          <w:szCs w:val="24"/>
+        </w:rPr>
+        <w:t xml:space="preserve"> of the</w:t>
+      </w:r>
+      <w:r>
+        <w:rPr>
+          <w:rFonts w:ascii="Times New Roman" w:hAnsi="Times New Roman" w:cs="Times New Roman"/>
+          <w:sz w:val="24"/>
+          <w:szCs w:val="24"/>
+        </w:rPr>
+        <w:t xml:space="preserve"> 75</w:t>
+      </w:r>
+      <w:r>
+        <w:rPr>
+          <w:rFonts w:ascii="Times New Roman" w:hAnsi="Times New Roman" w:cs="Times New Roman"/>
+          <w:sz w:val="24"/>
+          <w:szCs w:val="24"/>
+        </w:rPr>
+        <w:t xml:space="preserve"> species were included in the phylogenetic tree of Figure 1.</w:t>
+      </w:r>
+      <w:r>
+        <w:rPr>
+          <w:rFonts w:ascii="Times New Roman" w:hAnsi="Times New Roman" w:cs="Times New Roman"/>
+          <w:sz w:val="24"/>
+          <w:szCs w:val="24"/>
+        </w:rPr>
+        <w:t xml:space="preserve"> </w:t>
+      </w:r>
+      <w:r>
+        <w:rPr>
+          <w:rFonts w:ascii="Times New Roman" w:hAnsi="Times New Roman" w:cs="Times New Roman"/>
+          <w:sz w:val="24"/>
+          <w:szCs w:val="24"/>
+        </w:rPr>
+        <w:t>67 of the tissue samples were from herbarium vouchers with one replicate, and</w:t>
+      </w:r>
+      <w:r>
+        <w:rPr>
+          <w:rFonts w:ascii="Times New Roman" w:hAnsi="Times New Roman" w:cs="Times New Roman"/>
+          <w:sz w:val="24"/>
+          <w:szCs w:val="24"/>
+        </w:rPr>
+        <w:t xml:space="preserve"> the remaining</w:t>
+      </w:r>
+      <w:r>
+        <w:rPr>
+          <w:rFonts w:ascii="Times New Roman" w:hAnsi="Times New Roman" w:cs="Times New Roman"/>
+          <w:sz w:val="24"/>
+          <w:szCs w:val="24"/>
+        </w:rPr>
+        <w:t xml:space="preserve"> eight from fresh tissue. So that rough comparisons </w:t>
+      </w:r>
+      <w:r>
+        <w:rPr>
+          <w:rFonts w:ascii="Times New Roman" w:hAnsi="Times New Roman" w:cs="Times New Roman"/>
+          <w:sz w:val="24"/>
+          <w:szCs w:val="24"/>
+        </w:rPr>
+        <w:t xml:space="preserve">could be made </w:t>
+      </w:r>
+      <w:r>
+        <w:rPr>
+          <w:rFonts w:ascii="Times New Roman" w:hAnsi="Times New Roman" w:cs="Times New Roman"/>
+          <w:sz w:val="24"/>
+          <w:szCs w:val="24"/>
+        </w:rPr>
+        <w:t xml:space="preserve">between data from herbarium and fresh tissue samples, </w:t>
+      </w:r>
+      <w:r>
+        <w:rPr>
+          <w:rFonts w:ascii="Times New Roman" w:hAnsi="Times New Roman" w:cs="Times New Roman"/>
+          <w:sz w:val="24"/>
+          <w:szCs w:val="24"/>
+        </w:rPr>
+        <w:t xml:space="preserve">concentrations for herbarium samples were calculated at 0.5 mg tissue / 1 mL solvent, </w:t>
+      </w:r>
+      <w:r>
+        <w:rPr>
+          <w:rFonts w:ascii="Times New Roman" w:hAnsi="Times New Roman" w:cs="Times New Roman"/>
+          <w:sz w:val="24"/>
+          <w:szCs w:val="24"/>
+        </w:rPr>
+        <w:t>and concentrations for fresh samples at 5 mg tissue / 1 mL solvent.</w:t>
+      </w:r>
+      <w:r>
+        <w:rPr>
+          <w:rFonts w:ascii="Times New Roman" w:hAnsi="Times New Roman" w:cs="Times New Roman"/>
+          <w:sz w:val="24"/>
+          <w:szCs w:val="24"/>
+        </w:rPr>
+        <w:t xml:space="preserve"> </w:t>
+      </w:r>
+    </w:p>
+    <w:p>
+      <w:pPr>
+        <w:spacing w:after="0" w:line="480" w:lineRule="auto"/>
+        <w:ind w:firstLine="720"/>
+        <w:rPr>
+          <w:rFonts w:ascii="Times New Roman" w:hAnsi="Times New Roman" w:cs="Times New Roman"/>
+          <w:sz w:val="24"/>
+          <w:szCs w:val="24"/>
+        </w:rPr>
+      </w:pPr>
+      <w:r>
+        <w:rPr>
+          <w:rFonts w:ascii="Times New Roman" w:hAnsi="Times New Roman" w:cs="Times New Roman"/>
+          <w:sz w:val="24"/>
+          <w:szCs w:val="24"/>
+        </w:rPr>
+        <w:lastRenderedPageBreak/>
+        <w:t xml:space="preserve">The most </w:t>
+      </w:r>
+      <w:r>
+        <w:rPr>
+          <w:rFonts w:ascii="Times New Roman" w:hAnsi="Times New Roman" w:cs="Times New Roman"/>
+          <w:sz w:val="24"/>
+          <w:szCs w:val="24"/>
+        </w:rPr>
+        <w:t>widepsread</w:t>
+      </w:r>
+      <w:r>
+        <w:rPr>
+          <w:rFonts w:ascii="Times New Roman" w:hAnsi="Times New Roman" w:cs="Times New Roman"/>
+          <w:sz w:val="24"/>
+          <w:szCs w:val="24"/>
+        </w:rPr>
+        <w:t xml:space="preserve"> phytochemical we </w:t>
+      </w:r>
+      <w:r>
+        <w:rPr>
+          <w:rFonts w:ascii="Times New Roman" w:hAnsi="Times New Roman" w:cs="Times New Roman"/>
+          <w:sz w:val="24"/>
+          <w:szCs w:val="24"/>
+        </w:rPr>
+        <w:t>measured</w:t>
+      </w:r>
+      <w:r>
+        <w:rPr>
+          <w:rFonts w:ascii="Times New Roman" w:hAnsi="Times New Roman" w:cs="Times New Roman"/>
+          <w:sz w:val="24"/>
+          <w:szCs w:val="24"/>
+        </w:rPr>
+        <w:t xml:space="preserve"> was chrysinG, </w:t>
+      </w:r>
+      <w:r>
+        <w:rPr>
+          <w:rFonts w:ascii="Times New Roman" w:hAnsi="Times New Roman" w:cs="Times New Roman"/>
+          <w:sz w:val="24"/>
+          <w:szCs w:val="24"/>
+        </w:rPr>
+        <w:t xml:space="preserve">which was detected in 49 of the 75 species. The rarest was hispidulinG, which was detected in only one species, </w:t>
+      </w:r>
+      <w:r>
+        <w:rPr>
+          <w:rFonts w:ascii="Times New Roman" w:hAnsi="Times New Roman" w:cs="Times New Roman"/>
+          <w:i/>
+          <w:iCs/>
+          <w:sz w:val="24"/>
+          <w:szCs w:val="24"/>
+        </w:rPr>
+        <w:t>S. coerulea</w:t>
+      </w:r>
+      <w:r>
+        <w:rPr>
+          <w:rFonts w:ascii="Times New Roman" w:hAnsi="Times New Roman" w:cs="Times New Roman"/>
+          <w:sz w:val="24"/>
+          <w:szCs w:val="24"/>
+        </w:rPr>
+        <w:t>. In general, we detected the glycosylated form of each phytochemical (chrysinG, wogonoside, apigeninG, baicalin, scutellarin, and oroxyloside) more often than its non-glycosylated counterpart (chrysin, wogonin, apigenin, baicalein, scutellarein, and oroxylinA). The exception was hispiduli</w:t>
+      </w:r>
+      <w:r>
+        <w:rPr>
+          <w:rFonts w:ascii="Times New Roman" w:hAnsi="Times New Roman" w:cs="Times New Roman"/>
+          <w:sz w:val="24"/>
+          <w:szCs w:val="24"/>
+        </w:rPr>
+        <w:t>nG and hispidulin, as hispidulin was detected in 27 species.</w:t>
+      </w:r>
+    </w:p>
+    <w:p>
+      <w:pPr>
+        <w:spacing w:after="0" w:line="480" w:lineRule="auto"/>
+        <w:ind w:firstLine="720"/>
+        <w:rPr>
+          <w:rFonts w:ascii="Times New Roman" w:hAnsi="Times New Roman" w:cs="Times New Roman"/>
+          <w:sz w:val="24"/>
+          <w:szCs w:val="24"/>
+        </w:rPr>
+      </w:pPr>
+      <w:r>
+        <w:rPr>
+          <w:rFonts w:ascii="Times New Roman" w:hAnsi="Times New Roman" w:cs="Times New Roman"/>
+          <w:sz w:val="24"/>
+          <w:szCs w:val="24"/>
+        </w:rPr>
+        <w:t xml:space="preserve">Abundance: aerial-specific vs root-specific </w:t>
+      </w:r>
+    </w:p>
+    <w:p>
+      <w:pPr>
+        <w:spacing w:after="0" w:line="480" w:lineRule="auto"/>
+        <w:ind w:firstLine="720"/>
+        <w:rPr>
+          <w:rFonts w:ascii="Times New Roman" w:hAnsi="Times New Roman" w:cs="Times New Roman"/>
+          <w:sz w:val="24"/>
+          <w:szCs w:val="24"/>
+        </w:rPr>
+      </w:pPr>
+      <w:r>
+        <w:rPr>
+          <w:rFonts w:ascii="Times New Roman" w:hAnsi="Times New Roman" w:cs="Times New Roman"/>
+          <w:sz w:val="24"/>
+          <w:szCs w:val="24"/>
+        </w:rPr>
+        <w:t xml:space="preserve"> </w:t>
+      </w:r>
+      <w:r>
+        <w:rPr>
+          <w:rFonts w:ascii="Times New Roman" w:hAnsi="Times New Roman" w:cs="Times New Roman"/>
+          <w:sz w:val="24"/>
+          <w:szCs w:val="24"/>
+        </w:rPr>
+        <w:t>General conclusions about profiling results – abundance/nonabundance of flavonoids</w:t>
       </w:r>
     </w:p>
     <w:p>
@@ -4818,7 +5104,6 @@
           <w:szCs w:val="24"/>
         </w:rPr>
       </w:pPr>
-      <w:proofErr w:type="spellStart"/>
       <w:r>
         <w:rPr>
           <w:rFonts w:ascii="Times New Roman" w:hAnsi="Times New Roman" w:cs="Times New Roman"/>
@@ -4826,17 +5111,7 @@
           <w:sz w:val="24"/>
           <w:szCs w:val="24"/>
         </w:rPr>
-        <w:t>Github</w:t>
-      </w:r>
-      <w:proofErr w:type="spellEnd"/>
-      <w:r>
-        <w:rPr>
-          <w:rFonts w:ascii="Times New Roman" w:hAnsi="Times New Roman" w:cs="Times New Roman"/>
-          <w:color w:val="FF0000"/>
-          <w:sz w:val="24"/>
-          <w:szCs w:val="24"/>
-        </w:rPr>
-        <w:t>?  - need to clean up</w:t>
+        <w:t>Github?  - need to clean up</w:t>
       </w:r>
     </w:p>
     <w:p>
@@ -6928,6 +7203,18 @@
       <w:color w:val="808080"/>
     </w:rPr>
   </w:style>
+  <w:style w:type="character" w:styleId="Hyperlink">
+    <w:name w:val="Hyperlink"/>
+    <w:basedOn w:val="DefaultParagraphFont"/>
+    <w:uiPriority w:val="99"/>
+    <w:semiHidden/>
+    <w:unhideWhenUsed/>
+    <w:rsid w:val="00605E43"/>
+    <w:rPr>
+      <w:color w:val="0000FF"/>
+      <w:u w:val="single"/>
+    </w:rPr>
+  </w:style>
 </w:styles>
 </file>
 

</xml_diff>

<commit_message>
Describing flavonoid accumulation patterns
</commit_message>
<xml_diff>
--- a/writing/manuscript.docx
+++ b/writing/manuscript.docx
@@ -1700,7 +1700,79 @@
           <w:sz w:val="24"/>
           <w:szCs w:val="24"/>
         </w:rPr>
-        <w:t>, an organ-specific accumulation pattern can be observed, where 4’-hydroxyflavones accumulate in the aerial parts of the plant, and 4’-deoxyflavones in the roots. T</w:t>
+        <w:t>, an organ-specific accumulation pattern can be observed, where 4’-hydroxyflavones accumulate</w:t>
+      </w:r>
+      <w:r>
+        <w:rPr>
+          <w:rFonts w:ascii="Times New Roman" w:hAnsi="Times New Roman" w:cs="Times New Roman"/>
+          <w:sz w:val="24"/>
+          <w:szCs w:val="24"/>
+        </w:rPr>
+        <w:t xml:space="preserve"> </w:t>
+      </w:r>
+      <w:r>
+        <w:rPr>
+          <w:rFonts w:ascii="Times New Roman" w:hAnsi="Times New Roman" w:cs="Times New Roman"/>
+          <w:sz w:val="24"/>
+          <w:szCs w:val="24"/>
+        </w:rPr>
+        <w:t xml:space="preserve">in </w:t>
+      </w:r>
+      <w:r>
+        <w:rPr>
+          <w:rFonts w:ascii="Times New Roman" w:hAnsi="Times New Roman" w:cs="Times New Roman"/>
+          <w:sz w:val="24"/>
+          <w:szCs w:val="24"/>
+        </w:rPr>
+        <w:t xml:space="preserve">the </w:t>
+      </w:r>
+      <w:r>
+        <w:rPr>
+          <w:rFonts w:ascii="Times New Roman" w:hAnsi="Times New Roman" w:cs="Times New Roman"/>
+          <w:sz w:val="24"/>
+          <w:szCs w:val="24"/>
+        </w:rPr>
+        <w:t xml:space="preserve">aerial parts </w:t>
+      </w:r>
+      <w:r>
+        <w:rPr>
+          <w:rFonts w:ascii="Times New Roman" w:hAnsi="Times New Roman" w:cs="Times New Roman"/>
+          <w:sz w:val="24"/>
+          <w:szCs w:val="24"/>
+        </w:rPr>
+        <w:t>at higher concentrations than in the roots</w:t>
+      </w:r>
+      <w:r>
+        <w:rPr>
+          <w:rFonts w:ascii="Times New Roman" w:hAnsi="Times New Roman" w:cs="Times New Roman"/>
+          <w:sz w:val="24"/>
+          <w:szCs w:val="24"/>
+        </w:rPr>
+        <w:t>, and 4’-deoxyflavones</w:t>
+      </w:r>
+      <w:r>
+        <w:rPr>
+          <w:rFonts w:ascii="Times New Roman" w:hAnsi="Times New Roman" w:cs="Times New Roman"/>
+          <w:sz w:val="24"/>
+          <w:szCs w:val="24"/>
+        </w:rPr>
+        <w:t xml:space="preserve"> </w:t>
+      </w:r>
+      <w:r>
+        <w:rPr>
+          <w:rFonts w:ascii="Times New Roman" w:hAnsi="Times New Roman" w:cs="Times New Roman"/>
+          <w:sz w:val="24"/>
+          <w:szCs w:val="24"/>
+        </w:rPr>
+        <w:t>accumulate in the roots at higher concentrations than in the aerial parts</w:t>
+      </w:r>
+      <w:r>
+        <w:rPr>
+          <w:rFonts w:ascii="Times New Roman" w:hAnsi="Times New Roman" w:cs="Times New Roman"/>
+          <w:sz w:val="24"/>
+          <w:szCs w:val="24"/>
+        </w:rPr>
+        <w:t>. T</w:t>
       </w:r>
       <w:r>
         <w:rPr>
@@ -2202,7 +2274,16 @@
           <w:sz w:val="24"/>
           <w:szCs w:val="24"/>
         </w:rPr>
-        <w:t>A subset of 13 species was then selected for additional chemical and genome size analysis.</w:t>
+        <w:t xml:space="preserve">A subset of 13 species </w:t>
+      </w:r>
+      <w:r>
+        <w:rPr>
+          <w:rFonts w:ascii="Times New Roman" w:hAnsi="Times New Roman" w:cs="Times New Roman"/>
+          <w:sz w:val="24"/>
+          <w:szCs w:val="24"/>
+        </w:rPr>
+        <w:lastRenderedPageBreak/>
+        <w:t>was then selected for additional chemical and genome size analysis.</w:t>
       </w:r>
       <w:r>
         <w:rPr>
@@ -2218,16 +2299,7 @@
           <w:sz w:val="24"/>
           <w:szCs w:val="24"/>
         </w:rPr>
-        <w:t xml:space="preserve">a </w:t>
-      </w:r>
-      <w:r>
-        <w:rPr>
-          <w:rFonts w:ascii="Times New Roman" w:hAnsi="Times New Roman" w:cs="Times New Roman"/>
-          <w:sz w:val="24"/>
-          <w:szCs w:val="24"/>
-        </w:rPr>
-        <w:lastRenderedPageBreak/>
-        <w:t xml:space="preserve">relationship between phylogeny and </w:t>
+        <w:t xml:space="preserve">a relationship between phylogeny and </w:t>
       </w:r>
       <w:r>
         <w:rPr>
@@ -2470,8 +2542,20 @@
           <w:sz w:val="24"/>
           <w:szCs w:val="24"/>
         </w:rPr>
-        <w:t>S. altissima</w:t>
-      </w:r>
+        <w:t xml:space="preserve">S. </w:t>
+      </w:r>
+      <w:proofErr w:type="spellStart"/>
+      <w:r>
+        <w:rPr>
+          <w:rFonts w:ascii="Times New Roman" w:hAnsi="Times New Roman" w:cs="Times New Roman"/>
+          <w:i/>
+          <w:iCs/>
+          <w:sz w:val="24"/>
+          <w:szCs w:val="24"/>
+        </w:rPr>
+        <w:t>altissima</w:t>
+      </w:r>
+      <w:proofErr w:type="spellEnd"/>
       <w:r>
         <w:rPr>
           <w:rFonts w:ascii="Times New Roman" w:hAnsi="Times New Roman" w:cs="Times New Roman"/>
@@ -2576,8 +2660,20 @@
           <w:sz w:val="24"/>
           <w:szCs w:val="24"/>
         </w:rPr>
-        <w:t>S. leonardii</w:t>
-      </w:r>
+        <w:t xml:space="preserve">S. </w:t>
+      </w:r>
+      <w:proofErr w:type="spellStart"/>
+      <w:r>
+        <w:rPr>
+          <w:rFonts w:ascii="Times New Roman" w:hAnsi="Times New Roman" w:cs="Times New Roman"/>
+          <w:i/>
+          <w:iCs/>
+          <w:sz w:val="24"/>
+          <w:szCs w:val="24"/>
+        </w:rPr>
+        <w:t>leonardii</w:t>
+      </w:r>
+      <w:proofErr w:type="spellEnd"/>
       <w:r>
         <w:rPr>
           <w:rFonts w:ascii="Times New Roman" w:hAnsi="Times New Roman" w:cs="Times New Roman"/>
@@ -2602,8 +2698,18 @@
           <w:sz w:val="24"/>
           <w:szCs w:val="24"/>
         </w:rPr>
-        <w:t xml:space="preserve">. To improve germination rate, seeds were incubated in a 100 </w:t>
-      </w:r>
+        <w:t xml:space="preserve">. To improve germination rate, seeds were incubated in a </w:t>
+      </w:r>
+      <w:proofErr w:type="gramStart"/>
+      <w:r>
+        <w:rPr>
+          <w:rFonts w:ascii="Times New Roman" w:hAnsi="Times New Roman" w:cs="Times New Roman"/>
+          <w:sz w:val="24"/>
+          <w:szCs w:val="24"/>
+        </w:rPr>
+        <w:t xml:space="preserve">100 </w:t>
+      </w:r>
+      <w:proofErr w:type="spellStart"/>
       <w:r>
         <w:rPr>
           <w:rFonts w:ascii="Times New Roman" w:hAnsi="Times New Roman" w:cs="Times New Roman"/>
@@ -2612,6 +2718,8 @@
         </w:rPr>
         <w:t>uM</w:t>
       </w:r>
+      <w:proofErr w:type="spellEnd"/>
+      <w:proofErr w:type="gramEnd"/>
       <w:r>
         <w:rPr>
           <w:rFonts w:ascii="Times New Roman" w:hAnsi="Times New Roman" w:cs="Times New Roman"/>
@@ -2887,15 +2995,51 @@
           <w:sz w:val="24"/>
           <w:szCs w:val="24"/>
         </w:rPr>
-        <w:t>The flavonoids quantified were apigenin, apigenin-7-glucuronide (apigeninG), scutellarein, scutellarin, hispidulin, hispidulin-7-glucuronide</w:t>
-      </w:r>
-      <w:r>
-        <w:rPr>
-          <w:rFonts w:ascii="Times New Roman" w:hAnsi="Times New Roman" w:cs="Times New Roman"/>
-          <w:sz w:val="24"/>
-          <w:szCs w:val="24"/>
-        </w:rPr>
-        <w:t xml:space="preserve"> (hispidulinG)</w:t>
+        <w:t>The flavonoids quantified were apigenin, apigenin-7-glucuronide (</w:t>
+      </w:r>
+      <w:proofErr w:type="spellStart"/>
+      <w:r>
+        <w:rPr>
+          <w:rFonts w:ascii="Times New Roman" w:hAnsi="Times New Roman" w:cs="Times New Roman"/>
+          <w:sz w:val="24"/>
+          <w:szCs w:val="24"/>
+        </w:rPr>
+        <w:t>apigeninG</w:t>
+      </w:r>
+      <w:proofErr w:type="spellEnd"/>
+      <w:r>
+        <w:rPr>
+          <w:rFonts w:ascii="Times New Roman" w:hAnsi="Times New Roman" w:cs="Times New Roman"/>
+          <w:sz w:val="24"/>
+          <w:szCs w:val="24"/>
+        </w:rPr>
+        <w:t>), scutellarein, scutellarin, hispidulin, hispidulin-7-glucuronide</w:t>
+      </w:r>
+      <w:r>
+        <w:rPr>
+          <w:rFonts w:ascii="Times New Roman" w:hAnsi="Times New Roman" w:cs="Times New Roman"/>
+          <w:sz w:val="24"/>
+          <w:szCs w:val="24"/>
+        </w:rPr>
+        <w:t xml:space="preserve"> (</w:t>
+      </w:r>
+      <w:proofErr w:type="spellStart"/>
+      <w:r>
+        <w:rPr>
+          <w:rFonts w:ascii="Times New Roman" w:hAnsi="Times New Roman" w:cs="Times New Roman"/>
+          <w:sz w:val="24"/>
+          <w:szCs w:val="24"/>
+        </w:rPr>
+        <w:t>hispidulinG</w:t>
+      </w:r>
+      <w:proofErr w:type="spellEnd"/>
+      <w:r>
+        <w:rPr>
+          <w:rFonts w:ascii="Times New Roman" w:hAnsi="Times New Roman" w:cs="Times New Roman"/>
+          <w:sz w:val="24"/>
+          <w:szCs w:val="24"/>
+        </w:rPr>
+        <w:t>)</w:t>
       </w:r>
       <w:r>
         <w:rPr>
@@ -2911,15 +3055,69 @@
           <w:sz w:val="24"/>
           <w:szCs w:val="24"/>
         </w:rPr>
-        <w:t xml:space="preserve"> (chrysinG)</w:t>
-      </w:r>
-      <w:r>
-        <w:rPr>
-          <w:rFonts w:ascii="Times New Roman" w:hAnsi="Times New Roman" w:cs="Times New Roman"/>
-          <w:sz w:val="24"/>
-          <w:szCs w:val="24"/>
-        </w:rPr>
-        <w:t xml:space="preserve">, baicalein, baicalin, oroxylin A, oroxyloside, wogonin, </w:t>
+        <w:t xml:space="preserve"> (</w:t>
+      </w:r>
+      <w:proofErr w:type="spellStart"/>
+      <w:r>
+        <w:rPr>
+          <w:rFonts w:ascii="Times New Roman" w:hAnsi="Times New Roman" w:cs="Times New Roman"/>
+          <w:sz w:val="24"/>
+          <w:szCs w:val="24"/>
+        </w:rPr>
+        <w:t>chrysinG</w:t>
+      </w:r>
+      <w:proofErr w:type="spellEnd"/>
+      <w:r>
+        <w:rPr>
+          <w:rFonts w:ascii="Times New Roman" w:hAnsi="Times New Roman" w:cs="Times New Roman"/>
+          <w:sz w:val="24"/>
+          <w:szCs w:val="24"/>
+        </w:rPr>
+        <w:t>)</w:t>
+      </w:r>
+      <w:r>
+        <w:rPr>
+          <w:rFonts w:ascii="Times New Roman" w:hAnsi="Times New Roman" w:cs="Times New Roman"/>
+          <w:sz w:val="24"/>
+          <w:szCs w:val="24"/>
+        </w:rPr>
+        <w:t xml:space="preserve">, baicalein, baicalin, </w:t>
+      </w:r>
+      <w:proofErr w:type="spellStart"/>
+      <w:r>
+        <w:rPr>
+          <w:rFonts w:ascii="Times New Roman" w:hAnsi="Times New Roman" w:cs="Times New Roman"/>
+          <w:sz w:val="24"/>
+          <w:szCs w:val="24"/>
+        </w:rPr>
+        <w:t>oroxylin</w:t>
+      </w:r>
+      <w:proofErr w:type="spellEnd"/>
+      <w:r>
+        <w:rPr>
+          <w:rFonts w:ascii="Times New Roman" w:hAnsi="Times New Roman" w:cs="Times New Roman"/>
+          <w:sz w:val="24"/>
+          <w:szCs w:val="24"/>
+        </w:rPr>
+        <w:t xml:space="preserve"> A, </w:t>
+      </w:r>
+      <w:proofErr w:type="spellStart"/>
+      <w:r>
+        <w:rPr>
+          <w:rFonts w:ascii="Times New Roman" w:hAnsi="Times New Roman" w:cs="Times New Roman"/>
+          <w:sz w:val="24"/>
+          <w:szCs w:val="24"/>
+        </w:rPr>
+        <w:t>oroxyloside</w:t>
+      </w:r>
+      <w:proofErr w:type="spellEnd"/>
+      <w:r>
+        <w:rPr>
+          <w:rFonts w:ascii="Times New Roman" w:hAnsi="Times New Roman" w:cs="Times New Roman"/>
+          <w:sz w:val="24"/>
+          <w:szCs w:val="24"/>
+        </w:rPr>
+        <w:t xml:space="preserve">, wogonin, </w:t>
       </w:r>
       <w:r>
         <w:rPr>
@@ -3023,15 +3221,7 @@
           <w:sz w:val="24"/>
           <w:szCs w:val="24"/>
         </w:rPr>
-        <w:t xml:space="preserve"> added to each so that the following ratio was achieved: 10 mg tissue / 1 mL solvent. Samples were sonicated for 1 hour at room temperature. The extraction buffer from each sample was withdrawn and further diluted by adding 80% HPLC grade methanol </w:t>
-      </w:r>
-      <w:r>
-        <w:rPr>
-          <w:rFonts w:ascii="Times New Roman" w:hAnsi="Times New Roman" w:cs="Times New Roman"/>
-          <w:sz w:val="24"/>
-          <w:szCs w:val="24"/>
-        </w:rPr>
-        <w:t xml:space="preserve">so that the following ratio was achieved: 1 mg tissue / 1 mL </w:t>
+        <w:t xml:space="preserve"> added to each so that the following ratio was achieved: 10 mg tissue / 1 mL solvent. Samples were sonicated for 1 hour at room temperature. The extraction buffer from each sample was withdrawn and further diluted by </w:t>
       </w:r>
       <w:r>
         <w:rPr>
@@ -3040,7 +3230,15 @@
           <w:szCs w:val="24"/>
         </w:rPr>
         <w:lastRenderedPageBreak/>
-        <w:t>solvent. To remove any remaining tissue particles, the diluted extraction buffer was centrifuged at 15,00</w:t>
+        <w:t xml:space="preserve">adding 80% HPLC grade methanol </w:t>
+      </w:r>
+      <w:r>
+        <w:rPr>
+          <w:rFonts w:ascii="Times New Roman" w:hAnsi="Times New Roman" w:cs="Times New Roman"/>
+          <w:sz w:val="24"/>
+          <w:szCs w:val="24"/>
+        </w:rPr>
+        <w:t>so that the following ratio was achieved: 1 mg tissue / 1 mL solvent. To remove any remaining tissue particles, the diluted extraction buffer was centrifuged at 15,00</w:t>
       </w:r>
       <w:r>
         <w:rPr>
@@ -3090,7 +3288,25 @@
           <w:sz w:val="24"/>
           <w:szCs w:val="24"/>
         </w:rPr>
-        <w:t xml:space="preserve">a Thermo Scientific UltiMate 3000 </w:t>
+        <w:t xml:space="preserve">a Thermo Scientific </w:t>
+      </w:r>
+      <w:proofErr w:type="spellStart"/>
+      <w:r>
+        <w:rPr>
+          <w:rFonts w:ascii="Times New Roman" w:hAnsi="Times New Roman" w:cs="Times New Roman"/>
+          <w:sz w:val="24"/>
+          <w:szCs w:val="24"/>
+        </w:rPr>
+        <w:t>UltiMate</w:t>
+      </w:r>
+      <w:proofErr w:type="spellEnd"/>
+      <w:r>
+        <w:rPr>
+          <w:rFonts w:ascii="Times New Roman" w:hAnsi="Times New Roman" w:cs="Times New Roman"/>
+          <w:sz w:val="24"/>
+          <w:szCs w:val="24"/>
+        </w:rPr>
+        <w:t xml:space="preserve"> 3000 </w:t>
       </w:r>
       <w:r>
         <w:rPr>
@@ -3506,7 +3722,25 @@
           <w:sz w:val="24"/>
           <w:szCs w:val="24"/>
         </w:rPr>
-        <w:t xml:space="preserve"> extraction and quantification method closely follows that used for the herbarium samples. However, the initial extraction buffer was added to achieve a ratio of 30 mg tissue / 1 mL solvent</w:t>
+        <w:t xml:space="preserve"> extraction and quantification method closely </w:t>
+      </w:r>
+      <w:proofErr w:type="gramStart"/>
+      <w:r>
+        <w:rPr>
+          <w:rFonts w:ascii="Times New Roman" w:hAnsi="Times New Roman" w:cs="Times New Roman"/>
+          <w:sz w:val="24"/>
+          <w:szCs w:val="24"/>
+        </w:rPr>
+        <w:t>follows</w:t>
+      </w:r>
+      <w:proofErr w:type="gramEnd"/>
+      <w:r>
+        <w:rPr>
+          <w:rFonts w:ascii="Times New Roman" w:hAnsi="Times New Roman" w:cs="Times New Roman"/>
+          <w:sz w:val="24"/>
+          <w:szCs w:val="24"/>
+        </w:rPr>
+        <w:t xml:space="preserve"> that used for the herbarium samples. However, the initial extraction buffer was added to achieve a ratio of 30 mg tissue / 1 mL solvent</w:t>
       </w:r>
       <w:r>
         <w:rPr>
@@ -3660,6 +3894,7 @@
           <w:sz w:val="24"/>
           <w:szCs w:val="24"/>
         </w:rPr>
+        <w:lastRenderedPageBreak/>
         <w:t xml:space="preserve">Comparisons between phylogenetic clade and </w:t>
       </w:r>
       <w:r>
@@ -3700,7 +3935,6 @@
           <w:sz w:val="24"/>
           <w:szCs w:val="24"/>
         </w:rPr>
-        <w:lastRenderedPageBreak/>
         <w:t>phytochemicals</w:t>
       </w:r>
       <w:r>
@@ -3855,7 +4089,25 @@
           <w:sz w:val="24"/>
           <w:szCs w:val="24"/>
         </w:rPr>
-        <w:t xml:space="preserve"> FactoMineR package (ver. 2.3). </w:t>
+        <w:t xml:space="preserve"> </w:t>
+      </w:r>
+      <w:proofErr w:type="spellStart"/>
+      <w:r>
+        <w:rPr>
+          <w:rFonts w:ascii="Times New Roman" w:hAnsi="Times New Roman" w:cs="Times New Roman"/>
+          <w:sz w:val="24"/>
+          <w:szCs w:val="24"/>
+        </w:rPr>
+        <w:t>FactoMineR</w:t>
+      </w:r>
+      <w:proofErr w:type="spellEnd"/>
+      <w:r>
+        <w:rPr>
+          <w:rFonts w:ascii="Times New Roman" w:hAnsi="Times New Roman" w:cs="Times New Roman"/>
+          <w:sz w:val="24"/>
+          <w:szCs w:val="24"/>
+        </w:rPr>
+        <w:t xml:space="preserve"> package (ver. 2.3). </w:t>
       </w:r>
       <w:r>
         <w:rPr>
@@ -3953,7 +4205,97 @@
           <w:sz w:val="24"/>
           <w:szCs w:val="24"/>
         </w:rPr>
-        <w:t>. Aerial-specific flavonoids included apigenin, apigeninG, scutellarein, scutellarin, hispidulin, and hispidulinG. Root-specific flavonoids included chrysin, chrysinG, baicalein, baicalin, oroxylin A, oroxyloside, wogonin,</w:t>
+        <w:t xml:space="preserve">. Aerial-specific flavonoids included apigenin, </w:t>
+      </w:r>
+      <w:proofErr w:type="spellStart"/>
+      <w:r>
+        <w:rPr>
+          <w:rFonts w:ascii="Times New Roman" w:hAnsi="Times New Roman" w:cs="Times New Roman"/>
+          <w:sz w:val="24"/>
+          <w:szCs w:val="24"/>
+        </w:rPr>
+        <w:t>apigeninG</w:t>
+      </w:r>
+      <w:proofErr w:type="spellEnd"/>
+      <w:r>
+        <w:rPr>
+          <w:rFonts w:ascii="Times New Roman" w:hAnsi="Times New Roman" w:cs="Times New Roman"/>
+          <w:sz w:val="24"/>
+          <w:szCs w:val="24"/>
+        </w:rPr>
+        <w:t xml:space="preserve">, scutellarein, scutellarin, hispidulin, and </w:t>
+      </w:r>
+      <w:proofErr w:type="spellStart"/>
+      <w:r>
+        <w:rPr>
+          <w:rFonts w:ascii="Times New Roman" w:hAnsi="Times New Roman" w:cs="Times New Roman"/>
+          <w:sz w:val="24"/>
+          <w:szCs w:val="24"/>
+        </w:rPr>
+        <w:t>hispidulinG</w:t>
+      </w:r>
+      <w:proofErr w:type="spellEnd"/>
+      <w:r>
+        <w:rPr>
+          <w:rFonts w:ascii="Times New Roman" w:hAnsi="Times New Roman" w:cs="Times New Roman"/>
+          <w:sz w:val="24"/>
+          <w:szCs w:val="24"/>
+        </w:rPr>
+        <w:t xml:space="preserve">. Root-specific flavonoids included chrysin, </w:t>
+      </w:r>
+      <w:proofErr w:type="spellStart"/>
+      <w:r>
+        <w:rPr>
+          <w:rFonts w:ascii="Times New Roman" w:hAnsi="Times New Roman" w:cs="Times New Roman"/>
+          <w:sz w:val="24"/>
+          <w:szCs w:val="24"/>
+        </w:rPr>
+        <w:t>chrysinG</w:t>
+      </w:r>
+      <w:proofErr w:type="spellEnd"/>
+      <w:r>
+        <w:rPr>
+          <w:rFonts w:ascii="Times New Roman" w:hAnsi="Times New Roman" w:cs="Times New Roman"/>
+          <w:sz w:val="24"/>
+          <w:szCs w:val="24"/>
+        </w:rPr>
+        <w:t xml:space="preserve">, baicalein, baicalin, </w:t>
+      </w:r>
+      <w:proofErr w:type="spellStart"/>
+      <w:r>
+        <w:rPr>
+          <w:rFonts w:ascii="Times New Roman" w:hAnsi="Times New Roman" w:cs="Times New Roman"/>
+          <w:sz w:val="24"/>
+          <w:szCs w:val="24"/>
+        </w:rPr>
+        <w:t>oroxylin</w:t>
+      </w:r>
+      <w:proofErr w:type="spellEnd"/>
+      <w:r>
+        <w:rPr>
+          <w:rFonts w:ascii="Times New Roman" w:hAnsi="Times New Roman" w:cs="Times New Roman"/>
+          <w:sz w:val="24"/>
+          <w:szCs w:val="24"/>
+        </w:rPr>
+        <w:t xml:space="preserve"> A, </w:t>
+      </w:r>
+      <w:proofErr w:type="spellStart"/>
+      <w:r>
+        <w:rPr>
+          <w:rFonts w:ascii="Times New Roman" w:hAnsi="Times New Roman" w:cs="Times New Roman"/>
+          <w:sz w:val="24"/>
+          <w:szCs w:val="24"/>
+        </w:rPr>
+        <w:t>oroxyloside</w:t>
+      </w:r>
+      <w:proofErr w:type="spellEnd"/>
+      <w:r>
+        <w:rPr>
+          <w:rFonts w:ascii="Times New Roman" w:hAnsi="Times New Roman" w:cs="Times New Roman"/>
+          <w:sz w:val="24"/>
+          <w:szCs w:val="24"/>
+        </w:rPr>
+        <w:t>, wogonin,</w:t>
       </w:r>
       <w:r>
         <w:rPr>
@@ -4001,7 +4343,43 @@
           <w:sz w:val="24"/>
           <w:szCs w:val="24"/>
         </w:rPr>
-        <w:t>95% confidence ellipses were drawn from the covariance matrix calculated with the “covMcd” function from the robustbase package (ver. 0.93-6).</w:t>
+        <w:t>95% confidence ellipses were drawn from the covariance matrix calculated with the “</w:t>
+      </w:r>
+      <w:proofErr w:type="spellStart"/>
+      <w:r>
+        <w:rPr>
+          <w:rFonts w:ascii="Times New Roman" w:hAnsi="Times New Roman" w:cs="Times New Roman"/>
+          <w:sz w:val="24"/>
+          <w:szCs w:val="24"/>
+        </w:rPr>
+        <w:t>covMcd</w:t>
+      </w:r>
+      <w:proofErr w:type="spellEnd"/>
+      <w:r>
+        <w:rPr>
+          <w:rFonts w:ascii="Times New Roman" w:hAnsi="Times New Roman" w:cs="Times New Roman"/>
+          <w:sz w:val="24"/>
+          <w:szCs w:val="24"/>
+        </w:rPr>
+        <w:t xml:space="preserve">” function from the </w:t>
+      </w:r>
+      <w:proofErr w:type="spellStart"/>
+      <w:r>
+        <w:rPr>
+          <w:rFonts w:ascii="Times New Roman" w:hAnsi="Times New Roman" w:cs="Times New Roman"/>
+          <w:sz w:val="24"/>
+          <w:szCs w:val="24"/>
+        </w:rPr>
+        <w:t>robustbase</w:t>
+      </w:r>
+      <w:proofErr w:type="spellEnd"/>
+      <w:r>
+        <w:rPr>
+          <w:rFonts w:ascii="Times New Roman" w:hAnsi="Times New Roman" w:cs="Times New Roman"/>
+          <w:sz w:val="24"/>
+          <w:szCs w:val="24"/>
+        </w:rPr>
+        <w:t xml:space="preserve"> package (ver. 0.93-6).</w:t>
       </w:r>
     </w:p>
     <w:p>
@@ -4103,13 +4481,23 @@
         </w:rPr>
         <w:t xml:space="preserve">were collected from the field and transplanted in the greenhouses of the </w:t>
       </w:r>
-      <w:r>
-        <w:rPr>
-          <w:rFonts w:ascii="Times New Roman" w:hAnsi="Times New Roman" w:cs="Times New Roman"/>
-          <w:sz w:val="24"/>
-          <w:szCs w:val="24"/>
-        </w:rPr>
-        <w:t>Sungshin Women’s University (Seoul, Korea) and the University of Florida (Florida, USA)</w:t>
+      <w:proofErr w:type="spellStart"/>
+      <w:r>
+        <w:rPr>
+          <w:rFonts w:ascii="Times New Roman" w:hAnsi="Times New Roman" w:cs="Times New Roman"/>
+          <w:sz w:val="24"/>
+          <w:szCs w:val="24"/>
+        </w:rPr>
+        <w:t>Sungshin</w:t>
+      </w:r>
+      <w:proofErr w:type="spellEnd"/>
+      <w:r>
+        <w:rPr>
+          <w:rFonts w:ascii="Times New Roman" w:hAnsi="Times New Roman" w:cs="Times New Roman"/>
+          <w:sz w:val="24"/>
+          <w:szCs w:val="24"/>
+        </w:rPr>
+        <w:t xml:space="preserve"> Women’s University (Seoul, Korea) and the University of Florida (Florida, USA)</w:t>
       </w:r>
       <w:r>
         <w:rPr>
@@ -4167,33 +4555,185 @@
           <w:sz w:val="24"/>
           <w:szCs w:val="24"/>
         </w:rPr>
-        <w:t>Solanum lycopersicum L</w:t>
-      </w:r>
-      <w:r>
-        <w:rPr>
-          <w:rFonts w:ascii="Times New Roman" w:hAnsi="Times New Roman" w:cs="Times New Roman"/>
-          <w:sz w:val="24"/>
-          <w:szCs w:val="24"/>
-        </w:rPr>
-        <w:t xml:space="preserve">. ‘Stupické polní rané’ (2C = 1.96 pg), and </w:t>
-      </w:r>
-      <w:r>
-        <w:rPr>
-          <w:rFonts w:ascii="Times New Roman" w:hAnsi="Times New Roman" w:cs="Times New Roman"/>
-          <w:i/>
-          <w:iCs/>
-          <w:sz w:val="24"/>
-          <w:szCs w:val="24"/>
-        </w:rPr>
-        <w:t>Glycine max Merr.</w:t>
-      </w:r>
-      <w:r>
-        <w:rPr>
-          <w:rFonts w:ascii="Times New Roman" w:hAnsi="Times New Roman" w:cs="Times New Roman"/>
-          <w:sz w:val="24"/>
-          <w:szCs w:val="24"/>
-        </w:rPr>
-        <w:t xml:space="preserve"> ‘Polanka’ (2C = 2.50 pg) </w:t>
+        <w:t xml:space="preserve">Solanum </w:t>
+      </w:r>
+      <w:proofErr w:type="spellStart"/>
+      <w:r>
+        <w:rPr>
+          <w:rFonts w:ascii="Times New Roman" w:hAnsi="Times New Roman" w:cs="Times New Roman"/>
+          <w:i/>
+          <w:iCs/>
+          <w:sz w:val="24"/>
+          <w:szCs w:val="24"/>
+        </w:rPr>
+        <w:t>lycopersicum</w:t>
+      </w:r>
+      <w:proofErr w:type="spellEnd"/>
+      <w:r>
+        <w:rPr>
+          <w:rFonts w:ascii="Times New Roman" w:hAnsi="Times New Roman" w:cs="Times New Roman"/>
+          <w:i/>
+          <w:iCs/>
+          <w:sz w:val="24"/>
+          <w:szCs w:val="24"/>
+        </w:rPr>
+        <w:t xml:space="preserve"> L</w:t>
+      </w:r>
+      <w:r>
+        <w:rPr>
+          <w:rFonts w:ascii="Times New Roman" w:hAnsi="Times New Roman" w:cs="Times New Roman"/>
+          <w:sz w:val="24"/>
+          <w:szCs w:val="24"/>
+        </w:rPr>
+        <w:t>. ‘</w:t>
+      </w:r>
+      <w:proofErr w:type="spellStart"/>
+      <w:r>
+        <w:rPr>
+          <w:rFonts w:ascii="Times New Roman" w:hAnsi="Times New Roman" w:cs="Times New Roman"/>
+          <w:sz w:val="24"/>
+          <w:szCs w:val="24"/>
+        </w:rPr>
+        <w:t>Stupické</w:t>
+      </w:r>
+      <w:proofErr w:type="spellEnd"/>
+      <w:r>
+        <w:rPr>
+          <w:rFonts w:ascii="Times New Roman" w:hAnsi="Times New Roman" w:cs="Times New Roman"/>
+          <w:sz w:val="24"/>
+          <w:szCs w:val="24"/>
+        </w:rPr>
+        <w:t xml:space="preserve"> </w:t>
+      </w:r>
+      <w:proofErr w:type="spellStart"/>
+      <w:r>
+        <w:rPr>
+          <w:rFonts w:ascii="Times New Roman" w:hAnsi="Times New Roman" w:cs="Times New Roman"/>
+          <w:sz w:val="24"/>
+          <w:szCs w:val="24"/>
+        </w:rPr>
+        <w:t>polní</w:t>
+      </w:r>
+      <w:proofErr w:type="spellEnd"/>
+      <w:r>
+        <w:rPr>
+          <w:rFonts w:ascii="Times New Roman" w:hAnsi="Times New Roman" w:cs="Times New Roman"/>
+          <w:sz w:val="24"/>
+          <w:szCs w:val="24"/>
+        </w:rPr>
+        <w:t xml:space="preserve"> </w:t>
+      </w:r>
+      <w:proofErr w:type="spellStart"/>
+      <w:r>
+        <w:rPr>
+          <w:rFonts w:ascii="Times New Roman" w:hAnsi="Times New Roman" w:cs="Times New Roman"/>
+          <w:sz w:val="24"/>
+          <w:szCs w:val="24"/>
+        </w:rPr>
+        <w:t>rané</w:t>
+      </w:r>
+      <w:proofErr w:type="spellEnd"/>
+      <w:r>
+        <w:rPr>
+          <w:rFonts w:ascii="Times New Roman" w:hAnsi="Times New Roman" w:cs="Times New Roman"/>
+          <w:sz w:val="24"/>
+          <w:szCs w:val="24"/>
+        </w:rPr>
+        <w:t xml:space="preserve">’ (2C = 1.96 </w:t>
+      </w:r>
+      <w:proofErr w:type="spellStart"/>
+      <w:r>
+        <w:rPr>
+          <w:rFonts w:ascii="Times New Roman" w:hAnsi="Times New Roman" w:cs="Times New Roman"/>
+          <w:sz w:val="24"/>
+          <w:szCs w:val="24"/>
+        </w:rPr>
+        <w:t>pg</w:t>
+      </w:r>
+      <w:proofErr w:type="spellEnd"/>
+      <w:r>
+        <w:rPr>
+          <w:rFonts w:ascii="Times New Roman" w:hAnsi="Times New Roman" w:cs="Times New Roman"/>
+          <w:sz w:val="24"/>
+          <w:szCs w:val="24"/>
+        </w:rPr>
+        <w:t xml:space="preserve">), and </w:t>
+      </w:r>
+      <w:r>
+        <w:rPr>
+          <w:rFonts w:ascii="Times New Roman" w:hAnsi="Times New Roman" w:cs="Times New Roman"/>
+          <w:i/>
+          <w:iCs/>
+          <w:sz w:val="24"/>
+          <w:szCs w:val="24"/>
+        </w:rPr>
+        <w:t xml:space="preserve">Glycine max </w:t>
+      </w:r>
+      <w:proofErr w:type="spellStart"/>
+      <w:r>
+        <w:rPr>
+          <w:rFonts w:ascii="Times New Roman" w:hAnsi="Times New Roman" w:cs="Times New Roman"/>
+          <w:i/>
+          <w:iCs/>
+          <w:sz w:val="24"/>
+          <w:szCs w:val="24"/>
+        </w:rPr>
+        <w:t>Merr</w:t>
+      </w:r>
+      <w:proofErr w:type="spellEnd"/>
+      <w:r>
+        <w:rPr>
+          <w:rFonts w:ascii="Times New Roman" w:hAnsi="Times New Roman" w:cs="Times New Roman"/>
+          <w:i/>
+          <w:iCs/>
+          <w:sz w:val="24"/>
+          <w:szCs w:val="24"/>
+        </w:rPr>
+        <w:t>.</w:t>
+      </w:r>
+      <w:r>
+        <w:rPr>
+          <w:rFonts w:ascii="Times New Roman" w:hAnsi="Times New Roman" w:cs="Times New Roman"/>
+          <w:sz w:val="24"/>
+          <w:szCs w:val="24"/>
+        </w:rPr>
+        <w:t xml:space="preserve"> ‘</w:t>
+      </w:r>
+      <w:proofErr w:type="spellStart"/>
+      <w:r>
+        <w:rPr>
+          <w:rFonts w:ascii="Times New Roman" w:hAnsi="Times New Roman" w:cs="Times New Roman"/>
+          <w:sz w:val="24"/>
+          <w:szCs w:val="24"/>
+        </w:rPr>
+        <w:t>Polanka</w:t>
+      </w:r>
+      <w:proofErr w:type="spellEnd"/>
+      <w:r>
+        <w:rPr>
+          <w:rFonts w:ascii="Times New Roman" w:hAnsi="Times New Roman" w:cs="Times New Roman"/>
+          <w:sz w:val="24"/>
+          <w:szCs w:val="24"/>
+        </w:rPr>
+        <w:t xml:space="preserve">’ (2C = 2.50 </w:t>
+      </w:r>
+      <w:proofErr w:type="spellStart"/>
+      <w:r>
+        <w:rPr>
+          <w:rFonts w:ascii="Times New Roman" w:hAnsi="Times New Roman" w:cs="Times New Roman"/>
+          <w:sz w:val="24"/>
+          <w:szCs w:val="24"/>
+        </w:rPr>
+        <w:t>pg</w:t>
+      </w:r>
+      <w:proofErr w:type="spellEnd"/>
+      <w:r>
+        <w:rPr>
+          <w:rFonts w:ascii="Times New Roman" w:hAnsi="Times New Roman" w:cs="Times New Roman"/>
+          <w:sz w:val="24"/>
+          <w:szCs w:val="24"/>
+        </w:rPr>
+        <w:t xml:space="preserve">) </w:t>
       </w:r>
       <w:r>
         <w:rPr>
@@ -4209,7 +4749,52 @@
           <w:sz w:val="24"/>
           <w:szCs w:val="24"/>
         </w:rPr>
-        <w:t xml:space="preserve"> Dr. Jaroslav Doležel (Institute of Experimental Botany, Olomouc, Czech Republic) who suggested them as size-standards for flow cytometry (Doležel et al., 2007). Leaves of these plants were used as size standards for genome-size estimation. In each estimation, a standard sample was selected based on the previously reported genome size information in </w:t>
+        <w:t xml:space="preserve"> Dr. Jaroslav </w:t>
+      </w:r>
+      <w:proofErr w:type="spellStart"/>
+      <w:r>
+        <w:rPr>
+          <w:rFonts w:ascii="Times New Roman" w:hAnsi="Times New Roman" w:cs="Times New Roman"/>
+          <w:sz w:val="24"/>
+          <w:szCs w:val="24"/>
+        </w:rPr>
+        <w:t>Doležel</w:t>
+      </w:r>
+      <w:proofErr w:type="spellEnd"/>
+      <w:r>
+        <w:rPr>
+          <w:rFonts w:ascii="Times New Roman" w:hAnsi="Times New Roman" w:cs="Times New Roman"/>
+          <w:sz w:val="24"/>
+          <w:szCs w:val="24"/>
+        </w:rPr>
+        <w:t xml:space="preserve"> (Institute of Experimental Botany, Olomouc, Czech Republic) who suggested them as size-standards for flow cytometry (</w:t>
+      </w:r>
+      <w:proofErr w:type="spellStart"/>
+      <w:r>
+        <w:rPr>
+          <w:rFonts w:ascii="Times New Roman" w:hAnsi="Times New Roman" w:cs="Times New Roman"/>
+          <w:sz w:val="24"/>
+          <w:szCs w:val="24"/>
+        </w:rPr>
+        <w:t>Doležel</w:t>
+      </w:r>
+      <w:proofErr w:type="spellEnd"/>
+      <w:r>
+        <w:rPr>
+          <w:rFonts w:ascii="Times New Roman" w:hAnsi="Times New Roman" w:cs="Times New Roman"/>
+          <w:sz w:val="24"/>
+          <w:szCs w:val="24"/>
+        </w:rPr>
+        <w:t xml:space="preserve"> et al., 2007). Leaves of these plants were used as size standards for genome-</w:t>
+      </w:r>
+      <w:r>
+        <w:rPr>
+          <w:rFonts w:ascii="Times New Roman" w:hAnsi="Times New Roman" w:cs="Times New Roman"/>
+          <w:sz w:val="24"/>
+          <w:szCs w:val="24"/>
+        </w:rPr>
+        <w:lastRenderedPageBreak/>
+        <w:t xml:space="preserve">size estimation. In each estimation, a standard sample was selected based on the previously reported genome size information in </w:t>
       </w:r>
       <w:r>
         <w:rPr>
@@ -4246,8 +4831,25 @@
           <w:sz w:val="24"/>
           <w:szCs w:val="24"/>
         </w:rPr>
-        <w:lastRenderedPageBreak/>
-        <w:t>The genome size of each plant was estimated using flow cytometry as described in Doležel et al. (2007). Fresh leaves from a standard plant and a sample for estimation (each ca. 5 mm²) were co-chopped using a razor blade in a petri dish with DAPI Prep DNA Staining Solution (SONY, Biotechnology Inc., USA) and incubated two minutes for staining. Cell sorter SH800 (SONY, Biotechnology Inc., USA) was used to measure the fluorescence of the stained cells and</w:t>
+        <w:t xml:space="preserve">The genome size of each plant was estimated using flow cytometry as described in </w:t>
+      </w:r>
+      <w:proofErr w:type="spellStart"/>
+      <w:r>
+        <w:rPr>
+          <w:rFonts w:ascii="Times New Roman" w:hAnsi="Times New Roman" w:cs="Times New Roman"/>
+          <w:sz w:val="24"/>
+          <w:szCs w:val="24"/>
+        </w:rPr>
+        <w:t>Doležel</w:t>
+      </w:r>
+      <w:proofErr w:type="spellEnd"/>
+      <w:r>
+        <w:rPr>
+          <w:rFonts w:ascii="Times New Roman" w:hAnsi="Times New Roman" w:cs="Times New Roman"/>
+          <w:sz w:val="24"/>
+          <w:szCs w:val="24"/>
+        </w:rPr>
+        <w:t xml:space="preserve"> et al. (2007). Fresh leaves from a standard plant and a sample for estimation (each ca. 5 mm²) were co-chopped using a razor blade in a petri dish with DAPI Prep DNA Staining Solution (SONY, Biotechnology Inc., USA) and incubated two minutes for staining. Cell sorter SH800 (SONY, Biotechnology Inc., USA) was used to measure the fluorescence of the stained cells and</w:t>
       </w:r>
       <w:r>
         <w:rPr>
@@ -4263,7 +4865,25 @@
           <w:sz w:val="24"/>
           <w:szCs w:val="24"/>
         </w:rPr>
-        <w:t xml:space="preserve"> each sample measured more than 5,000 particles. Each analysis was repeated three or more times using different leaves or different individuals, and their average and standard deviation were calculated. The 2C-value was estimated based on the relative counts between G1 (growth 1 stage on the cell division) peak from a standard plant and that from a sample for the estimation. The genome size (bp) was estimated based on relative rate between 1C-value and number of bases: 1C (pg) DNA = 0.978 ×</w:t>
+        <w:t xml:space="preserve"> each sample measured more than 5,000 particles. Each analysis was repeated three or more times using different leaves or different individuals, and their average and standard deviation were calculated. The 2C-value was estimated based on the relative counts between G1 (growth 1 stage on the cell division) peak from a standard plant and that from a sample for the estimation. The genome size (bp) was estimated based on relative rate between 1C-value and number of bases: 1C (</w:t>
+      </w:r>
+      <w:proofErr w:type="spellStart"/>
+      <w:r>
+        <w:rPr>
+          <w:rFonts w:ascii="Times New Roman" w:hAnsi="Times New Roman" w:cs="Times New Roman"/>
+          <w:sz w:val="24"/>
+          <w:szCs w:val="24"/>
+        </w:rPr>
+        <w:t>pg</w:t>
+      </w:r>
+      <w:proofErr w:type="spellEnd"/>
+      <w:r>
+        <w:rPr>
+          <w:rFonts w:ascii="Times New Roman" w:hAnsi="Times New Roman" w:cs="Times New Roman"/>
+          <w:sz w:val="24"/>
+          <w:szCs w:val="24"/>
+        </w:rPr>
+        <w:t>) DNA = 0.978 ×</w:t>
       </w:r>
       <w:r>
         <w:rPr>
@@ -4279,7 +4899,25 @@
           <w:sz w:val="24"/>
           <w:szCs w:val="24"/>
         </w:rPr>
-        <w:t>109 bp (Doležel et al., 2007).</w:t>
+        <w:t>109 bp (</w:t>
+      </w:r>
+      <w:proofErr w:type="spellStart"/>
+      <w:r>
+        <w:rPr>
+          <w:rFonts w:ascii="Times New Roman" w:hAnsi="Times New Roman" w:cs="Times New Roman"/>
+          <w:sz w:val="24"/>
+          <w:szCs w:val="24"/>
+        </w:rPr>
+        <w:t>Doležel</w:t>
+      </w:r>
+      <w:proofErr w:type="spellEnd"/>
+      <w:r>
+        <w:rPr>
+          <w:rFonts w:ascii="Times New Roman" w:hAnsi="Times New Roman" w:cs="Times New Roman"/>
+          <w:sz w:val="24"/>
+          <w:szCs w:val="24"/>
+        </w:rPr>
+        <w:t xml:space="preserve"> et al., 2007).</w:t>
       </w:r>
     </w:p>
     <w:p>
@@ -4413,6 +5051,18 @@
           <w:sz w:val="24"/>
           <w:szCs w:val="24"/>
         </w:rPr>
+        <w:t xml:space="preserve">tissue </w:t>
+      </w:r>
+      <w:r>
+        <w:rPr>
+          <w:rFonts w:ascii="Times New Roman" w:hAnsi="Times New Roman" w:cs="Times New Roman"/>
+          <w:b/>
+          <w:bCs/>
+          <w:i/>
+          <w:iCs/>
+          <w:sz w:val="24"/>
+          <w:szCs w:val="24"/>
+        </w:rPr>
         <w:t>phytochemical</w:t>
       </w:r>
       <w:r>
@@ -4715,7 +5365,16 @@
           <w:sz w:val="24"/>
           <w:szCs w:val="24"/>
         </w:rPr>
-        <w:t xml:space="preserve">between data from herbarium and fresh tissue samples, </w:t>
+        <w:t xml:space="preserve">between data from herbarium </w:t>
+      </w:r>
+      <w:r>
+        <w:rPr>
+          <w:rFonts w:ascii="Times New Roman" w:hAnsi="Times New Roman" w:cs="Times New Roman"/>
+          <w:sz w:val="24"/>
+          <w:szCs w:val="24"/>
+        </w:rPr>
+        <w:lastRenderedPageBreak/>
+        <w:t xml:space="preserve">and fresh tissue samples, </w:t>
       </w:r>
       <w:r>
         <w:rPr>
@@ -4758,75 +5417,352 @@
           <w:sz w:val="24"/>
           <w:szCs w:val="24"/>
         </w:rPr>
-        <w:lastRenderedPageBreak/>
-        <w:t xml:space="preserve">The most </w:t>
-      </w:r>
-      <w:r>
-        <w:rPr>
-          <w:rFonts w:ascii="Times New Roman" w:hAnsi="Times New Roman" w:cs="Times New Roman"/>
-          <w:sz w:val="24"/>
-          <w:szCs w:val="24"/>
-        </w:rPr>
-        <w:t>widepsread</w:t>
-      </w:r>
-      <w:r>
-        <w:rPr>
-          <w:rFonts w:ascii="Times New Roman" w:hAnsi="Times New Roman" w:cs="Times New Roman"/>
-          <w:sz w:val="24"/>
-          <w:szCs w:val="24"/>
-        </w:rPr>
-        <w:t xml:space="preserve"> phytochemical we </w:t>
-      </w:r>
-      <w:r>
-        <w:rPr>
-          <w:rFonts w:ascii="Times New Roman" w:hAnsi="Times New Roman" w:cs="Times New Roman"/>
-          <w:sz w:val="24"/>
-          <w:szCs w:val="24"/>
-        </w:rPr>
-        <w:t>measured</w:t>
-      </w:r>
-      <w:r>
-        <w:rPr>
-          <w:rFonts w:ascii="Times New Roman" w:hAnsi="Times New Roman" w:cs="Times New Roman"/>
-          <w:sz w:val="24"/>
-          <w:szCs w:val="24"/>
-        </w:rPr>
-        <w:t xml:space="preserve"> was chrysinG, </w:t>
-      </w:r>
-      <w:r>
-        <w:rPr>
-          <w:rFonts w:ascii="Times New Roman" w:hAnsi="Times New Roman" w:cs="Times New Roman"/>
-          <w:sz w:val="24"/>
-          <w:szCs w:val="24"/>
-        </w:rPr>
-        <w:t xml:space="preserve">which was detected in 49 of the 75 species. The rarest was hispidulinG, which was detected in only one species, </w:t>
-      </w:r>
-      <w:r>
-        <w:rPr>
-          <w:rFonts w:ascii="Times New Roman" w:hAnsi="Times New Roman" w:cs="Times New Roman"/>
-          <w:i/>
-          <w:iCs/>
-          <w:sz w:val="24"/>
-          <w:szCs w:val="24"/>
-        </w:rPr>
-        <w:t>S. coerulea</w:t>
-      </w:r>
-      <w:r>
-        <w:rPr>
-          <w:rFonts w:ascii="Times New Roman" w:hAnsi="Times New Roman" w:cs="Times New Roman"/>
-          <w:sz w:val="24"/>
-          <w:szCs w:val="24"/>
-        </w:rPr>
-        <w:t>. In general, we detected the glycosylated form of each phytochemical (chrysinG, wogonoside, apigeninG, baicalin, scutellarin, and oroxyloside) more often than its non-glycosylated counterpart (chrysin, wogonin, apigenin, baicalein, scutellarein, and oroxylinA). The exception was hispiduli</w:t>
-      </w:r>
-      <w:r>
-        <w:rPr>
-          <w:rFonts w:ascii="Times New Roman" w:hAnsi="Times New Roman" w:cs="Times New Roman"/>
-          <w:sz w:val="24"/>
-          <w:szCs w:val="24"/>
-        </w:rPr>
-        <w:t>nG and hispidulin, as hispidulin was detected in 27 species.</w:t>
-      </w:r>
+        <w:t>The most</w:t>
+      </w:r>
+      <w:r>
+        <w:rPr>
+          <w:rFonts w:ascii="Times New Roman" w:hAnsi="Times New Roman" w:cs="Times New Roman"/>
+          <w:sz w:val="24"/>
+          <w:szCs w:val="24"/>
+        </w:rPr>
+        <w:t xml:space="preserve"> commonly occurring</w:t>
+      </w:r>
+      <w:r>
+        <w:rPr>
+          <w:rFonts w:ascii="Times New Roman" w:hAnsi="Times New Roman" w:cs="Times New Roman"/>
+          <w:sz w:val="24"/>
+          <w:szCs w:val="24"/>
+        </w:rPr>
+        <w:t xml:space="preserve"> phytochemical </w:t>
+      </w:r>
+      <w:r>
+        <w:rPr>
+          <w:rFonts w:ascii="Times New Roman" w:hAnsi="Times New Roman" w:cs="Times New Roman"/>
+          <w:sz w:val="24"/>
+          <w:szCs w:val="24"/>
+        </w:rPr>
+        <w:t>was</w:t>
+      </w:r>
+      <w:r>
+        <w:rPr>
+          <w:rFonts w:ascii="Times New Roman" w:hAnsi="Times New Roman" w:cs="Times New Roman"/>
+          <w:sz w:val="24"/>
+          <w:szCs w:val="24"/>
+        </w:rPr>
+        <w:t xml:space="preserve"> </w:t>
+      </w:r>
+      <w:proofErr w:type="spellStart"/>
+      <w:r>
+        <w:rPr>
+          <w:rFonts w:ascii="Times New Roman" w:hAnsi="Times New Roman" w:cs="Times New Roman"/>
+          <w:sz w:val="24"/>
+          <w:szCs w:val="24"/>
+        </w:rPr>
+        <w:t>chrysinG</w:t>
+      </w:r>
+      <w:proofErr w:type="spellEnd"/>
+      <w:r>
+        <w:rPr>
+          <w:rFonts w:ascii="Times New Roman" w:hAnsi="Times New Roman" w:cs="Times New Roman"/>
+          <w:sz w:val="24"/>
+          <w:szCs w:val="24"/>
+        </w:rPr>
+        <w:t xml:space="preserve">, </w:t>
+      </w:r>
+      <w:r>
+        <w:rPr>
+          <w:rFonts w:ascii="Times New Roman" w:hAnsi="Times New Roman" w:cs="Times New Roman"/>
+          <w:sz w:val="24"/>
+          <w:szCs w:val="24"/>
+        </w:rPr>
+        <w:t xml:space="preserve">which </w:t>
+      </w:r>
+      <w:r>
+        <w:rPr>
+          <w:rFonts w:ascii="Times New Roman" w:hAnsi="Times New Roman" w:cs="Times New Roman"/>
+          <w:sz w:val="24"/>
+          <w:szCs w:val="24"/>
+        </w:rPr>
+        <w:t>we</w:t>
+      </w:r>
+      <w:r>
+        <w:rPr>
+          <w:rFonts w:ascii="Times New Roman" w:hAnsi="Times New Roman" w:cs="Times New Roman"/>
+          <w:sz w:val="24"/>
+          <w:szCs w:val="24"/>
+        </w:rPr>
+        <w:t xml:space="preserve"> detected in 49 of the 75 species</w:t>
+      </w:r>
+      <w:r>
+        <w:rPr>
+          <w:rFonts w:ascii="Times New Roman" w:hAnsi="Times New Roman" w:cs="Times New Roman"/>
+          <w:sz w:val="24"/>
+          <w:szCs w:val="24"/>
+        </w:rPr>
+        <w:t xml:space="preserve"> at an average concentration of 8.330 µM</w:t>
+      </w:r>
+      <w:r>
+        <w:rPr>
+          <w:rFonts w:ascii="Times New Roman" w:hAnsi="Times New Roman" w:cs="Times New Roman"/>
+          <w:sz w:val="24"/>
+          <w:szCs w:val="24"/>
+        </w:rPr>
+        <w:t xml:space="preserve">. </w:t>
+      </w:r>
+      <w:r>
+        <w:rPr>
+          <w:rFonts w:ascii="Times New Roman" w:hAnsi="Times New Roman" w:cs="Times New Roman"/>
+          <w:sz w:val="24"/>
+          <w:szCs w:val="24"/>
+        </w:rPr>
+        <w:t xml:space="preserve">As </w:t>
+      </w:r>
+      <w:r>
+        <w:rPr>
+          <w:rFonts w:ascii="Times New Roman" w:hAnsi="Times New Roman" w:cs="Times New Roman"/>
+          <w:sz w:val="24"/>
+          <w:szCs w:val="24"/>
+        </w:rPr>
+        <w:t xml:space="preserve">its non-glycosylated form, chrysin, is a precursor for all 4’-deoxyflavones we quantified, this supports the role of chrysin as an important … </w:t>
+      </w:r>
+      <w:r>
+        <w:rPr>
+          <w:rFonts w:ascii="Times New Roman" w:hAnsi="Times New Roman" w:cs="Times New Roman"/>
+          <w:color w:val="FF0000"/>
+          <w:sz w:val="24"/>
+          <w:szCs w:val="24"/>
+        </w:rPr>
+        <w:t>metabolic intersection</w:t>
+      </w:r>
+      <w:r>
+        <w:rPr>
+          <w:rFonts w:ascii="Times New Roman" w:hAnsi="Times New Roman" w:cs="Times New Roman"/>
+          <w:color w:val="FF0000"/>
+          <w:sz w:val="24"/>
+          <w:szCs w:val="24"/>
+        </w:rPr>
+        <w:t>/decision</w:t>
+      </w:r>
+      <w:r>
+        <w:rPr>
+          <w:rFonts w:ascii="Times New Roman" w:hAnsi="Times New Roman" w:cs="Times New Roman"/>
+          <w:color w:val="FF0000"/>
+          <w:sz w:val="24"/>
+          <w:szCs w:val="24"/>
+        </w:rPr>
+        <w:t>?</w:t>
+      </w:r>
+      <w:r>
+        <w:rPr>
+          <w:rFonts w:ascii="Times New Roman" w:hAnsi="Times New Roman" w:cs="Times New Roman"/>
+          <w:color w:val="FF0000"/>
+          <w:sz w:val="24"/>
+          <w:szCs w:val="24"/>
+        </w:rPr>
+        <w:t xml:space="preserve"> </w:t>
+      </w:r>
+      <w:proofErr w:type="spellStart"/>
+      <w:r>
+        <w:rPr>
+          <w:rFonts w:ascii="Times New Roman" w:hAnsi="Times New Roman" w:cs="Times New Roman"/>
+          <w:color w:val="FF0000"/>
+          <w:sz w:val="24"/>
+          <w:szCs w:val="24"/>
+        </w:rPr>
+        <w:t>Pct</w:t>
+      </w:r>
+      <w:proofErr w:type="spellEnd"/>
+      <w:r>
+        <w:rPr>
+          <w:rFonts w:ascii="Times New Roman" w:hAnsi="Times New Roman" w:cs="Times New Roman"/>
+          <w:color w:val="FF0000"/>
+          <w:sz w:val="24"/>
+          <w:szCs w:val="24"/>
+        </w:rPr>
+        <w:t xml:space="preserve"> of species accumulating downstream products, with chrysin/</w:t>
+      </w:r>
+      <w:proofErr w:type="spellStart"/>
+      <w:r>
+        <w:rPr>
+          <w:rFonts w:ascii="Times New Roman" w:hAnsi="Times New Roman" w:cs="Times New Roman"/>
+          <w:color w:val="FF0000"/>
+          <w:sz w:val="24"/>
+          <w:szCs w:val="24"/>
+        </w:rPr>
+        <w:t>chrysinG</w:t>
+      </w:r>
+      <w:proofErr w:type="spellEnd"/>
+      <w:r>
+        <w:rPr>
+          <w:rFonts w:ascii="Times New Roman" w:hAnsi="Times New Roman" w:cs="Times New Roman"/>
+          <w:color w:val="FF0000"/>
+          <w:sz w:val="24"/>
+          <w:szCs w:val="24"/>
+        </w:rPr>
+        <w:t xml:space="preserve"> detected. Rarity and low abundance of chrysin – very quickly converted into downstream products. </w:t>
+      </w:r>
+      <w:r>
+        <w:rPr>
+          <w:rFonts w:ascii="Times New Roman" w:hAnsi="Times New Roman" w:cs="Times New Roman"/>
+          <w:sz w:val="24"/>
+          <w:szCs w:val="24"/>
+        </w:rPr>
+        <w:t xml:space="preserve">We detected chrysin in only 31 species at an average concentration of 3.987 µM. This reflects the lower stability/higher reactivity of chrysin as compared to its glycosylated counterpart, and could possibly indicate that in most species, chrysin, once synthesized, is very quickly converted into </w:t>
+      </w:r>
+      <w:r>
+        <w:rPr>
+          <w:rFonts w:ascii="Times New Roman" w:hAnsi="Times New Roman" w:cs="Times New Roman"/>
+          <w:sz w:val="24"/>
+          <w:szCs w:val="24"/>
+        </w:rPr>
+        <w:t>other downstream 4’-deo</w:t>
+      </w:r>
+      <w:r>
+        <w:rPr>
+          <w:rFonts w:ascii="Times New Roman" w:hAnsi="Times New Roman" w:cs="Times New Roman"/>
+          <w:sz w:val="24"/>
+          <w:szCs w:val="24"/>
+        </w:rPr>
+        <w:t>x</w:t>
+      </w:r>
+      <w:r>
+        <w:rPr>
+          <w:rFonts w:ascii="Times New Roman" w:hAnsi="Times New Roman" w:cs="Times New Roman"/>
+          <w:sz w:val="24"/>
+          <w:szCs w:val="24"/>
+        </w:rPr>
+        <w:t>yflavones.</w:t>
+      </w:r>
+      <w:r>
+        <w:rPr>
+          <w:rFonts w:ascii="Times New Roman" w:hAnsi="Times New Roman" w:cs="Times New Roman"/>
+          <w:sz w:val="24"/>
+          <w:szCs w:val="24"/>
+        </w:rPr>
+        <w:t xml:space="preserve"> A similar observation can be made regarding apigenin, a precursor for all 4’-hydroxyflavones we quantified. We detected apigenin in 22 species at an average concentration of 2.150 µM. However, we detected the glycosylated form of apigenin, </w:t>
+      </w:r>
+      <w:proofErr w:type="spellStart"/>
+      <w:r>
+        <w:rPr>
+          <w:rFonts w:ascii="Times New Roman" w:hAnsi="Times New Roman" w:cs="Times New Roman"/>
+          <w:sz w:val="24"/>
+          <w:szCs w:val="24"/>
+        </w:rPr>
+        <w:t>apigeninG</w:t>
+      </w:r>
+      <w:proofErr w:type="spellEnd"/>
+      <w:r>
+        <w:rPr>
+          <w:rFonts w:ascii="Times New Roman" w:hAnsi="Times New Roman" w:cs="Times New Roman"/>
+          <w:sz w:val="24"/>
+          <w:szCs w:val="24"/>
+        </w:rPr>
+        <w:t>, in 42 species at an average concentration of 4.246 µM.</w:t>
+      </w:r>
+      <w:r>
+        <w:rPr>
+          <w:rFonts w:ascii="Times New Roman" w:hAnsi="Times New Roman" w:cs="Times New Roman"/>
+          <w:sz w:val="24"/>
+          <w:szCs w:val="24"/>
+        </w:rPr>
+        <w:t xml:space="preserve"> </w:t>
+      </w:r>
+      <w:r>
+        <w:rPr>
+          <w:rFonts w:ascii="Times New Roman" w:hAnsi="Times New Roman" w:cs="Times New Roman"/>
+          <w:sz w:val="24"/>
+          <w:szCs w:val="24"/>
+        </w:rPr>
+        <w:t>The rarest</w:t>
+      </w:r>
+      <w:r>
+        <w:rPr>
+          <w:rFonts w:ascii="Times New Roman" w:hAnsi="Times New Roman" w:cs="Times New Roman"/>
+          <w:sz w:val="24"/>
+          <w:szCs w:val="24"/>
+        </w:rPr>
+        <w:t xml:space="preserve"> flavonoid we quantified</w:t>
+      </w:r>
+      <w:r>
+        <w:rPr>
+          <w:rFonts w:ascii="Times New Roman" w:hAnsi="Times New Roman" w:cs="Times New Roman"/>
+          <w:sz w:val="24"/>
+          <w:szCs w:val="24"/>
+        </w:rPr>
+        <w:t xml:space="preserve"> was </w:t>
+      </w:r>
+      <w:proofErr w:type="spellStart"/>
+      <w:r>
+        <w:rPr>
+          <w:rFonts w:ascii="Times New Roman" w:hAnsi="Times New Roman" w:cs="Times New Roman"/>
+          <w:sz w:val="24"/>
+          <w:szCs w:val="24"/>
+        </w:rPr>
+        <w:t>hispidulinG</w:t>
+      </w:r>
+      <w:proofErr w:type="spellEnd"/>
+      <w:r>
+        <w:rPr>
+          <w:rFonts w:ascii="Times New Roman" w:hAnsi="Times New Roman" w:cs="Times New Roman"/>
+          <w:sz w:val="24"/>
+          <w:szCs w:val="24"/>
+        </w:rPr>
+        <w:t xml:space="preserve">, which </w:t>
+      </w:r>
+      <w:r>
+        <w:rPr>
+          <w:rFonts w:ascii="Times New Roman" w:hAnsi="Times New Roman" w:cs="Times New Roman"/>
+          <w:sz w:val="24"/>
+          <w:szCs w:val="24"/>
+        </w:rPr>
+        <w:t>was</w:t>
+      </w:r>
+      <w:r>
+        <w:rPr>
+          <w:rFonts w:ascii="Times New Roman" w:hAnsi="Times New Roman" w:cs="Times New Roman"/>
+          <w:sz w:val="24"/>
+          <w:szCs w:val="24"/>
+        </w:rPr>
+        <w:t xml:space="preserve"> </w:t>
+      </w:r>
+      <w:r>
+        <w:rPr>
+          <w:rFonts w:ascii="Times New Roman" w:hAnsi="Times New Roman" w:cs="Times New Roman"/>
+          <w:sz w:val="24"/>
+          <w:szCs w:val="24"/>
+        </w:rPr>
+        <w:t xml:space="preserve">detected in only one species, </w:t>
+      </w:r>
+      <w:r>
+        <w:rPr>
+          <w:rFonts w:ascii="Times New Roman" w:hAnsi="Times New Roman" w:cs="Times New Roman"/>
+          <w:i/>
+          <w:iCs/>
+          <w:sz w:val="24"/>
+          <w:szCs w:val="24"/>
+        </w:rPr>
+        <w:t xml:space="preserve">S. </w:t>
+      </w:r>
+      <w:proofErr w:type="spellStart"/>
+      <w:r>
+        <w:rPr>
+          <w:rFonts w:ascii="Times New Roman" w:hAnsi="Times New Roman" w:cs="Times New Roman"/>
+          <w:i/>
+          <w:iCs/>
+          <w:sz w:val="24"/>
+          <w:szCs w:val="24"/>
+        </w:rPr>
+        <w:t>coerulea</w:t>
+      </w:r>
+      <w:r>
+        <w:rPr>
+          <w:rFonts w:ascii="Times New Roman" w:hAnsi="Times New Roman" w:cs="Times New Roman"/>
+          <w:sz w:val="24"/>
+          <w:szCs w:val="24"/>
+        </w:rPr>
+        <w:t>.</w:t>
+      </w:r>
+      <w:proofErr w:type="spellEnd"/>
     </w:p>
     <w:p>
       <w:pPr>
@@ -4844,7 +5780,480 @@
           <w:sz w:val="24"/>
           <w:szCs w:val="24"/>
         </w:rPr>
-        <w:t xml:space="preserve">Abundance: aerial-specific vs root-specific </w:t>
+        <w:t>In general, we detected the glycosylated form of each phytochemical (</w:t>
+      </w:r>
+      <w:proofErr w:type="spellStart"/>
+      <w:r>
+        <w:rPr>
+          <w:rFonts w:ascii="Times New Roman" w:hAnsi="Times New Roman" w:cs="Times New Roman"/>
+          <w:sz w:val="24"/>
+          <w:szCs w:val="24"/>
+        </w:rPr>
+        <w:t>chrysinG</w:t>
+      </w:r>
+      <w:proofErr w:type="spellEnd"/>
+      <w:r>
+        <w:rPr>
+          <w:rFonts w:ascii="Times New Roman" w:hAnsi="Times New Roman" w:cs="Times New Roman"/>
+          <w:sz w:val="24"/>
+          <w:szCs w:val="24"/>
+        </w:rPr>
+        <w:t xml:space="preserve">, wogonoside, </w:t>
+      </w:r>
+      <w:proofErr w:type="spellStart"/>
+      <w:r>
+        <w:rPr>
+          <w:rFonts w:ascii="Times New Roman" w:hAnsi="Times New Roman" w:cs="Times New Roman"/>
+          <w:sz w:val="24"/>
+          <w:szCs w:val="24"/>
+        </w:rPr>
+        <w:t>apigeninG</w:t>
+      </w:r>
+      <w:proofErr w:type="spellEnd"/>
+      <w:r>
+        <w:rPr>
+          <w:rFonts w:ascii="Times New Roman" w:hAnsi="Times New Roman" w:cs="Times New Roman"/>
+          <w:sz w:val="24"/>
+          <w:szCs w:val="24"/>
+        </w:rPr>
+        <w:t xml:space="preserve">, baicalin, scutellarin, and </w:t>
+      </w:r>
+      <w:proofErr w:type="spellStart"/>
+      <w:r>
+        <w:rPr>
+          <w:rFonts w:ascii="Times New Roman" w:hAnsi="Times New Roman" w:cs="Times New Roman"/>
+          <w:sz w:val="24"/>
+          <w:szCs w:val="24"/>
+        </w:rPr>
+        <w:t>oroxyloside</w:t>
+      </w:r>
+      <w:proofErr w:type="spellEnd"/>
+      <w:r>
+        <w:rPr>
+          <w:rFonts w:ascii="Times New Roman" w:hAnsi="Times New Roman" w:cs="Times New Roman"/>
+          <w:sz w:val="24"/>
+          <w:szCs w:val="24"/>
+        </w:rPr>
+        <w:t>) more often</w:t>
+      </w:r>
+      <w:r>
+        <w:rPr>
+          <w:rFonts w:ascii="Times New Roman" w:hAnsi="Times New Roman" w:cs="Times New Roman"/>
+          <w:sz w:val="24"/>
+          <w:szCs w:val="24"/>
+        </w:rPr>
+        <w:t xml:space="preserve"> and in greater amounts,</w:t>
+      </w:r>
+      <w:r>
+        <w:rPr>
+          <w:rFonts w:ascii="Times New Roman" w:hAnsi="Times New Roman" w:cs="Times New Roman"/>
+          <w:sz w:val="24"/>
+          <w:szCs w:val="24"/>
+        </w:rPr>
+        <w:t xml:space="preserve"> than its non-glycosylated counterpart (chrysin, wogonin, apigenin, baicalein, scutellarein, and </w:t>
+      </w:r>
+      <w:proofErr w:type="spellStart"/>
+      <w:r>
+        <w:rPr>
+          <w:rFonts w:ascii="Times New Roman" w:hAnsi="Times New Roman" w:cs="Times New Roman"/>
+          <w:sz w:val="24"/>
+          <w:szCs w:val="24"/>
+        </w:rPr>
+        <w:t>oroxylinA</w:t>
+      </w:r>
+      <w:proofErr w:type="spellEnd"/>
+      <w:r>
+        <w:rPr>
+          <w:rFonts w:ascii="Times New Roman" w:hAnsi="Times New Roman" w:cs="Times New Roman"/>
+          <w:sz w:val="24"/>
+          <w:szCs w:val="24"/>
+        </w:rPr>
+        <w:t>).</w:t>
+      </w:r>
+      <w:r>
+        <w:rPr>
+          <w:rFonts w:ascii="Times New Roman" w:hAnsi="Times New Roman" w:cs="Times New Roman"/>
+          <w:sz w:val="24"/>
+          <w:szCs w:val="24"/>
+        </w:rPr>
+        <w:t xml:space="preserve"> This reinforces … that the glycosylated form is a more stable, storage form.</w:t>
+      </w:r>
+      <w:r>
+        <w:rPr>
+          <w:rFonts w:ascii="Times New Roman" w:hAnsi="Times New Roman" w:cs="Times New Roman"/>
+          <w:sz w:val="24"/>
+          <w:szCs w:val="24"/>
+        </w:rPr>
+        <w:t xml:space="preserve"> The exception was </w:t>
+      </w:r>
+      <w:proofErr w:type="spellStart"/>
+      <w:r>
+        <w:rPr>
+          <w:rFonts w:ascii="Times New Roman" w:hAnsi="Times New Roman" w:cs="Times New Roman"/>
+          <w:sz w:val="24"/>
+          <w:szCs w:val="24"/>
+        </w:rPr>
+        <w:t>hispiduli</w:t>
+      </w:r>
+      <w:r>
+        <w:rPr>
+          <w:rFonts w:ascii="Times New Roman" w:hAnsi="Times New Roman" w:cs="Times New Roman"/>
+          <w:sz w:val="24"/>
+          <w:szCs w:val="24"/>
+        </w:rPr>
+        <w:t>nG</w:t>
+      </w:r>
+      <w:proofErr w:type="spellEnd"/>
+      <w:r>
+        <w:rPr>
+          <w:rFonts w:ascii="Times New Roman" w:hAnsi="Times New Roman" w:cs="Times New Roman"/>
+          <w:sz w:val="24"/>
+          <w:szCs w:val="24"/>
+        </w:rPr>
+        <w:t xml:space="preserve"> and hispidulin, as hispidulin was detected in 27 species</w:t>
+      </w:r>
+      <w:r>
+        <w:rPr>
+          <w:rFonts w:ascii="Times New Roman" w:hAnsi="Times New Roman" w:cs="Times New Roman"/>
+          <w:sz w:val="24"/>
+          <w:szCs w:val="24"/>
+        </w:rPr>
+        <w:t xml:space="preserve">, but </w:t>
+      </w:r>
+      <w:proofErr w:type="spellStart"/>
+      <w:r>
+        <w:rPr>
+          <w:rFonts w:ascii="Times New Roman" w:hAnsi="Times New Roman" w:cs="Times New Roman"/>
+          <w:sz w:val="24"/>
+          <w:szCs w:val="24"/>
+        </w:rPr>
+        <w:t>hispidulinG</w:t>
+      </w:r>
+      <w:proofErr w:type="spellEnd"/>
+      <w:r>
+        <w:rPr>
+          <w:rFonts w:ascii="Times New Roman" w:hAnsi="Times New Roman" w:cs="Times New Roman"/>
+          <w:sz w:val="24"/>
+          <w:szCs w:val="24"/>
+        </w:rPr>
+        <w:t xml:space="preserve"> in only one</w:t>
+      </w:r>
+      <w:r>
+        <w:rPr>
+          <w:rFonts w:ascii="Times New Roman" w:hAnsi="Times New Roman" w:cs="Times New Roman"/>
+          <w:sz w:val="24"/>
+          <w:szCs w:val="24"/>
+        </w:rPr>
+        <w:t>.</w:t>
+      </w:r>
+      <w:r>
+        <w:rPr>
+          <w:rFonts w:ascii="Times New Roman" w:hAnsi="Times New Roman" w:cs="Times New Roman"/>
+          <w:sz w:val="24"/>
+          <w:szCs w:val="24"/>
+        </w:rPr>
+        <w:t xml:space="preserve"> </w:t>
+      </w:r>
+      <w:r>
+        <w:rPr>
+          <w:rFonts w:ascii="Times New Roman" w:hAnsi="Times New Roman" w:cs="Times New Roman"/>
+          <w:sz w:val="24"/>
+          <w:szCs w:val="24"/>
+        </w:rPr>
+        <w:t>Out of the five most commonly occurring phytochemicals, four were 4’-deoxyflavones (</w:t>
+      </w:r>
+      <w:proofErr w:type="spellStart"/>
+      <w:r>
+        <w:rPr>
+          <w:rFonts w:ascii="Times New Roman" w:hAnsi="Times New Roman" w:cs="Times New Roman"/>
+          <w:sz w:val="24"/>
+          <w:szCs w:val="24"/>
+        </w:rPr>
+        <w:t>chrysinG</w:t>
+      </w:r>
+      <w:proofErr w:type="spellEnd"/>
+      <w:r>
+        <w:rPr>
+          <w:rFonts w:ascii="Times New Roman" w:hAnsi="Times New Roman" w:cs="Times New Roman"/>
+          <w:sz w:val="24"/>
+          <w:szCs w:val="24"/>
+        </w:rPr>
+        <w:t xml:space="preserve">, wogonoside, baicalin, and </w:t>
+      </w:r>
+      <w:proofErr w:type="spellStart"/>
+      <w:r>
+        <w:rPr>
+          <w:rFonts w:ascii="Times New Roman" w:hAnsi="Times New Roman" w:cs="Times New Roman"/>
+          <w:sz w:val="24"/>
+          <w:szCs w:val="24"/>
+        </w:rPr>
+        <w:t>wognonin</w:t>
+      </w:r>
+      <w:proofErr w:type="spellEnd"/>
+      <w:r>
+        <w:rPr>
+          <w:rFonts w:ascii="Times New Roman" w:hAnsi="Times New Roman" w:cs="Times New Roman"/>
+          <w:sz w:val="24"/>
+          <w:szCs w:val="24"/>
+        </w:rPr>
+        <w:t xml:space="preserve">), </w:t>
+      </w:r>
+      <w:r>
+        <w:rPr>
+          <w:rFonts w:ascii="Times New Roman" w:hAnsi="Times New Roman" w:cs="Times New Roman"/>
+          <w:sz w:val="24"/>
+          <w:szCs w:val="24"/>
+        </w:rPr>
+        <w:t xml:space="preserve">and only one was </w:t>
+      </w:r>
+      <w:r>
+        <w:rPr>
+          <w:rFonts w:ascii="Times New Roman" w:hAnsi="Times New Roman" w:cs="Times New Roman"/>
+          <w:sz w:val="24"/>
+          <w:szCs w:val="24"/>
+        </w:rPr>
+        <w:lastRenderedPageBreak/>
+        <w:t>a 4’-hydroxyflavone (</w:t>
+      </w:r>
+      <w:proofErr w:type="spellStart"/>
+      <w:r>
+        <w:rPr>
+          <w:rFonts w:ascii="Times New Roman" w:hAnsi="Times New Roman" w:cs="Times New Roman"/>
+          <w:sz w:val="24"/>
+          <w:szCs w:val="24"/>
+        </w:rPr>
+        <w:t>apigeninG</w:t>
+      </w:r>
+      <w:proofErr w:type="spellEnd"/>
+      <w:r>
+        <w:rPr>
+          <w:rFonts w:ascii="Times New Roman" w:hAnsi="Times New Roman" w:cs="Times New Roman"/>
+          <w:sz w:val="24"/>
+          <w:szCs w:val="24"/>
+        </w:rPr>
+        <w:t>).</w:t>
+      </w:r>
+      <w:r>
+        <w:rPr>
+          <w:rFonts w:ascii="Times New Roman" w:hAnsi="Times New Roman" w:cs="Times New Roman"/>
+          <w:sz w:val="24"/>
+          <w:szCs w:val="24"/>
+        </w:rPr>
+        <w:t xml:space="preserve"> </w:t>
+      </w:r>
+      <w:r>
+        <w:rPr>
+          <w:rFonts w:ascii="Times New Roman" w:hAnsi="Times New Roman" w:cs="Times New Roman"/>
+          <w:sz w:val="24"/>
+          <w:szCs w:val="24"/>
+        </w:rPr>
+        <w:t>This result suggests that</w:t>
+      </w:r>
+      <w:r>
+        <w:rPr>
+          <w:rFonts w:ascii="Times New Roman" w:hAnsi="Times New Roman" w:cs="Times New Roman"/>
+          <w:sz w:val="24"/>
+          <w:szCs w:val="24"/>
+        </w:rPr>
+        <w:t xml:space="preserve"> at least in aerial tissues, the</w:t>
+      </w:r>
+      <w:r>
+        <w:rPr>
+          <w:rFonts w:ascii="Times New Roman" w:hAnsi="Times New Roman" w:cs="Times New Roman"/>
+          <w:sz w:val="24"/>
+          <w:szCs w:val="24"/>
+        </w:rPr>
+        <w:t xml:space="preserve"> 4’-deoxyflavone </w:t>
+      </w:r>
+      <w:r>
+        <w:rPr>
+          <w:rFonts w:ascii="Times New Roman" w:hAnsi="Times New Roman" w:cs="Times New Roman"/>
+          <w:sz w:val="24"/>
+          <w:szCs w:val="24"/>
+        </w:rPr>
+        <w:t xml:space="preserve">biosynthetic </w:t>
+      </w:r>
+      <w:r>
+        <w:rPr>
+          <w:rFonts w:ascii="Times New Roman" w:hAnsi="Times New Roman" w:cs="Times New Roman"/>
+          <w:sz w:val="24"/>
+          <w:szCs w:val="24"/>
+        </w:rPr>
+        <w:t xml:space="preserve">pathway is more well conserved across the </w:t>
+      </w:r>
+      <w:r>
+        <w:rPr>
+          <w:rFonts w:ascii="Times New Roman" w:hAnsi="Times New Roman" w:cs="Times New Roman"/>
+          <w:i/>
+          <w:iCs/>
+          <w:sz w:val="24"/>
+          <w:szCs w:val="24"/>
+        </w:rPr>
+        <w:t xml:space="preserve">Scutellaria </w:t>
+      </w:r>
+      <w:r>
+        <w:rPr>
+          <w:rFonts w:ascii="Times New Roman" w:hAnsi="Times New Roman" w:cs="Times New Roman"/>
+          <w:sz w:val="24"/>
+          <w:szCs w:val="24"/>
+        </w:rPr>
+        <w:t>genus than the 4’-hydroxyflavone</w:t>
+      </w:r>
+      <w:r>
+        <w:rPr>
+          <w:rFonts w:ascii="Times New Roman" w:hAnsi="Times New Roman" w:cs="Times New Roman"/>
+          <w:sz w:val="24"/>
+          <w:szCs w:val="24"/>
+        </w:rPr>
+        <w:t xml:space="preserve"> </w:t>
+      </w:r>
+      <w:proofErr w:type="gramStart"/>
+      <w:r>
+        <w:rPr>
+          <w:rFonts w:ascii="Times New Roman" w:hAnsi="Times New Roman" w:cs="Times New Roman"/>
+          <w:sz w:val="24"/>
+          <w:szCs w:val="24"/>
+        </w:rPr>
+        <w:t>pathway</w:t>
+      </w:r>
+      <w:proofErr w:type="gramEnd"/>
+      <w:r>
+        <w:rPr>
+          <w:rFonts w:ascii="Times New Roman" w:hAnsi="Times New Roman" w:cs="Times New Roman"/>
+          <w:sz w:val="24"/>
+          <w:szCs w:val="24"/>
+        </w:rPr>
+        <w:t xml:space="preserve">. </w:t>
+      </w:r>
+      <w:r>
+        <w:rPr>
+          <w:rFonts w:ascii="Times New Roman" w:hAnsi="Times New Roman" w:cs="Times New Roman"/>
+          <w:color w:val="FF0000"/>
+          <w:sz w:val="24"/>
+          <w:szCs w:val="24"/>
+        </w:rPr>
+        <w:t xml:space="preserve">Comment on </w:t>
+      </w:r>
+      <w:r>
+        <w:rPr>
+          <w:rFonts w:ascii="Times New Roman" w:hAnsi="Times New Roman" w:cs="Times New Roman"/>
+          <w:i/>
+          <w:iCs/>
+          <w:color w:val="FF0000"/>
+          <w:sz w:val="24"/>
+          <w:szCs w:val="24"/>
+        </w:rPr>
+        <w:t xml:space="preserve">S. baicalensis </w:t>
+      </w:r>
+      <w:r>
+        <w:rPr>
+          <w:rFonts w:ascii="Times New Roman" w:hAnsi="Times New Roman" w:cs="Times New Roman"/>
+          <w:color w:val="FF0000"/>
+          <w:sz w:val="24"/>
+          <w:szCs w:val="24"/>
+        </w:rPr>
+        <w:t>organ-specific pathway</w:t>
+      </w:r>
+      <w:r>
+        <w:rPr>
+          <w:rFonts w:ascii="Times New Roman" w:hAnsi="Times New Roman" w:cs="Times New Roman"/>
+          <w:i/>
+          <w:iCs/>
+          <w:color w:val="FF0000"/>
+          <w:sz w:val="24"/>
+          <w:szCs w:val="24"/>
+        </w:rPr>
+        <w:t xml:space="preserve">. </w:t>
+      </w:r>
+      <w:r>
+        <w:rPr>
+          <w:rFonts w:ascii="Times New Roman" w:hAnsi="Times New Roman" w:cs="Times New Roman"/>
+          <w:sz w:val="24"/>
+          <w:szCs w:val="24"/>
+        </w:rPr>
+        <w:t xml:space="preserve"> </w:t>
+      </w:r>
+      <w:r>
+        <w:rPr>
+          <w:rFonts w:ascii="Times New Roman" w:hAnsi="Times New Roman" w:cs="Times New Roman"/>
+          <w:sz w:val="24"/>
+          <w:szCs w:val="24"/>
+        </w:rPr>
+        <w:t xml:space="preserve">However, </w:t>
+      </w:r>
+      <w:proofErr w:type="gramStart"/>
+      <w:r>
+        <w:rPr>
+          <w:rFonts w:ascii="Times New Roman" w:hAnsi="Times New Roman" w:cs="Times New Roman"/>
+          <w:sz w:val="24"/>
+          <w:szCs w:val="24"/>
+        </w:rPr>
+        <w:t>it’s</w:t>
+      </w:r>
+      <w:proofErr w:type="gramEnd"/>
+      <w:r>
+        <w:rPr>
+          <w:rFonts w:ascii="Times New Roman" w:hAnsi="Times New Roman" w:cs="Times New Roman"/>
+          <w:sz w:val="24"/>
+          <w:szCs w:val="24"/>
+        </w:rPr>
+        <w:t xml:space="preserve"> also possible that </w:t>
+      </w:r>
+      <w:r>
+        <w:rPr>
+          <w:rFonts w:ascii="Times New Roman" w:hAnsi="Times New Roman" w:cs="Times New Roman"/>
+          <w:sz w:val="24"/>
+          <w:szCs w:val="24"/>
+        </w:rPr>
+        <w:t>the 4’-deoxyflavones we quantified are more stable</w:t>
+      </w:r>
+      <w:r>
+        <w:rPr>
+          <w:rFonts w:ascii="Times New Roman" w:hAnsi="Times New Roman" w:cs="Times New Roman"/>
+          <w:sz w:val="24"/>
+          <w:szCs w:val="24"/>
+        </w:rPr>
+        <w:t xml:space="preserve"> than the 4’-hydroxyflavones, and as a result, w</w:t>
+      </w:r>
+      <w:r>
+        <w:rPr>
+          <w:rFonts w:ascii="Times New Roman" w:hAnsi="Times New Roman" w:cs="Times New Roman"/>
+          <w:sz w:val="24"/>
+          <w:szCs w:val="24"/>
+        </w:rPr>
+        <w:t xml:space="preserve">ere less likely to be degraded </w:t>
+      </w:r>
+      <w:r>
+        <w:rPr>
+          <w:rFonts w:ascii="Times New Roman" w:hAnsi="Times New Roman" w:cs="Times New Roman"/>
+          <w:sz w:val="24"/>
+          <w:szCs w:val="24"/>
+        </w:rPr>
+        <w:t xml:space="preserve">over time </w:t>
+      </w:r>
+      <w:r>
+        <w:rPr>
+          <w:rFonts w:ascii="Times New Roman" w:hAnsi="Times New Roman" w:cs="Times New Roman"/>
+          <w:sz w:val="24"/>
+          <w:szCs w:val="24"/>
+        </w:rPr>
+        <w:t>in the herbarium vouchers</w:t>
+      </w:r>
+      <w:r>
+        <w:rPr>
+          <w:rFonts w:ascii="Times New Roman" w:hAnsi="Times New Roman" w:cs="Times New Roman"/>
+          <w:sz w:val="24"/>
+          <w:szCs w:val="24"/>
+        </w:rPr>
+        <w:t>.</w:t>
+      </w:r>
+      <w:r>
+        <w:rPr>
+          <w:rFonts w:ascii="Times New Roman" w:hAnsi="Times New Roman" w:cs="Times New Roman"/>
+          <w:sz w:val="24"/>
+          <w:szCs w:val="24"/>
+        </w:rPr>
+        <w:t xml:space="preserve"> </w:t>
       </w:r>
     </w:p>
     <w:p>
@@ -4853,6 +6262,7 @@
         <w:ind w:firstLine="720"/>
         <w:rPr>
           <w:rFonts w:ascii="Times New Roman" w:hAnsi="Times New Roman" w:cs="Times New Roman"/>
+          <w:color w:val="FF0000"/>
           <w:sz w:val="24"/>
           <w:szCs w:val="24"/>
         </w:rPr>
@@ -4860,18 +6270,11 @@
       <w:r>
         <w:rPr>
           <w:rFonts w:ascii="Times New Roman" w:hAnsi="Times New Roman" w:cs="Times New Roman"/>
-          <w:sz w:val="24"/>
-          <w:szCs w:val="24"/>
-        </w:rPr>
-        <w:t xml:space="preserve"> </w:t>
-      </w:r>
-      <w:r>
-        <w:rPr>
-          <w:rFonts w:ascii="Times New Roman" w:hAnsi="Times New Roman" w:cs="Times New Roman"/>
-          <w:sz w:val="24"/>
-          <w:szCs w:val="24"/>
-        </w:rPr>
-        <w:t>General conclusions about profiling results – abundance/nonabundance of flavonoids</w:t>
+          <w:color w:val="FF0000"/>
+          <w:sz w:val="24"/>
+          <w:szCs w:val="24"/>
+        </w:rPr>
+        <w:t>Clade-by-clade analysis – identify any flavonoids which are differentially accumulated between clades</w:t>
       </w:r>
     </w:p>
     <w:p>
@@ -4880,6 +6283,7 @@
         <w:ind w:firstLine="720"/>
         <w:rPr>
           <w:rFonts w:ascii="Times New Roman" w:hAnsi="Times New Roman" w:cs="Times New Roman"/>
+          <w:color w:val="FF0000"/>
           <w:sz w:val="24"/>
           <w:szCs w:val="24"/>
         </w:rPr>
@@ -4887,18 +6291,11 @@
       <w:r>
         <w:rPr>
           <w:rFonts w:ascii="Times New Roman" w:hAnsi="Times New Roman" w:cs="Times New Roman"/>
-          <w:sz w:val="24"/>
-          <w:szCs w:val="24"/>
-        </w:rPr>
-        <w:t>General conclusions about flavonoid results (e.g. most common and least common flavonoids, organ-specificity)</w:t>
-      </w:r>
-      <w:r>
-        <w:rPr>
-          <w:rFonts w:ascii="Times New Roman" w:hAnsi="Times New Roman" w:cs="Times New Roman"/>
-          <w:sz w:val="24"/>
-          <w:szCs w:val="24"/>
-        </w:rPr>
-        <w:t>. Grouping of species by flavonoid profile (MFA).</w:t>
+          <w:color w:val="FF0000"/>
+          <w:sz w:val="24"/>
+          <w:szCs w:val="24"/>
+        </w:rPr>
+        <w:t>Grouping of species by flavonoid profile (MFA).</w:t>
       </w:r>
     </w:p>
     <w:p>
@@ -5104,14 +6501,25 @@
           <w:szCs w:val="24"/>
         </w:rPr>
       </w:pPr>
-      <w:r>
-        <w:rPr>
-          <w:rFonts w:ascii="Times New Roman" w:hAnsi="Times New Roman" w:cs="Times New Roman"/>
-          <w:color w:val="FF0000"/>
-          <w:sz w:val="24"/>
-          <w:szCs w:val="24"/>
-        </w:rPr>
-        <w:t>Github?  - need to clean up</w:t>
+      <w:proofErr w:type="spellStart"/>
+      <w:r>
+        <w:rPr>
+          <w:rFonts w:ascii="Times New Roman" w:hAnsi="Times New Roman" w:cs="Times New Roman"/>
+          <w:color w:val="FF0000"/>
+          <w:sz w:val="24"/>
+          <w:szCs w:val="24"/>
+        </w:rPr>
+        <w:t>Github</w:t>
+      </w:r>
+      <w:proofErr w:type="spellEnd"/>
+      <w:r>
+        <w:rPr>
+          <w:rFonts w:ascii="Times New Roman" w:hAnsi="Times New Roman" w:cs="Times New Roman"/>
+          <w:color w:val="FF0000"/>
+          <w:sz w:val="24"/>
+          <w:szCs w:val="24"/>
+        </w:rPr>
+        <w:t>?  - need to clean up</w:t>
       </w:r>
     </w:p>
     <w:p>

</xml_diff>

<commit_message>
Began writing results for organ-specific profiling
</commit_message>
<xml_diff>
--- a/writing/manuscript.docx
+++ b/writing/manuscript.docx
@@ -2542,20 +2542,8 @@
           <w:sz w:val="24"/>
           <w:szCs w:val="24"/>
         </w:rPr>
-        <w:t xml:space="preserve">S. </w:t>
-      </w:r>
-      <w:proofErr w:type="spellStart"/>
-      <w:r>
-        <w:rPr>
-          <w:rFonts w:ascii="Times New Roman" w:hAnsi="Times New Roman" w:cs="Times New Roman"/>
-          <w:i/>
-          <w:iCs/>
-          <w:sz w:val="24"/>
-          <w:szCs w:val="24"/>
-        </w:rPr>
-        <w:t>altissima</w:t>
-      </w:r>
-      <w:proofErr w:type="spellEnd"/>
+        <w:t>S. altissima</w:t>
+      </w:r>
       <w:r>
         <w:rPr>
           <w:rFonts w:ascii="Times New Roman" w:hAnsi="Times New Roman" w:cs="Times New Roman"/>
@@ -2660,20 +2648,8 @@
           <w:sz w:val="24"/>
           <w:szCs w:val="24"/>
         </w:rPr>
-        <w:t xml:space="preserve">S. </w:t>
-      </w:r>
-      <w:proofErr w:type="spellStart"/>
-      <w:r>
-        <w:rPr>
-          <w:rFonts w:ascii="Times New Roman" w:hAnsi="Times New Roman" w:cs="Times New Roman"/>
-          <w:i/>
-          <w:iCs/>
-          <w:sz w:val="24"/>
-          <w:szCs w:val="24"/>
-        </w:rPr>
-        <w:t>leonardii</w:t>
-      </w:r>
-      <w:proofErr w:type="spellEnd"/>
+        <w:t>S. leonardii</w:t>
+      </w:r>
       <w:r>
         <w:rPr>
           <w:rFonts w:ascii="Times New Roman" w:hAnsi="Times New Roman" w:cs="Times New Roman"/>
@@ -2698,18 +2674,8 @@
           <w:sz w:val="24"/>
           <w:szCs w:val="24"/>
         </w:rPr>
-        <w:t xml:space="preserve">. To improve germination rate, seeds were incubated in a </w:t>
-      </w:r>
-      <w:proofErr w:type="gramStart"/>
-      <w:r>
-        <w:rPr>
-          <w:rFonts w:ascii="Times New Roman" w:hAnsi="Times New Roman" w:cs="Times New Roman"/>
-          <w:sz w:val="24"/>
-          <w:szCs w:val="24"/>
-        </w:rPr>
-        <w:t xml:space="preserve">100 </w:t>
-      </w:r>
-      <w:proofErr w:type="spellStart"/>
+        <w:t xml:space="preserve">. To improve germination rate, seeds were incubated in a 100 </w:t>
+      </w:r>
       <w:r>
         <w:rPr>
           <w:rFonts w:ascii="Times New Roman" w:hAnsi="Times New Roman" w:cs="Times New Roman"/>
@@ -2718,8 +2684,6 @@
         </w:rPr>
         <w:t>uM</w:t>
       </w:r>
-      <w:proofErr w:type="spellEnd"/>
-      <w:proofErr w:type="gramEnd"/>
       <w:r>
         <w:rPr>
           <w:rFonts w:ascii="Times New Roman" w:hAnsi="Times New Roman" w:cs="Times New Roman"/>
@@ -2995,51 +2959,15 @@
           <w:sz w:val="24"/>
           <w:szCs w:val="24"/>
         </w:rPr>
-        <w:t>The flavonoids quantified were apigenin, apigenin-7-glucuronide (</w:t>
-      </w:r>
-      <w:proofErr w:type="spellStart"/>
-      <w:r>
-        <w:rPr>
-          <w:rFonts w:ascii="Times New Roman" w:hAnsi="Times New Roman" w:cs="Times New Roman"/>
-          <w:sz w:val="24"/>
-          <w:szCs w:val="24"/>
-        </w:rPr>
-        <w:t>apigeninG</w:t>
-      </w:r>
-      <w:proofErr w:type="spellEnd"/>
-      <w:r>
-        <w:rPr>
-          <w:rFonts w:ascii="Times New Roman" w:hAnsi="Times New Roman" w:cs="Times New Roman"/>
-          <w:sz w:val="24"/>
-          <w:szCs w:val="24"/>
-        </w:rPr>
-        <w:t>), scutellarein, scutellarin, hispidulin, hispidulin-7-glucuronide</w:t>
-      </w:r>
-      <w:r>
-        <w:rPr>
-          <w:rFonts w:ascii="Times New Roman" w:hAnsi="Times New Roman" w:cs="Times New Roman"/>
-          <w:sz w:val="24"/>
-          <w:szCs w:val="24"/>
-        </w:rPr>
-        <w:t xml:space="preserve"> (</w:t>
-      </w:r>
-      <w:proofErr w:type="spellStart"/>
-      <w:r>
-        <w:rPr>
-          <w:rFonts w:ascii="Times New Roman" w:hAnsi="Times New Roman" w:cs="Times New Roman"/>
-          <w:sz w:val="24"/>
-          <w:szCs w:val="24"/>
-        </w:rPr>
-        <w:t>hispidulinG</w:t>
-      </w:r>
-      <w:proofErr w:type="spellEnd"/>
-      <w:r>
-        <w:rPr>
-          <w:rFonts w:ascii="Times New Roman" w:hAnsi="Times New Roman" w:cs="Times New Roman"/>
-          <w:sz w:val="24"/>
-          <w:szCs w:val="24"/>
-        </w:rPr>
-        <w:t>)</w:t>
+        <w:t>The flavonoids quantified were apigenin, apigenin-7-glucuronide (apigeninG), scutellarein, scutellarin, hispidulin, hispidulin-7-glucuronide</w:t>
+      </w:r>
+      <w:r>
+        <w:rPr>
+          <w:rFonts w:ascii="Times New Roman" w:hAnsi="Times New Roman" w:cs="Times New Roman"/>
+          <w:sz w:val="24"/>
+          <w:szCs w:val="24"/>
+        </w:rPr>
+        <w:t xml:space="preserve"> (hispidulinG)</w:t>
       </w:r>
       <w:r>
         <w:rPr>
@@ -3055,69 +2983,15 @@
           <w:sz w:val="24"/>
           <w:szCs w:val="24"/>
         </w:rPr>
-        <w:t xml:space="preserve"> (</w:t>
-      </w:r>
-      <w:proofErr w:type="spellStart"/>
-      <w:r>
-        <w:rPr>
-          <w:rFonts w:ascii="Times New Roman" w:hAnsi="Times New Roman" w:cs="Times New Roman"/>
-          <w:sz w:val="24"/>
-          <w:szCs w:val="24"/>
-        </w:rPr>
-        <w:t>chrysinG</w:t>
-      </w:r>
-      <w:proofErr w:type="spellEnd"/>
-      <w:r>
-        <w:rPr>
-          <w:rFonts w:ascii="Times New Roman" w:hAnsi="Times New Roman" w:cs="Times New Roman"/>
-          <w:sz w:val="24"/>
-          <w:szCs w:val="24"/>
-        </w:rPr>
-        <w:t>)</w:t>
-      </w:r>
-      <w:r>
-        <w:rPr>
-          <w:rFonts w:ascii="Times New Roman" w:hAnsi="Times New Roman" w:cs="Times New Roman"/>
-          <w:sz w:val="24"/>
-          <w:szCs w:val="24"/>
-        </w:rPr>
-        <w:t xml:space="preserve">, baicalein, baicalin, </w:t>
-      </w:r>
-      <w:proofErr w:type="spellStart"/>
-      <w:r>
-        <w:rPr>
-          <w:rFonts w:ascii="Times New Roman" w:hAnsi="Times New Roman" w:cs="Times New Roman"/>
-          <w:sz w:val="24"/>
-          <w:szCs w:val="24"/>
-        </w:rPr>
-        <w:t>oroxylin</w:t>
-      </w:r>
-      <w:proofErr w:type="spellEnd"/>
-      <w:r>
-        <w:rPr>
-          <w:rFonts w:ascii="Times New Roman" w:hAnsi="Times New Roman" w:cs="Times New Roman"/>
-          <w:sz w:val="24"/>
-          <w:szCs w:val="24"/>
-        </w:rPr>
-        <w:t xml:space="preserve"> A, </w:t>
-      </w:r>
-      <w:proofErr w:type="spellStart"/>
-      <w:r>
-        <w:rPr>
-          <w:rFonts w:ascii="Times New Roman" w:hAnsi="Times New Roman" w:cs="Times New Roman"/>
-          <w:sz w:val="24"/>
-          <w:szCs w:val="24"/>
-        </w:rPr>
-        <w:t>oroxyloside</w:t>
-      </w:r>
-      <w:proofErr w:type="spellEnd"/>
-      <w:r>
-        <w:rPr>
-          <w:rFonts w:ascii="Times New Roman" w:hAnsi="Times New Roman" w:cs="Times New Roman"/>
-          <w:sz w:val="24"/>
-          <w:szCs w:val="24"/>
-        </w:rPr>
-        <w:t xml:space="preserve">, wogonin, </w:t>
+        <w:t xml:space="preserve"> (chrysinG)</w:t>
+      </w:r>
+      <w:r>
+        <w:rPr>
+          <w:rFonts w:ascii="Times New Roman" w:hAnsi="Times New Roman" w:cs="Times New Roman"/>
+          <w:sz w:val="24"/>
+          <w:szCs w:val="24"/>
+        </w:rPr>
+        <w:t xml:space="preserve">, baicalein, baicalin, oroxylin A, oroxyloside, wogonin, </w:t>
       </w:r>
       <w:r>
         <w:rPr>
@@ -3288,25 +3162,7 @@
           <w:sz w:val="24"/>
           <w:szCs w:val="24"/>
         </w:rPr>
-        <w:t xml:space="preserve">a Thermo Scientific </w:t>
-      </w:r>
-      <w:proofErr w:type="spellStart"/>
-      <w:r>
-        <w:rPr>
-          <w:rFonts w:ascii="Times New Roman" w:hAnsi="Times New Roman" w:cs="Times New Roman"/>
-          <w:sz w:val="24"/>
-          <w:szCs w:val="24"/>
-        </w:rPr>
-        <w:t>UltiMate</w:t>
-      </w:r>
-      <w:proofErr w:type="spellEnd"/>
-      <w:r>
-        <w:rPr>
-          <w:rFonts w:ascii="Times New Roman" w:hAnsi="Times New Roman" w:cs="Times New Roman"/>
-          <w:sz w:val="24"/>
-          <w:szCs w:val="24"/>
-        </w:rPr>
-        <w:t xml:space="preserve"> 3000 </w:t>
+        <w:t xml:space="preserve">a Thermo Scientific UltiMate 3000 </w:t>
       </w:r>
       <w:r>
         <w:rPr>
@@ -3722,25 +3578,7 @@
           <w:sz w:val="24"/>
           <w:szCs w:val="24"/>
         </w:rPr>
-        <w:t xml:space="preserve"> extraction and quantification method closely </w:t>
-      </w:r>
-      <w:proofErr w:type="gramStart"/>
-      <w:r>
-        <w:rPr>
-          <w:rFonts w:ascii="Times New Roman" w:hAnsi="Times New Roman" w:cs="Times New Roman"/>
-          <w:sz w:val="24"/>
-          <w:szCs w:val="24"/>
-        </w:rPr>
-        <w:t>follows</w:t>
-      </w:r>
-      <w:proofErr w:type="gramEnd"/>
-      <w:r>
-        <w:rPr>
-          <w:rFonts w:ascii="Times New Roman" w:hAnsi="Times New Roman" w:cs="Times New Roman"/>
-          <w:sz w:val="24"/>
-          <w:szCs w:val="24"/>
-        </w:rPr>
-        <w:t xml:space="preserve"> that used for the herbarium samples. However, the initial extraction buffer was added to achieve a ratio of 30 mg tissue / 1 mL solvent</w:t>
+        <w:t xml:space="preserve"> extraction and quantification method closely follows that used for the herbarium samples. However, the initial extraction buffer was added to achieve a ratio of 30 mg tissue / 1 mL solvent</w:t>
       </w:r>
       <w:r>
         <w:rPr>
@@ -4089,238 +3927,130 @@
           <w:sz w:val="24"/>
           <w:szCs w:val="24"/>
         </w:rPr>
+        <w:t xml:space="preserve"> FactoMineR package (ver. 2.3). </w:t>
+      </w:r>
+      <w:r>
+        <w:rPr>
+          <w:rFonts w:ascii="Times New Roman" w:hAnsi="Times New Roman" w:cs="Times New Roman"/>
+          <w:sz w:val="24"/>
+          <w:szCs w:val="24"/>
+        </w:rPr>
+        <w:t xml:space="preserve">Following the </w:t>
+      </w:r>
+      <w:r>
+        <w:rPr>
+          <w:rFonts w:ascii="Times New Roman" w:hAnsi="Times New Roman" w:cs="Times New Roman"/>
+          <w:sz w:val="24"/>
+          <w:szCs w:val="24"/>
+        </w:rPr>
+        <w:t xml:space="preserve">biosynthetic pathway for </w:t>
+      </w:r>
+      <w:r>
+        <w:rPr>
+          <w:rFonts w:ascii="Times New Roman" w:hAnsi="Times New Roman" w:cs="Times New Roman"/>
+          <w:i/>
+          <w:iCs/>
+          <w:sz w:val="24"/>
+          <w:szCs w:val="24"/>
+        </w:rPr>
+        <w:t xml:space="preserve">S. baicalensis </w:t>
+      </w:r>
+      <w:r>
+        <w:rPr>
+          <w:rFonts w:ascii="Times New Roman" w:hAnsi="Times New Roman" w:cs="Times New Roman"/>
+          <w:sz w:val="24"/>
+          <w:szCs w:val="24"/>
+        </w:rPr>
+        <w:t xml:space="preserve">described by Zhao et al. (2016), </w:t>
+      </w:r>
+      <w:r>
+        <w:rPr>
+          <w:rFonts w:ascii="Times New Roman" w:hAnsi="Times New Roman" w:cs="Times New Roman"/>
+          <w:sz w:val="24"/>
+          <w:szCs w:val="24"/>
+        </w:rPr>
+        <w:t>phytochemicals</w:t>
+      </w:r>
+      <w:r>
+        <w:rPr>
+          <w:rFonts w:ascii="Times New Roman" w:hAnsi="Times New Roman" w:cs="Times New Roman"/>
+          <w:sz w:val="24"/>
+          <w:szCs w:val="24"/>
+        </w:rPr>
+        <w:t xml:space="preserve"> were split into two group – aerial-specific</w:t>
+      </w:r>
+      <w:r>
+        <w:rPr>
+          <w:rFonts w:ascii="Times New Roman" w:hAnsi="Times New Roman" w:cs="Times New Roman"/>
+          <w:sz w:val="24"/>
+          <w:szCs w:val="24"/>
+        </w:rPr>
+        <w:t xml:space="preserve"> flavonoids</w:t>
+      </w:r>
+      <w:r>
+        <w:rPr>
+          <w:rFonts w:ascii="Times New Roman" w:hAnsi="Times New Roman" w:cs="Times New Roman"/>
+          <w:sz w:val="24"/>
+          <w:szCs w:val="24"/>
+        </w:rPr>
+        <w:t>, root-specific</w:t>
+      </w:r>
+      <w:r>
+        <w:rPr>
+          <w:rFonts w:ascii="Times New Roman" w:hAnsi="Times New Roman" w:cs="Times New Roman"/>
+          <w:sz w:val="24"/>
+          <w:szCs w:val="24"/>
+        </w:rPr>
+        <w:t xml:space="preserve"> flavonoids, and </w:t>
+      </w:r>
+      <w:r>
+        <w:rPr>
+          <w:rFonts w:ascii="Times New Roman" w:hAnsi="Times New Roman" w:cs="Times New Roman"/>
+          <w:sz w:val="24"/>
+          <w:szCs w:val="24"/>
+        </w:rPr>
+        <w:t>phenol</w:t>
+      </w:r>
+      <w:r>
+        <w:rPr>
+          <w:rFonts w:ascii="Times New Roman" w:hAnsi="Times New Roman" w:cs="Times New Roman"/>
+          <w:sz w:val="24"/>
+          <w:szCs w:val="24"/>
+        </w:rPr>
+        <w:t>s</w:t>
+      </w:r>
+      <w:r>
+        <w:rPr>
+          <w:rFonts w:ascii="Times New Roman" w:hAnsi="Times New Roman" w:cs="Times New Roman"/>
+          <w:sz w:val="24"/>
+          <w:szCs w:val="24"/>
+        </w:rPr>
+        <w:t>. Aerial-specific flavonoids included apigenin, apigeninG, scutellarein, scutellarin, hispidulin, and hispidulinG. Root-specific flavonoids included chrysin, chrysinG, baicalein, baicalin, oroxylin A, oroxyloside, wogonin,</w:t>
+      </w:r>
+      <w:r>
+        <w:rPr>
+          <w:rFonts w:ascii="Times New Roman" w:hAnsi="Times New Roman" w:cs="Times New Roman"/>
+          <w:sz w:val="24"/>
+          <w:szCs w:val="24"/>
+        </w:rPr>
+        <w:t xml:space="preserve"> and</w:t>
+      </w:r>
+      <w:r>
+        <w:rPr>
+          <w:rFonts w:ascii="Times New Roman" w:hAnsi="Times New Roman" w:cs="Times New Roman"/>
+          <w:sz w:val="24"/>
+          <w:szCs w:val="24"/>
+        </w:rPr>
+        <w:t xml:space="preserve"> wogonoside.</w:t>
+      </w:r>
+      <w:r>
+        <w:rPr>
+          <w:rFonts w:ascii="Times New Roman" w:hAnsi="Times New Roman" w:cs="Times New Roman"/>
+          <w:sz w:val="24"/>
+          <w:szCs w:val="24"/>
+        </w:rPr>
         <w:t xml:space="preserve"> </w:t>
       </w:r>
-      <w:proofErr w:type="spellStart"/>
-      <w:r>
-        <w:rPr>
-          <w:rFonts w:ascii="Times New Roman" w:hAnsi="Times New Roman" w:cs="Times New Roman"/>
-          <w:sz w:val="24"/>
-          <w:szCs w:val="24"/>
-        </w:rPr>
-        <w:t>FactoMineR</w:t>
-      </w:r>
-      <w:proofErr w:type="spellEnd"/>
-      <w:r>
-        <w:rPr>
-          <w:rFonts w:ascii="Times New Roman" w:hAnsi="Times New Roman" w:cs="Times New Roman"/>
-          <w:sz w:val="24"/>
-          <w:szCs w:val="24"/>
-        </w:rPr>
-        <w:t xml:space="preserve"> package (ver. 2.3). </w:t>
-      </w:r>
-      <w:r>
-        <w:rPr>
-          <w:rFonts w:ascii="Times New Roman" w:hAnsi="Times New Roman" w:cs="Times New Roman"/>
-          <w:sz w:val="24"/>
-          <w:szCs w:val="24"/>
-        </w:rPr>
-        <w:t xml:space="preserve">Following the </w:t>
-      </w:r>
-      <w:r>
-        <w:rPr>
-          <w:rFonts w:ascii="Times New Roman" w:hAnsi="Times New Roman" w:cs="Times New Roman"/>
-          <w:sz w:val="24"/>
-          <w:szCs w:val="24"/>
-        </w:rPr>
-        <w:t xml:space="preserve">biosynthetic pathway for </w:t>
-      </w:r>
-      <w:r>
-        <w:rPr>
-          <w:rFonts w:ascii="Times New Roman" w:hAnsi="Times New Roman" w:cs="Times New Roman"/>
-          <w:i/>
-          <w:iCs/>
-          <w:sz w:val="24"/>
-          <w:szCs w:val="24"/>
-        </w:rPr>
-        <w:t xml:space="preserve">S. baicalensis </w:t>
-      </w:r>
-      <w:r>
-        <w:rPr>
-          <w:rFonts w:ascii="Times New Roman" w:hAnsi="Times New Roman" w:cs="Times New Roman"/>
-          <w:sz w:val="24"/>
-          <w:szCs w:val="24"/>
-        </w:rPr>
-        <w:t xml:space="preserve">described by Zhao et al. (2016), </w:t>
-      </w:r>
-      <w:r>
-        <w:rPr>
-          <w:rFonts w:ascii="Times New Roman" w:hAnsi="Times New Roman" w:cs="Times New Roman"/>
-          <w:sz w:val="24"/>
-          <w:szCs w:val="24"/>
-        </w:rPr>
-        <w:t>phytochemicals</w:t>
-      </w:r>
-      <w:r>
-        <w:rPr>
-          <w:rFonts w:ascii="Times New Roman" w:hAnsi="Times New Roman" w:cs="Times New Roman"/>
-          <w:sz w:val="24"/>
-          <w:szCs w:val="24"/>
-        </w:rPr>
-        <w:t xml:space="preserve"> were split into two group – aerial-specific</w:t>
-      </w:r>
-      <w:r>
-        <w:rPr>
-          <w:rFonts w:ascii="Times New Roman" w:hAnsi="Times New Roman" w:cs="Times New Roman"/>
-          <w:sz w:val="24"/>
-          <w:szCs w:val="24"/>
-        </w:rPr>
-        <w:t xml:space="preserve"> flavonoids</w:t>
-      </w:r>
-      <w:r>
-        <w:rPr>
-          <w:rFonts w:ascii="Times New Roman" w:hAnsi="Times New Roman" w:cs="Times New Roman"/>
-          <w:sz w:val="24"/>
-          <w:szCs w:val="24"/>
-        </w:rPr>
-        <w:t>, root-specific</w:t>
-      </w:r>
-      <w:r>
-        <w:rPr>
-          <w:rFonts w:ascii="Times New Roman" w:hAnsi="Times New Roman" w:cs="Times New Roman"/>
-          <w:sz w:val="24"/>
-          <w:szCs w:val="24"/>
-        </w:rPr>
-        <w:t xml:space="preserve"> flavonoids, and </w:t>
-      </w:r>
-      <w:r>
-        <w:rPr>
-          <w:rFonts w:ascii="Times New Roman" w:hAnsi="Times New Roman" w:cs="Times New Roman"/>
-          <w:sz w:val="24"/>
-          <w:szCs w:val="24"/>
-        </w:rPr>
-        <w:t>phenol</w:t>
-      </w:r>
-      <w:r>
-        <w:rPr>
-          <w:rFonts w:ascii="Times New Roman" w:hAnsi="Times New Roman" w:cs="Times New Roman"/>
-          <w:sz w:val="24"/>
-          <w:szCs w:val="24"/>
-        </w:rPr>
-        <w:t>s</w:t>
-      </w:r>
-      <w:r>
-        <w:rPr>
-          <w:rFonts w:ascii="Times New Roman" w:hAnsi="Times New Roman" w:cs="Times New Roman"/>
-          <w:sz w:val="24"/>
-          <w:szCs w:val="24"/>
-        </w:rPr>
-        <w:t xml:space="preserve">. Aerial-specific flavonoids included apigenin, </w:t>
-      </w:r>
-      <w:proofErr w:type="spellStart"/>
-      <w:r>
-        <w:rPr>
-          <w:rFonts w:ascii="Times New Roman" w:hAnsi="Times New Roman" w:cs="Times New Roman"/>
-          <w:sz w:val="24"/>
-          <w:szCs w:val="24"/>
-        </w:rPr>
-        <w:t>apigeninG</w:t>
-      </w:r>
-      <w:proofErr w:type="spellEnd"/>
-      <w:r>
-        <w:rPr>
-          <w:rFonts w:ascii="Times New Roman" w:hAnsi="Times New Roman" w:cs="Times New Roman"/>
-          <w:sz w:val="24"/>
-          <w:szCs w:val="24"/>
-        </w:rPr>
-        <w:t xml:space="preserve">, scutellarein, scutellarin, hispidulin, and </w:t>
-      </w:r>
-      <w:proofErr w:type="spellStart"/>
-      <w:r>
-        <w:rPr>
-          <w:rFonts w:ascii="Times New Roman" w:hAnsi="Times New Roman" w:cs="Times New Roman"/>
-          <w:sz w:val="24"/>
-          <w:szCs w:val="24"/>
-        </w:rPr>
-        <w:t>hispidulinG</w:t>
-      </w:r>
-      <w:proofErr w:type="spellEnd"/>
-      <w:r>
-        <w:rPr>
-          <w:rFonts w:ascii="Times New Roman" w:hAnsi="Times New Roman" w:cs="Times New Roman"/>
-          <w:sz w:val="24"/>
-          <w:szCs w:val="24"/>
-        </w:rPr>
-        <w:t xml:space="preserve">. Root-specific flavonoids included chrysin, </w:t>
-      </w:r>
-      <w:proofErr w:type="spellStart"/>
-      <w:r>
-        <w:rPr>
-          <w:rFonts w:ascii="Times New Roman" w:hAnsi="Times New Roman" w:cs="Times New Roman"/>
-          <w:sz w:val="24"/>
-          <w:szCs w:val="24"/>
-        </w:rPr>
-        <w:t>chrysinG</w:t>
-      </w:r>
-      <w:proofErr w:type="spellEnd"/>
-      <w:r>
-        <w:rPr>
-          <w:rFonts w:ascii="Times New Roman" w:hAnsi="Times New Roman" w:cs="Times New Roman"/>
-          <w:sz w:val="24"/>
-          <w:szCs w:val="24"/>
-        </w:rPr>
-        <w:t xml:space="preserve">, baicalein, baicalin, </w:t>
-      </w:r>
-      <w:proofErr w:type="spellStart"/>
-      <w:r>
-        <w:rPr>
-          <w:rFonts w:ascii="Times New Roman" w:hAnsi="Times New Roman" w:cs="Times New Roman"/>
-          <w:sz w:val="24"/>
-          <w:szCs w:val="24"/>
-        </w:rPr>
-        <w:t>oroxylin</w:t>
-      </w:r>
-      <w:proofErr w:type="spellEnd"/>
-      <w:r>
-        <w:rPr>
-          <w:rFonts w:ascii="Times New Roman" w:hAnsi="Times New Roman" w:cs="Times New Roman"/>
-          <w:sz w:val="24"/>
-          <w:szCs w:val="24"/>
-        </w:rPr>
-        <w:t xml:space="preserve"> A, </w:t>
-      </w:r>
-      <w:proofErr w:type="spellStart"/>
-      <w:r>
-        <w:rPr>
-          <w:rFonts w:ascii="Times New Roman" w:hAnsi="Times New Roman" w:cs="Times New Roman"/>
-          <w:sz w:val="24"/>
-          <w:szCs w:val="24"/>
-        </w:rPr>
-        <w:t>oroxyloside</w:t>
-      </w:r>
-      <w:proofErr w:type="spellEnd"/>
-      <w:r>
-        <w:rPr>
-          <w:rFonts w:ascii="Times New Roman" w:hAnsi="Times New Roman" w:cs="Times New Roman"/>
-          <w:sz w:val="24"/>
-          <w:szCs w:val="24"/>
-        </w:rPr>
-        <w:t>, wogonin,</w:t>
-      </w:r>
-      <w:r>
-        <w:rPr>
-          <w:rFonts w:ascii="Times New Roman" w:hAnsi="Times New Roman" w:cs="Times New Roman"/>
-          <w:sz w:val="24"/>
-          <w:szCs w:val="24"/>
-        </w:rPr>
-        <w:t xml:space="preserve"> and</w:t>
-      </w:r>
-      <w:r>
-        <w:rPr>
-          <w:rFonts w:ascii="Times New Roman" w:hAnsi="Times New Roman" w:cs="Times New Roman"/>
-          <w:sz w:val="24"/>
-          <w:szCs w:val="24"/>
-        </w:rPr>
-        <w:t xml:space="preserve"> wogonoside.</w:t>
-      </w:r>
-      <w:r>
-        <w:rPr>
-          <w:rFonts w:ascii="Times New Roman" w:hAnsi="Times New Roman" w:cs="Times New Roman"/>
-          <w:sz w:val="24"/>
-          <w:szCs w:val="24"/>
-        </w:rPr>
-        <w:t xml:space="preserve"> </w:t>
-      </w:r>
       <w:r>
         <w:rPr>
           <w:rFonts w:ascii="Times New Roman" w:hAnsi="Times New Roman" w:cs="Times New Roman"/>
@@ -4343,43 +4073,7 @@
           <w:sz w:val="24"/>
           <w:szCs w:val="24"/>
         </w:rPr>
-        <w:t>95% confidence ellipses were drawn from the covariance matrix calculated with the “</w:t>
-      </w:r>
-      <w:proofErr w:type="spellStart"/>
-      <w:r>
-        <w:rPr>
-          <w:rFonts w:ascii="Times New Roman" w:hAnsi="Times New Roman" w:cs="Times New Roman"/>
-          <w:sz w:val="24"/>
-          <w:szCs w:val="24"/>
-        </w:rPr>
-        <w:t>covMcd</w:t>
-      </w:r>
-      <w:proofErr w:type="spellEnd"/>
-      <w:r>
-        <w:rPr>
-          <w:rFonts w:ascii="Times New Roman" w:hAnsi="Times New Roman" w:cs="Times New Roman"/>
-          <w:sz w:val="24"/>
-          <w:szCs w:val="24"/>
-        </w:rPr>
-        <w:t xml:space="preserve">” function from the </w:t>
-      </w:r>
-      <w:proofErr w:type="spellStart"/>
-      <w:r>
-        <w:rPr>
-          <w:rFonts w:ascii="Times New Roman" w:hAnsi="Times New Roman" w:cs="Times New Roman"/>
-          <w:sz w:val="24"/>
-          <w:szCs w:val="24"/>
-        </w:rPr>
-        <w:t>robustbase</w:t>
-      </w:r>
-      <w:proofErr w:type="spellEnd"/>
-      <w:r>
-        <w:rPr>
-          <w:rFonts w:ascii="Times New Roman" w:hAnsi="Times New Roman" w:cs="Times New Roman"/>
-          <w:sz w:val="24"/>
-          <w:szCs w:val="24"/>
-        </w:rPr>
-        <w:t xml:space="preserve"> package (ver. 0.93-6).</w:t>
+        <w:t>95% confidence ellipses were drawn from the covariance matrix calculated with the “covMcd” function from the robustbase package (ver. 0.93-6).</w:t>
       </w:r>
     </w:p>
     <w:p>
@@ -4481,23 +4175,13 @@
         </w:rPr>
         <w:t xml:space="preserve">were collected from the field and transplanted in the greenhouses of the </w:t>
       </w:r>
-      <w:proofErr w:type="spellStart"/>
-      <w:r>
-        <w:rPr>
-          <w:rFonts w:ascii="Times New Roman" w:hAnsi="Times New Roman" w:cs="Times New Roman"/>
-          <w:sz w:val="24"/>
-          <w:szCs w:val="24"/>
-        </w:rPr>
-        <w:t>Sungshin</w:t>
-      </w:r>
-      <w:proofErr w:type="spellEnd"/>
-      <w:r>
-        <w:rPr>
-          <w:rFonts w:ascii="Times New Roman" w:hAnsi="Times New Roman" w:cs="Times New Roman"/>
-          <w:sz w:val="24"/>
-          <w:szCs w:val="24"/>
-        </w:rPr>
-        <w:t xml:space="preserve"> Women’s University (Seoul, Korea) and the University of Florida (Florida, USA)</w:t>
+      <w:r>
+        <w:rPr>
+          <w:rFonts w:ascii="Times New Roman" w:hAnsi="Times New Roman" w:cs="Times New Roman"/>
+          <w:sz w:val="24"/>
+          <w:szCs w:val="24"/>
+        </w:rPr>
+        <w:t>Sungshin Women’s University (Seoul, Korea) and the University of Florida (Florida, USA)</w:t>
       </w:r>
       <w:r>
         <w:rPr>
@@ -4555,185 +4239,33 @@
           <w:sz w:val="24"/>
           <w:szCs w:val="24"/>
         </w:rPr>
-        <w:t xml:space="preserve">Solanum </w:t>
-      </w:r>
-      <w:proofErr w:type="spellStart"/>
-      <w:r>
-        <w:rPr>
-          <w:rFonts w:ascii="Times New Roman" w:hAnsi="Times New Roman" w:cs="Times New Roman"/>
-          <w:i/>
-          <w:iCs/>
-          <w:sz w:val="24"/>
-          <w:szCs w:val="24"/>
-        </w:rPr>
-        <w:t>lycopersicum</w:t>
-      </w:r>
-      <w:proofErr w:type="spellEnd"/>
-      <w:r>
-        <w:rPr>
-          <w:rFonts w:ascii="Times New Roman" w:hAnsi="Times New Roman" w:cs="Times New Roman"/>
-          <w:i/>
-          <w:iCs/>
-          <w:sz w:val="24"/>
-          <w:szCs w:val="24"/>
-        </w:rPr>
-        <w:t xml:space="preserve"> L</w:t>
-      </w:r>
-      <w:r>
-        <w:rPr>
-          <w:rFonts w:ascii="Times New Roman" w:hAnsi="Times New Roman" w:cs="Times New Roman"/>
-          <w:sz w:val="24"/>
-          <w:szCs w:val="24"/>
-        </w:rPr>
-        <w:t>. ‘</w:t>
-      </w:r>
-      <w:proofErr w:type="spellStart"/>
-      <w:r>
-        <w:rPr>
-          <w:rFonts w:ascii="Times New Roman" w:hAnsi="Times New Roman" w:cs="Times New Roman"/>
-          <w:sz w:val="24"/>
-          <w:szCs w:val="24"/>
-        </w:rPr>
-        <w:t>Stupické</w:t>
-      </w:r>
-      <w:proofErr w:type="spellEnd"/>
-      <w:r>
-        <w:rPr>
-          <w:rFonts w:ascii="Times New Roman" w:hAnsi="Times New Roman" w:cs="Times New Roman"/>
-          <w:sz w:val="24"/>
-          <w:szCs w:val="24"/>
-        </w:rPr>
-        <w:t xml:space="preserve"> </w:t>
-      </w:r>
-      <w:proofErr w:type="spellStart"/>
-      <w:r>
-        <w:rPr>
-          <w:rFonts w:ascii="Times New Roman" w:hAnsi="Times New Roman" w:cs="Times New Roman"/>
-          <w:sz w:val="24"/>
-          <w:szCs w:val="24"/>
-        </w:rPr>
-        <w:t>polní</w:t>
-      </w:r>
-      <w:proofErr w:type="spellEnd"/>
-      <w:r>
-        <w:rPr>
-          <w:rFonts w:ascii="Times New Roman" w:hAnsi="Times New Roman" w:cs="Times New Roman"/>
-          <w:sz w:val="24"/>
-          <w:szCs w:val="24"/>
-        </w:rPr>
-        <w:t xml:space="preserve"> </w:t>
-      </w:r>
-      <w:proofErr w:type="spellStart"/>
-      <w:r>
-        <w:rPr>
-          <w:rFonts w:ascii="Times New Roman" w:hAnsi="Times New Roman" w:cs="Times New Roman"/>
-          <w:sz w:val="24"/>
-          <w:szCs w:val="24"/>
-        </w:rPr>
-        <w:t>rané</w:t>
-      </w:r>
-      <w:proofErr w:type="spellEnd"/>
-      <w:r>
-        <w:rPr>
-          <w:rFonts w:ascii="Times New Roman" w:hAnsi="Times New Roman" w:cs="Times New Roman"/>
-          <w:sz w:val="24"/>
-          <w:szCs w:val="24"/>
-        </w:rPr>
-        <w:t xml:space="preserve">’ (2C = 1.96 </w:t>
-      </w:r>
-      <w:proofErr w:type="spellStart"/>
-      <w:r>
-        <w:rPr>
-          <w:rFonts w:ascii="Times New Roman" w:hAnsi="Times New Roman" w:cs="Times New Roman"/>
-          <w:sz w:val="24"/>
-          <w:szCs w:val="24"/>
-        </w:rPr>
-        <w:t>pg</w:t>
-      </w:r>
-      <w:proofErr w:type="spellEnd"/>
-      <w:r>
-        <w:rPr>
-          <w:rFonts w:ascii="Times New Roman" w:hAnsi="Times New Roman" w:cs="Times New Roman"/>
-          <w:sz w:val="24"/>
-          <w:szCs w:val="24"/>
-        </w:rPr>
-        <w:t xml:space="preserve">), and </w:t>
-      </w:r>
-      <w:r>
-        <w:rPr>
-          <w:rFonts w:ascii="Times New Roman" w:hAnsi="Times New Roman" w:cs="Times New Roman"/>
-          <w:i/>
-          <w:iCs/>
-          <w:sz w:val="24"/>
-          <w:szCs w:val="24"/>
-        </w:rPr>
-        <w:t xml:space="preserve">Glycine max </w:t>
-      </w:r>
-      <w:proofErr w:type="spellStart"/>
-      <w:r>
-        <w:rPr>
-          <w:rFonts w:ascii="Times New Roman" w:hAnsi="Times New Roman" w:cs="Times New Roman"/>
-          <w:i/>
-          <w:iCs/>
-          <w:sz w:val="24"/>
-          <w:szCs w:val="24"/>
-        </w:rPr>
-        <w:t>Merr</w:t>
-      </w:r>
-      <w:proofErr w:type="spellEnd"/>
-      <w:r>
-        <w:rPr>
-          <w:rFonts w:ascii="Times New Roman" w:hAnsi="Times New Roman" w:cs="Times New Roman"/>
-          <w:i/>
-          <w:iCs/>
-          <w:sz w:val="24"/>
-          <w:szCs w:val="24"/>
-        </w:rPr>
-        <w:t>.</w:t>
-      </w:r>
-      <w:r>
-        <w:rPr>
-          <w:rFonts w:ascii="Times New Roman" w:hAnsi="Times New Roman" w:cs="Times New Roman"/>
-          <w:sz w:val="24"/>
-          <w:szCs w:val="24"/>
-        </w:rPr>
-        <w:t xml:space="preserve"> ‘</w:t>
-      </w:r>
-      <w:proofErr w:type="spellStart"/>
-      <w:r>
-        <w:rPr>
-          <w:rFonts w:ascii="Times New Roman" w:hAnsi="Times New Roman" w:cs="Times New Roman"/>
-          <w:sz w:val="24"/>
-          <w:szCs w:val="24"/>
-        </w:rPr>
-        <w:t>Polanka</w:t>
-      </w:r>
-      <w:proofErr w:type="spellEnd"/>
-      <w:r>
-        <w:rPr>
-          <w:rFonts w:ascii="Times New Roman" w:hAnsi="Times New Roman" w:cs="Times New Roman"/>
-          <w:sz w:val="24"/>
-          <w:szCs w:val="24"/>
-        </w:rPr>
-        <w:t xml:space="preserve">’ (2C = 2.50 </w:t>
-      </w:r>
-      <w:proofErr w:type="spellStart"/>
-      <w:r>
-        <w:rPr>
-          <w:rFonts w:ascii="Times New Roman" w:hAnsi="Times New Roman" w:cs="Times New Roman"/>
-          <w:sz w:val="24"/>
-          <w:szCs w:val="24"/>
-        </w:rPr>
-        <w:t>pg</w:t>
-      </w:r>
-      <w:proofErr w:type="spellEnd"/>
-      <w:r>
-        <w:rPr>
-          <w:rFonts w:ascii="Times New Roman" w:hAnsi="Times New Roman" w:cs="Times New Roman"/>
-          <w:sz w:val="24"/>
-          <w:szCs w:val="24"/>
-        </w:rPr>
-        <w:t xml:space="preserve">) </w:t>
+        <w:t>Solanum lycopersicum L</w:t>
+      </w:r>
+      <w:r>
+        <w:rPr>
+          <w:rFonts w:ascii="Times New Roman" w:hAnsi="Times New Roman" w:cs="Times New Roman"/>
+          <w:sz w:val="24"/>
+          <w:szCs w:val="24"/>
+        </w:rPr>
+        <w:t xml:space="preserve">. ‘Stupické polní rané’ (2C = 1.96 pg), and </w:t>
+      </w:r>
+      <w:r>
+        <w:rPr>
+          <w:rFonts w:ascii="Times New Roman" w:hAnsi="Times New Roman" w:cs="Times New Roman"/>
+          <w:i/>
+          <w:iCs/>
+          <w:sz w:val="24"/>
+          <w:szCs w:val="24"/>
+        </w:rPr>
+        <w:t>Glycine max Merr.</w:t>
+      </w:r>
+      <w:r>
+        <w:rPr>
+          <w:rFonts w:ascii="Times New Roman" w:hAnsi="Times New Roman" w:cs="Times New Roman"/>
+          <w:sz w:val="24"/>
+          <w:szCs w:val="24"/>
+        </w:rPr>
+        <w:t xml:space="preserve"> ‘Polanka’ (2C = 2.50 pg) </w:t>
       </w:r>
       <w:r>
         <w:rPr>
@@ -4749,43 +4281,7 @@
           <w:sz w:val="24"/>
           <w:szCs w:val="24"/>
         </w:rPr>
-        <w:t xml:space="preserve"> Dr. Jaroslav </w:t>
-      </w:r>
-      <w:proofErr w:type="spellStart"/>
-      <w:r>
-        <w:rPr>
-          <w:rFonts w:ascii="Times New Roman" w:hAnsi="Times New Roman" w:cs="Times New Roman"/>
-          <w:sz w:val="24"/>
-          <w:szCs w:val="24"/>
-        </w:rPr>
-        <w:t>Doležel</w:t>
-      </w:r>
-      <w:proofErr w:type="spellEnd"/>
-      <w:r>
-        <w:rPr>
-          <w:rFonts w:ascii="Times New Roman" w:hAnsi="Times New Roman" w:cs="Times New Roman"/>
-          <w:sz w:val="24"/>
-          <w:szCs w:val="24"/>
-        </w:rPr>
-        <w:t xml:space="preserve"> (Institute of Experimental Botany, Olomouc, Czech Republic) who suggested them as size-standards for flow cytometry (</w:t>
-      </w:r>
-      <w:proofErr w:type="spellStart"/>
-      <w:r>
-        <w:rPr>
-          <w:rFonts w:ascii="Times New Roman" w:hAnsi="Times New Roman" w:cs="Times New Roman"/>
-          <w:sz w:val="24"/>
-          <w:szCs w:val="24"/>
-        </w:rPr>
-        <w:t>Doležel</w:t>
-      </w:r>
-      <w:proofErr w:type="spellEnd"/>
-      <w:r>
-        <w:rPr>
-          <w:rFonts w:ascii="Times New Roman" w:hAnsi="Times New Roman" w:cs="Times New Roman"/>
-          <w:sz w:val="24"/>
-          <w:szCs w:val="24"/>
-        </w:rPr>
-        <w:t xml:space="preserve"> et al., 2007). Leaves of these plants were used as size standards for genome-</w:t>
+        <w:t xml:space="preserve"> Dr. Jaroslav Doležel (Institute of Experimental Botany, Olomouc, Czech Republic) who suggested them as size-standards for flow cytometry (Doležel et al., 2007). Leaves of these plants were used as size standards for genome-</w:t>
       </w:r>
       <w:r>
         <w:rPr>
@@ -4831,25 +4327,7 @@
           <w:sz w:val="24"/>
           <w:szCs w:val="24"/>
         </w:rPr>
-        <w:t xml:space="preserve">The genome size of each plant was estimated using flow cytometry as described in </w:t>
-      </w:r>
-      <w:proofErr w:type="spellStart"/>
-      <w:r>
-        <w:rPr>
-          <w:rFonts w:ascii="Times New Roman" w:hAnsi="Times New Roman" w:cs="Times New Roman"/>
-          <w:sz w:val="24"/>
-          <w:szCs w:val="24"/>
-        </w:rPr>
-        <w:t>Doležel</w:t>
-      </w:r>
-      <w:proofErr w:type="spellEnd"/>
-      <w:r>
-        <w:rPr>
-          <w:rFonts w:ascii="Times New Roman" w:hAnsi="Times New Roman" w:cs="Times New Roman"/>
-          <w:sz w:val="24"/>
-          <w:szCs w:val="24"/>
-        </w:rPr>
-        <w:t xml:space="preserve"> et al. (2007). Fresh leaves from a standard plant and a sample for estimation (each ca. 5 mm²) were co-chopped using a razor blade in a petri dish with DAPI Prep DNA Staining Solution (SONY, Biotechnology Inc., USA) and incubated two minutes for staining. Cell sorter SH800 (SONY, Biotechnology Inc., USA) was used to measure the fluorescence of the stained cells and</w:t>
+        <w:t>The genome size of each plant was estimated using flow cytometry as described in Doležel et al. (2007). Fresh leaves from a standard plant and a sample for estimation (each ca. 5 mm²) were co-chopped using a razor blade in a petri dish with DAPI Prep DNA Staining Solution (SONY, Biotechnology Inc., USA) and incubated two minutes for staining. Cell sorter SH800 (SONY, Biotechnology Inc., USA) was used to measure the fluorescence of the stained cells and</w:t>
       </w:r>
       <w:r>
         <w:rPr>
@@ -4865,25 +4343,7 @@
           <w:sz w:val="24"/>
           <w:szCs w:val="24"/>
         </w:rPr>
-        <w:t xml:space="preserve"> each sample measured more than 5,000 particles. Each analysis was repeated three or more times using different leaves or different individuals, and their average and standard deviation were calculated. The 2C-value was estimated based on the relative counts between G1 (growth 1 stage on the cell division) peak from a standard plant and that from a sample for the estimation. The genome size (bp) was estimated based on relative rate between 1C-value and number of bases: 1C (</w:t>
-      </w:r>
-      <w:proofErr w:type="spellStart"/>
-      <w:r>
-        <w:rPr>
-          <w:rFonts w:ascii="Times New Roman" w:hAnsi="Times New Roman" w:cs="Times New Roman"/>
-          <w:sz w:val="24"/>
-          <w:szCs w:val="24"/>
-        </w:rPr>
-        <w:t>pg</w:t>
-      </w:r>
-      <w:proofErr w:type="spellEnd"/>
-      <w:r>
-        <w:rPr>
-          <w:rFonts w:ascii="Times New Roman" w:hAnsi="Times New Roman" w:cs="Times New Roman"/>
-          <w:sz w:val="24"/>
-          <w:szCs w:val="24"/>
-        </w:rPr>
-        <w:t>) DNA = 0.978 ×</w:t>
+        <w:t xml:space="preserve"> each sample measured more than 5,000 particles. Each analysis was repeated three or more times using different leaves or different individuals, and their average and standard deviation were calculated. The 2C-value was estimated based on the relative counts between G1 (growth 1 stage on the cell division) peak from a standard plant and that from a sample for the estimation. The genome size (bp) was estimated based on relative rate between 1C-value and number of bases: 1C (pg) DNA = 0.978 ×</w:t>
       </w:r>
       <w:r>
         <w:rPr>
@@ -4899,25 +4359,7 @@
           <w:sz w:val="24"/>
           <w:szCs w:val="24"/>
         </w:rPr>
-        <w:t>109 bp (</w:t>
-      </w:r>
-      <w:proofErr w:type="spellStart"/>
-      <w:r>
-        <w:rPr>
-          <w:rFonts w:ascii="Times New Roman" w:hAnsi="Times New Roman" w:cs="Times New Roman"/>
-          <w:sz w:val="24"/>
-          <w:szCs w:val="24"/>
-        </w:rPr>
-        <w:t>Doležel</w:t>
-      </w:r>
-      <w:proofErr w:type="spellEnd"/>
-      <w:r>
-        <w:rPr>
-          <w:rFonts w:ascii="Times New Roman" w:hAnsi="Times New Roman" w:cs="Times New Roman"/>
-          <w:sz w:val="24"/>
-          <w:szCs w:val="24"/>
-        </w:rPr>
-        <w:t xml:space="preserve"> et al., 2007).</w:t>
+        <w:t>109 bp (Doležel et al., 2007).</w:t>
       </w:r>
     </w:p>
     <w:p>
@@ -5449,215 +4891,188 @@
           <w:sz w:val="24"/>
           <w:szCs w:val="24"/>
         </w:rPr>
+        <w:t xml:space="preserve"> chrysinG, </w:t>
+      </w:r>
+      <w:r>
+        <w:rPr>
+          <w:rFonts w:ascii="Times New Roman" w:hAnsi="Times New Roman" w:cs="Times New Roman"/>
+          <w:sz w:val="24"/>
+          <w:szCs w:val="24"/>
+        </w:rPr>
+        <w:t xml:space="preserve">which </w:t>
+      </w:r>
+      <w:r>
+        <w:rPr>
+          <w:rFonts w:ascii="Times New Roman" w:hAnsi="Times New Roman" w:cs="Times New Roman"/>
+          <w:sz w:val="24"/>
+          <w:szCs w:val="24"/>
+        </w:rPr>
+        <w:t>we</w:t>
+      </w:r>
+      <w:r>
+        <w:rPr>
+          <w:rFonts w:ascii="Times New Roman" w:hAnsi="Times New Roman" w:cs="Times New Roman"/>
+          <w:sz w:val="24"/>
+          <w:szCs w:val="24"/>
+        </w:rPr>
+        <w:t xml:space="preserve"> detected in 49 of the 75 species</w:t>
+      </w:r>
+      <w:r>
+        <w:rPr>
+          <w:rFonts w:ascii="Times New Roman" w:hAnsi="Times New Roman" w:cs="Times New Roman"/>
+          <w:sz w:val="24"/>
+          <w:szCs w:val="24"/>
+        </w:rPr>
+        <w:t xml:space="preserve"> at an average concentration of 8.330 µM</w:t>
+      </w:r>
+      <w:r>
+        <w:rPr>
+          <w:rFonts w:ascii="Times New Roman" w:hAnsi="Times New Roman" w:cs="Times New Roman"/>
+          <w:sz w:val="24"/>
+          <w:szCs w:val="24"/>
+        </w:rPr>
+        <w:t xml:space="preserve">. </w:t>
+      </w:r>
+      <w:r>
+        <w:rPr>
+          <w:rFonts w:ascii="Times New Roman" w:hAnsi="Times New Roman" w:cs="Times New Roman"/>
+          <w:sz w:val="24"/>
+          <w:szCs w:val="24"/>
+        </w:rPr>
+        <w:t xml:space="preserve">As </w:t>
+      </w:r>
+      <w:r>
+        <w:rPr>
+          <w:rFonts w:ascii="Times New Roman" w:hAnsi="Times New Roman" w:cs="Times New Roman"/>
+          <w:sz w:val="24"/>
+          <w:szCs w:val="24"/>
+        </w:rPr>
+        <w:t xml:space="preserve">its non-glycosylated form, chrysin, is a precursor for all 4’-deoxyflavones we quantified, this supports the role of chrysin as an important … </w:t>
+      </w:r>
+      <w:r>
+        <w:rPr>
+          <w:rFonts w:ascii="Times New Roman" w:hAnsi="Times New Roman" w:cs="Times New Roman"/>
+          <w:color w:val="FF0000"/>
+          <w:sz w:val="24"/>
+          <w:szCs w:val="24"/>
+        </w:rPr>
+        <w:t>metabolic intersection</w:t>
+      </w:r>
+      <w:r>
+        <w:rPr>
+          <w:rFonts w:ascii="Times New Roman" w:hAnsi="Times New Roman" w:cs="Times New Roman"/>
+          <w:color w:val="FF0000"/>
+          <w:sz w:val="24"/>
+          <w:szCs w:val="24"/>
+        </w:rPr>
+        <w:t>/decision</w:t>
+      </w:r>
+      <w:r>
+        <w:rPr>
+          <w:rFonts w:ascii="Times New Roman" w:hAnsi="Times New Roman" w:cs="Times New Roman"/>
+          <w:color w:val="FF0000"/>
+          <w:sz w:val="24"/>
+          <w:szCs w:val="24"/>
+        </w:rPr>
+        <w:t>?</w:t>
+      </w:r>
+      <w:r>
+        <w:rPr>
+          <w:rFonts w:ascii="Times New Roman" w:hAnsi="Times New Roman" w:cs="Times New Roman"/>
+          <w:color w:val="FF0000"/>
+          <w:sz w:val="24"/>
+          <w:szCs w:val="24"/>
+        </w:rPr>
         <w:t xml:space="preserve"> </w:t>
       </w:r>
-      <w:proofErr w:type="spellStart"/>
-      <w:r>
-        <w:rPr>
-          <w:rFonts w:ascii="Times New Roman" w:hAnsi="Times New Roman" w:cs="Times New Roman"/>
-          <w:sz w:val="24"/>
-          <w:szCs w:val="24"/>
-        </w:rPr>
-        <w:t>chrysinG</w:t>
-      </w:r>
-      <w:proofErr w:type="spellEnd"/>
-      <w:r>
-        <w:rPr>
-          <w:rFonts w:ascii="Times New Roman" w:hAnsi="Times New Roman" w:cs="Times New Roman"/>
-          <w:sz w:val="24"/>
-          <w:szCs w:val="24"/>
-        </w:rPr>
-        <w:t xml:space="preserve">, </w:t>
-      </w:r>
-      <w:r>
-        <w:rPr>
-          <w:rFonts w:ascii="Times New Roman" w:hAnsi="Times New Roman" w:cs="Times New Roman"/>
-          <w:sz w:val="24"/>
-          <w:szCs w:val="24"/>
-        </w:rPr>
-        <w:t xml:space="preserve">which </w:t>
-      </w:r>
-      <w:r>
-        <w:rPr>
-          <w:rFonts w:ascii="Times New Roman" w:hAnsi="Times New Roman" w:cs="Times New Roman"/>
-          <w:sz w:val="24"/>
-          <w:szCs w:val="24"/>
-        </w:rPr>
-        <w:t>we</w:t>
-      </w:r>
-      <w:r>
-        <w:rPr>
-          <w:rFonts w:ascii="Times New Roman" w:hAnsi="Times New Roman" w:cs="Times New Roman"/>
-          <w:sz w:val="24"/>
-          <w:szCs w:val="24"/>
-        </w:rPr>
-        <w:t xml:space="preserve"> detected in 49 of the 75 species</w:t>
-      </w:r>
-      <w:r>
-        <w:rPr>
-          <w:rFonts w:ascii="Times New Roman" w:hAnsi="Times New Roman" w:cs="Times New Roman"/>
-          <w:sz w:val="24"/>
-          <w:szCs w:val="24"/>
-        </w:rPr>
-        <w:t xml:space="preserve"> at an average concentration of 8.330 µM</w:t>
-      </w:r>
-      <w:r>
-        <w:rPr>
-          <w:rFonts w:ascii="Times New Roman" w:hAnsi="Times New Roman" w:cs="Times New Roman"/>
-          <w:sz w:val="24"/>
-          <w:szCs w:val="24"/>
-        </w:rPr>
-        <w:t xml:space="preserve">. </w:t>
-      </w:r>
-      <w:r>
-        <w:rPr>
-          <w:rFonts w:ascii="Times New Roman" w:hAnsi="Times New Roman" w:cs="Times New Roman"/>
-          <w:sz w:val="24"/>
-          <w:szCs w:val="24"/>
-        </w:rPr>
-        <w:t xml:space="preserve">As </w:t>
-      </w:r>
-      <w:r>
-        <w:rPr>
-          <w:rFonts w:ascii="Times New Roman" w:hAnsi="Times New Roman" w:cs="Times New Roman"/>
-          <w:sz w:val="24"/>
-          <w:szCs w:val="24"/>
-        </w:rPr>
-        <w:t xml:space="preserve">its non-glycosylated form, chrysin, is a precursor for all 4’-deoxyflavones we quantified, this supports the role of chrysin as an important … </w:t>
-      </w:r>
-      <w:r>
-        <w:rPr>
-          <w:rFonts w:ascii="Times New Roman" w:hAnsi="Times New Roman" w:cs="Times New Roman"/>
-          <w:color w:val="FF0000"/>
-          <w:sz w:val="24"/>
-          <w:szCs w:val="24"/>
-        </w:rPr>
-        <w:t>metabolic intersection</w:t>
-      </w:r>
-      <w:r>
-        <w:rPr>
-          <w:rFonts w:ascii="Times New Roman" w:hAnsi="Times New Roman" w:cs="Times New Roman"/>
-          <w:color w:val="FF0000"/>
-          <w:sz w:val="24"/>
-          <w:szCs w:val="24"/>
-        </w:rPr>
-        <w:t>/decision</w:t>
-      </w:r>
-      <w:r>
-        <w:rPr>
-          <w:rFonts w:ascii="Times New Roman" w:hAnsi="Times New Roman" w:cs="Times New Roman"/>
-          <w:color w:val="FF0000"/>
-          <w:sz w:val="24"/>
-          <w:szCs w:val="24"/>
-        </w:rPr>
-        <w:t>?</w:t>
-      </w:r>
-      <w:r>
-        <w:rPr>
-          <w:rFonts w:ascii="Times New Roman" w:hAnsi="Times New Roman" w:cs="Times New Roman"/>
-          <w:color w:val="FF0000"/>
+      <w:r>
+        <w:rPr>
+          <w:rFonts w:ascii="Times New Roman" w:hAnsi="Times New Roman" w:cs="Times New Roman"/>
+          <w:color w:val="FF0000"/>
+          <w:sz w:val="24"/>
+          <w:szCs w:val="24"/>
+        </w:rPr>
+        <w:t xml:space="preserve">Pct of species accumulating downstream products, with chrysin/chrysinG detected. Rarity and low abundance of chrysin – very quickly converted into downstream products. </w:t>
+      </w:r>
+      <w:r>
+        <w:rPr>
+          <w:rFonts w:ascii="Times New Roman" w:hAnsi="Times New Roman" w:cs="Times New Roman"/>
+          <w:sz w:val="24"/>
+          <w:szCs w:val="24"/>
+        </w:rPr>
+        <w:t xml:space="preserve">We detected chrysin in only 31 species at an average concentration of 3.987 µM. This reflects the lower stability/higher reactivity of chrysin as compared to its glycosylated counterpart, and could possibly indicate that in most species, chrysin, once synthesized, is very quickly converted into </w:t>
+      </w:r>
+      <w:r>
+        <w:rPr>
+          <w:rFonts w:ascii="Times New Roman" w:hAnsi="Times New Roman" w:cs="Times New Roman"/>
+          <w:sz w:val="24"/>
+          <w:szCs w:val="24"/>
+        </w:rPr>
+        <w:t>other downstream 4’-deo</w:t>
+      </w:r>
+      <w:r>
+        <w:rPr>
+          <w:rFonts w:ascii="Times New Roman" w:hAnsi="Times New Roman" w:cs="Times New Roman"/>
+          <w:sz w:val="24"/>
+          <w:szCs w:val="24"/>
+        </w:rPr>
+        <w:t>x</w:t>
+      </w:r>
+      <w:r>
+        <w:rPr>
+          <w:rFonts w:ascii="Times New Roman" w:hAnsi="Times New Roman" w:cs="Times New Roman"/>
+          <w:sz w:val="24"/>
+          <w:szCs w:val="24"/>
+        </w:rPr>
+        <w:t>yflavones.</w:t>
+      </w:r>
+      <w:r>
+        <w:rPr>
+          <w:rFonts w:ascii="Times New Roman" w:hAnsi="Times New Roman" w:cs="Times New Roman"/>
+          <w:sz w:val="24"/>
+          <w:szCs w:val="24"/>
+        </w:rPr>
+        <w:t xml:space="preserve"> A similar observation can be made regarding apigenin, a precursor for all 4’-hydroxyflavones we quantified. We detected apigenin in 22 species at an average concentration of 2.150 µM. However, we detected the glycosylated form of apigenin, apigeninG, in 42 species at an average concentration of 4.246 µM.</w:t>
+      </w:r>
+      <w:r>
+        <w:rPr>
+          <w:rFonts w:ascii="Times New Roman" w:hAnsi="Times New Roman" w:cs="Times New Roman"/>
           <w:sz w:val="24"/>
           <w:szCs w:val="24"/>
         </w:rPr>
         <w:t xml:space="preserve"> </w:t>
       </w:r>
-      <w:proofErr w:type="spellStart"/>
-      <w:r>
-        <w:rPr>
-          <w:rFonts w:ascii="Times New Roman" w:hAnsi="Times New Roman" w:cs="Times New Roman"/>
-          <w:color w:val="FF0000"/>
-          <w:sz w:val="24"/>
-          <w:szCs w:val="24"/>
-        </w:rPr>
-        <w:t>Pct</w:t>
-      </w:r>
-      <w:proofErr w:type="spellEnd"/>
-      <w:r>
-        <w:rPr>
-          <w:rFonts w:ascii="Times New Roman" w:hAnsi="Times New Roman" w:cs="Times New Roman"/>
-          <w:color w:val="FF0000"/>
-          <w:sz w:val="24"/>
-          <w:szCs w:val="24"/>
-        </w:rPr>
-        <w:t xml:space="preserve"> of species accumulating downstream products, with chrysin/</w:t>
-      </w:r>
-      <w:proofErr w:type="spellStart"/>
-      <w:r>
-        <w:rPr>
-          <w:rFonts w:ascii="Times New Roman" w:hAnsi="Times New Roman" w:cs="Times New Roman"/>
-          <w:color w:val="FF0000"/>
-          <w:sz w:val="24"/>
-          <w:szCs w:val="24"/>
-        </w:rPr>
-        <w:t>chrysinG</w:t>
-      </w:r>
-      <w:proofErr w:type="spellEnd"/>
-      <w:r>
-        <w:rPr>
-          <w:rFonts w:ascii="Times New Roman" w:hAnsi="Times New Roman" w:cs="Times New Roman"/>
-          <w:color w:val="FF0000"/>
-          <w:sz w:val="24"/>
-          <w:szCs w:val="24"/>
-        </w:rPr>
-        <w:t xml:space="preserve"> detected. Rarity and low abundance of chrysin – very quickly converted into downstream products. </w:t>
-      </w:r>
-      <w:r>
-        <w:rPr>
-          <w:rFonts w:ascii="Times New Roman" w:hAnsi="Times New Roman" w:cs="Times New Roman"/>
-          <w:sz w:val="24"/>
-          <w:szCs w:val="24"/>
-        </w:rPr>
-        <w:t xml:space="preserve">We detected chrysin in only 31 species at an average concentration of 3.987 µM. This reflects the lower stability/higher reactivity of chrysin as compared to its glycosylated counterpart, and could possibly indicate that in most species, chrysin, once synthesized, is very quickly converted into </w:t>
-      </w:r>
-      <w:r>
-        <w:rPr>
-          <w:rFonts w:ascii="Times New Roman" w:hAnsi="Times New Roman" w:cs="Times New Roman"/>
-          <w:sz w:val="24"/>
-          <w:szCs w:val="24"/>
-        </w:rPr>
-        <w:t>other downstream 4’-deo</w:t>
-      </w:r>
-      <w:r>
-        <w:rPr>
-          <w:rFonts w:ascii="Times New Roman" w:hAnsi="Times New Roman" w:cs="Times New Roman"/>
-          <w:sz w:val="24"/>
-          <w:szCs w:val="24"/>
-        </w:rPr>
-        <w:t>x</w:t>
-      </w:r>
-      <w:r>
-        <w:rPr>
-          <w:rFonts w:ascii="Times New Roman" w:hAnsi="Times New Roman" w:cs="Times New Roman"/>
-          <w:sz w:val="24"/>
-          <w:szCs w:val="24"/>
-        </w:rPr>
-        <w:t>yflavones.</w:t>
-      </w:r>
-      <w:r>
-        <w:rPr>
-          <w:rFonts w:ascii="Times New Roman" w:hAnsi="Times New Roman" w:cs="Times New Roman"/>
-          <w:sz w:val="24"/>
-          <w:szCs w:val="24"/>
-        </w:rPr>
-        <w:t xml:space="preserve"> A similar observation can be made regarding apigenin, a precursor for all 4’-hydroxyflavones we quantified. We detected apigenin in 22 species at an average concentration of 2.150 µM. However, we detected the glycosylated form of apigenin, </w:t>
-      </w:r>
-      <w:proofErr w:type="spellStart"/>
-      <w:r>
-        <w:rPr>
-          <w:rFonts w:ascii="Times New Roman" w:hAnsi="Times New Roman" w:cs="Times New Roman"/>
-          <w:sz w:val="24"/>
-          <w:szCs w:val="24"/>
-        </w:rPr>
-        <w:t>apigeninG</w:t>
-      </w:r>
-      <w:proofErr w:type="spellEnd"/>
-      <w:r>
-        <w:rPr>
-          <w:rFonts w:ascii="Times New Roman" w:hAnsi="Times New Roman" w:cs="Times New Roman"/>
-          <w:sz w:val="24"/>
-          <w:szCs w:val="24"/>
-        </w:rPr>
-        <w:t>, in 42 species at an average concentration of 4.246 µM.</w:t>
+      <w:r>
+        <w:rPr>
+          <w:rFonts w:ascii="Times New Roman" w:hAnsi="Times New Roman" w:cs="Times New Roman"/>
+          <w:sz w:val="24"/>
+          <w:szCs w:val="24"/>
+        </w:rPr>
+        <w:t>The rarest</w:t>
+      </w:r>
+      <w:r>
+        <w:rPr>
+          <w:rFonts w:ascii="Times New Roman" w:hAnsi="Times New Roman" w:cs="Times New Roman"/>
+          <w:sz w:val="24"/>
+          <w:szCs w:val="24"/>
+        </w:rPr>
+        <w:t xml:space="preserve"> flavonoid we quantified</w:t>
+      </w:r>
+      <w:r>
+        <w:rPr>
+          <w:rFonts w:ascii="Times New Roman" w:hAnsi="Times New Roman" w:cs="Times New Roman"/>
+          <w:sz w:val="24"/>
+          <w:szCs w:val="24"/>
+        </w:rPr>
+        <w:t xml:space="preserve"> was hispidulinG, which </w:t>
+      </w:r>
+      <w:r>
+        <w:rPr>
+          <w:rFonts w:ascii="Times New Roman" w:hAnsi="Times New Roman" w:cs="Times New Roman"/>
+          <w:sz w:val="24"/>
+          <w:szCs w:val="24"/>
+        </w:rPr>
+        <w:t>was</w:t>
       </w:r>
       <w:r>
         <w:rPr>
@@ -5673,64 +5088,6 @@
           <w:sz w:val="24"/>
           <w:szCs w:val="24"/>
         </w:rPr>
-        <w:t>The rarest</w:t>
-      </w:r>
-      <w:r>
-        <w:rPr>
-          <w:rFonts w:ascii="Times New Roman" w:hAnsi="Times New Roman" w:cs="Times New Roman"/>
-          <w:sz w:val="24"/>
-          <w:szCs w:val="24"/>
-        </w:rPr>
-        <w:t xml:space="preserve"> flavonoid we quantified</w:t>
-      </w:r>
-      <w:r>
-        <w:rPr>
-          <w:rFonts w:ascii="Times New Roman" w:hAnsi="Times New Roman" w:cs="Times New Roman"/>
-          <w:sz w:val="24"/>
-          <w:szCs w:val="24"/>
-        </w:rPr>
-        <w:t xml:space="preserve"> was </w:t>
-      </w:r>
-      <w:proofErr w:type="spellStart"/>
-      <w:r>
-        <w:rPr>
-          <w:rFonts w:ascii="Times New Roman" w:hAnsi="Times New Roman" w:cs="Times New Roman"/>
-          <w:sz w:val="24"/>
-          <w:szCs w:val="24"/>
-        </w:rPr>
-        <w:t>hispidulinG</w:t>
-      </w:r>
-      <w:proofErr w:type="spellEnd"/>
-      <w:r>
-        <w:rPr>
-          <w:rFonts w:ascii="Times New Roman" w:hAnsi="Times New Roman" w:cs="Times New Roman"/>
-          <w:sz w:val="24"/>
-          <w:szCs w:val="24"/>
-        </w:rPr>
-        <w:t xml:space="preserve">, which </w:t>
-      </w:r>
-      <w:r>
-        <w:rPr>
-          <w:rFonts w:ascii="Times New Roman" w:hAnsi="Times New Roman" w:cs="Times New Roman"/>
-          <w:sz w:val="24"/>
-          <w:szCs w:val="24"/>
-        </w:rPr>
-        <w:t>was</w:t>
-      </w:r>
-      <w:r>
-        <w:rPr>
-          <w:rFonts w:ascii="Times New Roman" w:hAnsi="Times New Roman" w:cs="Times New Roman"/>
-          <w:sz w:val="24"/>
-          <w:szCs w:val="24"/>
-        </w:rPr>
-        <w:t xml:space="preserve"> </w:t>
-      </w:r>
-      <w:r>
-        <w:rPr>
-          <w:rFonts w:ascii="Times New Roman" w:hAnsi="Times New Roman" w:cs="Times New Roman"/>
-          <w:sz w:val="24"/>
-          <w:szCs w:val="24"/>
-        </w:rPr>
         <w:t xml:space="preserve">detected in only one species, </w:t>
       </w:r>
       <w:r>
@@ -5741,18 +5098,7 @@
           <w:sz w:val="24"/>
           <w:szCs w:val="24"/>
         </w:rPr>
-        <w:t xml:space="preserve">S. </w:t>
-      </w:r>
-      <w:proofErr w:type="spellStart"/>
-      <w:r>
-        <w:rPr>
-          <w:rFonts w:ascii="Times New Roman" w:hAnsi="Times New Roman" w:cs="Times New Roman"/>
-          <w:i/>
-          <w:iCs/>
-          <w:sz w:val="24"/>
-          <w:szCs w:val="24"/>
-        </w:rPr>
-        <w:t>coerulea</w:t>
+        <w:t>S. coerulea</w:t>
       </w:r>
       <w:r>
         <w:rPr>
@@ -5762,7 +5108,6 @@
         </w:rPr>
         <w:t>.</w:t>
       </w:r>
-      <w:proofErr w:type="spellEnd"/>
     </w:p>
     <w:p>
       <w:pPr>
@@ -5780,61 +5125,7 @@
           <w:sz w:val="24"/>
           <w:szCs w:val="24"/>
         </w:rPr>
-        <w:t>In general, we detected the glycosylated form of each phytochemical (</w:t>
-      </w:r>
-      <w:proofErr w:type="spellStart"/>
-      <w:r>
-        <w:rPr>
-          <w:rFonts w:ascii="Times New Roman" w:hAnsi="Times New Roman" w:cs="Times New Roman"/>
-          <w:sz w:val="24"/>
-          <w:szCs w:val="24"/>
-        </w:rPr>
-        <w:t>chrysinG</w:t>
-      </w:r>
-      <w:proofErr w:type="spellEnd"/>
-      <w:r>
-        <w:rPr>
-          <w:rFonts w:ascii="Times New Roman" w:hAnsi="Times New Roman" w:cs="Times New Roman"/>
-          <w:sz w:val="24"/>
-          <w:szCs w:val="24"/>
-        </w:rPr>
-        <w:t xml:space="preserve">, wogonoside, </w:t>
-      </w:r>
-      <w:proofErr w:type="spellStart"/>
-      <w:r>
-        <w:rPr>
-          <w:rFonts w:ascii="Times New Roman" w:hAnsi="Times New Roman" w:cs="Times New Roman"/>
-          <w:sz w:val="24"/>
-          <w:szCs w:val="24"/>
-        </w:rPr>
-        <w:t>apigeninG</w:t>
-      </w:r>
-      <w:proofErr w:type="spellEnd"/>
-      <w:r>
-        <w:rPr>
-          <w:rFonts w:ascii="Times New Roman" w:hAnsi="Times New Roman" w:cs="Times New Roman"/>
-          <w:sz w:val="24"/>
-          <w:szCs w:val="24"/>
-        </w:rPr>
-        <w:t xml:space="preserve">, baicalin, scutellarin, and </w:t>
-      </w:r>
-      <w:proofErr w:type="spellStart"/>
-      <w:r>
-        <w:rPr>
-          <w:rFonts w:ascii="Times New Roman" w:hAnsi="Times New Roman" w:cs="Times New Roman"/>
-          <w:sz w:val="24"/>
-          <w:szCs w:val="24"/>
-        </w:rPr>
-        <w:t>oroxyloside</w:t>
-      </w:r>
-      <w:proofErr w:type="spellEnd"/>
-      <w:r>
-        <w:rPr>
-          <w:rFonts w:ascii="Times New Roman" w:hAnsi="Times New Roman" w:cs="Times New Roman"/>
-          <w:sz w:val="24"/>
-          <w:szCs w:val="24"/>
-        </w:rPr>
-        <w:t>) more often</w:t>
+        <w:t>In general, we detected the glycosylated form of each phytochemical (chrysinG, wogonoside, apigeninG, baicalin, scutellarin, and oroxyloside) more often</w:t>
       </w:r>
       <w:r>
         <w:rPr>
@@ -5850,25 +5141,7 @@
           <w:sz w:val="24"/>
           <w:szCs w:val="24"/>
         </w:rPr>
-        <w:t xml:space="preserve"> than its non-glycosylated counterpart (chrysin, wogonin, apigenin, baicalein, scutellarein, and </w:t>
-      </w:r>
-      <w:proofErr w:type="spellStart"/>
-      <w:r>
-        <w:rPr>
-          <w:rFonts w:ascii="Times New Roman" w:hAnsi="Times New Roman" w:cs="Times New Roman"/>
-          <w:sz w:val="24"/>
-          <w:szCs w:val="24"/>
-        </w:rPr>
-        <w:t>oroxylinA</w:t>
-      </w:r>
-      <w:proofErr w:type="spellEnd"/>
-      <w:r>
-        <w:rPr>
-          <w:rFonts w:ascii="Times New Roman" w:hAnsi="Times New Roman" w:cs="Times New Roman"/>
-          <w:sz w:val="24"/>
-          <w:szCs w:val="24"/>
-        </w:rPr>
-        <w:t>).</w:t>
+        <w:t xml:space="preserve"> than its non-glycosylated counterpart (chrysin, wogonin, apigenin, baicalein, scutellarein, and oroxylinA).</w:t>
       </w:r>
       <w:r>
         <w:rPr>
@@ -5884,59 +5157,23 @@
           <w:sz w:val="24"/>
           <w:szCs w:val="24"/>
         </w:rPr>
-        <w:t xml:space="preserve"> The exception was </w:t>
-      </w:r>
-      <w:proofErr w:type="spellStart"/>
-      <w:r>
-        <w:rPr>
-          <w:rFonts w:ascii="Times New Roman" w:hAnsi="Times New Roman" w:cs="Times New Roman"/>
-          <w:sz w:val="24"/>
-          <w:szCs w:val="24"/>
-        </w:rPr>
-        <w:t>hispiduli</w:t>
-      </w:r>
-      <w:r>
-        <w:rPr>
-          <w:rFonts w:ascii="Times New Roman" w:hAnsi="Times New Roman" w:cs="Times New Roman"/>
-          <w:sz w:val="24"/>
-          <w:szCs w:val="24"/>
-        </w:rPr>
-        <w:t>nG</w:t>
-      </w:r>
-      <w:proofErr w:type="spellEnd"/>
-      <w:r>
-        <w:rPr>
-          <w:rFonts w:ascii="Times New Roman" w:hAnsi="Times New Roman" w:cs="Times New Roman"/>
-          <w:sz w:val="24"/>
-          <w:szCs w:val="24"/>
-        </w:rPr>
-        <w:t xml:space="preserve"> and hispidulin, as hispidulin was detected in 27 species</w:t>
-      </w:r>
-      <w:r>
-        <w:rPr>
-          <w:rFonts w:ascii="Times New Roman" w:hAnsi="Times New Roman" w:cs="Times New Roman"/>
-          <w:sz w:val="24"/>
-          <w:szCs w:val="24"/>
-        </w:rPr>
-        <w:t xml:space="preserve">, but </w:t>
-      </w:r>
-      <w:proofErr w:type="spellStart"/>
-      <w:r>
-        <w:rPr>
-          <w:rFonts w:ascii="Times New Roman" w:hAnsi="Times New Roman" w:cs="Times New Roman"/>
-          <w:sz w:val="24"/>
-          <w:szCs w:val="24"/>
-        </w:rPr>
-        <w:t>hispidulinG</w:t>
-      </w:r>
-      <w:proofErr w:type="spellEnd"/>
-      <w:r>
-        <w:rPr>
-          <w:rFonts w:ascii="Times New Roman" w:hAnsi="Times New Roman" w:cs="Times New Roman"/>
-          <w:sz w:val="24"/>
-          <w:szCs w:val="24"/>
-        </w:rPr>
-        <w:t xml:space="preserve"> in only one</w:t>
+        <w:t xml:space="preserve"> The exception was hispiduli</w:t>
+      </w:r>
+      <w:r>
+        <w:rPr>
+          <w:rFonts w:ascii="Times New Roman" w:hAnsi="Times New Roman" w:cs="Times New Roman"/>
+          <w:sz w:val="24"/>
+          <w:szCs w:val="24"/>
+        </w:rPr>
+        <w:t>nG and hispidulin, as hispidulin was detected in 27 species</w:t>
+      </w:r>
+      <w:r>
+        <w:rPr>
+          <w:rFonts w:ascii="Times New Roman" w:hAnsi="Times New Roman" w:cs="Times New Roman"/>
+          <w:sz w:val="24"/>
+          <w:szCs w:val="24"/>
+        </w:rPr>
+        <w:t>, but hispidulinG in only one</w:t>
       </w:r>
       <w:r>
         <w:rPr>
@@ -5960,43 +5197,7 @@
           <w:sz w:val="24"/>
           <w:szCs w:val="24"/>
         </w:rPr>
-        <w:t>Out of the five most commonly occurring phytochemicals, four were 4’-deoxyflavones (</w:t>
-      </w:r>
-      <w:proofErr w:type="spellStart"/>
-      <w:r>
-        <w:rPr>
-          <w:rFonts w:ascii="Times New Roman" w:hAnsi="Times New Roman" w:cs="Times New Roman"/>
-          <w:sz w:val="24"/>
-          <w:szCs w:val="24"/>
-        </w:rPr>
-        <w:t>chrysinG</w:t>
-      </w:r>
-      <w:proofErr w:type="spellEnd"/>
-      <w:r>
-        <w:rPr>
-          <w:rFonts w:ascii="Times New Roman" w:hAnsi="Times New Roman" w:cs="Times New Roman"/>
-          <w:sz w:val="24"/>
-          <w:szCs w:val="24"/>
-        </w:rPr>
-        <w:t xml:space="preserve">, wogonoside, baicalin, and </w:t>
-      </w:r>
-      <w:proofErr w:type="spellStart"/>
-      <w:r>
-        <w:rPr>
-          <w:rFonts w:ascii="Times New Roman" w:hAnsi="Times New Roman" w:cs="Times New Roman"/>
-          <w:sz w:val="24"/>
-          <w:szCs w:val="24"/>
-        </w:rPr>
-        <w:t>wognonin</w:t>
-      </w:r>
-      <w:proofErr w:type="spellEnd"/>
-      <w:r>
-        <w:rPr>
-          <w:rFonts w:ascii="Times New Roman" w:hAnsi="Times New Roman" w:cs="Times New Roman"/>
-          <w:sz w:val="24"/>
-          <w:szCs w:val="24"/>
-        </w:rPr>
-        <w:t xml:space="preserve">), </w:t>
+        <w:t xml:space="preserve">Out of the five most commonly occurring phytochemicals, four were 4’-deoxyflavones (chrysinG, wogonoside, baicalin, and wognonin), </w:t>
       </w:r>
       <w:r>
         <w:rPr>
@@ -6013,25 +5214,7 @@
           <w:szCs w:val="24"/>
         </w:rPr>
         <w:lastRenderedPageBreak/>
-        <w:t>a 4’-hydroxyflavone (</w:t>
-      </w:r>
-      <w:proofErr w:type="spellStart"/>
-      <w:r>
-        <w:rPr>
-          <w:rFonts w:ascii="Times New Roman" w:hAnsi="Times New Roman" w:cs="Times New Roman"/>
-          <w:sz w:val="24"/>
-          <w:szCs w:val="24"/>
-        </w:rPr>
-        <w:t>apigeninG</w:t>
-      </w:r>
-      <w:proofErr w:type="spellEnd"/>
-      <w:r>
-        <w:rPr>
-          <w:rFonts w:ascii="Times New Roman" w:hAnsi="Times New Roman" w:cs="Times New Roman"/>
-          <w:sz w:val="24"/>
-          <w:szCs w:val="24"/>
-        </w:rPr>
-        <w:t>).</w:t>
+        <w:t>a 4’-hydroxyflavone (apigeninG).</w:t>
       </w:r>
       <w:r>
         <w:rPr>
@@ -6105,74 +5288,56 @@
           <w:sz w:val="24"/>
           <w:szCs w:val="24"/>
         </w:rPr>
+        <w:t xml:space="preserve"> pathway. </w:t>
+      </w:r>
+      <w:r>
+        <w:rPr>
+          <w:rFonts w:ascii="Times New Roman" w:hAnsi="Times New Roman" w:cs="Times New Roman"/>
+          <w:color w:val="FF0000"/>
+          <w:sz w:val="24"/>
+          <w:szCs w:val="24"/>
+        </w:rPr>
+        <w:t xml:space="preserve">Comment on </w:t>
+      </w:r>
+      <w:r>
+        <w:rPr>
+          <w:rFonts w:ascii="Times New Roman" w:hAnsi="Times New Roman" w:cs="Times New Roman"/>
+          <w:i/>
+          <w:iCs/>
+          <w:color w:val="FF0000"/>
+          <w:sz w:val="24"/>
+          <w:szCs w:val="24"/>
+        </w:rPr>
+        <w:t xml:space="preserve">S. baicalensis </w:t>
+      </w:r>
+      <w:r>
+        <w:rPr>
+          <w:rFonts w:ascii="Times New Roman" w:hAnsi="Times New Roman" w:cs="Times New Roman"/>
+          <w:color w:val="FF0000"/>
+          <w:sz w:val="24"/>
+          <w:szCs w:val="24"/>
+        </w:rPr>
+        <w:t>organ-specific pathway</w:t>
+      </w:r>
+      <w:r>
+        <w:rPr>
+          <w:rFonts w:ascii="Times New Roman" w:hAnsi="Times New Roman" w:cs="Times New Roman"/>
+          <w:i/>
+          <w:iCs/>
+          <w:color w:val="FF0000"/>
+          <w:sz w:val="24"/>
+          <w:szCs w:val="24"/>
+        </w:rPr>
+        <w:t xml:space="preserve">. </w:t>
+      </w:r>
+      <w:r>
+        <w:rPr>
+          <w:rFonts w:ascii="Times New Roman" w:hAnsi="Times New Roman" w:cs="Times New Roman"/>
+          <w:sz w:val="24"/>
+          <w:szCs w:val="24"/>
+        </w:rPr>
         <w:t xml:space="preserve"> </w:t>
       </w:r>
-      <w:proofErr w:type="gramStart"/>
-      <w:r>
-        <w:rPr>
-          <w:rFonts w:ascii="Times New Roman" w:hAnsi="Times New Roman" w:cs="Times New Roman"/>
-          <w:sz w:val="24"/>
-          <w:szCs w:val="24"/>
-        </w:rPr>
-        <w:t>pathway</w:t>
-      </w:r>
-      <w:proofErr w:type="gramEnd"/>
-      <w:r>
-        <w:rPr>
-          <w:rFonts w:ascii="Times New Roman" w:hAnsi="Times New Roman" w:cs="Times New Roman"/>
-          <w:sz w:val="24"/>
-          <w:szCs w:val="24"/>
-        </w:rPr>
-        <w:t xml:space="preserve">. </w:t>
-      </w:r>
-      <w:r>
-        <w:rPr>
-          <w:rFonts w:ascii="Times New Roman" w:hAnsi="Times New Roman" w:cs="Times New Roman"/>
-          <w:color w:val="FF0000"/>
-          <w:sz w:val="24"/>
-          <w:szCs w:val="24"/>
-        </w:rPr>
-        <w:t xml:space="preserve">Comment on </w:t>
-      </w:r>
-      <w:r>
-        <w:rPr>
-          <w:rFonts w:ascii="Times New Roman" w:hAnsi="Times New Roman" w:cs="Times New Roman"/>
-          <w:i/>
-          <w:iCs/>
-          <w:color w:val="FF0000"/>
-          <w:sz w:val="24"/>
-          <w:szCs w:val="24"/>
-        </w:rPr>
-        <w:t xml:space="preserve">S. baicalensis </w:t>
-      </w:r>
-      <w:r>
-        <w:rPr>
-          <w:rFonts w:ascii="Times New Roman" w:hAnsi="Times New Roman" w:cs="Times New Roman"/>
-          <w:color w:val="FF0000"/>
-          <w:sz w:val="24"/>
-          <w:szCs w:val="24"/>
-        </w:rPr>
-        <w:t>organ-specific pathway</w:t>
-      </w:r>
-      <w:r>
-        <w:rPr>
-          <w:rFonts w:ascii="Times New Roman" w:hAnsi="Times New Roman" w:cs="Times New Roman"/>
-          <w:i/>
-          <w:iCs/>
-          <w:color w:val="FF0000"/>
-          <w:sz w:val="24"/>
-          <w:szCs w:val="24"/>
-        </w:rPr>
-        <w:t xml:space="preserve">. </w:t>
-      </w:r>
-      <w:r>
-        <w:rPr>
-          <w:rFonts w:ascii="Times New Roman" w:hAnsi="Times New Roman" w:cs="Times New Roman"/>
-          <w:sz w:val="24"/>
-          <w:szCs w:val="24"/>
-        </w:rPr>
-        <w:t xml:space="preserve"> </w:t>
-      </w:r>
       <w:r>
         <w:rPr>
           <w:rFonts w:ascii="Times New Roman" w:hAnsi="Times New Roman" w:cs="Times New Roman"/>
@@ -6181,16 +5346,14 @@
         </w:rPr>
         <w:t xml:space="preserve">However, </w:t>
       </w:r>
-      <w:proofErr w:type="gramStart"/>
-      <w:r>
-        <w:rPr>
-          <w:rFonts w:ascii="Times New Roman" w:hAnsi="Times New Roman" w:cs="Times New Roman"/>
-          <w:sz w:val="24"/>
-          <w:szCs w:val="24"/>
-        </w:rPr>
-        <w:t>it’s</w:t>
-      </w:r>
-      <w:proofErr w:type="gramEnd"/>
+      <w:r>
+        <w:rPr>
+          <w:rFonts w:ascii="Times New Roman" w:hAnsi="Times New Roman" w:cs="Times New Roman"/>
+          <w:sz w:val="24"/>
+          <w:szCs w:val="24"/>
+        </w:rPr>
+        <w:t>it is</w:t>
+      </w:r>
       <w:r>
         <w:rPr>
           <w:rFonts w:ascii="Times New Roman" w:hAnsi="Times New Roman" w:cs="Times New Roman"/>
@@ -6267,15 +5430,6 @@
           <w:szCs w:val="24"/>
         </w:rPr>
       </w:pPr>
-      <w:r>
-        <w:rPr>
-          <w:rFonts w:ascii="Times New Roman" w:hAnsi="Times New Roman" w:cs="Times New Roman"/>
-          <w:color w:val="FF0000"/>
-          <w:sz w:val="24"/>
-          <w:szCs w:val="24"/>
-        </w:rPr>
-        <w:t>Clade-by-clade analysis – identify any flavonoids which are differentially accumulated between clades</w:t>
-      </w:r>
     </w:p>
     <w:p>
       <w:pPr>
@@ -6295,6 +5449,27 @@
           <w:sz w:val="24"/>
           <w:szCs w:val="24"/>
         </w:rPr>
+        <w:t>Clade-by-clade analysis – identify any flavonoids which are differentially accumulated between clades</w:t>
+      </w:r>
+    </w:p>
+    <w:p>
+      <w:pPr>
+        <w:spacing w:after="0" w:line="480" w:lineRule="auto"/>
+        <w:ind w:firstLine="720"/>
+        <w:rPr>
+          <w:rFonts w:ascii="Times New Roman" w:hAnsi="Times New Roman" w:cs="Times New Roman"/>
+          <w:color w:val="FF0000"/>
+          <w:sz w:val="24"/>
+          <w:szCs w:val="24"/>
+        </w:rPr>
+      </w:pPr>
+      <w:r>
+        <w:rPr>
+          <w:rFonts w:ascii="Times New Roman" w:hAnsi="Times New Roman" w:cs="Times New Roman"/>
+          <w:color w:val="FF0000"/>
+          <w:sz w:val="24"/>
+          <w:szCs w:val="24"/>
+        </w:rPr>
         <w:t>Grouping of species by flavonoid profile (MFA).</w:t>
       </w:r>
     </w:p>
@@ -6322,12 +5497,9 @@
           <w:szCs w:val="24"/>
         </w:rPr>
         <w:tab/>
-        <w:t>Organ-specific flavonoid diversity –</w:t>
-      </w:r>
-    </w:p>
-    <w:p>
-      <w:pPr>
-        <w:spacing w:after="0" w:line="480" w:lineRule="auto"/>
+        <w:t xml:space="preserve">Organ-specific </w:t>
+      </w:r>
+      <w:r>
         <w:rPr>
           <w:rFonts w:ascii="Times New Roman" w:hAnsi="Times New Roman" w:cs="Times New Roman"/>
           <w:b/>
@@ -6337,7 +5509,8 @@
           <w:sz w:val="24"/>
           <w:szCs w:val="24"/>
         </w:rPr>
-      </w:pPr>
+        <w:t>phytochemical</w:t>
+      </w:r>
       <w:r>
         <w:rPr>
           <w:rFonts w:ascii="Times New Roman" w:hAnsi="Times New Roman" w:cs="Times New Roman"/>
@@ -6348,6 +5521,201 @@
           <w:sz w:val="24"/>
           <w:szCs w:val="24"/>
         </w:rPr>
+        <w:t xml:space="preserve"> diversity –</w:t>
+      </w:r>
+    </w:p>
+    <w:p>
+      <w:pPr>
+        <w:spacing w:after="0" w:line="480" w:lineRule="auto"/>
+        <w:rPr>
+          <w:rFonts w:ascii="Times New Roman" w:hAnsi="Times New Roman" w:cs="Times New Roman"/>
+          <w:sz w:val="24"/>
+          <w:szCs w:val="24"/>
+        </w:rPr>
+      </w:pPr>
+      <w:r>
+        <w:rPr>
+          <w:rFonts w:ascii="Times New Roman" w:hAnsi="Times New Roman" w:cs="Times New Roman"/>
+          <w:b/>
+          <w:bCs/>
+          <w:sz w:val="24"/>
+          <w:szCs w:val="24"/>
+        </w:rPr>
+        <w:tab/>
+      </w:r>
+      <w:r>
+        <w:rPr>
+          <w:rFonts w:ascii="Times New Roman" w:hAnsi="Times New Roman" w:cs="Times New Roman"/>
+          <w:sz w:val="24"/>
+          <w:szCs w:val="24"/>
+        </w:rPr>
+        <w:t xml:space="preserve">From the initial set of 75 species selected for aerial tissue </w:t>
+      </w:r>
+      <w:r>
+        <w:rPr>
+          <w:rFonts w:ascii="Times New Roman" w:hAnsi="Times New Roman" w:cs="Times New Roman"/>
+          <w:sz w:val="24"/>
+          <w:szCs w:val="24"/>
+        </w:rPr>
+        <w:t>phytochemical</w:t>
+      </w:r>
+      <w:r>
+        <w:rPr>
+          <w:rFonts w:ascii="Times New Roman" w:hAnsi="Times New Roman" w:cs="Times New Roman"/>
+          <w:sz w:val="24"/>
+          <w:szCs w:val="24"/>
+        </w:rPr>
+        <w:t xml:space="preserve"> profiling, we identified 13 species with interesting accumulation patterns to investigate further. At least one species was selected from each of the five clades previously identified (Fig 1). The selected species were grown fresh, and tissue samples taken in triplicate from the roots, stems, and leaves of mature plants.</w:t>
+      </w:r>
+      <w:r>
+        <w:rPr>
+          <w:rFonts w:ascii="Times New Roman" w:hAnsi="Times New Roman" w:cs="Times New Roman"/>
+          <w:sz w:val="24"/>
+          <w:szCs w:val="24"/>
+        </w:rPr>
+        <w:t xml:space="preserve"> W</w:t>
+      </w:r>
+      <w:r>
+        <w:rPr>
+          <w:rFonts w:ascii="Times New Roman" w:hAnsi="Times New Roman" w:cs="Times New Roman"/>
+          <w:sz w:val="24"/>
+          <w:szCs w:val="24"/>
+        </w:rPr>
+        <w:t>e applied HPLC to quantify concentrations of the same 15 phytochemicals as in our aerial tissue analysis.</w:t>
+      </w:r>
+      <w:r>
+        <w:rPr>
+          <w:rFonts w:ascii="Times New Roman" w:hAnsi="Times New Roman" w:cs="Times New Roman"/>
+          <w:sz w:val="24"/>
+          <w:szCs w:val="24"/>
+        </w:rPr>
+        <w:t xml:space="preserve"> Phytochemical concentrations are expressed at a ratio of </w:t>
+      </w:r>
+      <w:r>
+        <w:rPr>
+          <w:rFonts w:ascii="Times New Roman" w:hAnsi="Times New Roman" w:cs="Times New Roman"/>
+          <w:sz w:val="24"/>
+          <w:szCs w:val="24"/>
+        </w:rPr>
+        <w:t>5 mg tissue / 1 mL solvent</w:t>
+      </w:r>
+      <w:r>
+        <w:rPr>
+          <w:rFonts w:ascii="Times New Roman" w:hAnsi="Times New Roman" w:cs="Times New Roman"/>
+          <w:sz w:val="24"/>
+          <w:szCs w:val="24"/>
+        </w:rPr>
+        <w:t>.</w:t>
+      </w:r>
+    </w:p>
+    <w:p>
+      <w:pPr>
+        <w:spacing w:after="0" w:line="480" w:lineRule="auto"/>
+        <w:rPr>
+          <w:rFonts w:ascii="Times New Roman" w:hAnsi="Times New Roman" w:cs="Times New Roman"/>
+          <w:sz w:val="24"/>
+          <w:szCs w:val="24"/>
+        </w:rPr>
+      </w:pPr>
+      <w:r>
+        <w:rPr>
+          <w:rFonts w:ascii="Times New Roman" w:hAnsi="Times New Roman" w:cs="Times New Roman"/>
+          <w:sz w:val="24"/>
+          <w:szCs w:val="24"/>
+        </w:rPr>
+        <w:tab/>
+      </w:r>
+      <w:r>
+        <w:rPr>
+          <w:rFonts w:ascii="Times New Roman" w:hAnsi="Times New Roman" w:cs="Times New Roman"/>
+          <w:sz w:val="24"/>
+          <w:szCs w:val="24"/>
+        </w:rPr>
+        <w:t>Based on our</w:t>
+      </w:r>
+      <w:r>
+        <w:rPr>
+          <w:rFonts w:ascii="Times New Roman" w:hAnsi="Times New Roman" w:cs="Times New Roman"/>
+          <w:sz w:val="24"/>
+          <w:szCs w:val="24"/>
+        </w:rPr>
+        <w:t xml:space="preserve"> root-specific phytochemical profiling results, the </w:t>
+      </w:r>
+      <w:r>
+        <w:rPr>
+          <w:rFonts w:ascii="Times New Roman" w:hAnsi="Times New Roman" w:cs="Times New Roman"/>
+          <w:sz w:val="24"/>
+          <w:szCs w:val="24"/>
+        </w:rPr>
+        <w:t>4’-deoxyflavone</w:t>
+      </w:r>
+      <w:r>
+        <w:rPr>
+          <w:rFonts w:ascii="Times New Roman" w:hAnsi="Times New Roman" w:cs="Times New Roman"/>
+          <w:sz w:val="24"/>
+          <w:szCs w:val="24"/>
+        </w:rPr>
+        <w:t xml:space="preserve"> pathway </w:t>
+      </w:r>
+      <w:r>
+        <w:rPr>
+          <w:rFonts w:ascii="Times New Roman" w:hAnsi="Times New Roman" w:cs="Times New Roman"/>
+          <w:sz w:val="24"/>
+          <w:szCs w:val="24"/>
+        </w:rPr>
+        <w:t>appears to be</w:t>
+      </w:r>
+      <w:r>
+        <w:rPr>
+          <w:rFonts w:ascii="Times New Roman" w:hAnsi="Times New Roman" w:cs="Times New Roman"/>
+          <w:sz w:val="24"/>
+          <w:szCs w:val="24"/>
+        </w:rPr>
+        <w:t xml:space="preserve"> very well conserved across all of the species we selected.</w:t>
+      </w:r>
+    </w:p>
+    <w:p>
+      <w:pPr>
+        <w:spacing w:after="0" w:line="480" w:lineRule="auto"/>
+        <w:rPr>
+          <w:rFonts w:ascii="Times New Roman" w:hAnsi="Times New Roman" w:cs="Times New Roman"/>
+          <w:sz w:val="24"/>
+          <w:szCs w:val="24"/>
+        </w:rPr>
+      </w:pPr>
+      <w:r>
+        <w:rPr>
+          <w:rFonts w:ascii="Times New Roman" w:hAnsi="Times New Roman" w:cs="Times New Roman"/>
+          <w:sz w:val="24"/>
+          <w:szCs w:val="24"/>
+        </w:rPr>
+        <w:tab/>
+        <w:t>Proposed aerial flavonoids are mostly specific to aerial tissues, but root flavonoids are non-specific</w:t>
+      </w:r>
+    </w:p>
+    <w:p>
+      <w:pPr>
+        <w:spacing w:after="0" w:line="480" w:lineRule="auto"/>
+        <w:rPr>
+          <w:rFonts w:ascii="Times New Roman" w:hAnsi="Times New Roman" w:cs="Times New Roman"/>
+          <w:b/>
+          <w:bCs/>
+          <w:i/>
+          <w:iCs/>
+          <w:sz w:val="24"/>
+          <w:szCs w:val="24"/>
+        </w:rPr>
+      </w:pPr>
+      <w:r>
+        <w:rPr>
+          <w:rFonts w:ascii="Times New Roman" w:hAnsi="Times New Roman" w:cs="Times New Roman"/>
+          <w:b/>
+          <w:bCs/>
+          <w:i/>
+          <w:iCs/>
+          <w:sz w:val="24"/>
+          <w:szCs w:val="24"/>
+        </w:rPr>
         <w:tab/>
         <w:t>Genome size estimations –</w:t>
       </w:r>
@@ -6371,6 +5739,7 @@
           <w:sz w:val="24"/>
           <w:szCs w:val="24"/>
         </w:rPr>
+        <w:lastRenderedPageBreak/>
         <w:t>D</w:t>
       </w:r>
       <w:r>
@@ -6501,25 +5870,14 @@
           <w:szCs w:val="24"/>
         </w:rPr>
       </w:pPr>
-      <w:proofErr w:type="spellStart"/>
-      <w:r>
-        <w:rPr>
-          <w:rFonts w:ascii="Times New Roman" w:hAnsi="Times New Roman" w:cs="Times New Roman"/>
-          <w:color w:val="FF0000"/>
-          <w:sz w:val="24"/>
-          <w:szCs w:val="24"/>
-        </w:rPr>
-        <w:t>Github</w:t>
-      </w:r>
-      <w:proofErr w:type="spellEnd"/>
-      <w:r>
-        <w:rPr>
-          <w:rFonts w:ascii="Times New Roman" w:hAnsi="Times New Roman" w:cs="Times New Roman"/>
-          <w:color w:val="FF0000"/>
-          <w:sz w:val="24"/>
-          <w:szCs w:val="24"/>
-        </w:rPr>
-        <w:t>?  - need to clean up</w:t>
+      <w:r>
+        <w:rPr>
+          <w:rFonts w:ascii="Times New Roman" w:hAnsi="Times New Roman" w:cs="Times New Roman"/>
+          <w:color w:val="FF0000"/>
+          <w:sz w:val="24"/>
+          <w:szCs w:val="24"/>
+        </w:rPr>
+        <w:t>Github?  - need to clean up</w:t>
       </w:r>
     </w:p>
     <w:p>

</xml_diff>

<commit_message>
Expanded on organ-specific results
</commit_message>
<xml_diff>
--- a/writing/manuscript.docx
+++ b/writing/manuscript.docx
@@ -1864,6 +1864,23 @@
       <w:r>
         <w:rPr>
           <w:rFonts w:ascii="Times New Roman" w:hAnsi="Times New Roman" w:cs="Times New Roman"/>
+          <w:color w:val="FF0000"/>
+          <w:sz w:val="24"/>
+          <w:szCs w:val="24"/>
+        </w:rPr>
+        <w:t>More explanation – specific genes responsible for organ-specificity.</w:t>
+      </w:r>
+      <w:r>
+        <w:rPr>
+          <w:rFonts w:ascii="Times New Roman" w:hAnsi="Times New Roman" w:cs="Times New Roman"/>
+          <w:sz w:val="24"/>
+          <w:szCs w:val="24"/>
+        </w:rPr>
+        <w:t xml:space="preserve"> </w:t>
+      </w:r>
+      <w:r>
+        <w:rPr>
+          <w:rFonts w:ascii="Times New Roman" w:hAnsi="Times New Roman" w:cs="Times New Roman"/>
           <w:sz w:val="24"/>
           <w:szCs w:val="24"/>
         </w:rPr>
@@ -2208,7 +2225,16 @@
           <w:sz w:val="24"/>
           <w:szCs w:val="24"/>
         </w:rPr>
-        <w:t xml:space="preserve"> flavonoids in </w:t>
+        <w:t xml:space="preserve"> </w:t>
+      </w:r>
+      <w:r>
+        <w:rPr>
+          <w:rFonts w:ascii="Times New Roman" w:hAnsi="Times New Roman" w:cs="Times New Roman"/>
+          <w:sz w:val="24"/>
+          <w:szCs w:val="24"/>
+        </w:rPr>
+        <w:lastRenderedPageBreak/>
+        <w:t xml:space="preserve">flavonoids in </w:t>
       </w:r>
       <w:r>
         <w:rPr>
@@ -2274,16 +2300,7 @@
           <w:sz w:val="24"/>
           <w:szCs w:val="24"/>
         </w:rPr>
-        <w:t xml:space="preserve">A subset of 13 species </w:t>
-      </w:r>
-      <w:r>
-        <w:rPr>
-          <w:rFonts w:ascii="Times New Roman" w:hAnsi="Times New Roman" w:cs="Times New Roman"/>
-          <w:sz w:val="24"/>
-          <w:szCs w:val="24"/>
-        </w:rPr>
-        <w:lastRenderedPageBreak/>
-        <w:t>was then selected for additional chemical and genome size analysis.</w:t>
+        <w:t>A subset of 13 species was then selected for additional chemical and genome size analysis.</w:t>
       </w:r>
       <w:r>
         <w:rPr>
@@ -2542,8 +2559,20 @@
           <w:sz w:val="24"/>
           <w:szCs w:val="24"/>
         </w:rPr>
-        <w:t>S. altissima</w:t>
-      </w:r>
+        <w:t xml:space="preserve">S. </w:t>
+      </w:r>
+      <w:proofErr w:type="spellStart"/>
+      <w:r>
+        <w:rPr>
+          <w:rFonts w:ascii="Times New Roman" w:hAnsi="Times New Roman" w:cs="Times New Roman"/>
+          <w:i/>
+          <w:iCs/>
+          <w:sz w:val="24"/>
+          <w:szCs w:val="24"/>
+        </w:rPr>
+        <w:t>altissima</w:t>
+      </w:r>
+      <w:proofErr w:type="spellEnd"/>
       <w:r>
         <w:rPr>
           <w:rFonts w:ascii="Times New Roman" w:hAnsi="Times New Roman" w:cs="Times New Roman"/>
@@ -2648,8 +2677,20 @@
           <w:sz w:val="24"/>
           <w:szCs w:val="24"/>
         </w:rPr>
-        <w:t>S. leonardii</w:t>
-      </w:r>
+        <w:t xml:space="preserve">S. </w:t>
+      </w:r>
+      <w:proofErr w:type="spellStart"/>
+      <w:r>
+        <w:rPr>
+          <w:rFonts w:ascii="Times New Roman" w:hAnsi="Times New Roman" w:cs="Times New Roman"/>
+          <w:i/>
+          <w:iCs/>
+          <w:sz w:val="24"/>
+          <w:szCs w:val="24"/>
+        </w:rPr>
+        <w:t>leonardii</w:t>
+      </w:r>
+      <w:proofErr w:type="spellEnd"/>
       <w:r>
         <w:rPr>
           <w:rFonts w:ascii="Times New Roman" w:hAnsi="Times New Roman" w:cs="Times New Roman"/>
@@ -2674,8 +2715,18 @@
           <w:sz w:val="24"/>
           <w:szCs w:val="24"/>
         </w:rPr>
-        <w:t xml:space="preserve">. To improve germination rate, seeds were incubated in a 100 </w:t>
-      </w:r>
+        <w:t xml:space="preserve">. To improve germination rate, seeds were incubated in a </w:t>
+      </w:r>
+      <w:proofErr w:type="gramStart"/>
+      <w:r>
+        <w:rPr>
+          <w:rFonts w:ascii="Times New Roman" w:hAnsi="Times New Roman" w:cs="Times New Roman"/>
+          <w:sz w:val="24"/>
+          <w:szCs w:val="24"/>
+        </w:rPr>
+        <w:t xml:space="preserve">100 </w:t>
+      </w:r>
+      <w:proofErr w:type="spellStart"/>
       <w:r>
         <w:rPr>
           <w:rFonts w:ascii="Times New Roman" w:hAnsi="Times New Roman" w:cs="Times New Roman"/>
@@ -2684,6 +2735,8 @@
         </w:rPr>
         <w:t>uM</w:t>
       </w:r>
+      <w:proofErr w:type="spellEnd"/>
+      <w:proofErr w:type="gramEnd"/>
       <w:r>
         <w:rPr>
           <w:rFonts w:ascii="Times New Roman" w:hAnsi="Times New Roman" w:cs="Times New Roman"/>
@@ -2959,15 +3012,51 @@
           <w:sz w:val="24"/>
           <w:szCs w:val="24"/>
         </w:rPr>
-        <w:t>The flavonoids quantified were apigenin, apigenin-7-glucuronide (apigeninG), scutellarein, scutellarin, hispidulin, hispidulin-7-glucuronide</w:t>
-      </w:r>
-      <w:r>
-        <w:rPr>
-          <w:rFonts w:ascii="Times New Roman" w:hAnsi="Times New Roman" w:cs="Times New Roman"/>
-          <w:sz w:val="24"/>
-          <w:szCs w:val="24"/>
-        </w:rPr>
-        <w:t xml:space="preserve"> (hispidulinG)</w:t>
+        <w:t>The flavonoids quantified were apigenin, apigenin-7-glucuronide (</w:t>
+      </w:r>
+      <w:proofErr w:type="spellStart"/>
+      <w:r>
+        <w:rPr>
+          <w:rFonts w:ascii="Times New Roman" w:hAnsi="Times New Roman" w:cs="Times New Roman"/>
+          <w:sz w:val="24"/>
+          <w:szCs w:val="24"/>
+        </w:rPr>
+        <w:t>apigeninG</w:t>
+      </w:r>
+      <w:proofErr w:type="spellEnd"/>
+      <w:r>
+        <w:rPr>
+          <w:rFonts w:ascii="Times New Roman" w:hAnsi="Times New Roman" w:cs="Times New Roman"/>
+          <w:sz w:val="24"/>
+          <w:szCs w:val="24"/>
+        </w:rPr>
+        <w:t>), scutellarein, scutellarin, hispidulin, hispidulin-7-glucuronide</w:t>
+      </w:r>
+      <w:r>
+        <w:rPr>
+          <w:rFonts w:ascii="Times New Roman" w:hAnsi="Times New Roman" w:cs="Times New Roman"/>
+          <w:sz w:val="24"/>
+          <w:szCs w:val="24"/>
+        </w:rPr>
+        <w:t xml:space="preserve"> (</w:t>
+      </w:r>
+      <w:proofErr w:type="spellStart"/>
+      <w:r>
+        <w:rPr>
+          <w:rFonts w:ascii="Times New Roman" w:hAnsi="Times New Roman" w:cs="Times New Roman"/>
+          <w:sz w:val="24"/>
+          <w:szCs w:val="24"/>
+        </w:rPr>
+        <w:t>hispidulinG</w:t>
+      </w:r>
+      <w:proofErr w:type="spellEnd"/>
+      <w:r>
+        <w:rPr>
+          <w:rFonts w:ascii="Times New Roman" w:hAnsi="Times New Roman" w:cs="Times New Roman"/>
+          <w:sz w:val="24"/>
+          <w:szCs w:val="24"/>
+        </w:rPr>
+        <w:t>)</w:t>
       </w:r>
       <w:r>
         <w:rPr>
@@ -2983,15 +3072,51 @@
           <w:sz w:val="24"/>
           <w:szCs w:val="24"/>
         </w:rPr>
-        <w:t xml:space="preserve"> (chrysinG)</w:t>
-      </w:r>
-      <w:r>
-        <w:rPr>
-          <w:rFonts w:ascii="Times New Roman" w:hAnsi="Times New Roman" w:cs="Times New Roman"/>
-          <w:sz w:val="24"/>
-          <w:szCs w:val="24"/>
-        </w:rPr>
-        <w:t xml:space="preserve">, baicalein, baicalin, oroxylin A, oroxyloside, wogonin, </w:t>
+        <w:t xml:space="preserve"> (</w:t>
+      </w:r>
+      <w:proofErr w:type="spellStart"/>
+      <w:r>
+        <w:rPr>
+          <w:rFonts w:ascii="Times New Roman" w:hAnsi="Times New Roman" w:cs="Times New Roman"/>
+          <w:sz w:val="24"/>
+          <w:szCs w:val="24"/>
+        </w:rPr>
+        <w:t>chrysinG</w:t>
+      </w:r>
+      <w:proofErr w:type="spellEnd"/>
+      <w:r>
+        <w:rPr>
+          <w:rFonts w:ascii="Times New Roman" w:hAnsi="Times New Roman" w:cs="Times New Roman"/>
+          <w:sz w:val="24"/>
+          <w:szCs w:val="24"/>
+        </w:rPr>
+        <w:t>)</w:t>
+      </w:r>
+      <w:r>
+        <w:rPr>
+          <w:rFonts w:ascii="Times New Roman" w:hAnsi="Times New Roman" w:cs="Times New Roman"/>
+          <w:sz w:val="24"/>
+          <w:szCs w:val="24"/>
+        </w:rPr>
+        <w:t xml:space="preserve">, baicalein, baicalin, </w:t>
+      </w:r>
+      <w:proofErr w:type="spellStart"/>
+      <w:r>
+        <w:rPr>
+          <w:rFonts w:ascii="Times New Roman" w:hAnsi="Times New Roman" w:cs="Times New Roman"/>
+          <w:sz w:val="24"/>
+          <w:szCs w:val="24"/>
+        </w:rPr>
+        <w:t>oroxylin</w:t>
+      </w:r>
+      <w:proofErr w:type="spellEnd"/>
+      <w:r>
+        <w:rPr>
+          <w:rFonts w:ascii="Times New Roman" w:hAnsi="Times New Roman" w:cs="Times New Roman"/>
+          <w:sz w:val="24"/>
+          <w:szCs w:val="24"/>
+        </w:rPr>
+        <w:t xml:space="preserve"> A, oroxyloside, wogonin, </w:t>
       </w:r>
       <w:r>
         <w:rPr>
@@ -3095,7 +3220,7 @@
           <w:sz w:val="24"/>
           <w:szCs w:val="24"/>
         </w:rPr>
-        <w:t xml:space="preserve"> added to each so that the following ratio was achieved: 10 mg tissue / 1 mL solvent. Samples were sonicated for 1 hour at room temperature. The extraction buffer from each sample was withdrawn and further diluted by </w:t>
+        <w:t xml:space="preserve"> added to each so that the following ratio was achieved: 10 mg tissue / 1 mL solvent. Samples were sonicated for 1 hour at </w:t>
       </w:r>
       <w:r>
         <w:rPr>
@@ -3104,7 +3229,7 @@
           <w:szCs w:val="24"/>
         </w:rPr>
         <w:lastRenderedPageBreak/>
-        <w:t xml:space="preserve">adding 80% HPLC grade methanol </w:t>
+        <w:t xml:space="preserve">room temperature. The extraction buffer from each sample was withdrawn and further diluted by adding 80% HPLC grade methanol </w:t>
       </w:r>
       <w:r>
         <w:rPr>
@@ -3162,7 +3287,25 @@
           <w:sz w:val="24"/>
           <w:szCs w:val="24"/>
         </w:rPr>
-        <w:t xml:space="preserve">a Thermo Scientific UltiMate 3000 </w:t>
+        <w:t xml:space="preserve">a Thermo Scientific </w:t>
+      </w:r>
+      <w:proofErr w:type="spellStart"/>
+      <w:r>
+        <w:rPr>
+          <w:rFonts w:ascii="Times New Roman" w:hAnsi="Times New Roman" w:cs="Times New Roman"/>
+          <w:sz w:val="24"/>
+          <w:szCs w:val="24"/>
+        </w:rPr>
+        <w:t>UltiMate</w:t>
+      </w:r>
+      <w:proofErr w:type="spellEnd"/>
+      <w:r>
+        <w:rPr>
+          <w:rFonts w:ascii="Times New Roman" w:hAnsi="Times New Roman" w:cs="Times New Roman"/>
+          <w:sz w:val="24"/>
+          <w:szCs w:val="24"/>
+        </w:rPr>
+        <w:t xml:space="preserve"> 3000 </w:t>
       </w:r>
       <w:r>
         <w:rPr>
@@ -3578,7 +3721,25 @@
           <w:sz w:val="24"/>
           <w:szCs w:val="24"/>
         </w:rPr>
-        <w:t xml:space="preserve"> extraction and quantification method closely follows that used for the herbarium samples. However, the initial extraction buffer was added to achieve a ratio of 30 mg tissue / 1 mL solvent</w:t>
+        <w:t xml:space="preserve"> extraction and quantification method closely </w:t>
+      </w:r>
+      <w:proofErr w:type="gramStart"/>
+      <w:r>
+        <w:rPr>
+          <w:rFonts w:ascii="Times New Roman" w:hAnsi="Times New Roman" w:cs="Times New Roman"/>
+          <w:sz w:val="24"/>
+          <w:szCs w:val="24"/>
+        </w:rPr>
+        <w:t>follows</w:t>
+      </w:r>
+      <w:proofErr w:type="gramEnd"/>
+      <w:r>
+        <w:rPr>
+          <w:rFonts w:ascii="Times New Roman" w:hAnsi="Times New Roman" w:cs="Times New Roman"/>
+          <w:sz w:val="24"/>
+          <w:szCs w:val="24"/>
+        </w:rPr>
+        <w:t xml:space="preserve"> that used for the herbarium samples. However, the initial extraction buffer was added to achieve a ratio of 30 mg tissue / 1 mL solvent</w:t>
       </w:r>
       <w:r>
         <w:rPr>
@@ -3927,7 +4088,25 @@
           <w:sz w:val="24"/>
           <w:szCs w:val="24"/>
         </w:rPr>
-        <w:t xml:space="preserve"> FactoMineR package (ver. 2.3). </w:t>
+        <w:t xml:space="preserve"> </w:t>
+      </w:r>
+      <w:proofErr w:type="spellStart"/>
+      <w:r>
+        <w:rPr>
+          <w:rFonts w:ascii="Times New Roman" w:hAnsi="Times New Roman" w:cs="Times New Roman"/>
+          <w:sz w:val="24"/>
+          <w:szCs w:val="24"/>
+        </w:rPr>
+        <w:t>FactoMineR</w:t>
+      </w:r>
+      <w:proofErr w:type="spellEnd"/>
+      <w:r>
+        <w:rPr>
+          <w:rFonts w:ascii="Times New Roman" w:hAnsi="Times New Roman" w:cs="Times New Roman"/>
+          <w:sz w:val="24"/>
+          <w:szCs w:val="24"/>
+        </w:rPr>
+        <w:t xml:space="preserve"> package (ver. 2.3). </w:t>
       </w:r>
       <w:r>
         <w:rPr>
@@ -4025,7 +4204,79 @@
           <w:sz w:val="24"/>
           <w:szCs w:val="24"/>
         </w:rPr>
-        <w:t>. Aerial-specific flavonoids included apigenin, apigeninG, scutellarein, scutellarin, hispidulin, and hispidulinG. Root-specific flavonoids included chrysin, chrysinG, baicalein, baicalin, oroxylin A, oroxyloside, wogonin,</w:t>
+        <w:t xml:space="preserve">. Aerial-specific flavonoids included apigenin, </w:t>
+      </w:r>
+      <w:proofErr w:type="spellStart"/>
+      <w:r>
+        <w:rPr>
+          <w:rFonts w:ascii="Times New Roman" w:hAnsi="Times New Roman" w:cs="Times New Roman"/>
+          <w:sz w:val="24"/>
+          <w:szCs w:val="24"/>
+        </w:rPr>
+        <w:t>apigeninG</w:t>
+      </w:r>
+      <w:proofErr w:type="spellEnd"/>
+      <w:r>
+        <w:rPr>
+          <w:rFonts w:ascii="Times New Roman" w:hAnsi="Times New Roman" w:cs="Times New Roman"/>
+          <w:sz w:val="24"/>
+          <w:szCs w:val="24"/>
+        </w:rPr>
+        <w:t xml:space="preserve">, scutellarein, scutellarin, hispidulin, and </w:t>
+      </w:r>
+      <w:proofErr w:type="spellStart"/>
+      <w:r>
+        <w:rPr>
+          <w:rFonts w:ascii="Times New Roman" w:hAnsi="Times New Roman" w:cs="Times New Roman"/>
+          <w:sz w:val="24"/>
+          <w:szCs w:val="24"/>
+        </w:rPr>
+        <w:t>hispidulinG</w:t>
+      </w:r>
+      <w:proofErr w:type="spellEnd"/>
+      <w:r>
+        <w:rPr>
+          <w:rFonts w:ascii="Times New Roman" w:hAnsi="Times New Roman" w:cs="Times New Roman"/>
+          <w:sz w:val="24"/>
+          <w:szCs w:val="24"/>
+        </w:rPr>
+        <w:t xml:space="preserve">. Root-specific flavonoids included chrysin, </w:t>
+      </w:r>
+      <w:proofErr w:type="spellStart"/>
+      <w:r>
+        <w:rPr>
+          <w:rFonts w:ascii="Times New Roman" w:hAnsi="Times New Roman" w:cs="Times New Roman"/>
+          <w:sz w:val="24"/>
+          <w:szCs w:val="24"/>
+        </w:rPr>
+        <w:t>chrysinG</w:t>
+      </w:r>
+      <w:proofErr w:type="spellEnd"/>
+      <w:r>
+        <w:rPr>
+          <w:rFonts w:ascii="Times New Roman" w:hAnsi="Times New Roman" w:cs="Times New Roman"/>
+          <w:sz w:val="24"/>
+          <w:szCs w:val="24"/>
+        </w:rPr>
+        <w:t xml:space="preserve">, baicalein, baicalin, </w:t>
+      </w:r>
+      <w:proofErr w:type="spellStart"/>
+      <w:r>
+        <w:rPr>
+          <w:rFonts w:ascii="Times New Roman" w:hAnsi="Times New Roman" w:cs="Times New Roman"/>
+          <w:sz w:val="24"/>
+          <w:szCs w:val="24"/>
+        </w:rPr>
+        <w:t>oroxylin</w:t>
+      </w:r>
+      <w:proofErr w:type="spellEnd"/>
+      <w:r>
+        <w:rPr>
+          <w:rFonts w:ascii="Times New Roman" w:hAnsi="Times New Roman" w:cs="Times New Roman"/>
+          <w:sz w:val="24"/>
+          <w:szCs w:val="24"/>
+        </w:rPr>
+        <w:t xml:space="preserve"> A, oroxyloside, wogonin,</w:t>
       </w:r>
       <w:r>
         <w:rPr>
@@ -4073,7 +4324,43 @@
           <w:sz w:val="24"/>
           <w:szCs w:val="24"/>
         </w:rPr>
-        <w:t>95% confidence ellipses were drawn from the covariance matrix calculated with the “covMcd” function from the robustbase package (ver. 0.93-6).</w:t>
+        <w:t>95% confidence ellipses were drawn from the covariance matrix calculated with the “</w:t>
+      </w:r>
+      <w:proofErr w:type="spellStart"/>
+      <w:r>
+        <w:rPr>
+          <w:rFonts w:ascii="Times New Roman" w:hAnsi="Times New Roman" w:cs="Times New Roman"/>
+          <w:sz w:val="24"/>
+          <w:szCs w:val="24"/>
+        </w:rPr>
+        <w:t>covMcd</w:t>
+      </w:r>
+      <w:proofErr w:type="spellEnd"/>
+      <w:r>
+        <w:rPr>
+          <w:rFonts w:ascii="Times New Roman" w:hAnsi="Times New Roman" w:cs="Times New Roman"/>
+          <w:sz w:val="24"/>
+          <w:szCs w:val="24"/>
+        </w:rPr>
+        <w:t xml:space="preserve">” function from the </w:t>
+      </w:r>
+      <w:proofErr w:type="spellStart"/>
+      <w:r>
+        <w:rPr>
+          <w:rFonts w:ascii="Times New Roman" w:hAnsi="Times New Roman" w:cs="Times New Roman"/>
+          <w:sz w:val="24"/>
+          <w:szCs w:val="24"/>
+        </w:rPr>
+        <w:t>robustbase</w:t>
+      </w:r>
+      <w:proofErr w:type="spellEnd"/>
+      <w:r>
+        <w:rPr>
+          <w:rFonts w:ascii="Times New Roman" w:hAnsi="Times New Roman" w:cs="Times New Roman"/>
+          <w:sz w:val="24"/>
+          <w:szCs w:val="24"/>
+        </w:rPr>
+        <w:t xml:space="preserve"> package (ver. 0.93-6).</w:t>
       </w:r>
     </w:p>
     <w:p>
@@ -4175,13 +4462,23 @@
         </w:rPr>
         <w:t xml:space="preserve">were collected from the field and transplanted in the greenhouses of the </w:t>
       </w:r>
-      <w:r>
-        <w:rPr>
-          <w:rFonts w:ascii="Times New Roman" w:hAnsi="Times New Roman" w:cs="Times New Roman"/>
-          <w:sz w:val="24"/>
-          <w:szCs w:val="24"/>
-        </w:rPr>
-        <w:t>Sungshin Women’s University (Seoul, Korea) and the University of Florida (Florida, USA)</w:t>
+      <w:proofErr w:type="spellStart"/>
+      <w:r>
+        <w:rPr>
+          <w:rFonts w:ascii="Times New Roman" w:hAnsi="Times New Roman" w:cs="Times New Roman"/>
+          <w:sz w:val="24"/>
+          <w:szCs w:val="24"/>
+        </w:rPr>
+        <w:t>Sungshin</w:t>
+      </w:r>
+      <w:proofErr w:type="spellEnd"/>
+      <w:r>
+        <w:rPr>
+          <w:rFonts w:ascii="Times New Roman" w:hAnsi="Times New Roman" w:cs="Times New Roman"/>
+          <w:sz w:val="24"/>
+          <w:szCs w:val="24"/>
+        </w:rPr>
+        <w:t xml:space="preserve"> Women’s University (Seoul, Korea) and the University of Florida (Florida, USA)</w:t>
       </w:r>
       <w:r>
         <w:rPr>
@@ -4239,33 +4536,185 @@
           <w:sz w:val="24"/>
           <w:szCs w:val="24"/>
         </w:rPr>
-        <w:t>Solanum lycopersicum L</w:t>
-      </w:r>
-      <w:r>
-        <w:rPr>
-          <w:rFonts w:ascii="Times New Roman" w:hAnsi="Times New Roman" w:cs="Times New Roman"/>
-          <w:sz w:val="24"/>
-          <w:szCs w:val="24"/>
-        </w:rPr>
-        <w:t xml:space="preserve">. ‘Stupické polní rané’ (2C = 1.96 pg), and </w:t>
-      </w:r>
-      <w:r>
-        <w:rPr>
-          <w:rFonts w:ascii="Times New Roman" w:hAnsi="Times New Roman" w:cs="Times New Roman"/>
-          <w:i/>
-          <w:iCs/>
-          <w:sz w:val="24"/>
-          <w:szCs w:val="24"/>
-        </w:rPr>
-        <w:t>Glycine max Merr.</w:t>
-      </w:r>
-      <w:r>
-        <w:rPr>
-          <w:rFonts w:ascii="Times New Roman" w:hAnsi="Times New Roman" w:cs="Times New Roman"/>
-          <w:sz w:val="24"/>
-          <w:szCs w:val="24"/>
-        </w:rPr>
-        <w:t xml:space="preserve"> ‘Polanka’ (2C = 2.50 pg) </w:t>
+        <w:t xml:space="preserve">Solanum </w:t>
+      </w:r>
+      <w:proofErr w:type="spellStart"/>
+      <w:r>
+        <w:rPr>
+          <w:rFonts w:ascii="Times New Roman" w:hAnsi="Times New Roman" w:cs="Times New Roman"/>
+          <w:i/>
+          <w:iCs/>
+          <w:sz w:val="24"/>
+          <w:szCs w:val="24"/>
+        </w:rPr>
+        <w:t>lycopersicum</w:t>
+      </w:r>
+      <w:proofErr w:type="spellEnd"/>
+      <w:r>
+        <w:rPr>
+          <w:rFonts w:ascii="Times New Roman" w:hAnsi="Times New Roman" w:cs="Times New Roman"/>
+          <w:i/>
+          <w:iCs/>
+          <w:sz w:val="24"/>
+          <w:szCs w:val="24"/>
+        </w:rPr>
+        <w:t xml:space="preserve"> L</w:t>
+      </w:r>
+      <w:r>
+        <w:rPr>
+          <w:rFonts w:ascii="Times New Roman" w:hAnsi="Times New Roman" w:cs="Times New Roman"/>
+          <w:sz w:val="24"/>
+          <w:szCs w:val="24"/>
+        </w:rPr>
+        <w:t>. ‘</w:t>
+      </w:r>
+      <w:proofErr w:type="spellStart"/>
+      <w:r>
+        <w:rPr>
+          <w:rFonts w:ascii="Times New Roman" w:hAnsi="Times New Roman" w:cs="Times New Roman"/>
+          <w:sz w:val="24"/>
+          <w:szCs w:val="24"/>
+        </w:rPr>
+        <w:t>Stupické</w:t>
+      </w:r>
+      <w:proofErr w:type="spellEnd"/>
+      <w:r>
+        <w:rPr>
+          <w:rFonts w:ascii="Times New Roman" w:hAnsi="Times New Roman" w:cs="Times New Roman"/>
+          <w:sz w:val="24"/>
+          <w:szCs w:val="24"/>
+        </w:rPr>
+        <w:t xml:space="preserve"> </w:t>
+      </w:r>
+      <w:proofErr w:type="spellStart"/>
+      <w:r>
+        <w:rPr>
+          <w:rFonts w:ascii="Times New Roman" w:hAnsi="Times New Roman" w:cs="Times New Roman"/>
+          <w:sz w:val="24"/>
+          <w:szCs w:val="24"/>
+        </w:rPr>
+        <w:t>polní</w:t>
+      </w:r>
+      <w:proofErr w:type="spellEnd"/>
+      <w:r>
+        <w:rPr>
+          <w:rFonts w:ascii="Times New Roman" w:hAnsi="Times New Roman" w:cs="Times New Roman"/>
+          <w:sz w:val="24"/>
+          <w:szCs w:val="24"/>
+        </w:rPr>
+        <w:t xml:space="preserve"> </w:t>
+      </w:r>
+      <w:proofErr w:type="spellStart"/>
+      <w:r>
+        <w:rPr>
+          <w:rFonts w:ascii="Times New Roman" w:hAnsi="Times New Roman" w:cs="Times New Roman"/>
+          <w:sz w:val="24"/>
+          <w:szCs w:val="24"/>
+        </w:rPr>
+        <w:t>rané</w:t>
+      </w:r>
+      <w:proofErr w:type="spellEnd"/>
+      <w:r>
+        <w:rPr>
+          <w:rFonts w:ascii="Times New Roman" w:hAnsi="Times New Roman" w:cs="Times New Roman"/>
+          <w:sz w:val="24"/>
+          <w:szCs w:val="24"/>
+        </w:rPr>
+        <w:t xml:space="preserve">’ (2C = 1.96 </w:t>
+      </w:r>
+      <w:proofErr w:type="spellStart"/>
+      <w:r>
+        <w:rPr>
+          <w:rFonts w:ascii="Times New Roman" w:hAnsi="Times New Roman" w:cs="Times New Roman"/>
+          <w:sz w:val="24"/>
+          <w:szCs w:val="24"/>
+        </w:rPr>
+        <w:t>pg</w:t>
+      </w:r>
+      <w:proofErr w:type="spellEnd"/>
+      <w:r>
+        <w:rPr>
+          <w:rFonts w:ascii="Times New Roman" w:hAnsi="Times New Roman" w:cs="Times New Roman"/>
+          <w:sz w:val="24"/>
+          <w:szCs w:val="24"/>
+        </w:rPr>
+        <w:t xml:space="preserve">), and </w:t>
+      </w:r>
+      <w:r>
+        <w:rPr>
+          <w:rFonts w:ascii="Times New Roman" w:hAnsi="Times New Roman" w:cs="Times New Roman"/>
+          <w:i/>
+          <w:iCs/>
+          <w:sz w:val="24"/>
+          <w:szCs w:val="24"/>
+        </w:rPr>
+        <w:t xml:space="preserve">Glycine max </w:t>
+      </w:r>
+      <w:proofErr w:type="spellStart"/>
+      <w:r>
+        <w:rPr>
+          <w:rFonts w:ascii="Times New Roman" w:hAnsi="Times New Roman" w:cs="Times New Roman"/>
+          <w:i/>
+          <w:iCs/>
+          <w:sz w:val="24"/>
+          <w:szCs w:val="24"/>
+        </w:rPr>
+        <w:t>Merr</w:t>
+      </w:r>
+      <w:proofErr w:type="spellEnd"/>
+      <w:r>
+        <w:rPr>
+          <w:rFonts w:ascii="Times New Roman" w:hAnsi="Times New Roman" w:cs="Times New Roman"/>
+          <w:i/>
+          <w:iCs/>
+          <w:sz w:val="24"/>
+          <w:szCs w:val="24"/>
+        </w:rPr>
+        <w:t>.</w:t>
+      </w:r>
+      <w:r>
+        <w:rPr>
+          <w:rFonts w:ascii="Times New Roman" w:hAnsi="Times New Roman" w:cs="Times New Roman"/>
+          <w:sz w:val="24"/>
+          <w:szCs w:val="24"/>
+        </w:rPr>
+        <w:t xml:space="preserve"> ‘</w:t>
+      </w:r>
+      <w:proofErr w:type="spellStart"/>
+      <w:r>
+        <w:rPr>
+          <w:rFonts w:ascii="Times New Roman" w:hAnsi="Times New Roman" w:cs="Times New Roman"/>
+          <w:sz w:val="24"/>
+          <w:szCs w:val="24"/>
+        </w:rPr>
+        <w:t>Polanka</w:t>
+      </w:r>
+      <w:proofErr w:type="spellEnd"/>
+      <w:r>
+        <w:rPr>
+          <w:rFonts w:ascii="Times New Roman" w:hAnsi="Times New Roman" w:cs="Times New Roman"/>
+          <w:sz w:val="24"/>
+          <w:szCs w:val="24"/>
+        </w:rPr>
+        <w:t xml:space="preserve">’ (2C = 2.50 </w:t>
+      </w:r>
+      <w:proofErr w:type="spellStart"/>
+      <w:r>
+        <w:rPr>
+          <w:rFonts w:ascii="Times New Roman" w:hAnsi="Times New Roman" w:cs="Times New Roman"/>
+          <w:sz w:val="24"/>
+          <w:szCs w:val="24"/>
+        </w:rPr>
+        <w:t>pg</w:t>
+      </w:r>
+      <w:proofErr w:type="spellEnd"/>
+      <w:r>
+        <w:rPr>
+          <w:rFonts w:ascii="Times New Roman" w:hAnsi="Times New Roman" w:cs="Times New Roman"/>
+          <w:sz w:val="24"/>
+          <w:szCs w:val="24"/>
+        </w:rPr>
+        <w:t xml:space="preserve">) </w:t>
       </w:r>
       <w:r>
         <w:rPr>
@@ -4281,7 +4730,43 @@
           <w:sz w:val="24"/>
           <w:szCs w:val="24"/>
         </w:rPr>
-        <w:t xml:space="preserve"> Dr. Jaroslav Doležel (Institute of Experimental Botany, Olomouc, Czech Republic) who suggested them as size-standards for flow cytometry (Doležel et al., 2007). Leaves of these plants were used as size standards for genome-</w:t>
+        <w:t xml:space="preserve"> Dr. Jaroslav </w:t>
+      </w:r>
+      <w:proofErr w:type="spellStart"/>
+      <w:r>
+        <w:rPr>
+          <w:rFonts w:ascii="Times New Roman" w:hAnsi="Times New Roman" w:cs="Times New Roman"/>
+          <w:sz w:val="24"/>
+          <w:szCs w:val="24"/>
+        </w:rPr>
+        <w:t>Doležel</w:t>
+      </w:r>
+      <w:proofErr w:type="spellEnd"/>
+      <w:r>
+        <w:rPr>
+          <w:rFonts w:ascii="Times New Roman" w:hAnsi="Times New Roman" w:cs="Times New Roman"/>
+          <w:sz w:val="24"/>
+          <w:szCs w:val="24"/>
+        </w:rPr>
+        <w:t xml:space="preserve"> (Institute of Experimental Botany, Olomouc, Czech Republic) who suggested them as size-standards for flow cytometry (</w:t>
+      </w:r>
+      <w:proofErr w:type="spellStart"/>
+      <w:r>
+        <w:rPr>
+          <w:rFonts w:ascii="Times New Roman" w:hAnsi="Times New Roman" w:cs="Times New Roman"/>
+          <w:sz w:val="24"/>
+          <w:szCs w:val="24"/>
+        </w:rPr>
+        <w:t>Doležel</w:t>
+      </w:r>
+      <w:proofErr w:type="spellEnd"/>
+      <w:r>
+        <w:rPr>
+          <w:rFonts w:ascii="Times New Roman" w:hAnsi="Times New Roman" w:cs="Times New Roman"/>
+          <w:sz w:val="24"/>
+          <w:szCs w:val="24"/>
+        </w:rPr>
+        <w:t xml:space="preserve"> et al., 2007). Leaves of these plants were used as size standards for genome-</w:t>
       </w:r>
       <w:r>
         <w:rPr>
@@ -4327,7 +4812,25 @@
           <w:sz w:val="24"/>
           <w:szCs w:val="24"/>
         </w:rPr>
-        <w:t>The genome size of each plant was estimated using flow cytometry as described in Doležel et al. (2007). Fresh leaves from a standard plant and a sample for estimation (each ca. 5 mm²) were co-chopped using a razor blade in a petri dish with DAPI Prep DNA Staining Solution (SONY, Biotechnology Inc., USA) and incubated two minutes for staining. Cell sorter SH800 (SONY, Biotechnology Inc., USA) was used to measure the fluorescence of the stained cells and</w:t>
+        <w:t xml:space="preserve">The genome size of each plant was estimated using flow cytometry as described in </w:t>
+      </w:r>
+      <w:proofErr w:type="spellStart"/>
+      <w:r>
+        <w:rPr>
+          <w:rFonts w:ascii="Times New Roman" w:hAnsi="Times New Roman" w:cs="Times New Roman"/>
+          <w:sz w:val="24"/>
+          <w:szCs w:val="24"/>
+        </w:rPr>
+        <w:t>Doležel</w:t>
+      </w:r>
+      <w:proofErr w:type="spellEnd"/>
+      <w:r>
+        <w:rPr>
+          <w:rFonts w:ascii="Times New Roman" w:hAnsi="Times New Roman" w:cs="Times New Roman"/>
+          <w:sz w:val="24"/>
+          <w:szCs w:val="24"/>
+        </w:rPr>
+        <w:t xml:space="preserve"> et al. (2007). Fresh leaves from a standard plant and a sample for estimation (each ca. 5 mm²) were co-chopped using a razor blade in a petri dish with DAPI Prep DNA Staining Solution (SONY, Biotechnology Inc., USA) and incubated two minutes for staining. Cell sorter SH800 (SONY, Biotechnology Inc., USA) was used to measure the fluorescence of the stained cells and</w:t>
       </w:r>
       <w:r>
         <w:rPr>
@@ -4343,7 +4846,25 @@
           <w:sz w:val="24"/>
           <w:szCs w:val="24"/>
         </w:rPr>
-        <w:t xml:space="preserve"> each sample measured more than 5,000 particles. Each analysis was repeated three or more times using different leaves or different individuals, and their average and standard deviation were calculated. The 2C-value was estimated based on the relative counts between G1 (growth 1 stage on the cell division) peak from a standard plant and that from a sample for the estimation. The genome size (bp) was estimated based on relative rate between 1C-value and number of bases: 1C (pg) DNA = 0.978 ×</w:t>
+        <w:t xml:space="preserve"> each sample measured more than 5,000 particles. Each analysis was repeated three or more times using different leaves or different individuals, and their average and standard deviation were calculated. The 2C-value was estimated based on the relative counts between G1 (growth 1 stage on the cell division) peak from a standard plant and that from a sample for the estimation. The genome size (bp) was estimated based on relative rate between 1C-value and number of bases: 1C (</w:t>
+      </w:r>
+      <w:proofErr w:type="spellStart"/>
+      <w:r>
+        <w:rPr>
+          <w:rFonts w:ascii="Times New Roman" w:hAnsi="Times New Roman" w:cs="Times New Roman"/>
+          <w:sz w:val="24"/>
+          <w:szCs w:val="24"/>
+        </w:rPr>
+        <w:t>pg</w:t>
+      </w:r>
+      <w:proofErr w:type="spellEnd"/>
+      <w:r>
+        <w:rPr>
+          <w:rFonts w:ascii="Times New Roman" w:hAnsi="Times New Roman" w:cs="Times New Roman"/>
+          <w:sz w:val="24"/>
+          <w:szCs w:val="24"/>
+        </w:rPr>
+        <w:t>) DNA = 0.978 ×</w:t>
       </w:r>
       <w:r>
         <w:rPr>
@@ -4359,7 +4880,25 @@
           <w:sz w:val="24"/>
           <w:szCs w:val="24"/>
         </w:rPr>
-        <w:t>109 bp (Doležel et al., 2007).</w:t>
+        <w:t>109 bp (</w:t>
+      </w:r>
+      <w:proofErr w:type="spellStart"/>
+      <w:r>
+        <w:rPr>
+          <w:rFonts w:ascii="Times New Roman" w:hAnsi="Times New Roman" w:cs="Times New Roman"/>
+          <w:sz w:val="24"/>
+          <w:szCs w:val="24"/>
+        </w:rPr>
+        <w:t>Doležel</w:t>
+      </w:r>
+      <w:proofErr w:type="spellEnd"/>
+      <w:r>
+        <w:rPr>
+          <w:rFonts w:ascii="Times New Roman" w:hAnsi="Times New Roman" w:cs="Times New Roman"/>
+          <w:sz w:val="24"/>
+          <w:szCs w:val="24"/>
+        </w:rPr>
+        <w:t xml:space="preserve"> et al., 2007).</w:t>
       </w:r>
     </w:p>
     <w:p>
@@ -4891,7 +5430,25 @@
           <w:sz w:val="24"/>
           <w:szCs w:val="24"/>
         </w:rPr>
-        <w:t xml:space="preserve"> chrysinG, </w:t>
+        <w:t xml:space="preserve"> </w:t>
+      </w:r>
+      <w:proofErr w:type="spellStart"/>
+      <w:r>
+        <w:rPr>
+          <w:rFonts w:ascii="Times New Roman" w:hAnsi="Times New Roman" w:cs="Times New Roman"/>
+          <w:sz w:val="24"/>
+          <w:szCs w:val="24"/>
+        </w:rPr>
+        <w:t>chrysinG</w:t>
+      </w:r>
+      <w:proofErr w:type="spellEnd"/>
+      <w:r>
+        <w:rPr>
+          <w:rFonts w:ascii="Times New Roman" w:hAnsi="Times New Roman" w:cs="Times New Roman"/>
+          <w:sz w:val="24"/>
+          <w:szCs w:val="24"/>
+        </w:rPr>
+        <w:t xml:space="preserve">, </w:t>
       </w:r>
       <w:r>
         <w:rPr>
@@ -4985,6 +5542,7 @@
         </w:rPr>
         <w:t xml:space="preserve"> </w:t>
       </w:r>
+      <w:proofErr w:type="spellStart"/>
       <w:r>
         <w:rPr>
           <w:rFonts w:ascii="Times New Roman" w:hAnsi="Times New Roman" w:cs="Times New Roman"/>
@@ -4992,7 +5550,37 @@
           <w:sz w:val="24"/>
           <w:szCs w:val="24"/>
         </w:rPr>
-        <w:t xml:space="preserve">Pct of species accumulating downstream products, with chrysin/chrysinG detected. Rarity and low abundance of chrysin – very quickly converted into downstream products. </w:t>
+        <w:t>Pct</w:t>
+      </w:r>
+      <w:proofErr w:type="spellEnd"/>
+      <w:r>
+        <w:rPr>
+          <w:rFonts w:ascii="Times New Roman" w:hAnsi="Times New Roman" w:cs="Times New Roman"/>
+          <w:color w:val="FF0000"/>
+          <w:sz w:val="24"/>
+          <w:szCs w:val="24"/>
+        </w:rPr>
+        <w:t xml:space="preserve"> of species accumulating downstream products, with chrysin/</w:t>
+      </w:r>
+      <w:proofErr w:type="spellStart"/>
+      <w:r>
+        <w:rPr>
+          <w:rFonts w:ascii="Times New Roman" w:hAnsi="Times New Roman" w:cs="Times New Roman"/>
+          <w:color w:val="FF0000"/>
+          <w:sz w:val="24"/>
+          <w:szCs w:val="24"/>
+        </w:rPr>
+        <w:t>chrysinG</w:t>
+      </w:r>
+      <w:proofErr w:type="spellEnd"/>
+      <w:r>
+        <w:rPr>
+          <w:rFonts w:ascii="Times New Roman" w:hAnsi="Times New Roman" w:cs="Times New Roman"/>
+          <w:color w:val="FF0000"/>
+          <w:sz w:val="24"/>
+          <w:szCs w:val="24"/>
+        </w:rPr>
+        <w:t xml:space="preserve"> detected. Rarity and low abundance of chrysin – very quickly converted into downstream products. </w:t>
       </w:r>
       <w:r>
         <w:rPr>
@@ -5032,7 +5620,25 @@
           <w:sz w:val="24"/>
           <w:szCs w:val="24"/>
         </w:rPr>
-        <w:t xml:space="preserve"> A similar observation can be made regarding apigenin, a precursor for all 4’-hydroxyflavones we quantified. We detected apigenin in 22 species at an average concentration of 2.150 µM. However, we detected the glycosylated form of apigenin, apigeninG, in 42 species at an average concentration of 4.246 µM.</w:t>
+        <w:t xml:space="preserve"> A similar observation can be made regarding apigenin, a precursor for all 4’-hydroxyflavones we quantified. We detected apigenin in 22 species at an average concentration of 2.150 µM. However, we detected the glycosylated form of apigenin, </w:t>
+      </w:r>
+      <w:proofErr w:type="spellStart"/>
+      <w:r>
+        <w:rPr>
+          <w:rFonts w:ascii="Times New Roman" w:hAnsi="Times New Roman" w:cs="Times New Roman"/>
+          <w:sz w:val="24"/>
+          <w:szCs w:val="24"/>
+        </w:rPr>
+        <w:t>apigeninG</w:t>
+      </w:r>
+      <w:proofErr w:type="spellEnd"/>
+      <w:r>
+        <w:rPr>
+          <w:rFonts w:ascii="Times New Roman" w:hAnsi="Times New Roman" w:cs="Times New Roman"/>
+          <w:sz w:val="24"/>
+          <w:szCs w:val="24"/>
+        </w:rPr>
+        <w:t>, in 42 species at an average concentration of 4.246 µM.</w:t>
       </w:r>
       <w:r>
         <w:rPr>
@@ -5064,7 +5670,25 @@
           <w:sz w:val="24"/>
           <w:szCs w:val="24"/>
         </w:rPr>
-        <w:t xml:space="preserve"> was hispidulinG, which </w:t>
+        <w:t xml:space="preserve"> was </w:t>
+      </w:r>
+      <w:proofErr w:type="spellStart"/>
+      <w:r>
+        <w:rPr>
+          <w:rFonts w:ascii="Times New Roman" w:hAnsi="Times New Roman" w:cs="Times New Roman"/>
+          <w:sz w:val="24"/>
+          <w:szCs w:val="24"/>
+        </w:rPr>
+        <w:t>hispidulinG</w:t>
+      </w:r>
+      <w:proofErr w:type="spellEnd"/>
+      <w:r>
+        <w:rPr>
+          <w:rFonts w:ascii="Times New Roman" w:hAnsi="Times New Roman" w:cs="Times New Roman"/>
+          <w:sz w:val="24"/>
+          <w:szCs w:val="24"/>
+        </w:rPr>
+        <w:t xml:space="preserve">, which </w:t>
       </w:r>
       <w:r>
         <w:rPr>
@@ -5098,8 +5722,20 @@
           <w:sz w:val="24"/>
           <w:szCs w:val="24"/>
         </w:rPr>
-        <w:t>S. coerulea</w:t>
-      </w:r>
+        <w:t xml:space="preserve">S. </w:t>
+      </w:r>
+      <w:proofErr w:type="spellStart"/>
+      <w:r>
+        <w:rPr>
+          <w:rFonts w:ascii="Times New Roman" w:hAnsi="Times New Roman" w:cs="Times New Roman"/>
+          <w:i/>
+          <w:iCs/>
+          <w:sz w:val="24"/>
+          <w:szCs w:val="24"/>
+        </w:rPr>
+        <w:t>coerulea</w:t>
+      </w:r>
+      <w:proofErr w:type="spellEnd"/>
       <w:r>
         <w:rPr>
           <w:rFonts w:ascii="Times New Roman" w:hAnsi="Times New Roman" w:cs="Times New Roman"/>
@@ -5125,7 +5761,43 @@
           <w:sz w:val="24"/>
           <w:szCs w:val="24"/>
         </w:rPr>
-        <w:t>In general, we detected the glycosylated form of each phytochemical (chrysinG, wogonoside, apigeninG, baicalin, scutellarin, and oroxyloside) more often</w:t>
+        <w:t>In general, we detected the glycosylated form of each phytochemical (</w:t>
+      </w:r>
+      <w:proofErr w:type="spellStart"/>
+      <w:r>
+        <w:rPr>
+          <w:rFonts w:ascii="Times New Roman" w:hAnsi="Times New Roman" w:cs="Times New Roman"/>
+          <w:sz w:val="24"/>
+          <w:szCs w:val="24"/>
+        </w:rPr>
+        <w:t>chrysinG</w:t>
+      </w:r>
+      <w:proofErr w:type="spellEnd"/>
+      <w:r>
+        <w:rPr>
+          <w:rFonts w:ascii="Times New Roman" w:hAnsi="Times New Roman" w:cs="Times New Roman"/>
+          <w:sz w:val="24"/>
+          <w:szCs w:val="24"/>
+        </w:rPr>
+        <w:t xml:space="preserve">, wogonoside, </w:t>
+      </w:r>
+      <w:proofErr w:type="spellStart"/>
+      <w:r>
+        <w:rPr>
+          <w:rFonts w:ascii="Times New Roman" w:hAnsi="Times New Roman" w:cs="Times New Roman"/>
+          <w:sz w:val="24"/>
+          <w:szCs w:val="24"/>
+        </w:rPr>
+        <w:t>apigeninG</w:t>
+      </w:r>
+      <w:proofErr w:type="spellEnd"/>
+      <w:r>
+        <w:rPr>
+          <w:rFonts w:ascii="Times New Roman" w:hAnsi="Times New Roman" w:cs="Times New Roman"/>
+          <w:sz w:val="24"/>
+          <w:szCs w:val="24"/>
+        </w:rPr>
+        <w:t>, baicalin, scutellarin, and oroxyloside) more often</w:t>
       </w:r>
       <w:r>
         <w:rPr>
@@ -5141,7 +5813,25 @@
           <w:sz w:val="24"/>
           <w:szCs w:val="24"/>
         </w:rPr>
-        <w:t xml:space="preserve"> than its non-glycosylated counterpart (chrysin, wogonin, apigenin, baicalein, scutellarein, and oroxylinA).</w:t>
+        <w:t xml:space="preserve"> than its non-glycosylated counterpart (chrysin, wogonin, apigenin, baicalein, scutellarein, and </w:t>
+      </w:r>
+      <w:proofErr w:type="spellStart"/>
+      <w:r>
+        <w:rPr>
+          <w:rFonts w:ascii="Times New Roman" w:hAnsi="Times New Roman" w:cs="Times New Roman"/>
+          <w:sz w:val="24"/>
+          <w:szCs w:val="24"/>
+        </w:rPr>
+        <w:t>oroxylinA</w:t>
+      </w:r>
+      <w:proofErr w:type="spellEnd"/>
+      <w:r>
+        <w:rPr>
+          <w:rFonts w:ascii="Times New Roman" w:hAnsi="Times New Roman" w:cs="Times New Roman"/>
+          <w:sz w:val="24"/>
+          <w:szCs w:val="24"/>
+        </w:rPr>
+        <w:t>).</w:t>
       </w:r>
       <w:r>
         <w:rPr>
@@ -5157,23 +5847,59 @@
           <w:sz w:val="24"/>
           <w:szCs w:val="24"/>
         </w:rPr>
-        <w:t xml:space="preserve"> The exception was hispiduli</w:t>
-      </w:r>
-      <w:r>
-        <w:rPr>
-          <w:rFonts w:ascii="Times New Roman" w:hAnsi="Times New Roman" w:cs="Times New Roman"/>
-          <w:sz w:val="24"/>
-          <w:szCs w:val="24"/>
-        </w:rPr>
-        <w:t>nG and hispidulin, as hispidulin was detected in 27 species</w:t>
-      </w:r>
-      <w:r>
-        <w:rPr>
-          <w:rFonts w:ascii="Times New Roman" w:hAnsi="Times New Roman" w:cs="Times New Roman"/>
-          <w:sz w:val="24"/>
-          <w:szCs w:val="24"/>
-        </w:rPr>
-        <w:t>, but hispidulinG in only one</w:t>
+        <w:t xml:space="preserve"> The exception was </w:t>
+      </w:r>
+      <w:proofErr w:type="spellStart"/>
+      <w:r>
+        <w:rPr>
+          <w:rFonts w:ascii="Times New Roman" w:hAnsi="Times New Roman" w:cs="Times New Roman"/>
+          <w:sz w:val="24"/>
+          <w:szCs w:val="24"/>
+        </w:rPr>
+        <w:t>hispiduli</w:t>
+      </w:r>
+      <w:r>
+        <w:rPr>
+          <w:rFonts w:ascii="Times New Roman" w:hAnsi="Times New Roman" w:cs="Times New Roman"/>
+          <w:sz w:val="24"/>
+          <w:szCs w:val="24"/>
+        </w:rPr>
+        <w:t>nG</w:t>
+      </w:r>
+      <w:proofErr w:type="spellEnd"/>
+      <w:r>
+        <w:rPr>
+          <w:rFonts w:ascii="Times New Roman" w:hAnsi="Times New Roman" w:cs="Times New Roman"/>
+          <w:sz w:val="24"/>
+          <w:szCs w:val="24"/>
+        </w:rPr>
+        <w:t xml:space="preserve"> and hispidulin, as hispidulin was detected in 27 species</w:t>
+      </w:r>
+      <w:r>
+        <w:rPr>
+          <w:rFonts w:ascii="Times New Roman" w:hAnsi="Times New Roman" w:cs="Times New Roman"/>
+          <w:sz w:val="24"/>
+          <w:szCs w:val="24"/>
+        </w:rPr>
+        <w:t xml:space="preserve">, but </w:t>
+      </w:r>
+      <w:proofErr w:type="spellStart"/>
+      <w:r>
+        <w:rPr>
+          <w:rFonts w:ascii="Times New Roman" w:hAnsi="Times New Roman" w:cs="Times New Roman"/>
+          <w:sz w:val="24"/>
+          <w:szCs w:val="24"/>
+        </w:rPr>
+        <w:t>hispidulinG</w:t>
+      </w:r>
+      <w:proofErr w:type="spellEnd"/>
+      <w:r>
+        <w:rPr>
+          <w:rFonts w:ascii="Times New Roman" w:hAnsi="Times New Roman" w:cs="Times New Roman"/>
+          <w:sz w:val="24"/>
+          <w:szCs w:val="24"/>
+        </w:rPr>
+        <w:t xml:space="preserve"> in only one</w:t>
       </w:r>
       <w:r>
         <w:rPr>
@@ -5197,7 +5923,43 @@
           <w:sz w:val="24"/>
           <w:szCs w:val="24"/>
         </w:rPr>
-        <w:t xml:space="preserve">Out of the five most commonly occurring phytochemicals, four were 4’-deoxyflavones (chrysinG, wogonoside, baicalin, and wognonin), </w:t>
+        <w:t>Out of the five most commonly occurring phytochemicals, four were 4’-deoxyflavones (</w:t>
+      </w:r>
+      <w:proofErr w:type="spellStart"/>
+      <w:r>
+        <w:rPr>
+          <w:rFonts w:ascii="Times New Roman" w:hAnsi="Times New Roman" w:cs="Times New Roman"/>
+          <w:sz w:val="24"/>
+          <w:szCs w:val="24"/>
+        </w:rPr>
+        <w:t>chrysinG</w:t>
+      </w:r>
+      <w:proofErr w:type="spellEnd"/>
+      <w:r>
+        <w:rPr>
+          <w:rFonts w:ascii="Times New Roman" w:hAnsi="Times New Roman" w:cs="Times New Roman"/>
+          <w:sz w:val="24"/>
+          <w:szCs w:val="24"/>
+        </w:rPr>
+        <w:t xml:space="preserve">, wogonoside, baicalin, and </w:t>
+      </w:r>
+      <w:proofErr w:type="spellStart"/>
+      <w:r>
+        <w:rPr>
+          <w:rFonts w:ascii="Times New Roman" w:hAnsi="Times New Roman" w:cs="Times New Roman"/>
+          <w:sz w:val="24"/>
+          <w:szCs w:val="24"/>
+        </w:rPr>
+        <w:t>wognonin</w:t>
+      </w:r>
+      <w:proofErr w:type="spellEnd"/>
+      <w:r>
+        <w:rPr>
+          <w:rFonts w:ascii="Times New Roman" w:hAnsi="Times New Roman" w:cs="Times New Roman"/>
+          <w:sz w:val="24"/>
+          <w:szCs w:val="24"/>
+        </w:rPr>
+        <w:t xml:space="preserve">), </w:t>
       </w:r>
       <w:r>
         <w:rPr>
@@ -5214,7 +5976,25 @@
           <w:szCs w:val="24"/>
         </w:rPr>
         <w:lastRenderedPageBreak/>
-        <w:t>a 4’-hydroxyflavone (apigeninG).</w:t>
+        <w:t>a 4’-hydroxyflavone (</w:t>
+      </w:r>
+      <w:proofErr w:type="spellStart"/>
+      <w:r>
+        <w:rPr>
+          <w:rFonts w:ascii="Times New Roman" w:hAnsi="Times New Roman" w:cs="Times New Roman"/>
+          <w:sz w:val="24"/>
+          <w:szCs w:val="24"/>
+        </w:rPr>
+        <w:t>apigeninG</w:t>
+      </w:r>
+      <w:proofErr w:type="spellEnd"/>
+      <w:r>
+        <w:rPr>
+          <w:rFonts w:ascii="Times New Roman" w:hAnsi="Times New Roman" w:cs="Times New Roman"/>
+          <w:sz w:val="24"/>
+          <w:szCs w:val="24"/>
+        </w:rPr>
+        <w:t>).</w:t>
       </w:r>
       <w:r>
         <w:rPr>
@@ -5288,7 +6068,25 @@
           <w:sz w:val="24"/>
           <w:szCs w:val="24"/>
         </w:rPr>
-        <w:t xml:space="preserve"> pathway. </w:t>
+        <w:t xml:space="preserve"> </w:t>
+      </w:r>
+      <w:proofErr w:type="gramStart"/>
+      <w:r>
+        <w:rPr>
+          <w:rFonts w:ascii="Times New Roman" w:hAnsi="Times New Roman" w:cs="Times New Roman"/>
+          <w:sz w:val="24"/>
+          <w:szCs w:val="24"/>
+        </w:rPr>
+        <w:t>pathway</w:t>
+      </w:r>
+      <w:proofErr w:type="gramEnd"/>
+      <w:r>
+        <w:rPr>
+          <w:rFonts w:ascii="Times New Roman" w:hAnsi="Times New Roman" w:cs="Times New Roman"/>
+          <w:sz w:val="24"/>
+          <w:szCs w:val="24"/>
+        </w:rPr>
+        <w:t xml:space="preserve">. </w:t>
       </w:r>
       <w:r>
         <w:rPr>
@@ -5565,7 +6363,32 @@
           <w:sz w:val="24"/>
           <w:szCs w:val="24"/>
         </w:rPr>
-        <w:t xml:space="preserve"> profiling, we identified 13 species with interesting accumulation patterns to investigate further. At least one species was selected from each of the five clades previously identified (Fig 1). The selected species were grown fresh, and tissue samples taken in triplicate from the roots, stems, and leaves of mature plants.</w:t>
+        <w:t xml:space="preserve"> profiling, we identified 13 species with interesting accumulation patterns to investigate further.</w:t>
+      </w:r>
+      <w:r>
+        <w:rPr>
+          <w:rFonts w:ascii="Times New Roman" w:hAnsi="Times New Roman" w:cs="Times New Roman"/>
+          <w:sz w:val="24"/>
+          <w:szCs w:val="24"/>
+        </w:rPr>
+        <w:t xml:space="preserve"> </w:t>
+      </w:r>
+      <w:r>
+        <w:rPr>
+          <w:rFonts w:ascii="Times New Roman" w:hAnsi="Times New Roman" w:cs="Times New Roman"/>
+          <w:color w:val="FF0000"/>
+          <w:sz w:val="24"/>
+          <w:szCs w:val="24"/>
+        </w:rPr>
+        <w:t>Comment on morphology of selected species? (Fig 3).</w:t>
+      </w:r>
+      <w:r>
+        <w:rPr>
+          <w:rFonts w:ascii="Times New Roman" w:hAnsi="Times New Roman" w:cs="Times New Roman"/>
+          <w:sz w:val="24"/>
+          <w:szCs w:val="24"/>
+        </w:rPr>
+        <w:t xml:space="preserve"> At least one species was selected from each of the five clades previously identified (Fig 1). The selected species were grown fresh, and tissue samples taken in triplicate from the roots, stems, and leaves of mature plants.</w:t>
       </w:r>
       <w:r>
         <w:rPr>
@@ -5589,23 +6412,7 @@
           <w:sz w:val="24"/>
           <w:szCs w:val="24"/>
         </w:rPr>
-        <w:t xml:space="preserve"> Phytochemical concentrations are expressed at a ratio of </w:t>
-      </w:r>
-      <w:r>
-        <w:rPr>
-          <w:rFonts w:ascii="Times New Roman" w:hAnsi="Times New Roman" w:cs="Times New Roman"/>
-          <w:sz w:val="24"/>
-          <w:szCs w:val="24"/>
-        </w:rPr>
-        <w:t>5 mg tissue / 1 mL solvent</w:t>
-      </w:r>
-      <w:r>
-        <w:rPr>
-          <w:rFonts w:ascii="Times New Roman" w:hAnsi="Times New Roman" w:cs="Times New Roman"/>
-          <w:sz w:val="24"/>
-          <w:szCs w:val="24"/>
-        </w:rPr>
-        <w:t>.</w:t>
+        <w:t xml:space="preserve"> Phytochemical concentrations are expressed at a ratio of 5 mg tissue / 1 mL solvent.</w:t>
       </w:r>
     </w:p>
     <w:p>
@@ -5639,23 +6446,7 @@
           <w:sz w:val="24"/>
           <w:szCs w:val="24"/>
         </w:rPr>
-        <w:t xml:space="preserve"> root-specific phytochemical profiling results, the </w:t>
-      </w:r>
-      <w:r>
-        <w:rPr>
-          <w:rFonts w:ascii="Times New Roman" w:hAnsi="Times New Roman" w:cs="Times New Roman"/>
-          <w:sz w:val="24"/>
-          <w:szCs w:val="24"/>
-        </w:rPr>
-        <w:t>4’-deoxyflavone</w:t>
-      </w:r>
-      <w:r>
-        <w:rPr>
-          <w:rFonts w:ascii="Times New Roman" w:hAnsi="Times New Roman" w:cs="Times New Roman"/>
-          <w:sz w:val="24"/>
-          <w:szCs w:val="24"/>
-        </w:rPr>
-        <w:t xml:space="preserve"> pathway </w:t>
+        <w:t xml:space="preserve"> root-specific phytochemical profiling results, the 4’-deoxyflavone pathway </w:t>
       </w:r>
       <w:r>
         <w:rPr>
@@ -5672,11 +6463,328 @@
           <w:szCs w:val="24"/>
         </w:rPr>
         <w:t xml:space="preserve"> very well conserved across all of the species we selected.</w:t>
+      </w:r>
+      <w:r>
+        <w:rPr>
+          <w:rFonts w:ascii="Times New Roman" w:hAnsi="Times New Roman" w:cs="Times New Roman"/>
+          <w:sz w:val="24"/>
+          <w:szCs w:val="24"/>
+        </w:rPr>
+        <w:t xml:space="preserve"> We detected </w:t>
+      </w:r>
+      <w:r>
+        <w:rPr>
+          <w:rFonts w:ascii="Times New Roman" w:hAnsi="Times New Roman" w:cs="Times New Roman"/>
+          <w:sz w:val="24"/>
+          <w:szCs w:val="24"/>
+        </w:rPr>
+        <w:t xml:space="preserve">wogonin, </w:t>
+      </w:r>
+      <w:proofErr w:type="spellStart"/>
+      <w:r>
+        <w:rPr>
+          <w:rFonts w:ascii="Times New Roman" w:hAnsi="Times New Roman" w:cs="Times New Roman"/>
+          <w:sz w:val="24"/>
+          <w:szCs w:val="24"/>
+        </w:rPr>
+        <w:t>oroxylinA</w:t>
+      </w:r>
+      <w:proofErr w:type="spellEnd"/>
+      <w:r>
+        <w:rPr>
+          <w:rFonts w:ascii="Times New Roman" w:hAnsi="Times New Roman" w:cs="Times New Roman"/>
+          <w:sz w:val="24"/>
+          <w:szCs w:val="24"/>
+        </w:rPr>
+        <w:t>, baicalein, or their glycosylated forms in the majority</w:t>
+      </w:r>
+      <w:r>
+        <w:rPr>
+          <w:rFonts w:ascii="Times New Roman" w:hAnsi="Times New Roman" w:cs="Times New Roman"/>
+          <w:sz w:val="24"/>
+          <w:szCs w:val="24"/>
+        </w:rPr>
+        <w:t xml:space="preserve"> of</w:t>
+      </w:r>
+      <w:r>
+        <w:rPr>
+          <w:rFonts w:ascii="Times New Roman" w:hAnsi="Times New Roman" w:cs="Times New Roman"/>
+          <w:sz w:val="24"/>
+          <w:szCs w:val="24"/>
+        </w:rPr>
+        <w:t xml:space="preserve"> root samples from </w:t>
+      </w:r>
+      <w:r>
+        <w:rPr>
+          <w:rFonts w:ascii="Times New Roman" w:hAnsi="Times New Roman" w:cs="Times New Roman"/>
+          <w:sz w:val="24"/>
+          <w:szCs w:val="24"/>
+        </w:rPr>
+        <w:t xml:space="preserve">the 13 species. </w:t>
+      </w:r>
+      <w:r>
+        <w:rPr>
+          <w:rFonts w:ascii="Times New Roman" w:hAnsi="Times New Roman" w:cs="Times New Roman"/>
+          <w:sz w:val="24"/>
+          <w:szCs w:val="24"/>
+        </w:rPr>
+        <w:t xml:space="preserve">A notable exception was </w:t>
+      </w:r>
+      <w:r>
+        <w:rPr>
+          <w:rFonts w:ascii="Times New Roman" w:hAnsi="Times New Roman" w:cs="Times New Roman"/>
+          <w:i/>
+          <w:iCs/>
+          <w:sz w:val="24"/>
+          <w:szCs w:val="24"/>
+        </w:rPr>
+        <w:t>S. insignis</w:t>
+      </w:r>
+      <w:r>
+        <w:rPr>
+          <w:rFonts w:ascii="Times New Roman" w:hAnsi="Times New Roman" w:cs="Times New Roman"/>
+          <w:sz w:val="24"/>
+          <w:szCs w:val="24"/>
+        </w:rPr>
+        <w:t xml:space="preserve">, which accumulated only wogonin and wogonoside </w:t>
+      </w:r>
+      <w:r>
+        <w:rPr>
+          <w:rFonts w:ascii="Times New Roman" w:hAnsi="Times New Roman" w:cs="Times New Roman"/>
+          <w:sz w:val="24"/>
+          <w:szCs w:val="24"/>
+        </w:rPr>
+        <w:t>at</w:t>
+      </w:r>
+      <w:r>
+        <w:rPr>
+          <w:rFonts w:ascii="Times New Roman" w:hAnsi="Times New Roman" w:cs="Times New Roman"/>
+          <w:sz w:val="24"/>
+          <w:szCs w:val="24"/>
+        </w:rPr>
+        <w:t xml:space="preserve"> </w:t>
+      </w:r>
+      <w:r>
+        <w:rPr>
+          <w:rFonts w:ascii="Times New Roman" w:hAnsi="Times New Roman" w:cs="Times New Roman"/>
+          <w:color w:val="FF0000"/>
+          <w:sz w:val="24"/>
+          <w:szCs w:val="24"/>
+        </w:rPr>
+        <w:t>relatively</w:t>
+      </w:r>
+      <w:r>
+        <w:rPr>
+          <w:rFonts w:ascii="Times New Roman" w:hAnsi="Times New Roman" w:cs="Times New Roman"/>
+          <w:color w:val="FF0000"/>
+          <w:sz w:val="24"/>
+          <w:szCs w:val="24"/>
+        </w:rPr>
+        <w:t xml:space="preserve"> </w:t>
+      </w:r>
+      <w:r>
+        <w:rPr>
+          <w:rFonts w:ascii="Times New Roman" w:hAnsi="Times New Roman" w:cs="Times New Roman"/>
+          <w:color w:val="FF0000"/>
+          <w:sz w:val="24"/>
+          <w:szCs w:val="24"/>
+        </w:rPr>
+        <w:t>low</w:t>
+      </w:r>
+      <w:r>
+        <w:rPr>
+          <w:rFonts w:ascii="Times New Roman" w:hAnsi="Times New Roman" w:cs="Times New Roman"/>
+          <w:color w:val="FF0000"/>
+          <w:sz w:val="24"/>
+          <w:szCs w:val="24"/>
+        </w:rPr>
+        <w:t xml:space="preserve"> concentrations</w:t>
+      </w:r>
+      <w:r>
+        <w:rPr>
+          <w:rFonts w:ascii="Times New Roman" w:hAnsi="Times New Roman" w:cs="Times New Roman"/>
+          <w:sz w:val="24"/>
+          <w:szCs w:val="24"/>
+        </w:rPr>
+        <w:t xml:space="preserve"> – </w:t>
+      </w:r>
+      <w:r>
+        <w:rPr>
+          <w:rFonts w:ascii="Times New Roman" w:hAnsi="Times New Roman" w:cs="Times New Roman"/>
+          <w:color w:val="FF0000"/>
+          <w:sz w:val="24"/>
+          <w:szCs w:val="24"/>
+        </w:rPr>
+        <w:t>exact #</w:t>
+      </w:r>
+      <w:r>
+        <w:rPr>
+          <w:rFonts w:ascii="Times New Roman" w:hAnsi="Times New Roman" w:cs="Times New Roman"/>
+          <w:sz w:val="24"/>
+          <w:szCs w:val="24"/>
+        </w:rPr>
+        <w:t>.</w:t>
+      </w:r>
+      <w:r>
+        <w:rPr>
+          <w:rFonts w:ascii="Times New Roman" w:hAnsi="Times New Roman" w:cs="Times New Roman"/>
+          <w:sz w:val="24"/>
+          <w:szCs w:val="24"/>
+        </w:rPr>
+        <w:t xml:space="preserve"> </w:t>
+      </w:r>
+      <w:r>
+        <w:rPr>
+          <w:rFonts w:ascii="Times New Roman" w:hAnsi="Times New Roman" w:cs="Times New Roman"/>
+          <w:sz w:val="24"/>
+          <w:szCs w:val="24"/>
+        </w:rPr>
+        <w:t xml:space="preserve">Interestingly, although chrysin serves as a precursor </w:t>
+      </w:r>
+      <w:r>
+        <w:rPr>
+          <w:rFonts w:ascii="Times New Roman" w:hAnsi="Times New Roman" w:cs="Times New Roman"/>
+          <w:sz w:val="24"/>
+          <w:szCs w:val="24"/>
+        </w:rPr>
+        <w:lastRenderedPageBreak/>
+        <w:t xml:space="preserve">for </w:t>
+      </w:r>
+      <w:r>
+        <w:rPr>
+          <w:rFonts w:ascii="Times New Roman" w:hAnsi="Times New Roman" w:cs="Times New Roman"/>
+          <w:sz w:val="24"/>
+          <w:szCs w:val="24"/>
+        </w:rPr>
+        <w:t>all</w:t>
+      </w:r>
+      <w:r>
+        <w:rPr>
+          <w:rFonts w:ascii="Times New Roman" w:hAnsi="Times New Roman" w:cs="Times New Roman"/>
+          <w:sz w:val="24"/>
+          <w:szCs w:val="24"/>
+        </w:rPr>
+        <w:t xml:space="preserve"> the 4’-deoxyflavonoids we quantified, </w:t>
+      </w:r>
+      <w:r>
+        <w:rPr>
+          <w:rFonts w:ascii="Times New Roman" w:hAnsi="Times New Roman" w:cs="Times New Roman"/>
+          <w:sz w:val="24"/>
+          <w:szCs w:val="24"/>
+        </w:rPr>
+        <w:t xml:space="preserve">we only detected chrysin in the </w:t>
+      </w:r>
+      <w:r>
+        <w:rPr>
+          <w:rFonts w:ascii="Times New Roman" w:hAnsi="Times New Roman" w:cs="Times New Roman"/>
+          <w:sz w:val="24"/>
+          <w:szCs w:val="24"/>
+        </w:rPr>
+        <w:t>root tissues</w:t>
+      </w:r>
+      <w:r>
+        <w:rPr>
+          <w:rFonts w:ascii="Times New Roman" w:hAnsi="Times New Roman" w:cs="Times New Roman"/>
+          <w:sz w:val="24"/>
+          <w:szCs w:val="24"/>
+        </w:rPr>
+        <w:t xml:space="preserve"> of 2 species</w:t>
+      </w:r>
+      <w:r>
+        <w:rPr>
+          <w:rFonts w:ascii="Times New Roman" w:hAnsi="Times New Roman" w:cs="Times New Roman"/>
+          <w:sz w:val="24"/>
+          <w:szCs w:val="24"/>
+        </w:rPr>
+        <w:t xml:space="preserve">, and its glycosylated form, </w:t>
+      </w:r>
+      <w:proofErr w:type="spellStart"/>
+      <w:r>
+        <w:rPr>
+          <w:rFonts w:ascii="Times New Roman" w:hAnsi="Times New Roman" w:cs="Times New Roman"/>
+          <w:sz w:val="24"/>
+          <w:szCs w:val="24"/>
+        </w:rPr>
+        <w:t>chrysinG</w:t>
+      </w:r>
+      <w:proofErr w:type="spellEnd"/>
+      <w:r>
+        <w:rPr>
+          <w:rFonts w:ascii="Times New Roman" w:hAnsi="Times New Roman" w:cs="Times New Roman"/>
+          <w:sz w:val="24"/>
+          <w:szCs w:val="24"/>
+        </w:rPr>
+        <w:t>, in 7</w:t>
+      </w:r>
+      <w:r>
+        <w:rPr>
+          <w:rFonts w:ascii="Times New Roman" w:hAnsi="Times New Roman" w:cs="Times New Roman"/>
+          <w:sz w:val="24"/>
+          <w:szCs w:val="24"/>
+        </w:rPr>
+        <w:t xml:space="preserve">. </w:t>
+      </w:r>
+      <w:r>
+        <w:rPr>
+          <w:rFonts w:ascii="Times New Roman" w:hAnsi="Times New Roman" w:cs="Times New Roman"/>
+          <w:sz w:val="24"/>
+          <w:szCs w:val="24"/>
+        </w:rPr>
+        <w:t>This rarity in detection is possibly a result of c</w:t>
+      </w:r>
+      <w:r>
+        <w:rPr>
+          <w:rFonts w:ascii="Times New Roman" w:hAnsi="Times New Roman" w:cs="Times New Roman"/>
+          <w:sz w:val="24"/>
+          <w:szCs w:val="24"/>
+        </w:rPr>
+        <w:t xml:space="preserve">hrysin </w:t>
+      </w:r>
+      <w:r>
+        <w:rPr>
+          <w:rFonts w:ascii="Times New Roman" w:hAnsi="Times New Roman" w:cs="Times New Roman"/>
+          <w:sz w:val="24"/>
+          <w:szCs w:val="24"/>
+        </w:rPr>
+        <w:t xml:space="preserve">rapidly </w:t>
+      </w:r>
+      <w:r>
+        <w:rPr>
+          <w:rFonts w:ascii="Times New Roman" w:hAnsi="Times New Roman" w:cs="Times New Roman"/>
+          <w:sz w:val="24"/>
+          <w:szCs w:val="24"/>
+        </w:rPr>
+        <w:t xml:space="preserve">being converted into downstream products before it accumulates to </w:t>
+      </w:r>
+      <w:r>
+        <w:rPr>
+          <w:rFonts w:ascii="Times New Roman" w:hAnsi="Times New Roman" w:cs="Times New Roman"/>
+          <w:sz w:val="24"/>
+          <w:szCs w:val="24"/>
+        </w:rPr>
+        <w:t>a level</w:t>
+      </w:r>
+      <w:r>
+        <w:rPr>
+          <w:rFonts w:ascii="Times New Roman" w:hAnsi="Times New Roman" w:cs="Times New Roman"/>
+          <w:sz w:val="24"/>
+          <w:szCs w:val="24"/>
+        </w:rPr>
+        <w:t xml:space="preserve"> detectable by our HPLC method.</w:t>
+      </w:r>
+      <w:r>
+        <w:rPr>
+          <w:rFonts w:ascii="Times New Roman" w:hAnsi="Times New Roman" w:cs="Times New Roman"/>
+          <w:sz w:val="24"/>
+          <w:szCs w:val="24"/>
+        </w:rPr>
+        <w:t xml:space="preserve"> </w:t>
       </w:r>
     </w:p>
     <w:p>
       <w:pPr>
         <w:spacing w:after="0" w:line="480" w:lineRule="auto"/>
+        <w:ind w:firstLine="720"/>
         <w:rPr>
           <w:rFonts w:ascii="Times New Roman" w:hAnsi="Times New Roman" w:cs="Times New Roman"/>
           <w:sz w:val="24"/>
@@ -5689,19 +6797,373 @@
           <w:sz w:val="24"/>
           <w:szCs w:val="24"/>
         </w:rPr>
-        <w:tab/>
-        <w:t>Proposed aerial flavonoids are mostly specific to aerial tissues, but root flavonoids are non-specific</w:t>
+        <w:t xml:space="preserve">The absence of 4’-hydroxyflavones in </w:t>
+      </w:r>
+      <w:r>
+        <w:rPr>
+          <w:rFonts w:ascii="Times New Roman" w:hAnsi="Times New Roman" w:cs="Times New Roman"/>
+          <w:sz w:val="24"/>
+          <w:szCs w:val="24"/>
+        </w:rPr>
+        <w:t>the root tissues of all but 3 species</w:t>
+      </w:r>
+      <w:r>
+        <w:rPr>
+          <w:rFonts w:ascii="Times New Roman" w:hAnsi="Times New Roman" w:cs="Times New Roman"/>
+          <w:sz w:val="24"/>
+          <w:szCs w:val="24"/>
+        </w:rPr>
+        <w:t xml:space="preserve"> (</w:t>
+      </w:r>
+      <w:r>
+        <w:rPr>
+          <w:rFonts w:ascii="Times New Roman" w:hAnsi="Times New Roman" w:cs="Times New Roman"/>
+          <w:i/>
+          <w:iCs/>
+          <w:sz w:val="24"/>
+          <w:szCs w:val="24"/>
+        </w:rPr>
+        <w:t>S. barbata</w:t>
+      </w:r>
+      <w:r>
+        <w:rPr>
+          <w:rFonts w:ascii="Times New Roman" w:hAnsi="Times New Roman" w:cs="Times New Roman"/>
+          <w:sz w:val="24"/>
+          <w:szCs w:val="24"/>
+        </w:rPr>
+        <w:t xml:space="preserve">, </w:t>
+      </w:r>
+      <w:r>
+        <w:rPr>
+          <w:rFonts w:ascii="Times New Roman" w:hAnsi="Times New Roman" w:cs="Times New Roman"/>
+          <w:i/>
+          <w:iCs/>
+          <w:sz w:val="24"/>
+          <w:szCs w:val="24"/>
+        </w:rPr>
+        <w:t>S. arenicola</w:t>
+      </w:r>
+      <w:r>
+        <w:rPr>
+          <w:rFonts w:ascii="Times New Roman" w:hAnsi="Times New Roman" w:cs="Times New Roman"/>
+          <w:sz w:val="24"/>
+          <w:szCs w:val="24"/>
+        </w:rPr>
+        <w:t xml:space="preserve">, and </w:t>
+      </w:r>
+      <w:r>
+        <w:rPr>
+          <w:rFonts w:ascii="Times New Roman" w:hAnsi="Times New Roman" w:cs="Times New Roman"/>
+          <w:i/>
+          <w:iCs/>
+          <w:sz w:val="24"/>
+          <w:szCs w:val="24"/>
+        </w:rPr>
+        <w:t xml:space="preserve">S. </w:t>
+      </w:r>
+      <w:proofErr w:type="spellStart"/>
+      <w:r>
+        <w:rPr>
+          <w:rFonts w:ascii="Times New Roman" w:hAnsi="Times New Roman" w:cs="Times New Roman"/>
+          <w:i/>
+          <w:iCs/>
+          <w:sz w:val="24"/>
+          <w:szCs w:val="24"/>
+        </w:rPr>
+        <w:t>leonardii</w:t>
+      </w:r>
+      <w:proofErr w:type="spellEnd"/>
+      <w:r>
+        <w:rPr>
+          <w:rFonts w:ascii="Times New Roman" w:hAnsi="Times New Roman" w:cs="Times New Roman"/>
+          <w:sz w:val="24"/>
+          <w:szCs w:val="24"/>
+        </w:rPr>
+        <w:t>)</w:t>
+      </w:r>
+      <w:r>
+        <w:rPr>
+          <w:rFonts w:ascii="Times New Roman" w:hAnsi="Times New Roman" w:cs="Times New Roman"/>
+          <w:sz w:val="24"/>
+          <w:szCs w:val="24"/>
+        </w:rPr>
+        <w:t xml:space="preserve"> indicates </w:t>
+      </w:r>
+      <w:r>
+        <w:rPr>
+          <w:rFonts w:ascii="Times New Roman" w:hAnsi="Times New Roman" w:cs="Times New Roman"/>
+          <w:sz w:val="24"/>
+          <w:szCs w:val="24"/>
+        </w:rPr>
+        <w:t>the specificity of the</w:t>
+      </w:r>
+      <w:r>
+        <w:rPr>
+          <w:rFonts w:ascii="Times New Roman" w:hAnsi="Times New Roman" w:cs="Times New Roman"/>
+          <w:sz w:val="24"/>
+          <w:szCs w:val="24"/>
+        </w:rPr>
+        <w:t xml:space="preserve"> 4’-hydroxyflavone</w:t>
+      </w:r>
+      <w:r>
+        <w:rPr>
+          <w:rFonts w:ascii="Times New Roman" w:hAnsi="Times New Roman" w:cs="Times New Roman"/>
+          <w:sz w:val="24"/>
+          <w:szCs w:val="24"/>
+        </w:rPr>
+        <w:t xml:space="preserve"> biosynthetic pathway </w:t>
+      </w:r>
+      <w:r>
+        <w:rPr>
+          <w:rFonts w:ascii="Times New Roman" w:hAnsi="Times New Roman" w:cs="Times New Roman"/>
+          <w:sz w:val="24"/>
+          <w:szCs w:val="24"/>
+        </w:rPr>
+        <w:t>to the aerial tissues of the plant</w:t>
+      </w:r>
+      <w:r>
+        <w:rPr>
+          <w:rFonts w:ascii="Times New Roman" w:hAnsi="Times New Roman" w:cs="Times New Roman"/>
+          <w:sz w:val="24"/>
+          <w:szCs w:val="24"/>
+        </w:rPr>
+        <w:t xml:space="preserve">, in line with that described for </w:t>
+      </w:r>
+      <w:r>
+        <w:rPr>
+          <w:rFonts w:ascii="Times New Roman" w:hAnsi="Times New Roman" w:cs="Times New Roman"/>
+          <w:i/>
+          <w:iCs/>
+          <w:sz w:val="24"/>
+          <w:szCs w:val="24"/>
+        </w:rPr>
+        <w:t xml:space="preserve">S. baicalensis </w:t>
+      </w:r>
+      <w:r>
+        <w:rPr>
+          <w:rFonts w:ascii="Times New Roman" w:hAnsi="Times New Roman" w:cs="Times New Roman"/>
+          <w:i/>
+          <w:iCs/>
+          <w:sz w:val="24"/>
+          <w:szCs w:val="24"/>
+        </w:rPr>
+        <w:fldChar w:fldCharType="begin"/>
+      </w:r>
+      <w:r>
+        <w:rPr>
+          <w:rFonts w:ascii="Times New Roman" w:hAnsi="Times New Roman" w:cs="Times New Roman"/>
+          <w:i/>
+          <w:iCs/>
+          <w:sz w:val="24"/>
+          <w:szCs w:val="24"/>
+        </w:rPr>
+        <w:instrText xml:space="preserve"> ADDIN ZOTERO_ITEM CSL_CITATION {"citationID":"CjF4NVZs","properties":{"formattedCitation":"(Q. Zhao, Zhang, et al., 2016)","plainCitation":"(Q. Zhao, Zhang, et al., 2016)","noteIndex":0},"citationItems":[{"id":6,"uris":["http://zotero.org/users/local/KHNG6xlm/items/7WDATX6W"],"uri":["http://zotero.org/users/local/KHNG6xlm/items/7WDATX6W"],"itemData":{"id":6,"type":"article-journal","abstract":"Wogonin and baicalein are bioactive flavones in the popular Chinese herbal remedy Huang-Qin (Scutellaria baicalensis Georgi). These specialized flavones lack a 4′-hydroxyl group on the B ring (4′-deoxyflavones) and induce apoptosis in a wide spectrum of human tumor cells in vitro and inhibit tumor growth in vivo in different mouse tumor models. Root-specific flavones (RSFs) from Scutellaria have a variety of reported additional beneficial effects including antioxidant and antiviral properties. We describe the characterization of a new pathway for the synthesis of these compounds, in which pinocembrin (a 4′-deoxyflavanone) serves as a key intermediate. Although two genes encoding flavone synthase II (FNSII) are expressed in the roots of S. baicalensis, FNSII-1 has broad specificity for flavanones as substrates, whereas FNSII-2 is specific for pinocembrin. FNSII-2 is responsible for the synthesis of 4′-deoxyRSFs, such as chrysin and wogonin, wogonoside, baicalein, and baicalin, which are synthesized from chrysin. A gene encoding a cinnamic acid–specific coenzyme A ligase (SbCLL-7), which is highly expressed in roots, is required for the synthesis of RSFs by FNSII-2, as demonstrated by gene silencing. A specific isoform of chalcone synthase (SbCHS-2) that is highly expressed in roots producing RSFs is also required for the synthesis of chrysin. Our studies reveal a recently evolved pathway for biosynthesis of specific, bioactive 4′-deoxyflavones in the roots of S. baicalensis.\nScutellaria baicalensis (Huang-Qin in Chinese medicine) produces bioactive 4′-deoxyflavones by a newly evolved metabolic pathway.\nScutellaria baicalensis (Huang-Qin in Chinese medicine) produces bioactive 4′-deoxyflavones by a newly evolved metabolic pathway.","container-title":"Science Advances","DOI":"10.1126/sciadv.1501780","ISSN":"2375-2548","issue":"4","language":"en","page":"e1501780","source":"advances.sciencemag.org","title":"A specialized flavone biosynthetic pathway has evolved in the medicinal plant, Scutellaria baicalensis","volume":"2","author":[{"family":"Zhao","given":"Qing"},{"family":"Zhang","given":"Yang"},{"family":"Wang","given":"Gang"},{"family":"Hill","given":"Lionel"},{"family":"Weng","given":"Jing-Ke"},{"family":"Chen","given":"Xiao-Ya"},{"family":"Xue","given":"Hongwei"},{"family":"Martin","given":"Cathie"}],"issued":{"date-parts":[["2016",4,1]]}}}],"schema":"https://github.com/citation-style-language/schema/raw/master/csl-citation.json"} </w:instrText>
+      </w:r>
+      <w:r>
+        <w:rPr>
+          <w:rFonts w:ascii="Times New Roman" w:hAnsi="Times New Roman" w:cs="Times New Roman"/>
+          <w:i/>
+          <w:iCs/>
+          <w:sz w:val="24"/>
+          <w:szCs w:val="24"/>
+        </w:rPr>
+        <w:fldChar w:fldCharType="separate"/>
+      </w:r>
+      <w:r>
+        <w:rPr>
+          <w:rFonts w:ascii="Times New Roman" w:hAnsi="Times New Roman" w:cs="Times New Roman"/>
+          <w:sz w:val="24"/>
+        </w:rPr>
+        <w:t>(Q. Zhao, Zhang, et al., 2016)</w:t>
+      </w:r>
+      <w:r>
+        <w:rPr>
+          <w:rFonts w:ascii="Times New Roman" w:hAnsi="Times New Roman" w:cs="Times New Roman"/>
+          <w:i/>
+          <w:iCs/>
+          <w:sz w:val="24"/>
+          <w:szCs w:val="24"/>
+        </w:rPr>
+        <w:fldChar w:fldCharType="end"/>
+      </w:r>
+      <w:r>
+        <w:rPr>
+          <w:rFonts w:ascii="Times New Roman" w:hAnsi="Times New Roman" w:cs="Times New Roman"/>
+          <w:sz w:val="24"/>
+          <w:szCs w:val="24"/>
+        </w:rPr>
+        <w:t>.</w:t>
+      </w:r>
+      <w:r>
+        <w:rPr>
+          <w:rFonts w:ascii="Times New Roman" w:hAnsi="Times New Roman" w:cs="Times New Roman"/>
+          <w:sz w:val="24"/>
+          <w:szCs w:val="24"/>
+        </w:rPr>
+        <w:t xml:space="preserve"> </w:t>
+      </w:r>
+      <w:r>
+        <w:rPr>
+          <w:rFonts w:ascii="Times New Roman" w:hAnsi="Times New Roman" w:cs="Times New Roman"/>
+          <w:sz w:val="24"/>
+          <w:szCs w:val="24"/>
+        </w:rPr>
+        <w:t xml:space="preserve">Of the </w:t>
+      </w:r>
+      <w:r>
+        <w:rPr>
+          <w:rFonts w:ascii="Times New Roman" w:hAnsi="Times New Roman" w:cs="Times New Roman"/>
+          <w:sz w:val="24"/>
+          <w:szCs w:val="24"/>
+        </w:rPr>
+        <w:t>three species</w:t>
+      </w:r>
+      <w:r>
+        <w:rPr>
+          <w:rFonts w:ascii="Times New Roman" w:hAnsi="Times New Roman" w:cs="Times New Roman"/>
+          <w:sz w:val="24"/>
+          <w:szCs w:val="24"/>
+        </w:rPr>
+        <w:t xml:space="preserve"> we found to contain 4’-hydroxyflavones in their root tissues</w:t>
+      </w:r>
+      <w:r>
+        <w:rPr>
+          <w:rFonts w:ascii="Times New Roman" w:hAnsi="Times New Roman" w:cs="Times New Roman"/>
+          <w:sz w:val="24"/>
+          <w:szCs w:val="24"/>
+        </w:rPr>
+        <w:t xml:space="preserve">, </w:t>
+      </w:r>
+      <w:r>
+        <w:rPr>
+          <w:rFonts w:ascii="Times New Roman" w:hAnsi="Times New Roman" w:cs="Times New Roman"/>
+          <w:i/>
+          <w:iCs/>
+          <w:sz w:val="24"/>
+          <w:szCs w:val="24"/>
+        </w:rPr>
+        <w:t xml:space="preserve">S. arenicola </w:t>
+      </w:r>
+      <w:r>
+        <w:rPr>
+          <w:rFonts w:ascii="Times New Roman" w:hAnsi="Times New Roman" w:cs="Times New Roman"/>
+          <w:sz w:val="24"/>
+          <w:szCs w:val="24"/>
+        </w:rPr>
+        <w:t xml:space="preserve">accumulated the highest amount, with ... </w:t>
+      </w:r>
+      <w:proofErr w:type="spellStart"/>
+      <w:r>
+        <w:rPr>
+          <w:rFonts w:ascii="Times New Roman" w:hAnsi="Times New Roman" w:cs="Times New Roman"/>
+          <w:sz w:val="24"/>
+          <w:szCs w:val="24"/>
+        </w:rPr>
+        <w:t>uM</w:t>
+      </w:r>
+      <w:proofErr w:type="spellEnd"/>
+      <w:r>
+        <w:rPr>
+          <w:rFonts w:ascii="Times New Roman" w:hAnsi="Times New Roman" w:cs="Times New Roman"/>
+          <w:sz w:val="24"/>
+          <w:szCs w:val="24"/>
+        </w:rPr>
+        <w:t xml:space="preserve"> of scutellarin. Interestingly, we detected a much smaller concentration of scutellarin in the stems of </w:t>
+      </w:r>
+      <w:r>
+        <w:rPr>
+          <w:rFonts w:ascii="Times New Roman" w:hAnsi="Times New Roman" w:cs="Times New Roman"/>
+          <w:i/>
+          <w:iCs/>
+          <w:sz w:val="24"/>
+          <w:szCs w:val="24"/>
+        </w:rPr>
+        <w:t xml:space="preserve">S. </w:t>
+      </w:r>
+      <w:r>
+        <w:rPr>
+          <w:rFonts w:ascii="Times New Roman" w:hAnsi="Times New Roman" w:cs="Times New Roman"/>
+          <w:i/>
+          <w:iCs/>
+          <w:sz w:val="24"/>
+          <w:szCs w:val="24"/>
+        </w:rPr>
+        <w:t>arenicola</w:t>
+      </w:r>
+      <w:r>
+        <w:rPr>
+          <w:rFonts w:ascii="Times New Roman" w:hAnsi="Times New Roman" w:cs="Times New Roman"/>
+          <w:sz w:val="24"/>
+          <w:szCs w:val="24"/>
+        </w:rPr>
+        <w:t xml:space="preserve">, and none in its leaves. </w:t>
+      </w:r>
+      <w:r>
+        <w:rPr>
+          <w:rFonts w:ascii="Times New Roman" w:hAnsi="Times New Roman" w:cs="Times New Roman"/>
+          <w:sz w:val="24"/>
+          <w:szCs w:val="24"/>
+        </w:rPr>
+        <w:t xml:space="preserve">This accumulation pattern </w:t>
+      </w:r>
+      <w:r>
+        <w:rPr>
+          <w:rFonts w:ascii="Times New Roman" w:hAnsi="Times New Roman" w:cs="Times New Roman"/>
+          <w:sz w:val="24"/>
+          <w:szCs w:val="24"/>
+        </w:rPr>
+        <w:t>suggests</w:t>
+      </w:r>
+      <w:r>
+        <w:rPr>
+          <w:rFonts w:ascii="Times New Roman" w:hAnsi="Times New Roman" w:cs="Times New Roman"/>
+          <w:sz w:val="24"/>
+          <w:szCs w:val="24"/>
+        </w:rPr>
+        <w:t xml:space="preserve"> that </w:t>
+      </w:r>
+      <w:r>
+        <w:rPr>
+          <w:rFonts w:ascii="Times New Roman" w:hAnsi="Times New Roman" w:cs="Times New Roman"/>
+          <w:sz w:val="24"/>
+          <w:szCs w:val="24"/>
+        </w:rPr>
+        <w:t xml:space="preserve">the </w:t>
+      </w:r>
+      <w:r>
+        <w:rPr>
+          <w:rFonts w:ascii="Times New Roman" w:hAnsi="Times New Roman" w:cs="Times New Roman"/>
+          <w:sz w:val="24"/>
+          <w:szCs w:val="24"/>
+        </w:rPr>
+        <w:t xml:space="preserve">biosynthetic enzymes responsible for scutellarin production are active in the roots of </w:t>
+      </w:r>
+      <w:r>
+        <w:rPr>
+          <w:rFonts w:ascii="Times New Roman" w:hAnsi="Times New Roman" w:cs="Times New Roman"/>
+          <w:i/>
+          <w:iCs/>
+          <w:sz w:val="24"/>
+          <w:szCs w:val="24"/>
+        </w:rPr>
+        <w:t>S. arenicola</w:t>
+      </w:r>
+      <w:r>
+        <w:rPr>
+          <w:rFonts w:ascii="Times New Roman" w:hAnsi="Times New Roman" w:cs="Times New Roman"/>
+          <w:sz w:val="24"/>
+          <w:szCs w:val="24"/>
+        </w:rPr>
+        <w:t>, and scutellarin is not just simply being transported from the aerial tissues.</w:t>
       </w:r>
     </w:p>
     <w:p>
       <w:pPr>
         <w:spacing w:after="0" w:line="480" w:lineRule="auto"/>
-        <w:rPr>
-          <w:rFonts w:ascii="Times New Roman" w:hAnsi="Times New Roman" w:cs="Times New Roman"/>
-          <w:b/>
-          <w:bCs/>
-          <w:i/>
-          <w:iCs/>
+        <w:ind w:firstLine="720"/>
+        <w:rPr>
+          <w:rFonts w:ascii="Times New Roman" w:hAnsi="Times New Roman" w:cs="Times New Roman"/>
+          <w:color w:val="FF0000"/>
           <w:sz w:val="24"/>
           <w:szCs w:val="24"/>
         </w:rPr>
@@ -5709,24 +7171,51 @@
       <w:r>
         <w:rPr>
           <w:rFonts w:ascii="Times New Roman" w:hAnsi="Times New Roman" w:cs="Times New Roman"/>
-          <w:b/>
-          <w:bCs/>
-          <w:i/>
-          <w:iCs/>
-          <w:sz w:val="24"/>
-          <w:szCs w:val="24"/>
-        </w:rPr>
-        <w:tab/>
-        <w:t>Genome size estimations –</w:t>
+          <w:sz w:val="24"/>
+          <w:szCs w:val="24"/>
+        </w:rPr>
+        <w:t xml:space="preserve">Although root-specific phytochemical profiles </w:t>
+      </w:r>
+      <w:r>
+        <w:rPr>
+          <w:rFonts w:ascii="Times New Roman" w:hAnsi="Times New Roman" w:cs="Times New Roman"/>
+          <w:sz w:val="24"/>
+          <w:szCs w:val="24"/>
+        </w:rPr>
+        <w:t xml:space="preserve">were relatively consistent across the 13 species we selected, aerial tissue-specific profiles were much more varied. We detected a mix of 4’-deoxyflavones and 4’-hydroxyflavones </w:t>
+      </w:r>
+      <w:r>
+        <w:rPr>
+          <w:rFonts w:ascii="Times New Roman" w:hAnsi="Times New Roman" w:cs="Times New Roman"/>
+          <w:sz w:val="24"/>
+          <w:szCs w:val="24"/>
+        </w:rPr>
+        <w:t>in the leaves of 8 species. Two species accumulated exclusively 4’-deoxyflavones in their leaves, and 3 accumulated exclusively 4’-hydroxyflavones in their leaves.</w:t>
+      </w:r>
+      <w:r>
+        <w:rPr>
+          <w:rFonts w:ascii="Times New Roman" w:hAnsi="Times New Roman" w:cs="Times New Roman"/>
+          <w:sz w:val="24"/>
+          <w:szCs w:val="24"/>
+        </w:rPr>
+        <w:t xml:space="preserve"> </w:t>
+      </w:r>
+      <w:r>
+        <w:rPr>
+          <w:rFonts w:ascii="Times New Roman" w:hAnsi="Times New Roman" w:cs="Times New Roman"/>
+          <w:color w:val="FF0000"/>
+          <w:sz w:val="24"/>
+          <w:szCs w:val="24"/>
+        </w:rPr>
+        <w:t>General comments about species – havanensis with high accumulation, insignis with low</w:t>
       </w:r>
     </w:p>
     <w:p>
       <w:pPr>
         <w:spacing w:after="0" w:line="480" w:lineRule="auto"/>
-        <w:rPr>
-          <w:rFonts w:ascii="Times New Roman" w:hAnsi="Times New Roman" w:cs="Times New Roman"/>
-          <w:b/>
-          <w:bCs/>
+        <w:ind w:firstLine="720"/>
+        <w:rPr>
+          <w:rFonts w:ascii="Times New Roman" w:hAnsi="Times New Roman" w:cs="Times New Roman"/>
           <w:sz w:val="24"/>
           <w:szCs w:val="24"/>
         </w:rPr>
@@ -5734,38 +7223,913 @@
       <w:r>
         <w:rPr>
           <w:rFonts w:ascii="Times New Roman" w:hAnsi="Times New Roman" w:cs="Times New Roman"/>
-          <w:b/>
-          <w:bCs/>
+          <w:sz w:val="24"/>
+          <w:szCs w:val="24"/>
+        </w:rPr>
+        <w:t xml:space="preserve">Our detection of 4’-deoxyflavones in the leaves of the majority of the species we selected indicates that the 4’-deoxyflavone pathway is not root-specific to the same degree that the 4’-hydroxyflavone pathway is aerial tissue-specific. </w:t>
+      </w:r>
+      <w:r>
+        <w:rPr>
+          <w:rFonts w:ascii="Times New Roman" w:hAnsi="Times New Roman" w:cs="Times New Roman"/>
+          <w:sz w:val="24"/>
+          <w:szCs w:val="24"/>
+        </w:rPr>
+        <w:t xml:space="preserve">However, it is possible that 4’-deoxyflavones being synthesized in root tissues are simply being transported to aerial tissues. This is supported </w:t>
+      </w:r>
+      <w:r>
+        <w:rPr>
+          <w:rFonts w:ascii="Times New Roman" w:hAnsi="Times New Roman" w:cs="Times New Roman"/>
           <w:sz w:val="24"/>
           <w:szCs w:val="24"/>
         </w:rPr>
         <w:lastRenderedPageBreak/>
-        <w:t>D</w:t>
-      </w:r>
-      <w:r>
-        <w:rPr>
-          <w:rFonts w:ascii="Times New Roman" w:hAnsi="Times New Roman" w:cs="Times New Roman"/>
-          <w:b/>
-          <w:bCs/>
-          <w:sz w:val="24"/>
-          <w:szCs w:val="24"/>
-        </w:rPr>
-        <w:t>ISCUSSION</w:t>
+        <w:t xml:space="preserve">by flavonoid profiles displayed in the stems of several species, such as </w:t>
+      </w:r>
+      <w:r>
+        <w:rPr>
+          <w:rFonts w:ascii="Times New Roman" w:hAnsi="Times New Roman" w:cs="Times New Roman"/>
+          <w:i/>
+          <w:iCs/>
+          <w:sz w:val="24"/>
+          <w:szCs w:val="24"/>
+        </w:rPr>
+        <w:t xml:space="preserve">S. </w:t>
+      </w:r>
+      <w:proofErr w:type="spellStart"/>
+      <w:r>
+        <w:rPr>
+          <w:rFonts w:ascii="Times New Roman" w:hAnsi="Times New Roman" w:cs="Times New Roman"/>
+          <w:i/>
+          <w:iCs/>
+          <w:sz w:val="24"/>
+          <w:szCs w:val="24"/>
+        </w:rPr>
+        <w:t>altissima</w:t>
+      </w:r>
+      <w:proofErr w:type="spellEnd"/>
+      <w:r>
+        <w:rPr>
+          <w:rFonts w:ascii="Times New Roman" w:hAnsi="Times New Roman" w:cs="Times New Roman"/>
+          <w:i/>
+          <w:iCs/>
+          <w:sz w:val="24"/>
+          <w:szCs w:val="24"/>
+        </w:rPr>
+        <w:t xml:space="preserve"> </w:t>
+      </w:r>
+      <w:r>
+        <w:rPr>
+          <w:rFonts w:ascii="Times New Roman" w:hAnsi="Times New Roman" w:cs="Times New Roman"/>
+          <w:sz w:val="24"/>
+          <w:szCs w:val="24"/>
+        </w:rPr>
+        <w:t xml:space="preserve">and </w:t>
+      </w:r>
+      <w:r>
+        <w:rPr>
+          <w:rFonts w:ascii="Times New Roman" w:hAnsi="Times New Roman" w:cs="Times New Roman"/>
+          <w:i/>
+          <w:iCs/>
+          <w:sz w:val="24"/>
+          <w:szCs w:val="24"/>
+        </w:rPr>
+        <w:t xml:space="preserve">S. </w:t>
+      </w:r>
+      <w:proofErr w:type="spellStart"/>
+      <w:r>
+        <w:rPr>
+          <w:rFonts w:ascii="Times New Roman" w:hAnsi="Times New Roman" w:cs="Times New Roman"/>
+          <w:i/>
+          <w:iCs/>
+          <w:sz w:val="24"/>
+          <w:szCs w:val="24"/>
+        </w:rPr>
+        <w:t>tournefortii</w:t>
+      </w:r>
+      <w:proofErr w:type="spellEnd"/>
+      <w:r>
+        <w:rPr>
+          <w:rFonts w:ascii="Times New Roman" w:hAnsi="Times New Roman" w:cs="Times New Roman"/>
+          <w:sz w:val="24"/>
+          <w:szCs w:val="24"/>
+        </w:rPr>
+        <w:t xml:space="preserve">. </w:t>
+      </w:r>
+      <w:r>
+        <w:rPr>
+          <w:rFonts w:ascii="Times New Roman" w:hAnsi="Times New Roman" w:cs="Times New Roman"/>
+          <w:sz w:val="24"/>
+          <w:szCs w:val="24"/>
+        </w:rPr>
+        <w:t xml:space="preserve">The stems of these species accumulate a mix of 4’-hydroxyflavones from the leaves of the plant, and 4’-deoxyflavones from the roots. Although 4’-deoxyflavones are possibly being shuttled to aerial tissues from the roots of these species, our failure to detect </w:t>
+      </w:r>
+      <w:r>
+        <w:rPr>
+          <w:rFonts w:ascii="Times New Roman" w:hAnsi="Times New Roman" w:cs="Times New Roman"/>
+          <w:sz w:val="24"/>
+          <w:szCs w:val="24"/>
+        </w:rPr>
+        <w:t>4’-hydroflavones in the roots indicates that</w:t>
+      </w:r>
+      <w:r>
+        <w:rPr>
+          <w:rFonts w:ascii="Times New Roman" w:hAnsi="Times New Roman" w:cs="Times New Roman"/>
+          <w:sz w:val="24"/>
+          <w:szCs w:val="24"/>
+        </w:rPr>
+        <w:t xml:space="preserve"> 4’-hydroxyflavones</w:t>
+      </w:r>
+      <w:r>
+        <w:rPr>
+          <w:rFonts w:ascii="Times New Roman" w:hAnsi="Times New Roman" w:cs="Times New Roman"/>
+          <w:sz w:val="24"/>
+          <w:szCs w:val="24"/>
+        </w:rPr>
+        <w:t xml:space="preserve"> produced in aerial tissues are not being shuttled in a similar fashion</w:t>
+      </w:r>
+      <w:r>
+        <w:rPr>
+          <w:rFonts w:ascii="Times New Roman" w:hAnsi="Times New Roman" w:cs="Times New Roman"/>
+          <w:sz w:val="24"/>
+          <w:szCs w:val="24"/>
+        </w:rPr>
+        <w:t>.</w:t>
+      </w:r>
+      <w:r>
+        <w:rPr>
+          <w:rFonts w:ascii="Times New Roman" w:hAnsi="Times New Roman" w:cs="Times New Roman"/>
+          <w:sz w:val="24"/>
+          <w:szCs w:val="24"/>
+        </w:rPr>
+        <w:t xml:space="preserve"> </w:t>
+      </w:r>
+      <w:r>
+        <w:rPr>
+          <w:rFonts w:ascii="Times New Roman" w:hAnsi="Times New Roman" w:cs="Times New Roman"/>
+          <w:sz w:val="24"/>
+          <w:szCs w:val="24"/>
+        </w:rPr>
+        <w:t xml:space="preserve">This 4’-deoxyflavone shuttling hypothesis can explain the accumulation patterns of </w:t>
+      </w:r>
+      <w:r>
+        <w:rPr>
+          <w:rFonts w:ascii="Times New Roman" w:hAnsi="Times New Roman" w:cs="Times New Roman"/>
+          <w:i/>
+          <w:iCs/>
+          <w:sz w:val="24"/>
+          <w:szCs w:val="24"/>
+        </w:rPr>
+        <w:t xml:space="preserve">S. </w:t>
+      </w:r>
+      <w:proofErr w:type="spellStart"/>
+      <w:r>
+        <w:rPr>
+          <w:rFonts w:ascii="Times New Roman" w:hAnsi="Times New Roman" w:cs="Times New Roman"/>
+          <w:i/>
+          <w:iCs/>
+          <w:sz w:val="24"/>
+          <w:szCs w:val="24"/>
+        </w:rPr>
+        <w:t>altissima</w:t>
+      </w:r>
+      <w:proofErr w:type="spellEnd"/>
+      <w:r>
+        <w:rPr>
+          <w:rFonts w:ascii="Times New Roman" w:hAnsi="Times New Roman" w:cs="Times New Roman"/>
+          <w:i/>
+          <w:iCs/>
+          <w:sz w:val="24"/>
+          <w:szCs w:val="24"/>
+        </w:rPr>
+        <w:t xml:space="preserve"> </w:t>
+      </w:r>
+      <w:r>
+        <w:rPr>
+          <w:rFonts w:ascii="Times New Roman" w:hAnsi="Times New Roman" w:cs="Times New Roman"/>
+          <w:sz w:val="24"/>
+          <w:szCs w:val="24"/>
+        </w:rPr>
+        <w:t xml:space="preserve">and </w:t>
+      </w:r>
+      <w:r>
+        <w:rPr>
+          <w:rFonts w:ascii="Times New Roman" w:hAnsi="Times New Roman" w:cs="Times New Roman"/>
+          <w:i/>
+          <w:iCs/>
+          <w:sz w:val="24"/>
+          <w:szCs w:val="24"/>
+        </w:rPr>
+        <w:t xml:space="preserve">S. </w:t>
+      </w:r>
+      <w:proofErr w:type="spellStart"/>
+      <w:r>
+        <w:rPr>
+          <w:rFonts w:ascii="Times New Roman" w:hAnsi="Times New Roman" w:cs="Times New Roman"/>
+          <w:i/>
+          <w:iCs/>
+          <w:sz w:val="24"/>
+          <w:szCs w:val="24"/>
+        </w:rPr>
+        <w:t>tournefortii</w:t>
+      </w:r>
+      <w:proofErr w:type="spellEnd"/>
+      <w:r>
+        <w:rPr>
+          <w:rFonts w:ascii="Times New Roman" w:hAnsi="Times New Roman" w:cs="Times New Roman"/>
+          <w:sz w:val="24"/>
+          <w:szCs w:val="24"/>
+        </w:rPr>
+        <w:t xml:space="preserve">, </w:t>
+      </w:r>
+      <w:r>
+        <w:rPr>
+          <w:rFonts w:ascii="Times New Roman" w:hAnsi="Times New Roman" w:cs="Times New Roman"/>
+          <w:sz w:val="24"/>
+          <w:szCs w:val="24"/>
+        </w:rPr>
+        <w:t xml:space="preserve">which contain lower concentrations of 4’-deoxyflavones in their aerial tissues relative to their roots. However, </w:t>
+      </w:r>
+      <w:r>
+        <w:rPr>
+          <w:rFonts w:ascii="Times New Roman" w:hAnsi="Times New Roman" w:cs="Times New Roman"/>
+          <w:sz w:val="24"/>
+          <w:szCs w:val="24"/>
+        </w:rPr>
+        <w:t xml:space="preserve">for a species such as </w:t>
+      </w:r>
+      <w:r>
+        <w:rPr>
+          <w:rFonts w:ascii="Times New Roman" w:hAnsi="Times New Roman" w:cs="Times New Roman"/>
+          <w:i/>
+          <w:iCs/>
+          <w:sz w:val="24"/>
+          <w:szCs w:val="24"/>
+        </w:rPr>
+        <w:t>S. racemosa</w:t>
+      </w:r>
+      <w:r>
+        <w:rPr>
+          <w:rFonts w:ascii="Times New Roman" w:hAnsi="Times New Roman" w:cs="Times New Roman"/>
+          <w:sz w:val="24"/>
+          <w:szCs w:val="24"/>
+        </w:rPr>
+        <w:t xml:space="preserve">, which </w:t>
+      </w:r>
+      <w:r>
+        <w:rPr>
+          <w:rFonts w:ascii="Times New Roman" w:hAnsi="Times New Roman" w:cs="Times New Roman"/>
+          <w:sz w:val="24"/>
+          <w:szCs w:val="24"/>
+        </w:rPr>
+        <w:t xml:space="preserve">we found to accumulate the 4’-deoxyflavones </w:t>
+      </w:r>
+      <w:proofErr w:type="spellStart"/>
+      <w:r>
+        <w:rPr>
+          <w:rFonts w:ascii="Times New Roman" w:hAnsi="Times New Roman" w:cs="Times New Roman"/>
+          <w:sz w:val="24"/>
+          <w:szCs w:val="24"/>
+        </w:rPr>
+        <w:t>oroxylinA</w:t>
+      </w:r>
+      <w:proofErr w:type="spellEnd"/>
+      <w:r>
+        <w:rPr>
+          <w:rFonts w:ascii="Times New Roman" w:hAnsi="Times New Roman" w:cs="Times New Roman"/>
+          <w:sz w:val="24"/>
+          <w:szCs w:val="24"/>
+        </w:rPr>
+        <w:t xml:space="preserve"> and oroxyloside at concentrations </w:t>
+      </w:r>
+      <w:r>
+        <w:rPr>
+          <w:rFonts w:ascii="Times New Roman" w:hAnsi="Times New Roman" w:cs="Times New Roman"/>
+          <w:color w:val="FF0000"/>
+          <w:sz w:val="24"/>
+          <w:szCs w:val="24"/>
+        </w:rPr>
+        <w:t xml:space="preserve"># times </w:t>
+      </w:r>
+      <w:r>
+        <w:rPr>
+          <w:rFonts w:ascii="Times New Roman" w:hAnsi="Times New Roman" w:cs="Times New Roman"/>
+          <w:sz w:val="24"/>
+          <w:szCs w:val="24"/>
+        </w:rPr>
+        <w:t>higher in its leaves as compared to in its roots,</w:t>
+      </w:r>
+      <w:r>
+        <w:rPr>
+          <w:rFonts w:ascii="Times New Roman" w:hAnsi="Times New Roman" w:cs="Times New Roman"/>
+          <w:sz w:val="24"/>
+          <w:szCs w:val="24"/>
+        </w:rPr>
+        <w:t xml:space="preserve"> it is likely that at least some biosynthetic enzymes in the 4’-deoxyflavone pathway are active in the aerial parts of the plant.</w:t>
       </w:r>
     </w:p>
     <w:p>
       <w:pPr>
         <w:spacing w:after="0" w:line="480" w:lineRule="auto"/>
+        <w:ind w:firstLine="720"/>
+        <w:rPr>
+          <w:rFonts w:ascii="Times New Roman" w:hAnsi="Times New Roman" w:cs="Times New Roman"/>
+          <w:sz w:val="24"/>
+          <w:szCs w:val="24"/>
+        </w:rPr>
+      </w:pPr>
+    </w:p>
+    <w:p>
+      <w:pPr>
+        <w:spacing w:after="0" w:line="480" w:lineRule="auto"/>
+        <w:ind w:firstLine="720"/>
+        <w:rPr>
+          <w:rFonts w:ascii="Times New Roman" w:hAnsi="Times New Roman" w:cs="Times New Roman"/>
+          <w:sz w:val="24"/>
+          <w:szCs w:val="24"/>
+        </w:rPr>
+      </w:pPr>
+      <w:r>
+        <w:rPr>
+          <w:rFonts w:ascii="Times New Roman" w:hAnsi="Times New Roman" w:cs="Times New Roman"/>
+          <w:sz w:val="24"/>
+          <w:szCs w:val="24"/>
+        </w:rPr>
+        <w:t xml:space="preserve">Interestingly in </w:t>
+      </w:r>
+      <w:r>
+        <w:rPr>
+          <w:rFonts w:ascii="Times New Roman" w:hAnsi="Times New Roman" w:cs="Times New Roman"/>
+          <w:i/>
+          <w:iCs/>
+          <w:sz w:val="24"/>
+          <w:szCs w:val="24"/>
+        </w:rPr>
+        <w:t xml:space="preserve">S. </w:t>
+      </w:r>
+      <w:proofErr w:type="spellStart"/>
+      <w:r>
+        <w:rPr>
+          <w:rFonts w:ascii="Times New Roman" w:hAnsi="Times New Roman" w:cs="Times New Roman"/>
+          <w:i/>
+          <w:iCs/>
+          <w:sz w:val="24"/>
+          <w:szCs w:val="24"/>
+        </w:rPr>
+        <w:t>altissima</w:t>
+      </w:r>
+      <w:proofErr w:type="spellEnd"/>
+      <w:r>
+        <w:rPr>
+          <w:rFonts w:ascii="Times New Roman" w:hAnsi="Times New Roman" w:cs="Times New Roman"/>
+          <w:i/>
+          <w:iCs/>
+          <w:sz w:val="24"/>
+          <w:szCs w:val="24"/>
+        </w:rPr>
+        <w:t xml:space="preserve"> </w:t>
+      </w:r>
+      <w:r>
+        <w:rPr>
+          <w:rFonts w:ascii="Times New Roman" w:hAnsi="Times New Roman" w:cs="Times New Roman"/>
+          <w:sz w:val="24"/>
+          <w:szCs w:val="24"/>
+        </w:rPr>
+        <w:t xml:space="preserve">and </w:t>
+      </w:r>
+      <w:r>
+        <w:rPr>
+          <w:rFonts w:ascii="Times New Roman" w:hAnsi="Times New Roman" w:cs="Times New Roman"/>
+          <w:i/>
+          <w:iCs/>
+          <w:sz w:val="24"/>
+          <w:szCs w:val="24"/>
+        </w:rPr>
+        <w:t xml:space="preserve">S. </w:t>
+      </w:r>
+      <w:proofErr w:type="spellStart"/>
+      <w:r>
+        <w:rPr>
+          <w:rFonts w:ascii="Times New Roman" w:hAnsi="Times New Roman" w:cs="Times New Roman"/>
+          <w:i/>
+          <w:iCs/>
+          <w:sz w:val="24"/>
+          <w:szCs w:val="24"/>
+        </w:rPr>
+        <w:t>tournefortii</w:t>
+      </w:r>
+      <w:proofErr w:type="spellEnd"/>
+      <w:r>
+        <w:rPr>
+          <w:rFonts w:ascii="Times New Roman" w:hAnsi="Times New Roman" w:cs="Times New Roman"/>
+          <w:sz w:val="24"/>
+          <w:szCs w:val="24"/>
+        </w:rPr>
+        <w:t xml:space="preserve">, we detected </w:t>
+      </w:r>
+      <w:r>
+        <w:rPr>
+          <w:rFonts w:ascii="Times New Roman" w:hAnsi="Times New Roman" w:cs="Times New Roman"/>
+          <w:sz w:val="24"/>
+          <w:szCs w:val="24"/>
+        </w:rPr>
+        <w:t xml:space="preserve">much </w:t>
+      </w:r>
+      <w:r>
+        <w:rPr>
+          <w:rFonts w:ascii="Times New Roman" w:hAnsi="Times New Roman" w:cs="Times New Roman"/>
+          <w:sz w:val="24"/>
+          <w:szCs w:val="24"/>
+        </w:rPr>
+        <w:t xml:space="preserve">greater concentrations of chrysin and </w:t>
+      </w:r>
+      <w:proofErr w:type="spellStart"/>
+      <w:r>
+        <w:rPr>
+          <w:rFonts w:ascii="Times New Roman" w:hAnsi="Times New Roman" w:cs="Times New Roman"/>
+          <w:sz w:val="24"/>
+          <w:szCs w:val="24"/>
+        </w:rPr>
+        <w:t>chrysinG</w:t>
+      </w:r>
+      <w:proofErr w:type="spellEnd"/>
+      <w:r>
+        <w:rPr>
+          <w:rFonts w:ascii="Times New Roman" w:hAnsi="Times New Roman" w:cs="Times New Roman"/>
+          <w:sz w:val="24"/>
+          <w:szCs w:val="24"/>
+        </w:rPr>
+        <w:t xml:space="preserve"> in the leaves of the plants than we did in the roots. </w:t>
+      </w:r>
+      <w:r>
+        <w:rPr>
+          <w:rFonts w:ascii="Times New Roman" w:hAnsi="Times New Roman" w:cs="Times New Roman"/>
+          <w:sz w:val="24"/>
+          <w:szCs w:val="24"/>
+        </w:rPr>
+        <w:t xml:space="preserve">We observed a similar pattern in several other species as well, including </w:t>
+      </w:r>
+      <w:r>
+        <w:rPr>
+          <w:rFonts w:ascii="Times New Roman" w:hAnsi="Times New Roman" w:cs="Times New Roman"/>
+          <w:i/>
+          <w:iCs/>
+          <w:sz w:val="24"/>
+          <w:szCs w:val="24"/>
+        </w:rPr>
+        <w:t>S. baicalensis</w:t>
+      </w:r>
+      <w:r>
+        <w:rPr>
+          <w:rFonts w:ascii="Times New Roman" w:hAnsi="Times New Roman" w:cs="Times New Roman"/>
+          <w:sz w:val="24"/>
+          <w:szCs w:val="24"/>
+        </w:rPr>
+        <w:t xml:space="preserve">, </w:t>
+      </w:r>
+      <w:r>
+        <w:rPr>
+          <w:rFonts w:ascii="Times New Roman" w:hAnsi="Times New Roman" w:cs="Times New Roman"/>
+          <w:i/>
+          <w:iCs/>
+          <w:sz w:val="24"/>
+          <w:szCs w:val="24"/>
+        </w:rPr>
+        <w:t>S. havanensis</w:t>
+      </w:r>
+      <w:r>
+        <w:rPr>
+          <w:rFonts w:ascii="Times New Roman" w:hAnsi="Times New Roman" w:cs="Times New Roman"/>
+          <w:sz w:val="24"/>
+          <w:szCs w:val="24"/>
+        </w:rPr>
+        <w:t xml:space="preserve">, </w:t>
+      </w:r>
+      <w:r>
+        <w:rPr>
+          <w:rFonts w:ascii="Times New Roman" w:hAnsi="Times New Roman" w:cs="Times New Roman"/>
+          <w:i/>
+          <w:iCs/>
+          <w:sz w:val="24"/>
+          <w:szCs w:val="24"/>
+        </w:rPr>
+        <w:t xml:space="preserve">S. </w:t>
+      </w:r>
+      <w:proofErr w:type="spellStart"/>
+      <w:r>
+        <w:rPr>
+          <w:rFonts w:ascii="Times New Roman" w:hAnsi="Times New Roman" w:cs="Times New Roman"/>
+          <w:i/>
+          <w:iCs/>
+          <w:sz w:val="24"/>
+          <w:szCs w:val="24"/>
+        </w:rPr>
+        <w:t>leonardii</w:t>
+      </w:r>
+      <w:proofErr w:type="spellEnd"/>
+      <w:r>
+        <w:rPr>
+          <w:rFonts w:ascii="Times New Roman" w:hAnsi="Times New Roman" w:cs="Times New Roman"/>
+          <w:sz w:val="24"/>
+          <w:szCs w:val="24"/>
+        </w:rPr>
+        <w:t xml:space="preserve">, and </w:t>
+      </w:r>
+      <w:r>
+        <w:rPr>
+          <w:rFonts w:ascii="Times New Roman" w:hAnsi="Times New Roman" w:cs="Times New Roman"/>
+          <w:i/>
+          <w:iCs/>
+          <w:sz w:val="24"/>
+          <w:szCs w:val="24"/>
+        </w:rPr>
+        <w:t xml:space="preserve">S. </w:t>
+      </w:r>
+      <w:proofErr w:type="spellStart"/>
+      <w:r>
+        <w:rPr>
+          <w:rFonts w:ascii="Times New Roman" w:hAnsi="Times New Roman" w:cs="Times New Roman"/>
+          <w:i/>
+          <w:iCs/>
+          <w:sz w:val="24"/>
+          <w:szCs w:val="24"/>
+        </w:rPr>
+        <w:t>pekenensis</w:t>
+      </w:r>
+      <w:proofErr w:type="spellEnd"/>
+      <w:r>
+        <w:rPr>
+          <w:rFonts w:ascii="Times New Roman" w:hAnsi="Times New Roman" w:cs="Times New Roman"/>
+          <w:i/>
+          <w:iCs/>
+          <w:sz w:val="24"/>
+          <w:szCs w:val="24"/>
+        </w:rPr>
+        <w:t xml:space="preserve"> var. </w:t>
+      </w:r>
+      <w:proofErr w:type="spellStart"/>
+      <w:r>
+        <w:rPr>
+          <w:rFonts w:ascii="Times New Roman" w:hAnsi="Times New Roman" w:cs="Times New Roman"/>
+          <w:i/>
+          <w:iCs/>
+          <w:sz w:val="24"/>
+          <w:szCs w:val="24"/>
+        </w:rPr>
+        <w:t>alpina</w:t>
+      </w:r>
+      <w:proofErr w:type="spellEnd"/>
+      <w:r>
+        <w:rPr>
+          <w:rFonts w:ascii="Times New Roman" w:hAnsi="Times New Roman" w:cs="Times New Roman"/>
+          <w:sz w:val="24"/>
+          <w:szCs w:val="24"/>
+        </w:rPr>
+        <w:t xml:space="preserve">. </w:t>
+      </w:r>
+      <w:r>
+        <w:rPr>
+          <w:rFonts w:ascii="Times New Roman" w:hAnsi="Times New Roman" w:cs="Times New Roman"/>
+          <w:color w:val="FF0000"/>
+          <w:sz w:val="24"/>
+          <w:szCs w:val="24"/>
+        </w:rPr>
+        <w:t xml:space="preserve">Possible explanations – downstream 4’-deoxyflavone biosynthetic enzymes are not active in the aerial parts of these species. Thus, instead of being quickly converted into downstream products as occurs in the roots, chrysin </w:t>
+      </w:r>
+      <w:proofErr w:type="gramStart"/>
+      <w:r>
+        <w:rPr>
+          <w:rFonts w:ascii="Times New Roman" w:hAnsi="Times New Roman" w:cs="Times New Roman"/>
+          <w:color w:val="FF0000"/>
+          <w:sz w:val="24"/>
+          <w:szCs w:val="24"/>
+        </w:rPr>
+        <w:t>is able to</w:t>
+      </w:r>
+      <w:proofErr w:type="gramEnd"/>
+      <w:r>
+        <w:rPr>
+          <w:rFonts w:ascii="Times New Roman" w:hAnsi="Times New Roman" w:cs="Times New Roman"/>
+          <w:color w:val="FF0000"/>
+          <w:sz w:val="24"/>
+          <w:szCs w:val="24"/>
+        </w:rPr>
+        <w:t xml:space="preserve"> accumulate to much higher concentrations.</w:t>
+      </w:r>
+    </w:p>
+    <w:p>
+      <w:pPr>
+        <w:spacing w:after="0" w:line="480" w:lineRule="auto"/>
+        <w:ind w:firstLine="720"/>
+        <w:rPr>
+          <w:rFonts w:ascii="Times New Roman" w:hAnsi="Times New Roman" w:cs="Times New Roman"/>
+          <w:sz w:val="24"/>
+          <w:szCs w:val="24"/>
+        </w:rPr>
+      </w:pPr>
+      <w:r>
+        <w:rPr>
+          <w:rFonts w:ascii="Times New Roman" w:hAnsi="Times New Roman" w:cs="Times New Roman"/>
+          <w:sz w:val="24"/>
+          <w:szCs w:val="24"/>
+        </w:rPr>
+        <w:t xml:space="preserve">In </w:t>
+      </w:r>
+      <w:r>
+        <w:rPr>
+          <w:rFonts w:ascii="Times New Roman" w:hAnsi="Times New Roman" w:cs="Times New Roman"/>
+          <w:i/>
+          <w:iCs/>
+          <w:sz w:val="24"/>
+          <w:szCs w:val="24"/>
+        </w:rPr>
+        <w:t>S. baicalensis</w:t>
+      </w:r>
+      <w:r>
+        <w:rPr>
+          <w:rFonts w:ascii="Times New Roman" w:hAnsi="Times New Roman" w:cs="Times New Roman"/>
+          <w:sz w:val="24"/>
+          <w:szCs w:val="24"/>
+        </w:rPr>
+        <w:t xml:space="preserve">, we were able to detect several 4’-deoxyflavones in our leaf tissue samples. This finding directly contrasts with the organ-specific flavonoid pathway proposed for </w:t>
+      </w:r>
+      <w:r>
+        <w:rPr>
+          <w:rFonts w:ascii="Times New Roman" w:hAnsi="Times New Roman" w:cs="Times New Roman"/>
+          <w:i/>
+          <w:iCs/>
+          <w:sz w:val="24"/>
+          <w:szCs w:val="24"/>
+        </w:rPr>
+        <w:t>S. baicalensis</w:t>
+      </w:r>
+      <w:r>
+        <w:rPr>
+          <w:rFonts w:ascii="Times New Roman" w:hAnsi="Times New Roman" w:cs="Times New Roman"/>
+          <w:i/>
+          <w:iCs/>
+          <w:sz w:val="24"/>
+          <w:szCs w:val="24"/>
+        </w:rPr>
+        <w:t xml:space="preserve"> </w:t>
+      </w:r>
+      <w:r>
+        <w:rPr>
+          <w:rFonts w:ascii="Times New Roman" w:hAnsi="Times New Roman" w:cs="Times New Roman"/>
+          <w:sz w:val="24"/>
+          <w:szCs w:val="24"/>
+        </w:rPr>
+        <w:t xml:space="preserve">by </w:t>
+      </w:r>
+      <w:r>
+        <w:rPr>
+          <w:rFonts w:ascii="Times New Roman" w:hAnsi="Times New Roman" w:cs="Times New Roman"/>
+          <w:sz w:val="24"/>
+        </w:rPr>
+        <w:t>Q. Zhao, Zhang, et al.</w:t>
+      </w:r>
+      <w:r>
+        <w:rPr>
+          <w:rFonts w:ascii="Times New Roman" w:hAnsi="Times New Roman" w:cs="Times New Roman"/>
+          <w:sz w:val="24"/>
+        </w:rPr>
+        <w:t xml:space="preserve"> (2016). However, in our stem tissue samples, we detected a mix of both </w:t>
+      </w:r>
+    </w:p>
+    <w:p>
+      <w:pPr>
+        <w:spacing w:after="0" w:line="480" w:lineRule="auto"/>
+        <w:ind w:firstLine="720"/>
+        <w:rPr>
+          <w:rFonts w:ascii="Times New Roman" w:hAnsi="Times New Roman" w:cs="Times New Roman"/>
+          <w:color w:val="FF0000"/>
+          <w:sz w:val="24"/>
+          <w:szCs w:val="24"/>
+        </w:rPr>
+      </w:pPr>
+      <w:r>
+        <w:rPr>
+          <w:rFonts w:ascii="Times New Roman" w:hAnsi="Times New Roman" w:cs="Times New Roman"/>
+          <w:sz w:val="24"/>
+          <w:szCs w:val="24"/>
+        </w:rPr>
+        <w:lastRenderedPageBreak/>
+        <w:t xml:space="preserve"> </w:t>
+      </w:r>
+      <w:r>
+        <w:rPr>
+          <w:rFonts w:ascii="Times New Roman" w:hAnsi="Times New Roman" w:cs="Times New Roman"/>
+          <w:sz w:val="24"/>
+          <w:szCs w:val="24"/>
+        </w:rPr>
+        <w:t xml:space="preserve"> </w:t>
+      </w:r>
+      <w:r>
+        <w:rPr>
+          <w:rFonts w:ascii="Times New Roman" w:hAnsi="Times New Roman" w:cs="Times New Roman"/>
+          <w:sz w:val="24"/>
+          <w:szCs w:val="24"/>
+        </w:rPr>
+        <w:t>T</w:t>
+      </w:r>
+      <w:r>
+        <w:rPr>
+          <w:rFonts w:ascii="Times New Roman" w:hAnsi="Times New Roman" w:cs="Times New Roman"/>
+          <w:sz w:val="24"/>
+          <w:szCs w:val="24"/>
+        </w:rPr>
+        <w:t>his variation</w:t>
+      </w:r>
+      <w:r>
+        <w:rPr>
+          <w:rFonts w:ascii="Times New Roman" w:hAnsi="Times New Roman" w:cs="Times New Roman"/>
+          <w:sz w:val="24"/>
+          <w:szCs w:val="24"/>
+        </w:rPr>
+        <w:t xml:space="preserve"> in accumulation </w:t>
+      </w:r>
+      <w:proofErr w:type="gramStart"/>
+      <w:r>
+        <w:rPr>
+          <w:rFonts w:ascii="Times New Roman" w:hAnsi="Times New Roman" w:cs="Times New Roman"/>
+          <w:sz w:val="24"/>
+          <w:szCs w:val="24"/>
+        </w:rPr>
+        <w:t xml:space="preserve">pattern </w:t>
+      </w:r>
+      <w:r>
+        <w:rPr>
+          <w:rFonts w:ascii="Times New Roman" w:hAnsi="Times New Roman" w:cs="Times New Roman"/>
+          <w:sz w:val="24"/>
+          <w:szCs w:val="24"/>
+        </w:rPr>
+        <w:t xml:space="preserve"> indicates</w:t>
+      </w:r>
+      <w:proofErr w:type="gramEnd"/>
+      <w:r>
+        <w:rPr>
+          <w:rFonts w:ascii="Times New Roman" w:hAnsi="Times New Roman" w:cs="Times New Roman"/>
+          <w:sz w:val="24"/>
+          <w:szCs w:val="24"/>
+        </w:rPr>
+        <w:t xml:space="preserve"> that </w:t>
+      </w:r>
+      <w:r>
+        <w:rPr>
+          <w:rFonts w:ascii="Times New Roman" w:hAnsi="Times New Roman" w:cs="Times New Roman"/>
+          <w:sz w:val="24"/>
+          <w:szCs w:val="24"/>
+        </w:rPr>
+        <w:t xml:space="preserve">4’-deoxyflavone pathway is not exclusive to the root tissues ... Pathway doesn’t match with observed profiles for </w:t>
+      </w:r>
+      <w:r>
+        <w:rPr>
+          <w:rFonts w:ascii="Times New Roman" w:hAnsi="Times New Roman" w:cs="Times New Roman"/>
+          <w:i/>
+          <w:iCs/>
+          <w:sz w:val="24"/>
+          <w:szCs w:val="24"/>
+        </w:rPr>
+        <w:t>S. baicalensis</w:t>
+      </w:r>
+      <w:r>
+        <w:rPr>
+          <w:rFonts w:ascii="Times New Roman" w:hAnsi="Times New Roman" w:cs="Times New Roman"/>
+          <w:sz w:val="24"/>
+          <w:szCs w:val="24"/>
+        </w:rPr>
+        <w:t xml:space="preserve"> – phytochemicals could be transported between tissues. However, in some species (e.g. </w:t>
+      </w:r>
+      <w:r>
+        <w:rPr>
+          <w:rFonts w:ascii="Times New Roman" w:hAnsi="Times New Roman" w:cs="Times New Roman"/>
+          <w:i/>
+          <w:iCs/>
+          <w:sz w:val="24"/>
+          <w:szCs w:val="24"/>
+        </w:rPr>
+        <w:t xml:space="preserve">S. </w:t>
+      </w:r>
+      <w:proofErr w:type="spellStart"/>
+      <w:r>
+        <w:rPr>
+          <w:rFonts w:ascii="Times New Roman" w:hAnsi="Times New Roman" w:cs="Times New Roman"/>
+          <w:i/>
+          <w:iCs/>
+          <w:sz w:val="24"/>
+          <w:szCs w:val="24"/>
+        </w:rPr>
+        <w:t>strigillosa</w:t>
+      </w:r>
+      <w:proofErr w:type="spellEnd"/>
+      <w:r>
+        <w:rPr>
+          <w:rFonts w:ascii="Times New Roman" w:hAnsi="Times New Roman" w:cs="Times New Roman"/>
+          <w:sz w:val="24"/>
+          <w:szCs w:val="24"/>
+        </w:rPr>
+        <w:t>), we observed that concentrations of 4’-deoxyflavones are greater in the leaves of the plant than they are in the roots. This is evidence supporting the activity of the 4’-doexyflavone biosynthetic pathway in the aerial tissues.</w:t>
+      </w:r>
+    </w:p>
+    <w:p>
+      <w:pPr>
+        <w:spacing w:after="0" w:line="480" w:lineRule="auto"/>
+        <w:rPr>
+          <w:rFonts w:ascii="Times New Roman" w:hAnsi="Times New Roman" w:cs="Times New Roman"/>
+          <w:sz w:val="24"/>
+          <w:szCs w:val="24"/>
+        </w:rPr>
+      </w:pPr>
+      <w:r>
+        <w:rPr>
+          <w:rFonts w:ascii="Times New Roman" w:hAnsi="Times New Roman" w:cs="Times New Roman"/>
+          <w:sz w:val="24"/>
+          <w:szCs w:val="24"/>
+        </w:rPr>
+        <w:tab/>
+        <w:t>Stems – mixing between leaf and root flavonoids</w:t>
+      </w:r>
+    </w:p>
+    <w:p>
+      <w:pPr>
+        <w:spacing w:after="0" w:line="480" w:lineRule="auto"/>
+        <w:rPr>
+          <w:rFonts w:ascii="Times New Roman" w:hAnsi="Times New Roman" w:cs="Times New Roman"/>
+          <w:sz w:val="24"/>
+          <w:szCs w:val="24"/>
+        </w:rPr>
+      </w:pPr>
+      <w:r>
+        <w:rPr>
+          <w:rFonts w:ascii="Times New Roman" w:hAnsi="Times New Roman" w:cs="Times New Roman"/>
+          <w:sz w:val="24"/>
+          <w:szCs w:val="24"/>
+        </w:rPr>
+        <w:tab/>
+        <w:t>Proposed aerial flavonoids are mostly specific to aerial tissues, but root flavonoids are non-specific</w:t>
+      </w:r>
+    </w:p>
+    <w:p>
+      <w:pPr>
+        <w:spacing w:after="0" w:line="480" w:lineRule="auto"/>
         <w:rPr>
           <w:rFonts w:ascii="Times New Roman" w:hAnsi="Times New Roman" w:cs="Times New Roman"/>
           <w:b/>
           <w:bCs/>
-          <w:color w:val="FF0000"/>
+          <w:i/>
+          <w:iCs/>
           <w:sz w:val="24"/>
           <w:szCs w:val="24"/>
         </w:rPr>
       </w:pPr>
       <w:r>
+        <w:rPr>
+          <w:rFonts w:ascii="Times New Roman" w:hAnsi="Times New Roman" w:cs="Times New Roman"/>
+          <w:b/>
+          <w:bCs/>
+          <w:i/>
+          <w:iCs/>
+          <w:sz w:val="24"/>
+          <w:szCs w:val="24"/>
+        </w:rPr>
+        <w:tab/>
+        <w:t>Genome size estimations –</w:t>
+      </w:r>
+    </w:p>
+    <w:p>
+      <w:pPr>
+        <w:spacing w:after="0" w:line="480" w:lineRule="auto"/>
+        <w:rPr>
+          <w:rFonts w:ascii="Times New Roman" w:hAnsi="Times New Roman" w:cs="Times New Roman"/>
+          <w:b/>
+          <w:bCs/>
+          <w:sz w:val="24"/>
+          <w:szCs w:val="24"/>
+        </w:rPr>
+      </w:pPr>
+      <w:r>
+        <w:rPr>
+          <w:rFonts w:ascii="Times New Roman" w:hAnsi="Times New Roman" w:cs="Times New Roman"/>
+          <w:b/>
+          <w:bCs/>
+          <w:sz w:val="24"/>
+          <w:szCs w:val="24"/>
+        </w:rPr>
+        <w:t>D</w:t>
+      </w:r>
+      <w:r>
+        <w:rPr>
+          <w:rFonts w:ascii="Times New Roman" w:hAnsi="Times New Roman" w:cs="Times New Roman"/>
+          <w:b/>
+          <w:bCs/>
+          <w:sz w:val="24"/>
+          <w:szCs w:val="24"/>
+        </w:rPr>
+        <w:t>ISCUSSION</w:t>
+      </w:r>
+    </w:p>
+    <w:p>
+      <w:pPr>
+        <w:spacing w:after="0" w:line="480" w:lineRule="auto"/>
         <w:rPr>
           <w:rFonts w:ascii="Open Sans" w:hAnsi="Open Sans" w:cs="Open Sans"/>
           <w:color w:val="FF0000"/>
@@ -5773,24 +8137,16 @@
           <w:szCs w:val="21"/>
           <w:shd w:val="clear" w:color="auto" w:fill="FFFFFF"/>
         </w:rPr>
+      </w:pPr>
+      <w:r>
+        <w:rPr>
+          <w:rFonts w:ascii="Open Sans" w:hAnsi="Open Sans" w:cs="Open Sans"/>
+          <w:color w:val="FF0000"/>
+          <w:sz w:val="21"/>
+          <w:szCs w:val="21"/>
+          <w:shd w:val="clear" w:color="auto" w:fill="FFFFFF"/>
+        </w:rPr>
         <w:t>Include a summary of conclusions and a take-home message for the generally informed reader in the DISCUSSION.</w:t>
-      </w:r>
-    </w:p>
-    <w:p>
-      <w:pPr>
-        <w:rPr>
-          <w:rFonts w:ascii="Times New Roman" w:hAnsi="Times New Roman" w:cs="Times New Roman"/>
-          <w:sz w:val="24"/>
-          <w:szCs w:val="24"/>
-        </w:rPr>
-      </w:pPr>
-      <w:r>
-        <w:rPr>
-          <w:rFonts w:ascii="Times New Roman" w:hAnsi="Times New Roman" w:cs="Times New Roman"/>
-          <w:sz w:val="24"/>
-          <w:szCs w:val="24"/>
-        </w:rPr>
-        <w:br w:type="page"/>
       </w:r>
     </w:p>
     <w:p>
@@ -5798,22 +8154,49 @@
         <w:spacing w:after="0" w:line="480" w:lineRule="auto"/>
         <w:rPr>
           <w:rFonts w:ascii="Times New Roman" w:hAnsi="Times New Roman" w:cs="Times New Roman"/>
-          <w:b/>
-          <w:bCs/>
-          <w:sz w:val="24"/>
-          <w:szCs w:val="24"/>
+          <w:sz w:val="24"/>
+          <w:szCs w:val="24"/>
+          <w:shd w:val="clear" w:color="auto" w:fill="FFFFFF"/>
         </w:rPr>
       </w:pPr>
       <w:r>
         <w:rPr>
-          <w:rFonts w:ascii="Times New Roman" w:hAnsi="Times New Roman" w:cs="Times New Roman"/>
-          <w:b/>
-          <w:bCs/>
-          <w:sz w:val="24"/>
-          <w:szCs w:val="24"/>
-        </w:rPr>
-        <w:lastRenderedPageBreak/>
-        <w:t>Acknowledgments</w:t>
+          <w:rFonts w:ascii="Open Sans" w:hAnsi="Open Sans" w:cs="Open Sans"/>
+          <w:color w:val="FF0000"/>
+          <w:sz w:val="21"/>
+          <w:szCs w:val="21"/>
+          <w:shd w:val="clear" w:color="auto" w:fill="FFFFFF"/>
+        </w:rPr>
+        <w:tab/>
+      </w:r>
+      <w:r>
+        <w:rPr>
+          <w:rFonts w:ascii="Times New Roman" w:hAnsi="Times New Roman" w:cs="Times New Roman"/>
+          <w:sz w:val="24"/>
+          <w:szCs w:val="24"/>
+          <w:shd w:val="clear" w:color="auto" w:fill="FFFFFF"/>
+        </w:rPr>
+        <w:t xml:space="preserve">Differences with </w:t>
+      </w:r>
+      <w:r>
+        <w:rPr>
+          <w:rFonts w:ascii="Times New Roman" w:hAnsi="Times New Roman" w:cs="Times New Roman"/>
+          <w:i/>
+          <w:iCs/>
+          <w:sz w:val="24"/>
+          <w:szCs w:val="24"/>
+          <w:shd w:val="clear" w:color="auto" w:fill="FFFFFF"/>
+        </w:rPr>
+        <w:t xml:space="preserve">S. baicalensis </w:t>
+      </w:r>
+      <w:r>
+        <w:rPr>
+          <w:rFonts w:ascii="Times New Roman" w:hAnsi="Times New Roman" w:cs="Times New Roman"/>
+          <w:sz w:val="24"/>
+          <w:szCs w:val="24"/>
+          <w:shd w:val="clear" w:color="auto" w:fill="FFFFFF"/>
+        </w:rPr>
+        <w:t>biosynthetic pathway and pattern of accumulation</w:t>
       </w:r>
     </w:p>
     <w:p>
@@ -5830,21 +8213,20 @@
       <w:r>
         <w:rPr>
           <w:rFonts w:ascii="Times New Roman" w:hAnsi="Times New Roman" w:cs="Times New Roman"/>
-          <w:b/>
-          <w:bCs/>
-          <w:sz w:val="24"/>
-          <w:szCs w:val="24"/>
-        </w:rPr>
-        <w:t>Author contributions</w:t>
+          <w:sz w:val="24"/>
+          <w:szCs w:val="24"/>
+          <w:shd w:val="clear" w:color="auto" w:fill="FFFFFF"/>
+        </w:rPr>
+        <w:tab/>
+        <w:t>Chrysin not detectable in roots despite being a precursor for all 4’-deoxyflavones – possible metabolon?</w:t>
       </w:r>
     </w:p>
     <w:p>
       <w:pPr>
         <w:spacing w:after="0" w:line="480" w:lineRule="auto"/>
-        <w:rPr>
-          <w:rFonts w:ascii="Times New Roman" w:hAnsi="Times New Roman" w:cs="Times New Roman"/>
-          <w:b/>
-          <w:bCs/>
+        <w:ind w:firstLine="720"/>
+        <w:rPr>
+          <w:rFonts w:ascii="Times New Roman" w:hAnsi="Times New Roman" w:cs="Times New Roman"/>
           <w:sz w:val="24"/>
           <w:szCs w:val="24"/>
         </w:rPr>
@@ -5852,17 +8234,109 @@
       <w:r>
         <w:rPr>
           <w:rFonts w:ascii="Times New Roman" w:hAnsi="Times New Roman" w:cs="Times New Roman"/>
-          <w:b/>
-          <w:bCs/>
-          <w:sz w:val="24"/>
-          <w:szCs w:val="24"/>
-        </w:rPr>
-        <w:t>Data availability statement</w:t>
+          <w:sz w:val="24"/>
+          <w:szCs w:val="24"/>
+        </w:rPr>
+        <w:t>4’-deoxyflavones are more well-conserved – serve important core roles in plant growth/signaling</w:t>
       </w:r>
     </w:p>
     <w:p>
       <w:pPr>
         <w:spacing w:after="0" w:line="480" w:lineRule="auto"/>
+        <w:ind w:firstLine="720"/>
+        <w:rPr>
+          <w:rFonts w:ascii="Times New Roman" w:hAnsi="Times New Roman" w:cs="Times New Roman"/>
+          <w:sz w:val="24"/>
+          <w:szCs w:val="24"/>
+        </w:rPr>
+      </w:pPr>
+      <w:r>
+        <w:rPr>
+          <w:rFonts w:ascii="Times New Roman" w:hAnsi="Times New Roman" w:cs="Times New Roman"/>
+          <w:sz w:val="24"/>
+          <w:szCs w:val="24"/>
+        </w:rPr>
+        <w:t>4’-hydroxyflavones are less well-conserved – serve accessory roles, specific to environmental conditions (e.g. attracting specific pollinators, pest or pathogen defense)</w:t>
+      </w:r>
+      <w:r>
+        <w:rPr>
+          <w:rFonts w:ascii="Times New Roman" w:hAnsi="Times New Roman" w:cs="Times New Roman"/>
+          <w:sz w:val="24"/>
+          <w:szCs w:val="24"/>
+        </w:rPr>
+        <w:br w:type="page"/>
+      </w:r>
+    </w:p>
+    <w:p>
+      <w:pPr>
+        <w:spacing w:after="0" w:line="480" w:lineRule="auto"/>
+        <w:rPr>
+          <w:rFonts w:ascii="Times New Roman" w:hAnsi="Times New Roman" w:cs="Times New Roman"/>
+          <w:b/>
+          <w:bCs/>
+          <w:sz w:val="24"/>
+          <w:szCs w:val="24"/>
+        </w:rPr>
+      </w:pPr>
+      <w:r>
+        <w:rPr>
+          <w:rFonts w:ascii="Times New Roman" w:hAnsi="Times New Roman" w:cs="Times New Roman"/>
+          <w:b/>
+          <w:bCs/>
+          <w:sz w:val="24"/>
+          <w:szCs w:val="24"/>
+        </w:rPr>
+        <w:lastRenderedPageBreak/>
+        <w:t>Acknowledgments</w:t>
+      </w:r>
+    </w:p>
+    <w:p>
+      <w:pPr>
+        <w:spacing w:after="0" w:line="480" w:lineRule="auto"/>
+        <w:rPr>
+          <w:rFonts w:ascii="Times New Roman" w:hAnsi="Times New Roman" w:cs="Times New Roman"/>
+          <w:b/>
+          <w:bCs/>
+          <w:sz w:val="24"/>
+          <w:szCs w:val="24"/>
+        </w:rPr>
+      </w:pPr>
+      <w:r>
+        <w:rPr>
+          <w:rFonts w:ascii="Times New Roman" w:hAnsi="Times New Roman" w:cs="Times New Roman"/>
+          <w:b/>
+          <w:bCs/>
+          <w:sz w:val="24"/>
+          <w:szCs w:val="24"/>
+        </w:rPr>
+        <w:t>Author contributions</w:t>
+      </w:r>
+    </w:p>
+    <w:p>
+      <w:pPr>
+        <w:spacing w:after="0" w:line="480" w:lineRule="auto"/>
+        <w:rPr>
+          <w:rFonts w:ascii="Times New Roman" w:hAnsi="Times New Roman" w:cs="Times New Roman"/>
+          <w:b/>
+          <w:bCs/>
+          <w:sz w:val="24"/>
+          <w:szCs w:val="24"/>
+        </w:rPr>
+      </w:pPr>
+      <w:r>
+        <w:rPr>
+          <w:rFonts w:ascii="Times New Roman" w:hAnsi="Times New Roman" w:cs="Times New Roman"/>
+          <w:b/>
+          <w:bCs/>
+          <w:sz w:val="24"/>
+          <w:szCs w:val="24"/>
+        </w:rPr>
+        <w:t>Data availability statement</w:t>
+      </w:r>
+    </w:p>
+    <w:p>
+      <w:pPr>
+        <w:spacing w:after="0" w:line="480" w:lineRule="auto"/>
         <w:rPr>
           <w:rFonts w:ascii="Times New Roman" w:hAnsi="Times New Roman" w:cs="Times New Roman"/>
           <w:color w:val="FF0000"/>
@@ -5870,6 +8344,7 @@
           <w:szCs w:val="24"/>
         </w:rPr>
       </w:pPr>
+      <w:proofErr w:type="spellStart"/>
       <w:r>
         <w:rPr>
           <w:rFonts w:ascii="Times New Roman" w:hAnsi="Times New Roman" w:cs="Times New Roman"/>
@@ -5877,7 +8352,17 @@
           <w:sz w:val="24"/>
           <w:szCs w:val="24"/>
         </w:rPr>
-        <w:t>Github?  - need to clean up</w:t>
+        <w:t>Github</w:t>
+      </w:r>
+      <w:proofErr w:type="spellEnd"/>
+      <w:r>
+        <w:rPr>
+          <w:rFonts w:ascii="Times New Roman" w:hAnsi="Times New Roman" w:cs="Times New Roman"/>
+          <w:color w:val="FF0000"/>
+          <w:sz w:val="24"/>
+          <w:szCs w:val="24"/>
+        </w:rPr>
+        <w:t>?  - need to clean up</w:t>
       </w:r>
     </w:p>
     <w:p>
@@ -5988,12 +8473,69 @@
       <w:r>
         <w:fldChar w:fldCharType="separate"/>
       </w:r>
-      <w:r>
-        <w:rPr>
-          <w:rFonts w:ascii="Times New Roman" w:hAnsi="Times New Roman" w:cs="Times New Roman"/>
-          <w:sz w:val="24"/>
-        </w:rPr>
-        <w:t xml:space="preserve">Awad, R., Arnason, J. T., Trudeau, V., Bergeron, C., Budzinski, J. W., Foster, B. C., &amp; Merali, Z. (2003). Phytochemical and biological analysis of Skullcap (Scutellaria lateriflora L.): A medicinal plant with anxiolytic properties. </w:t>
+      <w:proofErr w:type="spellStart"/>
+      <w:r>
+        <w:rPr>
+          <w:rFonts w:ascii="Times New Roman" w:hAnsi="Times New Roman" w:cs="Times New Roman"/>
+          <w:sz w:val="24"/>
+        </w:rPr>
+        <w:t>Awad</w:t>
+      </w:r>
+      <w:proofErr w:type="spellEnd"/>
+      <w:r>
+        <w:rPr>
+          <w:rFonts w:ascii="Times New Roman" w:hAnsi="Times New Roman" w:cs="Times New Roman"/>
+          <w:sz w:val="24"/>
+        </w:rPr>
+        <w:t xml:space="preserve">, R., </w:t>
+      </w:r>
+      <w:proofErr w:type="spellStart"/>
+      <w:r>
+        <w:rPr>
+          <w:rFonts w:ascii="Times New Roman" w:hAnsi="Times New Roman" w:cs="Times New Roman"/>
+          <w:sz w:val="24"/>
+        </w:rPr>
+        <w:t>Arnason</w:t>
+      </w:r>
+      <w:proofErr w:type="spellEnd"/>
+      <w:r>
+        <w:rPr>
+          <w:rFonts w:ascii="Times New Roman" w:hAnsi="Times New Roman" w:cs="Times New Roman"/>
+          <w:sz w:val="24"/>
+        </w:rPr>
+        <w:t xml:space="preserve">, J. T., Trudeau, V., Bergeron, C., </w:t>
+      </w:r>
+      <w:proofErr w:type="spellStart"/>
+      <w:r>
+        <w:rPr>
+          <w:rFonts w:ascii="Times New Roman" w:hAnsi="Times New Roman" w:cs="Times New Roman"/>
+          <w:sz w:val="24"/>
+        </w:rPr>
+        <w:t>Budzinski</w:t>
+      </w:r>
+      <w:proofErr w:type="spellEnd"/>
+      <w:r>
+        <w:rPr>
+          <w:rFonts w:ascii="Times New Roman" w:hAnsi="Times New Roman" w:cs="Times New Roman"/>
+          <w:sz w:val="24"/>
+        </w:rPr>
+        <w:t xml:space="preserve">, J. W., Foster, B. C., &amp; </w:t>
+      </w:r>
+      <w:proofErr w:type="spellStart"/>
+      <w:r>
+        <w:rPr>
+          <w:rFonts w:ascii="Times New Roman" w:hAnsi="Times New Roman" w:cs="Times New Roman"/>
+          <w:sz w:val="24"/>
+        </w:rPr>
+        <w:t>Merali</w:t>
+      </w:r>
+      <w:proofErr w:type="spellEnd"/>
+      <w:r>
+        <w:rPr>
+          <w:rFonts w:ascii="Times New Roman" w:hAnsi="Times New Roman" w:cs="Times New Roman"/>
+          <w:sz w:val="24"/>
+        </w:rPr>
+        <w:t xml:space="preserve">, Z. (2003). Phytochemical and biological analysis of Skullcap (Scutellaria lateriflora L.): A medicinal plant with anxiolytic properties. </w:t>
       </w:r>
       <w:r>
         <w:rPr>
@@ -6089,7 +8631,55 @@
           <w:rFonts w:ascii="Times New Roman" w:hAnsi="Times New Roman" w:cs="Times New Roman"/>
           <w:sz w:val="24"/>
         </w:rPr>
-        <w:t xml:space="preserve">Kato, M. J., Yoshida, M., &amp; Gottlieb, O. R. (1992). Flavones and lignans in flowers, fruits and seedlings of Virola venosa. </w:t>
+        <w:t xml:space="preserve">Kato, M. J., Yoshida, M., &amp; Gottlieb, O. R. (1992). Flavones and lignans in flowers, </w:t>
+      </w:r>
+      <w:proofErr w:type="gramStart"/>
+      <w:r>
+        <w:rPr>
+          <w:rFonts w:ascii="Times New Roman" w:hAnsi="Times New Roman" w:cs="Times New Roman"/>
+          <w:sz w:val="24"/>
+        </w:rPr>
+        <w:t>fruits</w:t>
+      </w:r>
+      <w:proofErr w:type="gramEnd"/>
+      <w:r>
+        <w:rPr>
+          <w:rFonts w:ascii="Times New Roman" w:hAnsi="Times New Roman" w:cs="Times New Roman"/>
+          <w:sz w:val="24"/>
+        </w:rPr>
+        <w:t xml:space="preserve"> and seedlings of </w:t>
+      </w:r>
+      <w:proofErr w:type="spellStart"/>
+      <w:r>
+        <w:rPr>
+          <w:rFonts w:ascii="Times New Roman" w:hAnsi="Times New Roman" w:cs="Times New Roman"/>
+          <w:sz w:val="24"/>
+        </w:rPr>
+        <w:t>Virola</w:t>
+      </w:r>
+      <w:proofErr w:type="spellEnd"/>
+      <w:r>
+        <w:rPr>
+          <w:rFonts w:ascii="Times New Roman" w:hAnsi="Times New Roman" w:cs="Times New Roman"/>
+          <w:sz w:val="24"/>
+        </w:rPr>
+        <w:t xml:space="preserve"> </w:t>
+      </w:r>
+      <w:proofErr w:type="spellStart"/>
+      <w:r>
+        <w:rPr>
+          <w:rFonts w:ascii="Times New Roman" w:hAnsi="Times New Roman" w:cs="Times New Roman"/>
+          <w:sz w:val="24"/>
+        </w:rPr>
+        <w:t>venosa</w:t>
+      </w:r>
+      <w:proofErr w:type="spellEnd"/>
+      <w:r>
+        <w:rPr>
+          <w:rFonts w:ascii="Times New Roman" w:hAnsi="Times New Roman" w:cs="Times New Roman"/>
+          <w:sz w:val="24"/>
+        </w:rPr>
+        <w:t xml:space="preserve">. </w:t>
       </w:r>
       <w:r>
         <w:rPr>
@@ -6137,7 +8727,23 @@
           <w:rFonts w:ascii="Times New Roman" w:hAnsi="Times New Roman" w:cs="Times New Roman"/>
           <w:sz w:val="24"/>
         </w:rPr>
-        <w:t xml:space="preserve">Lin, T.-Y., Lu, C.-W., Wang, C.-C., Lu, J.-F., &amp; Wang, S.-J. (2012). Hispidulin inhibits the release of glutamate in rat cerebrocortical nerve terminals. </w:t>
+        <w:t xml:space="preserve">Lin, T.-Y., Lu, C.-W., Wang, C.-C., Lu, J.-F., &amp; Wang, S.-J. (2012). Hispidulin inhibits the release of glutamate in rat </w:t>
+      </w:r>
+      <w:proofErr w:type="spellStart"/>
+      <w:r>
+        <w:rPr>
+          <w:rFonts w:ascii="Times New Roman" w:hAnsi="Times New Roman" w:cs="Times New Roman"/>
+          <w:sz w:val="24"/>
+        </w:rPr>
+        <w:t>cerebrocortical</w:t>
+      </w:r>
+      <w:proofErr w:type="spellEnd"/>
+      <w:r>
+        <w:rPr>
+          <w:rFonts w:ascii="Times New Roman" w:hAnsi="Times New Roman" w:cs="Times New Roman"/>
+          <w:sz w:val="24"/>
+        </w:rPr>
+        <w:t xml:space="preserve"> nerve terminals. </w:t>
       </w:r>
       <w:r>
         <w:rPr>
@@ -6185,7 +8791,71 @@
           <w:rFonts w:ascii="Times New Roman" w:hAnsi="Times New Roman" w:cs="Times New Roman"/>
           <w:sz w:val="24"/>
         </w:rPr>
-        <w:t xml:space="preserve">Rao, V. M., Damu, G. L. V., Sudhakar, D., &amp; Rao, C. V. (2009). Two New Bio-active Flavones from Grangea maderaspatana (Artemisia maderaspatana). </w:t>
+        <w:t xml:space="preserve">Rao, V. M., </w:t>
+      </w:r>
+      <w:proofErr w:type="spellStart"/>
+      <w:r>
+        <w:rPr>
+          <w:rFonts w:ascii="Times New Roman" w:hAnsi="Times New Roman" w:cs="Times New Roman"/>
+          <w:sz w:val="24"/>
+        </w:rPr>
+        <w:t>Damu</w:t>
+      </w:r>
+      <w:proofErr w:type="spellEnd"/>
+      <w:r>
+        <w:rPr>
+          <w:rFonts w:ascii="Times New Roman" w:hAnsi="Times New Roman" w:cs="Times New Roman"/>
+          <w:sz w:val="24"/>
+        </w:rPr>
+        <w:t xml:space="preserve">, G. L. V., Sudhakar, D., &amp; Rao, C. V. (2009). Two New Bio-active Flavones from </w:t>
+      </w:r>
+      <w:proofErr w:type="spellStart"/>
+      <w:r>
+        <w:rPr>
+          <w:rFonts w:ascii="Times New Roman" w:hAnsi="Times New Roman" w:cs="Times New Roman"/>
+          <w:sz w:val="24"/>
+        </w:rPr>
+        <w:t>Grangea</w:t>
+      </w:r>
+      <w:proofErr w:type="spellEnd"/>
+      <w:r>
+        <w:rPr>
+          <w:rFonts w:ascii="Times New Roman" w:hAnsi="Times New Roman" w:cs="Times New Roman"/>
+          <w:sz w:val="24"/>
+        </w:rPr>
+        <w:t xml:space="preserve"> </w:t>
+      </w:r>
+      <w:proofErr w:type="spellStart"/>
+      <w:r>
+        <w:rPr>
+          <w:rFonts w:ascii="Times New Roman" w:hAnsi="Times New Roman" w:cs="Times New Roman"/>
+          <w:sz w:val="24"/>
+        </w:rPr>
+        <w:t>maderaspatana</w:t>
+      </w:r>
+      <w:proofErr w:type="spellEnd"/>
+      <w:r>
+        <w:rPr>
+          <w:rFonts w:ascii="Times New Roman" w:hAnsi="Times New Roman" w:cs="Times New Roman"/>
+          <w:sz w:val="24"/>
+        </w:rPr>
+        <w:t xml:space="preserve"> (Artemisia </w:t>
+      </w:r>
+      <w:proofErr w:type="spellStart"/>
+      <w:r>
+        <w:rPr>
+          <w:rFonts w:ascii="Times New Roman" w:hAnsi="Times New Roman" w:cs="Times New Roman"/>
+          <w:sz w:val="24"/>
+        </w:rPr>
+        <w:t>maderaspatana</w:t>
+      </w:r>
+      <w:proofErr w:type="spellEnd"/>
+      <w:r>
+        <w:rPr>
+          <w:rFonts w:ascii="Times New Roman" w:hAnsi="Times New Roman" w:cs="Times New Roman"/>
+          <w:sz w:val="24"/>
+        </w:rPr>
+        <w:t xml:space="preserve">). </w:t>
       </w:r>
       <w:r>
         <w:rPr>
@@ -6233,7 +8903,71 @@
           <w:rFonts w:ascii="Times New Roman" w:hAnsi="Times New Roman" w:cs="Times New Roman"/>
           <w:sz w:val="24"/>
         </w:rPr>
-        <w:t xml:space="preserve">Rao, Y. K., Reddy, M. V. B., Rao, C. V., Gunasekar, D., Blond, A., Caux, C., &amp; Bodo, B. (2002). Two new 5-deoxyflavones from Albizia odoratissima. </w:t>
+        <w:t xml:space="preserve">Rao, Y. K., Reddy, M. V. B., Rao, C. V., </w:t>
+      </w:r>
+      <w:proofErr w:type="spellStart"/>
+      <w:r>
+        <w:rPr>
+          <w:rFonts w:ascii="Times New Roman" w:hAnsi="Times New Roman" w:cs="Times New Roman"/>
+          <w:sz w:val="24"/>
+        </w:rPr>
+        <w:t>Gunasekar</w:t>
+      </w:r>
+      <w:proofErr w:type="spellEnd"/>
+      <w:r>
+        <w:rPr>
+          <w:rFonts w:ascii="Times New Roman" w:hAnsi="Times New Roman" w:cs="Times New Roman"/>
+          <w:sz w:val="24"/>
+        </w:rPr>
+        <w:t xml:space="preserve">, D., Blond, A., </w:t>
+      </w:r>
+      <w:proofErr w:type="spellStart"/>
+      <w:r>
+        <w:rPr>
+          <w:rFonts w:ascii="Times New Roman" w:hAnsi="Times New Roman" w:cs="Times New Roman"/>
+          <w:sz w:val="24"/>
+        </w:rPr>
+        <w:t>Caux</w:t>
+      </w:r>
+      <w:proofErr w:type="spellEnd"/>
+      <w:r>
+        <w:rPr>
+          <w:rFonts w:ascii="Times New Roman" w:hAnsi="Times New Roman" w:cs="Times New Roman"/>
+          <w:sz w:val="24"/>
+        </w:rPr>
+        <w:t xml:space="preserve">, C., &amp; Bodo, B. (2002). Two new 5-deoxyflavones from </w:t>
+      </w:r>
+      <w:proofErr w:type="spellStart"/>
+      <w:r>
+        <w:rPr>
+          <w:rFonts w:ascii="Times New Roman" w:hAnsi="Times New Roman" w:cs="Times New Roman"/>
+          <w:sz w:val="24"/>
+        </w:rPr>
+        <w:t>Albizia</w:t>
+      </w:r>
+      <w:proofErr w:type="spellEnd"/>
+      <w:r>
+        <w:rPr>
+          <w:rFonts w:ascii="Times New Roman" w:hAnsi="Times New Roman" w:cs="Times New Roman"/>
+          <w:sz w:val="24"/>
+        </w:rPr>
+        <w:t xml:space="preserve"> </w:t>
+      </w:r>
+      <w:proofErr w:type="spellStart"/>
+      <w:r>
+        <w:rPr>
+          <w:rFonts w:ascii="Times New Roman" w:hAnsi="Times New Roman" w:cs="Times New Roman"/>
+          <w:sz w:val="24"/>
+        </w:rPr>
+        <w:t>odoratissima</w:t>
+      </w:r>
+      <w:proofErr w:type="spellEnd"/>
+      <w:r>
+        <w:rPr>
+          <w:rFonts w:ascii="Times New Roman" w:hAnsi="Times New Roman" w:cs="Times New Roman"/>
+          <w:sz w:val="24"/>
+        </w:rPr>
+        <w:t xml:space="preserve">. </w:t>
       </w:r>
       <w:r>
         <w:rPr>
@@ -6281,7 +9015,87 @@
           <w:rFonts w:ascii="Times New Roman" w:hAnsi="Times New Roman" w:cs="Times New Roman"/>
           <w:sz w:val="24"/>
         </w:rPr>
-        <w:t xml:space="preserve">Salehi, B., Venditti, A., Sharifi-Rad, M., Kręgiel, D., Sharifi-Rad, J., Durazzo, A., Lucarini, M., Santini, A., Souto, E. B., Novellino, E., Antolak, H., Azzini, E., Setzer, W. N., &amp; Martins, N. (2019). The Therapeutic Potential of Apigenin. </w:t>
+        <w:t xml:space="preserve">Salehi, B., </w:t>
+      </w:r>
+      <w:proofErr w:type="spellStart"/>
+      <w:r>
+        <w:rPr>
+          <w:rFonts w:ascii="Times New Roman" w:hAnsi="Times New Roman" w:cs="Times New Roman"/>
+          <w:sz w:val="24"/>
+        </w:rPr>
+        <w:t>Venditti</w:t>
+      </w:r>
+      <w:proofErr w:type="spellEnd"/>
+      <w:r>
+        <w:rPr>
+          <w:rFonts w:ascii="Times New Roman" w:hAnsi="Times New Roman" w:cs="Times New Roman"/>
+          <w:sz w:val="24"/>
+        </w:rPr>
+        <w:t xml:space="preserve">, A., Sharifi-Rad, M., </w:t>
+      </w:r>
+      <w:proofErr w:type="spellStart"/>
+      <w:r>
+        <w:rPr>
+          <w:rFonts w:ascii="Times New Roman" w:hAnsi="Times New Roman" w:cs="Times New Roman"/>
+          <w:sz w:val="24"/>
+        </w:rPr>
+        <w:t>Kręgiel</w:t>
+      </w:r>
+      <w:proofErr w:type="spellEnd"/>
+      <w:r>
+        <w:rPr>
+          <w:rFonts w:ascii="Times New Roman" w:hAnsi="Times New Roman" w:cs="Times New Roman"/>
+          <w:sz w:val="24"/>
+        </w:rPr>
+        <w:t xml:space="preserve">, D., Sharifi-Rad, J., Durazzo, A., Lucarini, M., Santini, A., </w:t>
+      </w:r>
+      <w:proofErr w:type="spellStart"/>
+      <w:r>
+        <w:rPr>
+          <w:rFonts w:ascii="Times New Roman" w:hAnsi="Times New Roman" w:cs="Times New Roman"/>
+          <w:sz w:val="24"/>
+        </w:rPr>
+        <w:t>Souto</w:t>
+      </w:r>
+      <w:proofErr w:type="spellEnd"/>
+      <w:r>
+        <w:rPr>
+          <w:rFonts w:ascii="Times New Roman" w:hAnsi="Times New Roman" w:cs="Times New Roman"/>
+          <w:sz w:val="24"/>
+        </w:rPr>
+        <w:t xml:space="preserve">, E. B., Novellino, E., </w:t>
+      </w:r>
+      <w:proofErr w:type="spellStart"/>
+      <w:r>
+        <w:rPr>
+          <w:rFonts w:ascii="Times New Roman" w:hAnsi="Times New Roman" w:cs="Times New Roman"/>
+          <w:sz w:val="24"/>
+        </w:rPr>
+        <w:t>Antolak</w:t>
+      </w:r>
+      <w:proofErr w:type="spellEnd"/>
+      <w:r>
+        <w:rPr>
+          <w:rFonts w:ascii="Times New Roman" w:hAnsi="Times New Roman" w:cs="Times New Roman"/>
+          <w:sz w:val="24"/>
+        </w:rPr>
+        <w:t xml:space="preserve">, H., </w:t>
+      </w:r>
+      <w:proofErr w:type="spellStart"/>
+      <w:r>
+        <w:rPr>
+          <w:rFonts w:ascii="Times New Roman" w:hAnsi="Times New Roman" w:cs="Times New Roman"/>
+          <w:sz w:val="24"/>
+        </w:rPr>
+        <w:t>Azzini</w:t>
+      </w:r>
+      <w:proofErr w:type="spellEnd"/>
+      <w:r>
+        <w:rPr>
+          <w:rFonts w:ascii="Times New Roman" w:hAnsi="Times New Roman" w:cs="Times New Roman"/>
+          <w:sz w:val="24"/>
+        </w:rPr>
+        <w:t xml:space="preserve">, E., Setzer, W. N., &amp; Martins, N. (2019). The Therapeutic Potential of Apigenin. </w:t>
       </w:r>
       <w:r>
         <w:rPr>
@@ -6378,7 +9192,23 @@
           <w:sz w:val="24"/>
         </w:rPr>
         <w:lastRenderedPageBreak/>
-        <w:t xml:space="preserve">Tao, Y., Zhan, S., Wang, Y., Zhou, G., Liang, H., Chen, X., &amp; Shen, H. (2018). Baicalin, the major component of traditional Chinese medicine Scutellaria baicalensis induces colon cancer cell apoptosis through inhibition of oncomiRNAs. </w:t>
+        <w:t xml:space="preserve">Tao, Y., Zhan, S., Wang, Y., Zhou, G., Liang, H., Chen, X., &amp; Shen, H. (2018). Baicalin, the major component of traditional Chinese medicine Scutellaria baicalensis induces colon cancer cell apoptosis through inhibition of </w:t>
+      </w:r>
+      <w:proofErr w:type="spellStart"/>
+      <w:r>
+        <w:rPr>
+          <w:rFonts w:ascii="Times New Roman" w:hAnsi="Times New Roman" w:cs="Times New Roman"/>
+          <w:sz w:val="24"/>
+        </w:rPr>
+        <w:t>oncomiRNAs</w:t>
+      </w:r>
+      <w:proofErr w:type="spellEnd"/>
+      <w:r>
+        <w:rPr>
+          <w:rFonts w:ascii="Times New Roman" w:hAnsi="Times New Roman" w:cs="Times New Roman"/>
+          <w:sz w:val="24"/>
+        </w:rPr>
+        <w:t xml:space="preserve">. </w:t>
       </w:r>
       <w:r>
         <w:rPr>
@@ -6421,12 +9251,85 @@
           <w:sz w:val="24"/>
         </w:rPr>
       </w:pPr>
-      <w:r>
-        <w:rPr>
-          <w:rFonts w:ascii="Times New Roman" w:hAnsi="Times New Roman" w:cs="Times New Roman"/>
-          <w:sz w:val="24"/>
-        </w:rPr>
-        <w:t xml:space="preserve">Venkatarame Gowda Saralamma, V., Lee, H. J., Hong, G. E., Park, H. S., Yumnam, S., Raha, S., Lee, W. S., Kim, E. H., Sung, N. J., Lee, S. J., Heo, J. D., &amp; Kim, G. S. (2017). Korean Scutellaria baicalensis Georgi flavonoid extract induces mitochondrially mediated apoptosis in human gastric cancer AGS cells. </w:t>
+      <w:proofErr w:type="spellStart"/>
+      <w:r>
+        <w:rPr>
+          <w:rFonts w:ascii="Times New Roman" w:hAnsi="Times New Roman" w:cs="Times New Roman"/>
+          <w:sz w:val="24"/>
+        </w:rPr>
+        <w:t>Venkatarame</w:t>
+      </w:r>
+      <w:proofErr w:type="spellEnd"/>
+      <w:r>
+        <w:rPr>
+          <w:rFonts w:ascii="Times New Roman" w:hAnsi="Times New Roman" w:cs="Times New Roman"/>
+          <w:sz w:val="24"/>
+        </w:rPr>
+        <w:t xml:space="preserve"> Gowda </w:t>
+      </w:r>
+      <w:proofErr w:type="spellStart"/>
+      <w:r>
+        <w:rPr>
+          <w:rFonts w:ascii="Times New Roman" w:hAnsi="Times New Roman" w:cs="Times New Roman"/>
+          <w:sz w:val="24"/>
+        </w:rPr>
+        <w:t>Saralamma</w:t>
+      </w:r>
+      <w:proofErr w:type="spellEnd"/>
+      <w:r>
+        <w:rPr>
+          <w:rFonts w:ascii="Times New Roman" w:hAnsi="Times New Roman" w:cs="Times New Roman"/>
+          <w:sz w:val="24"/>
+        </w:rPr>
+        <w:t xml:space="preserve">, V., Lee, H. J., Hong, G. E., Park, H. S., </w:t>
+      </w:r>
+      <w:proofErr w:type="spellStart"/>
+      <w:r>
+        <w:rPr>
+          <w:rFonts w:ascii="Times New Roman" w:hAnsi="Times New Roman" w:cs="Times New Roman"/>
+          <w:sz w:val="24"/>
+        </w:rPr>
+        <w:t>Yumnam</w:t>
+      </w:r>
+      <w:proofErr w:type="spellEnd"/>
+      <w:r>
+        <w:rPr>
+          <w:rFonts w:ascii="Times New Roman" w:hAnsi="Times New Roman" w:cs="Times New Roman"/>
+          <w:sz w:val="24"/>
+        </w:rPr>
+        <w:t xml:space="preserve">, S., </w:t>
+      </w:r>
+      <w:proofErr w:type="spellStart"/>
+      <w:r>
+        <w:rPr>
+          <w:rFonts w:ascii="Times New Roman" w:hAnsi="Times New Roman" w:cs="Times New Roman"/>
+          <w:sz w:val="24"/>
+        </w:rPr>
+        <w:t>Raha</w:t>
+      </w:r>
+      <w:proofErr w:type="spellEnd"/>
+      <w:r>
+        <w:rPr>
+          <w:rFonts w:ascii="Times New Roman" w:hAnsi="Times New Roman" w:cs="Times New Roman"/>
+          <w:sz w:val="24"/>
+        </w:rPr>
+        <w:t xml:space="preserve">, S., Lee, W. S., Kim, E. H., Sung, N. J., Lee, S. J., </w:t>
+      </w:r>
+      <w:proofErr w:type="spellStart"/>
+      <w:r>
+        <w:rPr>
+          <w:rFonts w:ascii="Times New Roman" w:hAnsi="Times New Roman" w:cs="Times New Roman"/>
+          <w:sz w:val="24"/>
+        </w:rPr>
+        <w:t>Heo</w:t>
+      </w:r>
+      <w:proofErr w:type="spellEnd"/>
+      <w:r>
+        <w:rPr>
+          <w:rFonts w:ascii="Times New Roman" w:hAnsi="Times New Roman" w:cs="Times New Roman"/>
+          <w:sz w:val="24"/>
+        </w:rPr>
+        <w:t xml:space="preserve">, J. D., &amp; Kim, G. S. (2017). Korean Scutellaria baicalensis Georgi flavonoid extract induces mitochondrially mediated apoptosis in human gastric cancer AGS cells. </w:t>
       </w:r>
       <w:r>
         <w:rPr>
@@ -6522,7 +9425,23 @@
           <w:rFonts w:ascii="Times New Roman" w:hAnsi="Times New Roman" w:cs="Times New Roman"/>
           <w:sz w:val="24"/>
         </w:rPr>
-        <w:t xml:space="preserve">Wang, Q., Acharya, N., Liu, Z., Zhou, X., Cromie, M., Zhu, J., &amp; Gao, W. (2018). Enhanced anticancer effects of Scutellaria barbata D. Don in combination with traditional Chinese medicine components on non-small cell lung cancer cells. </w:t>
+        <w:t xml:space="preserve">Wang, Q., Acharya, N., Liu, Z., Zhou, X., </w:t>
+      </w:r>
+      <w:proofErr w:type="spellStart"/>
+      <w:r>
+        <w:rPr>
+          <w:rFonts w:ascii="Times New Roman" w:hAnsi="Times New Roman" w:cs="Times New Roman"/>
+          <w:sz w:val="24"/>
+        </w:rPr>
+        <w:t>Cromie</w:t>
+      </w:r>
+      <w:proofErr w:type="spellEnd"/>
+      <w:r>
+        <w:rPr>
+          <w:rFonts w:ascii="Times New Roman" w:hAnsi="Times New Roman" w:cs="Times New Roman"/>
+          <w:sz w:val="24"/>
+        </w:rPr>
+        <w:t xml:space="preserve">, M., Zhu, J., &amp; Gao, W. (2018). Enhanced anticancer effects of Scutellaria barbata D. Don in combination with traditional Chinese medicine components on non-small cell lung cancer cells. </w:t>
       </w:r>
       <w:r>
         <w:rPr>
@@ -6666,7 +9585,87 @@
           <w:rFonts w:ascii="Times New Roman" w:hAnsi="Times New Roman" w:cs="Times New Roman"/>
           <w:sz w:val="24"/>
         </w:rPr>
-        <w:t xml:space="preserve">Zhao, Q., Yang, J., Cui, M.-Y., Liu, J., Fang, Y., Yan, M., Qiu, W., Shang, H., Xu, Z., Yidiresi, R., Weng, J.-K., Pluskal, T., Vigouroux, M., Steuernagel, B., Wei, Y., Yang, L., Hu, Y., Chen, X.-Y., &amp; Martin, C. (2019). The Reference Genome Sequence of Scutellaria baicalensis Provides Insights into the Evolution of Wogonin Biosynthesis. </w:t>
+        <w:t xml:space="preserve">Zhao, Q., Yang, J., Cui, M.-Y., Liu, J., Fang, Y., Yan, M., </w:t>
+      </w:r>
+      <w:proofErr w:type="spellStart"/>
+      <w:r>
+        <w:rPr>
+          <w:rFonts w:ascii="Times New Roman" w:hAnsi="Times New Roman" w:cs="Times New Roman"/>
+          <w:sz w:val="24"/>
+        </w:rPr>
+        <w:t>Qiu</w:t>
+      </w:r>
+      <w:proofErr w:type="spellEnd"/>
+      <w:r>
+        <w:rPr>
+          <w:rFonts w:ascii="Times New Roman" w:hAnsi="Times New Roman" w:cs="Times New Roman"/>
+          <w:sz w:val="24"/>
+        </w:rPr>
+        <w:t xml:space="preserve">, W., Shang, H., Xu, Z., </w:t>
+      </w:r>
+      <w:proofErr w:type="spellStart"/>
+      <w:r>
+        <w:rPr>
+          <w:rFonts w:ascii="Times New Roman" w:hAnsi="Times New Roman" w:cs="Times New Roman"/>
+          <w:sz w:val="24"/>
+        </w:rPr>
+        <w:t>Yidiresi</w:t>
+      </w:r>
+      <w:proofErr w:type="spellEnd"/>
+      <w:r>
+        <w:rPr>
+          <w:rFonts w:ascii="Times New Roman" w:hAnsi="Times New Roman" w:cs="Times New Roman"/>
+          <w:sz w:val="24"/>
+        </w:rPr>
+        <w:t xml:space="preserve">, R., Weng, J.-K., </w:t>
+      </w:r>
+      <w:proofErr w:type="spellStart"/>
+      <w:r>
+        <w:rPr>
+          <w:rFonts w:ascii="Times New Roman" w:hAnsi="Times New Roman" w:cs="Times New Roman"/>
+          <w:sz w:val="24"/>
+        </w:rPr>
+        <w:t>Pluskal</w:t>
+      </w:r>
+      <w:proofErr w:type="spellEnd"/>
+      <w:r>
+        <w:rPr>
+          <w:rFonts w:ascii="Times New Roman" w:hAnsi="Times New Roman" w:cs="Times New Roman"/>
+          <w:sz w:val="24"/>
+        </w:rPr>
+        <w:t xml:space="preserve">, T., </w:t>
+      </w:r>
+      <w:proofErr w:type="spellStart"/>
+      <w:r>
+        <w:rPr>
+          <w:rFonts w:ascii="Times New Roman" w:hAnsi="Times New Roman" w:cs="Times New Roman"/>
+          <w:sz w:val="24"/>
+        </w:rPr>
+        <w:t>Vigouroux</w:t>
+      </w:r>
+      <w:proofErr w:type="spellEnd"/>
+      <w:r>
+        <w:rPr>
+          <w:rFonts w:ascii="Times New Roman" w:hAnsi="Times New Roman" w:cs="Times New Roman"/>
+          <w:sz w:val="24"/>
+        </w:rPr>
+        <w:t xml:space="preserve">, M., </w:t>
+      </w:r>
+      <w:proofErr w:type="spellStart"/>
+      <w:r>
+        <w:rPr>
+          <w:rFonts w:ascii="Times New Roman" w:hAnsi="Times New Roman" w:cs="Times New Roman"/>
+          <w:sz w:val="24"/>
+        </w:rPr>
+        <w:t>Steuernagel</w:t>
+      </w:r>
+      <w:proofErr w:type="spellEnd"/>
+      <w:r>
+        <w:rPr>
+          <w:rFonts w:ascii="Times New Roman" w:hAnsi="Times New Roman" w:cs="Times New Roman"/>
+          <w:sz w:val="24"/>
+        </w:rPr>
+        <w:t xml:space="preserve">, B., Wei, Y., Yang, L., Hu, Y., Chen, X.-Y., &amp; Martin, C. (2019). The Reference Genome Sequence of Scutellaria baicalensis Provides Insights into the Evolution of Wogonin Biosynthesis. </w:t>
       </w:r>
       <w:r>
         <w:rPr>
@@ -6714,7 +9713,23 @@
           <w:rFonts w:ascii="Times New Roman" w:hAnsi="Times New Roman" w:cs="Times New Roman"/>
           <w:sz w:val="24"/>
         </w:rPr>
-        <w:t xml:space="preserve">Zhao, Q., Zhang, Y., Wang, G., Hill, L., Weng, J.-K., Chen, X.-Y., Xue, H., &amp; Martin, C. (2016). A specialized flavone biosynthetic pathway has evolved in the medicinal plant, Scutellaria baicalensis. </w:t>
+        <w:t xml:space="preserve">Zhao, Q., Zhang, Y., Wang, G., Hill, L., Weng, J.-K., Chen, X.-Y., </w:t>
+      </w:r>
+      <w:proofErr w:type="spellStart"/>
+      <w:r>
+        <w:rPr>
+          <w:rFonts w:ascii="Times New Roman" w:hAnsi="Times New Roman" w:cs="Times New Roman"/>
+          <w:sz w:val="24"/>
+        </w:rPr>
+        <w:t>Xue</w:t>
+      </w:r>
+      <w:proofErr w:type="spellEnd"/>
+      <w:r>
+        <w:rPr>
+          <w:rFonts w:ascii="Times New Roman" w:hAnsi="Times New Roman" w:cs="Times New Roman"/>
+          <w:sz w:val="24"/>
+        </w:rPr>
+        <w:t xml:space="preserve">, H., &amp; Martin, C. (2016). A specialized flavone biosynthetic pathway has evolved in the medicinal plant, Scutellaria baicalensis. </w:t>
       </w:r>
       <w:r>
         <w:rPr>
@@ -6762,7 +9777,23 @@
           <w:rFonts w:ascii="Times New Roman" w:hAnsi="Times New Roman" w:cs="Times New Roman"/>
           <w:sz w:val="24"/>
         </w:rPr>
-        <w:t xml:space="preserve">Zhao, T., Tang, H., Xie, L., Zheng, Y., Ma, Z., Sun, Q., &amp; Li, X. (2019). Scutellaria baicalensis Georgi. (Lamiaceae): A review of its traditional uses, botany, phytochemistry, pharmacology and toxicology. </w:t>
+        <w:t xml:space="preserve">Zhao, T., Tang, H., </w:t>
+      </w:r>
+      <w:proofErr w:type="spellStart"/>
+      <w:r>
+        <w:rPr>
+          <w:rFonts w:ascii="Times New Roman" w:hAnsi="Times New Roman" w:cs="Times New Roman"/>
+          <w:sz w:val="24"/>
+        </w:rPr>
+        <w:t>Xie</w:t>
+      </w:r>
+      <w:proofErr w:type="spellEnd"/>
+      <w:r>
+        <w:rPr>
+          <w:rFonts w:ascii="Times New Roman" w:hAnsi="Times New Roman" w:cs="Times New Roman"/>
+          <w:sz w:val="24"/>
+        </w:rPr>
+        <w:t xml:space="preserve">, L., Zheng, Y., Ma, Z., Sun, Q., &amp; Li, X. (2019). Scutellaria baicalensis Georgi. (Lamiaceae): A review of its traditional uses, botany, phytochemistry, pharmacology and toxicology. </w:t>
       </w:r>
       <w:r>
         <w:rPr>
@@ -7836,7 +10867,6 @@
   <w:style w:type="character" w:default="1" w:styleId="DefaultParagraphFont">
     <w:name w:val="Default Paragraph Font"/>
     <w:uiPriority w:val="1"/>
-    <w:semiHidden/>
     <w:unhideWhenUsed/>
   </w:style>
   <w:style w:type="table" w:default="1" w:styleId="TableNormal">

</xml_diff>

<commit_message>
Adjusted methodology to specify MCA analysis
</commit_message>
<xml_diff>
--- a/writing/manuscript.docx
+++ b/writing/manuscript.docx
@@ -284,7 +284,7 @@
           <w:sz w:val="24"/>
           <w:szCs w:val="24"/>
         </w:rPr>
-        <w:t xml:space="preserve"> applied to identify the specific compounds responsible for these medicinal properties, and better characterize their method of action.</w:t>
+        <w:t xml:space="preserve"> applied to identify the specific compounds responsible for these medicinal properties, and better characterize their method of action</w:t>
       </w:r>
       <w:r>
         <w:rPr>
@@ -301,7 +301,23 @@
           <w:sz w:val="24"/>
           <w:szCs w:val="24"/>
         </w:rPr>
-        <w:t>Biotechnology</w:t>
+        <w:t>(citation needed)</w:t>
+      </w:r>
+      <w:r>
+        <w:rPr>
+          <w:rFonts w:ascii="Times New Roman" w:hAnsi="Times New Roman" w:cs="Times New Roman"/>
+          <w:sz w:val="24"/>
+          <w:szCs w:val="24"/>
+        </w:rPr>
+        <w:t>.</w:t>
+      </w:r>
+      <w:r>
+        <w:rPr>
+          <w:rFonts w:ascii="Times New Roman" w:hAnsi="Times New Roman" w:cs="Times New Roman"/>
+          <w:sz w:val="24"/>
+          <w:szCs w:val="24"/>
+        </w:rPr>
+        <w:t xml:space="preserve"> A negative consequence of this increased attention to, and demand for medicinal plants, is the endangerment of native plant populations resulting from overharvesting. Production efficiency and scale is also limited by this approach </w:t>
       </w:r>
       <w:r>
         <w:rPr>
@@ -310,7 +326,79 @@
           <w:sz w:val="24"/>
           <w:szCs w:val="24"/>
         </w:rPr>
-        <w:t xml:space="preserve"> as mass production system for medicines</w:t>
+        <w:t>(citation needed)</w:t>
+      </w:r>
+      <w:r>
+        <w:rPr>
+          <w:rFonts w:ascii="Times New Roman" w:hAnsi="Times New Roman" w:cs="Times New Roman"/>
+          <w:sz w:val="24"/>
+          <w:szCs w:val="24"/>
+        </w:rPr>
+        <w:t xml:space="preserve">. Therefore, development of mass production systems for these medicinal compounds is extremely desirable. </w:t>
+      </w:r>
+      <w:r>
+        <w:rPr>
+          <w:rFonts w:ascii="Times New Roman" w:hAnsi="Times New Roman" w:cs="Times New Roman"/>
+          <w:sz w:val="24"/>
+          <w:szCs w:val="24"/>
+        </w:rPr>
+        <w:t>As chemical synthesis methods are limited by their expense and relative inefficiency, b</w:t>
+      </w:r>
+      <w:r>
+        <w:rPr>
+          <w:rFonts w:ascii="Times New Roman" w:hAnsi="Times New Roman" w:cs="Times New Roman"/>
+          <w:sz w:val="24"/>
+          <w:szCs w:val="24"/>
+        </w:rPr>
+        <w:t>iotechnology</w:t>
+      </w:r>
+      <w:r>
+        <w:rPr>
+          <w:rFonts w:ascii="Times New Roman" w:hAnsi="Times New Roman" w:cs="Times New Roman"/>
+          <w:sz w:val="24"/>
+          <w:szCs w:val="24"/>
+        </w:rPr>
+        <w:t>-based</w:t>
+      </w:r>
+      <w:r>
+        <w:rPr>
+          <w:rFonts w:ascii="Times New Roman" w:hAnsi="Times New Roman" w:cs="Times New Roman"/>
+          <w:sz w:val="24"/>
+          <w:szCs w:val="24"/>
+        </w:rPr>
+        <w:t xml:space="preserve"> methods are </w:t>
+      </w:r>
+      <w:r>
+        <w:rPr>
+          <w:rFonts w:ascii="Times New Roman" w:hAnsi="Times New Roman" w:cs="Times New Roman"/>
+          <w:sz w:val="24"/>
+          <w:szCs w:val="24"/>
+        </w:rPr>
+        <w:t xml:space="preserve">currently the most </w:t>
+      </w:r>
+      <w:r>
+        <w:rPr>
+          <w:rFonts w:ascii="Times New Roman" w:hAnsi="Times New Roman" w:cs="Times New Roman"/>
+          <w:sz w:val="24"/>
+          <w:szCs w:val="24"/>
+        </w:rPr>
+        <w:t xml:space="preserve">promising </w:t>
+      </w:r>
+      <w:r>
+        <w:rPr>
+          <w:rFonts w:ascii="Times New Roman" w:hAnsi="Times New Roman" w:cs="Times New Roman"/>
+          <w:sz w:val="24"/>
+          <w:szCs w:val="24"/>
+        </w:rPr>
+        <w:t>means of mass production</w:t>
+      </w:r>
+      <w:r>
+        <w:rPr>
+          <w:rFonts w:ascii="Times New Roman" w:hAnsi="Times New Roman" w:cs="Times New Roman"/>
+          <w:sz w:val="24"/>
+          <w:szCs w:val="24"/>
+        </w:rPr>
+        <w:t xml:space="preserve"> </w:t>
       </w:r>
       <w:r>
         <w:rPr>
@@ -319,7 +407,65 @@
           <w:sz w:val="24"/>
           <w:szCs w:val="24"/>
         </w:rPr>
-        <w:t xml:space="preserve">: </w:t>
+        <w:t>(citation needed)</w:t>
+      </w:r>
+      <w:r>
+        <w:rPr>
+          <w:rFonts w:ascii="Times New Roman" w:hAnsi="Times New Roman" w:cs="Times New Roman"/>
+          <w:sz w:val="24"/>
+          <w:szCs w:val="24"/>
+        </w:rPr>
+        <w:t xml:space="preserve">. </w:t>
+      </w:r>
+      <w:r>
+        <w:rPr>
+          <w:rFonts w:ascii="Times New Roman" w:hAnsi="Times New Roman" w:cs="Times New Roman"/>
+          <w:sz w:val="24"/>
+          <w:szCs w:val="24"/>
+        </w:rPr>
+        <w:t xml:space="preserve">In this work, we analyze the metabolite diversity </w:t>
+      </w:r>
+      <w:r>
+        <w:rPr>
+          <w:rFonts w:ascii="Times New Roman" w:hAnsi="Times New Roman" w:cs="Times New Roman"/>
+          <w:sz w:val="24"/>
+          <w:szCs w:val="24"/>
+        </w:rPr>
+        <w:t>of</w:t>
+      </w:r>
+      <w:r>
+        <w:rPr>
+          <w:rFonts w:ascii="Times New Roman" w:hAnsi="Times New Roman" w:cs="Times New Roman"/>
+          <w:sz w:val="24"/>
+          <w:szCs w:val="24"/>
+        </w:rPr>
+        <w:t xml:space="preserve"> a genus of medicinal plants, </w:t>
+      </w:r>
+      <w:r>
+        <w:rPr>
+          <w:rFonts w:ascii="Times New Roman" w:hAnsi="Times New Roman" w:cs="Times New Roman"/>
+          <w:i/>
+          <w:iCs/>
+          <w:sz w:val="24"/>
+          <w:szCs w:val="24"/>
+        </w:rPr>
+        <w:t>Scutellaria</w:t>
+      </w:r>
+      <w:r>
+        <w:rPr>
+          <w:rFonts w:ascii="Times New Roman" w:hAnsi="Times New Roman" w:cs="Times New Roman"/>
+          <w:sz w:val="24"/>
+          <w:szCs w:val="24"/>
+        </w:rPr>
+        <w:t>, and highlight several species which are promising candidates for biotechnology improvement.</w:t>
+      </w:r>
+      <w:r>
+        <w:rPr>
+          <w:rFonts w:ascii="Times New Roman" w:hAnsi="Times New Roman" w:cs="Times New Roman"/>
+          <w:sz w:val="24"/>
+          <w:szCs w:val="24"/>
+        </w:rPr>
+        <w:t xml:space="preserve"> </w:t>
       </w:r>
       <w:hyperlink r:id="rId7" w:history="1">
         <w:r>
@@ -682,7 +828,16 @@
           <w:sz w:val="24"/>
           <w:szCs w:val="24"/>
         </w:rPr>
-        <w:t xml:space="preserve">due to its extensive use in traditional </w:t>
+        <w:t xml:space="preserve">due to its </w:t>
+      </w:r>
+      <w:r>
+        <w:rPr>
+          <w:rFonts w:ascii="Times New Roman" w:hAnsi="Times New Roman" w:cs="Times New Roman"/>
+          <w:sz w:val="24"/>
+          <w:szCs w:val="24"/>
+        </w:rPr>
+        <w:lastRenderedPageBreak/>
+        <w:t xml:space="preserve">extensive use in traditional </w:t>
       </w:r>
       <w:r>
         <w:rPr>
@@ -1064,16 +1219,7 @@
           <w:sz w:val="24"/>
           <w:szCs w:val="24"/>
         </w:rPr>
-        <w:t xml:space="preserve"> 4’-</w:t>
-      </w:r>
-      <w:r>
-        <w:rPr>
-          <w:rFonts w:ascii="Times New Roman" w:hAnsi="Times New Roman" w:cs="Times New Roman"/>
-          <w:sz w:val="24"/>
-          <w:szCs w:val="24"/>
-        </w:rPr>
-        <w:lastRenderedPageBreak/>
-        <w:t>hydroxyflavones</w:t>
+        <w:t xml:space="preserve"> 4’-hydroxyflavones</w:t>
       </w:r>
       <w:r>
         <w:rPr>
@@ -1796,7 +1942,16 @@
           <w:sz w:val="24"/>
           <w:szCs w:val="24"/>
         </w:rPr>
-        <w:t xml:space="preserve"> has been largely elucidated</w:t>
+        <w:t xml:space="preserve"> has been </w:t>
+      </w:r>
+      <w:r>
+        <w:rPr>
+          <w:rFonts w:ascii="Times New Roman" w:hAnsi="Times New Roman" w:cs="Times New Roman"/>
+          <w:sz w:val="24"/>
+          <w:szCs w:val="24"/>
+        </w:rPr>
+        <w:lastRenderedPageBreak/>
+        <w:t>largely elucidated</w:t>
       </w:r>
       <w:r>
         <w:rPr>
@@ -2225,16 +2380,7 @@
           <w:sz w:val="24"/>
           <w:szCs w:val="24"/>
         </w:rPr>
-        <w:t xml:space="preserve"> </w:t>
-      </w:r>
-      <w:r>
-        <w:rPr>
-          <w:rFonts w:ascii="Times New Roman" w:hAnsi="Times New Roman" w:cs="Times New Roman"/>
-          <w:sz w:val="24"/>
-          <w:szCs w:val="24"/>
-        </w:rPr>
-        <w:lastRenderedPageBreak/>
-        <w:t xml:space="preserve">flavonoids in </w:t>
+        <w:t xml:space="preserve"> flavonoids in </w:t>
       </w:r>
       <w:r>
         <w:rPr>
@@ -2730,23 +2876,13 @@
         </w:rPr>
         <w:t xml:space="preserve"> Seeds for </w:t>
       </w:r>
-      <w:proofErr w:type="gramStart"/>
-      <w:r>
-        <w:rPr>
-          <w:rFonts w:ascii="Times New Roman" w:hAnsi="Times New Roman" w:cs="Times New Roman"/>
-          <w:sz w:val="24"/>
-          <w:szCs w:val="24"/>
-        </w:rPr>
-        <w:t>all of</w:t>
-      </w:r>
-      <w:proofErr w:type="gramEnd"/>
-      <w:r>
-        <w:rPr>
-          <w:rFonts w:ascii="Times New Roman" w:hAnsi="Times New Roman" w:cs="Times New Roman"/>
-          <w:sz w:val="24"/>
-          <w:szCs w:val="24"/>
-        </w:rPr>
-        <w:t xml:space="preserve"> these</w:t>
+      <w:r>
+        <w:rPr>
+          <w:rFonts w:ascii="Times New Roman" w:hAnsi="Times New Roman" w:cs="Times New Roman"/>
+          <w:sz w:val="24"/>
+          <w:szCs w:val="24"/>
+        </w:rPr>
+        <w:t>all these</w:t>
       </w:r>
       <w:r>
         <w:rPr>
@@ -2821,6 +2957,15 @@
       <w:r>
         <w:rPr>
           <w:rFonts w:ascii="Times New Roman" w:hAnsi="Times New Roman" w:cs="Times New Roman"/>
+          <w:color w:val="FF0000"/>
+          <w:sz w:val="24"/>
+          <w:szCs w:val="24"/>
+        </w:rPr>
+        <w:t xml:space="preserve"> </w:t>
+      </w:r>
+      <w:r>
+        <w:rPr>
+          <w:rFonts w:ascii="Times New Roman" w:hAnsi="Times New Roman" w:cs="Times New Roman"/>
           <w:sz w:val="24"/>
           <w:szCs w:val="24"/>
         </w:rPr>
@@ -2898,7 +3043,32 @@
           <w:sz w:val="24"/>
           <w:szCs w:val="24"/>
         </w:rPr>
-        <w:t xml:space="preserve">Plants were grown in indoor, </w:t>
+        <w:t>Plants were grown</w:t>
+      </w:r>
+      <w:r>
+        <w:rPr>
+          <w:rFonts w:ascii="Times New Roman" w:hAnsi="Times New Roman" w:cs="Times New Roman"/>
+          <w:sz w:val="24"/>
+          <w:szCs w:val="24"/>
+        </w:rPr>
+        <w:t xml:space="preserve"> at the University of Florida (Florida, USA)</w:t>
+      </w:r>
+      <w:r>
+        <w:rPr>
+          <w:rFonts w:ascii="Times New Roman" w:hAnsi="Times New Roman" w:cs="Times New Roman"/>
+          <w:sz w:val="24"/>
+          <w:szCs w:val="24"/>
+        </w:rPr>
+        <w:t xml:space="preserve"> in </w:t>
+      </w:r>
+      <w:r>
+        <w:rPr>
+          <w:rFonts w:ascii="Times New Roman" w:hAnsi="Times New Roman" w:cs="Times New Roman"/>
+          <w:sz w:val="24"/>
+          <w:szCs w:val="24"/>
+        </w:rPr>
+        <w:lastRenderedPageBreak/>
+        <w:t xml:space="preserve">indoor, </w:t>
       </w:r>
       <w:r>
         <w:rPr>
@@ -2947,15 +3117,7 @@
           <w:sz w:val="24"/>
           <w:szCs w:val="24"/>
         </w:rPr>
-        <w:t xml:space="preserve">Tissue </w:t>
-      </w:r>
-      <w:r>
-        <w:rPr>
-          <w:rFonts w:ascii="Times New Roman" w:hAnsi="Times New Roman" w:cs="Times New Roman"/>
-          <w:sz w:val="24"/>
-          <w:szCs w:val="24"/>
-        </w:rPr>
-        <w:t xml:space="preserve">samples were taken at </w:t>
+        <w:t xml:space="preserve">Tissue samples were taken at </w:t>
       </w:r>
       <w:r>
         <w:rPr>
@@ -2972,15 +3134,7 @@
           <w:sz w:val="24"/>
           <w:szCs w:val="24"/>
         </w:rPr>
-        <w:t xml:space="preserve"> weeks after germination</w:t>
-      </w:r>
-      <w:r>
-        <w:rPr>
-          <w:rFonts w:ascii="Times New Roman" w:hAnsi="Times New Roman" w:cs="Times New Roman"/>
-          <w:sz w:val="24"/>
-          <w:szCs w:val="24"/>
-        </w:rPr>
-        <w:t>.</w:t>
+        <w:t xml:space="preserve"> weeks after germination.</w:t>
       </w:r>
       <w:r>
         <w:rPr>
@@ -3007,15 +3161,15 @@
           <w:sz w:val="24"/>
           <w:szCs w:val="24"/>
         </w:rPr>
-        <w:t>For</w:t>
-      </w:r>
-      <w:r>
-        <w:rPr>
-          <w:rFonts w:ascii="Times New Roman" w:hAnsi="Times New Roman" w:cs="Times New Roman"/>
-          <w:sz w:val="24"/>
-          <w:szCs w:val="24"/>
-        </w:rPr>
-        <w:t xml:space="preserve"> the species of</w:t>
+        <w:t>The</w:t>
+      </w:r>
+      <w:r>
+        <w:rPr>
+          <w:rFonts w:ascii="Times New Roman" w:hAnsi="Times New Roman" w:cs="Times New Roman"/>
+          <w:sz w:val="24"/>
+          <w:szCs w:val="24"/>
+        </w:rPr>
+        <w:t xml:space="preserve"> species of</w:t>
       </w:r>
       <w:r>
         <w:rPr>
@@ -3221,7 +3375,41 @@
           <w:sz w:val="24"/>
           <w:szCs w:val="24"/>
         </w:rPr>
-        <w:t xml:space="preserve">, fresh tissue </w:t>
+        <w:t xml:space="preserve"> were grown at </w:t>
+      </w:r>
+      <w:proofErr w:type="spellStart"/>
+      <w:r>
+        <w:rPr>
+          <w:rFonts w:ascii="Times New Roman" w:hAnsi="Times New Roman" w:cs="Times New Roman"/>
+          <w:sz w:val="24"/>
+          <w:szCs w:val="24"/>
+        </w:rPr>
+        <w:t>Sungshin</w:t>
+      </w:r>
+      <w:proofErr w:type="spellEnd"/>
+      <w:r>
+        <w:rPr>
+          <w:rFonts w:ascii="Times New Roman" w:hAnsi="Times New Roman" w:cs="Times New Roman"/>
+          <w:sz w:val="24"/>
+          <w:szCs w:val="24"/>
+        </w:rPr>
+        <w:t xml:space="preserve"> Women’s University (Seoul, Korea)</w:t>
+      </w:r>
+      <w:r>
+        <w:rPr>
+          <w:rFonts w:ascii="Times New Roman" w:hAnsi="Times New Roman" w:cs="Times New Roman"/>
+          <w:sz w:val="24"/>
+          <w:szCs w:val="24"/>
+        </w:rPr>
+        <w:t>.</w:t>
+      </w:r>
+      <w:r>
+        <w:rPr>
+          <w:rFonts w:ascii="Times New Roman" w:hAnsi="Times New Roman" w:cs="Times New Roman"/>
+          <w:sz w:val="24"/>
+          <w:szCs w:val="24"/>
+        </w:rPr>
+        <w:t xml:space="preserve"> fresh tissue </w:t>
       </w:r>
       <w:r>
         <w:rPr>
@@ -3299,7 +3487,23 @@
           <w:sz w:val="24"/>
           <w:szCs w:val="24"/>
         </w:rPr>
-        <w:t xml:space="preserve"> shipped to our lab for metabolite analysis.</w:t>
+        <w:t xml:space="preserve"> shipped to </w:t>
+      </w:r>
+      <w:r>
+        <w:rPr>
+          <w:rFonts w:ascii="Times New Roman" w:hAnsi="Times New Roman" w:cs="Times New Roman"/>
+          <w:sz w:val="24"/>
+          <w:szCs w:val="24"/>
+        </w:rPr>
+        <w:t>the University of Florida</w:t>
+      </w:r>
+      <w:r>
+        <w:rPr>
+          <w:rFonts w:ascii="Times New Roman" w:hAnsi="Times New Roman" w:cs="Times New Roman"/>
+          <w:sz w:val="24"/>
+          <w:szCs w:val="24"/>
+        </w:rPr>
+        <w:t xml:space="preserve"> for metabolite analysis.</w:t>
       </w:r>
     </w:p>
     <w:p>
@@ -3372,24 +3576,31 @@
           <w:sz w:val="24"/>
           <w:szCs w:val="24"/>
         </w:rPr>
-        <w:t xml:space="preserve">Far South Wholesale Nursery in Austin, Texas, USA. The plants were cultivated in outdoor </w:t>
-      </w:r>
-      <w:r>
-        <w:rPr>
-          <w:rFonts w:ascii="Times New Roman" w:hAnsi="Times New Roman" w:cs="Times New Roman"/>
-          <w:sz w:val="24"/>
-          <w:szCs w:val="24"/>
-        </w:rPr>
-        <w:lastRenderedPageBreak/>
-        <w:t>greenhouse conditions</w:t>
-      </w:r>
-      <w:r>
-        <w:rPr>
-          <w:rFonts w:ascii="Times New Roman" w:hAnsi="Times New Roman" w:cs="Times New Roman"/>
-          <w:sz w:val="24"/>
-          <w:szCs w:val="24"/>
-        </w:rPr>
-        <w:t>, and the specific age of the plants when tissue samples were taken is not known.</w:t>
+        <w:t>Far South Wholesale Nursery in Austin, Texas, USA</w:t>
+      </w:r>
+      <w:r>
+        <w:rPr>
+          <w:rFonts w:ascii="Times New Roman" w:hAnsi="Times New Roman" w:cs="Times New Roman"/>
+          <w:sz w:val="24"/>
+          <w:szCs w:val="24"/>
+        </w:rPr>
+        <w:t xml:space="preserve">, where they </w:t>
+      </w:r>
+      <w:r>
+        <w:rPr>
+          <w:rFonts w:ascii="Times New Roman" w:hAnsi="Times New Roman" w:cs="Times New Roman"/>
+          <w:sz w:val="24"/>
+          <w:szCs w:val="24"/>
+        </w:rPr>
+        <w:t>were cultivated in outdoor greenhouse conditions</w:t>
+      </w:r>
+      <w:r>
+        <w:rPr>
+          <w:rFonts w:ascii="Times New Roman" w:hAnsi="Times New Roman" w:cs="Times New Roman"/>
+          <w:sz w:val="24"/>
+          <w:szCs w:val="24"/>
+        </w:rPr>
+        <w:t>. Approximately one week before tissue samples were taken, the plants were moved to indoor, climate-controlled</w:t>
       </w:r>
       <w:r>
         <w:rPr>
@@ -3398,6 +3609,47 @@
           <w:szCs w:val="24"/>
         </w:rPr>
         <w:t xml:space="preserve"> </w:t>
+      </w:r>
+      <w:r>
+        <w:rPr>
+          <w:rFonts w:ascii="Times New Roman" w:hAnsi="Times New Roman" w:cs="Times New Roman"/>
+          <w:sz w:val="24"/>
+          <w:szCs w:val="24"/>
+        </w:rPr>
+        <w:t>conditions and grown at 73-74°C under fluorescent lighting.</w:t>
+      </w:r>
+      <w:r>
+        <w:rPr>
+          <w:rFonts w:ascii="Times New Roman" w:hAnsi="Times New Roman" w:cs="Times New Roman"/>
+          <w:sz w:val="24"/>
+          <w:szCs w:val="24"/>
+        </w:rPr>
+        <w:t xml:space="preserve"> </w:t>
+      </w:r>
+      <w:r>
+        <w:rPr>
+          <w:rFonts w:ascii="Times New Roman" w:hAnsi="Times New Roman" w:cs="Times New Roman"/>
+          <w:color w:val="FF0000"/>
+          <w:sz w:val="24"/>
+          <w:szCs w:val="24"/>
+        </w:rPr>
+        <w:t>Intensity and photoperiod.</w:t>
+      </w:r>
+      <w:r>
+        <w:rPr>
+          <w:rFonts w:ascii="Times New Roman" w:hAnsi="Times New Roman" w:cs="Times New Roman"/>
+          <w:sz w:val="24"/>
+          <w:szCs w:val="24"/>
+        </w:rPr>
+        <w:t xml:space="preserve"> T</w:t>
+      </w:r>
+      <w:r>
+        <w:rPr>
+          <w:rFonts w:ascii="Times New Roman" w:hAnsi="Times New Roman" w:cs="Times New Roman"/>
+          <w:sz w:val="24"/>
+          <w:szCs w:val="24"/>
+        </w:rPr>
+        <w:t>he specific age of the plants when tissue samples were taken is not known.</w:t>
       </w:r>
     </w:p>
     <w:p>
@@ -3601,7 +3853,15 @@
           <w:sz w:val="24"/>
           <w:szCs w:val="24"/>
         </w:rPr>
-        <w:t xml:space="preserve">7 unique </w:t>
+        <w:t xml:space="preserve">7 </w:t>
+      </w:r>
+      <w:r>
+        <w:rPr>
+          <w:rFonts w:ascii="Times New Roman" w:hAnsi="Times New Roman" w:cs="Times New Roman"/>
+          <w:sz w:val="24"/>
+          <w:szCs w:val="24"/>
+        </w:rPr>
+        <w:t xml:space="preserve">unique </w:t>
       </w:r>
       <w:r>
         <w:rPr>
@@ -3619,7 +3879,15 @@
           <w:sz w:val="24"/>
           <w:szCs w:val="24"/>
         </w:rPr>
-        <w:t xml:space="preserve">species. </w:t>
+        <w:t>species.</w:t>
+      </w:r>
+      <w:r>
+        <w:rPr>
+          <w:rFonts w:ascii="Times New Roman" w:hAnsi="Times New Roman" w:cs="Times New Roman"/>
+          <w:sz w:val="24"/>
+          <w:szCs w:val="24"/>
+        </w:rPr>
+        <w:t xml:space="preserve"> </w:t>
       </w:r>
       <w:r>
         <w:rPr>
@@ -3839,7 +4107,31 @@
           <w:sz w:val="24"/>
           <w:szCs w:val="24"/>
         </w:rPr>
-        <w:t>Tissue samples were weighed with an analytical balance, and a</w:t>
+        <w:t xml:space="preserve">Tissue samples were </w:t>
+      </w:r>
+      <w:r>
+        <w:rPr>
+          <w:rFonts w:ascii="Times New Roman" w:hAnsi="Times New Roman" w:cs="Times New Roman"/>
+          <w:sz w:val="24"/>
+          <w:szCs w:val="24"/>
+        </w:rPr>
+        <w:t xml:space="preserve">first </w:t>
+      </w:r>
+      <w:r>
+        <w:rPr>
+          <w:rFonts w:ascii="Times New Roman" w:hAnsi="Times New Roman" w:cs="Times New Roman"/>
+          <w:sz w:val="24"/>
+          <w:szCs w:val="24"/>
+        </w:rPr>
+        <w:t>weighed with an analytical balance</w:t>
+      </w:r>
+      <w:r>
+        <w:rPr>
+          <w:rFonts w:ascii="Times New Roman" w:hAnsi="Times New Roman" w:cs="Times New Roman"/>
+          <w:sz w:val="24"/>
+          <w:szCs w:val="24"/>
+        </w:rPr>
+        <w:t xml:space="preserve"> to determine their dry weight. A</w:t>
       </w:r>
       <w:r>
         <w:rPr>
@@ -3871,7 +4163,32 @@
           <w:sz w:val="24"/>
           <w:szCs w:val="24"/>
         </w:rPr>
-        <w:t xml:space="preserve"> added to each so that the following ratio was achieved: 10 mg tissue / 1 mL solvent. Samples were sonicated for 1 hour at room temperature. The extraction buffer from each sample was withdrawn and further diluted by adding 80% HPLC grade methanol </w:t>
+        <w:t xml:space="preserve"> added to each so that the following ratio was achieved: 10 mg</w:t>
+      </w:r>
+      <w:r>
+        <w:rPr>
+          <w:rFonts w:ascii="Times New Roman" w:hAnsi="Times New Roman" w:cs="Times New Roman"/>
+          <w:sz w:val="24"/>
+          <w:szCs w:val="24"/>
+        </w:rPr>
+        <w:t xml:space="preserve"> dry</w:t>
+      </w:r>
+      <w:r>
+        <w:rPr>
+          <w:rFonts w:ascii="Times New Roman" w:hAnsi="Times New Roman" w:cs="Times New Roman"/>
+          <w:sz w:val="24"/>
+          <w:szCs w:val="24"/>
+        </w:rPr>
+        <w:t xml:space="preserve"> tissue / 1 mL solvent. Samples were sonicated for 1 hour at room temperature. The extraction buffer from each sample was </w:t>
+      </w:r>
+      <w:r>
+        <w:rPr>
+          <w:rFonts w:ascii="Times New Roman" w:hAnsi="Times New Roman" w:cs="Times New Roman"/>
+          <w:sz w:val="24"/>
+          <w:szCs w:val="24"/>
+        </w:rPr>
+        <w:lastRenderedPageBreak/>
+        <w:t xml:space="preserve">withdrawn and further diluted by adding 80% HPLC grade methanol </w:t>
       </w:r>
       <w:r>
         <w:rPr>
@@ -3892,11 +4209,213 @@
       <w:r>
         <w:rPr>
           <w:rFonts w:ascii="Times New Roman" w:hAnsi="Times New Roman" w:cs="Times New Roman"/>
+          <w:sz w:val="24"/>
+          <w:szCs w:val="24"/>
+        </w:rPr>
+        <w:t xml:space="preserve">of </w:t>
+      </w:r>
+      <w:r>
+        <w:rPr>
+          <w:rFonts w:ascii="Times New Roman" w:hAnsi="Times New Roman" w:cs="Times New Roman"/>
+          <w:sz w:val="24"/>
+          <w:szCs w:val="24"/>
+        </w:rPr>
+        <w:t xml:space="preserve">0.45 µM. </w:t>
+      </w:r>
+      <w:r>
+        <w:rPr>
+          <w:rFonts w:ascii="Times New Roman" w:hAnsi="Times New Roman" w:cs="Times New Roman"/>
+          <w:sz w:val="24"/>
+          <w:szCs w:val="24"/>
+        </w:rPr>
+        <w:t>Phytochemical concentrations</w:t>
+      </w:r>
+      <w:r>
+        <w:rPr>
+          <w:rFonts w:ascii="Times New Roman" w:hAnsi="Times New Roman" w:cs="Times New Roman"/>
+          <w:sz w:val="24"/>
+          <w:szCs w:val="24"/>
+        </w:rPr>
+        <w:t xml:space="preserve"> in this final solution were quantified with </w:t>
+      </w:r>
+      <w:r>
+        <w:rPr>
+          <w:rFonts w:ascii="Times New Roman" w:hAnsi="Times New Roman" w:cs="Times New Roman"/>
+          <w:sz w:val="24"/>
+          <w:szCs w:val="24"/>
+        </w:rPr>
+        <w:t xml:space="preserve">a Thermo Scientific </w:t>
+      </w:r>
+      <w:proofErr w:type="spellStart"/>
+      <w:r>
+        <w:rPr>
+          <w:rFonts w:ascii="Times New Roman" w:hAnsi="Times New Roman" w:cs="Times New Roman"/>
+          <w:sz w:val="24"/>
+          <w:szCs w:val="24"/>
+        </w:rPr>
+        <w:t>UltiMate</w:t>
+      </w:r>
+      <w:proofErr w:type="spellEnd"/>
+      <w:r>
+        <w:rPr>
+          <w:rFonts w:ascii="Times New Roman" w:hAnsi="Times New Roman" w:cs="Times New Roman"/>
+          <w:sz w:val="24"/>
+          <w:szCs w:val="24"/>
+        </w:rPr>
+        <w:t xml:space="preserve"> 3000 </w:t>
+      </w:r>
+      <w:r>
+        <w:rPr>
+          <w:rFonts w:ascii="Times New Roman" w:hAnsi="Times New Roman" w:cs="Times New Roman"/>
+          <w:sz w:val="24"/>
+          <w:szCs w:val="24"/>
+        </w:rPr>
+        <w:t xml:space="preserve">HPLC </w:t>
+      </w:r>
+      <w:r>
+        <w:rPr>
+          <w:rFonts w:ascii="Times New Roman" w:hAnsi="Times New Roman" w:cs="Times New Roman"/>
+          <w:sz w:val="24"/>
+          <w:szCs w:val="24"/>
+        </w:rPr>
+        <w:t xml:space="preserve">system. </w:t>
+      </w:r>
+      <w:r>
+        <w:rPr>
+          <w:rFonts w:ascii="Times New Roman" w:hAnsi="Times New Roman" w:cs="Times New Roman"/>
+          <w:sz w:val="24"/>
+          <w:szCs w:val="24"/>
+        </w:rPr>
+        <w:t>Phytochemical</w:t>
+      </w:r>
+      <w:r>
+        <w:rPr>
+          <w:rFonts w:ascii="Times New Roman" w:hAnsi="Times New Roman" w:cs="Times New Roman"/>
+          <w:sz w:val="24"/>
+          <w:szCs w:val="24"/>
+        </w:rPr>
+        <w:t xml:space="preserve">s were separated with an 3 x 100 mm Acclaim RSLC 120 C18 column, and </w:t>
+      </w:r>
+      <w:r>
+        <w:rPr>
+          <w:rFonts w:ascii="Times New Roman" w:hAnsi="Times New Roman" w:cs="Times New Roman"/>
+          <w:sz w:val="24"/>
+          <w:szCs w:val="24"/>
+        </w:rPr>
+        <w:t xml:space="preserve">eluted by a </w:t>
+      </w:r>
+      <w:r>
+        <w:rPr>
+          <w:rFonts w:ascii="Times New Roman" w:hAnsi="Times New Roman" w:cs="Times New Roman"/>
+          <w:sz w:val="24"/>
+          <w:szCs w:val="24"/>
+        </w:rPr>
+        <w:t>mixture of 0.1% formic acid (A) and 100% acetonitrile (B)</w:t>
+      </w:r>
+      <w:r>
+        <w:rPr>
+          <w:rFonts w:ascii="Times New Roman" w:hAnsi="Times New Roman" w:cs="Times New Roman"/>
+          <w:sz w:val="24"/>
+          <w:szCs w:val="24"/>
+        </w:rPr>
+        <w:t xml:space="preserve"> with the following gradient: -8 to 0 min, 5% B; 2 min, 25% B; 2 to 6 min, 25% B; 9 min, 50% B; </w:t>
+      </w:r>
+      <w:r>
+        <w:rPr>
+          <w:rFonts w:ascii="Times New Roman" w:hAnsi="Times New Roman" w:cs="Times New Roman"/>
+          <w:sz w:val="24"/>
+          <w:szCs w:val="24"/>
+        </w:rPr>
+        <w:t>9 to 11 min, 50% B; 15 min, 95% B; and 15 to 23 min, 95% B.</w:t>
+      </w:r>
+      <w:r>
+        <w:rPr>
+          <w:rFonts w:ascii="Times New Roman" w:hAnsi="Times New Roman" w:cs="Times New Roman"/>
+          <w:sz w:val="24"/>
+          <w:szCs w:val="24"/>
+        </w:rPr>
+        <w:t xml:space="preserve"> </w:t>
+      </w:r>
+      <w:r>
+        <w:rPr>
+          <w:rFonts w:ascii="Times New Roman" w:hAnsi="Times New Roman" w:cs="Times New Roman"/>
+          <w:sz w:val="24"/>
+          <w:szCs w:val="24"/>
+        </w:rPr>
+        <w:t xml:space="preserve"> A flowrate of 0.5 mL/min was used and the column oven temperature set to 40°C.</w:t>
+      </w:r>
+      <w:r>
+        <w:rPr>
+          <w:rFonts w:ascii="Times New Roman" w:hAnsi="Times New Roman" w:cs="Times New Roman"/>
+          <w:sz w:val="24"/>
+          <w:szCs w:val="24"/>
+        </w:rPr>
+        <w:t xml:space="preserve"> </w:t>
+      </w:r>
+      <w:r>
+        <w:rPr>
+          <w:rFonts w:ascii="Times New Roman" w:hAnsi="Times New Roman" w:cs="Times New Roman"/>
+          <w:sz w:val="24"/>
+          <w:szCs w:val="24"/>
+        </w:rPr>
+        <w:t xml:space="preserve">Calibration mixes of 0.1, 0.5, 1, 5, 10, 25, 50, and 100 </w:t>
+      </w:r>
+      <w:r>
+        <w:rPr>
+          <w:rFonts w:ascii="Times New Roman" w:hAnsi="Times New Roman" w:cs="Times New Roman"/>
+          <w:sz w:val="24"/>
+          <w:szCs w:val="24"/>
+        </w:rPr>
+        <w:t>ppm</w:t>
+      </w:r>
+      <w:r>
+        <w:rPr>
+          <w:rFonts w:ascii="Times New Roman" w:hAnsi="Times New Roman" w:cs="Times New Roman"/>
+          <w:sz w:val="24"/>
+          <w:szCs w:val="24"/>
+        </w:rPr>
+        <w:t xml:space="preserve"> were used to convert peak areas to concentrations in </w:t>
+      </w:r>
+      <w:r>
+        <w:rPr>
+          <w:rFonts w:ascii="Times New Roman" w:hAnsi="Times New Roman" w:cs="Times New Roman"/>
+          <w:sz w:val="24"/>
+          <w:szCs w:val="24"/>
+        </w:rPr>
+        <w:t>ppm</w:t>
+      </w:r>
+      <w:r>
+        <w:rPr>
+          <w:rFonts w:ascii="Times New Roman" w:hAnsi="Times New Roman" w:cs="Times New Roman"/>
+          <w:sz w:val="24"/>
+          <w:szCs w:val="24"/>
+        </w:rPr>
+        <w:t>.</w:t>
+      </w:r>
+      <w:r>
+        <w:rPr>
+          <w:rFonts w:ascii="Times New Roman" w:hAnsi="Times New Roman" w:cs="Times New Roman"/>
+          <w:sz w:val="24"/>
+          <w:szCs w:val="24"/>
+        </w:rPr>
+        <w:t xml:space="preserve"> Concentrations in µM were then calculated using the molecular weight of each flavonoid. </w:t>
+      </w:r>
+      <w:r>
+        <w:rPr>
+          <w:rFonts w:ascii="Times New Roman" w:hAnsi="Times New Roman" w:cs="Times New Roman"/>
+          <w:sz w:val="24"/>
+          <w:szCs w:val="24"/>
+        </w:rPr>
+        <w:t xml:space="preserve"> </w:t>
+      </w:r>
+      <w:r>
+        <w:rPr>
+          <w:rFonts w:ascii="Times New Roman" w:hAnsi="Times New Roman" w:cs="Times New Roman"/>
           <w:color w:val="FF0000"/>
           <w:sz w:val="24"/>
           <w:szCs w:val="24"/>
         </w:rPr>
-        <w:t>between 0.2 and 0.45 µM</w:t>
+        <w:t xml:space="preserve">Preparation of calibration mixes + source of </w:t>
       </w:r>
       <w:r>
         <w:rPr>
@@ -3905,6 +4424,87 @@
           <w:sz w:val="24"/>
           <w:szCs w:val="24"/>
         </w:rPr>
+        <w:t>phytochemicals</w:t>
+      </w:r>
+      <w:r>
+        <w:rPr>
+          <w:rFonts w:ascii="Times New Roman" w:hAnsi="Times New Roman" w:cs="Times New Roman"/>
+          <w:color w:val="FF0000"/>
+          <w:sz w:val="24"/>
+          <w:szCs w:val="24"/>
+        </w:rPr>
+        <w:t>.</w:t>
+      </w:r>
+      <w:r>
+        <w:rPr>
+          <w:rFonts w:ascii="Times New Roman" w:hAnsi="Times New Roman" w:cs="Times New Roman"/>
+          <w:sz w:val="24"/>
+          <w:szCs w:val="24"/>
+        </w:rPr>
+        <w:t xml:space="preserve"> </w:t>
+      </w:r>
+      <w:r>
+        <w:rPr>
+          <w:rFonts w:ascii="Times New Roman" w:hAnsi="Times New Roman" w:cs="Times New Roman"/>
+          <w:sz w:val="24"/>
+          <w:szCs w:val="24"/>
+        </w:rPr>
+        <w:t>So that rough comparisons could be made between herbarium and fresh samples, a</w:t>
+      </w:r>
+      <w:r>
+        <w:rPr>
+          <w:rFonts w:ascii="Times New Roman" w:hAnsi="Times New Roman" w:cs="Times New Roman"/>
+          <w:sz w:val="24"/>
+          <w:szCs w:val="24"/>
+        </w:rPr>
+        <w:t>ll measured</w:t>
+      </w:r>
+      <w:r>
+        <w:rPr>
+          <w:rFonts w:ascii="Times New Roman" w:hAnsi="Times New Roman" w:cs="Times New Roman"/>
+          <w:sz w:val="24"/>
+          <w:szCs w:val="24"/>
+        </w:rPr>
+        <w:t xml:space="preserve"> </w:t>
+      </w:r>
+      <w:r>
+        <w:rPr>
+          <w:rFonts w:ascii="Times New Roman" w:hAnsi="Times New Roman" w:cs="Times New Roman"/>
+          <w:sz w:val="24"/>
+          <w:szCs w:val="24"/>
+        </w:rPr>
+        <w:t>phytochemical</w:t>
+      </w:r>
+      <w:r>
+        <w:rPr>
+          <w:rFonts w:ascii="Times New Roman" w:hAnsi="Times New Roman" w:cs="Times New Roman"/>
+          <w:sz w:val="24"/>
+          <w:szCs w:val="24"/>
+        </w:rPr>
+        <w:t xml:space="preserve"> concentrations</w:t>
+      </w:r>
+      <w:r>
+        <w:rPr>
+          <w:rFonts w:ascii="Times New Roman" w:hAnsi="Times New Roman" w:cs="Times New Roman"/>
+          <w:sz w:val="24"/>
+          <w:szCs w:val="24"/>
+        </w:rPr>
+        <w:t xml:space="preserve"> for herbarium tissue samples</w:t>
+      </w:r>
+      <w:r>
+        <w:rPr>
+          <w:rFonts w:ascii="Times New Roman" w:hAnsi="Times New Roman" w:cs="Times New Roman"/>
+          <w:sz w:val="24"/>
+          <w:szCs w:val="24"/>
+        </w:rPr>
+        <w:t xml:space="preserve"> were divided by 2</w:t>
+      </w:r>
+      <w:r>
+        <w:rPr>
+          <w:rFonts w:ascii="Times New Roman" w:hAnsi="Times New Roman" w:cs="Times New Roman"/>
+          <w:sz w:val="24"/>
+          <w:szCs w:val="24"/>
+        </w:rPr>
         <w:t xml:space="preserve">. </w:t>
       </w:r>
       <w:r>
@@ -3913,285 +4513,63 @@
           <w:sz w:val="24"/>
           <w:szCs w:val="24"/>
         </w:rPr>
-        <w:t>Phytochemical concentrations</w:t>
-      </w:r>
-      <w:r>
-        <w:rPr>
-          <w:rFonts w:ascii="Times New Roman" w:hAnsi="Times New Roman" w:cs="Times New Roman"/>
-          <w:sz w:val="24"/>
-          <w:szCs w:val="24"/>
-        </w:rPr>
-        <w:t xml:space="preserve"> in this final solution were quantified with </w:t>
-      </w:r>
-      <w:r>
-        <w:rPr>
-          <w:rFonts w:ascii="Times New Roman" w:hAnsi="Times New Roman" w:cs="Times New Roman"/>
-          <w:sz w:val="24"/>
-          <w:szCs w:val="24"/>
-        </w:rPr>
-        <w:t xml:space="preserve">a Thermo Scientific </w:t>
-      </w:r>
-      <w:proofErr w:type="spellStart"/>
-      <w:r>
-        <w:rPr>
-          <w:rFonts w:ascii="Times New Roman" w:hAnsi="Times New Roman" w:cs="Times New Roman"/>
-          <w:sz w:val="24"/>
-          <w:szCs w:val="24"/>
-        </w:rPr>
-        <w:t>UltiMate</w:t>
-      </w:r>
-      <w:proofErr w:type="spellEnd"/>
-      <w:r>
-        <w:rPr>
-          <w:rFonts w:ascii="Times New Roman" w:hAnsi="Times New Roman" w:cs="Times New Roman"/>
-          <w:sz w:val="24"/>
-          <w:szCs w:val="24"/>
-        </w:rPr>
-        <w:t xml:space="preserve"> 3000 </w:t>
-      </w:r>
-      <w:r>
-        <w:rPr>
-          <w:rFonts w:ascii="Times New Roman" w:hAnsi="Times New Roman" w:cs="Times New Roman"/>
-          <w:sz w:val="24"/>
-          <w:szCs w:val="24"/>
-        </w:rPr>
-        <w:t xml:space="preserve">HPLC </w:t>
-      </w:r>
-      <w:r>
-        <w:rPr>
-          <w:rFonts w:ascii="Times New Roman" w:hAnsi="Times New Roman" w:cs="Times New Roman"/>
-          <w:sz w:val="24"/>
-          <w:szCs w:val="24"/>
-        </w:rPr>
-        <w:t xml:space="preserve">system. </w:t>
-      </w:r>
-      <w:r>
-        <w:rPr>
-          <w:rFonts w:ascii="Times New Roman" w:hAnsi="Times New Roman" w:cs="Times New Roman"/>
-          <w:sz w:val="24"/>
-          <w:szCs w:val="24"/>
-        </w:rPr>
-        <w:t>Phytochemical</w:t>
-      </w:r>
-      <w:r>
-        <w:rPr>
-          <w:rFonts w:ascii="Times New Roman" w:hAnsi="Times New Roman" w:cs="Times New Roman"/>
-          <w:sz w:val="24"/>
-          <w:szCs w:val="24"/>
-        </w:rPr>
-        <w:t xml:space="preserve">s were separated with an 3 x 100 mm Acclaim RSLC 120 C18 column, and </w:t>
-      </w:r>
-      <w:r>
-        <w:rPr>
-          <w:rFonts w:ascii="Times New Roman" w:hAnsi="Times New Roman" w:cs="Times New Roman"/>
-          <w:sz w:val="24"/>
-          <w:szCs w:val="24"/>
-        </w:rPr>
-        <w:t xml:space="preserve">eluted by a </w:t>
-      </w:r>
-      <w:r>
-        <w:rPr>
-          <w:rFonts w:ascii="Times New Roman" w:hAnsi="Times New Roman" w:cs="Times New Roman"/>
-          <w:sz w:val="24"/>
-          <w:szCs w:val="24"/>
-        </w:rPr>
-        <w:t>mixture of 0.1% formic acid (A) and 100% acetonitrile (B)</w:t>
-      </w:r>
-      <w:r>
-        <w:rPr>
-          <w:rFonts w:ascii="Times New Roman" w:hAnsi="Times New Roman" w:cs="Times New Roman"/>
-          <w:sz w:val="24"/>
-          <w:szCs w:val="24"/>
-        </w:rPr>
-        <w:t xml:space="preserve"> with the following gradient: -8 to 0 min, 5% B; 2 min, 25% B; 2 to 6 min, 25% B; 9 min, 50% B; </w:t>
-      </w:r>
-      <w:r>
-        <w:rPr>
-          <w:rFonts w:ascii="Times New Roman" w:hAnsi="Times New Roman" w:cs="Times New Roman"/>
-          <w:sz w:val="24"/>
-          <w:szCs w:val="24"/>
-        </w:rPr>
-        <w:t>9 to 11 min, 50% B; 15 min, 95% B; and 15 to 23 min, 95% B.</w:t>
-      </w:r>
-      <w:r>
-        <w:rPr>
-          <w:rFonts w:ascii="Times New Roman" w:hAnsi="Times New Roman" w:cs="Times New Roman"/>
-          <w:sz w:val="24"/>
-          <w:szCs w:val="24"/>
-        </w:rPr>
-        <w:t xml:space="preserve"> </w:t>
-      </w:r>
-      <w:r>
-        <w:rPr>
-          <w:rFonts w:ascii="Times New Roman" w:hAnsi="Times New Roman" w:cs="Times New Roman"/>
-          <w:sz w:val="24"/>
-          <w:szCs w:val="24"/>
-        </w:rPr>
-        <w:t xml:space="preserve"> A flowrate of 0.5 mL/min was used and the column oven temperature set to 40°C.</w:t>
-      </w:r>
-      <w:r>
-        <w:rPr>
-          <w:rFonts w:ascii="Times New Roman" w:hAnsi="Times New Roman" w:cs="Times New Roman"/>
-          <w:sz w:val="24"/>
-          <w:szCs w:val="24"/>
-        </w:rPr>
-        <w:t xml:space="preserve"> </w:t>
-      </w:r>
-      <w:r>
-        <w:rPr>
-          <w:rFonts w:ascii="Times New Roman" w:hAnsi="Times New Roman" w:cs="Times New Roman"/>
-          <w:sz w:val="24"/>
-          <w:szCs w:val="24"/>
-        </w:rPr>
-        <w:t xml:space="preserve">Calibration mixes of 0.1, 0.5, 1, 5, 10, 25, 50, and 100 </w:t>
-      </w:r>
-      <w:r>
-        <w:rPr>
-          <w:rFonts w:ascii="Times New Roman" w:hAnsi="Times New Roman" w:cs="Times New Roman"/>
-          <w:sz w:val="24"/>
-          <w:szCs w:val="24"/>
-        </w:rPr>
-        <w:t>µ</w:t>
-      </w:r>
-      <w:r>
-        <w:rPr>
-          <w:rFonts w:ascii="Times New Roman" w:hAnsi="Times New Roman" w:cs="Times New Roman"/>
-          <w:sz w:val="24"/>
-          <w:szCs w:val="24"/>
-        </w:rPr>
-        <w:t xml:space="preserve">M were used to convert peak areas to concentrations in </w:t>
-      </w:r>
-      <w:r>
-        <w:rPr>
-          <w:rFonts w:ascii="Times New Roman" w:hAnsi="Times New Roman" w:cs="Times New Roman"/>
-          <w:sz w:val="24"/>
-          <w:szCs w:val="24"/>
-        </w:rPr>
-        <w:t>µ</w:t>
-      </w:r>
-      <w:r>
-        <w:rPr>
-          <w:rFonts w:ascii="Times New Roman" w:hAnsi="Times New Roman" w:cs="Times New Roman"/>
-          <w:sz w:val="24"/>
-          <w:szCs w:val="24"/>
-        </w:rPr>
-        <w:t>M.</w:t>
-      </w:r>
-      <w:r>
-        <w:rPr>
-          <w:rFonts w:ascii="Times New Roman" w:hAnsi="Times New Roman" w:cs="Times New Roman"/>
-          <w:sz w:val="24"/>
-          <w:szCs w:val="24"/>
-        </w:rPr>
-        <w:t xml:space="preserve"> </w:t>
-      </w:r>
-      <w:r>
-        <w:rPr>
-          <w:rFonts w:ascii="Times New Roman" w:hAnsi="Times New Roman" w:cs="Times New Roman"/>
-          <w:color w:val="FF0000"/>
-          <w:sz w:val="24"/>
-          <w:szCs w:val="24"/>
-        </w:rPr>
-        <w:lastRenderedPageBreak/>
-        <w:t xml:space="preserve">Preparation of calibration mixes + source of </w:t>
-      </w:r>
-      <w:r>
-        <w:rPr>
-          <w:rFonts w:ascii="Times New Roman" w:hAnsi="Times New Roman" w:cs="Times New Roman"/>
-          <w:color w:val="FF0000"/>
-          <w:sz w:val="24"/>
-          <w:szCs w:val="24"/>
-        </w:rPr>
-        <w:t>phytochemicals</w:t>
-      </w:r>
-      <w:r>
-        <w:rPr>
-          <w:rFonts w:ascii="Times New Roman" w:hAnsi="Times New Roman" w:cs="Times New Roman"/>
-          <w:color w:val="FF0000"/>
-          <w:sz w:val="24"/>
-          <w:szCs w:val="24"/>
-        </w:rPr>
-        <w:t>.</w:t>
-      </w:r>
-      <w:r>
-        <w:rPr>
-          <w:rFonts w:ascii="Times New Roman" w:hAnsi="Times New Roman" w:cs="Times New Roman"/>
-          <w:sz w:val="24"/>
-          <w:szCs w:val="24"/>
-        </w:rPr>
-        <w:t xml:space="preserve"> </w:t>
-      </w:r>
-      <w:r>
-        <w:rPr>
-          <w:rFonts w:ascii="Times New Roman" w:hAnsi="Times New Roman" w:cs="Times New Roman"/>
-          <w:sz w:val="24"/>
-          <w:szCs w:val="24"/>
-        </w:rPr>
-        <w:t>So that rough comparisons could be made between herbarium and fresh samples, a</w:t>
-      </w:r>
-      <w:r>
-        <w:rPr>
-          <w:rFonts w:ascii="Times New Roman" w:hAnsi="Times New Roman" w:cs="Times New Roman"/>
-          <w:sz w:val="24"/>
-          <w:szCs w:val="24"/>
-        </w:rPr>
-        <w:t>ll measured</w:t>
-      </w:r>
-      <w:r>
-        <w:rPr>
-          <w:rFonts w:ascii="Times New Roman" w:hAnsi="Times New Roman" w:cs="Times New Roman"/>
-          <w:sz w:val="24"/>
-          <w:szCs w:val="24"/>
-        </w:rPr>
-        <w:t xml:space="preserve"> </w:t>
-      </w:r>
-      <w:r>
-        <w:rPr>
-          <w:rFonts w:ascii="Times New Roman" w:hAnsi="Times New Roman" w:cs="Times New Roman"/>
-          <w:sz w:val="24"/>
-          <w:szCs w:val="24"/>
-        </w:rPr>
-        <w:t>phytochemical</w:t>
-      </w:r>
-      <w:r>
-        <w:rPr>
-          <w:rFonts w:ascii="Times New Roman" w:hAnsi="Times New Roman" w:cs="Times New Roman"/>
-          <w:sz w:val="24"/>
-          <w:szCs w:val="24"/>
-        </w:rPr>
-        <w:t xml:space="preserve"> concentrations were divided by 2</w:t>
-      </w:r>
-      <w:r>
-        <w:rPr>
-          <w:rFonts w:ascii="Times New Roman" w:hAnsi="Times New Roman" w:cs="Times New Roman"/>
-          <w:sz w:val="24"/>
-          <w:szCs w:val="24"/>
-        </w:rPr>
-        <w:t xml:space="preserve"> </w:t>
-      </w:r>
-      <w:r>
-        <w:rPr>
-          <w:rFonts w:ascii="Times New Roman" w:hAnsi="Times New Roman" w:cs="Times New Roman"/>
-          <w:sz w:val="24"/>
-          <w:szCs w:val="24"/>
-        </w:rPr>
-        <w:t xml:space="preserve">to </w:t>
-      </w:r>
-      <w:r>
-        <w:rPr>
-          <w:rFonts w:ascii="Times New Roman" w:hAnsi="Times New Roman" w:cs="Times New Roman"/>
-          <w:sz w:val="24"/>
-          <w:szCs w:val="24"/>
-        </w:rPr>
-        <w:t>represent a ratio of 0.5 mg tissue / 1 mL solvent</w:t>
-      </w:r>
-      <w:r>
-        <w:rPr>
-          <w:rFonts w:ascii="Times New Roman" w:hAnsi="Times New Roman" w:cs="Times New Roman"/>
-          <w:sz w:val="24"/>
-          <w:szCs w:val="24"/>
-        </w:rPr>
-        <w:t>.</w:t>
+        <w:t xml:space="preserve">Thus, </w:t>
+      </w:r>
+      <w:r>
+        <w:rPr>
+          <w:rFonts w:ascii="Times New Roman" w:hAnsi="Times New Roman" w:cs="Times New Roman"/>
+          <w:sz w:val="24"/>
+          <w:szCs w:val="24"/>
+        </w:rPr>
+        <w:t xml:space="preserve">all </w:t>
+      </w:r>
+      <w:r>
+        <w:rPr>
+          <w:rFonts w:ascii="Times New Roman" w:hAnsi="Times New Roman" w:cs="Times New Roman"/>
+          <w:sz w:val="24"/>
+          <w:szCs w:val="24"/>
+        </w:rPr>
+        <w:t>final concentrations</w:t>
+      </w:r>
+      <w:r>
+        <w:rPr>
+          <w:rFonts w:ascii="Times New Roman" w:hAnsi="Times New Roman" w:cs="Times New Roman"/>
+          <w:sz w:val="24"/>
+          <w:szCs w:val="24"/>
+        </w:rPr>
+        <w:t xml:space="preserve"> for dried tissue samples</w:t>
+      </w:r>
+      <w:r>
+        <w:rPr>
+          <w:rFonts w:ascii="Times New Roman" w:hAnsi="Times New Roman" w:cs="Times New Roman"/>
+          <w:sz w:val="24"/>
+          <w:szCs w:val="24"/>
+        </w:rPr>
+        <w:t xml:space="preserve"> are</w:t>
+      </w:r>
+      <w:r>
+        <w:rPr>
+          <w:rFonts w:ascii="Times New Roman" w:hAnsi="Times New Roman" w:cs="Times New Roman"/>
+          <w:sz w:val="24"/>
+          <w:szCs w:val="24"/>
+        </w:rPr>
+        <w:t xml:space="preserve"> expressed </w:t>
+      </w:r>
+      <w:r>
+        <w:rPr>
+          <w:rFonts w:ascii="Times New Roman" w:hAnsi="Times New Roman" w:cs="Times New Roman"/>
+          <w:sz w:val="24"/>
+          <w:szCs w:val="24"/>
+        </w:rPr>
+        <w:t>in units of</w:t>
+      </w:r>
+      <w:r>
+        <w:rPr>
+          <w:rFonts w:ascii="Times New Roman" w:hAnsi="Times New Roman" w:cs="Times New Roman"/>
+          <w:sz w:val="24"/>
+          <w:szCs w:val="24"/>
+        </w:rPr>
+        <w:t xml:space="preserve"> µmol / 0.5 g dry weight.</w:t>
       </w:r>
     </w:p>
     <w:p>
@@ -4281,7 +4659,23 @@
           <w:sz w:val="24"/>
           <w:szCs w:val="24"/>
         </w:rPr>
-        <w:t xml:space="preserve">from the root, stem, and leaf tissues of 13 </w:t>
+        <w:t xml:space="preserve">from the root, stem, and leaf tissues of </w:t>
+      </w:r>
+      <w:r>
+        <w:rPr>
+          <w:rFonts w:ascii="Times New Roman" w:hAnsi="Times New Roman" w:cs="Times New Roman"/>
+          <w:sz w:val="24"/>
+          <w:szCs w:val="24"/>
+        </w:rPr>
+        <w:t>14</w:t>
+      </w:r>
+      <w:r>
+        <w:rPr>
+          <w:rFonts w:ascii="Times New Roman" w:hAnsi="Times New Roman" w:cs="Times New Roman"/>
+          <w:sz w:val="24"/>
+          <w:szCs w:val="24"/>
+        </w:rPr>
+        <w:t xml:space="preserve"> </w:t>
       </w:r>
       <w:r>
         <w:rPr>
@@ -4323,7 +4717,41 @@
           <w:sz w:val="24"/>
           <w:szCs w:val="24"/>
         </w:rPr>
-        <w:t xml:space="preserve">. </w:t>
+        <w:t>.</w:t>
+      </w:r>
+      <w:r>
+        <w:rPr>
+          <w:rFonts w:ascii="Times New Roman" w:hAnsi="Times New Roman" w:cs="Times New Roman"/>
+          <w:sz w:val="24"/>
+          <w:szCs w:val="24"/>
+        </w:rPr>
+        <w:t xml:space="preserve"> A mixture of young and mature tissues </w:t>
+      </w:r>
+      <w:proofErr w:type="gramStart"/>
+      <w:r>
+        <w:rPr>
+          <w:rFonts w:ascii="Times New Roman" w:hAnsi="Times New Roman" w:cs="Times New Roman"/>
+          <w:sz w:val="24"/>
+          <w:szCs w:val="24"/>
+        </w:rPr>
+        <w:t>were</w:t>
+      </w:r>
+      <w:proofErr w:type="gramEnd"/>
+      <w:r>
+        <w:rPr>
+          <w:rFonts w:ascii="Times New Roman" w:hAnsi="Times New Roman" w:cs="Times New Roman"/>
+          <w:sz w:val="24"/>
+          <w:szCs w:val="24"/>
+        </w:rPr>
+        <w:t xml:space="preserve"> selected for each sample so that the average chemical state of the entire plant was represented.</w:t>
+      </w:r>
+      <w:r>
+        <w:rPr>
+          <w:rFonts w:ascii="Times New Roman" w:hAnsi="Times New Roman" w:cs="Times New Roman"/>
+          <w:sz w:val="24"/>
+          <w:szCs w:val="24"/>
+        </w:rPr>
+        <w:t xml:space="preserve"> </w:t>
       </w:r>
       <w:r>
         <w:rPr>
@@ -4348,6 +4776,31 @@
           <w:sz w:val="24"/>
           <w:szCs w:val="24"/>
         </w:rPr>
+        <w:t xml:space="preserve">The fresh weight of all tissue samples was determined with an analytical balance immediately after harvesting. For the species whose tissue samples were frozen </w:t>
+      </w:r>
+      <w:r>
+        <w:rPr>
+          <w:rFonts w:ascii="Times New Roman" w:hAnsi="Times New Roman" w:cs="Times New Roman"/>
+          <w:sz w:val="24"/>
+          <w:szCs w:val="24"/>
+        </w:rPr>
+        <w:t>and shipped, fresh weight was measured before freezing.</w:t>
+      </w:r>
+      <w:r>
+        <w:rPr>
+          <w:rFonts w:ascii="Times New Roman" w:hAnsi="Times New Roman" w:cs="Times New Roman"/>
+          <w:color w:val="FF0000"/>
+          <w:sz w:val="24"/>
+          <w:szCs w:val="24"/>
+        </w:rPr>
+        <w:t xml:space="preserve"> </w:t>
+      </w:r>
+      <w:r>
+        <w:rPr>
+          <w:rFonts w:ascii="Times New Roman" w:hAnsi="Times New Roman" w:cs="Times New Roman"/>
+          <w:sz w:val="24"/>
+          <w:szCs w:val="24"/>
+        </w:rPr>
         <w:t xml:space="preserve">The </w:t>
       </w:r>
       <w:r>
@@ -4364,7 +4817,16 @@
           <w:sz w:val="24"/>
           <w:szCs w:val="24"/>
         </w:rPr>
-        <w:t xml:space="preserve"> extraction and quantification method closely </w:t>
+        <w:t xml:space="preserve"> extraction and </w:t>
+      </w:r>
+      <w:r>
+        <w:rPr>
+          <w:rFonts w:ascii="Times New Roman" w:hAnsi="Times New Roman" w:cs="Times New Roman"/>
+          <w:sz w:val="24"/>
+          <w:szCs w:val="24"/>
+        </w:rPr>
+        <w:lastRenderedPageBreak/>
+        <w:t xml:space="preserve">quantification method closely </w:t>
       </w:r>
       <w:proofErr w:type="gramStart"/>
       <w:r>
@@ -4407,6 +4869,14 @@
           <w:szCs w:val="24"/>
         </w:rPr>
         <w:t xml:space="preserve">and then after sonication, diluted to achieve a ratio of 5 mg tissue / 1 mL solvent instead of 1 mg tissue / 1 mL solvent. </w:t>
+      </w:r>
+      <w:r>
+        <w:rPr>
+          <w:rFonts w:ascii="Times New Roman" w:hAnsi="Times New Roman" w:cs="Times New Roman"/>
+          <w:sz w:val="24"/>
+          <w:szCs w:val="24"/>
+        </w:rPr>
+        <w:t>Thus, all final concentrations for fresh tissue samples are expressed in units of µmol / 5 g fresh weight.</w:t>
       </w:r>
     </w:p>
     <w:p>
@@ -4493,7 +4963,19 @@
           <w:sz w:val="24"/>
           <w:szCs w:val="24"/>
         </w:rPr>
-        <w:t>multiple factor</w:t>
+        <w:t xml:space="preserve">multiple </w:t>
+      </w:r>
+      <w:r>
+        <w:rPr>
+          <w:rFonts w:ascii="Times New Roman" w:hAnsi="Times New Roman" w:cs="Times New Roman"/>
+          <w:b/>
+          <w:bCs/>
+          <w:i/>
+          <w:iCs/>
+          <w:sz w:val="24"/>
+          <w:szCs w:val="24"/>
+        </w:rPr>
+        <w:t>correspondence</w:t>
       </w:r>
       <w:r>
         <w:rPr>
@@ -4560,7 +5042,23 @@
           <w:sz w:val="24"/>
           <w:szCs w:val="24"/>
         </w:rPr>
-        <w:t>using a multiple factor analysis-based approach.</w:t>
+        <w:t xml:space="preserve">using a multiple </w:t>
+      </w:r>
+      <w:r>
+        <w:rPr>
+          <w:rFonts w:ascii="Times New Roman" w:hAnsi="Times New Roman" w:cs="Times New Roman"/>
+          <w:sz w:val="24"/>
+          <w:szCs w:val="24"/>
+        </w:rPr>
+        <w:t>correspondence</w:t>
+      </w:r>
+      <w:r>
+        <w:rPr>
+          <w:rFonts w:ascii="Times New Roman" w:hAnsi="Times New Roman" w:cs="Times New Roman"/>
+          <w:sz w:val="24"/>
+          <w:szCs w:val="24"/>
+        </w:rPr>
+        <w:t xml:space="preserve"> analysis-based approach.</w:t>
       </w:r>
       <w:r>
         <w:rPr>
@@ -4592,7 +5090,129 @@
           <w:sz w:val="24"/>
           <w:szCs w:val="24"/>
         </w:rPr>
-        <w:t>75</w:t>
+        <w:t>7</w:t>
+      </w:r>
+      <w:r>
+        <w:rPr>
+          <w:rFonts w:ascii="Times New Roman" w:hAnsi="Times New Roman" w:cs="Times New Roman"/>
+          <w:sz w:val="24"/>
+          <w:szCs w:val="24"/>
+        </w:rPr>
+        <w:t xml:space="preserve">6 </w:t>
+      </w:r>
+      <w:r>
+        <w:rPr>
+          <w:rFonts w:ascii="Times New Roman" w:hAnsi="Times New Roman" w:cs="Times New Roman"/>
+          <w:i/>
+          <w:iCs/>
+          <w:sz w:val="24"/>
+          <w:szCs w:val="24"/>
+        </w:rPr>
+        <w:t xml:space="preserve">Scutellaria </w:t>
+      </w:r>
+      <w:r>
+        <w:rPr>
+          <w:rFonts w:ascii="Times New Roman" w:hAnsi="Times New Roman" w:cs="Times New Roman"/>
+          <w:sz w:val="24"/>
+          <w:szCs w:val="24"/>
+        </w:rPr>
+        <w:t xml:space="preserve">species. </w:t>
+      </w:r>
+      <w:r>
+        <w:rPr>
+          <w:rFonts w:ascii="Times New Roman" w:hAnsi="Times New Roman" w:cs="Times New Roman"/>
+          <w:sz w:val="24"/>
+          <w:szCs w:val="24"/>
+        </w:rPr>
+        <w:t>67</w:t>
+      </w:r>
+      <w:r>
+        <w:rPr>
+          <w:rFonts w:ascii="Times New Roman" w:hAnsi="Times New Roman" w:cs="Times New Roman"/>
+          <w:sz w:val="24"/>
+          <w:szCs w:val="24"/>
+        </w:rPr>
+        <w:t xml:space="preserve"> of these tissue samples were herbarium vouchers, and the remaining </w:t>
+      </w:r>
+      <w:r>
+        <w:rPr>
+          <w:rFonts w:ascii="Times New Roman" w:hAnsi="Times New Roman" w:cs="Times New Roman"/>
+          <w:sz w:val="24"/>
+          <w:szCs w:val="24"/>
+        </w:rPr>
+        <w:t>8</w:t>
+      </w:r>
+      <w:r>
+        <w:rPr>
+          <w:rFonts w:ascii="Times New Roman" w:hAnsi="Times New Roman" w:cs="Times New Roman"/>
+          <w:sz w:val="24"/>
+          <w:szCs w:val="24"/>
+        </w:rPr>
+        <w:t xml:space="preserve"> were fresh tissue. To reduce bias resulting from mixing data from herbarium and fresh tissue samples, all </w:t>
+      </w:r>
+      <w:r>
+        <w:rPr>
+          <w:rFonts w:ascii="Times New Roman" w:hAnsi="Times New Roman" w:cs="Times New Roman"/>
+          <w:sz w:val="24"/>
+          <w:szCs w:val="24"/>
+        </w:rPr>
+        <w:t>phytochemical</w:t>
+      </w:r>
+      <w:r>
+        <w:rPr>
+          <w:rFonts w:ascii="Times New Roman" w:hAnsi="Times New Roman" w:cs="Times New Roman"/>
+          <w:sz w:val="24"/>
+          <w:szCs w:val="24"/>
+        </w:rPr>
+        <w:t xml:space="preserve"> concentrations were converted into a binary format</w:t>
+      </w:r>
+      <w:r>
+        <w:rPr>
+          <w:rFonts w:ascii="Times New Roman" w:hAnsi="Times New Roman" w:cs="Times New Roman"/>
+          <w:sz w:val="24"/>
+          <w:szCs w:val="24"/>
+        </w:rPr>
+        <w:t xml:space="preserve"> where only the presence or absence of a </w:t>
+      </w:r>
+      <w:r>
+        <w:rPr>
+          <w:rFonts w:ascii="Times New Roman" w:hAnsi="Times New Roman" w:cs="Times New Roman"/>
+          <w:sz w:val="24"/>
+          <w:szCs w:val="24"/>
+        </w:rPr>
+        <w:t>phytochemical</w:t>
+      </w:r>
+      <w:r>
+        <w:rPr>
+          <w:rFonts w:ascii="Times New Roman" w:hAnsi="Times New Roman" w:cs="Times New Roman"/>
+          <w:sz w:val="24"/>
+          <w:szCs w:val="24"/>
+        </w:rPr>
+        <w:t xml:space="preserve"> was considered. The multiple </w:t>
+      </w:r>
+      <w:r>
+        <w:rPr>
+          <w:rFonts w:ascii="Times New Roman" w:hAnsi="Times New Roman" w:cs="Times New Roman"/>
+          <w:sz w:val="24"/>
+          <w:szCs w:val="24"/>
+        </w:rPr>
+        <w:t>correspondence</w:t>
+      </w:r>
+      <w:r>
+        <w:rPr>
+          <w:rFonts w:ascii="Times New Roman" w:hAnsi="Times New Roman" w:cs="Times New Roman"/>
+          <w:sz w:val="24"/>
+          <w:szCs w:val="24"/>
+        </w:rPr>
+        <w:t xml:space="preserve"> analysis was conducted</w:t>
+      </w:r>
+      <w:r>
+        <w:rPr>
+          <w:rFonts w:ascii="Times New Roman" w:hAnsi="Times New Roman" w:cs="Times New Roman"/>
+          <w:sz w:val="24"/>
+          <w:szCs w:val="24"/>
+        </w:rPr>
+        <w:t xml:space="preserve"> in R</w:t>
       </w:r>
       <w:r>
         <w:rPr>
@@ -4605,100 +5225,34 @@
       <w:r>
         <w:rPr>
           <w:rFonts w:ascii="Times New Roman" w:hAnsi="Times New Roman" w:cs="Times New Roman"/>
-          <w:i/>
-          <w:iCs/>
-          <w:sz w:val="24"/>
-          <w:szCs w:val="24"/>
-        </w:rPr>
-        <w:t xml:space="preserve">Scutellaria </w:t>
-      </w:r>
-      <w:r>
-        <w:rPr>
-          <w:rFonts w:ascii="Times New Roman" w:hAnsi="Times New Roman" w:cs="Times New Roman"/>
-          <w:sz w:val="24"/>
-          <w:szCs w:val="24"/>
-        </w:rPr>
-        <w:t xml:space="preserve">species. </w:t>
-      </w:r>
-      <w:r>
-        <w:rPr>
-          <w:rFonts w:ascii="Times New Roman" w:hAnsi="Times New Roman" w:cs="Times New Roman"/>
-          <w:sz w:val="24"/>
-          <w:szCs w:val="24"/>
-        </w:rPr>
-        <w:t>67</w:t>
-      </w:r>
-      <w:r>
-        <w:rPr>
-          <w:rFonts w:ascii="Times New Roman" w:hAnsi="Times New Roman" w:cs="Times New Roman"/>
-          <w:sz w:val="24"/>
-          <w:szCs w:val="24"/>
-        </w:rPr>
-        <w:t xml:space="preserve"> of these tissue samples were herbarium vouchers, and the remaining </w:t>
-      </w:r>
-      <w:r>
-        <w:rPr>
-          <w:rFonts w:ascii="Times New Roman" w:hAnsi="Times New Roman" w:cs="Times New Roman"/>
-          <w:sz w:val="24"/>
-          <w:szCs w:val="24"/>
-        </w:rPr>
-        <w:t>8</w:t>
-      </w:r>
-      <w:r>
-        <w:rPr>
-          <w:rFonts w:ascii="Times New Roman" w:hAnsi="Times New Roman" w:cs="Times New Roman"/>
-          <w:sz w:val="24"/>
-          <w:szCs w:val="24"/>
-        </w:rPr>
-        <w:t xml:space="preserve"> were fresh tissue. To reduce bias resulting from mixing data from herbarium and fresh tissue samples, all </w:t>
-      </w:r>
-      <w:r>
-        <w:rPr>
-          <w:rFonts w:ascii="Times New Roman" w:hAnsi="Times New Roman" w:cs="Times New Roman"/>
-          <w:sz w:val="24"/>
-          <w:szCs w:val="24"/>
-        </w:rPr>
-        <w:t>phytochemical</w:t>
-      </w:r>
-      <w:r>
-        <w:rPr>
-          <w:rFonts w:ascii="Times New Roman" w:hAnsi="Times New Roman" w:cs="Times New Roman"/>
-          <w:sz w:val="24"/>
-          <w:szCs w:val="24"/>
-        </w:rPr>
-        <w:t xml:space="preserve"> concentrations were converted into a binary format</w:t>
-      </w:r>
-      <w:r>
-        <w:rPr>
-          <w:rFonts w:ascii="Times New Roman" w:hAnsi="Times New Roman" w:cs="Times New Roman"/>
-          <w:sz w:val="24"/>
-          <w:szCs w:val="24"/>
-        </w:rPr>
-        <w:t xml:space="preserve"> where only the presence or absence of a </w:t>
-      </w:r>
-      <w:r>
-        <w:rPr>
-          <w:rFonts w:ascii="Times New Roman" w:hAnsi="Times New Roman" w:cs="Times New Roman"/>
-          <w:sz w:val="24"/>
-          <w:szCs w:val="24"/>
-        </w:rPr>
-        <w:t>phytochemical</w:t>
-      </w:r>
-      <w:r>
-        <w:rPr>
-          <w:rFonts w:ascii="Times New Roman" w:hAnsi="Times New Roman" w:cs="Times New Roman"/>
-          <w:sz w:val="24"/>
-          <w:szCs w:val="24"/>
-        </w:rPr>
-        <w:t xml:space="preserve"> was considered. The multiple factor analysis was conducted</w:t>
-      </w:r>
-      <w:r>
-        <w:rPr>
-          <w:rFonts w:ascii="Times New Roman" w:hAnsi="Times New Roman" w:cs="Times New Roman"/>
-          <w:sz w:val="24"/>
-          <w:szCs w:val="24"/>
-        </w:rPr>
-        <w:t xml:space="preserve"> in R</w:t>
+          <w:sz w:val="24"/>
+          <w:szCs w:val="24"/>
+        </w:rPr>
+        <w:t>with</w:t>
+      </w:r>
+      <w:r>
+        <w:rPr>
+          <w:rFonts w:ascii="Times New Roman" w:hAnsi="Times New Roman" w:cs="Times New Roman"/>
+          <w:sz w:val="24"/>
+          <w:szCs w:val="24"/>
+        </w:rPr>
+        <w:t xml:space="preserve"> the “</w:t>
+      </w:r>
+      <w:r>
+        <w:rPr>
+          <w:rFonts w:ascii="Times New Roman" w:hAnsi="Times New Roman" w:cs="Times New Roman"/>
+          <w:sz w:val="24"/>
+          <w:szCs w:val="24"/>
+        </w:rPr>
+        <w:t>MCA</w:t>
+      </w:r>
+      <w:r>
+        <w:rPr>
+          <w:rFonts w:ascii="Times New Roman" w:hAnsi="Times New Roman" w:cs="Times New Roman"/>
+          <w:sz w:val="24"/>
+          <w:szCs w:val="24"/>
+        </w:rPr>
+        <w:t>” function from the</w:t>
       </w:r>
       <w:r>
         <w:rPr>
@@ -4708,30 +5262,6 @@
         </w:rPr>
         <w:t xml:space="preserve"> </w:t>
       </w:r>
-      <w:r>
-        <w:rPr>
-          <w:rFonts w:ascii="Times New Roman" w:hAnsi="Times New Roman" w:cs="Times New Roman"/>
-          <w:sz w:val="24"/>
-          <w:szCs w:val="24"/>
-        </w:rPr>
-        <w:t>with</w:t>
-      </w:r>
-      <w:r>
-        <w:rPr>
-          <w:rFonts w:ascii="Times New Roman" w:hAnsi="Times New Roman" w:cs="Times New Roman"/>
-          <w:sz w:val="24"/>
-          <w:szCs w:val="24"/>
-        </w:rPr>
-        <w:t xml:space="preserve"> the “MFA” function from the</w:t>
-      </w:r>
-      <w:r>
-        <w:rPr>
-          <w:rFonts w:ascii="Times New Roman" w:hAnsi="Times New Roman" w:cs="Times New Roman"/>
-          <w:sz w:val="24"/>
-          <w:szCs w:val="24"/>
-        </w:rPr>
-        <w:t xml:space="preserve"> </w:t>
-      </w:r>
       <w:proofErr w:type="spellStart"/>
       <w:r>
         <w:rPr>
@@ -4748,252 +5278,39 @@
           <w:sz w:val="24"/>
           <w:szCs w:val="24"/>
         </w:rPr>
-        <w:t xml:space="preserve"> package (ver. 2.3). </w:t>
-      </w:r>
-      <w:r>
-        <w:rPr>
-          <w:rFonts w:ascii="Times New Roman" w:hAnsi="Times New Roman" w:cs="Times New Roman"/>
-          <w:sz w:val="24"/>
-          <w:szCs w:val="24"/>
-        </w:rPr>
-        <w:t xml:space="preserve">Following the </w:t>
-      </w:r>
-      <w:r>
-        <w:rPr>
-          <w:rFonts w:ascii="Times New Roman" w:hAnsi="Times New Roman" w:cs="Times New Roman"/>
-          <w:sz w:val="24"/>
-          <w:szCs w:val="24"/>
-        </w:rPr>
-        <w:t xml:space="preserve">biosynthetic pathway for </w:t>
-      </w:r>
-      <w:r>
-        <w:rPr>
-          <w:rFonts w:ascii="Times New Roman" w:hAnsi="Times New Roman" w:cs="Times New Roman"/>
-          <w:i/>
-          <w:iCs/>
-          <w:sz w:val="24"/>
-          <w:szCs w:val="24"/>
-        </w:rPr>
-        <w:t xml:space="preserve">S. baicalensis </w:t>
-      </w:r>
-      <w:r>
-        <w:rPr>
-          <w:rFonts w:ascii="Times New Roman" w:hAnsi="Times New Roman" w:cs="Times New Roman"/>
-          <w:sz w:val="24"/>
-          <w:szCs w:val="24"/>
-        </w:rPr>
-        <w:t xml:space="preserve">described by Zhao et al. (2016), </w:t>
-      </w:r>
-      <w:r>
-        <w:rPr>
-          <w:rFonts w:ascii="Times New Roman" w:hAnsi="Times New Roman" w:cs="Times New Roman"/>
-          <w:sz w:val="24"/>
-          <w:szCs w:val="24"/>
-        </w:rPr>
-        <w:t>phytochemicals</w:t>
-      </w:r>
-      <w:r>
-        <w:rPr>
-          <w:rFonts w:ascii="Times New Roman" w:hAnsi="Times New Roman" w:cs="Times New Roman"/>
-          <w:sz w:val="24"/>
-          <w:szCs w:val="24"/>
-        </w:rPr>
-        <w:t xml:space="preserve"> were split into two group – aerial-specific</w:t>
-      </w:r>
-      <w:r>
-        <w:rPr>
-          <w:rFonts w:ascii="Times New Roman" w:hAnsi="Times New Roman" w:cs="Times New Roman"/>
-          <w:sz w:val="24"/>
-          <w:szCs w:val="24"/>
-        </w:rPr>
-        <w:t xml:space="preserve"> flavonoids</w:t>
-      </w:r>
-      <w:r>
-        <w:rPr>
-          <w:rFonts w:ascii="Times New Roman" w:hAnsi="Times New Roman" w:cs="Times New Roman"/>
-          <w:sz w:val="24"/>
-          <w:szCs w:val="24"/>
-        </w:rPr>
-        <w:t>, root-specific</w:t>
-      </w:r>
-      <w:r>
-        <w:rPr>
-          <w:rFonts w:ascii="Times New Roman" w:hAnsi="Times New Roman" w:cs="Times New Roman"/>
-          <w:sz w:val="24"/>
-          <w:szCs w:val="24"/>
-        </w:rPr>
-        <w:t xml:space="preserve"> flavonoids, and </w:t>
-      </w:r>
-      <w:r>
-        <w:rPr>
-          <w:rFonts w:ascii="Times New Roman" w:hAnsi="Times New Roman" w:cs="Times New Roman"/>
-          <w:sz w:val="24"/>
-          <w:szCs w:val="24"/>
-        </w:rPr>
-        <w:t>phenol</w:t>
-      </w:r>
-      <w:r>
-        <w:rPr>
-          <w:rFonts w:ascii="Times New Roman" w:hAnsi="Times New Roman" w:cs="Times New Roman"/>
-          <w:sz w:val="24"/>
-          <w:szCs w:val="24"/>
-        </w:rPr>
-        <w:t>s</w:t>
-      </w:r>
-      <w:r>
-        <w:rPr>
-          <w:rFonts w:ascii="Times New Roman" w:hAnsi="Times New Roman" w:cs="Times New Roman"/>
-          <w:sz w:val="24"/>
-          <w:szCs w:val="24"/>
-        </w:rPr>
-        <w:t xml:space="preserve">. Aerial-specific flavonoids included apigenin, </w:t>
-      </w:r>
-      <w:proofErr w:type="spellStart"/>
-      <w:r>
-        <w:rPr>
-          <w:rFonts w:ascii="Times New Roman" w:hAnsi="Times New Roman" w:cs="Times New Roman"/>
-          <w:sz w:val="24"/>
-          <w:szCs w:val="24"/>
-        </w:rPr>
-        <w:t>apigeninG</w:t>
-      </w:r>
-      <w:proofErr w:type="spellEnd"/>
-      <w:r>
-        <w:rPr>
-          <w:rFonts w:ascii="Times New Roman" w:hAnsi="Times New Roman" w:cs="Times New Roman"/>
-          <w:sz w:val="24"/>
-          <w:szCs w:val="24"/>
-        </w:rPr>
-        <w:t xml:space="preserve">, </w:t>
-      </w:r>
-      <w:proofErr w:type="spellStart"/>
-      <w:r>
-        <w:rPr>
-          <w:rFonts w:ascii="Times New Roman" w:hAnsi="Times New Roman" w:cs="Times New Roman"/>
-          <w:sz w:val="24"/>
-          <w:szCs w:val="24"/>
-        </w:rPr>
-        <w:t>scutellarein</w:t>
-      </w:r>
-      <w:proofErr w:type="spellEnd"/>
-      <w:r>
-        <w:rPr>
-          <w:rFonts w:ascii="Times New Roman" w:hAnsi="Times New Roman" w:cs="Times New Roman"/>
-          <w:sz w:val="24"/>
-          <w:szCs w:val="24"/>
-        </w:rPr>
-        <w:t xml:space="preserve">, scutellarin, hispidulin, and </w:t>
-      </w:r>
-      <w:proofErr w:type="spellStart"/>
-      <w:r>
-        <w:rPr>
-          <w:rFonts w:ascii="Times New Roman" w:hAnsi="Times New Roman" w:cs="Times New Roman"/>
-          <w:sz w:val="24"/>
-          <w:szCs w:val="24"/>
-        </w:rPr>
-        <w:t>hispidulinG</w:t>
-      </w:r>
-      <w:proofErr w:type="spellEnd"/>
-      <w:r>
-        <w:rPr>
-          <w:rFonts w:ascii="Times New Roman" w:hAnsi="Times New Roman" w:cs="Times New Roman"/>
-          <w:sz w:val="24"/>
-          <w:szCs w:val="24"/>
-        </w:rPr>
-        <w:t xml:space="preserve">. Root-specific </w:t>
-      </w:r>
-      <w:r>
-        <w:rPr>
-          <w:rFonts w:ascii="Times New Roman" w:hAnsi="Times New Roman" w:cs="Times New Roman"/>
-          <w:sz w:val="24"/>
-          <w:szCs w:val="24"/>
-        </w:rPr>
-        <w:lastRenderedPageBreak/>
-        <w:t xml:space="preserve">flavonoids included chrysin, </w:t>
-      </w:r>
-      <w:proofErr w:type="spellStart"/>
-      <w:r>
-        <w:rPr>
-          <w:rFonts w:ascii="Times New Roman" w:hAnsi="Times New Roman" w:cs="Times New Roman"/>
-          <w:sz w:val="24"/>
-          <w:szCs w:val="24"/>
-        </w:rPr>
-        <w:t>chrysinG</w:t>
-      </w:r>
-      <w:proofErr w:type="spellEnd"/>
-      <w:r>
-        <w:rPr>
-          <w:rFonts w:ascii="Times New Roman" w:hAnsi="Times New Roman" w:cs="Times New Roman"/>
-          <w:sz w:val="24"/>
-          <w:szCs w:val="24"/>
-        </w:rPr>
-        <w:t xml:space="preserve">, baicalein, baicalin, </w:t>
-      </w:r>
-      <w:proofErr w:type="spellStart"/>
-      <w:r>
-        <w:rPr>
-          <w:rFonts w:ascii="Times New Roman" w:hAnsi="Times New Roman" w:cs="Times New Roman"/>
-          <w:sz w:val="24"/>
-          <w:szCs w:val="24"/>
-        </w:rPr>
-        <w:t>oroxylin</w:t>
-      </w:r>
-      <w:proofErr w:type="spellEnd"/>
-      <w:r>
-        <w:rPr>
-          <w:rFonts w:ascii="Times New Roman" w:hAnsi="Times New Roman" w:cs="Times New Roman"/>
-          <w:sz w:val="24"/>
-          <w:szCs w:val="24"/>
-        </w:rPr>
-        <w:t xml:space="preserve"> A, oroxyloside, wogonin,</w:t>
-      </w:r>
-      <w:r>
-        <w:rPr>
-          <w:rFonts w:ascii="Times New Roman" w:hAnsi="Times New Roman" w:cs="Times New Roman"/>
-          <w:sz w:val="24"/>
-          <w:szCs w:val="24"/>
-        </w:rPr>
-        <w:t xml:space="preserve"> and</w:t>
-      </w:r>
-      <w:r>
-        <w:rPr>
-          <w:rFonts w:ascii="Times New Roman" w:hAnsi="Times New Roman" w:cs="Times New Roman"/>
-          <w:sz w:val="24"/>
-          <w:szCs w:val="24"/>
-        </w:rPr>
-        <w:t xml:space="preserve"> wogonoside.</w:t>
-      </w:r>
-      <w:r>
-        <w:rPr>
-          <w:rFonts w:ascii="Times New Roman" w:hAnsi="Times New Roman" w:cs="Times New Roman"/>
-          <w:sz w:val="24"/>
-          <w:szCs w:val="24"/>
-        </w:rPr>
-        <w:t xml:space="preserve"> </w:t>
-      </w:r>
-      <w:r>
-        <w:rPr>
-          <w:rFonts w:ascii="Times New Roman" w:hAnsi="Times New Roman" w:cs="Times New Roman"/>
-          <w:sz w:val="24"/>
-          <w:szCs w:val="24"/>
-        </w:rPr>
-        <w:t>Phenol</w:t>
-      </w:r>
-      <w:r>
-        <w:rPr>
-          <w:rFonts w:ascii="Times New Roman" w:hAnsi="Times New Roman" w:cs="Times New Roman"/>
-          <w:sz w:val="24"/>
-          <w:szCs w:val="24"/>
-        </w:rPr>
-        <w:t xml:space="preserve">s included acetoside only. </w:t>
-      </w:r>
-      <w:r>
-        <w:rPr>
-          <w:rFonts w:ascii="Times New Roman" w:hAnsi="Times New Roman" w:cs="Times New Roman"/>
-          <w:sz w:val="24"/>
-          <w:szCs w:val="24"/>
-        </w:rPr>
-        <w:t>95% confidence ellipses were drawn from the covariance matrix calculated with the “</w:t>
+        <w:t xml:space="preserve"> package</w:t>
+      </w:r>
+      <w:r>
+        <w:rPr>
+          <w:rFonts w:ascii="Times New Roman" w:hAnsi="Times New Roman" w:cs="Times New Roman"/>
+          <w:sz w:val="24"/>
+          <w:szCs w:val="24"/>
+        </w:rPr>
+        <w:t xml:space="preserve"> with all settings left at their default values</w:t>
+      </w:r>
+      <w:r>
+        <w:rPr>
+          <w:rFonts w:ascii="Times New Roman" w:hAnsi="Times New Roman" w:cs="Times New Roman"/>
+          <w:sz w:val="24"/>
+          <w:szCs w:val="24"/>
+        </w:rPr>
+        <w:t xml:space="preserve"> (ver. 2.3). </w:t>
+      </w:r>
+      <w:r>
+        <w:rPr>
+          <w:rFonts w:ascii="Times New Roman" w:hAnsi="Times New Roman" w:cs="Times New Roman"/>
+          <w:sz w:val="24"/>
+          <w:szCs w:val="24"/>
+        </w:rPr>
+        <w:t>80</w:t>
+      </w:r>
+      <w:r>
+        <w:rPr>
+          <w:rFonts w:ascii="Times New Roman" w:hAnsi="Times New Roman" w:cs="Times New Roman"/>
+          <w:sz w:val="24"/>
+          <w:szCs w:val="24"/>
+        </w:rPr>
+        <w:t>% confidence ellipses were drawn from the covariance matrix calculated with the “</w:t>
       </w:r>
       <w:proofErr w:type="spellStart"/>
       <w:r>
@@ -5147,7 +5464,7 @@
           <w:sz w:val="24"/>
           <w:szCs w:val="24"/>
         </w:rPr>
-        <w:t xml:space="preserve"> Women’s University (Seoul, Korea) and the University of Florida (Florida, USA)</w:t>
+        <w:t xml:space="preserve"> Women’s University and the University of Florida</w:t>
       </w:r>
       <w:r>
         <w:rPr>
@@ -5179,7 +5496,23 @@
           <w:sz w:val="24"/>
           <w:szCs w:val="24"/>
         </w:rPr>
-        <w:t xml:space="preserve"> deposited in each herbarium of the university (Table #).</w:t>
+        <w:t xml:space="preserve"> deposited in each herbarium of the university (Table </w:t>
+      </w:r>
+      <w:r>
+        <w:rPr>
+          <w:rFonts w:ascii="Times New Roman" w:hAnsi="Times New Roman" w:cs="Times New Roman"/>
+          <w:sz w:val="24"/>
+          <w:szCs w:val="24"/>
+        </w:rPr>
+        <w:t>S1</w:t>
+      </w:r>
+      <w:r>
+        <w:rPr>
+          <w:rFonts w:ascii="Times New Roman" w:hAnsi="Times New Roman" w:cs="Times New Roman"/>
+          <w:sz w:val="24"/>
+          <w:szCs w:val="24"/>
+        </w:rPr>
+        <w:t>).</w:t>
       </w:r>
       <w:r>
         <w:rPr>
@@ -5195,7 +5528,15 @@
           <w:sz w:val="24"/>
           <w:szCs w:val="24"/>
         </w:rPr>
-        <w:t xml:space="preserve">We requested seeds of </w:t>
+        <w:t>S</w:t>
+      </w:r>
+      <w:r>
+        <w:rPr>
+          <w:rFonts w:ascii="Times New Roman" w:hAnsi="Times New Roman" w:cs="Times New Roman"/>
+          <w:sz w:val="24"/>
+          <w:szCs w:val="24"/>
+        </w:rPr>
+        <w:t xml:space="preserve">eeds of </w:t>
       </w:r>
       <w:r>
         <w:rPr>
@@ -5391,6 +5732,14 @@
           <w:sz w:val="24"/>
           <w:szCs w:val="24"/>
         </w:rPr>
+        <w:t xml:space="preserve">were requested </w:t>
+      </w:r>
+      <w:r>
+        <w:rPr>
+          <w:rFonts w:ascii="Times New Roman" w:hAnsi="Times New Roman" w:cs="Times New Roman"/>
+          <w:sz w:val="24"/>
+          <w:szCs w:val="24"/>
+        </w:rPr>
         <w:t>from</w:t>
       </w:r>
       <w:r>
@@ -5435,7 +5784,16 @@
           <w:sz w:val="24"/>
           <w:szCs w:val="24"/>
         </w:rPr>
-        <w:t xml:space="preserve"> et al., 2007). Leaves of these plants were used as size standards for genome-size estimation. In each estimation, a standard sample was selected based on the previously reported genome size information in </w:t>
+        <w:t xml:space="preserve"> et al., 2007). </w:t>
+      </w:r>
+      <w:r>
+        <w:rPr>
+          <w:rFonts w:ascii="Times New Roman" w:hAnsi="Times New Roman" w:cs="Times New Roman"/>
+          <w:sz w:val="24"/>
+          <w:szCs w:val="24"/>
+        </w:rPr>
+        <w:lastRenderedPageBreak/>
+        <w:t xml:space="preserve">Leaves of these plants were used as size standards for genome-size estimation. In each estimation, a standard sample was selected based on the previously reported genome size information in </w:t>
       </w:r>
       <w:r>
         <w:rPr>
@@ -5506,16 +5864,7 @@
           <w:sz w:val="24"/>
           <w:szCs w:val="24"/>
         </w:rPr>
-        <w:t xml:space="preserve"> each sample measured more than 5,000 particles. Each analysis was repeated three or more times using different leaves or different individuals, and their average and standard deviation were calculated. The 2C-value was estimated based on the relative counts between G1 (growth 1 stage on the cell division) peak from a standard plant and that from a sample for the </w:t>
-      </w:r>
-      <w:r>
-        <w:rPr>
-          <w:rFonts w:ascii="Times New Roman" w:hAnsi="Times New Roman" w:cs="Times New Roman"/>
-          <w:sz w:val="24"/>
-          <w:szCs w:val="24"/>
-        </w:rPr>
-        <w:lastRenderedPageBreak/>
-        <w:t>estimation. The genome size (bp) was estimated based on relative rate between 1C-value and number of bases: 1C (</w:t>
+        <w:t xml:space="preserve"> each sample measured more than 5,000 particles. Each analysis was repeated three or more times using different leaves or different individuals, and their average and standard deviation were calculated. The 2C-value was estimated based on the relative counts between G1 (growth 1 stage on the cell division) peak from a standard plant and that from a sample for the estimation. The genome size (bp) was estimated based on relative rate between 1C-value and number of bases: 1C (</w:t>
       </w:r>
       <w:proofErr w:type="spellStart"/>
       <w:r>
@@ -6015,7 +6364,16 @@
           <w:sz w:val="24"/>
           <w:szCs w:val="24"/>
         </w:rPr>
-        <w:t xml:space="preserve">between data from herbarium and fresh tissue samples, </w:t>
+        <w:t xml:space="preserve">between data from herbarium </w:t>
+      </w:r>
+      <w:r>
+        <w:rPr>
+          <w:rFonts w:ascii="Times New Roman" w:hAnsi="Times New Roman" w:cs="Times New Roman"/>
+          <w:sz w:val="24"/>
+          <w:szCs w:val="24"/>
+        </w:rPr>
+        <w:lastRenderedPageBreak/>
+        <w:t xml:space="preserve">and fresh tissue samples, </w:t>
       </w:r>
       <w:r>
         <w:rPr>
@@ -6269,16 +6627,7 @@
           <w:sz w:val="24"/>
           <w:szCs w:val="24"/>
         </w:rPr>
-        <w:t xml:space="preserve"> A similar observation can be made regarding apigenin, a precursor for all 4’-hydroxyflavones we </w:t>
-      </w:r>
-      <w:r>
-        <w:rPr>
-          <w:rFonts w:ascii="Times New Roman" w:hAnsi="Times New Roman" w:cs="Times New Roman"/>
-          <w:sz w:val="24"/>
-          <w:szCs w:val="24"/>
-        </w:rPr>
-        <w:lastRenderedPageBreak/>
-        <w:t xml:space="preserve">quantified. We detected apigenin in 22 species at an average concentration of 2.150 µM. However, we detected the glycosylated form of apigenin, </w:t>
+        <w:t xml:space="preserve"> A similar observation can be made regarding apigenin, a precursor for all 4’-hydroxyflavones we quantified. We detected apigenin in 22 species at an average concentration of 2.150 µM. However, we detected the glycosylated form of apigenin, </w:t>
       </w:r>
       <w:proofErr w:type="spellStart"/>
       <w:r>
@@ -6643,7 +6992,16 @@
           <w:sz w:val="24"/>
           <w:szCs w:val="24"/>
         </w:rPr>
-        <w:t>and only one was a 4’-hydroxyflavone (</w:t>
+        <w:t xml:space="preserve">and only one was </w:t>
+      </w:r>
+      <w:r>
+        <w:rPr>
+          <w:rFonts w:ascii="Times New Roman" w:hAnsi="Times New Roman" w:cs="Times New Roman"/>
+          <w:sz w:val="24"/>
+          <w:szCs w:val="24"/>
+        </w:rPr>
+        <w:lastRenderedPageBreak/>
+        <w:t>a 4’-hydroxyflavone (</w:t>
       </w:r>
       <w:proofErr w:type="spellStart"/>
       <w:r>
@@ -7006,7 +7364,6 @@
           <w:sz w:val="24"/>
           <w:szCs w:val="24"/>
         </w:rPr>
-        <w:lastRenderedPageBreak/>
         <w:tab/>
       </w:r>
       <w:r>
@@ -7136,7 +7493,16 @@
           <w:sz w:val="24"/>
           <w:szCs w:val="24"/>
         </w:rPr>
-        <w:t xml:space="preserve">was the least phytochemical rich species, and accumulated only three unique phytochemicals in all tissues tested at concentrations less than </w:t>
+        <w:t xml:space="preserve">was the least phytochemical </w:t>
+      </w:r>
+      <w:r>
+        <w:rPr>
+          <w:rFonts w:ascii="Times New Roman" w:hAnsi="Times New Roman" w:cs="Times New Roman"/>
+          <w:sz w:val="24"/>
+          <w:szCs w:val="24"/>
+        </w:rPr>
+        <w:lastRenderedPageBreak/>
+        <w:t xml:space="preserve">rich species, and accumulated only three unique phytochemicals in all tissues tested at concentrations less than </w:t>
       </w:r>
       <w:r>
         <w:rPr>
@@ -7484,16 +7850,7 @@
           <w:sz w:val="24"/>
           <w:szCs w:val="24"/>
         </w:rPr>
-        <w:t xml:space="preserve">This rarity in detection is possibly a result of </w:t>
-      </w:r>
-      <w:r>
-        <w:rPr>
-          <w:rFonts w:ascii="Times New Roman" w:hAnsi="Times New Roman" w:cs="Times New Roman"/>
-          <w:sz w:val="24"/>
-          <w:szCs w:val="24"/>
-        </w:rPr>
-        <w:lastRenderedPageBreak/>
-        <w:t>c</w:t>
+        <w:t>This rarity in detection is possibly a result of c</w:t>
       </w:r>
       <w:r>
         <w:rPr>
@@ -7944,7 +8301,16 @@
           <w:sz w:val="24"/>
           <w:szCs w:val="24"/>
         </w:rPr>
-        <w:t xml:space="preserve">Our detection of 4’-deoxyflavones in the leaves of the majority of the species we selected indicates that the 4’-deoxyflavone pathway is not root-specific to the same degree that the 4’-hydroxyflavone pathway is aerial tissue-specific. </w:t>
+        <w:t>Our detection of 4’-</w:t>
+      </w:r>
+      <w:r>
+        <w:rPr>
+          <w:rFonts w:ascii="Times New Roman" w:hAnsi="Times New Roman" w:cs="Times New Roman"/>
+          <w:sz w:val="24"/>
+          <w:szCs w:val="24"/>
+        </w:rPr>
+        <w:lastRenderedPageBreak/>
+        <w:t xml:space="preserve">deoxyflavones in the leaves of the majority of the species we selected indicates that the 4’-deoxyflavone pathway is not root-specific to the same degree that the 4’-hydroxyflavone pathway is aerial tissue-specific. </w:t>
       </w:r>
       <w:r>
         <w:rPr>
@@ -8099,7 +8465,6 @@
           <w:sz w:val="24"/>
           <w:szCs w:val="24"/>
         </w:rPr>
-        <w:lastRenderedPageBreak/>
         <w:t>altissima</w:t>
       </w:r>
       <w:proofErr w:type="spellEnd"/>
@@ -8540,6 +8905,7 @@
           <w:sz w:val="24"/>
           <w:szCs w:val="24"/>
         </w:rPr>
+        <w:lastRenderedPageBreak/>
         <w:t xml:space="preserve">Possible explanations – downstream 4’-deoxyflavone biosynthetic enzymes are not active in the aerial parts of these species. Thus, instead of being quickly converted into downstream products as occurs in the roots, chrysin </w:t>
       </w:r>
       <w:proofErr w:type="gramStart"/>
@@ -8773,16 +9139,7 @@
           <w:sz w:val="24"/>
           <w:szCs w:val="24"/>
         </w:rPr>
-        <w:t xml:space="preserve">), we observed that concentrations of 4’-deoxyflavones are greater in the leaves of the </w:t>
-      </w:r>
-      <w:r>
-        <w:rPr>
-          <w:rFonts w:ascii="Times New Roman" w:hAnsi="Times New Roman" w:cs="Times New Roman"/>
-          <w:sz w:val="24"/>
-          <w:szCs w:val="24"/>
-        </w:rPr>
-        <w:lastRenderedPageBreak/>
-        <w:t>plant than they are in the roots. This is evidence supporting the activity of the 4’-de</w:t>
+        <w:t>), we observed that concentrations of 4’-deoxyflavones are greater in the leaves of the plant than they are in the roots. This is evidence supporting the activity of the 4’-de</w:t>
       </w:r>
       <w:r>
         <w:rPr>
@@ -9008,6 +9365,7 @@
           <w:sz w:val="24"/>
           <w:szCs w:val="24"/>
         </w:rPr>
+        <w:lastRenderedPageBreak/>
         <w:t>4’-deoxyflavones are more well-conserved – serve important core roles in plant growth/signaling</w:t>
       </w:r>
     </w:p>
@@ -11237,6 +11595,18 @@
       <w:u w:val="single"/>
     </w:rPr>
   </w:style>
+  <w:style w:type="character" w:styleId="FollowedHyperlink">
+    <w:name w:val="FollowedHyperlink"/>
+    <w:basedOn w:val="DefaultParagraphFont"/>
+    <w:uiPriority w:val="99"/>
+    <w:semiHidden/>
+    <w:unhideWhenUsed/>
+    <w:rsid w:val="00324E31"/>
+    <w:rPr>
+      <w:color w:val="954F72" w:themeColor="followedHyperlink"/>
+      <w:u w:val="single"/>
+    </w:rPr>
+  </w:style>
 </w:styles>
 </file>
 

</xml_diff>

<commit_message>
Updated discussion with oroxylin A papers
</commit_message>
<xml_diff>
--- a/writing/manuscript.docx
+++ b/writing/manuscript.docx
@@ -107,29 +107,7 @@
           <w:sz w:val="24"/>
           <w:szCs w:val="24"/>
         </w:rPr>
-        <w:t xml:space="preserve"> (</w:t>
-      </w:r>
-      <w:proofErr w:type="gramStart"/>
-      <w:r>
-        <w:rPr>
-          <w:rFonts w:ascii="Times New Roman" w:hAnsi="Times New Roman" w:cs="Times New Roman"/>
-          <w:b/>
-          <w:bCs/>
-          <w:sz w:val="24"/>
-          <w:szCs w:val="24"/>
-        </w:rPr>
-        <w:t>250 word</w:t>
-      </w:r>
-      <w:proofErr w:type="gramEnd"/>
-      <w:r>
-        <w:rPr>
-          <w:rFonts w:ascii="Times New Roman" w:hAnsi="Times New Roman" w:cs="Times New Roman"/>
-          <w:b/>
-          <w:bCs/>
-          <w:sz w:val="24"/>
-          <w:szCs w:val="24"/>
-        </w:rPr>
-        <w:t xml:space="preserve"> limit)</w:t>
+        <w:t xml:space="preserve"> (250 word limit)</w:t>
       </w:r>
     </w:p>
     <w:p>
@@ -424,7 +402,6 @@
         </w:rPr>
         <w:t xml:space="preserve"> </w:t>
       </w:r>
-      <w:proofErr w:type="gramStart"/>
       <w:r>
         <w:rPr>
           <w:rFonts w:ascii="Times New Roman" w:hAnsi="Times New Roman" w:cs="Times New Roman"/>
@@ -441,16 +418,7 @@
           <w:sz w:val="24"/>
           <w:szCs w:val="24"/>
         </w:rPr>
-        <w:t>, and</w:t>
-      </w:r>
-      <w:proofErr w:type="gramEnd"/>
-      <w:r>
-        <w:rPr>
-          <w:rFonts w:ascii="Times New Roman" w:hAnsi="Times New Roman" w:cs="Times New Roman"/>
-          <w:sz w:val="24"/>
-          <w:szCs w:val="24"/>
-        </w:rPr>
-        <w:t xml:space="preserve"> use this information </w:t>
+        <w:t xml:space="preserve">, and use this information </w:t>
       </w:r>
       <w:r>
         <w:rPr>
@@ -628,25 +596,7 @@
           <w:sz w:val="24"/>
           <w:szCs w:val="24"/>
         </w:rPr>
-        <w:t xml:space="preserve">4’-deoxyflavone </w:t>
-      </w:r>
-      <w:proofErr w:type="gramStart"/>
-      <w:r>
-        <w:rPr>
-          <w:rFonts w:ascii="Times New Roman" w:hAnsi="Times New Roman" w:cs="Times New Roman"/>
-          <w:sz w:val="24"/>
-          <w:szCs w:val="24"/>
-        </w:rPr>
-        <w:t>pathway</w:t>
-      </w:r>
-      <w:proofErr w:type="gramEnd"/>
-      <w:r>
-        <w:rPr>
-          <w:rFonts w:ascii="Times New Roman" w:hAnsi="Times New Roman" w:cs="Times New Roman"/>
-          <w:sz w:val="24"/>
-          <w:szCs w:val="24"/>
-        </w:rPr>
-        <w:t xml:space="preserve"> was</w:t>
+        <w:t>4’-deoxyflavone pathway was</w:t>
       </w:r>
       <w:r>
         <w:rPr>
@@ -4663,25 +4613,7 @@
           <w:sz w:val="24"/>
           <w:szCs w:val="24"/>
         </w:rPr>
-        <w:t xml:space="preserve"> in a </w:t>
-      </w:r>
-      <w:proofErr w:type="gramStart"/>
-      <w:r>
-        <w:rPr>
-          <w:rFonts w:ascii="Times New Roman" w:hAnsi="Times New Roman" w:cs="Times New Roman"/>
-          <w:sz w:val="24"/>
-          <w:szCs w:val="24"/>
-        </w:rPr>
-        <w:t>16 hour</w:t>
-      </w:r>
-      <w:proofErr w:type="gramEnd"/>
-      <w:r>
-        <w:rPr>
-          <w:rFonts w:ascii="Times New Roman" w:hAnsi="Times New Roman" w:cs="Times New Roman"/>
-          <w:sz w:val="24"/>
-          <w:szCs w:val="24"/>
-        </w:rPr>
-        <w:t xml:space="preserve"> light/ 8 hour dark photoperiod.</w:t>
+        <w:t xml:space="preserve"> in a 16 hour light/ 8 hour dark photoperiod.</w:t>
       </w:r>
       <w:r>
         <w:rPr>
@@ -4814,8 +4746,9 @@
           <w:szCs w:val="24"/>
           <w:highlight w:val="yellow"/>
         </w:rPr>
-        <w:t>S. indica var</w:t>
-      </w:r>
+        <w:t xml:space="preserve">S. </w:t>
+      </w:r>
+      <w:proofErr w:type="spellStart"/>
       <w:r>
         <w:rPr>
           <w:rFonts w:ascii="Times New Roman" w:hAnsi="Times New Roman" w:cs="Times New Roman"/>
@@ -4825,6 +4758,29 @@
           <w:szCs w:val="24"/>
           <w:highlight w:val="yellow"/>
         </w:rPr>
+        <w:t>indica</w:t>
+      </w:r>
+      <w:proofErr w:type="spellEnd"/>
+      <w:r>
+        <w:rPr>
+          <w:rFonts w:ascii="Times New Roman" w:hAnsi="Times New Roman" w:cs="Times New Roman"/>
+          <w:i/>
+          <w:iCs/>
+          <w:sz w:val="24"/>
+          <w:szCs w:val="24"/>
+          <w:highlight w:val="yellow"/>
+        </w:rPr>
+        <w:t xml:space="preserve"> var</w:t>
+      </w:r>
+      <w:r>
+        <w:rPr>
+          <w:rFonts w:ascii="Times New Roman" w:hAnsi="Times New Roman" w:cs="Times New Roman"/>
+          <w:i/>
+          <w:iCs/>
+          <w:sz w:val="24"/>
+          <w:szCs w:val="24"/>
+          <w:highlight w:val="yellow"/>
+        </w:rPr>
         <w:t>.</w:t>
       </w:r>
       <w:r>
@@ -5133,27 +5089,7 @@
           <w:szCs w:val="24"/>
           <w:highlight w:val="yellow"/>
         </w:rPr>
-        <w:t xml:space="preserve">were then </w:t>
-      </w:r>
-      <w:proofErr w:type="gramStart"/>
-      <w:r>
-        <w:rPr>
-          <w:rFonts w:ascii="Times New Roman" w:hAnsi="Times New Roman" w:cs="Times New Roman"/>
-          <w:sz w:val="24"/>
-          <w:szCs w:val="24"/>
-          <w:highlight w:val="yellow"/>
-        </w:rPr>
-        <w:t>frozen, and</w:t>
-      </w:r>
-      <w:proofErr w:type="gramEnd"/>
-      <w:r>
-        <w:rPr>
-          <w:rFonts w:ascii="Times New Roman" w:hAnsi="Times New Roman" w:cs="Times New Roman"/>
-          <w:sz w:val="24"/>
-          <w:szCs w:val="24"/>
-          <w:highlight w:val="yellow"/>
-        </w:rPr>
-        <w:t xml:space="preserve"> shipped to </w:t>
+        <w:t xml:space="preserve">were then frozen, and shipped to </w:t>
       </w:r>
       <w:r>
         <w:rPr>
@@ -5918,7 +5854,7 @@
           <w:sz w:val="24"/>
           <w:szCs w:val="24"/>
         </w:rPr>
-        <w:t xml:space="preserve">, baicalein, baicalin, </w:t>
+        <w:t xml:space="preserve">, baicalein, baicalin, oroxylin A, </w:t>
       </w:r>
       <w:proofErr w:type="spellStart"/>
       <w:r>
@@ -5927,7 +5863,7 @@
           <w:sz w:val="24"/>
           <w:szCs w:val="24"/>
         </w:rPr>
-        <w:t>oroxylin</w:t>
+        <w:t>oroxyloside</w:t>
       </w:r>
       <w:proofErr w:type="spellEnd"/>
       <w:r>
@@ -5936,7 +5872,31 @@
           <w:sz w:val="24"/>
           <w:szCs w:val="24"/>
         </w:rPr>
-        <w:t xml:space="preserve"> A, </w:t>
+        <w:t xml:space="preserve">, wogonin, </w:t>
+      </w:r>
+      <w:r>
+        <w:rPr>
+          <w:rFonts w:ascii="Times New Roman" w:hAnsi="Times New Roman" w:cs="Times New Roman"/>
+          <w:sz w:val="24"/>
+          <w:szCs w:val="24"/>
+        </w:rPr>
+        <w:t xml:space="preserve">and </w:t>
+      </w:r>
+      <w:r>
+        <w:rPr>
+          <w:rFonts w:ascii="Times New Roman" w:hAnsi="Times New Roman" w:cs="Times New Roman"/>
+          <w:sz w:val="24"/>
+          <w:szCs w:val="24"/>
+        </w:rPr>
+        <w:t>wogonoside</w:t>
+      </w:r>
+      <w:r>
+        <w:rPr>
+          <w:rFonts w:ascii="Times New Roman" w:hAnsi="Times New Roman" w:cs="Times New Roman"/>
+          <w:sz w:val="24"/>
+          <w:szCs w:val="24"/>
+        </w:rPr>
+        <w:t xml:space="preserve">. </w:t>
       </w:r>
       <w:proofErr w:type="spellStart"/>
       <w:r>
@@ -5945,7 +5905,15 @@
           <w:sz w:val="24"/>
           <w:szCs w:val="24"/>
         </w:rPr>
-        <w:t>oroxyloside</w:t>
+        <w:t>A</w:t>
+      </w:r>
+      <w:r>
+        <w:rPr>
+          <w:rFonts w:ascii="Times New Roman" w:hAnsi="Times New Roman" w:cs="Times New Roman"/>
+          <w:sz w:val="24"/>
+          <w:szCs w:val="24"/>
+        </w:rPr>
+        <w:t>cteoside</w:t>
       </w:r>
       <w:proofErr w:type="spellEnd"/>
       <w:r>
@@ -5954,31 +5922,167 @@
           <w:sz w:val="24"/>
           <w:szCs w:val="24"/>
         </w:rPr>
-        <w:t xml:space="preserve">, wogonin, </w:t>
-      </w:r>
-      <w:r>
-        <w:rPr>
-          <w:rFonts w:ascii="Times New Roman" w:hAnsi="Times New Roman" w:cs="Times New Roman"/>
-          <w:sz w:val="24"/>
-          <w:szCs w:val="24"/>
-        </w:rPr>
-        <w:t xml:space="preserve">and </w:t>
-      </w:r>
-      <w:r>
-        <w:rPr>
-          <w:rFonts w:ascii="Times New Roman" w:hAnsi="Times New Roman" w:cs="Times New Roman"/>
-          <w:sz w:val="24"/>
-          <w:szCs w:val="24"/>
-        </w:rPr>
-        <w:t>wogonoside</w:t>
-      </w:r>
-      <w:r>
-        <w:rPr>
-          <w:rFonts w:ascii="Times New Roman" w:hAnsi="Times New Roman" w:cs="Times New Roman"/>
-          <w:sz w:val="24"/>
-          <w:szCs w:val="24"/>
-        </w:rPr>
-        <w:t xml:space="preserve">. </w:t>
+        <w:t xml:space="preserve"> was the final metabolite quantified</w:t>
+      </w:r>
+      <w:r>
+        <w:rPr>
+          <w:rFonts w:ascii="Times New Roman" w:hAnsi="Times New Roman" w:cs="Times New Roman"/>
+          <w:sz w:val="24"/>
+          <w:szCs w:val="24"/>
+        </w:rPr>
+        <w:t>.</w:t>
+      </w:r>
+      <w:r>
+        <w:rPr>
+          <w:rFonts w:ascii="Times New Roman" w:hAnsi="Times New Roman" w:cs="Times New Roman"/>
+          <w:sz w:val="24"/>
+          <w:szCs w:val="24"/>
+        </w:rPr>
+        <w:t xml:space="preserve"> </w:t>
+      </w:r>
+      <w:r>
+        <w:rPr>
+          <w:rFonts w:ascii="Times New Roman" w:hAnsi="Times New Roman" w:cs="Times New Roman"/>
+          <w:sz w:val="24"/>
+          <w:szCs w:val="24"/>
+        </w:rPr>
+        <w:t xml:space="preserve">Tissue samples were </w:t>
+      </w:r>
+      <w:r>
+        <w:rPr>
+          <w:rFonts w:ascii="Times New Roman" w:hAnsi="Times New Roman" w:cs="Times New Roman"/>
+          <w:sz w:val="24"/>
+          <w:szCs w:val="24"/>
+        </w:rPr>
+        <w:t xml:space="preserve">first </w:t>
+      </w:r>
+      <w:r>
+        <w:rPr>
+          <w:rFonts w:ascii="Times New Roman" w:hAnsi="Times New Roman" w:cs="Times New Roman"/>
+          <w:sz w:val="24"/>
+          <w:szCs w:val="24"/>
+        </w:rPr>
+        <w:t>weighed with an analytical balance</w:t>
+      </w:r>
+      <w:r>
+        <w:rPr>
+          <w:rFonts w:ascii="Times New Roman" w:hAnsi="Times New Roman" w:cs="Times New Roman"/>
+          <w:sz w:val="24"/>
+          <w:szCs w:val="24"/>
+        </w:rPr>
+        <w:t xml:space="preserve"> to determine their dry weight. A</w:t>
+      </w:r>
+      <w:r>
+        <w:rPr>
+          <w:rFonts w:ascii="Times New Roman" w:hAnsi="Times New Roman" w:cs="Times New Roman"/>
+          <w:sz w:val="24"/>
+          <w:szCs w:val="24"/>
+        </w:rPr>
+        <w:t xml:space="preserve">n extraction buffer of 80% </w:t>
+      </w:r>
+      <w:r>
+        <w:rPr>
+          <w:rFonts w:ascii="Times New Roman" w:hAnsi="Times New Roman" w:cs="Times New Roman"/>
+          <w:sz w:val="24"/>
+          <w:szCs w:val="24"/>
+        </w:rPr>
+        <w:t>High Performance Liquid Chromatography (HPLC)</w:t>
+      </w:r>
+      <w:r>
+        <w:rPr>
+          <w:rFonts w:ascii="Times New Roman" w:hAnsi="Times New Roman" w:cs="Times New Roman"/>
+          <w:sz w:val="24"/>
+          <w:szCs w:val="24"/>
+        </w:rPr>
+        <w:t xml:space="preserve"> grade methanol</w:t>
+      </w:r>
+      <w:r>
+        <w:rPr>
+          <w:rFonts w:ascii="Times New Roman" w:hAnsi="Times New Roman" w:cs="Times New Roman"/>
+          <w:sz w:val="24"/>
+          <w:szCs w:val="24"/>
+        </w:rPr>
+        <w:t xml:space="preserve"> added to each so that the following ratio was achieved: 10 mg</w:t>
+      </w:r>
+      <w:r>
+        <w:rPr>
+          <w:rFonts w:ascii="Times New Roman" w:hAnsi="Times New Roman" w:cs="Times New Roman"/>
+          <w:sz w:val="24"/>
+          <w:szCs w:val="24"/>
+        </w:rPr>
+        <w:t xml:space="preserve"> dry</w:t>
+      </w:r>
+      <w:r>
+        <w:rPr>
+          <w:rFonts w:ascii="Times New Roman" w:hAnsi="Times New Roman" w:cs="Times New Roman"/>
+          <w:sz w:val="24"/>
+          <w:szCs w:val="24"/>
+        </w:rPr>
+        <w:t xml:space="preserve"> tissue/1 mL solvent. Samples were sonicated for 1 hour at room temperature. The extraction buffer from each sample was withdrawn and further diluted by adding 80% HPLC grade methanol </w:t>
+      </w:r>
+      <w:r>
+        <w:rPr>
+          <w:rFonts w:ascii="Times New Roman" w:hAnsi="Times New Roman" w:cs="Times New Roman"/>
+          <w:sz w:val="24"/>
+          <w:szCs w:val="24"/>
+        </w:rPr>
+        <w:t xml:space="preserve">so that the following ratio was achieved: 1 mg tissue/1 mL solvent. To remove any remaining tissue particles, the diluted extraction buffer was centrifuged at 15,000 rpm for 5 minutes and ran through a syringe filter with a pore size </w:t>
+      </w:r>
+      <w:r>
+        <w:rPr>
+          <w:rFonts w:ascii="Times New Roman" w:hAnsi="Times New Roman" w:cs="Times New Roman"/>
+          <w:sz w:val="24"/>
+          <w:szCs w:val="24"/>
+        </w:rPr>
+        <w:t xml:space="preserve">of </w:t>
+      </w:r>
+      <w:r>
+        <w:rPr>
+          <w:rFonts w:ascii="Times New Roman" w:hAnsi="Times New Roman" w:cs="Times New Roman"/>
+          <w:sz w:val="24"/>
+          <w:szCs w:val="24"/>
+        </w:rPr>
+        <w:t xml:space="preserve">0.45 µM. </w:t>
+      </w:r>
+      <w:r>
+        <w:rPr>
+          <w:rFonts w:ascii="Times New Roman" w:hAnsi="Times New Roman" w:cs="Times New Roman"/>
+          <w:sz w:val="24"/>
+          <w:szCs w:val="24"/>
+        </w:rPr>
+        <w:t>Metabolite</w:t>
+      </w:r>
+      <w:r>
+        <w:rPr>
+          <w:rFonts w:ascii="Times New Roman" w:hAnsi="Times New Roman" w:cs="Times New Roman"/>
+          <w:sz w:val="24"/>
+          <w:szCs w:val="24"/>
+        </w:rPr>
+        <w:t xml:space="preserve"> </w:t>
+      </w:r>
+      <w:r>
+        <w:rPr>
+          <w:rFonts w:ascii="Times New Roman" w:hAnsi="Times New Roman" w:cs="Times New Roman"/>
+          <w:sz w:val="24"/>
+          <w:szCs w:val="24"/>
+        </w:rPr>
+        <w:t>concentrations</w:t>
+      </w:r>
+      <w:r>
+        <w:rPr>
+          <w:rFonts w:ascii="Times New Roman" w:hAnsi="Times New Roman" w:cs="Times New Roman"/>
+          <w:sz w:val="24"/>
+          <w:szCs w:val="24"/>
+        </w:rPr>
+        <w:t xml:space="preserve"> in this final solution were quantified with </w:t>
+      </w:r>
+      <w:r>
+        <w:rPr>
+          <w:rFonts w:ascii="Times New Roman" w:hAnsi="Times New Roman" w:cs="Times New Roman"/>
+          <w:sz w:val="24"/>
+          <w:szCs w:val="24"/>
+        </w:rPr>
+        <w:t xml:space="preserve">a Thermo Scientific </w:t>
       </w:r>
       <w:proofErr w:type="spellStart"/>
       <w:r>
@@ -5987,15 +6091,7 @@
           <w:sz w:val="24"/>
           <w:szCs w:val="24"/>
         </w:rPr>
-        <w:t>A</w:t>
-      </w:r>
-      <w:r>
-        <w:rPr>
-          <w:rFonts w:ascii="Times New Roman" w:hAnsi="Times New Roman" w:cs="Times New Roman"/>
-          <w:sz w:val="24"/>
-          <w:szCs w:val="24"/>
-        </w:rPr>
-        <w:t>cteoside</w:t>
+        <w:t>UltiMate</w:t>
       </w:r>
       <w:proofErr w:type="spellEnd"/>
       <w:r>
@@ -6004,15 +6100,31 @@
           <w:sz w:val="24"/>
           <w:szCs w:val="24"/>
         </w:rPr>
-        <w:t xml:space="preserve"> was the final metabolite quantified</w:t>
-      </w:r>
-      <w:r>
-        <w:rPr>
-          <w:rFonts w:ascii="Times New Roman" w:hAnsi="Times New Roman" w:cs="Times New Roman"/>
-          <w:sz w:val="24"/>
-          <w:szCs w:val="24"/>
-        </w:rPr>
-        <w:t>.</w:t>
+        <w:t xml:space="preserve"> 3000 </w:t>
+      </w:r>
+      <w:r>
+        <w:rPr>
+          <w:rFonts w:ascii="Times New Roman" w:hAnsi="Times New Roman" w:cs="Times New Roman"/>
+          <w:sz w:val="24"/>
+          <w:szCs w:val="24"/>
+        </w:rPr>
+        <w:t xml:space="preserve">HPLC </w:t>
+      </w:r>
+      <w:r>
+        <w:rPr>
+          <w:rFonts w:ascii="Times New Roman" w:hAnsi="Times New Roman" w:cs="Times New Roman"/>
+          <w:sz w:val="24"/>
+          <w:szCs w:val="24"/>
+        </w:rPr>
+        <w:t xml:space="preserve">system. </w:t>
+      </w:r>
+      <w:r>
+        <w:rPr>
+          <w:rFonts w:ascii="Times New Roman" w:hAnsi="Times New Roman" w:cs="Times New Roman"/>
+          <w:sz w:val="24"/>
+          <w:szCs w:val="24"/>
+        </w:rPr>
+        <w:t>Metabolites</w:t>
       </w:r>
       <w:r>
         <w:rPr>
@@ -6028,219 +6140,7 @@
           <w:sz w:val="24"/>
           <w:szCs w:val="24"/>
         </w:rPr>
-        <w:t xml:space="preserve">Tissue samples were </w:t>
-      </w:r>
-      <w:r>
-        <w:rPr>
-          <w:rFonts w:ascii="Times New Roman" w:hAnsi="Times New Roman" w:cs="Times New Roman"/>
-          <w:sz w:val="24"/>
-          <w:szCs w:val="24"/>
-        </w:rPr>
-        <w:t xml:space="preserve">first </w:t>
-      </w:r>
-      <w:r>
-        <w:rPr>
-          <w:rFonts w:ascii="Times New Roman" w:hAnsi="Times New Roman" w:cs="Times New Roman"/>
-          <w:sz w:val="24"/>
-          <w:szCs w:val="24"/>
-        </w:rPr>
-        <w:t>weighed with an analytical balance</w:t>
-      </w:r>
-      <w:r>
-        <w:rPr>
-          <w:rFonts w:ascii="Times New Roman" w:hAnsi="Times New Roman" w:cs="Times New Roman"/>
-          <w:sz w:val="24"/>
-          <w:szCs w:val="24"/>
-        </w:rPr>
-        <w:t xml:space="preserve"> to determine their dry weight. A</w:t>
-      </w:r>
-      <w:r>
-        <w:rPr>
-          <w:rFonts w:ascii="Times New Roman" w:hAnsi="Times New Roman" w:cs="Times New Roman"/>
-          <w:sz w:val="24"/>
-          <w:szCs w:val="24"/>
-        </w:rPr>
-        <w:t xml:space="preserve">n extraction buffer of 80% </w:t>
-      </w:r>
-      <w:r>
-        <w:rPr>
-          <w:rFonts w:ascii="Times New Roman" w:hAnsi="Times New Roman" w:cs="Times New Roman"/>
-          <w:sz w:val="24"/>
-          <w:szCs w:val="24"/>
-        </w:rPr>
-        <w:t>High Performance Liquid Chromatography (HPLC)</w:t>
-      </w:r>
-      <w:r>
-        <w:rPr>
-          <w:rFonts w:ascii="Times New Roman" w:hAnsi="Times New Roman" w:cs="Times New Roman"/>
-          <w:sz w:val="24"/>
-          <w:szCs w:val="24"/>
-        </w:rPr>
-        <w:t xml:space="preserve"> grade methanol</w:t>
-      </w:r>
-      <w:r>
-        <w:rPr>
-          <w:rFonts w:ascii="Times New Roman" w:hAnsi="Times New Roman" w:cs="Times New Roman"/>
-          <w:sz w:val="24"/>
-          <w:szCs w:val="24"/>
-        </w:rPr>
-        <w:t xml:space="preserve"> added to each so that the following ratio was achieved: 10 mg</w:t>
-      </w:r>
-      <w:r>
-        <w:rPr>
-          <w:rFonts w:ascii="Times New Roman" w:hAnsi="Times New Roman" w:cs="Times New Roman"/>
-          <w:sz w:val="24"/>
-          <w:szCs w:val="24"/>
-        </w:rPr>
-        <w:t xml:space="preserve"> dry</w:t>
-      </w:r>
-      <w:r>
-        <w:rPr>
-          <w:rFonts w:ascii="Times New Roman" w:hAnsi="Times New Roman" w:cs="Times New Roman"/>
-          <w:sz w:val="24"/>
-          <w:szCs w:val="24"/>
-        </w:rPr>
-        <w:t xml:space="preserve"> tissue/1 mL solvent. Samples were sonicated for 1 hour at room temperature. The extraction buffer from each sample was withdrawn and further diluted by adding 80% HPLC grade methanol </w:t>
-      </w:r>
-      <w:r>
-        <w:rPr>
-          <w:rFonts w:ascii="Times New Roman" w:hAnsi="Times New Roman" w:cs="Times New Roman"/>
-          <w:sz w:val="24"/>
-          <w:szCs w:val="24"/>
-        </w:rPr>
-        <w:t xml:space="preserve">so that the following ratio was achieved: 1 mg tissue/1 mL solvent. To remove any remaining tissue particles, the diluted extraction buffer was centrifuged at 15,000 rpm for 5 minutes and ran through a syringe filter with a pore size </w:t>
-      </w:r>
-      <w:r>
-        <w:rPr>
-          <w:rFonts w:ascii="Times New Roman" w:hAnsi="Times New Roman" w:cs="Times New Roman"/>
-          <w:sz w:val="24"/>
-          <w:szCs w:val="24"/>
-        </w:rPr>
-        <w:t xml:space="preserve">of </w:t>
-      </w:r>
-      <w:r>
-        <w:rPr>
-          <w:rFonts w:ascii="Times New Roman" w:hAnsi="Times New Roman" w:cs="Times New Roman"/>
-          <w:sz w:val="24"/>
-          <w:szCs w:val="24"/>
-        </w:rPr>
-        <w:t xml:space="preserve">0.45 µM. </w:t>
-      </w:r>
-      <w:r>
-        <w:rPr>
-          <w:rFonts w:ascii="Times New Roman" w:hAnsi="Times New Roman" w:cs="Times New Roman"/>
-          <w:sz w:val="24"/>
-          <w:szCs w:val="24"/>
-        </w:rPr>
-        <w:t>Metabolite</w:t>
-      </w:r>
-      <w:r>
-        <w:rPr>
-          <w:rFonts w:ascii="Times New Roman" w:hAnsi="Times New Roman" w:cs="Times New Roman"/>
-          <w:sz w:val="24"/>
-          <w:szCs w:val="24"/>
-        </w:rPr>
-        <w:t xml:space="preserve"> </w:t>
-      </w:r>
-      <w:r>
-        <w:rPr>
-          <w:rFonts w:ascii="Times New Roman" w:hAnsi="Times New Roman" w:cs="Times New Roman"/>
-          <w:sz w:val="24"/>
-          <w:szCs w:val="24"/>
-        </w:rPr>
-        <w:t>concentrations</w:t>
-      </w:r>
-      <w:r>
-        <w:rPr>
-          <w:rFonts w:ascii="Times New Roman" w:hAnsi="Times New Roman" w:cs="Times New Roman"/>
-          <w:sz w:val="24"/>
-          <w:szCs w:val="24"/>
-        </w:rPr>
-        <w:t xml:space="preserve"> in this final solution were quantified with </w:t>
-      </w:r>
-      <w:r>
-        <w:rPr>
-          <w:rFonts w:ascii="Times New Roman" w:hAnsi="Times New Roman" w:cs="Times New Roman"/>
-          <w:sz w:val="24"/>
-          <w:szCs w:val="24"/>
-        </w:rPr>
-        <w:t xml:space="preserve">a Thermo Scientific </w:t>
-      </w:r>
-      <w:proofErr w:type="spellStart"/>
-      <w:r>
-        <w:rPr>
-          <w:rFonts w:ascii="Times New Roman" w:hAnsi="Times New Roman" w:cs="Times New Roman"/>
-          <w:sz w:val="24"/>
-          <w:szCs w:val="24"/>
-        </w:rPr>
-        <w:t>UltiMate</w:t>
-      </w:r>
-      <w:proofErr w:type="spellEnd"/>
-      <w:r>
-        <w:rPr>
-          <w:rFonts w:ascii="Times New Roman" w:hAnsi="Times New Roman" w:cs="Times New Roman"/>
-          <w:sz w:val="24"/>
-          <w:szCs w:val="24"/>
-        </w:rPr>
-        <w:t xml:space="preserve"> 3000 </w:t>
-      </w:r>
-      <w:r>
-        <w:rPr>
-          <w:rFonts w:ascii="Times New Roman" w:hAnsi="Times New Roman" w:cs="Times New Roman"/>
-          <w:sz w:val="24"/>
-          <w:szCs w:val="24"/>
-        </w:rPr>
-        <w:t xml:space="preserve">HPLC </w:t>
-      </w:r>
-      <w:r>
-        <w:rPr>
-          <w:rFonts w:ascii="Times New Roman" w:hAnsi="Times New Roman" w:cs="Times New Roman"/>
-          <w:sz w:val="24"/>
-          <w:szCs w:val="24"/>
-        </w:rPr>
-        <w:t xml:space="preserve">system. </w:t>
-      </w:r>
-      <w:r>
-        <w:rPr>
-          <w:rFonts w:ascii="Times New Roman" w:hAnsi="Times New Roman" w:cs="Times New Roman"/>
-          <w:sz w:val="24"/>
-          <w:szCs w:val="24"/>
-        </w:rPr>
-        <w:t>Metabolites</w:t>
-      </w:r>
-      <w:r>
-        <w:rPr>
-          <w:rFonts w:ascii="Times New Roman" w:hAnsi="Times New Roman" w:cs="Times New Roman"/>
-          <w:sz w:val="24"/>
-          <w:szCs w:val="24"/>
-        </w:rPr>
-        <w:t xml:space="preserve"> </w:t>
-      </w:r>
-      <w:r>
-        <w:rPr>
-          <w:rFonts w:ascii="Times New Roman" w:hAnsi="Times New Roman" w:cs="Times New Roman"/>
-          <w:sz w:val="24"/>
-          <w:szCs w:val="24"/>
-        </w:rPr>
-        <w:t xml:space="preserve">were separated with </w:t>
-      </w:r>
-      <w:proofErr w:type="gramStart"/>
-      <w:r>
-        <w:rPr>
-          <w:rFonts w:ascii="Times New Roman" w:hAnsi="Times New Roman" w:cs="Times New Roman"/>
-          <w:sz w:val="24"/>
-          <w:szCs w:val="24"/>
-        </w:rPr>
-        <w:t>an</w:t>
-      </w:r>
-      <w:proofErr w:type="gramEnd"/>
-      <w:r>
-        <w:rPr>
-          <w:rFonts w:ascii="Times New Roman" w:hAnsi="Times New Roman" w:cs="Times New Roman"/>
-          <w:sz w:val="24"/>
-          <w:szCs w:val="24"/>
-        </w:rPr>
-        <w:t xml:space="preserve"> 3 x 100 mm Acclaim RSLC 120 C18 column, and </w:t>
+        <w:t xml:space="preserve">were separated with an 3 x 100 mm Acclaim RSLC 120 C18 column, and </w:t>
       </w:r>
       <w:r>
         <w:rPr>
@@ -6587,25 +6487,7 @@
           <w:sz w:val="24"/>
           <w:szCs w:val="24"/>
         </w:rPr>
-        <w:t xml:space="preserve"> A mixture of young and mature tissues </w:t>
-      </w:r>
-      <w:proofErr w:type="gramStart"/>
-      <w:r>
-        <w:rPr>
-          <w:rFonts w:ascii="Times New Roman" w:hAnsi="Times New Roman" w:cs="Times New Roman"/>
-          <w:sz w:val="24"/>
-          <w:szCs w:val="24"/>
-        </w:rPr>
-        <w:t>were</w:t>
-      </w:r>
-      <w:proofErr w:type="gramEnd"/>
-      <w:r>
-        <w:rPr>
-          <w:rFonts w:ascii="Times New Roman" w:hAnsi="Times New Roman" w:cs="Times New Roman"/>
-          <w:sz w:val="24"/>
-          <w:szCs w:val="24"/>
-        </w:rPr>
-        <w:t xml:space="preserve"> selected for each sample so that the average chemical state of the entire plant was represented.</w:t>
+        <w:t xml:space="preserve"> A mixture of young and mature tissues were selected for each sample so that the average chemical state of the entire plant was represented.</w:t>
       </w:r>
       <w:r>
         <w:rPr>
@@ -6638,25 +6520,7 @@
           <w:sz w:val="24"/>
           <w:szCs w:val="24"/>
         </w:rPr>
-        <w:t xml:space="preserve">The fresh weight of all tissue samples was determined with an analytical balance immediately after harvesting. For the </w:t>
-      </w:r>
-      <w:proofErr w:type="gramStart"/>
-      <w:r>
-        <w:rPr>
-          <w:rFonts w:ascii="Times New Roman" w:hAnsi="Times New Roman" w:cs="Times New Roman"/>
-          <w:sz w:val="24"/>
-          <w:szCs w:val="24"/>
-        </w:rPr>
-        <w:t>species</w:t>
-      </w:r>
-      <w:proofErr w:type="gramEnd"/>
-      <w:r>
-        <w:rPr>
-          <w:rFonts w:ascii="Times New Roman" w:hAnsi="Times New Roman" w:cs="Times New Roman"/>
-          <w:sz w:val="24"/>
-          <w:szCs w:val="24"/>
-        </w:rPr>
-        <w:t xml:space="preserve"> whose tissue samples were frozen </w:t>
+        <w:t xml:space="preserve">The fresh weight of all tissue samples was determined with an analytical balance immediately after harvesting. For the species whose tissue samples were frozen </w:t>
       </w:r>
       <w:r>
         <w:rPr>
@@ -6697,25 +6561,7 @@
           <w:sz w:val="24"/>
           <w:szCs w:val="24"/>
         </w:rPr>
-        <w:t xml:space="preserve"> extraction and quantification method closely </w:t>
-      </w:r>
-      <w:proofErr w:type="gramStart"/>
-      <w:r>
-        <w:rPr>
-          <w:rFonts w:ascii="Times New Roman" w:hAnsi="Times New Roman" w:cs="Times New Roman"/>
-          <w:sz w:val="24"/>
-          <w:szCs w:val="24"/>
-        </w:rPr>
-        <w:t>follows</w:t>
-      </w:r>
-      <w:proofErr w:type="gramEnd"/>
-      <w:r>
-        <w:rPr>
-          <w:rFonts w:ascii="Times New Roman" w:hAnsi="Times New Roman" w:cs="Times New Roman"/>
-          <w:sz w:val="24"/>
-          <w:szCs w:val="24"/>
-        </w:rPr>
-        <w:t xml:space="preserve"> that used for the herbarium samples. However, the initial extraction buffer was added to achieve a ratio of 30 mg tissue/1 mL solvent</w:t>
+        <w:t xml:space="preserve"> extraction and quantification method closely follows that used for the herbarium samples. However, the initial extraction buffer was added to achieve a ratio of 30 mg tissue/1 mL solvent</w:t>
       </w:r>
       <w:r>
         <w:rPr>
@@ -7958,9 +7804,8 @@
           <w:szCs w:val="24"/>
           <w:highlight w:val="yellow"/>
         </w:rPr>
-        <w:t xml:space="preserve"> </w:t>
-      </w:r>
-      <w:proofErr w:type="gramStart"/>
+        <w:t xml:space="preserve"> –</w:t>
+      </w:r>
       <w:r>
         <w:rPr>
           <w:rFonts w:ascii="Times New Roman" w:hAnsi="Times New Roman" w:cs="Times New Roman"/>
@@ -7973,36 +7818,7 @@
           <w:szCs w:val="24"/>
           <w:highlight w:val="yellow"/>
         </w:rPr>
-        <w:t>–</w:t>
-      </w:r>
-      <w:r>
-        <w:rPr>
-          <w:rFonts w:ascii="Times New Roman" w:hAnsi="Times New Roman" w:cs="Times New Roman"/>
-          <w:b/>
-          <w:bCs/>
-          <w:i/>
-          <w:iCs/>
-          <w:color w:val="FF0000"/>
-          <w:sz w:val="24"/>
-          <w:szCs w:val="24"/>
-          <w:highlight w:val="yellow"/>
-        </w:rPr>
-        <w:t>(</w:t>
-      </w:r>
-      <w:proofErr w:type="gramEnd"/>
-      <w:r>
-        <w:rPr>
-          <w:rFonts w:ascii="Times New Roman" w:hAnsi="Times New Roman" w:cs="Times New Roman"/>
-          <w:b/>
-          <w:bCs/>
-          <w:i/>
-          <w:iCs/>
-          <w:color w:val="FF0000"/>
-          <w:sz w:val="24"/>
-          <w:szCs w:val="24"/>
-          <w:highlight w:val="yellow"/>
-        </w:rPr>
-        <w:t>Fig 1)</w:t>
+        <w:t>(Fig 1)</w:t>
       </w:r>
     </w:p>
     <w:p>
@@ -9118,7 +8934,55 @@
           <w:sz w:val="24"/>
           <w:szCs w:val="24"/>
         </w:rPr>
-        <w:t xml:space="preserve"> than its non-glycosylated counterpart (chrysin, wogonin, apigenin, baicalein, scutellarein, and </w:t>
+        <w:t xml:space="preserve"> than its non-glycosylated counterpart (chrysin, wogonin, apigenin, baicalein, scutellarein, and oroxylin</w:t>
+      </w:r>
+      <w:r>
+        <w:rPr>
+          <w:rFonts w:ascii="Times New Roman" w:hAnsi="Times New Roman" w:cs="Times New Roman"/>
+          <w:sz w:val="24"/>
+          <w:szCs w:val="24"/>
+        </w:rPr>
+        <w:t xml:space="preserve"> </w:t>
+      </w:r>
+      <w:r>
+        <w:rPr>
+          <w:rFonts w:ascii="Times New Roman" w:hAnsi="Times New Roman" w:cs="Times New Roman"/>
+          <w:sz w:val="24"/>
+          <w:szCs w:val="24"/>
+        </w:rPr>
+        <w:t>A).</w:t>
+      </w:r>
+      <w:r>
+        <w:rPr>
+          <w:rFonts w:ascii="Times New Roman" w:hAnsi="Times New Roman" w:cs="Times New Roman"/>
+          <w:sz w:val="24"/>
+          <w:szCs w:val="24"/>
+        </w:rPr>
+        <w:t xml:space="preserve"> This </w:t>
+      </w:r>
+      <w:r>
+        <w:rPr>
+          <w:rFonts w:ascii="Times New Roman" w:hAnsi="Times New Roman" w:cs="Times New Roman"/>
+          <w:sz w:val="24"/>
+          <w:szCs w:val="24"/>
+        </w:rPr>
+        <w:t xml:space="preserve">finding </w:t>
+      </w:r>
+      <w:r>
+        <w:rPr>
+          <w:rFonts w:ascii="Times New Roman" w:hAnsi="Times New Roman" w:cs="Times New Roman"/>
+          <w:sz w:val="24"/>
+          <w:szCs w:val="24"/>
+        </w:rPr>
+        <w:t>reinforces that the glycosylated form is a more stable, storage form.</w:t>
+      </w:r>
+      <w:r>
+        <w:rPr>
+          <w:rFonts w:ascii="Times New Roman" w:hAnsi="Times New Roman" w:cs="Times New Roman"/>
+          <w:sz w:val="24"/>
+          <w:szCs w:val="24"/>
+        </w:rPr>
+        <w:t xml:space="preserve"> The exception was </w:t>
       </w:r>
       <w:proofErr w:type="spellStart"/>
       <w:r>
@@ -9127,7 +8991,15 @@
           <w:sz w:val="24"/>
           <w:szCs w:val="24"/>
         </w:rPr>
-        <w:t>oroxylinA</w:t>
+        <w:t>hispiduli</w:t>
+      </w:r>
+      <w:r>
+        <w:rPr>
+          <w:rFonts w:ascii="Times New Roman" w:hAnsi="Times New Roman" w:cs="Times New Roman"/>
+          <w:sz w:val="24"/>
+          <w:szCs w:val="24"/>
+        </w:rPr>
+        <w:t>nG</w:t>
       </w:r>
       <w:proofErr w:type="spellEnd"/>
       <w:r>
@@ -9136,6 +9008,134 @@
           <w:sz w:val="24"/>
           <w:szCs w:val="24"/>
         </w:rPr>
+        <w:t xml:space="preserve"> and hispidulin, as hispidulin was detected in 27 species</w:t>
+      </w:r>
+      <w:r>
+        <w:rPr>
+          <w:rFonts w:ascii="Times New Roman" w:hAnsi="Times New Roman" w:cs="Times New Roman"/>
+          <w:sz w:val="24"/>
+          <w:szCs w:val="24"/>
+        </w:rPr>
+        <w:t xml:space="preserve">, but </w:t>
+      </w:r>
+      <w:proofErr w:type="spellStart"/>
+      <w:r>
+        <w:rPr>
+          <w:rFonts w:ascii="Times New Roman" w:hAnsi="Times New Roman" w:cs="Times New Roman"/>
+          <w:sz w:val="24"/>
+          <w:szCs w:val="24"/>
+        </w:rPr>
+        <w:t>hispidulinG</w:t>
+      </w:r>
+      <w:proofErr w:type="spellEnd"/>
+      <w:r>
+        <w:rPr>
+          <w:rFonts w:ascii="Times New Roman" w:hAnsi="Times New Roman" w:cs="Times New Roman"/>
+          <w:sz w:val="24"/>
+          <w:szCs w:val="24"/>
+        </w:rPr>
+        <w:t xml:space="preserve"> in only one</w:t>
+      </w:r>
+      <w:r>
+        <w:rPr>
+          <w:rFonts w:ascii="Times New Roman" w:hAnsi="Times New Roman" w:cs="Times New Roman"/>
+          <w:sz w:val="24"/>
+          <w:szCs w:val="24"/>
+        </w:rPr>
+        <w:t>.</w:t>
+      </w:r>
+      <w:r>
+        <w:rPr>
+          <w:rFonts w:ascii="Times New Roman" w:hAnsi="Times New Roman" w:cs="Times New Roman"/>
+          <w:sz w:val="24"/>
+          <w:szCs w:val="24"/>
+        </w:rPr>
+        <w:t xml:space="preserve"> </w:t>
+      </w:r>
+      <w:r>
+        <w:rPr>
+          <w:rFonts w:ascii="Times New Roman" w:hAnsi="Times New Roman" w:cs="Times New Roman"/>
+          <w:sz w:val="24"/>
+          <w:szCs w:val="24"/>
+        </w:rPr>
+        <w:t xml:space="preserve">Out of the five most commonly occurring </w:t>
+      </w:r>
+      <w:r>
+        <w:rPr>
+          <w:rFonts w:ascii="Times New Roman" w:hAnsi="Times New Roman" w:cs="Times New Roman"/>
+          <w:sz w:val="24"/>
+          <w:szCs w:val="24"/>
+        </w:rPr>
+        <w:t>metabolite</w:t>
+      </w:r>
+      <w:r>
+        <w:rPr>
+          <w:rFonts w:ascii="Times New Roman" w:hAnsi="Times New Roman" w:cs="Times New Roman"/>
+          <w:sz w:val="24"/>
+          <w:szCs w:val="24"/>
+        </w:rPr>
+        <w:t>s, four were 4’-deoxyflavones (</w:t>
+      </w:r>
+      <w:proofErr w:type="spellStart"/>
+      <w:r>
+        <w:rPr>
+          <w:rFonts w:ascii="Times New Roman" w:hAnsi="Times New Roman" w:cs="Times New Roman"/>
+          <w:sz w:val="24"/>
+          <w:szCs w:val="24"/>
+        </w:rPr>
+        <w:t>chrysinG</w:t>
+      </w:r>
+      <w:proofErr w:type="spellEnd"/>
+      <w:r>
+        <w:rPr>
+          <w:rFonts w:ascii="Times New Roman" w:hAnsi="Times New Roman" w:cs="Times New Roman"/>
+          <w:sz w:val="24"/>
+          <w:szCs w:val="24"/>
+        </w:rPr>
+        <w:t xml:space="preserve">, wogonoside, baicalin, and </w:t>
+      </w:r>
+      <w:proofErr w:type="spellStart"/>
+      <w:r>
+        <w:rPr>
+          <w:rFonts w:ascii="Times New Roman" w:hAnsi="Times New Roman" w:cs="Times New Roman"/>
+          <w:sz w:val="24"/>
+          <w:szCs w:val="24"/>
+        </w:rPr>
+        <w:t>wognonin</w:t>
+      </w:r>
+      <w:proofErr w:type="spellEnd"/>
+      <w:r>
+        <w:rPr>
+          <w:rFonts w:ascii="Times New Roman" w:hAnsi="Times New Roman" w:cs="Times New Roman"/>
+          <w:sz w:val="24"/>
+          <w:szCs w:val="24"/>
+        </w:rPr>
+        <w:t xml:space="preserve">), </w:t>
+      </w:r>
+      <w:r>
+        <w:rPr>
+          <w:rFonts w:ascii="Times New Roman" w:hAnsi="Times New Roman" w:cs="Times New Roman"/>
+          <w:sz w:val="24"/>
+          <w:szCs w:val="24"/>
+        </w:rPr>
+        <w:t>and only one was a 4’-hydroxyflavone (</w:t>
+      </w:r>
+      <w:proofErr w:type="spellStart"/>
+      <w:r>
+        <w:rPr>
+          <w:rFonts w:ascii="Times New Roman" w:hAnsi="Times New Roman" w:cs="Times New Roman"/>
+          <w:sz w:val="24"/>
+          <w:szCs w:val="24"/>
+        </w:rPr>
+        <w:t>apigeninG</w:t>
+      </w:r>
+      <w:proofErr w:type="spellEnd"/>
+      <w:r>
+        <w:rPr>
+          <w:rFonts w:ascii="Times New Roman" w:hAnsi="Times New Roman" w:cs="Times New Roman"/>
+          <w:sz w:val="24"/>
+          <w:szCs w:val="24"/>
+        </w:rPr>
         <w:t>).</w:t>
       </w:r>
       <w:r>
@@ -9144,98 +9144,6 @@
           <w:sz w:val="24"/>
           <w:szCs w:val="24"/>
         </w:rPr>
-        <w:t xml:space="preserve"> This </w:t>
-      </w:r>
-      <w:r>
-        <w:rPr>
-          <w:rFonts w:ascii="Times New Roman" w:hAnsi="Times New Roman" w:cs="Times New Roman"/>
-          <w:sz w:val="24"/>
-          <w:szCs w:val="24"/>
-        </w:rPr>
-        <w:t xml:space="preserve">finding </w:t>
-      </w:r>
-      <w:r>
-        <w:rPr>
-          <w:rFonts w:ascii="Times New Roman" w:hAnsi="Times New Roman" w:cs="Times New Roman"/>
-          <w:sz w:val="24"/>
-          <w:szCs w:val="24"/>
-        </w:rPr>
-        <w:t>reinforces that the glycosylated form is a more stable, storage form.</w:t>
-      </w:r>
-      <w:r>
-        <w:rPr>
-          <w:rFonts w:ascii="Times New Roman" w:hAnsi="Times New Roman" w:cs="Times New Roman"/>
-          <w:sz w:val="24"/>
-          <w:szCs w:val="24"/>
-        </w:rPr>
-        <w:t xml:space="preserve"> The exception was </w:t>
-      </w:r>
-      <w:proofErr w:type="spellStart"/>
-      <w:r>
-        <w:rPr>
-          <w:rFonts w:ascii="Times New Roman" w:hAnsi="Times New Roman" w:cs="Times New Roman"/>
-          <w:sz w:val="24"/>
-          <w:szCs w:val="24"/>
-        </w:rPr>
-        <w:t>hispiduli</w:t>
-      </w:r>
-      <w:r>
-        <w:rPr>
-          <w:rFonts w:ascii="Times New Roman" w:hAnsi="Times New Roman" w:cs="Times New Roman"/>
-          <w:sz w:val="24"/>
-          <w:szCs w:val="24"/>
-        </w:rPr>
-        <w:t>nG</w:t>
-      </w:r>
-      <w:proofErr w:type="spellEnd"/>
-      <w:r>
-        <w:rPr>
-          <w:rFonts w:ascii="Times New Roman" w:hAnsi="Times New Roman" w:cs="Times New Roman"/>
-          <w:sz w:val="24"/>
-          <w:szCs w:val="24"/>
-        </w:rPr>
-        <w:t xml:space="preserve"> and hispidulin, as hispidulin was detected in 27 species</w:t>
-      </w:r>
-      <w:r>
-        <w:rPr>
-          <w:rFonts w:ascii="Times New Roman" w:hAnsi="Times New Roman" w:cs="Times New Roman"/>
-          <w:sz w:val="24"/>
-          <w:szCs w:val="24"/>
-        </w:rPr>
-        <w:t xml:space="preserve">, but </w:t>
-      </w:r>
-      <w:proofErr w:type="spellStart"/>
-      <w:r>
-        <w:rPr>
-          <w:rFonts w:ascii="Times New Roman" w:hAnsi="Times New Roman" w:cs="Times New Roman"/>
-          <w:sz w:val="24"/>
-          <w:szCs w:val="24"/>
-        </w:rPr>
-        <w:t>hispidulinG</w:t>
-      </w:r>
-      <w:proofErr w:type="spellEnd"/>
-      <w:r>
-        <w:rPr>
-          <w:rFonts w:ascii="Times New Roman" w:hAnsi="Times New Roman" w:cs="Times New Roman"/>
-          <w:sz w:val="24"/>
-          <w:szCs w:val="24"/>
-        </w:rPr>
-        <w:t xml:space="preserve"> in only one</w:t>
-      </w:r>
-      <w:r>
-        <w:rPr>
-          <w:rFonts w:ascii="Times New Roman" w:hAnsi="Times New Roman" w:cs="Times New Roman"/>
-          <w:sz w:val="24"/>
-          <w:szCs w:val="24"/>
-        </w:rPr>
-        <w:t>.</w:t>
-      </w:r>
-      <w:r>
-        <w:rPr>
-          <w:rFonts w:ascii="Times New Roman" w:hAnsi="Times New Roman" w:cs="Times New Roman"/>
-          <w:sz w:val="24"/>
-          <w:szCs w:val="24"/>
-        </w:rPr>
         <w:t xml:space="preserve"> </w:t>
       </w:r>
       <w:r>
@@ -9244,100 +9152,6 @@
           <w:sz w:val="24"/>
           <w:szCs w:val="24"/>
         </w:rPr>
-        <w:t xml:space="preserve">Out of the five most commonly occurring </w:t>
-      </w:r>
-      <w:r>
-        <w:rPr>
-          <w:rFonts w:ascii="Times New Roman" w:hAnsi="Times New Roman" w:cs="Times New Roman"/>
-          <w:sz w:val="24"/>
-          <w:szCs w:val="24"/>
-        </w:rPr>
-        <w:t>metabolite</w:t>
-      </w:r>
-      <w:r>
-        <w:rPr>
-          <w:rFonts w:ascii="Times New Roman" w:hAnsi="Times New Roman" w:cs="Times New Roman"/>
-          <w:sz w:val="24"/>
-          <w:szCs w:val="24"/>
-        </w:rPr>
-        <w:t>s, four were 4’-deoxyflavones (</w:t>
-      </w:r>
-      <w:proofErr w:type="spellStart"/>
-      <w:r>
-        <w:rPr>
-          <w:rFonts w:ascii="Times New Roman" w:hAnsi="Times New Roman" w:cs="Times New Roman"/>
-          <w:sz w:val="24"/>
-          <w:szCs w:val="24"/>
-        </w:rPr>
-        <w:t>chrysinG</w:t>
-      </w:r>
-      <w:proofErr w:type="spellEnd"/>
-      <w:r>
-        <w:rPr>
-          <w:rFonts w:ascii="Times New Roman" w:hAnsi="Times New Roman" w:cs="Times New Roman"/>
-          <w:sz w:val="24"/>
-          <w:szCs w:val="24"/>
-        </w:rPr>
-        <w:t xml:space="preserve">, wogonoside, baicalin, and </w:t>
-      </w:r>
-      <w:proofErr w:type="spellStart"/>
-      <w:r>
-        <w:rPr>
-          <w:rFonts w:ascii="Times New Roman" w:hAnsi="Times New Roman" w:cs="Times New Roman"/>
-          <w:sz w:val="24"/>
-          <w:szCs w:val="24"/>
-        </w:rPr>
-        <w:t>wognonin</w:t>
-      </w:r>
-      <w:proofErr w:type="spellEnd"/>
-      <w:r>
-        <w:rPr>
-          <w:rFonts w:ascii="Times New Roman" w:hAnsi="Times New Roman" w:cs="Times New Roman"/>
-          <w:sz w:val="24"/>
-          <w:szCs w:val="24"/>
-        </w:rPr>
-        <w:t xml:space="preserve">), </w:t>
-      </w:r>
-      <w:r>
-        <w:rPr>
-          <w:rFonts w:ascii="Times New Roman" w:hAnsi="Times New Roman" w:cs="Times New Roman"/>
-          <w:sz w:val="24"/>
-          <w:szCs w:val="24"/>
-        </w:rPr>
-        <w:t>and only one was a 4’-hydroxyflavone (</w:t>
-      </w:r>
-      <w:proofErr w:type="spellStart"/>
-      <w:r>
-        <w:rPr>
-          <w:rFonts w:ascii="Times New Roman" w:hAnsi="Times New Roman" w:cs="Times New Roman"/>
-          <w:sz w:val="24"/>
-          <w:szCs w:val="24"/>
-        </w:rPr>
-        <w:t>apigeninG</w:t>
-      </w:r>
-      <w:proofErr w:type="spellEnd"/>
-      <w:r>
-        <w:rPr>
-          <w:rFonts w:ascii="Times New Roman" w:hAnsi="Times New Roman" w:cs="Times New Roman"/>
-          <w:sz w:val="24"/>
-          <w:szCs w:val="24"/>
-        </w:rPr>
-        <w:t>).</w:t>
-      </w:r>
-      <w:r>
-        <w:rPr>
-          <w:rFonts w:ascii="Times New Roman" w:hAnsi="Times New Roman" w:cs="Times New Roman"/>
-          <w:sz w:val="24"/>
-          <w:szCs w:val="24"/>
-        </w:rPr>
-        <w:t xml:space="preserve"> </w:t>
-      </w:r>
-      <w:r>
-        <w:rPr>
-          <w:rFonts w:ascii="Times New Roman" w:hAnsi="Times New Roman" w:cs="Times New Roman"/>
-          <w:sz w:val="24"/>
-          <w:szCs w:val="24"/>
-        </w:rPr>
         <w:t>This result suggests that</w:t>
       </w:r>
       <w:r>
@@ -9396,25 +9210,7 @@
           <w:sz w:val="24"/>
           <w:szCs w:val="24"/>
         </w:rPr>
-        <w:t xml:space="preserve"> </w:t>
-      </w:r>
-      <w:proofErr w:type="gramStart"/>
-      <w:r>
-        <w:rPr>
-          <w:rFonts w:ascii="Times New Roman" w:hAnsi="Times New Roman" w:cs="Times New Roman"/>
-          <w:sz w:val="24"/>
-          <w:szCs w:val="24"/>
-        </w:rPr>
-        <w:t>pathway</w:t>
-      </w:r>
-      <w:proofErr w:type="gramEnd"/>
-      <w:r>
-        <w:rPr>
-          <w:rFonts w:ascii="Times New Roman" w:hAnsi="Times New Roman" w:cs="Times New Roman"/>
-          <w:sz w:val="24"/>
-          <w:szCs w:val="24"/>
-        </w:rPr>
-        <w:t xml:space="preserve">. </w:t>
+        <w:t xml:space="preserve"> pathway. </w:t>
       </w:r>
       <w:r>
         <w:rPr>
@@ -9546,25 +9342,7 @@
           <w:sz w:val="24"/>
           <w:szCs w:val="24"/>
         </w:rPr>
-        <w:t xml:space="preserve">species </w:t>
-      </w:r>
-      <w:proofErr w:type="gramStart"/>
-      <w:r>
-        <w:rPr>
-          <w:rFonts w:ascii="Times New Roman" w:hAnsi="Times New Roman" w:cs="Times New Roman"/>
-          <w:sz w:val="24"/>
-          <w:szCs w:val="24"/>
-        </w:rPr>
-        <w:t>suggests</w:t>
-      </w:r>
-      <w:proofErr w:type="gramEnd"/>
-      <w:r>
-        <w:rPr>
-          <w:rFonts w:ascii="Times New Roman" w:hAnsi="Times New Roman" w:cs="Times New Roman"/>
-          <w:sz w:val="24"/>
-          <w:szCs w:val="24"/>
-        </w:rPr>
-        <w:t xml:space="preserve"> that </w:t>
+        <w:t xml:space="preserve">species suggests that </w:t>
       </w:r>
       <w:r>
         <w:rPr>
@@ -9800,25 +9578,7 @@
           <w:sz w:val="24"/>
           <w:szCs w:val="24"/>
         </w:rPr>
-        <w:t xml:space="preserve">MCA is a technique </w:t>
-      </w:r>
-      <w:proofErr w:type="gramStart"/>
-      <w:r>
-        <w:rPr>
-          <w:rFonts w:ascii="Times New Roman" w:hAnsi="Times New Roman" w:cs="Times New Roman"/>
-          <w:sz w:val="24"/>
-          <w:szCs w:val="24"/>
-        </w:rPr>
-        <w:t>similar to</w:t>
-      </w:r>
-      <w:proofErr w:type="gramEnd"/>
-      <w:r>
-        <w:rPr>
-          <w:rFonts w:ascii="Times New Roman" w:hAnsi="Times New Roman" w:cs="Times New Roman"/>
-          <w:sz w:val="24"/>
-          <w:szCs w:val="24"/>
-        </w:rPr>
-        <w:t xml:space="preserve"> principal component analysis (PCA), which seeks to summarize a multivariate dataset into only several variables. These variables, called principal components, are calculated to retain the maximum amount of variance possible that is present in the original dataset. MCA was chosen over PCA because it is more appropriate for data in a binary format, which the </w:t>
+        <w:t xml:space="preserve">MCA is a technique similar to principal component analysis (PCA), which seeks to summarize a multivariate dataset into only several variables. These variables, called principal components, are calculated to retain the maximum amount of variance possible that is present in the original dataset. MCA was chosen over PCA because it is more appropriate for data in a binary format, which the </w:t>
       </w:r>
       <w:r>
         <w:rPr>
@@ -10786,25 +10546,7 @@
           <w:sz w:val="24"/>
           <w:szCs w:val="24"/>
         </w:rPr>
-        <w:t>flavonoids of the same class and detection (</w:t>
-      </w:r>
-      <w:proofErr w:type="gramStart"/>
-      <w:r>
-        <w:rPr>
-          <w:rFonts w:ascii="Times New Roman" w:hAnsi="Times New Roman" w:cs="Times New Roman"/>
-          <w:sz w:val="24"/>
-          <w:szCs w:val="24"/>
-        </w:rPr>
-        <w:t>i.e.</w:t>
-      </w:r>
-      <w:proofErr w:type="gramEnd"/>
-      <w:r>
-        <w:rPr>
-          <w:rFonts w:ascii="Times New Roman" w:hAnsi="Times New Roman" w:cs="Times New Roman"/>
-          <w:sz w:val="24"/>
-          <w:szCs w:val="24"/>
-        </w:rPr>
-        <w:t xml:space="preserve"> TRUE or FALSE) cluster together in the same quadrant. This indicates that in most species, accumulation of a flavonoid of a given class is positively correlated with accumulation of other flavonoids from that same class. Second, flavonoids of different class </w:t>
+        <w:t xml:space="preserve">flavonoids of the same class and detection (i.e. TRUE or FALSE) cluster together in the same quadrant. This indicates that in most species, accumulation of a flavonoid of a given class is positively correlated with accumulation of other flavonoids from that same class. Second, flavonoids of different class </w:t>
       </w:r>
       <w:r>
         <w:rPr>
@@ -12592,25 +12334,7 @@
           <w:sz w:val="24"/>
           <w:szCs w:val="24"/>
         </w:rPr>
-        <w:t xml:space="preserve">lavone </w:t>
-      </w:r>
-      <w:proofErr w:type="gramStart"/>
-      <w:r>
-        <w:rPr>
-          <w:rFonts w:ascii="Times New Roman" w:hAnsi="Times New Roman" w:cs="Times New Roman"/>
-          <w:sz w:val="24"/>
-          <w:szCs w:val="24"/>
-        </w:rPr>
-        <w:t>pathway, and</w:t>
-      </w:r>
-      <w:proofErr w:type="gramEnd"/>
-      <w:r>
-        <w:rPr>
-          <w:rFonts w:ascii="Times New Roman" w:hAnsi="Times New Roman" w:cs="Times New Roman"/>
-          <w:sz w:val="24"/>
-          <w:szCs w:val="24"/>
-        </w:rPr>
-        <w:t xml:space="preserve"> is also a precursor for the final set of 4’-</w:t>
+        <w:t>lavone pathway, and is also a precursor for the final set of 4’-</w:t>
       </w:r>
       <w:r>
         <w:rPr>
@@ -13401,25 +13125,7 @@
           <w:sz w:val="24"/>
           <w:szCs w:val="24"/>
         </w:rPr>
-        <w:t xml:space="preserve"> It’s also possible that biosynthetic enzymes acting in the 4’-deoxyflavone </w:t>
-      </w:r>
-      <w:proofErr w:type="gramStart"/>
-      <w:r>
-        <w:rPr>
-          <w:rFonts w:ascii="Times New Roman" w:hAnsi="Times New Roman" w:cs="Times New Roman"/>
-          <w:sz w:val="24"/>
-          <w:szCs w:val="24"/>
-        </w:rPr>
-        <w:t>pathway</w:t>
-      </w:r>
-      <w:proofErr w:type="gramEnd"/>
-      <w:r>
-        <w:rPr>
-          <w:rFonts w:ascii="Times New Roman" w:hAnsi="Times New Roman" w:cs="Times New Roman"/>
-          <w:sz w:val="24"/>
-          <w:szCs w:val="24"/>
-        </w:rPr>
-        <w:t xml:space="preserve"> </w:t>
+        <w:t xml:space="preserve"> It’s also possible that biosynthetic enzymes acting in the 4’-deoxyflavone pathway </w:t>
       </w:r>
       <w:r>
         <w:rPr>
@@ -13618,7 +13324,23 @@
           <w:sz w:val="24"/>
           <w:szCs w:val="24"/>
         </w:rPr>
-        <w:t xml:space="preserve">accumulate </w:t>
+        <w:t>accumulate oroxylin</w:t>
+      </w:r>
+      <w:r>
+        <w:rPr>
+          <w:rFonts w:ascii="Times New Roman" w:hAnsi="Times New Roman" w:cs="Times New Roman"/>
+          <w:sz w:val="24"/>
+          <w:szCs w:val="24"/>
+        </w:rPr>
+        <w:t xml:space="preserve"> </w:t>
+      </w:r>
+      <w:r>
+        <w:rPr>
+          <w:rFonts w:ascii="Times New Roman" w:hAnsi="Times New Roman" w:cs="Times New Roman"/>
+          <w:sz w:val="24"/>
+          <w:szCs w:val="24"/>
+        </w:rPr>
+        <w:t xml:space="preserve">A and </w:t>
       </w:r>
       <w:proofErr w:type="spellStart"/>
       <w:r>
@@ -13627,7 +13349,7 @@
           <w:sz w:val="24"/>
           <w:szCs w:val="24"/>
         </w:rPr>
-        <w:t>oroxylinA</w:t>
+        <w:t>oroxyloside</w:t>
       </w:r>
       <w:proofErr w:type="spellEnd"/>
       <w:r>
@@ -13636,49 +13358,111 @@
           <w:sz w:val="24"/>
           <w:szCs w:val="24"/>
         </w:rPr>
-        <w:t xml:space="preserve"> and </w:t>
+        <w:t xml:space="preserve"> at </w:t>
+      </w:r>
+      <w:r>
+        <w:rPr>
+          <w:rFonts w:ascii="Times New Roman" w:hAnsi="Times New Roman" w:cs="Times New Roman"/>
+          <w:sz w:val="24"/>
+          <w:szCs w:val="24"/>
+        </w:rPr>
+        <w:t xml:space="preserve">significantly greater concentrations </w:t>
+      </w:r>
+      <w:r>
+        <w:rPr>
+          <w:rFonts w:ascii="Times New Roman" w:hAnsi="Times New Roman" w:cs="Times New Roman"/>
+          <w:sz w:val="24"/>
+          <w:szCs w:val="24"/>
+        </w:rPr>
+        <w:t>in its leaves as compared to in its roots</w:t>
+      </w:r>
+      <w:r>
+        <w:rPr>
+          <w:rFonts w:ascii="Times New Roman" w:hAnsi="Times New Roman" w:cs="Times New Roman"/>
+          <w:sz w:val="24"/>
+          <w:szCs w:val="24"/>
+        </w:rPr>
+        <w:t xml:space="preserve">. </w:t>
+      </w:r>
+      <w:r>
+        <w:rPr>
+          <w:rFonts w:ascii="Times New Roman" w:hAnsi="Times New Roman" w:cs="Times New Roman"/>
+          <w:i/>
+          <w:iCs/>
+          <w:sz w:val="24"/>
+          <w:szCs w:val="24"/>
+        </w:rPr>
+        <w:t xml:space="preserve">S. </w:t>
       </w:r>
       <w:proofErr w:type="spellStart"/>
       <w:r>
         <w:rPr>
           <w:rFonts w:ascii="Times New Roman" w:hAnsi="Times New Roman" w:cs="Times New Roman"/>
-          <w:sz w:val="24"/>
-          <w:szCs w:val="24"/>
-        </w:rPr>
-        <w:t>oroxyloside</w:t>
+          <w:i/>
+          <w:iCs/>
+          <w:sz w:val="24"/>
+          <w:szCs w:val="24"/>
+        </w:rPr>
+        <w:t>strigillosa</w:t>
       </w:r>
       <w:proofErr w:type="spellEnd"/>
       <w:r>
         <w:rPr>
           <w:rFonts w:ascii="Times New Roman" w:hAnsi="Times New Roman" w:cs="Times New Roman"/>
-          <w:sz w:val="24"/>
-          <w:szCs w:val="24"/>
-        </w:rPr>
-        <w:t xml:space="preserve"> at </w:t>
-      </w:r>
-      <w:r>
-        <w:rPr>
-          <w:rFonts w:ascii="Times New Roman" w:hAnsi="Times New Roman" w:cs="Times New Roman"/>
-          <w:sz w:val="24"/>
-          <w:szCs w:val="24"/>
-        </w:rPr>
-        <w:t xml:space="preserve">significantly greater concentrations </w:t>
-      </w:r>
-      <w:r>
-        <w:rPr>
-          <w:rFonts w:ascii="Times New Roman" w:hAnsi="Times New Roman" w:cs="Times New Roman"/>
-          <w:sz w:val="24"/>
-          <w:szCs w:val="24"/>
-        </w:rPr>
-        <w:t>in its leaves as compared to in its roots</w:t>
-      </w:r>
-      <w:r>
-        <w:rPr>
-          <w:rFonts w:ascii="Times New Roman" w:hAnsi="Times New Roman" w:cs="Times New Roman"/>
-          <w:sz w:val="24"/>
-          <w:szCs w:val="24"/>
-        </w:rPr>
-        <w:t xml:space="preserve">. </w:t>
+          <w:i/>
+          <w:iCs/>
+          <w:sz w:val="24"/>
+          <w:szCs w:val="24"/>
+        </w:rPr>
+        <w:t xml:space="preserve"> </w:t>
+      </w:r>
+      <w:r>
+        <w:rPr>
+          <w:rFonts w:ascii="Times New Roman" w:hAnsi="Times New Roman" w:cs="Times New Roman"/>
+          <w:sz w:val="24"/>
+          <w:szCs w:val="24"/>
+        </w:rPr>
+        <w:t>is also a</w:t>
+      </w:r>
+      <w:r>
+        <w:rPr>
+          <w:rFonts w:ascii="Times New Roman" w:hAnsi="Times New Roman" w:cs="Times New Roman"/>
+          <w:sz w:val="24"/>
+          <w:szCs w:val="24"/>
+        </w:rPr>
+        <w:t xml:space="preserve"> notable exception </w:t>
+      </w:r>
+      <w:r>
+        <w:rPr>
+          <w:rFonts w:ascii="Times New Roman" w:hAnsi="Times New Roman" w:cs="Times New Roman"/>
+          <w:sz w:val="24"/>
+          <w:szCs w:val="24"/>
+        </w:rPr>
+        <w:t>due to its high accumulation of baicalin in its leaves relative to its roots.</w:t>
+      </w:r>
+      <w:r>
+        <w:rPr>
+          <w:rFonts w:ascii="Times New Roman" w:hAnsi="Times New Roman" w:cs="Times New Roman"/>
+          <w:sz w:val="24"/>
+          <w:szCs w:val="24"/>
+        </w:rPr>
+        <w:t xml:space="preserve"> </w:t>
+      </w:r>
+      <w:r>
+        <w:rPr>
+          <w:rFonts w:ascii="Times New Roman" w:hAnsi="Times New Roman" w:cs="Times New Roman"/>
+          <w:sz w:val="24"/>
+          <w:szCs w:val="24"/>
+        </w:rPr>
+        <w:t>In addition</w:t>
+      </w:r>
+      <w:r>
+        <w:rPr>
+          <w:rFonts w:ascii="Times New Roman" w:hAnsi="Times New Roman" w:cs="Times New Roman"/>
+          <w:sz w:val="24"/>
+          <w:szCs w:val="24"/>
+        </w:rPr>
+        <w:t xml:space="preserve">, we found </w:t>
       </w:r>
       <w:r>
         <w:rPr>
@@ -13699,7 +13483,7 @@
           <w:sz w:val="24"/>
           <w:szCs w:val="24"/>
         </w:rPr>
-        <w:t>strigillosa</w:t>
+        <w:t>dependens</w:t>
       </w:r>
       <w:proofErr w:type="spellEnd"/>
       <w:r>
@@ -13718,27 +13502,43 @@
           <w:sz w:val="24"/>
           <w:szCs w:val="24"/>
         </w:rPr>
-        <w:t>is also a</w:t>
-      </w:r>
-      <w:r>
-        <w:rPr>
-          <w:rFonts w:ascii="Times New Roman" w:hAnsi="Times New Roman" w:cs="Times New Roman"/>
-          <w:sz w:val="24"/>
-          <w:szCs w:val="24"/>
-        </w:rPr>
-        <w:t xml:space="preserve"> notable exception </w:t>
-      </w:r>
-      <w:r>
-        <w:rPr>
-          <w:rFonts w:ascii="Times New Roman" w:hAnsi="Times New Roman" w:cs="Times New Roman"/>
-          <w:sz w:val="24"/>
-          <w:szCs w:val="24"/>
-        </w:rPr>
-        <w:t>due to its high accumulation of baicalin in its leaves relative to its roots.</w:t>
-      </w:r>
-      <w:r>
-        <w:rPr>
-          <w:rFonts w:ascii="Times New Roman" w:hAnsi="Times New Roman" w:cs="Times New Roman"/>
+        <w:t>to accumulate higher concentrations of wogonin and wogonoside in its leaves are compared to its roots.</w:t>
+      </w:r>
+      <w:r>
+        <w:rPr>
+          <w:rFonts w:ascii="Times New Roman" w:hAnsi="Times New Roman" w:cs="Times New Roman"/>
+          <w:sz w:val="24"/>
+          <w:szCs w:val="24"/>
+        </w:rPr>
+        <w:t xml:space="preserve"> Finally, </w:t>
+      </w:r>
+      <w:r>
+        <w:rPr>
+          <w:rFonts w:ascii="Times New Roman" w:hAnsi="Times New Roman" w:cs="Times New Roman"/>
+          <w:i/>
+          <w:iCs/>
+          <w:sz w:val="24"/>
+          <w:szCs w:val="24"/>
+        </w:rPr>
+        <w:t xml:space="preserve">S. </w:t>
+      </w:r>
+      <w:proofErr w:type="spellStart"/>
+      <w:r>
+        <w:rPr>
+          <w:rFonts w:ascii="Times New Roman" w:hAnsi="Times New Roman" w:cs="Times New Roman"/>
+          <w:i/>
+          <w:iCs/>
+          <w:sz w:val="24"/>
+          <w:szCs w:val="24"/>
+        </w:rPr>
+        <w:t>suffrutescens</w:t>
+      </w:r>
+      <w:proofErr w:type="spellEnd"/>
+      <w:r>
+        <w:rPr>
+          <w:rFonts w:ascii="Times New Roman" w:hAnsi="Times New Roman" w:cs="Times New Roman"/>
+          <w:i/>
+          <w:iCs/>
           <w:sz w:val="24"/>
           <w:szCs w:val="24"/>
         </w:rPr>
@@ -13750,43 +13550,19 @@
           <w:sz w:val="24"/>
           <w:szCs w:val="24"/>
         </w:rPr>
-        <w:t>In addition</w:t>
-      </w:r>
-      <w:r>
-        <w:rPr>
-          <w:rFonts w:ascii="Times New Roman" w:hAnsi="Times New Roman" w:cs="Times New Roman"/>
-          <w:sz w:val="24"/>
-          <w:szCs w:val="24"/>
-        </w:rPr>
-        <w:t xml:space="preserve">, we found </w:t>
-      </w:r>
-      <w:r>
-        <w:rPr>
-          <w:rFonts w:ascii="Times New Roman" w:hAnsi="Times New Roman" w:cs="Times New Roman"/>
-          <w:i/>
-          <w:iCs/>
-          <w:sz w:val="24"/>
-          <w:szCs w:val="24"/>
-        </w:rPr>
-        <w:t xml:space="preserve">S. </w:t>
-      </w:r>
-      <w:proofErr w:type="spellStart"/>
-      <w:r>
-        <w:rPr>
-          <w:rFonts w:ascii="Times New Roman" w:hAnsi="Times New Roman" w:cs="Times New Roman"/>
-          <w:i/>
-          <w:iCs/>
-          <w:sz w:val="24"/>
-          <w:szCs w:val="24"/>
-        </w:rPr>
-        <w:t>dependens</w:t>
-      </w:r>
-      <w:proofErr w:type="spellEnd"/>
-      <w:r>
-        <w:rPr>
-          <w:rFonts w:ascii="Times New Roman" w:hAnsi="Times New Roman" w:cs="Times New Roman"/>
-          <w:i/>
-          <w:iCs/>
+        <w:t>accumulated similar concentrations of baicalein and b</w:t>
+      </w:r>
+      <w:r>
+        <w:rPr>
+          <w:rFonts w:ascii="Times New Roman" w:hAnsi="Times New Roman" w:cs="Times New Roman"/>
+          <w:sz w:val="24"/>
+          <w:szCs w:val="24"/>
+        </w:rPr>
+        <w:t>aicalin in all of the three organs that we sampled.</w:t>
+      </w:r>
+      <w:r>
+        <w:rPr>
+          <w:rFonts w:ascii="Times New Roman" w:hAnsi="Times New Roman" w:cs="Times New Roman"/>
           <w:sz w:val="24"/>
           <w:szCs w:val="24"/>
         </w:rPr>
@@ -13798,96 +13574,6 @@
           <w:sz w:val="24"/>
           <w:szCs w:val="24"/>
         </w:rPr>
-        <w:t>to accumulate higher concentrations of wogonin and wogonoside in its leaves are compared to its roots.</w:t>
-      </w:r>
-      <w:r>
-        <w:rPr>
-          <w:rFonts w:ascii="Times New Roman" w:hAnsi="Times New Roman" w:cs="Times New Roman"/>
-          <w:sz w:val="24"/>
-          <w:szCs w:val="24"/>
-        </w:rPr>
-        <w:t xml:space="preserve"> Finally, </w:t>
-      </w:r>
-      <w:r>
-        <w:rPr>
-          <w:rFonts w:ascii="Times New Roman" w:hAnsi="Times New Roman" w:cs="Times New Roman"/>
-          <w:i/>
-          <w:iCs/>
-          <w:sz w:val="24"/>
-          <w:szCs w:val="24"/>
-        </w:rPr>
-        <w:t xml:space="preserve">S. </w:t>
-      </w:r>
-      <w:proofErr w:type="spellStart"/>
-      <w:r>
-        <w:rPr>
-          <w:rFonts w:ascii="Times New Roman" w:hAnsi="Times New Roman" w:cs="Times New Roman"/>
-          <w:i/>
-          <w:iCs/>
-          <w:sz w:val="24"/>
-          <w:szCs w:val="24"/>
-        </w:rPr>
-        <w:t>suffrutescens</w:t>
-      </w:r>
-      <w:proofErr w:type="spellEnd"/>
-      <w:r>
-        <w:rPr>
-          <w:rFonts w:ascii="Times New Roman" w:hAnsi="Times New Roman" w:cs="Times New Roman"/>
-          <w:i/>
-          <w:iCs/>
-          <w:sz w:val="24"/>
-          <w:szCs w:val="24"/>
-        </w:rPr>
-        <w:t xml:space="preserve"> </w:t>
-      </w:r>
-      <w:r>
-        <w:rPr>
-          <w:rFonts w:ascii="Times New Roman" w:hAnsi="Times New Roman" w:cs="Times New Roman"/>
-          <w:sz w:val="24"/>
-          <w:szCs w:val="24"/>
-        </w:rPr>
-        <w:t>accumulated similar concentrations of baicalein and b</w:t>
-      </w:r>
-      <w:r>
-        <w:rPr>
-          <w:rFonts w:ascii="Times New Roman" w:hAnsi="Times New Roman" w:cs="Times New Roman"/>
-          <w:sz w:val="24"/>
-          <w:szCs w:val="24"/>
-        </w:rPr>
-        <w:t xml:space="preserve">aicalin in </w:t>
-      </w:r>
-      <w:proofErr w:type="gramStart"/>
-      <w:r>
-        <w:rPr>
-          <w:rFonts w:ascii="Times New Roman" w:hAnsi="Times New Roman" w:cs="Times New Roman"/>
-          <w:sz w:val="24"/>
-          <w:szCs w:val="24"/>
-        </w:rPr>
-        <w:t>all of</w:t>
-      </w:r>
-      <w:proofErr w:type="gramEnd"/>
-      <w:r>
-        <w:rPr>
-          <w:rFonts w:ascii="Times New Roman" w:hAnsi="Times New Roman" w:cs="Times New Roman"/>
-          <w:sz w:val="24"/>
-          <w:szCs w:val="24"/>
-        </w:rPr>
-        <w:t xml:space="preserve"> the three organs that we sampled.</w:t>
-      </w:r>
-      <w:r>
-        <w:rPr>
-          <w:rFonts w:ascii="Times New Roman" w:hAnsi="Times New Roman" w:cs="Times New Roman"/>
-          <w:sz w:val="24"/>
-          <w:szCs w:val="24"/>
-        </w:rPr>
-        <w:t xml:space="preserve"> </w:t>
-      </w:r>
-      <w:r>
-        <w:rPr>
-          <w:rFonts w:ascii="Times New Roman" w:hAnsi="Times New Roman" w:cs="Times New Roman"/>
-          <w:sz w:val="24"/>
-          <w:szCs w:val="24"/>
-        </w:rPr>
         <w:t xml:space="preserve">In these species, </w:t>
       </w:r>
       <w:r>
@@ -13896,25 +13582,7 @@
           <w:sz w:val="24"/>
           <w:szCs w:val="24"/>
         </w:rPr>
-        <w:t xml:space="preserve">it is likely that at least some biosynthetic enzymes in the 4’-deoxyflavone </w:t>
-      </w:r>
-      <w:proofErr w:type="gramStart"/>
-      <w:r>
-        <w:rPr>
-          <w:rFonts w:ascii="Times New Roman" w:hAnsi="Times New Roman" w:cs="Times New Roman"/>
-          <w:sz w:val="24"/>
-          <w:szCs w:val="24"/>
-        </w:rPr>
-        <w:t>pathway</w:t>
-      </w:r>
-      <w:proofErr w:type="gramEnd"/>
-      <w:r>
-        <w:rPr>
-          <w:rFonts w:ascii="Times New Roman" w:hAnsi="Times New Roman" w:cs="Times New Roman"/>
-          <w:sz w:val="24"/>
-          <w:szCs w:val="24"/>
-        </w:rPr>
-        <w:t xml:space="preserve"> are</w:t>
+        <w:t>it is likely that at least some biosynthetic enzymes in the 4’-deoxyflavone pathway are</w:t>
       </w:r>
       <w:r>
         <w:rPr>
@@ -14208,7 +13876,29 @@
           <w:sz w:val="24"/>
           <w:szCs w:val="24"/>
         </w:rPr>
-        <w:t>S. insignis, S. indica var. coccinea</w:t>
+        <w:t xml:space="preserve">S. insignis, S. </w:t>
+      </w:r>
+      <w:proofErr w:type="spellStart"/>
+      <w:r>
+        <w:rPr>
+          <w:rFonts w:ascii="Times New Roman" w:hAnsi="Times New Roman" w:cs="Times New Roman"/>
+          <w:i/>
+          <w:iCs/>
+          <w:sz w:val="24"/>
+          <w:szCs w:val="24"/>
+        </w:rPr>
+        <w:t>indica</w:t>
+      </w:r>
+      <w:proofErr w:type="spellEnd"/>
+      <w:r>
+        <w:rPr>
+          <w:rFonts w:ascii="Times New Roman" w:hAnsi="Times New Roman" w:cs="Times New Roman"/>
+          <w:i/>
+          <w:iCs/>
+          <w:sz w:val="24"/>
+          <w:szCs w:val="24"/>
+        </w:rPr>
+        <w:t xml:space="preserve"> var. coccinea</w:t>
       </w:r>
       <w:r>
         <w:rPr>
@@ -14313,7 +14003,29 @@
           <w:sz w:val="24"/>
           <w:szCs w:val="24"/>
         </w:rPr>
-        <w:t>S. insignis, S. indica var. coccinea</w:t>
+        <w:t xml:space="preserve">S. insignis, S. </w:t>
+      </w:r>
+      <w:proofErr w:type="spellStart"/>
+      <w:r>
+        <w:rPr>
+          <w:rFonts w:ascii="Times New Roman" w:hAnsi="Times New Roman" w:cs="Times New Roman"/>
+          <w:i/>
+          <w:iCs/>
+          <w:sz w:val="24"/>
+          <w:szCs w:val="24"/>
+        </w:rPr>
+        <w:t>indica</w:t>
+      </w:r>
+      <w:proofErr w:type="spellEnd"/>
+      <w:r>
+        <w:rPr>
+          <w:rFonts w:ascii="Times New Roman" w:hAnsi="Times New Roman" w:cs="Times New Roman"/>
+          <w:i/>
+          <w:iCs/>
+          <w:sz w:val="24"/>
+          <w:szCs w:val="24"/>
+        </w:rPr>
+        <w:t xml:space="preserve"> var. coccinea</w:t>
       </w:r>
       <w:r>
         <w:rPr>
@@ -14572,25 +14284,23 @@
           <w:sz w:val="24"/>
           <w:szCs w:val="24"/>
         </w:rPr>
-        <w:t xml:space="preserve">, these 4’-deoxyflavones were </w:t>
-      </w:r>
-      <w:proofErr w:type="spellStart"/>
-      <w:r>
-        <w:rPr>
-          <w:rFonts w:ascii="Times New Roman" w:hAnsi="Times New Roman" w:cs="Times New Roman"/>
-          <w:sz w:val="24"/>
-          <w:szCs w:val="24"/>
-        </w:rPr>
-        <w:t>oroxylinA</w:t>
-      </w:r>
-      <w:proofErr w:type="spellEnd"/>
-      <w:r>
-        <w:rPr>
-          <w:rFonts w:ascii="Times New Roman" w:hAnsi="Times New Roman" w:cs="Times New Roman"/>
-          <w:sz w:val="24"/>
-          <w:szCs w:val="24"/>
-        </w:rPr>
-        <w:t xml:space="preserve"> and </w:t>
+        <w:t>, these 4’-deoxyflavones were oroxylin</w:t>
+      </w:r>
+      <w:r>
+        <w:rPr>
+          <w:rFonts w:ascii="Times New Roman" w:hAnsi="Times New Roman" w:cs="Times New Roman"/>
+          <w:sz w:val="24"/>
+          <w:szCs w:val="24"/>
+        </w:rPr>
+        <w:t xml:space="preserve"> </w:t>
+      </w:r>
+      <w:r>
+        <w:rPr>
+          <w:rFonts w:ascii="Times New Roman" w:hAnsi="Times New Roman" w:cs="Times New Roman"/>
+          <w:sz w:val="24"/>
+          <w:szCs w:val="24"/>
+        </w:rPr>
+        <w:t xml:space="preserve">A and </w:t>
       </w:r>
       <w:proofErr w:type="spellStart"/>
       <w:r>
@@ -14839,23 +14549,13 @@
         </w:rPr>
         <w:t xml:space="preserve"> to be </w:t>
       </w:r>
-      <w:proofErr w:type="gramStart"/>
-      <w:r>
-        <w:rPr>
-          <w:rFonts w:ascii="Times New Roman" w:hAnsi="Times New Roman" w:cs="Times New Roman"/>
-          <w:sz w:val="24"/>
-          <w:szCs w:val="24"/>
-        </w:rPr>
-        <w:t>similar to</w:t>
-      </w:r>
-      <w:proofErr w:type="gramEnd"/>
-      <w:r>
-        <w:rPr>
-          <w:rFonts w:ascii="Times New Roman" w:hAnsi="Times New Roman" w:cs="Times New Roman"/>
-          <w:sz w:val="24"/>
-          <w:szCs w:val="24"/>
-        </w:rPr>
-        <w:t xml:space="preserve"> or several times higher than that in the roots of </w:t>
+      <w:r>
+        <w:rPr>
+          <w:rFonts w:ascii="Times New Roman" w:hAnsi="Times New Roman" w:cs="Times New Roman"/>
+          <w:sz w:val="24"/>
+          <w:szCs w:val="24"/>
+        </w:rPr>
+        <w:t xml:space="preserve">similar to or several times higher than that in the roots of </w:t>
       </w:r>
       <w:r>
         <w:rPr>
@@ -15872,27 +15572,7 @@
           <w:szCs w:val="24"/>
           <w:shd w:val="clear" w:color="auto" w:fill="FFFFFF"/>
         </w:rPr>
-        <w:t xml:space="preserve">across the </w:t>
-      </w:r>
-      <w:proofErr w:type="gramStart"/>
-      <w:r>
-        <w:rPr>
-          <w:rFonts w:ascii="Times New Roman" w:hAnsi="Times New Roman" w:cs="Times New Roman"/>
-          <w:sz w:val="24"/>
-          <w:szCs w:val="24"/>
-          <w:shd w:val="clear" w:color="auto" w:fill="FFFFFF"/>
-        </w:rPr>
-        <w:t>genus, and</w:t>
-      </w:r>
-      <w:proofErr w:type="gramEnd"/>
-      <w:r>
-        <w:rPr>
-          <w:rFonts w:ascii="Times New Roman" w:hAnsi="Times New Roman" w:cs="Times New Roman"/>
-          <w:sz w:val="24"/>
-          <w:szCs w:val="24"/>
-          <w:shd w:val="clear" w:color="auto" w:fill="FFFFFF"/>
-        </w:rPr>
-        <w:t xml:space="preserve"> identifying </w:t>
+        <w:t xml:space="preserve">across the genus, and identifying </w:t>
       </w:r>
       <w:r>
         <w:rPr>
@@ -15919,27 +15599,7 @@
           <w:szCs w:val="24"/>
           <w:shd w:val="clear" w:color="auto" w:fill="FFFFFF"/>
         </w:rPr>
-        <w:t xml:space="preserve"> </w:t>
-      </w:r>
-      <w:proofErr w:type="gramStart"/>
-      <w:r>
-        <w:rPr>
-          <w:rFonts w:ascii="Times New Roman" w:hAnsi="Times New Roman" w:cs="Times New Roman"/>
-          <w:sz w:val="24"/>
-          <w:szCs w:val="24"/>
-          <w:shd w:val="clear" w:color="auto" w:fill="FFFFFF"/>
-        </w:rPr>
-        <w:t>species, and</w:t>
-      </w:r>
-      <w:proofErr w:type="gramEnd"/>
-      <w:r>
-        <w:rPr>
-          <w:rFonts w:ascii="Times New Roman" w:hAnsi="Times New Roman" w:cs="Times New Roman"/>
-          <w:sz w:val="24"/>
-          <w:szCs w:val="24"/>
-          <w:shd w:val="clear" w:color="auto" w:fill="FFFFFF"/>
-        </w:rPr>
-        <w:t xml:space="preserve"> </w:t>
+        <w:t xml:space="preserve"> species, and </w:t>
       </w:r>
       <w:r>
         <w:rPr>
@@ -16244,19 +15904,8 @@
           <w:szCs w:val="24"/>
           <w:shd w:val="clear" w:color="auto" w:fill="FFFFFF"/>
         </w:rPr>
-        <w:t xml:space="preserve"> than the 4’-hydroxyflavone </w:t>
-      </w:r>
-      <w:proofErr w:type="gramStart"/>
-      <w:r>
-        <w:rPr>
-          <w:rFonts w:ascii="Times New Roman" w:hAnsi="Times New Roman" w:cs="Times New Roman"/>
-          <w:sz w:val="24"/>
-          <w:szCs w:val="24"/>
-          <w:shd w:val="clear" w:color="auto" w:fill="FFFFFF"/>
-        </w:rPr>
-        <w:t>pathway</w:t>
-      </w:r>
-      <w:proofErr w:type="gramEnd"/>
+        <w:t xml:space="preserve"> than the 4’-hydroxyflavone pathway</w:t>
+      </w:r>
       <w:r>
         <w:rPr>
           <w:rFonts w:ascii="Times New Roman" w:hAnsi="Times New Roman" w:cs="Times New Roman"/>
@@ -17272,27 +16921,7 @@
           <w:szCs w:val="24"/>
           <w:shd w:val="clear" w:color="auto" w:fill="FFFFFF"/>
         </w:rPr>
-        <w:t xml:space="preserve">biosynthesis begins with the immediate ligation of cinnamic acid with </w:t>
-      </w:r>
-      <w:proofErr w:type="gramStart"/>
-      <w:r>
-        <w:rPr>
-          <w:rFonts w:ascii="Times New Roman" w:hAnsi="Times New Roman" w:cs="Times New Roman"/>
-          <w:sz w:val="24"/>
-          <w:szCs w:val="24"/>
-          <w:shd w:val="clear" w:color="auto" w:fill="FFFFFF"/>
-        </w:rPr>
-        <w:t>CoA by CoA</w:t>
-      </w:r>
-      <w:proofErr w:type="gramEnd"/>
-      <w:r>
-        <w:rPr>
-          <w:rFonts w:ascii="Times New Roman" w:hAnsi="Times New Roman" w:cs="Times New Roman"/>
-          <w:sz w:val="24"/>
-          <w:szCs w:val="24"/>
-          <w:shd w:val="clear" w:color="auto" w:fill="FFFFFF"/>
-        </w:rPr>
-        <w:t xml:space="preserve"> ligase-like (CLL). </w:t>
+        <w:t xml:space="preserve">biosynthesis begins with the immediate ligation of cinnamic acid with CoA by CoA ligase-like (CLL). </w:t>
       </w:r>
       <w:r>
         <w:rPr>
@@ -17837,19 +17466,147 @@
           <w:szCs w:val="24"/>
           <w:shd w:val="clear" w:color="auto" w:fill="FFFFFF"/>
         </w:rPr>
-        <w:t xml:space="preserve"> has activity in the 4’-hydroxyflavone </w:t>
-      </w:r>
-      <w:proofErr w:type="gramStart"/>
-      <w:r>
-        <w:rPr>
-          <w:rFonts w:ascii="Times New Roman" w:hAnsi="Times New Roman" w:cs="Times New Roman"/>
-          <w:sz w:val="24"/>
-          <w:szCs w:val="24"/>
-          <w:shd w:val="clear" w:color="auto" w:fill="FFFFFF"/>
-        </w:rPr>
-        <w:t>pathway</w:t>
-      </w:r>
-      <w:proofErr w:type="gramEnd"/>
+        <w:t xml:space="preserve"> has activity in the 4’-hydroxyflavone pathway.</w:t>
+      </w:r>
+      <w:r>
+        <w:rPr>
+          <w:rFonts w:ascii="Times New Roman" w:hAnsi="Times New Roman" w:cs="Times New Roman"/>
+          <w:sz w:val="24"/>
+          <w:szCs w:val="24"/>
+          <w:shd w:val="clear" w:color="auto" w:fill="FFFFFF"/>
+        </w:rPr>
+        <w:t xml:space="preserve"> </w:t>
+      </w:r>
+      <w:r>
+        <w:rPr>
+          <w:rFonts w:ascii="Times New Roman" w:hAnsi="Times New Roman" w:cs="Times New Roman"/>
+          <w:sz w:val="24"/>
+          <w:szCs w:val="24"/>
+          <w:shd w:val="clear" w:color="auto" w:fill="FFFFFF"/>
+        </w:rPr>
+        <w:t xml:space="preserve">In the same work, </w:t>
+      </w:r>
+      <w:r>
+        <w:rPr>
+          <w:rFonts w:ascii="Times New Roman" w:hAnsi="Times New Roman" w:cs="Times New Roman"/>
+          <w:sz w:val="24"/>
+          <w:szCs w:val="24"/>
+          <w:shd w:val="clear" w:color="auto" w:fill="FFFFFF"/>
+        </w:rPr>
+        <w:t xml:space="preserve">Q. Zhao, Zhang, et al. </w:t>
+      </w:r>
+      <w:r>
+        <w:rPr>
+          <w:rFonts w:ascii="Times New Roman" w:hAnsi="Times New Roman" w:cs="Times New Roman"/>
+          <w:sz w:val="24"/>
+          <w:szCs w:val="24"/>
+          <w:shd w:val="clear" w:color="auto" w:fill="FFFFFF"/>
+        </w:rPr>
+        <w:t>(</w:t>
+      </w:r>
+      <w:r>
+        <w:rPr>
+          <w:rFonts w:ascii="Times New Roman" w:hAnsi="Times New Roman" w:cs="Times New Roman"/>
+          <w:sz w:val="24"/>
+          <w:szCs w:val="24"/>
+          <w:shd w:val="clear" w:color="auto" w:fill="FFFFFF"/>
+        </w:rPr>
+        <w:t>2016</w:t>
+      </w:r>
+      <w:r>
+        <w:rPr>
+          <w:rFonts w:ascii="Times New Roman" w:hAnsi="Times New Roman" w:cs="Times New Roman"/>
+          <w:sz w:val="24"/>
+          <w:szCs w:val="24"/>
+          <w:shd w:val="clear" w:color="auto" w:fill="FFFFFF"/>
+        </w:rPr>
+        <w:t xml:space="preserve">) </w:t>
+      </w:r>
+      <w:r>
+        <w:rPr>
+          <w:rFonts w:ascii="Times New Roman" w:hAnsi="Times New Roman" w:cs="Times New Roman"/>
+          <w:sz w:val="24"/>
+          <w:szCs w:val="24"/>
+          <w:shd w:val="clear" w:color="auto" w:fill="FFFFFF"/>
+        </w:rPr>
+        <w:t xml:space="preserve">identified </w:t>
+      </w:r>
+      <w:r>
+        <w:rPr>
+          <w:rFonts w:ascii="Times New Roman" w:hAnsi="Times New Roman" w:cs="Times New Roman"/>
+          <w:sz w:val="24"/>
+          <w:szCs w:val="24"/>
+          <w:shd w:val="clear" w:color="auto" w:fill="FFFFFF"/>
+        </w:rPr>
+        <w:t>two isoforms of flavone synthase II (FNSII)</w:t>
+      </w:r>
+      <w:r>
+        <w:rPr>
+          <w:rFonts w:ascii="Times New Roman" w:hAnsi="Times New Roman" w:cs="Times New Roman"/>
+          <w:sz w:val="24"/>
+          <w:szCs w:val="24"/>
+          <w:shd w:val="clear" w:color="auto" w:fill="FFFFFF"/>
+        </w:rPr>
+        <w:t xml:space="preserve"> in </w:t>
+      </w:r>
+      <w:r>
+        <w:rPr>
+          <w:rFonts w:ascii="Times New Roman" w:hAnsi="Times New Roman" w:cs="Times New Roman"/>
+          <w:i/>
+          <w:iCs/>
+          <w:sz w:val="24"/>
+          <w:szCs w:val="24"/>
+          <w:shd w:val="clear" w:color="auto" w:fill="FFFFFF"/>
+        </w:rPr>
+        <w:t>S. baicalensis</w:t>
+      </w:r>
+      <w:r>
+        <w:rPr>
+          <w:rFonts w:ascii="Times New Roman" w:hAnsi="Times New Roman" w:cs="Times New Roman"/>
+          <w:sz w:val="24"/>
+          <w:szCs w:val="24"/>
+          <w:shd w:val="clear" w:color="auto" w:fill="FFFFFF"/>
+        </w:rPr>
+        <w:t xml:space="preserve">. One isoform </w:t>
+      </w:r>
+      <w:r>
+        <w:rPr>
+          <w:rFonts w:ascii="Times New Roman" w:hAnsi="Times New Roman" w:cs="Times New Roman"/>
+          <w:sz w:val="24"/>
+          <w:szCs w:val="24"/>
+          <w:shd w:val="clear" w:color="auto" w:fill="FFFFFF"/>
+        </w:rPr>
+        <w:t>preferentially accepts substrates from the 4’-hydroxyflavone pathway, while the other exclusively acts in 4’-deoxyflavone synthesis.</w:t>
+      </w:r>
+      <w:r>
+        <w:rPr>
+          <w:rFonts w:ascii="Times New Roman" w:hAnsi="Times New Roman" w:cs="Times New Roman"/>
+          <w:sz w:val="24"/>
+          <w:szCs w:val="24"/>
+          <w:shd w:val="clear" w:color="auto" w:fill="FFFFFF"/>
+        </w:rPr>
+        <w:t xml:space="preserve"> </w:t>
+      </w:r>
+      <w:r>
+        <w:rPr>
+          <w:rFonts w:ascii="Times New Roman" w:hAnsi="Times New Roman" w:cs="Times New Roman"/>
+          <w:sz w:val="24"/>
+          <w:szCs w:val="24"/>
+          <w:shd w:val="clear" w:color="auto" w:fill="FFFFFF"/>
+        </w:rPr>
+        <w:t xml:space="preserve">This specialization of enzyme isoforms at multiple steps in flavonoid biosynthesis allows for independent expression of the 4’-hydroxyflavone and 4’-deoxyflavone pathways in the different organs of </w:t>
+      </w:r>
+      <w:r>
+        <w:rPr>
+          <w:rFonts w:ascii="Times New Roman" w:hAnsi="Times New Roman" w:cs="Times New Roman"/>
+          <w:i/>
+          <w:iCs/>
+          <w:sz w:val="24"/>
+          <w:szCs w:val="24"/>
+          <w:shd w:val="clear" w:color="auto" w:fill="FFFFFF"/>
+        </w:rPr>
+        <w:t>S. baicalensis</w:t>
+      </w:r>
       <w:r>
         <w:rPr>
           <w:rFonts w:ascii="Times New Roman" w:hAnsi="Times New Roman" w:cs="Times New Roman"/>
@@ -17875,119 +17632,52 @@
           <w:szCs w:val="24"/>
           <w:shd w:val="clear" w:color="auto" w:fill="FFFFFF"/>
         </w:rPr>
-        <w:t xml:space="preserve">In the same work, </w:t>
-      </w:r>
-      <w:r>
-        <w:rPr>
-          <w:rFonts w:ascii="Times New Roman" w:hAnsi="Times New Roman" w:cs="Times New Roman"/>
-          <w:sz w:val="24"/>
-          <w:szCs w:val="24"/>
-          <w:shd w:val="clear" w:color="auto" w:fill="FFFFFF"/>
-        </w:rPr>
-        <w:t xml:space="preserve">Q. Zhao, Zhang, et al. </w:t>
-      </w:r>
-      <w:r>
-        <w:rPr>
-          <w:rFonts w:ascii="Times New Roman" w:hAnsi="Times New Roman" w:cs="Times New Roman"/>
-          <w:sz w:val="24"/>
-          <w:szCs w:val="24"/>
-          <w:shd w:val="clear" w:color="auto" w:fill="FFFFFF"/>
-        </w:rPr>
-        <w:t>(</w:t>
-      </w:r>
-      <w:r>
-        <w:rPr>
-          <w:rFonts w:ascii="Times New Roman" w:hAnsi="Times New Roman" w:cs="Times New Roman"/>
-          <w:sz w:val="24"/>
-          <w:szCs w:val="24"/>
-          <w:shd w:val="clear" w:color="auto" w:fill="FFFFFF"/>
-        </w:rPr>
-        <w:t>2016</w:t>
-      </w:r>
-      <w:r>
-        <w:rPr>
-          <w:rFonts w:ascii="Times New Roman" w:hAnsi="Times New Roman" w:cs="Times New Roman"/>
-          <w:sz w:val="24"/>
-          <w:szCs w:val="24"/>
-          <w:shd w:val="clear" w:color="auto" w:fill="FFFFFF"/>
-        </w:rPr>
-        <w:t xml:space="preserve">) </w:t>
-      </w:r>
-      <w:r>
-        <w:rPr>
-          <w:rFonts w:ascii="Times New Roman" w:hAnsi="Times New Roman" w:cs="Times New Roman"/>
-          <w:sz w:val="24"/>
-          <w:szCs w:val="24"/>
-          <w:shd w:val="clear" w:color="auto" w:fill="FFFFFF"/>
-        </w:rPr>
-        <w:t xml:space="preserve">identified </w:t>
-      </w:r>
-      <w:r>
-        <w:rPr>
-          <w:rFonts w:ascii="Times New Roman" w:hAnsi="Times New Roman" w:cs="Times New Roman"/>
-          <w:sz w:val="24"/>
-          <w:szCs w:val="24"/>
-          <w:shd w:val="clear" w:color="auto" w:fill="FFFFFF"/>
-        </w:rPr>
-        <w:t>two isoforms of flavone synthase II (FNSII)</w:t>
-      </w:r>
-      <w:r>
-        <w:rPr>
-          <w:rFonts w:ascii="Times New Roman" w:hAnsi="Times New Roman" w:cs="Times New Roman"/>
-          <w:sz w:val="24"/>
-          <w:szCs w:val="24"/>
-          <w:shd w:val="clear" w:color="auto" w:fill="FFFFFF"/>
-        </w:rPr>
-        <w:t xml:space="preserve"> in </w:t>
-      </w:r>
-      <w:r>
-        <w:rPr>
-          <w:rFonts w:ascii="Times New Roman" w:hAnsi="Times New Roman" w:cs="Times New Roman"/>
-          <w:i/>
-          <w:iCs/>
-          <w:sz w:val="24"/>
-          <w:szCs w:val="24"/>
-          <w:shd w:val="clear" w:color="auto" w:fill="FFFFFF"/>
-        </w:rPr>
-        <w:t>S. baicalensis</w:t>
-      </w:r>
-      <w:r>
-        <w:rPr>
-          <w:rFonts w:ascii="Times New Roman" w:hAnsi="Times New Roman" w:cs="Times New Roman"/>
-          <w:sz w:val="24"/>
-          <w:szCs w:val="24"/>
-          <w:shd w:val="clear" w:color="auto" w:fill="FFFFFF"/>
-        </w:rPr>
-        <w:t xml:space="preserve">. One isoform </w:t>
-      </w:r>
-      <w:r>
-        <w:rPr>
-          <w:rFonts w:ascii="Times New Roman" w:hAnsi="Times New Roman" w:cs="Times New Roman"/>
-          <w:sz w:val="24"/>
-          <w:szCs w:val="24"/>
-          <w:shd w:val="clear" w:color="auto" w:fill="FFFFFF"/>
-        </w:rPr>
-        <w:t xml:space="preserve">preferentially accepts substrates from the 4’-hydroxyflavone </w:t>
-      </w:r>
-      <w:proofErr w:type="gramStart"/>
-      <w:r>
-        <w:rPr>
-          <w:rFonts w:ascii="Times New Roman" w:hAnsi="Times New Roman" w:cs="Times New Roman"/>
-          <w:sz w:val="24"/>
-          <w:szCs w:val="24"/>
-          <w:shd w:val="clear" w:color="auto" w:fill="FFFFFF"/>
-        </w:rPr>
-        <w:t>pathway</w:t>
-      </w:r>
-      <w:proofErr w:type="gramEnd"/>
-      <w:r>
-        <w:rPr>
-          <w:rFonts w:ascii="Times New Roman" w:hAnsi="Times New Roman" w:cs="Times New Roman"/>
-          <w:sz w:val="24"/>
-          <w:szCs w:val="24"/>
-          <w:shd w:val="clear" w:color="auto" w:fill="FFFFFF"/>
-        </w:rPr>
-        <w:t>, while the other exclusively acts in 4’-deoxyflavone synthesis.</w:t>
+        <w:t xml:space="preserve">Our </w:t>
+      </w:r>
+      <w:r>
+        <w:rPr>
+          <w:rFonts w:ascii="Times New Roman" w:hAnsi="Times New Roman" w:cs="Times New Roman"/>
+          <w:sz w:val="24"/>
+          <w:szCs w:val="24"/>
+          <w:shd w:val="clear" w:color="auto" w:fill="FFFFFF"/>
+        </w:rPr>
+        <w:t>detection</w:t>
+      </w:r>
+      <w:r>
+        <w:rPr>
+          <w:rFonts w:ascii="Times New Roman" w:hAnsi="Times New Roman" w:cs="Times New Roman"/>
+          <w:sz w:val="24"/>
+          <w:szCs w:val="24"/>
+          <w:shd w:val="clear" w:color="auto" w:fill="FFFFFF"/>
+        </w:rPr>
+        <w:t xml:space="preserve"> of independence </w:t>
+      </w:r>
+      <w:r>
+        <w:rPr>
+          <w:rFonts w:ascii="Times New Roman" w:hAnsi="Times New Roman" w:cs="Times New Roman"/>
+          <w:sz w:val="24"/>
+          <w:szCs w:val="24"/>
+          <w:shd w:val="clear" w:color="auto" w:fill="FFFFFF"/>
+        </w:rPr>
+        <w:t>between</w:t>
+      </w:r>
+      <w:r>
+        <w:rPr>
+          <w:rFonts w:ascii="Times New Roman" w:hAnsi="Times New Roman" w:cs="Times New Roman"/>
+          <w:sz w:val="24"/>
+          <w:szCs w:val="24"/>
+          <w:shd w:val="clear" w:color="auto" w:fill="FFFFFF"/>
+        </w:rPr>
+        <w:t xml:space="preserve"> 4’-hydroxyflavone and 4’-deoxyflavone </w:t>
+      </w:r>
+      <w:r>
+        <w:rPr>
+          <w:rFonts w:ascii="Times New Roman" w:hAnsi="Times New Roman" w:cs="Times New Roman"/>
+          <w:sz w:val="24"/>
+          <w:szCs w:val="24"/>
+          <w:shd w:val="clear" w:color="auto" w:fill="FFFFFF"/>
+        </w:rPr>
+        <w:t>accumulation</w:t>
       </w:r>
       <w:r>
         <w:rPr>
@@ -18005,27 +17695,45 @@
           <w:szCs w:val="24"/>
           <w:shd w:val="clear" w:color="auto" w:fill="FFFFFF"/>
         </w:rPr>
-        <w:t xml:space="preserve">This specialization of enzyme isoforms at multiple steps in flavonoid biosynthesis allows for independent expression of the 4’-hydroxyflavone and 4’-deoxyflavone pathways in the different organs of </w:t>
-      </w:r>
-      <w:r>
-        <w:rPr>
-          <w:rFonts w:ascii="Times New Roman" w:hAnsi="Times New Roman" w:cs="Times New Roman"/>
-          <w:i/>
-          <w:iCs/>
-          <w:sz w:val="24"/>
-          <w:szCs w:val="24"/>
-          <w:shd w:val="clear" w:color="auto" w:fill="FFFFFF"/>
-        </w:rPr>
-        <w:t>S. baicalensis</w:t>
-      </w:r>
-      <w:r>
-        <w:rPr>
-          <w:rFonts w:ascii="Times New Roman" w:hAnsi="Times New Roman" w:cs="Times New Roman"/>
-          <w:sz w:val="24"/>
-          <w:szCs w:val="24"/>
-          <w:shd w:val="clear" w:color="auto" w:fill="FFFFFF"/>
-        </w:rPr>
-        <w:t>.</w:t>
+        <w:t xml:space="preserve">suggests that this specialization of enzyme isoforms observed in </w:t>
+      </w:r>
+      <w:r>
+        <w:rPr>
+          <w:rFonts w:ascii="Times New Roman" w:hAnsi="Times New Roman" w:cs="Times New Roman"/>
+          <w:i/>
+          <w:iCs/>
+          <w:sz w:val="24"/>
+          <w:szCs w:val="24"/>
+          <w:shd w:val="clear" w:color="auto" w:fill="FFFFFF"/>
+        </w:rPr>
+        <w:t xml:space="preserve">S. baicalensis </w:t>
+      </w:r>
+      <w:r>
+        <w:rPr>
+          <w:rFonts w:ascii="Times New Roman" w:hAnsi="Times New Roman" w:cs="Times New Roman"/>
+          <w:sz w:val="24"/>
+          <w:szCs w:val="24"/>
+          <w:shd w:val="clear" w:color="auto" w:fill="FFFFFF"/>
+        </w:rPr>
+        <w:t xml:space="preserve">possibly </w:t>
+      </w:r>
+      <w:r>
+        <w:rPr>
+          <w:rFonts w:ascii="Times New Roman" w:hAnsi="Times New Roman" w:cs="Times New Roman"/>
+          <w:sz w:val="24"/>
+          <w:szCs w:val="24"/>
+          <w:shd w:val="clear" w:color="auto" w:fill="FFFFFF"/>
+        </w:rPr>
+        <w:t>exist</w:t>
+      </w:r>
+      <w:r>
+        <w:rPr>
+          <w:rFonts w:ascii="Times New Roman" w:hAnsi="Times New Roman" w:cs="Times New Roman"/>
+          <w:sz w:val="24"/>
+          <w:szCs w:val="24"/>
+          <w:shd w:val="clear" w:color="auto" w:fill="FFFFFF"/>
+        </w:rPr>
+        <w:t>s</w:t>
       </w:r>
       <w:r>
         <w:rPr>
@@ -18043,52 +17751,25 @@
           <w:szCs w:val="24"/>
           <w:shd w:val="clear" w:color="auto" w:fill="FFFFFF"/>
         </w:rPr>
-        <w:t xml:space="preserve">Our </w:t>
-      </w:r>
-      <w:r>
-        <w:rPr>
-          <w:rFonts w:ascii="Times New Roman" w:hAnsi="Times New Roman" w:cs="Times New Roman"/>
-          <w:sz w:val="24"/>
-          <w:szCs w:val="24"/>
-          <w:shd w:val="clear" w:color="auto" w:fill="FFFFFF"/>
-        </w:rPr>
-        <w:t>detection</w:t>
-      </w:r>
-      <w:r>
-        <w:rPr>
-          <w:rFonts w:ascii="Times New Roman" w:hAnsi="Times New Roman" w:cs="Times New Roman"/>
-          <w:sz w:val="24"/>
-          <w:szCs w:val="24"/>
-          <w:shd w:val="clear" w:color="auto" w:fill="FFFFFF"/>
-        </w:rPr>
-        <w:t xml:space="preserve"> of independence </w:t>
-      </w:r>
-      <w:r>
-        <w:rPr>
-          <w:rFonts w:ascii="Times New Roman" w:hAnsi="Times New Roman" w:cs="Times New Roman"/>
-          <w:sz w:val="24"/>
-          <w:szCs w:val="24"/>
-          <w:shd w:val="clear" w:color="auto" w:fill="FFFFFF"/>
-        </w:rPr>
-        <w:t>between</w:t>
-      </w:r>
-      <w:r>
-        <w:rPr>
-          <w:rFonts w:ascii="Times New Roman" w:hAnsi="Times New Roman" w:cs="Times New Roman"/>
-          <w:sz w:val="24"/>
-          <w:szCs w:val="24"/>
-          <w:shd w:val="clear" w:color="auto" w:fill="FFFFFF"/>
-        </w:rPr>
-        <w:t xml:space="preserve"> 4’-hydroxyflavone and 4’-deoxyflavone </w:t>
-      </w:r>
-      <w:r>
-        <w:rPr>
-          <w:rFonts w:ascii="Times New Roman" w:hAnsi="Times New Roman" w:cs="Times New Roman"/>
-          <w:sz w:val="24"/>
-          <w:szCs w:val="24"/>
-          <w:shd w:val="clear" w:color="auto" w:fill="FFFFFF"/>
-        </w:rPr>
-        <w:t>accumulation</w:t>
+        <w:t xml:space="preserve">in </w:t>
+      </w:r>
+      <w:r>
+        <w:rPr>
+          <w:rFonts w:ascii="Times New Roman" w:hAnsi="Times New Roman" w:cs="Times New Roman"/>
+          <w:sz w:val="24"/>
+          <w:szCs w:val="24"/>
+          <w:shd w:val="clear" w:color="auto" w:fill="FFFFFF"/>
+        </w:rPr>
+        <w:t xml:space="preserve">most </w:t>
+      </w:r>
+      <w:r>
+        <w:rPr>
+          <w:rFonts w:ascii="Times New Roman" w:hAnsi="Times New Roman" w:cs="Times New Roman"/>
+          <w:sz w:val="24"/>
+          <w:szCs w:val="24"/>
+          <w:shd w:val="clear" w:color="auto" w:fill="FFFFFF"/>
+        </w:rPr>
+        <w:t>other species we analyzed.</w:t>
       </w:r>
       <w:r>
         <w:rPr>
@@ -18106,45 +17787,16 @@
           <w:szCs w:val="24"/>
           <w:shd w:val="clear" w:color="auto" w:fill="FFFFFF"/>
         </w:rPr>
-        <w:t xml:space="preserve">suggests that this specialization of enzyme isoforms observed in </w:t>
-      </w:r>
-      <w:r>
-        <w:rPr>
-          <w:rFonts w:ascii="Times New Roman" w:hAnsi="Times New Roman" w:cs="Times New Roman"/>
-          <w:i/>
-          <w:iCs/>
-          <w:sz w:val="24"/>
-          <w:szCs w:val="24"/>
-          <w:shd w:val="clear" w:color="auto" w:fill="FFFFFF"/>
-        </w:rPr>
-        <w:t xml:space="preserve">S. baicalensis </w:t>
-      </w:r>
-      <w:r>
-        <w:rPr>
-          <w:rFonts w:ascii="Times New Roman" w:hAnsi="Times New Roman" w:cs="Times New Roman"/>
-          <w:sz w:val="24"/>
-          <w:szCs w:val="24"/>
-          <w:shd w:val="clear" w:color="auto" w:fill="FFFFFF"/>
-        </w:rPr>
-        <w:t xml:space="preserve">possibly </w:t>
-      </w:r>
-      <w:r>
-        <w:rPr>
-          <w:rFonts w:ascii="Times New Roman" w:hAnsi="Times New Roman" w:cs="Times New Roman"/>
-          <w:sz w:val="24"/>
-          <w:szCs w:val="24"/>
-          <w:shd w:val="clear" w:color="auto" w:fill="FFFFFF"/>
-        </w:rPr>
-        <w:t>exist</w:t>
-      </w:r>
-      <w:r>
-        <w:rPr>
-          <w:rFonts w:ascii="Times New Roman" w:hAnsi="Times New Roman" w:cs="Times New Roman"/>
-          <w:sz w:val="24"/>
-          <w:szCs w:val="24"/>
-          <w:shd w:val="clear" w:color="auto" w:fill="FFFFFF"/>
-        </w:rPr>
-        <w:t>s</w:t>
+        <w:t xml:space="preserve">If </w:t>
+      </w:r>
+      <w:r>
+        <w:rPr>
+          <w:rFonts w:ascii="Times New Roman" w:hAnsi="Times New Roman" w:cs="Times New Roman"/>
+          <w:sz w:val="24"/>
+          <w:szCs w:val="24"/>
+          <w:shd w:val="clear" w:color="auto" w:fill="FFFFFF"/>
+        </w:rPr>
+        <w:t>a</w:t>
       </w:r>
       <w:r>
         <w:rPr>
@@ -18162,25 +17814,7 @@
           <w:szCs w:val="24"/>
           <w:shd w:val="clear" w:color="auto" w:fill="FFFFFF"/>
         </w:rPr>
-        <w:t xml:space="preserve">in </w:t>
-      </w:r>
-      <w:r>
-        <w:rPr>
-          <w:rFonts w:ascii="Times New Roman" w:hAnsi="Times New Roman" w:cs="Times New Roman"/>
-          <w:sz w:val="24"/>
-          <w:szCs w:val="24"/>
-          <w:shd w:val="clear" w:color="auto" w:fill="FFFFFF"/>
-        </w:rPr>
-        <w:t xml:space="preserve">most </w:t>
-      </w:r>
-      <w:r>
-        <w:rPr>
-          <w:rFonts w:ascii="Times New Roman" w:hAnsi="Times New Roman" w:cs="Times New Roman"/>
-          <w:sz w:val="24"/>
-          <w:szCs w:val="24"/>
-          <w:shd w:val="clear" w:color="auto" w:fill="FFFFFF"/>
-        </w:rPr>
-        <w:t>other species we analyzed.</w:t>
+        <w:t>significant</w:t>
       </w:r>
       <w:r>
         <w:rPr>
@@ -18198,16 +17832,52 @@
           <w:szCs w:val="24"/>
           <w:shd w:val="clear" w:color="auto" w:fill="FFFFFF"/>
         </w:rPr>
-        <w:t xml:space="preserve">If </w:t>
-      </w:r>
-      <w:r>
-        <w:rPr>
-          <w:rFonts w:ascii="Times New Roman" w:hAnsi="Times New Roman" w:cs="Times New Roman"/>
-          <w:sz w:val="24"/>
-          <w:szCs w:val="24"/>
-          <w:shd w:val="clear" w:color="auto" w:fill="FFFFFF"/>
-        </w:rPr>
-        <w:t>a</w:t>
+        <w:t>number</w:t>
+      </w:r>
+      <w:r>
+        <w:rPr>
+          <w:rFonts w:ascii="Times New Roman" w:hAnsi="Times New Roman" w:cs="Times New Roman"/>
+          <w:sz w:val="24"/>
+          <w:szCs w:val="24"/>
+          <w:shd w:val="clear" w:color="auto" w:fill="FFFFFF"/>
+        </w:rPr>
+        <w:t xml:space="preserve"> of species we selected relied </w:t>
+      </w:r>
+      <w:r>
+        <w:rPr>
+          <w:rFonts w:ascii="Times New Roman" w:hAnsi="Times New Roman" w:cs="Times New Roman"/>
+          <w:sz w:val="24"/>
+          <w:szCs w:val="24"/>
+          <w:shd w:val="clear" w:color="auto" w:fill="FFFFFF"/>
+        </w:rPr>
+        <w:t xml:space="preserve">entirely </w:t>
+      </w:r>
+      <w:r>
+        <w:rPr>
+          <w:rFonts w:ascii="Times New Roman" w:hAnsi="Times New Roman" w:cs="Times New Roman"/>
+          <w:sz w:val="24"/>
+          <w:szCs w:val="24"/>
+          <w:shd w:val="clear" w:color="auto" w:fill="FFFFFF"/>
+        </w:rPr>
+        <w:t xml:space="preserve">on </w:t>
+      </w:r>
+      <w:r>
+        <w:rPr>
+          <w:rFonts w:ascii="Times New Roman" w:hAnsi="Times New Roman" w:cs="Times New Roman"/>
+          <w:sz w:val="24"/>
+          <w:szCs w:val="24"/>
+          <w:shd w:val="clear" w:color="auto" w:fill="FFFFFF"/>
+        </w:rPr>
+        <w:t xml:space="preserve">promiscuous enzymes equally capable of accepting substrates in both pathways, </w:t>
+      </w:r>
+      <w:r>
+        <w:rPr>
+          <w:rFonts w:ascii="Times New Roman" w:hAnsi="Times New Roman" w:cs="Times New Roman"/>
+          <w:sz w:val="24"/>
+          <w:szCs w:val="24"/>
+          <w:shd w:val="clear" w:color="auto" w:fill="FFFFFF"/>
+        </w:rPr>
+        <w:t>our MCA should have indicated a correlation between the products of both pathways.</w:t>
       </w:r>
       <w:r>
         <w:rPr>
@@ -18225,87 +17895,6 @@
           <w:szCs w:val="24"/>
           <w:shd w:val="clear" w:color="auto" w:fill="FFFFFF"/>
         </w:rPr>
-        <w:t>significant</w:t>
-      </w:r>
-      <w:r>
-        <w:rPr>
-          <w:rFonts w:ascii="Times New Roman" w:hAnsi="Times New Roman" w:cs="Times New Roman"/>
-          <w:sz w:val="24"/>
-          <w:szCs w:val="24"/>
-          <w:shd w:val="clear" w:color="auto" w:fill="FFFFFF"/>
-        </w:rPr>
-        <w:t xml:space="preserve"> </w:t>
-      </w:r>
-      <w:r>
-        <w:rPr>
-          <w:rFonts w:ascii="Times New Roman" w:hAnsi="Times New Roman" w:cs="Times New Roman"/>
-          <w:sz w:val="24"/>
-          <w:szCs w:val="24"/>
-          <w:shd w:val="clear" w:color="auto" w:fill="FFFFFF"/>
-        </w:rPr>
-        <w:t>number</w:t>
-      </w:r>
-      <w:r>
-        <w:rPr>
-          <w:rFonts w:ascii="Times New Roman" w:hAnsi="Times New Roman" w:cs="Times New Roman"/>
-          <w:sz w:val="24"/>
-          <w:szCs w:val="24"/>
-          <w:shd w:val="clear" w:color="auto" w:fill="FFFFFF"/>
-        </w:rPr>
-        <w:t xml:space="preserve"> of species we selected relied </w:t>
-      </w:r>
-      <w:r>
-        <w:rPr>
-          <w:rFonts w:ascii="Times New Roman" w:hAnsi="Times New Roman" w:cs="Times New Roman"/>
-          <w:sz w:val="24"/>
-          <w:szCs w:val="24"/>
-          <w:shd w:val="clear" w:color="auto" w:fill="FFFFFF"/>
-        </w:rPr>
-        <w:t xml:space="preserve">entirely </w:t>
-      </w:r>
-      <w:r>
-        <w:rPr>
-          <w:rFonts w:ascii="Times New Roman" w:hAnsi="Times New Roman" w:cs="Times New Roman"/>
-          <w:sz w:val="24"/>
-          <w:szCs w:val="24"/>
-          <w:shd w:val="clear" w:color="auto" w:fill="FFFFFF"/>
-        </w:rPr>
-        <w:t xml:space="preserve">on </w:t>
-      </w:r>
-      <w:r>
-        <w:rPr>
-          <w:rFonts w:ascii="Times New Roman" w:hAnsi="Times New Roman" w:cs="Times New Roman"/>
-          <w:sz w:val="24"/>
-          <w:szCs w:val="24"/>
-          <w:shd w:val="clear" w:color="auto" w:fill="FFFFFF"/>
-        </w:rPr>
-        <w:t xml:space="preserve">promiscuous enzymes equally capable of accepting substrates in both pathways, </w:t>
-      </w:r>
-      <w:r>
-        <w:rPr>
-          <w:rFonts w:ascii="Times New Roman" w:hAnsi="Times New Roman" w:cs="Times New Roman"/>
-          <w:sz w:val="24"/>
-          <w:szCs w:val="24"/>
-          <w:shd w:val="clear" w:color="auto" w:fill="FFFFFF"/>
-        </w:rPr>
-        <w:t>our MCA should have indicated a correlation between the products of both pathways.</w:t>
-      </w:r>
-      <w:r>
-        <w:rPr>
-          <w:rFonts w:ascii="Times New Roman" w:hAnsi="Times New Roman" w:cs="Times New Roman"/>
-          <w:sz w:val="24"/>
-          <w:szCs w:val="24"/>
-          <w:shd w:val="clear" w:color="auto" w:fill="FFFFFF"/>
-        </w:rPr>
-        <w:t xml:space="preserve"> </w:t>
-      </w:r>
-      <w:r>
-        <w:rPr>
-          <w:rFonts w:ascii="Times New Roman" w:hAnsi="Times New Roman" w:cs="Times New Roman"/>
-          <w:sz w:val="24"/>
-          <w:szCs w:val="24"/>
-          <w:shd w:val="clear" w:color="auto" w:fill="FFFFFF"/>
-        </w:rPr>
         <w:t>Therefore, in addition to the absence of a mechanism allowing for interconversion of substrates, the independence between 4’-hydroxyflavone and 4’-deoxyflavone accumulation we detected here is possibly a result of a</w:t>
       </w:r>
       <w:r>
@@ -18342,27 +17931,7 @@
           <w:szCs w:val="24"/>
           <w:shd w:val="clear" w:color="auto" w:fill="FFFFFF"/>
         </w:rPr>
-        <w:t xml:space="preserve">s, </w:t>
-      </w:r>
-      <w:proofErr w:type="gramStart"/>
-      <w:r>
-        <w:rPr>
-          <w:rFonts w:ascii="Times New Roman" w:hAnsi="Times New Roman" w:cs="Times New Roman"/>
-          <w:sz w:val="24"/>
-          <w:szCs w:val="24"/>
-          <w:shd w:val="clear" w:color="auto" w:fill="FFFFFF"/>
-        </w:rPr>
-        <w:t>similar to</w:t>
-      </w:r>
-      <w:proofErr w:type="gramEnd"/>
-      <w:r>
-        <w:rPr>
-          <w:rFonts w:ascii="Times New Roman" w:hAnsi="Times New Roman" w:cs="Times New Roman"/>
-          <w:sz w:val="24"/>
-          <w:szCs w:val="24"/>
-          <w:shd w:val="clear" w:color="auto" w:fill="FFFFFF"/>
-        </w:rPr>
-        <w:t xml:space="preserve"> that described in </w:t>
+        <w:t xml:space="preserve">s, similar to that described in </w:t>
       </w:r>
       <w:r>
         <w:rPr>
@@ -18801,14 +18370,14 @@
           <w:rFonts w:ascii="Times New Roman" w:hAnsi="Times New Roman" w:cs="Times New Roman"/>
           <w:sz w:val="24"/>
         </w:rPr>
-        <w:t xml:space="preserve">as compared to their roots. </w:t>
-      </w:r>
-      <w:r>
-        <w:rPr>
-          <w:rFonts w:ascii="Times New Roman" w:hAnsi="Times New Roman" w:cs="Times New Roman"/>
-          <w:sz w:val="24"/>
-        </w:rPr>
-        <w:t xml:space="preserve">We found </w:t>
+        <w:t>as compared to their roots.</w:t>
+      </w:r>
+      <w:r>
+        <w:rPr>
+          <w:rFonts w:ascii="Times New Roman" w:hAnsi="Times New Roman" w:cs="Times New Roman"/>
+          <w:sz w:val="24"/>
+        </w:rPr>
+        <w:t xml:space="preserve"> These species included </w:t>
       </w:r>
       <w:r>
         <w:rPr>
@@ -18824,15 +18393,26 @@
           <w:rFonts w:ascii="Times New Roman" w:hAnsi="Times New Roman" w:cs="Times New Roman"/>
           <w:sz w:val="24"/>
         </w:rPr>
-        <w:t xml:space="preserve"> to accumulate high concentrations of </w:t>
+        <w:t xml:space="preserve">, </w:t>
+      </w:r>
+      <w:r>
+        <w:rPr>
+          <w:rFonts w:ascii="Times New Roman" w:hAnsi="Times New Roman" w:cs="Times New Roman"/>
+          <w:i/>
+          <w:iCs/>
+          <w:sz w:val="24"/>
+        </w:rPr>
+        <w:t xml:space="preserve">S. </w:t>
       </w:r>
       <w:proofErr w:type="spellStart"/>
       <w:r>
         <w:rPr>
           <w:rFonts w:ascii="Times New Roman" w:hAnsi="Times New Roman" w:cs="Times New Roman"/>
-          <w:sz w:val="24"/>
-        </w:rPr>
-        <w:t>oroxylinA</w:t>
+          <w:i/>
+          <w:iCs/>
+          <w:sz w:val="24"/>
+        </w:rPr>
+        <w:t>strigillosa</w:t>
       </w:r>
       <w:proofErr w:type="spellEnd"/>
       <w:r>
@@ -18840,29 +18420,181 @@
           <w:rFonts w:ascii="Times New Roman" w:hAnsi="Times New Roman" w:cs="Times New Roman"/>
           <w:sz w:val="24"/>
         </w:rPr>
-        <w:t xml:space="preserve"> in its leaves, a 4’-deoxyflavone which is </w:t>
-      </w:r>
-      <w:r>
-        <w:rPr>
-          <w:rFonts w:ascii="Times New Roman" w:hAnsi="Times New Roman" w:cs="Times New Roman"/>
-          <w:sz w:val="24"/>
-        </w:rPr>
-        <w:t>likely generated by a 6-O-methyltransferase acting on baicalein (</w:t>
-      </w:r>
-      <w:r>
-        <w:rPr>
-          <w:rFonts w:ascii="Times New Roman" w:hAnsi="Times New Roman" w:cs="Times New Roman"/>
-          <w:sz w:val="24"/>
-          <w:highlight w:val="yellow"/>
-        </w:rPr>
-        <w:t>Elkin et al., 2018</w:t>
-      </w:r>
-      <w:r>
-        <w:rPr>
-          <w:rFonts w:ascii="Times New Roman" w:hAnsi="Times New Roman" w:cs="Times New Roman"/>
-          <w:sz w:val="24"/>
-        </w:rPr>
-        <w:t xml:space="preserve">). </w:t>
+        <w:t xml:space="preserve">, and </w:t>
+      </w:r>
+      <w:r>
+        <w:rPr>
+          <w:rFonts w:ascii="Times New Roman" w:hAnsi="Times New Roman" w:cs="Times New Roman"/>
+          <w:i/>
+          <w:iCs/>
+          <w:sz w:val="24"/>
+        </w:rPr>
+        <w:t xml:space="preserve">S. </w:t>
+      </w:r>
+      <w:proofErr w:type="spellStart"/>
+      <w:r>
+        <w:rPr>
+          <w:rFonts w:ascii="Times New Roman" w:hAnsi="Times New Roman" w:cs="Times New Roman"/>
+          <w:i/>
+          <w:iCs/>
+          <w:sz w:val="24"/>
+        </w:rPr>
+        <w:t>dependens</w:t>
+      </w:r>
+      <w:proofErr w:type="spellEnd"/>
+      <w:r>
+        <w:rPr>
+          <w:rFonts w:ascii="Times New Roman" w:hAnsi="Times New Roman" w:cs="Times New Roman"/>
+          <w:sz w:val="24"/>
+        </w:rPr>
+        <w:t>. In</w:t>
+      </w:r>
+      <w:r>
+        <w:rPr>
+          <w:rFonts w:ascii="Times New Roman" w:hAnsi="Times New Roman" w:cs="Times New Roman"/>
+          <w:sz w:val="24"/>
+        </w:rPr>
+        <w:t xml:space="preserve"> the aerial tissues of</w:t>
+      </w:r>
+      <w:r>
+        <w:rPr>
+          <w:rFonts w:ascii="Times New Roman" w:hAnsi="Times New Roman" w:cs="Times New Roman"/>
+          <w:sz w:val="24"/>
+        </w:rPr>
+        <w:t xml:space="preserve"> </w:t>
+      </w:r>
+      <w:r>
+        <w:rPr>
+          <w:rFonts w:ascii="Times New Roman" w:hAnsi="Times New Roman" w:cs="Times New Roman"/>
+          <w:i/>
+          <w:iCs/>
+          <w:sz w:val="24"/>
+        </w:rPr>
+        <w:t xml:space="preserve">S. racemosa </w:t>
+      </w:r>
+      <w:r>
+        <w:rPr>
+          <w:rFonts w:ascii="Times New Roman" w:hAnsi="Times New Roman" w:cs="Times New Roman"/>
+          <w:sz w:val="24"/>
+        </w:rPr>
+        <w:t xml:space="preserve">and </w:t>
+      </w:r>
+      <w:r>
+        <w:rPr>
+          <w:rFonts w:ascii="Times New Roman" w:hAnsi="Times New Roman" w:cs="Times New Roman"/>
+          <w:i/>
+          <w:iCs/>
+          <w:sz w:val="24"/>
+        </w:rPr>
+        <w:t xml:space="preserve">S. </w:t>
+      </w:r>
+      <w:proofErr w:type="spellStart"/>
+      <w:r>
+        <w:rPr>
+          <w:rFonts w:ascii="Times New Roman" w:hAnsi="Times New Roman" w:cs="Times New Roman"/>
+          <w:i/>
+          <w:iCs/>
+          <w:sz w:val="24"/>
+        </w:rPr>
+        <w:t>strigillosa</w:t>
+      </w:r>
+      <w:proofErr w:type="spellEnd"/>
+      <w:r>
+        <w:rPr>
+          <w:rFonts w:ascii="Times New Roman" w:hAnsi="Times New Roman" w:cs="Times New Roman"/>
+          <w:sz w:val="24"/>
+        </w:rPr>
+        <w:t xml:space="preserve">, </w:t>
+      </w:r>
+      <w:r>
+        <w:rPr>
+          <w:rFonts w:ascii="Times New Roman" w:hAnsi="Times New Roman" w:cs="Times New Roman"/>
+          <w:sz w:val="24"/>
+        </w:rPr>
+        <w:t xml:space="preserve">we detected only trace amounts of </w:t>
+      </w:r>
+      <w:r>
+        <w:rPr>
+          <w:rFonts w:ascii="Times New Roman" w:hAnsi="Times New Roman" w:cs="Times New Roman"/>
+          <w:sz w:val="24"/>
+        </w:rPr>
+        <w:t>4’-hydroxyflavones</w:t>
+      </w:r>
+      <w:r>
+        <w:rPr>
+          <w:rFonts w:ascii="Times New Roman" w:hAnsi="Times New Roman" w:cs="Times New Roman"/>
+          <w:sz w:val="24"/>
+        </w:rPr>
+        <w:t>. This finding suggests an upregulation of one or several 4’-deoxyflavone specific biosynthetic genes</w:t>
+      </w:r>
+      <w:r>
+        <w:rPr>
+          <w:rFonts w:ascii="Times New Roman" w:hAnsi="Times New Roman" w:cs="Times New Roman"/>
+          <w:sz w:val="24"/>
+        </w:rPr>
+        <w:t xml:space="preserve"> in the aerial tissues of these species, rather than an upregulation of genes with similar activity in both 4’-hydroxyflavone and 4’-deoxyflavone biosynthesis. Interestingly, in the aerial tissues of </w:t>
+      </w:r>
+      <w:r>
+        <w:rPr>
+          <w:rFonts w:ascii="Times New Roman" w:hAnsi="Times New Roman" w:cs="Times New Roman"/>
+          <w:i/>
+          <w:iCs/>
+          <w:sz w:val="24"/>
+        </w:rPr>
+        <w:t xml:space="preserve">S. </w:t>
+      </w:r>
+      <w:proofErr w:type="spellStart"/>
+      <w:r>
+        <w:rPr>
+          <w:rFonts w:ascii="Times New Roman" w:hAnsi="Times New Roman" w:cs="Times New Roman"/>
+          <w:i/>
+          <w:iCs/>
+          <w:sz w:val="24"/>
+        </w:rPr>
+        <w:t>dependens</w:t>
+      </w:r>
+      <w:proofErr w:type="spellEnd"/>
+      <w:r>
+        <w:rPr>
+          <w:rFonts w:ascii="Times New Roman" w:hAnsi="Times New Roman" w:cs="Times New Roman"/>
+          <w:sz w:val="24"/>
+        </w:rPr>
+        <w:t xml:space="preserve">, we detected similar concentrations of both 4’-hydroxyflavones and 4’-deoxyflavones. </w:t>
+      </w:r>
+      <w:r>
+        <w:rPr>
+          <w:rFonts w:ascii="Times New Roman" w:hAnsi="Times New Roman" w:cs="Times New Roman"/>
+          <w:sz w:val="24"/>
+        </w:rPr>
+        <w:t xml:space="preserve">This result suggests </w:t>
+      </w:r>
+      <w:r>
+        <w:rPr>
+          <w:rFonts w:ascii="Times New Roman" w:hAnsi="Times New Roman" w:cs="Times New Roman"/>
+          <w:sz w:val="24"/>
+        </w:rPr>
+        <w:t xml:space="preserve">an upregulation of both </w:t>
+      </w:r>
+      <w:r>
+        <w:rPr>
+          <w:rFonts w:ascii="Times New Roman" w:hAnsi="Times New Roman" w:cs="Times New Roman"/>
+          <w:sz w:val="24"/>
+        </w:rPr>
+        <w:t xml:space="preserve">4’-deoxyflavone and 4’-hydroxyflavone specific biosynthetic genes, </w:t>
+      </w:r>
+      <w:r>
+        <w:rPr>
+          <w:rFonts w:ascii="Times New Roman" w:hAnsi="Times New Roman" w:cs="Times New Roman"/>
+          <w:sz w:val="24"/>
+        </w:rPr>
+        <w:t xml:space="preserve">an upregulation of </w:t>
+      </w:r>
+      <w:r>
+        <w:rPr>
+          <w:rFonts w:ascii="Times New Roman" w:hAnsi="Times New Roman" w:cs="Times New Roman"/>
+          <w:sz w:val="24"/>
+        </w:rPr>
+        <w:t>nonspecific enzymes with similar activity in both pathways, or a combination of both of these possibilities.</w:t>
       </w:r>
     </w:p>
     <w:p>
@@ -18872,28 +18604,81 @@
         <w:rPr>
           <w:rFonts w:ascii="Times New Roman" w:hAnsi="Times New Roman" w:cs="Times New Roman"/>
           <w:sz w:val="24"/>
-          <w:szCs w:val="24"/>
-          <w:shd w:val="clear" w:color="auto" w:fill="FFFFFF"/>
         </w:rPr>
       </w:pPr>
       <w:r>
         <w:rPr>
           <w:rFonts w:ascii="Times New Roman" w:hAnsi="Times New Roman" w:cs="Times New Roman"/>
-          <w:i/>
-          <w:iCs/>
-          <w:sz w:val="24"/>
-        </w:rPr>
-        <w:t xml:space="preserve">S. </w:t>
+          <w:sz w:val="24"/>
+        </w:rPr>
+        <w:lastRenderedPageBreak/>
+        <w:t xml:space="preserve">One of the most notable species we analyzed was </w:t>
+      </w:r>
+      <w:r>
+        <w:rPr>
+          <w:rFonts w:ascii="Times New Roman" w:hAnsi="Times New Roman" w:cs="Times New Roman"/>
+          <w:i/>
+          <w:iCs/>
+          <w:sz w:val="24"/>
+        </w:rPr>
+        <w:t>S. racemosa</w:t>
+      </w:r>
+      <w:r>
+        <w:rPr>
+          <w:rFonts w:ascii="Times New Roman" w:hAnsi="Times New Roman" w:cs="Times New Roman"/>
+          <w:sz w:val="24"/>
+        </w:rPr>
+        <w:t>, which we</w:t>
+      </w:r>
+      <w:r>
+        <w:rPr>
+          <w:rFonts w:ascii="Times New Roman" w:hAnsi="Times New Roman" w:cs="Times New Roman"/>
+          <w:sz w:val="24"/>
+        </w:rPr>
+        <w:t xml:space="preserve"> found</w:t>
+      </w:r>
+      <w:r>
+        <w:rPr>
+          <w:rFonts w:ascii="Times New Roman" w:hAnsi="Times New Roman" w:cs="Times New Roman"/>
+          <w:sz w:val="24"/>
+        </w:rPr>
+        <w:t xml:space="preserve"> </w:t>
+      </w:r>
+      <w:r>
+        <w:rPr>
+          <w:rFonts w:ascii="Times New Roman" w:hAnsi="Times New Roman" w:cs="Times New Roman"/>
+          <w:sz w:val="24"/>
+        </w:rPr>
+        <w:t>to accumulate high concentrations of oroxylin</w:t>
+      </w:r>
+      <w:r>
+        <w:rPr>
+          <w:rFonts w:ascii="Times New Roman" w:hAnsi="Times New Roman" w:cs="Times New Roman"/>
+          <w:sz w:val="24"/>
+        </w:rPr>
+        <w:t xml:space="preserve"> </w:t>
+      </w:r>
+      <w:r>
+        <w:rPr>
+          <w:rFonts w:ascii="Times New Roman" w:hAnsi="Times New Roman" w:cs="Times New Roman"/>
+          <w:sz w:val="24"/>
+        </w:rPr>
+        <w:t>A</w:t>
+      </w:r>
+      <w:r>
+        <w:rPr>
+          <w:rFonts w:ascii="Times New Roman" w:hAnsi="Times New Roman" w:cs="Times New Roman"/>
+          <w:sz w:val="24"/>
+        </w:rPr>
+        <w:t xml:space="preserve">, and its glycoside, </w:t>
       </w:r>
       <w:proofErr w:type="spellStart"/>
       <w:r>
         <w:rPr>
           <w:rFonts w:ascii="Times New Roman" w:hAnsi="Times New Roman" w:cs="Times New Roman"/>
-          <w:i/>
-          <w:iCs/>
-          <w:sz w:val="24"/>
-        </w:rPr>
-        <w:t>strigillosa</w:t>
+          <w:sz w:val="24"/>
+        </w:rPr>
+        <w:t>oroxyloside</w:t>
       </w:r>
       <w:proofErr w:type="spellEnd"/>
       <w:r>
@@ -18901,34 +18686,593 @@
           <w:rFonts w:ascii="Times New Roman" w:hAnsi="Times New Roman" w:cs="Times New Roman"/>
           <w:sz w:val="24"/>
         </w:rPr>
-        <w:t xml:space="preserve">, and </w:t>
-      </w:r>
-      <w:r>
-        <w:rPr>
-          <w:rFonts w:ascii="Times New Roman" w:hAnsi="Times New Roman" w:cs="Times New Roman"/>
-          <w:i/>
-          <w:iCs/>
-          <w:sz w:val="24"/>
-        </w:rPr>
-        <w:t xml:space="preserve">S. </w:t>
+        <w:t>, in its leaves</w:t>
+      </w:r>
+      <w:r>
+        <w:rPr>
+          <w:rFonts w:ascii="Times New Roman" w:hAnsi="Times New Roman" w:cs="Times New Roman"/>
+          <w:sz w:val="24"/>
+        </w:rPr>
+        <w:t xml:space="preserve"> (Fig 5)</w:t>
+      </w:r>
+      <w:r>
+        <w:rPr>
+          <w:rFonts w:ascii="Times New Roman" w:hAnsi="Times New Roman" w:cs="Times New Roman"/>
+          <w:sz w:val="24"/>
+        </w:rPr>
+        <w:t xml:space="preserve">. </w:t>
+      </w:r>
+      <w:r>
+        <w:rPr>
+          <w:rFonts w:ascii="Times New Roman" w:hAnsi="Times New Roman" w:cs="Times New Roman"/>
+          <w:sz w:val="24"/>
+        </w:rPr>
+        <w:t xml:space="preserve">These concentrations exceeded that which we detected in any organ of all other species included in our organ-specific profiling. </w:t>
+      </w:r>
+      <w:r>
+        <w:rPr>
+          <w:rFonts w:ascii="Times New Roman" w:hAnsi="Times New Roman" w:cs="Times New Roman"/>
+          <w:sz w:val="24"/>
+        </w:rPr>
+        <w:t>Oroxylin</w:t>
+      </w:r>
+      <w:r>
+        <w:rPr>
+          <w:rFonts w:ascii="Times New Roman" w:hAnsi="Times New Roman" w:cs="Times New Roman"/>
+          <w:sz w:val="24"/>
+        </w:rPr>
+        <w:t xml:space="preserve"> </w:t>
+      </w:r>
+      <w:r>
+        <w:rPr>
+          <w:rFonts w:ascii="Times New Roman" w:hAnsi="Times New Roman" w:cs="Times New Roman"/>
+          <w:sz w:val="24"/>
+        </w:rPr>
+        <w:t>A is</w:t>
+      </w:r>
+      <w:r>
+        <w:rPr>
+          <w:rFonts w:ascii="Times New Roman" w:hAnsi="Times New Roman" w:cs="Times New Roman"/>
+          <w:sz w:val="24"/>
+        </w:rPr>
+        <w:t xml:space="preserve"> a 4’-deoxyflavone which</w:t>
+      </w:r>
+      <w:r>
+        <w:rPr>
+          <w:rFonts w:ascii="Times New Roman" w:hAnsi="Times New Roman" w:cs="Times New Roman"/>
+          <w:sz w:val="24"/>
+        </w:rPr>
+        <w:t xml:space="preserve"> has been demonstrated to exhibit</w:t>
+      </w:r>
+      <w:r>
+        <w:rPr>
+          <w:rFonts w:ascii="Times New Roman" w:hAnsi="Times New Roman" w:cs="Times New Roman"/>
+          <w:sz w:val="24"/>
+        </w:rPr>
+        <w:t xml:space="preserve"> memory enhancement and</w:t>
+      </w:r>
+      <w:r>
+        <w:rPr>
+          <w:rFonts w:ascii="Times New Roman" w:hAnsi="Times New Roman" w:cs="Times New Roman"/>
+          <w:sz w:val="24"/>
+        </w:rPr>
+        <w:t xml:space="preserve"> neuroprotective effects in rat models (</w:t>
+      </w:r>
+      <w:r>
+        <w:rPr>
+          <w:rFonts w:ascii="Times New Roman" w:hAnsi="Times New Roman" w:cs="Times New Roman"/>
+          <w:sz w:val="24"/>
+          <w:highlight w:val="yellow"/>
+        </w:rPr>
+        <w:t xml:space="preserve">S. Jeon, </w:t>
       </w:r>
       <w:proofErr w:type="spellStart"/>
       <w:r>
         <w:rPr>
           <w:rFonts w:ascii="Times New Roman" w:hAnsi="Times New Roman" w:cs="Times New Roman"/>
-          <w:i/>
-          <w:iCs/>
-          <w:sz w:val="24"/>
-        </w:rPr>
-        <w:t>dependens</w:t>
+          <w:sz w:val="24"/>
+          <w:highlight w:val="yellow"/>
+        </w:rPr>
+        <w:t>Bak</w:t>
       </w:r>
       <w:proofErr w:type="spellEnd"/>
       <w:r>
         <w:rPr>
           <w:rFonts w:ascii="Times New Roman" w:hAnsi="Times New Roman" w:cs="Times New Roman"/>
           <w:sz w:val="24"/>
-        </w:rPr>
-        <w:t xml:space="preserve">. </w:t>
+          <w:highlight w:val="yellow"/>
+        </w:rPr>
+        <w:t xml:space="preserve"> et al., 2012; S. Jeon, Rhee et al., 2010</w:t>
+      </w:r>
+      <w:r>
+        <w:rPr>
+          <w:rFonts w:ascii="Times New Roman" w:hAnsi="Times New Roman" w:cs="Times New Roman"/>
+          <w:sz w:val="24"/>
+        </w:rPr>
+        <w:t>).</w:t>
+      </w:r>
+      <w:r>
+        <w:rPr>
+          <w:rFonts w:ascii="Times New Roman" w:hAnsi="Times New Roman" w:cs="Times New Roman"/>
+          <w:sz w:val="24"/>
+        </w:rPr>
+        <w:t xml:space="preserve"> The most likely route for oroxylin A</w:t>
+      </w:r>
+      <w:r>
+        <w:rPr>
+          <w:rFonts w:ascii="Times New Roman" w:hAnsi="Times New Roman" w:cs="Times New Roman"/>
+          <w:sz w:val="24"/>
+        </w:rPr>
+        <w:t xml:space="preserve"> </w:t>
+      </w:r>
+      <w:r>
+        <w:rPr>
+          <w:rFonts w:ascii="Times New Roman" w:hAnsi="Times New Roman" w:cs="Times New Roman"/>
+          <w:sz w:val="24"/>
+        </w:rPr>
+        <w:t>bio</w:t>
+      </w:r>
+      <w:r>
+        <w:rPr>
+          <w:rFonts w:ascii="Times New Roman" w:hAnsi="Times New Roman" w:cs="Times New Roman"/>
+          <w:sz w:val="24"/>
+        </w:rPr>
+        <w:t xml:space="preserve">synthesis </w:t>
+      </w:r>
+      <w:r>
+        <w:rPr>
+          <w:rFonts w:ascii="Times New Roman" w:hAnsi="Times New Roman" w:cs="Times New Roman"/>
+          <w:sz w:val="24"/>
+        </w:rPr>
+        <w:t xml:space="preserve">is </w:t>
+      </w:r>
+      <w:r>
+        <w:rPr>
+          <w:rFonts w:ascii="Times New Roman" w:hAnsi="Times New Roman" w:cs="Times New Roman"/>
+          <w:sz w:val="24"/>
+        </w:rPr>
+        <w:t>methylation of baicalein</w:t>
+      </w:r>
+      <w:r>
+        <w:rPr>
+          <w:rFonts w:ascii="Times New Roman" w:hAnsi="Times New Roman" w:cs="Times New Roman"/>
+          <w:sz w:val="24"/>
+        </w:rPr>
+        <w:t xml:space="preserve"> </w:t>
+      </w:r>
+      <w:r>
+        <w:rPr>
+          <w:rFonts w:ascii="Times New Roman" w:hAnsi="Times New Roman" w:cs="Times New Roman"/>
+          <w:sz w:val="24"/>
+        </w:rPr>
+        <w:t>at its 6-OH group</w:t>
+      </w:r>
+      <w:r>
+        <w:rPr>
+          <w:rFonts w:ascii="Times New Roman" w:hAnsi="Times New Roman" w:cs="Times New Roman"/>
+          <w:sz w:val="24"/>
+        </w:rPr>
+        <w:t xml:space="preserve"> (</w:t>
+      </w:r>
+      <w:r>
+        <w:rPr>
+          <w:rFonts w:ascii="Times New Roman" w:hAnsi="Times New Roman" w:cs="Times New Roman"/>
+          <w:sz w:val="24"/>
+          <w:highlight w:val="yellow"/>
+        </w:rPr>
+        <w:t>Elkin et al., 2018</w:t>
+      </w:r>
+      <w:r>
+        <w:rPr>
+          <w:rFonts w:ascii="Times New Roman" w:hAnsi="Times New Roman" w:cs="Times New Roman"/>
+          <w:sz w:val="24"/>
+        </w:rPr>
+        <w:t>).</w:t>
+      </w:r>
+      <w:r>
+        <w:rPr>
+          <w:rFonts w:ascii="Times New Roman" w:hAnsi="Times New Roman" w:cs="Times New Roman"/>
+          <w:sz w:val="24"/>
+        </w:rPr>
+        <w:t xml:space="preserve"> Although previous works have identified a variety of O-methyltransferases (OMTs) in plants, OMTs with </w:t>
+      </w:r>
+      <w:r>
+        <w:rPr>
+          <w:rFonts w:ascii="Times New Roman" w:hAnsi="Times New Roman" w:cs="Times New Roman"/>
+          <w:sz w:val="24"/>
+        </w:rPr>
+        <w:t xml:space="preserve">high specificity for </w:t>
+      </w:r>
+      <w:r>
+        <w:rPr>
+          <w:rFonts w:ascii="Times New Roman" w:hAnsi="Times New Roman" w:cs="Times New Roman"/>
+          <w:sz w:val="24"/>
+        </w:rPr>
+        <w:t xml:space="preserve">the 6-OH group </w:t>
+      </w:r>
+      <w:r>
+        <w:rPr>
+          <w:rFonts w:ascii="Times New Roman" w:hAnsi="Times New Roman" w:cs="Times New Roman"/>
+          <w:sz w:val="24"/>
+        </w:rPr>
+        <w:t xml:space="preserve">in flavonoids are rare, </w:t>
+      </w:r>
+      <w:r>
+        <w:rPr>
+          <w:rFonts w:ascii="Times New Roman" w:hAnsi="Times New Roman" w:cs="Times New Roman"/>
+          <w:sz w:val="24"/>
+        </w:rPr>
+        <w:t xml:space="preserve">as the reaction is biochemically unfavorable </w:t>
+      </w:r>
+      <w:r>
+        <w:rPr>
+          <w:rFonts w:ascii="Times New Roman" w:hAnsi="Times New Roman" w:cs="Times New Roman"/>
+          <w:sz w:val="24"/>
+        </w:rPr>
+        <w:t>(</w:t>
+      </w:r>
+      <w:r>
+        <w:rPr>
+          <w:rFonts w:ascii="Times New Roman" w:hAnsi="Times New Roman" w:cs="Times New Roman"/>
+          <w:sz w:val="24"/>
+          <w:highlight w:val="yellow"/>
+        </w:rPr>
+        <w:t>Zhang et al., 2016</w:t>
+      </w:r>
+      <w:r>
+        <w:rPr>
+          <w:rFonts w:ascii="Times New Roman" w:hAnsi="Times New Roman" w:cs="Times New Roman"/>
+          <w:sz w:val="24"/>
+        </w:rPr>
+        <w:t>).</w:t>
+      </w:r>
+      <w:r>
+        <w:rPr>
+          <w:rFonts w:ascii="Times New Roman" w:hAnsi="Times New Roman" w:cs="Times New Roman"/>
+          <w:sz w:val="24"/>
+        </w:rPr>
+        <w:t xml:space="preserve"> </w:t>
+      </w:r>
+      <w:r>
+        <w:rPr>
+          <w:rFonts w:ascii="Times New Roman" w:hAnsi="Times New Roman" w:cs="Times New Roman"/>
+          <w:sz w:val="24"/>
+        </w:rPr>
+        <w:t xml:space="preserve">Work in </w:t>
+      </w:r>
+      <w:proofErr w:type="spellStart"/>
+      <w:r>
+        <w:rPr>
+          <w:rFonts w:ascii="Times New Roman" w:hAnsi="Times New Roman" w:cs="Times New Roman"/>
+          <w:i/>
+          <w:iCs/>
+          <w:sz w:val="24"/>
+        </w:rPr>
+        <w:t>Ocimum</w:t>
+      </w:r>
+      <w:proofErr w:type="spellEnd"/>
+      <w:r>
+        <w:rPr>
+          <w:rFonts w:ascii="Times New Roman" w:hAnsi="Times New Roman" w:cs="Times New Roman"/>
+          <w:i/>
+          <w:iCs/>
+          <w:sz w:val="24"/>
+        </w:rPr>
+        <w:t xml:space="preserve"> </w:t>
+      </w:r>
+      <w:proofErr w:type="spellStart"/>
+      <w:r>
+        <w:rPr>
+          <w:rFonts w:ascii="Times New Roman" w:hAnsi="Times New Roman" w:cs="Times New Roman"/>
+          <w:i/>
+          <w:iCs/>
+          <w:sz w:val="24"/>
+        </w:rPr>
+        <w:t>basilicum</w:t>
+      </w:r>
+      <w:proofErr w:type="spellEnd"/>
+      <w:r>
+        <w:rPr>
+          <w:rFonts w:ascii="Times New Roman" w:hAnsi="Times New Roman" w:cs="Times New Roman"/>
+          <w:i/>
+          <w:iCs/>
+          <w:sz w:val="24"/>
+        </w:rPr>
+        <w:t xml:space="preserve"> </w:t>
+      </w:r>
+      <w:r>
+        <w:rPr>
+          <w:rFonts w:ascii="Times New Roman" w:hAnsi="Times New Roman" w:cs="Times New Roman"/>
+          <w:sz w:val="24"/>
+        </w:rPr>
+        <w:t>(sweet basil)</w:t>
+      </w:r>
+      <w:r>
+        <w:rPr>
+          <w:rFonts w:ascii="Times New Roman" w:hAnsi="Times New Roman" w:cs="Times New Roman"/>
+          <w:sz w:val="24"/>
+        </w:rPr>
+        <w:t>, a species also in the Lamiaceae family,</w:t>
+      </w:r>
+      <w:r>
+        <w:rPr>
+          <w:rFonts w:ascii="Times New Roman" w:hAnsi="Times New Roman" w:cs="Times New Roman"/>
+          <w:sz w:val="24"/>
+        </w:rPr>
+        <w:t xml:space="preserve"> </w:t>
+      </w:r>
+      <w:r>
+        <w:rPr>
+          <w:rFonts w:ascii="Times New Roman" w:hAnsi="Times New Roman" w:cs="Times New Roman"/>
+          <w:sz w:val="24"/>
+        </w:rPr>
+        <w:t>identified a methyltransferase capable of specific methylation of the 6-OH group of scutellarein</w:t>
+      </w:r>
+      <w:r>
+        <w:rPr>
+          <w:rFonts w:ascii="Times New Roman" w:hAnsi="Times New Roman" w:cs="Times New Roman"/>
+          <w:sz w:val="24"/>
+        </w:rPr>
+        <w:t xml:space="preserve"> </w:t>
+      </w:r>
+      <w:r>
+        <w:rPr>
+          <w:rFonts w:ascii="Times New Roman" w:hAnsi="Times New Roman" w:cs="Times New Roman"/>
+          <w:sz w:val="24"/>
+        </w:rPr>
+        <w:t>(</w:t>
+      </w:r>
+      <w:proofErr w:type="spellStart"/>
+      <w:r>
+        <w:rPr>
+          <w:rFonts w:ascii="Times New Roman" w:hAnsi="Times New Roman" w:cs="Times New Roman"/>
+          <w:sz w:val="24"/>
+          <w:highlight w:val="yellow"/>
+        </w:rPr>
+        <w:t>Berim</w:t>
+      </w:r>
+      <w:proofErr w:type="spellEnd"/>
+      <w:r>
+        <w:rPr>
+          <w:rFonts w:ascii="Times New Roman" w:hAnsi="Times New Roman" w:cs="Times New Roman"/>
+          <w:sz w:val="24"/>
+          <w:highlight w:val="yellow"/>
+        </w:rPr>
+        <w:t xml:space="preserve"> et al., 2012</w:t>
+      </w:r>
+      <w:r>
+        <w:rPr>
+          <w:rFonts w:ascii="Times New Roman" w:hAnsi="Times New Roman" w:cs="Times New Roman"/>
+          <w:sz w:val="24"/>
+        </w:rPr>
+        <w:t>). Scutellarin is</w:t>
+      </w:r>
+      <w:r>
+        <w:rPr>
+          <w:rFonts w:ascii="Times New Roman" w:hAnsi="Times New Roman" w:cs="Times New Roman"/>
+          <w:sz w:val="24"/>
+        </w:rPr>
+        <w:t xml:space="preserve"> a 4’-hydroxyflavone identical in structure to baicalein apart from its 4’-OH group. </w:t>
+      </w:r>
+      <w:r>
+        <w:rPr>
+          <w:rFonts w:ascii="Times New Roman" w:hAnsi="Times New Roman" w:cs="Times New Roman"/>
+          <w:sz w:val="24"/>
+        </w:rPr>
+        <w:t xml:space="preserve">To ensure the proper orientation of its substrate, and thus its regioselectivity, the OMT uses a </w:t>
+      </w:r>
+      <w:proofErr w:type="spellStart"/>
+      <w:r>
+        <w:rPr>
+          <w:rFonts w:ascii="Times New Roman" w:hAnsi="Times New Roman" w:cs="Times New Roman"/>
+          <w:sz w:val="24"/>
+        </w:rPr>
+        <w:t>Thr</w:t>
+      </w:r>
+      <w:proofErr w:type="spellEnd"/>
+      <w:r>
+        <w:rPr>
+          <w:rFonts w:ascii="Times New Roman" w:hAnsi="Times New Roman" w:cs="Times New Roman"/>
+          <w:sz w:val="24"/>
+        </w:rPr>
+        <w:t xml:space="preserve"> residue to hydrogen bond with the 4’-OH group of scutellarein. </w:t>
+      </w:r>
+      <w:r>
+        <w:rPr>
+          <w:rFonts w:ascii="Times New Roman" w:hAnsi="Times New Roman" w:cs="Times New Roman"/>
+          <w:sz w:val="24"/>
+        </w:rPr>
+        <w:t>However, as</w:t>
+      </w:r>
+      <w:r>
+        <w:rPr>
+          <w:rFonts w:ascii="Times New Roman" w:hAnsi="Times New Roman" w:cs="Times New Roman"/>
+          <w:sz w:val="24"/>
+        </w:rPr>
+        <w:t xml:space="preserve"> baicalein has no 4’-OH</w:t>
+      </w:r>
+      <w:r>
+        <w:rPr>
+          <w:rFonts w:ascii="Times New Roman" w:hAnsi="Times New Roman" w:cs="Times New Roman"/>
+          <w:sz w:val="24"/>
+        </w:rPr>
+        <w:t xml:space="preserve"> group</w:t>
+      </w:r>
+      <w:r>
+        <w:rPr>
+          <w:rFonts w:ascii="Times New Roman" w:hAnsi="Times New Roman" w:cs="Times New Roman"/>
+          <w:sz w:val="24"/>
+        </w:rPr>
+        <w:t xml:space="preserve">, </w:t>
+      </w:r>
+      <w:r>
+        <w:rPr>
+          <w:rFonts w:ascii="Times New Roman" w:hAnsi="Times New Roman" w:cs="Times New Roman"/>
+          <w:sz w:val="24"/>
+        </w:rPr>
+        <w:t xml:space="preserve">it would be impossible for a regioselective OMT in </w:t>
+      </w:r>
+      <w:r>
+        <w:rPr>
+          <w:rFonts w:ascii="Times New Roman" w:hAnsi="Times New Roman" w:cs="Times New Roman"/>
+          <w:i/>
+          <w:iCs/>
+          <w:sz w:val="24"/>
+        </w:rPr>
+        <w:t xml:space="preserve">S. racemosa </w:t>
+      </w:r>
+      <w:r>
+        <w:rPr>
+          <w:rFonts w:ascii="Times New Roman" w:hAnsi="Times New Roman" w:cs="Times New Roman"/>
+          <w:sz w:val="24"/>
+        </w:rPr>
+        <w:t xml:space="preserve">to rely on </w:t>
+      </w:r>
+      <w:r>
+        <w:rPr>
+          <w:rFonts w:ascii="Times New Roman" w:hAnsi="Times New Roman" w:cs="Times New Roman"/>
+          <w:sz w:val="24"/>
+        </w:rPr>
+        <w:t>this interaction</w:t>
+      </w:r>
+      <w:r>
+        <w:rPr>
+          <w:rFonts w:ascii="Times New Roman" w:hAnsi="Times New Roman" w:cs="Times New Roman"/>
+          <w:sz w:val="24"/>
+        </w:rPr>
+        <w:t xml:space="preserve"> during the methylation of baicalein. </w:t>
+      </w:r>
+      <w:bookmarkStart w:id="1" w:name="_GoBack"/>
+      <w:bookmarkEnd w:id="1"/>
+      <w:r>
+        <w:rPr>
+          <w:rFonts w:ascii="Times New Roman" w:hAnsi="Times New Roman" w:cs="Times New Roman"/>
+          <w:sz w:val="24"/>
+        </w:rPr>
+        <w:t>Liverwort …</w:t>
+      </w:r>
+      <w:r>
+        <w:rPr>
+          <w:rFonts w:ascii="Times New Roman" w:hAnsi="Times New Roman" w:cs="Times New Roman"/>
+          <w:sz w:val="24"/>
+        </w:rPr>
+        <w:t xml:space="preserve"> </w:t>
+      </w:r>
+      <w:r>
+        <w:rPr>
+          <w:rFonts w:ascii="Times New Roman" w:hAnsi="Times New Roman" w:cs="Times New Roman"/>
+          <w:sz w:val="24"/>
+        </w:rPr>
+        <w:t xml:space="preserve"> Therefore, accumulation of oroxylin A in the leaves of </w:t>
+      </w:r>
+      <w:r>
+        <w:rPr>
+          <w:rFonts w:ascii="Times New Roman" w:hAnsi="Times New Roman" w:cs="Times New Roman"/>
+          <w:i/>
+          <w:iCs/>
+          <w:sz w:val="24"/>
+        </w:rPr>
+        <w:t xml:space="preserve">S. racemosa </w:t>
+      </w:r>
+      <w:r>
+        <w:rPr>
+          <w:rFonts w:ascii="Times New Roman" w:hAnsi="Times New Roman" w:cs="Times New Roman"/>
+          <w:sz w:val="24"/>
+        </w:rPr>
+        <w:t xml:space="preserve">might </w:t>
+      </w:r>
+      <w:r>
+        <w:rPr>
+          <w:rFonts w:ascii="Times New Roman" w:hAnsi="Times New Roman" w:cs="Times New Roman"/>
+          <w:sz w:val="24"/>
+        </w:rPr>
+        <w:t>indicate significantly higher</w:t>
+      </w:r>
+      <w:r>
+        <w:rPr>
+          <w:rFonts w:ascii="Times New Roman" w:hAnsi="Times New Roman" w:cs="Times New Roman"/>
+          <w:sz w:val="24"/>
+        </w:rPr>
+        <w:t xml:space="preserve"> expression of</w:t>
+      </w:r>
+      <w:r>
+        <w:rPr>
+          <w:rFonts w:ascii="Times New Roman" w:hAnsi="Times New Roman" w:cs="Times New Roman"/>
+          <w:sz w:val="24"/>
+        </w:rPr>
+        <w:t xml:space="preserve"> OMT</w:t>
+      </w:r>
+      <w:r>
+        <w:rPr>
+          <w:rFonts w:ascii="Times New Roman" w:hAnsi="Times New Roman" w:cs="Times New Roman"/>
+          <w:sz w:val="24"/>
+        </w:rPr>
+        <w:t>s</w:t>
+      </w:r>
+      <w:r>
+        <w:rPr>
+          <w:rFonts w:ascii="Times New Roman" w:hAnsi="Times New Roman" w:cs="Times New Roman"/>
+          <w:sz w:val="24"/>
+        </w:rPr>
+        <w:t xml:space="preserve"> </w:t>
+      </w:r>
+      <w:r>
+        <w:rPr>
+          <w:rFonts w:ascii="Times New Roman" w:hAnsi="Times New Roman" w:cs="Times New Roman"/>
+          <w:sz w:val="24"/>
+        </w:rPr>
+        <w:t>ca</w:t>
+      </w:r>
+      <w:r>
+        <w:rPr>
+          <w:rFonts w:ascii="Times New Roman" w:hAnsi="Times New Roman" w:cs="Times New Roman"/>
+          <w:sz w:val="24"/>
+        </w:rPr>
+        <w:t>pable of 6-OH methylation</w:t>
+      </w:r>
+      <w:r>
+        <w:rPr>
+          <w:rFonts w:ascii="Times New Roman" w:hAnsi="Times New Roman" w:cs="Times New Roman"/>
+          <w:sz w:val="24"/>
+        </w:rPr>
+        <w:t xml:space="preserve"> as compared to </w:t>
+      </w:r>
+      <w:r>
+        <w:rPr>
+          <w:rFonts w:ascii="Times New Roman" w:hAnsi="Times New Roman" w:cs="Times New Roman"/>
+          <w:i/>
+          <w:iCs/>
+          <w:sz w:val="24"/>
+        </w:rPr>
+        <w:t>S. baicalensis</w:t>
+      </w:r>
+      <w:r>
+        <w:rPr>
+          <w:rFonts w:ascii="Times New Roman" w:hAnsi="Times New Roman" w:cs="Times New Roman"/>
+          <w:sz w:val="24"/>
+        </w:rPr>
+        <w:t>, but the regioselectivity of this</w:t>
+      </w:r>
+      <w:r>
+        <w:rPr>
+          <w:rFonts w:ascii="Times New Roman" w:hAnsi="Times New Roman" w:cs="Times New Roman"/>
+          <w:sz w:val="24"/>
+        </w:rPr>
+        <w:t>/</w:t>
+      </w:r>
+      <w:r>
+        <w:rPr>
+          <w:rFonts w:ascii="Times New Roman" w:hAnsi="Times New Roman" w:cs="Times New Roman"/>
+          <w:sz w:val="24"/>
+        </w:rPr>
+        <w:t>these enzymes is unknown.</w:t>
+      </w:r>
+      <w:r>
+        <w:rPr>
+          <w:rFonts w:ascii="Times New Roman" w:hAnsi="Times New Roman" w:cs="Times New Roman"/>
+          <w:sz w:val="24"/>
+        </w:rPr>
+        <w:t xml:space="preserve"> </w:t>
       </w:r>
     </w:p>
     <w:p>
@@ -18938,6 +19282,128 @@
         <w:rPr>
           <w:rFonts w:ascii="Times New Roman" w:hAnsi="Times New Roman" w:cs="Times New Roman"/>
           <w:sz w:val="24"/>
+        </w:rPr>
+      </w:pPr>
+      <w:r>
+        <w:rPr>
+          <w:rFonts w:ascii="Times New Roman" w:hAnsi="Times New Roman" w:cs="Times New Roman"/>
+          <w:sz w:val="24"/>
+        </w:rPr>
+        <w:t xml:space="preserve">Interestingly, in the leaves of </w:t>
+      </w:r>
+      <w:r>
+        <w:rPr>
+          <w:rFonts w:ascii="Times New Roman" w:hAnsi="Times New Roman" w:cs="Times New Roman"/>
+          <w:i/>
+          <w:iCs/>
+          <w:sz w:val="24"/>
+        </w:rPr>
+        <w:t>S. racemosa</w:t>
+      </w:r>
+      <w:r>
+        <w:rPr>
+          <w:rFonts w:ascii="Times New Roman" w:hAnsi="Times New Roman" w:cs="Times New Roman"/>
+          <w:sz w:val="24"/>
+        </w:rPr>
+        <w:t xml:space="preserve"> we detected a significantly lower concentration of hispidulin, and its glycoside, </w:t>
+      </w:r>
+      <w:proofErr w:type="spellStart"/>
+      <w:r>
+        <w:rPr>
+          <w:rFonts w:ascii="Times New Roman" w:hAnsi="Times New Roman" w:cs="Times New Roman"/>
+          <w:sz w:val="24"/>
+        </w:rPr>
+        <w:t>hispidulinG</w:t>
+      </w:r>
+      <w:proofErr w:type="spellEnd"/>
+      <w:r>
+        <w:rPr>
+          <w:rFonts w:ascii="Times New Roman" w:hAnsi="Times New Roman" w:cs="Times New Roman"/>
+          <w:sz w:val="24"/>
+        </w:rPr>
+        <w:t xml:space="preserve">. Hispidulin is a 4’-hydroxyflavone which is </w:t>
+      </w:r>
+      <w:r>
+        <w:rPr>
+          <w:rFonts w:ascii="Times New Roman" w:hAnsi="Times New Roman" w:cs="Times New Roman"/>
+          <w:sz w:val="24"/>
+        </w:rPr>
+        <w:t xml:space="preserve">likely generated by the methylation of scutellarein by a 6OMT. </w:t>
+      </w:r>
+    </w:p>
+    <w:p>
+      <w:pPr>
+        <w:spacing w:after="0" w:line="480" w:lineRule="auto"/>
+        <w:ind w:firstLine="720"/>
+        <w:rPr>
+          <w:rFonts w:ascii="Times New Roman" w:hAnsi="Times New Roman" w:cs="Times New Roman"/>
+          <w:sz w:val="24"/>
+          <w:szCs w:val="24"/>
+          <w:shd w:val="clear" w:color="auto" w:fill="FFFFFF"/>
+        </w:rPr>
+      </w:pPr>
+      <w:r>
+        <w:rPr>
+          <w:rFonts w:ascii="Times New Roman" w:hAnsi="Times New Roman" w:cs="Times New Roman"/>
+          <w:i/>
+          <w:iCs/>
+          <w:sz w:val="24"/>
+        </w:rPr>
+        <w:t xml:space="preserve">S. </w:t>
+      </w:r>
+      <w:proofErr w:type="spellStart"/>
+      <w:r>
+        <w:rPr>
+          <w:rFonts w:ascii="Times New Roman" w:hAnsi="Times New Roman" w:cs="Times New Roman"/>
+          <w:i/>
+          <w:iCs/>
+          <w:sz w:val="24"/>
+        </w:rPr>
+        <w:t>strigillosa</w:t>
+      </w:r>
+      <w:proofErr w:type="spellEnd"/>
+      <w:r>
+        <w:rPr>
+          <w:rFonts w:ascii="Times New Roman" w:hAnsi="Times New Roman" w:cs="Times New Roman"/>
+          <w:sz w:val="24"/>
+        </w:rPr>
+        <w:t xml:space="preserve">, and </w:t>
+      </w:r>
+      <w:r>
+        <w:rPr>
+          <w:rFonts w:ascii="Times New Roman" w:hAnsi="Times New Roman" w:cs="Times New Roman"/>
+          <w:i/>
+          <w:iCs/>
+          <w:sz w:val="24"/>
+        </w:rPr>
+        <w:t xml:space="preserve">S. </w:t>
+      </w:r>
+      <w:proofErr w:type="spellStart"/>
+      <w:r>
+        <w:rPr>
+          <w:rFonts w:ascii="Times New Roman" w:hAnsi="Times New Roman" w:cs="Times New Roman"/>
+          <w:i/>
+          <w:iCs/>
+          <w:sz w:val="24"/>
+        </w:rPr>
+        <w:t>dependens</w:t>
+      </w:r>
+      <w:proofErr w:type="spellEnd"/>
+      <w:r>
+        <w:rPr>
+          <w:rFonts w:ascii="Times New Roman" w:hAnsi="Times New Roman" w:cs="Times New Roman"/>
+          <w:sz w:val="24"/>
+        </w:rPr>
+        <w:t xml:space="preserve">. </w:t>
+      </w:r>
+    </w:p>
+    <w:p>
+      <w:pPr>
+        <w:spacing w:after="0" w:line="480" w:lineRule="auto"/>
+        <w:ind w:firstLine="720"/>
+        <w:rPr>
+          <w:rFonts w:ascii="Times New Roman" w:hAnsi="Times New Roman" w:cs="Times New Roman"/>
+          <w:sz w:val="24"/>
           <w:szCs w:val="24"/>
           <w:shd w:val="clear" w:color="auto" w:fill="FFFFFF"/>
         </w:rPr>
@@ -19093,7 +19559,6 @@
           <w:szCs w:val="24"/>
           <w:shd w:val="clear" w:color="auto" w:fill="FFFFFF"/>
         </w:rPr>
-        <w:lastRenderedPageBreak/>
         <w:t xml:space="preserve">Chrysin not detectable in roots despite being a precursor for all 4’-deoxyflavones – possible metabolon? - </w:t>
       </w:r>
       <w:r>
@@ -19320,25 +19785,7 @@
           <w:sz w:val="24"/>
           <w:szCs w:val="24"/>
         </w:rPr>
-        <w:t xml:space="preserve">. Possible explanations – downstream 4’-deoxyflavone biosynthetic enzymes are not active in the aerial parts of these species. Thus, instead of being quickly converted into downstream products as occurs in the roots, chrysin </w:t>
-      </w:r>
-      <w:proofErr w:type="gramStart"/>
-      <w:r>
-        <w:rPr>
-          <w:rFonts w:ascii="Times New Roman" w:hAnsi="Times New Roman" w:cs="Times New Roman"/>
-          <w:sz w:val="24"/>
-          <w:szCs w:val="24"/>
-        </w:rPr>
-        <w:t>is able to</w:t>
-      </w:r>
-      <w:proofErr w:type="gramEnd"/>
-      <w:r>
-        <w:rPr>
-          <w:rFonts w:ascii="Times New Roman" w:hAnsi="Times New Roman" w:cs="Times New Roman"/>
-          <w:sz w:val="24"/>
-          <w:szCs w:val="24"/>
-        </w:rPr>
-        <w:t xml:space="preserve"> accumulate to much higher concentrations.</w:t>
+        <w:t>. Possible explanations – downstream 4’-deoxyflavone biosynthetic enzymes are not active in the aerial parts of these species. Thus, instead of being quickly converted into downstream products as occurs in the roots, chrysin is able to accumulate to much higher concentrations.</w:t>
       </w:r>
     </w:p>
     <w:p>
@@ -21237,9 +21684,9 @@
           <w:sz w:val="24"/>
           <w:szCs w:val="24"/>
         </w:rPr>
-        <w:t xml:space="preserve"> Analysis (MCA) individual results with overlaid 80% confidence ellipses generated from binarized metabolite data. Each colored circle </w:t>
-      </w:r>
-      <w:proofErr w:type="gramStart"/>
+        <w:t xml:space="preserve"> Analysis (MCA) individual results with overlaid 80% confidence ellipses generated from binarized metabolite data. Each colored circle represent a species, and the color of the circle represents </w:t>
+      </w:r>
+      <w:proofErr w:type="spellStart"/>
       <w:r>
         <w:rPr>
           <w:rFonts w:ascii="Times New Roman" w:hAnsi="Times New Roman" w:cs="Times New Roman"/>
@@ -21247,9 +21694,9 @@
           <w:sz w:val="24"/>
           <w:szCs w:val="24"/>
         </w:rPr>
-        <w:t>represent</w:t>
-      </w:r>
-      <w:proofErr w:type="gramEnd"/>
+        <w:t>phylogenentic</w:t>
+      </w:r>
+      <w:proofErr w:type="spellEnd"/>
       <w:r>
         <w:rPr>
           <w:rFonts w:ascii="Times New Roman" w:hAnsi="Times New Roman" w:cs="Times New Roman"/>
@@ -21257,7 +21704,7 @@
           <w:sz w:val="24"/>
           <w:szCs w:val="24"/>
         </w:rPr>
-        <w:t xml:space="preserve"> a species, and the color of the circle represents </w:t>
+        <w:t xml:space="preserve"> clade, as shown in Figure 1. The percentage of total variance explained by each principal component is shown next to each axis title. (C) Variable loadings from MCA. Each variable represents the </w:t>
       </w:r>
       <w:proofErr w:type="spellStart"/>
       <w:r>
@@ -21267,7 +21714,7 @@
           <w:sz w:val="24"/>
           <w:szCs w:val="24"/>
         </w:rPr>
-        <w:t>phylogenentic</w:t>
+        <w:t>prescence</w:t>
       </w:r>
       <w:proofErr w:type="spellEnd"/>
       <w:r>
@@ -21277,47 +21724,7 @@
           <w:sz w:val="24"/>
           <w:szCs w:val="24"/>
         </w:rPr>
-        <w:t xml:space="preserve"> clade, as shown in Figure 1. The percentage of total variance explained by each principal component is shown next to each axis title. (C) Variable loadings from MCA. Each variable represents the </w:t>
-      </w:r>
-      <w:proofErr w:type="spellStart"/>
-      <w:r>
-        <w:rPr>
-          <w:rFonts w:ascii="Times New Roman" w:hAnsi="Times New Roman" w:cs="Times New Roman"/>
-          <w:color w:val="FF0000"/>
-          <w:sz w:val="24"/>
-          <w:szCs w:val="24"/>
-        </w:rPr>
-        <w:t>prescence</w:t>
-      </w:r>
-      <w:proofErr w:type="spellEnd"/>
-      <w:r>
-        <w:rPr>
-          <w:rFonts w:ascii="Times New Roman" w:hAnsi="Times New Roman" w:cs="Times New Roman"/>
-          <w:color w:val="FF0000"/>
-          <w:sz w:val="24"/>
-          <w:szCs w:val="24"/>
-        </w:rPr>
-        <w:t xml:space="preserve"> (indicated with “TRUE) or absence (indicated with “FALSE) of a </w:t>
-      </w:r>
-      <w:proofErr w:type="gramStart"/>
-      <w:r>
-        <w:rPr>
-          <w:rFonts w:ascii="Times New Roman" w:hAnsi="Times New Roman" w:cs="Times New Roman"/>
-          <w:color w:val="FF0000"/>
-          <w:sz w:val="24"/>
-          <w:szCs w:val="24"/>
-        </w:rPr>
-        <w:t>metabolite, and</w:t>
-      </w:r>
-      <w:proofErr w:type="gramEnd"/>
-      <w:r>
-        <w:rPr>
-          <w:rFonts w:ascii="Times New Roman" w:hAnsi="Times New Roman" w:cs="Times New Roman"/>
-          <w:color w:val="FF0000"/>
-          <w:sz w:val="24"/>
-          <w:szCs w:val="24"/>
-        </w:rPr>
-        <w:t xml:space="preserve"> are color-coded according to metabolite class.</w:t>
+        <w:t xml:space="preserve"> (indicated with “TRUE) or absence (indicated with “FALSE) of a metabolite, and are color-coded according to metabolite class.</w:t>
       </w:r>
     </w:p>
     <w:p>
@@ -21349,7 +21756,25 @@
           <w:sz w:val="24"/>
           <w:szCs w:val="24"/>
         </w:rPr>
-        <w:t xml:space="preserve">Representative images of 14 species of </w:t>
+        <w:t xml:space="preserve">Representative images of </w:t>
+      </w:r>
+      <w:r>
+        <w:rPr>
+          <w:rFonts w:ascii="Times New Roman" w:hAnsi="Times New Roman" w:cs="Times New Roman"/>
+          <w:color w:val="FF0000"/>
+          <w:sz w:val="24"/>
+          <w:szCs w:val="24"/>
+        </w:rPr>
+        <w:t>13</w:t>
+      </w:r>
+      <w:r>
+        <w:rPr>
+          <w:rFonts w:ascii="Times New Roman" w:hAnsi="Times New Roman" w:cs="Times New Roman"/>
+          <w:color w:val="FF0000"/>
+          <w:sz w:val="24"/>
+          <w:szCs w:val="24"/>
+        </w:rPr>
+        <w:t xml:space="preserve"> species of </w:t>
       </w:r>
       <w:r>
         <w:rPr>
@@ -21401,7 +21826,25 @@
           <w:sz w:val="24"/>
           <w:szCs w:val="24"/>
         </w:rPr>
-        <w:t xml:space="preserve">Organ-specific metabolite data collected from 14 </w:t>
+        <w:t>Organ-specific metabolite data collected from 1</w:t>
+      </w:r>
+      <w:r>
+        <w:rPr>
+          <w:rFonts w:ascii="Times New Roman" w:hAnsi="Times New Roman" w:cs="Times New Roman"/>
+          <w:color w:val="FF0000"/>
+          <w:sz w:val="24"/>
+          <w:szCs w:val="24"/>
+        </w:rPr>
+        <w:t>3</w:t>
+      </w:r>
+      <w:r>
+        <w:rPr>
+          <w:rFonts w:ascii="Times New Roman" w:hAnsi="Times New Roman" w:cs="Times New Roman"/>
+          <w:color w:val="FF0000"/>
+          <w:sz w:val="24"/>
+          <w:szCs w:val="24"/>
+        </w:rPr>
+        <w:t xml:space="preserve"> </w:t>
       </w:r>
       <w:r>
         <w:rPr>
@@ -21493,7 +21936,16 @@
           <w:sz w:val="24"/>
           <w:szCs w:val="24"/>
         </w:rPr>
-        <w:t xml:space="preserve"> (top) concentrations in 14 </w:t>
+        <w:t xml:space="preserve"> (top) concentrations in 1</w:t>
+      </w:r>
+      <w:r>
+        <w:rPr>
+          <w:rFonts w:ascii="Times New Roman" w:hAnsi="Times New Roman" w:cs="Times New Roman"/>
+          <w:color w:val="FF0000"/>
+          <w:sz w:val="24"/>
+          <w:szCs w:val="24"/>
+        </w:rPr>
+        <w:t xml:space="preserve">3 </w:t>
       </w:r>
       <w:r>
         <w:rPr>
@@ -21555,17 +22007,35 @@
           <w:sz w:val="24"/>
           <w:szCs w:val="24"/>
         </w:rPr>
-        <w:t xml:space="preserve">Genome size and chromosome number data for 14 </w:t>
-      </w:r>
-      <w:r>
-        <w:rPr>
-          <w:rFonts w:ascii="Times New Roman" w:hAnsi="Times New Roman" w:cs="Times New Roman"/>
-          <w:i/>
-          <w:iCs/>
+        <w:t xml:space="preserve">Mean metabolite concentrations </w:t>
+      </w:r>
+      <w:r>
+        <w:rPr>
+          <w:rFonts w:ascii="Times New Roman" w:hAnsi="Times New Roman" w:cs="Times New Roman"/>
           <w:color w:val="FF0000"/>
           <w:sz w:val="24"/>
           <w:szCs w:val="24"/>
         </w:rPr>
+        <w:t>±</w:t>
+      </w:r>
+      <w:r>
+        <w:rPr>
+          <w:rFonts w:ascii="Times New Roman" w:hAnsi="Times New Roman" w:cs="Times New Roman"/>
+          <w:color w:val="FF0000"/>
+          <w:sz w:val="24"/>
+          <w:szCs w:val="24"/>
+        </w:rPr>
+        <w:t xml:space="preserve"> standard error (n = 3) measured by HPLC for 13 </w:t>
+      </w:r>
+      <w:r>
+        <w:rPr>
+          <w:rFonts w:ascii="Times New Roman" w:hAnsi="Times New Roman" w:cs="Times New Roman"/>
+          <w:i/>
+          <w:iCs/>
+          <w:color w:val="FF0000"/>
+          <w:sz w:val="24"/>
+          <w:szCs w:val="24"/>
+        </w:rPr>
         <w:t xml:space="preserve">Scutellaria </w:t>
       </w:r>
       <w:r>
@@ -21575,51 +22045,25 @@
           <w:sz w:val="24"/>
           <w:szCs w:val="24"/>
         </w:rPr>
-        <w:t xml:space="preserve">species. Genome sizes for 10 species were measured in this study using flow cytometry. Other genome size, and all chromosome number data was collected from literature. </w:t>
-      </w:r>
-      <w:r>
-        <w:rPr>
-          <w:rFonts w:ascii="Times New Roman" w:hAnsi="Times New Roman" w:cs="Times New Roman"/>
-          <w:i/>
-          <w:iCs/>
+        <w:t xml:space="preserve">species. Units are </w:t>
+      </w:r>
+      <w:r>
+        <w:rPr>
+          <w:rFonts w:ascii="Times New Roman" w:hAnsi="Times New Roman" w:cs="Times New Roman"/>
           <w:color w:val="FF0000"/>
           <w:sz w:val="24"/>
           <w:szCs w:val="24"/>
         </w:rPr>
-        <w:t xml:space="preserve">S. </w:t>
-      </w:r>
-      <w:proofErr w:type="spellStart"/>
-      <w:r>
-        <w:rPr>
-          <w:rFonts w:ascii="Times New Roman" w:hAnsi="Times New Roman" w:cs="Times New Roman"/>
-          <w:i/>
-          <w:iCs/>
+        <w:t>µmol/g fresh weight</w:t>
+      </w:r>
+      <w:r>
+        <w:rPr>
+          <w:rFonts w:ascii="Times New Roman" w:hAnsi="Times New Roman" w:cs="Times New Roman"/>
           <w:color w:val="FF0000"/>
           <w:sz w:val="24"/>
           <w:szCs w:val="24"/>
         </w:rPr>
-        <w:t>wrightii</w:t>
-      </w:r>
-      <w:proofErr w:type="spellEnd"/>
-      <w:r>
-        <w:rPr>
-          <w:rFonts w:ascii="Times New Roman" w:hAnsi="Times New Roman" w:cs="Times New Roman"/>
-          <w:i/>
-          <w:iCs/>
-          <w:color w:val="FF0000"/>
-          <w:sz w:val="24"/>
-          <w:szCs w:val="24"/>
-        </w:rPr>
-        <w:t xml:space="preserve"> </w:t>
-      </w:r>
-      <w:r>
-        <w:rPr>
-          <w:rFonts w:ascii="Times New Roman" w:hAnsi="Times New Roman" w:cs="Times New Roman"/>
-          <w:color w:val="FF0000"/>
-          <w:sz w:val="24"/>
-          <w:szCs w:val="24"/>
-        </w:rPr>
-        <w:t xml:space="preserve">was not included in the flow cytometry procedure, and neither genome size nor chromosome data has been published. Cell colors indicate phylogenetic clade, as shown in Figure 1. </w:t>
+        <w:t>.</w:t>
       </w:r>
     </w:p>
     <w:p>
@@ -21633,18 +22077,183 @@
           <w:szCs w:val="24"/>
         </w:rPr>
       </w:pPr>
-    </w:p>
-    <w:p>
-      <w:pPr>
-        <w:spacing w:after="0" w:line="480" w:lineRule="auto"/>
-        <w:ind w:left="720" w:hanging="720"/>
-        <w:rPr>
-          <w:rFonts w:ascii="Times New Roman" w:hAnsi="Times New Roman" w:cs="Times New Roman"/>
+      <w:r>
+        <w:rPr>
+          <w:rFonts w:ascii="Times New Roman" w:hAnsi="Times New Roman" w:cs="Times New Roman"/>
+          <w:b/>
+          <w:bCs/>
           <w:color w:val="FF0000"/>
           <w:sz w:val="24"/>
           <w:szCs w:val="24"/>
         </w:rPr>
-      </w:pPr>
+        <w:t xml:space="preserve">Table </w:t>
+      </w:r>
+      <w:r>
+        <w:rPr>
+          <w:rFonts w:ascii="Times New Roman" w:hAnsi="Times New Roman" w:cs="Times New Roman"/>
+          <w:b/>
+          <w:bCs/>
+          <w:color w:val="FF0000"/>
+          <w:sz w:val="24"/>
+          <w:szCs w:val="24"/>
+        </w:rPr>
+        <w:t>2</w:t>
+      </w:r>
+      <w:r>
+        <w:rPr>
+          <w:rFonts w:ascii="Times New Roman" w:hAnsi="Times New Roman" w:cs="Times New Roman"/>
+          <w:b/>
+          <w:bCs/>
+          <w:color w:val="FF0000"/>
+          <w:sz w:val="24"/>
+          <w:szCs w:val="24"/>
+        </w:rPr>
+        <w:t xml:space="preserve">. </w:t>
+      </w:r>
+      <w:r>
+        <w:rPr>
+          <w:rFonts w:ascii="Times New Roman" w:hAnsi="Times New Roman" w:cs="Times New Roman"/>
+          <w:color w:val="FF0000"/>
+          <w:sz w:val="24"/>
+          <w:szCs w:val="24"/>
+        </w:rPr>
+        <w:t>Genome size and chromosome number data for 1</w:t>
+      </w:r>
+      <w:r>
+        <w:rPr>
+          <w:rFonts w:ascii="Times New Roman" w:hAnsi="Times New Roman" w:cs="Times New Roman"/>
+          <w:color w:val="FF0000"/>
+          <w:sz w:val="24"/>
+          <w:szCs w:val="24"/>
+        </w:rPr>
+        <w:t>3</w:t>
+      </w:r>
+      <w:r>
+        <w:rPr>
+          <w:rFonts w:ascii="Times New Roman" w:hAnsi="Times New Roman" w:cs="Times New Roman"/>
+          <w:color w:val="FF0000"/>
+          <w:sz w:val="24"/>
+          <w:szCs w:val="24"/>
+        </w:rPr>
+        <w:t xml:space="preserve"> </w:t>
+      </w:r>
+      <w:r>
+        <w:rPr>
+          <w:rFonts w:ascii="Times New Roman" w:hAnsi="Times New Roman" w:cs="Times New Roman"/>
+          <w:i/>
+          <w:iCs/>
+          <w:color w:val="FF0000"/>
+          <w:sz w:val="24"/>
+          <w:szCs w:val="24"/>
+        </w:rPr>
+        <w:t xml:space="preserve">Scutellaria </w:t>
+      </w:r>
+      <w:r>
+        <w:rPr>
+          <w:rFonts w:ascii="Times New Roman" w:hAnsi="Times New Roman" w:cs="Times New Roman"/>
+          <w:color w:val="FF0000"/>
+          <w:sz w:val="24"/>
+          <w:szCs w:val="24"/>
+        </w:rPr>
+        <w:t xml:space="preserve">species. Genome sizes for 10 species were measured in this study using flow cytometry. Other genome size, and all chromosome number data was collected from literature. </w:t>
+      </w:r>
+      <w:r>
+        <w:rPr>
+          <w:rFonts w:ascii="Times New Roman" w:hAnsi="Times New Roman" w:cs="Times New Roman"/>
+          <w:i/>
+          <w:iCs/>
+          <w:color w:val="FF0000"/>
+          <w:sz w:val="24"/>
+          <w:szCs w:val="24"/>
+        </w:rPr>
+        <w:t xml:space="preserve">S. </w:t>
+      </w:r>
+      <w:proofErr w:type="spellStart"/>
+      <w:r>
+        <w:rPr>
+          <w:rFonts w:ascii="Times New Roman" w:hAnsi="Times New Roman" w:cs="Times New Roman"/>
+          <w:i/>
+          <w:iCs/>
+          <w:color w:val="FF0000"/>
+          <w:sz w:val="24"/>
+          <w:szCs w:val="24"/>
+        </w:rPr>
+        <w:t>wrightii</w:t>
+      </w:r>
+      <w:proofErr w:type="spellEnd"/>
+      <w:r>
+        <w:rPr>
+          <w:rFonts w:ascii="Times New Roman" w:hAnsi="Times New Roman" w:cs="Times New Roman"/>
+          <w:i/>
+          <w:iCs/>
+          <w:color w:val="FF0000"/>
+          <w:sz w:val="24"/>
+          <w:szCs w:val="24"/>
+        </w:rPr>
+        <w:t xml:space="preserve"> </w:t>
+      </w:r>
+      <w:r>
+        <w:rPr>
+          <w:rFonts w:ascii="Times New Roman" w:hAnsi="Times New Roman" w:cs="Times New Roman"/>
+          <w:color w:val="FF0000"/>
+          <w:sz w:val="24"/>
+          <w:szCs w:val="24"/>
+        </w:rPr>
+        <w:t xml:space="preserve">and </w:t>
+      </w:r>
+      <w:r>
+        <w:rPr>
+          <w:rFonts w:ascii="Times New Roman" w:hAnsi="Times New Roman" w:cs="Times New Roman"/>
+          <w:i/>
+          <w:iCs/>
+          <w:color w:val="FF0000"/>
+          <w:sz w:val="24"/>
+          <w:szCs w:val="24"/>
+        </w:rPr>
+        <w:t xml:space="preserve">S. </w:t>
+      </w:r>
+      <w:proofErr w:type="spellStart"/>
+      <w:r>
+        <w:rPr>
+          <w:rFonts w:ascii="Times New Roman" w:hAnsi="Times New Roman" w:cs="Times New Roman"/>
+          <w:i/>
+          <w:iCs/>
+          <w:color w:val="FF0000"/>
+          <w:sz w:val="24"/>
+          <w:szCs w:val="24"/>
+        </w:rPr>
+        <w:t>suffrutescens</w:t>
+      </w:r>
+      <w:proofErr w:type="spellEnd"/>
+      <w:r>
+        <w:rPr>
+          <w:rFonts w:ascii="Times New Roman" w:hAnsi="Times New Roman" w:cs="Times New Roman"/>
+          <w:i/>
+          <w:iCs/>
+          <w:color w:val="FF0000"/>
+          <w:sz w:val="24"/>
+          <w:szCs w:val="24"/>
+        </w:rPr>
+        <w:t xml:space="preserve"> </w:t>
+      </w:r>
+      <w:r>
+        <w:rPr>
+          <w:rFonts w:ascii="Times New Roman" w:hAnsi="Times New Roman" w:cs="Times New Roman"/>
+          <w:color w:val="FF0000"/>
+          <w:sz w:val="24"/>
+          <w:szCs w:val="24"/>
+        </w:rPr>
+        <w:t>were</w:t>
+      </w:r>
+      <w:r>
+        <w:rPr>
+          <w:rFonts w:ascii="Times New Roman" w:hAnsi="Times New Roman" w:cs="Times New Roman"/>
+          <w:color w:val="FF0000"/>
+          <w:sz w:val="24"/>
+          <w:szCs w:val="24"/>
+        </w:rPr>
+        <w:t xml:space="preserve"> not included in the flow cytometry procedure, and neither genome size nor chromosome data has been published. Cell colors indicate phylogenetic clade, as shown in Figure 1. </w:t>
+      </w:r>
     </w:p>
     <w:sectPr>
       <w:pgSz w:w="12240" w:h="15840" w:code="1"/>
@@ -22599,7 +23208,7 @@
 </file>
 
 <file path=customXml/itemProps1.xml><?xml version="1.0" encoding="utf-8"?>
-<ds:datastoreItem xmlns:ds="http://schemas.openxmlformats.org/officeDocument/2006/customXml" ds:itemID="{919AEE9F-0BED-46BB-859C-1969C92BEF17}">
+<ds:datastoreItem xmlns:ds="http://schemas.openxmlformats.org/officeDocument/2006/customXml" ds:itemID="{93433A41-67E5-4CC3-9516-21FF0049B8ED}">
   <ds:schemaRefs>
     <ds:schemaRef ds:uri="http://schemas.openxmlformats.org/officeDocument/2006/bibliography"/>
   </ds:schemaRefs>

</xml_diff>